<commit_message>
Improved mobile data & roaming settings (they are now specific to SMS/Dropbox/HTTP), + started using roaming check for SMS upload in DataSenderService, more logging in DataSenderService
Signed-off-by: Matthias Stevens <matthias.stevens@gmail.com>
</commit_message>
<xml_diff>
--- a/Documentation/XML format/Specifications.docx
+++ b/Documentation/XML format/Specifications.docx
@@ -382,8 +382,6 @@
       <w:r>
         <w:br w:type="page"/>
       </w:r>
-      <w:bookmarkStart w:id="0" w:name="_GoBack"/>
-      <w:bookmarkEnd w:id="0"/>
     </w:p>
     <w:p>
       <w:pPr>
@@ -5035,13 +5033,7 @@
               <w:rPr>
                 <w:b w:val="0"/>
               </w:rPr>
-              <w:t>store</w:t>
-            </w:r>
-            <w:r>
-              <w:rPr>
-                <w:b w:val="0"/>
-              </w:rPr>
-              <w:t>Azimuth</w:t>
+              <w:t>storeAzimuth</w:t>
             </w:r>
             <w:proofErr w:type="spellEnd"/>
           </w:p>
@@ -5112,13 +5104,7 @@
               <w:rPr>
                 <w:b w:val="0"/>
               </w:rPr>
-              <w:t>store</w:t>
-            </w:r>
-            <w:r>
-              <w:rPr>
-                <w:b w:val="0"/>
-              </w:rPr>
-              <w:t>Pitch</w:t>
+              <w:t>storePitch</w:t>
             </w:r>
             <w:proofErr w:type="spellEnd"/>
           </w:p>
@@ -5334,13 +5320,27 @@
       <w:pPr>
         <w:pStyle w:val="Heading2"/>
         <w:spacing w:before="0"/>
-      </w:pPr>
-      <w:r>
+        <w:rPr>
+          <w:lang w:val="fr-FR"/>
+        </w:rPr>
+      </w:pPr>
+      <w:r>
+        <w:rPr>
+          <w:lang w:val="fr-FR"/>
+        </w:rPr>
         <w:t>Contents</w:t>
       </w:r>
     </w:p>
     <w:p>
-      <w:r>
+      <w:pPr>
+        <w:rPr>
+          <w:lang w:val="fr-FR"/>
+        </w:rPr>
+      </w:pPr>
+      <w:r>
+        <w:rPr>
+          <w:lang w:val="fr-FR"/>
+        </w:rPr>
         <w:t>Note.</w:t>
       </w:r>
     </w:p>
@@ -5353,37 +5353,63 @@
           <w:color w:val="365F91" w:themeColor="accent1" w:themeShade="BF"/>
           <w:sz w:val="28"/>
           <w:szCs w:val="28"/>
+          <w:lang w:val="fr-FR"/>
         </w:rPr>
       </w:pPr>
       <w:r>
+        <w:rPr>
+          <w:lang w:val="fr-FR"/>
+        </w:rPr>
         <w:br w:type="page"/>
       </w:r>
     </w:p>
     <w:p>
       <w:pPr>
         <w:pStyle w:val="Heading1"/>
-      </w:pPr>
-      <w:r>
+        <w:rPr>
+          <w:lang w:val="fr-FR"/>
+        </w:rPr>
+      </w:pPr>
+      <w:r>
+        <w:rPr>
+          <w:lang w:val="fr-FR"/>
+        </w:rPr>
         <w:lastRenderedPageBreak/>
-        <w:t>&lt;</w:t>
-      </w:r>
-      <w:r>
-        <w:t>Configuration</w:t>
-      </w:r>
-      <w:r>
-        <w:t>&gt;</w:t>
+        <w:t>&lt;Configuration&gt;</w:t>
       </w:r>
     </w:p>
     <w:p>
       <w:pPr>
         <w:pStyle w:val="Heading2"/>
-      </w:pPr>
-      <w:r>
-        <w:t>Attributes:</w:t>
+        <w:rPr>
+          <w:lang w:val="fr-FR"/>
+        </w:rPr>
+      </w:pPr>
+      <w:proofErr w:type="spellStart"/>
+      <w:r>
+        <w:rPr>
+          <w:lang w:val="fr-FR"/>
+        </w:rPr>
+        <w:t>Attributes</w:t>
+      </w:r>
+      <w:proofErr w:type="spellEnd"/>
+      <w:r>
+        <w:rPr>
+          <w:lang w:val="fr-FR"/>
+        </w:rPr>
+        <w:t>:</w:t>
       </w:r>
     </w:p>
     <w:p>
-      <w:r>
+      <w:pPr>
+        <w:rPr>
+          <w:lang w:val="fr-FR"/>
+        </w:rPr>
+      </w:pPr>
+      <w:r>
+        <w:rPr>
+          <w:lang w:val="fr-FR"/>
+        </w:rPr>
         <w:t>None.</w:t>
       </w:r>
     </w:p>
@@ -5391,8 +5417,14 @@
       <w:pPr>
         <w:pStyle w:val="Heading2"/>
         <w:spacing w:before="0"/>
-      </w:pPr>
-      <w:r>
+        <w:rPr>
+          <w:lang w:val="fr-FR"/>
+        </w:rPr>
+      </w:pPr>
+      <w:r>
+        <w:rPr>
+          <w:lang w:val="fr-FR"/>
+        </w:rPr>
         <w:t>Contents</w:t>
       </w:r>
     </w:p>
@@ -5478,13 +5510,7 @@
           </w:tcPr>
           <w:p>
             <w:r>
-              <w:t>&lt;Lo</w:t>
-            </w:r>
-            <w:r>
-              <w:t>gging</w:t>
-            </w:r>
-            <w:r>
-              <w:t>&gt;</w:t>
+              <w:t>&lt;Logging&gt;</w:t>
             </w:r>
           </w:p>
         </w:tc>
@@ -5497,10 +5523,7 @@
               <w:cnfStyle w:val="000000000000" w:firstRow="0" w:lastRow="0" w:firstColumn="0" w:lastColumn="0" w:oddVBand="0" w:evenVBand="0" w:oddHBand="0" w:evenHBand="0" w:firstRowFirstColumn="0" w:firstRowLastColumn="0" w:lastRowFirstColumn="0" w:lastRowLastColumn="0"/>
             </w:pPr>
             <w:r>
-              <w:t>0</w:t>
-            </w:r>
-            <w:r>
-              <w:t>-1</w:t>
+              <w:t>0-1</w:t>
             </w:r>
           </w:p>
         </w:tc>
@@ -5940,77 +5963,6 @@
           </w:p>
         </w:tc>
       </w:tr>
-      <w:tr>
-        <w:trPr>
-          <w:cnfStyle w:val="000000100000" w:firstRow="0" w:lastRow="0" w:firstColumn="0" w:lastColumn="0" w:oddVBand="0" w:evenVBand="0" w:oddHBand="1" w:evenHBand="0" w:firstRowFirstColumn="0" w:firstRowLastColumn="0" w:lastRowFirstColumn="0" w:lastRowLastColumn="0"/>
-        </w:trPr>
-        <w:tc>
-          <w:tcPr>
-            <w:cnfStyle w:val="001000000000" w:firstRow="0" w:lastRow="0" w:firstColumn="1" w:lastColumn="0" w:oddVBand="0" w:evenVBand="0" w:oddHBand="0" w:evenHBand="0" w:firstRowFirstColumn="0" w:firstRowLastColumn="0" w:lastRowFirstColumn="0" w:lastRowLastColumn="0"/>
-            <w:tcW w:w="3080" w:type="dxa"/>
-          </w:tcPr>
-          <w:p>
-            <w:r>
-              <w:t>&lt;</w:t>
-            </w:r>
-            <w:proofErr w:type="spellStart"/>
-            <w:r>
-              <w:t>AllowMobileData</w:t>
-            </w:r>
-            <w:proofErr w:type="spellEnd"/>
-            <w:r>
-              <w:t>&gt;</w:t>
-            </w:r>
-          </w:p>
-        </w:tc>
-        <w:tc>
-          <w:tcPr>
-            <w:tcW w:w="3407" w:type="dxa"/>
-          </w:tcPr>
-          <w:p>
-            <w:pPr>
-              <w:cnfStyle w:val="000000100000" w:firstRow="0" w:lastRow="0" w:firstColumn="0" w:lastColumn="0" w:oddVBand="0" w:evenVBand="0" w:oddHBand="1" w:evenHBand="0" w:firstRowFirstColumn="0" w:firstRowLastColumn="0" w:lastRowFirstColumn="0" w:lastRowLastColumn="0"/>
-            </w:pPr>
-            <w:r>
-              <w:t>0-1</w:t>
-            </w:r>
-          </w:p>
-        </w:tc>
-      </w:tr>
-      <w:tr>
-        <w:tc>
-          <w:tcPr>
-            <w:cnfStyle w:val="001000000000" w:firstRow="0" w:lastRow="0" w:firstColumn="1" w:lastColumn="0" w:oddVBand="0" w:evenVBand="0" w:oddHBand="0" w:evenHBand="0" w:firstRowFirstColumn="0" w:firstRowLastColumn="0" w:lastRowFirstColumn="0" w:lastRowLastColumn="0"/>
-            <w:tcW w:w="3080" w:type="dxa"/>
-          </w:tcPr>
-          <w:p>
-            <w:r>
-              <w:t>&lt;</w:t>
-            </w:r>
-            <w:proofErr w:type="spellStart"/>
-            <w:r>
-              <w:t>AllowRoaming</w:t>
-            </w:r>
-            <w:proofErr w:type="spellEnd"/>
-            <w:r>
-              <w:t>&gt;</w:t>
-            </w:r>
-          </w:p>
-        </w:tc>
-        <w:tc>
-          <w:tcPr>
-            <w:tcW w:w="3407" w:type="dxa"/>
-          </w:tcPr>
-          <w:p>
-            <w:pPr>
-              <w:cnfStyle w:val="000000000000" w:firstRow="0" w:lastRow="0" w:firstColumn="0" w:lastColumn="0" w:oddVBand="0" w:evenVBand="0" w:oddHBand="0" w:evenHBand="0" w:firstRowFirstColumn="0" w:firstRowLastColumn="0" w:lastRowFirstColumn="0" w:lastRowLastColumn="0"/>
-            </w:pPr>
-            <w:r>
-              <w:t>0-1</w:t>
-            </w:r>
-          </w:p>
-        </w:tc>
-      </w:tr>
     </w:tbl>
     <w:p>
       <w:pPr>
@@ -6202,6 +6154,145 @@
           </w:p>
         </w:tc>
       </w:tr>
+      <w:tr>
+        <w:tc>
+          <w:tcPr>
+            <w:cnfStyle w:val="001000000000" w:firstRow="0" w:lastRow="0" w:firstColumn="1" w:lastColumn="0" w:oddVBand="0" w:evenVBand="0" w:oddHBand="0" w:evenHBand="0" w:firstRowFirstColumn="0" w:firstRowLastColumn="0" w:lastRowFirstColumn="0" w:lastRowLastColumn="0"/>
+            <w:tcW w:w="1787" w:type="dxa"/>
+          </w:tcPr>
+          <w:p>
+            <w:pPr>
+              <w:jc w:val="center"/>
+              <w:rPr>
+                <w:b w:val="0"/>
+              </w:rPr>
+            </w:pPr>
+            <w:proofErr w:type="spellStart"/>
+            <w:r>
+              <w:rPr>
+                <w:b w:val="0"/>
+              </w:rPr>
+              <w:t>allowMobileData</w:t>
+            </w:r>
+            <w:proofErr w:type="spellEnd"/>
+          </w:p>
+        </w:tc>
+        <w:tc>
+          <w:tcPr>
+            <w:tcW w:w="1786" w:type="dxa"/>
+          </w:tcPr>
+          <w:p>
+            <w:pPr>
+              <w:jc w:val="center"/>
+              <w:cnfStyle w:val="000000000000" w:firstRow="0" w:lastRow="0" w:firstColumn="0" w:lastColumn="0" w:oddVBand="0" w:evenVBand="0" w:oddHBand="0" w:evenHBand="0" w:firstRowFirstColumn="0" w:firstRowLastColumn="0" w:lastRowFirstColumn="0" w:lastRowLastColumn="0"/>
+            </w:pPr>
+            <w:r>
+              <w:t>No</w:t>
+            </w:r>
+          </w:p>
+        </w:tc>
+        <w:tc>
+          <w:tcPr>
+            <w:tcW w:w="3726" w:type="dxa"/>
+          </w:tcPr>
+          <w:p>
+            <w:pPr>
+              <w:jc w:val="center"/>
+              <w:cnfStyle w:val="000000000000" w:firstRow="0" w:lastRow="0" w:firstColumn="0" w:lastColumn="0" w:oddVBand="0" w:evenVBand="0" w:oddHBand="0" w:evenHBand="0" w:firstRowFirstColumn="0" w:firstRowLastColumn="0" w:lastRowFirstColumn="0" w:lastRowLastColumn="0"/>
+            </w:pPr>
+            <w:proofErr w:type="spellStart"/>
+            <w:r>
+              <w:t>true|false</w:t>
+            </w:r>
+            <w:proofErr w:type="spellEnd"/>
+          </w:p>
+        </w:tc>
+        <w:tc>
+          <w:tcPr>
+            <w:tcW w:w="1943" w:type="dxa"/>
+          </w:tcPr>
+          <w:p>
+            <w:pPr>
+              <w:jc w:val="center"/>
+              <w:cnfStyle w:val="000000000000" w:firstRow="0" w:lastRow="0" w:firstColumn="0" w:lastColumn="0" w:oddVBand="0" w:evenVBand="0" w:oddHBand="0" w:evenHBand="0" w:firstRowFirstColumn="0" w:firstRowLastColumn="0" w:lastRowFirstColumn="0" w:lastRowLastColumn="0"/>
+            </w:pPr>
+            <w:r>
+              <w:t>false</w:t>
+            </w:r>
+          </w:p>
+        </w:tc>
+      </w:tr>
+      <w:tr>
+        <w:trPr>
+          <w:cnfStyle w:val="000000100000" w:firstRow="0" w:lastRow="0" w:firstColumn="0" w:lastColumn="0" w:oddVBand="0" w:evenVBand="0" w:oddHBand="1" w:evenHBand="0" w:firstRowFirstColumn="0" w:firstRowLastColumn="0" w:lastRowFirstColumn="0" w:lastRowLastColumn="0"/>
+        </w:trPr>
+        <w:tc>
+          <w:tcPr>
+            <w:cnfStyle w:val="001000000000" w:firstRow="0" w:lastRow="0" w:firstColumn="1" w:lastColumn="0" w:oddVBand="0" w:evenVBand="0" w:oddHBand="0" w:evenHBand="0" w:firstRowFirstColumn="0" w:firstRowLastColumn="0" w:lastRowFirstColumn="0" w:lastRowLastColumn="0"/>
+            <w:tcW w:w="1787" w:type="dxa"/>
+          </w:tcPr>
+          <w:p>
+            <w:pPr>
+              <w:jc w:val="center"/>
+              <w:rPr>
+                <w:b w:val="0"/>
+              </w:rPr>
+            </w:pPr>
+            <w:proofErr w:type="spellStart"/>
+            <w:r>
+              <w:rPr>
+                <w:b w:val="0"/>
+              </w:rPr>
+              <w:t>allowRoaming</w:t>
+            </w:r>
+            <w:proofErr w:type="spellEnd"/>
+          </w:p>
+        </w:tc>
+        <w:tc>
+          <w:tcPr>
+            <w:tcW w:w="1786" w:type="dxa"/>
+          </w:tcPr>
+          <w:p>
+            <w:pPr>
+              <w:jc w:val="center"/>
+              <w:cnfStyle w:val="000000100000" w:firstRow="0" w:lastRow="0" w:firstColumn="0" w:lastColumn="0" w:oddVBand="0" w:evenVBand="0" w:oddHBand="1" w:evenHBand="0" w:firstRowFirstColumn="0" w:firstRowLastColumn="0" w:lastRowFirstColumn="0" w:lastRowLastColumn="0"/>
+            </w:pPr>
+            <w:r>
+              <w:t>No</w:t>
+            </w:r>
+          </w:p>
+        </w:tc>
+        <w:tc>
+          <w:tcPr>
+            <w:tcW w:w="3726" w:type="dxa"/>
+          </w:tcPr>
+          <w:p>
+            <w:pPr>
+              <w:jc w:val="center"/>
+              <w:cnfStyle w:val="000000100000" w:firstRow="0" w:lastRow="0" w:firstColumn="0" w:lastColumn="0" w:oddVBand="0" w:evenVBand="0" w:oddHBand="1" w:evenHBand="0" w:firstRowFirstColumn="0" w:firstRowLastColumn="0" w:lastRowFirstColumn="0" w:lastRowLastColumn="0"/>
+            </w:pPr>
+            <w:proofErr w:type="spellStart"/>
+            <w:r>
+              <w:t>true|false</w:t>
+            </w:r>
+            <w:proofErr w:type="spellEnd"/>
+          </w:p>
+        </w:tc>
+        <w:tc>
+          <w:tcPr>
+            <w:tcW w:w="1943" w:type="dxa"/>
+          </w:tcPr>
+          <w:p>
+            <w:pPr>
+              <w:jc w:val="center"/>
+              <w:cnfStyle w:val="000000100000" w:firstRow="0" w:lastRow="0" w:firstColumn="0" w:lastColumn="0" w:oddVBand="0" w:evenVBand="0" w:oddHBand="1" w:evenHBand="0" w:firstRowFirstColumn="0" w:firstRowLastColumn="0" w:lastRowFirstColumn="0" w:lastRowLastColumn="0"/>
+            </w:pPr>
+            <w:r>
+              <w:t>false</w:t>
+            </w:r>
+          </w:p>
+        </w:tc>
+      </w:tr>
     </w:tbl>
     <w:p>
       <w:pPr>
@@ -6232,10 +6323,7 @@
       </w:r>
       <w:proofErr w:type="spellStart"/>
       <w:r>
-        <w:t>HTTP</w:t>
-      </w:r>
-      <w:r>
-        <w:t>Upload</w:t>
+        <w:t>HTTPUpload</w:t>
       </w:r>
       <w:proofErr w:type="spellEnd"/>
       <w:r>
@@ -6480,6 +6568,145 @@
           </w:p>
         </w:tc>
       </w:tr>
+      <w:tr>
+        <w:trPr>
+          <w:cnfStyle w:val="000000100000" w:firstRow="0" w:lastRow="0" w:firstColumn="0" w:lastColumn="0" w:oddVBand="0" w:evenVBand="0" w:oddHBand="1" w:evenHBand="0" w:firstRowFirstColumn="0" w:firstRowLastColumn="0" w:lastRowFirstColumn="0" w:lastRowLastColumn="0"/>
+        </w:trPr>
+        <w:tc>
+          <w:tcPr>
+            <w:cnfStyle w:val="001000000000" w:firstRow="0" w:lastRow="0" w:firstColumn="1" w:lastColumn="0" w:oddVBand="0" w:evenVBand="0" w:oddHBand="0" w:evenHBand="0" w:firstRowFirstColumn="0" w:firstRowLastColumn="0" w:lastRowFirstColumn="0" w:lastRowLastColumn="0"/>
+            <w:tcW w:w="1787" w:type="dxa"/>
+          </w:tcPr>
+          <w:p>
+            <w:pPr>
+              <w:jc w:val="center"/>
+              <w:rPr>
+                <w:b w:val="0"/>
+              </w:rPr>
+            </w:pPr>
+            <w:proofErr w:type="spellStart"/>
+            <w:r>
+              <w:rPr>
+                <w:b w:val="0"/>
+              </w:rPr>
+              <w:t>allowMobileData</w:t>
+            </w:r>
+            <w:proofErr w:type="spellEnd"/>
+          </w:p>
+        </w:tc>
+        <w:tc>
+          <w:tcPr>
+            <w:tcW w:w="1786" w:type="dxa"/>
+          </w:tcPr>
+          <w:p>
+            <w:pPr>
+              <w:jc w:val="center"/>
+              <w:cnfStyle w:val="000000100000" w:firstRow="0" w:lastRow="0" w:firstColumn="0" w:lastColumn="0" w:oddVBand="0" w:evenVBand="0" w:oddHBand="1" w:evenHBand="0" w:firstRowFirstColumn="0" w:firstRowLastColumn="0" w:lastRowFirstColumn="0" w:lastRowLastColumn="0"/>
+            </w:pPr>
+            <w:r>
+              <w:t>No</w:t>
+            </w:r>
+          </w:p>
+        </w:tc>
+        <w:tc>
+          <w:tcPr>
+            <w:tcW w:w="3726" w:type="dxa"/>
+          </w:tcPr>
+          <w:p>
+            <w:pPr>
+              <w:jc w:val="center"/>
+              <w:cnfStyle w:val="000000100000" w:firstRow="0" w:lastRow="0" w:firstColumn="0" w:lastColumn="0" w:oddVBand="0" w:evenVBand="0" w:oddHBand="1" w:evenHBand="0" w:firstRowFirstColumn="0" w:firstRowLastColumn="0" w:lastRowFirstColumn="0" w:lastRowLastColumn="0"/>
+            </w:pPr>
+            <w:proofErr w:type="spellStart"/>
+            <w:r>
+              <w:t>true|false</w:t>
+            </w:r>
+            <w:proofErr w:type="spellEnd"/>
+          </w:p>
+        </w:tc>
+        <w:tc>
+          <w:tcPr>
+            <w:tcW w:w="1943" w:type="dxa"/>
+          </w:tcPr>
+          <w:p>
+            <w:pPr>
+              <w:jc w:val="center"/>
+              <w:cnfStyle w:val="000000100000" w:firstRow="0" w:lastRow="0" w:firstColumn="0" w:lastColumn="0" w:oddVBand="0" w:evenVBand="0" w:oddHBand="1" w:evenHBand="0" w:firstRowFirstColumn="0" w:firstRowLastColumn="0" w:lastRowFirstColumn="0" w:lastRowLastColumn="0"/>
+            </w:pPr>
+            <w:r>
+              <w:t>true</w:t>
+            </w:r>
+          </w:p>
+        </w:tc>
+      </w:tr>
+      <w:tr>
+        <w:tc>
+          <w:tcPr>
+            <w:cnfStyle w:val="001000000000" w:firstRow="0" w:lastRow="0" w:firstColumn="1" w:lastColumn="0" w:oddVBand="0" w:evenVBand="0" w:oddHBand="0" w:evenHBand="0" w:firstRowFirstColumn="0" w:firstRowLastColumn="0" w:lastRowFirstColumn="0" w:lastRowLastColumn="0"/>
+            <w:tcW w:w="1787" w:type="dxa"/>
+          </w:tcPr>
+          <w:p>
+            <w:pPr>
+              <w:jc w:val="center"/>
+              <w:rPr>
+                <w:b w:val="0"/>
+              </w:rPr>
+            </w:pPr>
+            <w:proofErr w:type="spellStart"/>
+            <w:r>
+              <w:rPr>
+                <w:b w:val="0"/>
+              </w:rPr>
+              <w:t>allowRoaming</w:t>
+            </w:r>
+            <w:proofErr w:type="spellEnd"/>
+          </w:p>
+        </w:tc>
+        <w:tc>
+          <w:tcPr>
+            <w:tcW w:w="1786" w:type="dxa"/>
+          </w:tcPr>
+          <w:p>
+            <w:pPr>
+              <w:jc w:val="center"/>
+              <w:cnfStyle w:val="000000000000" w:firstRow="0" w:lastRow="0" w:firstColumn="0" w:lastColumn="0" w:oddVBand="0" w:evenVBand="0" w:oddHBand="0" w:evenHBand="0" w:firstRowFirstColumn="0" w:firstRowLastColumn="0" w:lastRowFirstColumn="0" w:lastRowLastColumn="0"/>
+            </w:pPr>
+            <w:r>
+              <w:t>No</w:t>
+            </w:r>
+          </w:p>
+        </w:tc>
+        <w:tc>
+          <w:tcPr>
+            <w:tcW w:w="3726" w:type="dxa"/>
+          </w:tcPr>
+          <w:p>
+            <w:pPr>
+              <w:jc w:val="center"/>
+              <w:cnfStyle w:val="000000000000" w:firstRow="0" w:lastRow="0" w:firstColumn="0" w:lastColumn="0" w:oddVBand="0" w:evenVBand="0" w:oddHBand="0" w:evenHBand="0" w:firstRowFirstColumn="0" w:firstRowLastColumn="0" w:lastRowFirstColumn="0" w:lastRowLastColumn="0"/>
+            </w:pPr>
+            <w:proofErr w:type="spellStart"/>
+            <w:r>
+              <w:t>true|false</w:t>
+            </w:r>
+            <w:proofErr w:type="spellEnd"/>
+          </w:p>
+        </w:tc>
+        <w:tc>
+          <w:tcPr>
+            <w:tcW w:w="1943" w:type="dxa"/>
+          </w:tcPr>
+          <w:p>
+            <w:pPr>
+              <w:jc w:val="center"/>
+              <w:cnfStyle w:val="000000000000" w:firstRow="0" w:lastRow="0" w:firstColumn="0" w:lastColumn="0" w:oddVBand="0" w:evenVBand="0" w:oddHBand="0" w:evenHBand="0" w:firstRowFirstColumn="0" w:firstRowLastColumn="0" w:lastRowFirstColumn="0" w:lastRowLastColumn="0"/>
+            </w:pPr>
+            <w:r>
+              <w:t>false</w:t>
+            </w:r>
+          </w:p>
+        </w:tc>
+      </w:tr>
     </w:tbl>
     <w:p>
       <w:pPr>
@@ -6510,10 +6737,7 @@
       </w:r>
       <w:proofErr w:type="spellStart"/>
       <w:r>
-        <w:t>SMS</w:t>
-      </w:r>
-      <w:r>
-        <w:t>Upload</w:t>
+        <w:t>SMSUpload</w:t>
       </w:r>
       <w:proofErr w:type="spellEnd"/>
       <w:r>
@@ -6739,10 +6963,7 @@
               <w:cnfStyle w:val="000000000000" w:firstRow="0" w:lastRow="0" w:firstColumn="0" w:lastColumn="0" w:oddVBand="0" w:evenVBand="0" w:oddHBand="0" w:evenHBand="0" w:firstRowFirstColumn="0" w:firstRowLastColumn="0" w:lastRowFirstColumn="0" w:lastRowLastColumn="0"/>
             </w:pPr>
             <w:r>
-              <w:t xml:space="preserve">any valid </w:t>
-            </w:r>
-            <w:r>
-              <w:t>phone number</w:t>
+              <w:t>any valid phone number</w:t>
             </w:r>
           </w:p>
         </w:tc>
@@ -6757,6 +6978,77 @@
             </w:pPr>
             <w:r>
               <w:t>n/a</w:t>
+            </w:r>
+          </w:p>
+        </w:tc>
+      </w:tr>
+      <w:tr>
+        <w:trPr>
+          <w:cnfStyle w:val="000000100000" w:firstRow="0" w:lastRow="0" w:firstColumn="0" w:lastColumn="0" w:oddVBand="0" w:evenVBand="0" w:oddHBand="1" w:evenHBand="0" w:firstRowFirstColumn="0" w:firstRowLastColumn="0" w:lastRowFirstColumn="0" w:lastRowLastColumn="0"/>
+        </w:trPr>
+        <w:tc>
+          <w:tcPr>
+            <w:cnfStyle w:val="001000000000" w:firstRow="0" w:lastRow="0" w:firstColumn="1" w:lastColumn="0" w:oddVBand="0" w:evenVBand="0" w:oddHBand="0" w:evenHBand="0" w:firstRowFirstColumn="0" w:firstRowLastColumn="0" w:lastRowFirstColumn="0" w:lastRowLastColumn="0"/>
+            <w:tcW w:w="1787" w:type="dxa"/>
+          </w:tcPr>
+          <w:p>
+            <w:pPr>
+              <w:jc w:val="center"/>
+              <w:rPr>
+                <w:b w:val="0"/>
+              </w:rPr>
+            </w:pPr>
+            <w:proofErr w:type="spellStart"/>
+            <w:r>
+              <w:rPr>
+                <w:b w:val="0"/>
+              </w:rPr>
+              <w:t>allowRoaming</w:t>
+            </w:r>
+            <w:proofErr w:type="spellEnd"/>
+          </w:p>
+        </w:tc>
+        <w:tc>
+          <w:tcPr>
+            <w:tcW w:w="1786" w:type="dxa"/>
+          </w:tcPr>
+          <w:p>
+            <w:pPr>
+              <w:jc w:val="center"/>
+              <w:cnfStyle w:val="000000100000" w:firstRow="0" w:lastRow="0" w:firstColumn="0" w:lastColumn="0" w:oddVBand="0" w:evenVBand="0" w:oddHBand="1" w:evenHBand="0" w:firstRowFirstColumn="0" w:firstRowLastColumn="0" w:lastRowFirstColumn="0" w:lastRowLastColumn="0"/>
+            </w:pPr>
+            <w:r>
+              <w:t>No</w:t>
+            </w:r>
+          </w:p>
+        </w:tc>
+        <w:tc>
+          <w:tcPr>
+            <w:tcW w:w="3726" w:type="dxa"/>
+          </w:tcPr>
+          <w:p>
+            <w:pPr>
+              <w:jc w:val="center"/>
+              <w:cnfStyle w:val="000000100000" w:firstRow="0" w:lastRow="0" w:firstColumn="0" w:lastColumn="0" w:oddVBand="0" w:evenVBand="0" w:oddHBand="1" w:evenHBand="0" w:firstRowFirstColumn="0" w:firstRowLastColumn="0" w:lastRowFirstColumn="0" w:lastRowLastColumn="0"/>
+            </w:pPr>
+            <w:proofErr w:type="spellStart"/>
+            <w:r>
+              <w:t>true|false</w:t>
+            </w:r>
+            <w:proofErr w:type="spellEnd"/>
+          </w:p>
+        </w:tc>
+        <w:tc>
+          <w:tcPr>
+            <w:tcW w:w="1943" w:type="dxa"/>
+          </w:tcPr>
+          <w:p>
+            <w:pPr>
+              <w:jc w:val="center"/>
+              <w:cnfStyle w:val="000000100000" w:firstRow="0" w:lastRow="0" w:firstColumn="0" w:lastColumn="0" w:oddVBand="0" w:evenVBand="0" w:oddHBand="1" w:evenHBand="0" w:firstRowFirstColumn="0" w:firstRowLastColumn="0" w:lastRowFirstColumn="0" w:lastRowLastColumn="0"/>
+            </w:pPr>
+            <w:r>
+              <w:t>false</w:t>
             </w:r>
           </w:p>
         </w:tc>
@@ -6922,13 +7214,7 @@
               <w:rPr>
                 <w:b w:val="0"/>
               </w:rPr>
-              <w:t>E</w:t>
-            </w:r>
-            <w:r>
-              <w:rPr>
-                <w:b w:val="0"/>
-              </w:rPr>
-              <w:t>nabled</w:t>
+              <w:t>Enabled</w:t>
             </w:r>
           </w:p>
         </w:tc>
@@ -6997,433 +7283,9 @@
       <w:r>
         <w:t>None.</w:t>
       </w:r>
+      <w:bookmarkStart w:id="0" w:name="_GoBack"/>
+      <w:bookmarkEnd w:id="0"/>
     </w:p>
-    <w:p>
-      <w:pPr>
-        <w:pStyle w:val="Heading1"/>
-      </w:pPr>
-      <w:r>
-        <w:t>&lt;</w:t>
-      </w:r>
-      <w:proofErr w:type="spellStart"/>
-      <w:r>
-        <w:t>AllowMobileData</w:t>
-      </w:r>
-      <w:proofErr w:type="spellEnd"/>
-      <w:r>
-        <w:t>&gt;</w:t>
-      </w:r>
-    </w:p>
-    <w:p>
-      <w:pPr>
-        <w:pStyle w:val="Heading2"/>
-      </w:pPr>
-      <w:r>
-        <w:t>Attributes:</w:t>
-      </w:r>
-    </w:p>
-    <w:tbl>
-      <w:tblPr>
-        <w:tblStyle w:val="LightList"/>
-        <w:tblW w:w="0" w:type="auto"/>
-        <w:tblLook w:val="04A0" w:firstRow="1" w:lastRow="0" w:firstColumn="1" w:lastColumn="0" w:noHBand="0" w:noVBand="1"/>
-      </w:tblPr>
-      <w:tblGrid>
-        <w:gridCol w:w="1787"/>
-        <w:gridCol w:w="1786"/>
-        <w:gridCol w:w="3726"/>
-        <w:gridCol w:w="1943"/>
-      </w:tblGrid>
-      <w:tr>
-        <w:trPr>
-          <w:cnfStyle w:val="100000000000" w:firstRow="1" w:lastRow="0" w:firstColumn="0" w:lastColumn="0" w:oddVBand="0" w:evenVBand="0" w:oddHBand="0" w:evenHBand="0" w:firstRowFirstColumn="0" w:firstRowLastColumn="0" w:lastRowFirstColumn="0" w:lastRowLastColumn="0"/>
-        </w:trPr>
-        <w:tc>
-          <w:tcPr>
-            <w:cnfStyle w:val="001000000000" w:firstRow="0" w:lastRow="0" w:firstColumn="1" w:lastColumn="0" w:oddVBand="0" w:evenVBand="0" w:oddHBand="0" w:evenHBand="0" w:firstRowFirstColumn="0" w:firstRowLastColumn="0" w:lastRowFirstColumn="0" w:lastRowLastColumn="0"/>
-            <w:tcW w:w="1787" w:type="dxa"/>
-          </w:tcPr>
-          <w:p>
-            <w:pPr>
-              <w:jc w:val="center"/>
-              <w:rPr>
-                <w:b w:val="0"/>
-              </w:rPr>
-            </w:pPr>
-            <w:r>
-              <w:rPr>
-                <w:b w:val="0"/>
-              </w:rPr>
-              <w:t>Attribute</w:t>
-            </w:r>
-          </w:p>
-        </w:tc>
-        <w:tc>
-          <w:tcPr>
-            <w:tcW w:w="1786" w:type="dxa"/>
-          </w:tcPr>
-          <w:p>
-            <w:pPr>
-              <w:jc w:val="center"/>
-              <w:cnfStyle w:val="100000000000" w:firstRow="1" w:lastRow="0" w:firstColumn="0" w:lastColumn="0" w:oddVBand="0" w:evenVBand="0" w:oddHBand="0" w:evenHBand="0" w:firstRowFirstColumn="0" w:firstRowLastColumn="0" w:lastRowFirstColumn="0" w:lastRowLastColumn="0"/>
-              <w:rPr>
-                <w:b w:val="0"/>
-              </w:rPr>
-            </w:pPr>
-            <w:r>
-              <w:rPr>
-                <w:b w:val="0"/>
-              </w:rPr>
-              <w:t>Required</w:t>
-            </w:r>
-          </w:p>
-        </w:tc>
-        <w:tc>
-          <w:tcPr>
-            <w:tcW w:w="3726" w:type="dxa"/>
-          </w:tcPr>
-          <w:p>
-            <w:pPr>
-              <w:jc w:val="center"/>
-              <w:cnfStyle w:val="100000000000" w:firstRow="1" w:lastRow="0" w:firstColumn="0" w:lastColumn="0" w:oddVBand="0" w:evenVBand="0" w:oddHBand="0" w:evenHBand="0" w:firstRowFirstColumn="0" w:firstRowLastColumn="0" w:lastRowFirstColumn="0" w:lastRowLastColumn="0"/>
-              <w:rPr>
-                <w:b w:val="0"/>
-              </w:rPr>
-            </w:pPr>
-            <w:r>
-              <w:rPr>
-                <w:b w:val="0"/>
-              </w:rPr>
-              <w:t>Accepted values</w:t>
-            </w:r>
-          </w:p>
-        </w:tc>
-        <w:tc>
-          <w:tcPr>
-            <w:tcW w:w="1943" w:type="dxa"/>
-          </w:tcPr>
-          <w:p>
-            <w:pPr>
-              <w:jc w:val="center"/>
-              <w:cnfStyle w:val="100000000000" w:firstRow="1" w:lastRow="0" w:firstColumn="0" w:lastColumn="0" w:oddVBand="0" w:evenVBand="0" w:oddHBand="0" w:evenHBand="0" w:firstRowFirstColumn="0" w:firstRowLastColumn="0" w:lastRowFirstColumn="0" w:lastRowLastColumn="0"/>
-              <w:rPr>
-                <w:b w:val="0"/>
-              </w:rPr>
-            </w:pPr>
-            <w:r>
-              <w:rPr>
-                <w:b w:val="0"/>
-              </w:rPr>
-              <w:t>Default value</w:t>
-            </w:r>
-          </w:p>
-        </w:tc>
-      </w:tr>
-      <w:tr>
-        <w:trPr>
-          <w:cnfStyle w:val="000000100000" w:firstRow="0" w:lastRow="0" w:firstColumn="0" w:lastColumn="0" w:oddVBand="0" w:evenVBand="0" w:oddHBand="1" w:evenHBand="0" w:firstRowFirstColumn="0" w:firstRowLastColumn="0" w:lastRowFirstColumn="0" w:lastRowLastColumn="0"/>
-        </w:trPr>
-        <w:tc>
-          <w:tcPr>
-            <w:cnfStyle w:val="001000000000" w:firstRow="0" w:lastRow="0" w:firstColumn="1" w:lastColumn="0" w:oddVBand="0" w:evenVBand="0" w:oddHBand="0" w:evenHBand="0" w:firstRowFirstColumn="0" w:firstRowLastColumn="0" w:lastRowFirstColumn="0" w:lastRowLastColumn="0"/>
-            <w:tcW w:w="1787" w:type="dxa"/>
-          </w:tcPr>
-          <w:p>
-            <w:pPr>
-              <w:jc w:val="center"/>
-              <w:rPr>
-                <w:b w:val="0"/>
-              </w:rPr>
-            </w:pPr>
-            <w:r>
-              <w:rPr>
-                <w:b w:val="0"/>
-              </w:rPr>
-              <w:t>enabled</w:t>
-            </w:r>
-          </w:p>
-        </w:tc>
-        <w:tc>
-          <w:tcPr>
-            <w:tcW w:w="1786" w:type="dxa"/>
-          </w:tcPr>
-          <w:p>
-            <w:pPr>
-              <w:jc w:val="center"/>
-              <w:cnfStyle w:val="000000100000" w:firstRow="0" w:lastRow="0" w:firstColumn="0" w:lastColumn="0" w:oddVBand="0" w:evenVBand="0" w:oddHBand="1" w:evenHBand="0" w:firstRowFirstColumn="0" w:firstRowLastColumn="0" w:lastRowFirstColumn="0" w:lastRowLastColumn="0"/>
-            </w:pPr>
-            <w:r>
-              <w:t>No</w:t>
-            </w:r>
-          </w:p>
-        </w:tc>
-        <w:tc>
-          <w:tcPr>
-            <w:tcW w:w="3726" w:type="dxa"/>
-          </w:tcPr>
-          <w:p>
-            <w:pPr>
-              <w:jc w:val="center"/>
-              <w:cnfStyle w:val="000000100000" w:firstRow="0" w:lastRow="0" w:firstColumn="0" w:lastColumn="0" w:oddVBand="0" w:evenVBand="0" w:oddHBand="1" w:evenHBand="0" w:firstRowFirstColumn="0" w:firstRowLastColumn="0" w:lastRowFirstColumn="0" w:lastRowLastColumn="0"/>
-            </w:pPr>
-            <w:proofErr w:type="spellStart"/>
-            <w:r>
-              <w:t>true|false</w:t>
-            </w:r>
-            <w:proofErr w:type="spellEnd"/>
-          </w:p>
-        </w:tc>
-        <w:tc>
-          <w:tcPr>
-            <w:tcW w:w="1943" w:type="dxa"/>
-          </w:tcPr>
-          <w:p>
-            <w:pPr>
-              <w:jc w:val="center"/>
-              <w:cnfStyle w:val="000000100000" w:firstRow="0" w:lastRow="0" w:firstColumn="0" w:lastColumn="0" w:oddVBand="0" w:evenVBand="0" w:oddHBand="1" w:evenHBand="0" w:firstRowFirstColumn="0" w:firstRowLastColumn="0" w:lastRowFirstColumn="0" w:lastRowLastColumn="0"/>
-            </w:pPr>
-            <w:r>
-              <w:t>false</w:t>
-            </w:r>
-          </w:p>
-        </w:tc>
-      </w:tr>
-    </w:tbl>
-    <w:p>
-      <w:pPr>
-        <w:pStyle w:val="Heading2"/>
-        <w:spacing w:before="0"/>
-      </w:pPr>
-    </w:p>
-    <w:p>
-      <w:pPr>
-        <w:pStyle w:val="Heading2"/>
-        <w:spacing w:before="0"/>
-      </w:pPr>
-      <w:r>
-        <w:t>Contents</w:t>
-      </w:r>
-    </w:p>
-    <w:p>
-      <w:r>
-        <w:t>None.</w:t>
-      </w:r>
-    </w:p>
-    <w:p>
-      <w:pPr>
-        <w:pStyle w:val="Heading1"/>
-      </w:pPr>
-      <w:r>
-        <w:t>&lt;</w:t>
-      </w:r>
-      <w:proofErr w:type="spellStart"/>
-      <w:r>
-        <w:t>Allow</w:t>
-      </w:r>
-      <w:r>
-        <w:t>Roaming</w:t>
-      </w:r>
-      <w:proofErr w:type="spellEnd"/>
-      <w:r>
-        <w:t>&gt;</w:t>
-      </w:r>
-    </w:p>
-    <w:p>
-      <w:pPr>
-        <w:pStyle w:val="Heading2"/>
-      </w:pPr>
-      <w:r>
-        <w:t>Attributes:</w:t>
-      </w:r>
-    </w:p>
-    <w:tbl>
-      <w:tblPr>
-        <w:tblStyle w:val="LightList"/>
-        <w:tblW w:w="0" w:type="auto"/>
-        <w:tblLook w:val="04A0" w:firstRow="1" w:lastRow="0" w:firstColumn="1" w:lastColumn="0" w:noHBand="0" w:noVBand="1"/>
-      </w:tblPr>
-      <w:tblGrid>
-        <w:gridCol w:w="1787"/>
-        <w:gridCol w:w="1786"/>
-        <w:gridCol w:w="3726"/>
-        <w:gridCol w:w="1943"/>
-      </w:tblGrid>
-      <w:tr>
-        <w:trPr>
-          <w:cnfStyle w:val="100000000000" w:firstRow="1" w:lastRow="0" w:firstColumn="0" w:lastColumn="0" w:oddVBand="0" w:evenVBand="0" w:oddHBand="0" w:evenHBand="0" w:firstRowFirstColumn="0" w:firstRowLastColumn="0" w:lastRowFirstColumn="0" w:lastRowLastColumn="0"/>
-        </w:trPr>
-        <w:tc>
-          <w:tcPr>
-            <w:cnfStyle w:val="001000000000" w:firstRow="0" w:lastRow="0" w:firstColumn="1" w:lastColumn="0" w:oddVBand="0" w:evenVBand="0" w:oddHBand="0" w:evenHBand="0" w:firstRowFirstColumn="0" w:firstRowLastColumn="0" w:lastRowFirstColumn="0" w:lastRowLastColumn="0"/>
-            <w:tcW w:w="1787" w:type="dxa"/>
-          </w:tcPr>
-          <w:p>
-            <w:pPr>
-              <w:jc w:val="center"/>
-              <w:rPr>
-                <w:b w:val="0"/>
-              </w:rPr>
-            </w:pPr>
-            <w:r>
-              <w:rPr>
-                <w:b w:val="0"/>
-              </w:rPr>
-              <w:t>Attribute</w:t>
-            </w:r>
-          </w:p>
-        </w:tc>
-        <w:tc>
-          <w:tcPr>
-            <w:tcW w:w="1786" w:type="dxa"/>
-          </w:tcPr>
-          <w:p>
-            <w:pPr>
-              <w:jc w:val="center"/>
-              <w:cnfStyle w:val="100000000000" w:firstRow="1" w:lastRow="0" w:firstColumn="0" w:lastColumn="0" w:oddVBand="0" w:evenVBand="0" w:oddHBand="0" w:evenHBand="0" w:firstRowFirstColumn="0" w:firstRowLastColumn="0" w:lastRowFirstColumn="0" w:lastRowLastColumn="0"/>
-              <w:rPr>
-                <w:b w:val="0"/>
-              </w:rPr>
-            </w:pPr>
-            <w:r>
-              <w:rPr>
-                <w:b w:val="0"/>
-              </w:rPr>
-              <w:t>Required</w:t>
-            </w:r>
-          </w:p>
-        </w:tc>
-        <w:tc>
-          <w:tcPr>
-            <w:tcW w:w="3726" w:type="dxa"/>
-          </w:tcPr>
-          <w:p>
-            <w:pPr>
-              <w:jc w:val="center"/>
-              <w:cnfStyle w:val="100000000000" w:firstRow="1" w:lastRow="0" w:firstColumn="0" w:lastColumn="0" w:oddVBand="0" w:evenVBand="0" w:oddHBand="0" w:evenHBand="0" w:firstRowFirstColumn="0" w:firstRowLastColumn="0" w:lastRowFirstColumn="0" w:lastRowLastColumn="0"/>
-              <w:rPr>
-                <w:b w:val="0"/>
-              </w:rPr>
-            </w:pPr>
-            <w:r>
-              <w:rPr>
-                <w:b w:val="0"/>
-              </w:rPr>
-              <w:t>Accepted values</w:t>
-            </w:r>
-          </w:p>
-        </w:tc>
-        <w:tc>
-          <w:tcPr>
-            <w:tcW w:w="1943" w:type="dxa"/>
-          </w:tcPr>
-          <w:p>
-            <w:pPr>
-              <w:jc w:val="center"/>
-              <w:cnfStyle w:val="100000000000" w:firstRow="1" w:lastRow="0" w:firstColumn="0" w:lastColumn="0" w:oddVBand="0" w:evenVBand="0" w:oddHBand="0" w:evenHBand="0" w:firstRowFirstColumn="0" w:firstRowLastColumn="0" w:lastRowFirstColumn="0" w:lastRowLastColumn="0"/>
-              <w:rPr>
-                <w:b w:val="0"/>
-              </w:rPr>
-            </w:pPr>
-            <w:r>
-              <w:rPr>
-                <w:b w:val="0"/>
-              </w:rPr>
-              <w:t>Default value</w:t>
-            </w:r>
-          </w:p>
-        </w:tc>
-      </w:tr>
-      <w:tr>
-        <w:trPr>
-          <w:cnfStyle w:val="000000100000" w:firstRow="0" w:lastRow="0" w:firstColumn="0" w:lastColumn="0" w:oddVBand="0" w:evenVBand="0" w:oddHBand="1" w:evenHBand="0" w:firstRowFirstColumn="0" w:firstRowLastColumn="0" w:lastRowFirstColumn="0" w:lastRowLastColumn="0"/>
-        </w:trPr>
-        <w:tc>
-          <w:tcPr>
-            <w:cnfStyle w:val="001000000000" w:firstRow="0" w:lastRow="0" w:firstColumn="1" w:lastColumn="0" w:oddVBand="0" w:evenVBand="0" w:oddHBand="0" w:evenHBand="0" w:firstRowFirstColumn="0" w:firstRowLastColumn="0" w:lastRowFirstColumn="0" w:lastRowLastColumn="0"/>
-            <w:tcW w:w="1787" w:type="dxa"/>
-          </w:tcPr>
-          <w:p>
-            <w:pPr>
-              <w:jc w:val="center"/>
-              <w:rPr>
-                <w:b w:val="0"/>
-              </w:rPr>
-            </w:pPr>
-            <w:r>
-              <w:rPr>
-                <w:b w:val="0"/>
-              </w:rPr>
-              <w:t>enabled</w:t>
-            </w:r>
-          </w:p>
-        </w:tc>
-        <w:tc>
-          <w:tcPr>
-            <w:tcW w:w="1786" w:type="dxa"/>
-          </w:tcPr>
-          <w:p>
-            <w:pPr>
-              <w:jc w:val="center"/>
-              <w:cnfStyle w:val="000000100000" w:firstRow="0" w:lastRow="0" w:firstColumn="0" w:lastColumn="0" w:oddVBand="0" w:evenVBand="0" w:oddHBand="1" w:evenHBand="0" w:firstRowFirstColumn="0" w:firstRowLastColumn="0" w:lastRowFirstColumn="0" w:lastRowLastColumn="0"/>
-            </w:pPr>
-            <w:r>
-              <w:t>No</w:t>
-            </w:r>
-          </w:p>
-        </w:tc>
-        <w:tc>
-          <w:tcPr>
-            <w:tcW w:w="3726" w:type="dxa"/>
-          </w:tcPr>
-          <w:p>
-            <w:pPr>
-              <w:jc w:val="center"/>
-              <w:cnfStyle w:val="000000100000" w:firstRow="0" w:lastRow="0" w:firstColumn="0" w:lastColumn="0" w:oddVBand="0" w:evenVBand="0" w:oddHBand="1" w:evenHBand="0" w:firstRowFirstColumn="0" w:firstRowLastColumn="0" w:lastRowFirstColumn="0" w:lastRowLastColumn="0"/>
-            </w:pPr>
-            <w:proofErr w:type="spellStart"/>
-            <w:r>
-              <w:t>true|false</w:t>
-            </w:r>
-            <w:proofErr w:type="spellEnd"/>
-          </w:p>
-        </w:tc>
-        <w:tc>
-          <w:tcPr>
-            <w:tcW w:w="1943" w:type="dxa"/>
-          </w:tcPr>
-          <w:p>
-            <w:pPr>
-              <w:jc w:val="center"/>
-              <w:cnfStyle w:val="000000100000" w:firstRow="0" w:lastRow="0" w:firstColumn="0" w:lastColumn="0" w:oddVBand="0" w:evenVBand="0" w:oddHBand="1" w:evenHBand="0" w:firstRowFirstColumn="0" w:firstRowLastColumn="0" w:lastRowFirstColumn="0" w:lastRowLastColumn="0"/>
-            </w:pPr>
-            <w:r>
-              <w:t>false</w:t>
-            </w:r>
-          </w:p>
-        </w:tc>
-      </w:tr>
-    </w:tbl>
-    <w:p>
-      <w:pPr>
-        <w:pStyle w:val="Heading2"/>
-        <w:spacing w:before="0"/>
-      </w:pPr>
-    </w:p>
-    <w:p>
-      <w:pPr>
-        <w:pStyle w:val="Heading2"/>
-        <w:spacing w:before="0"/>
-      </w:pPr>
-      <w:r>
-        <w:t>Contents</w:t>
-      </w:r>
-    </w:p>
-    <w:p>
-      <w:r>
-        <w:t>None.</w:t>
-      </w:r>
-    </w:p>
-    <w:p/>
     <w:sectPr>
       <w:pgSz w:w="11906" w:h="16838"/>
       <w:pgMar w:top="851" w:right="991" w:bottom="1440" w:left="993" w:header="708" w:footer="708" w:gutter="0"/>

</xml_diff>

<commit_message>
XML-level control over animation dis/enabling Example: <Form ... animation="false"> (animation is enabled by default, this would disable it)
Signed-off-by: Matthias Stevens <matthias.stevens@gmail.com>
</commit_message>
<xml_diff>
--- a/Documentation/XML format/Specifications.docx
+++ b/Documentation/XML format/Specifications.docx
@@ -714,14 +714,12 @@
                 <w:b w:val="0"/>
               </w:rPr>
             </w:pPr>
-            <w:proofErr w:type="spellStart"/>
             <w:r>
               <w:rPr>
                 <w:b w:val="0"/>
               </w:rPr>
               <w:t>storeEndTime</w:t>
             </w:r>
-            <w:proofErr w:type="spellEnd"/>
           </w:p>
         </w:tc>
         <w:tc>
@@ -747,11 +745,9 @@
               <w:jc w:val="center"/>
               <w:cnfStyle w:val="000000000000" w:firstRow="0" w:lastRow="0" w:firstColumn="0" w:lastColumn="0" w:oddVBand="0" w:evenVBand="0" w:oddHBand="0" w:evenHBand="0" w:firstRowFirstColumn="0" w:firstRowLastColumn="0" w:lastRowFirstColumn="0" w:lastRowLastColumn="0"/>
             </w:pPr>
-            <w:proofErr w:type="spellStart"/>
             <w:r>
               <w:t>true|false</w:t>
             </w:r>
-            <w:proofErr w:type="spellEnd"/>
           </w:p>
         </w:tc>
         <w:tc>
@@ -789,6 +785,72 @@
               <w:rPr>
                 <w:b w:val="0"/>
               </w:rPr>
+              <w:t>animation</w:t>
+            </w:r>
+          </w:p>
+        </w:tc>
+        <w:tc>
+          <w:tcPr>
+            <w:tcW w:w="2310" w:type="dxa"/>
+          </w:tcPr>
+          <w:p>
+            <w:pPr>
+              <w:jc w:val="center"/>
+              <w:cnfStyle w:val="000000100000" w:firstRow="0" w:lastRow="0" w:firstColumn="0" w:lastColumn="0" w:oddVBand="0" w:evenVBand="0" w:oddHBand="1" w:evenHBand="0" w:firstRowFirstColumn="0" w:firstRowLastColumn="0" w:lastRowFirstColumn="0" w:lastRowLastColumn="0"/>
+            </w:pPr>
+            <w:r>
+              <w:t>No</w:t>
+            </w:r>
+          </w:p>
+        </w:tc>
+        <w:tc>
+          <w:tcPr>
+            <w:tcW w:w="2311" w:type="dxa"/>
+          </w:tcPr>
+          <w:p>
+            <w:pPr>
+              <w:jc w:val="center"/>
+              <w:cnfStyle w:val="000000100000" w:firstRow="0" w:lastRow="0" w:firstColumn="0" w:lastColumn="0" w:oddVBand="0" w:evenVBand="0" w:oddHBand="1" w:evenHBand="0" w:firstRowFirstColumn="0" w:firstRowLastColumn="0" w:lastRowFirstColumn="0" w:lastRowLastColumn="0"/>
+            </w:pPr>
+            <w:r>
+              <w:t>true|false</w:t>
+            </w:r>
+          </w:p>
+        </w:tc>
+        <w:tc>
+          <w:tcPr>
+            <w:tcW w:w="2311" w:type="dxa"/>
+          </w:tcPr>
+          <w:p>
+            <w:pPr>
+              <w:jc w:val="center"/>
+              <w:cnfStyle w:val="000000100000" w:firstRow="0" w:lastRow="0" w:firstColumn="0" w:lastColumn="0" w:oddVBand="0" w:evenVBand="0" w:oddHBand="1" w:evenHBand="0" w:firstRowFirstColumn="0" w:firstRowLastColumn="0" w:lastRowFirstColumn="0" w:lastRowLastColumn="0"/>
+            </w:pPr>
+            <w:r>
+              <w:t>true</w:t>
+            </w:r>
+            <w:bookmarkStart w:id="0" w:name="_GoBack"/>
+            <w:bookmarkEnd w:id="0"/>
+          </w:p>
+        </w:tc>
+      </w:tr>
+      <w:tr>
+        <w:tc>
+          <w:tcPr>
+            <w:cnfStyle w:val="001000000000" w:firstRow="0" w:lastRow="0" w:firstColumn="1" w:lastColumn="0" w:oddVBand="0" w:evenVBand="0" w:oddHBand="0" w:evenHBand="0" w:firstRowFirstColumn="0" w:firstRowLastColumn="0" w:lastRowFirstColumn="0" w:lastRowLastColumn="0"/>
+            <w:tcW w:w="2310" w:type="dxa"/>
+          </w:tcPr>
+          <w:p>
+            <w:pPr>
+              <w:jc w:val="center"/>
+              <w:rPr>
+                <w:b w:val="0"/>
+              </w:rPr>
+            </w:pPr>
+            <w:r>
+              <w:rPr>
+                <w:b w:val="0"/>
+              </w:rPr>
               <w:t>…</w:t>
             </w:r>
           </w:p>
@@ -800,7 +862,7 @@
           <w:p>
             <w:pPr>
               <w:jc w:val="center"/>
-              <w:cnfStyle w:val="000000100000" w:firstRow="0" w:lastRow="0" w:firstColumn="0" w:lastColumn="0" w:oddVBand="0" w:evenVBand="0" w:oddHBand="1" w:evenHBand="0" w:firstRowFirstColumn="0" w:firstRowLastColumn="0" w:lastRowFirstColumn="0" w:lastRowLastColumn="0"/>
+              <w:cnfStyle w:val="000000000000" w:firstRow="0" w:lastRow="0" w:firstColumn="0" w:lastColumn="0" w:oddVBand="0" w:evenVBand="0" w:oddHBand="0" w:evenHBand="0" w:firstRowFirstColumn="0" w:firstRowLastColumn="0" w:lastRowFirstColumn="0" w:lastRowLastColumn="0"/>
             </w:pPr>
           </w:p>
         </w:tc>
@@ -811,7 +873,7 @@
           <w:p>
             <w:pPr>
               <w:jc w:val="center"/>
-              <w:cnfStyle w:val="000000100000" w:firstRow="0" w:lastRow="0" w:firstColumn="0" w:lastColumn="0" w:oddVBand="0" w:evenVBand="0" w:oddHBand="1" w:evenHBand="0" w:firstRowFirstColumn="0" w:firstRowLastColumn="0" w:lastRowFirstColumn="0" w:lastRowLastColumn="0"/>
+              <w:cnfStyle w:val="000000000000" w:firstRow="0" w:lastRow="0" w:firstColumn="0" w:lastColumn="0" w:oddVBand="0" w:evenVBand="0" w:oddHBand="0" w:evenHBand="0" w:firstRowFirstColumn="0" w:firstRowLastColumn="0" w:lastRowFirstColumn="0" w:lastRowLastColumn="0"/>
             </w:pPr>
           </w:p>
         </w:tc>
@@ -822,7 +884,7 @@
           <w:p>
             <w:pPr>
               <w:jc w:val="center"/>
-              <w:cnfStyle w:val="000000100000" w:firstRow="0" w:lastRow="0" w:firstColumn="0" w:lastColumn="0" w:oddVBand="0" w:evenVBand="0" w:oddHBand="1" w:evenHBand="0" w:firstRowFirstColumn="0" w:firstRowLastColumn="0" w:lastRowFirstColumn="0" w:lastRowLastColumn="0"/>
+              <w:cnfStyle w:val="000000000000" w:firstRow="0" w:lastRow="0" w:firstColumn="0" w:lastColumn="0" w:oddVBand="0" w:evenVBand="0" w:oddHBand="0" w:evenHBand="0" w:firstRowFirstColumn="0" w:firstRowLastColumn="0" w:lastRowFirstColumn="0" w:lastRowLastColumn="0"/>
             </w:pPr>
           </w:p>
         </w:tc>
@@ -1347,11 +1409,9 @@
               <w:jc w:val="center"/>
               <w:cnfStyle w:val="000000100000" w:firstRow="0" w:lastRow="0" w:firstColumn="0" w:lastColumn="0" w:oddVBand="0" w:evenVBand="0" w:oddHBand="1" w:evenHBand="0" w:firstRowFirstColumn="0" w:firstRowLastColumn="0" w:lastRowFirstColumn="0" w:lastRowLastColumn="0"/>
             </w:pPr>
-            <w:proofErr w:type="spellStart"/>
             <w:r>
               <w:t>always|true|notIfReached|never|false</w:t>
             </w:r>
-            <w:proofErr w:type="spellEnd"/>
           </w:p>
         </w:tc>
         <w:tc>
@@ -1363,11 +1423,9 @@
               <w:jc w:val="center"/>
               <w:cnfStyle w:val="000000100000" w:firstRow="0" w:lastRow="0" w:firstColumn="0" w:lastColumn="0" w:oddVBand="0" w:evenVBand="0" w:oddHBand="1" w:evenHBand="0" w:firstRowFirstColumn="0" w:firstRowLastColumn="0" w:lastRowFirstColumn="0" w:lastRowLastColumn="0"/>
             </w:pPr>
-            <w:proofErr w:type="spellStart"/>
             <w:r>
               <w:t>notIfReached</w:t>
             </w:r>
-            <w:proofErr w:type="spellEnd"/>
           </w:p>
         </w:tc>
       </w:tr>
@@ -1451,14 +1509,12 @@
                 <w:b w:val="0"/>
               </w:rPr>
             </w:pPr>
-            <w:proofErr w:type="spellStart"/>
             <w:r>
               <w:rPr>
                 <w:b w:val="0"/>
               </w:rPr>
               <w:t>img</w:t>
             </w:r>
-            <w:proofErr w:type="spellEnd"/>
           </w:p>
         </w:tc>
         <w:tc>
@@ -1494,15 +1550,7 @@
               <w:cnfStyle w:val="000000100000" w:firstRow="0" w:lastRow="0" w:firstColumn="0" w:lastColumn="0" w:oddVBand="0" w:evenVBand="0" w:oddHBand="1" w:evenHBand="0" w:firstRowFirstColumn="0" w:firstRowLastColumn="0" w:lastRowFirstColumn="0" w:lastRowLastColumn="0"/>
             </w:pPr>
             <w:r>
-              <w:t xml:space="preserve">(relative </w:t>
-            </w:r>
-            <w:proofErr w:type="spellStart"/>
-            <w:r>
-              <w:t>img</w:t>
-            </w:r>
-            <w:proofErr w:type="spellEnd"/>
-            <w:r>
-              <w:t>/ folder)</w:t>
+              <w:t>(relative img/ folder)</w:t>
             </w:r>
           </w:p>
         </w:tc>
@@ -1518,8 +1566,6 @@
             <w:r>
               <w:t>n/a</w:t>
             </w:r>
-            <w:bookmarkStart w:id="0" w:name="_GoBack"/>
-            <w:bookmarkEnd w:id="0"/>
           </w:p>
         </w:tc>
       </w:tr>
@@ -2045,11 +2091,9 @@
               <w:jc w:val="center"/>
               <w:cnfStyle w:val="000000000000" w:firstRow="0" w:lastRow="0" w:firstColumn="0" w:lastColumn="0" w:oddVBand="0" w:evenVBand="0" w:oddHBand="0" w:evenHBand="0" w:firstRowFirstColumn="0" w:firstRowLastColumn="0" w:lastRowFirstColumn="0" w:lastRowLastColumn="0"/>
             </w:pPr>
-            <w:proofErr w:type="spellStart"/>
             <w:r>
               <w:t>always|true|notIfReached|never|false</w:t>
             </w:r>
-            <w:proofErr w:type="spellEnd"/>
           </w:p>
         </w:tc>
         <w:tc>
@@ -2061,11 +2105,9 @@
               <w:jc w:val="center"/>
               <w:cnfStyle w:val="000000000000" w:firstRow="0" w:lastRow="0" w:firstColumn="0" w:lastColumn="0" w:oddVBand="0" w:evenVBand="0" w:oddHBand="0" w:evenHBand="0" w:firstRowFirstColumn="0" w:firstRowLastColumn="0" w:lastRowFirstColumn="0" w:lastRowLastColumn="0"/>
             </w:pPr>
-            <w:proofErr w:type="spellStart"/>
             <w:r>
               <w:t>notIfReached</w:t>
             </w:r>
-            <w:proofErr w:type="spellEnd"/>
           </w:p>
         </w:tc>
       </w:tr>
@@ -2216,14 +2258,12 @@
                 <w:b w:val="0"/>
               </w:rPr>
             </w:pPr>
-            <w:proofErr w:type="spellStart"/>
             <w:r>
               <w:rPr>
                 <w:b w:val="0"/>
               </w:rPr>
               <w:t>disableField</w:t>
             </w:r>
-            <w:proofErr w:type="spellEnd"/>
           </w:p>
         </w:tc>
         <w:tc>
@@ -2282,14 +2322,12 @@
                 <w:b w:val="0"/>
               </w:rPr>
             </w:pPr>
-            <w:proofErr w:type="spellStart"/>
             <w:r>
               <w:rPr>
                 <w:b w:val="0"/>
               </w:rPr>
               <w:t>useFrontCamera</w:t>
             </w:r>
-            <w:proofErr w:type="spellEnd"/>
           </w:p>
         </w:tc>
         <w:tc>
@@ -2315,11 +2353,9 @@
               <w:jc w:val="center"/>
               <w:cnfStyle w:val="000000000000" w:firstRow="0" w:lastRow="0" w:firstColumn="0" w:lastColumn="0" w:oddVBand="0" w:evenVBand="0" w:oddHBand="0" w:evenHBand="0" w:firstRowFirstColumn="0" w:firstRowLastColumn="0" w:lastRowFirstColumn="0" w:lastRowLastColumn="0"/>
             </w:pPr>
-            <w:proofErr w:type="spellStart"/>
             <w:r>
               <w:t>true|false</w:t>
             </w:r>
-            <w:proofErr w:type="spellEnd"/>
           </w:p>
         </w:tc>
         <w:tc>
@@ -2353,14 +2389,12 @@
                 <w:b w:val="0"/>
               </w:rPr>
             </w:pPr>
-            <w:proofErr w:type="spellStart"/>
             <w:r>
               <w:rPr>
                 <w:b w:val="0"/>
               </w:rPr>
               <w:t>captureImg</w:t>
             </w:r>
-            <w:proofErr w:type="spellEnd"/>
           </w:p>
         </w:tc>
         <w:tc>
@@ -2396,15 +2430,7 @@
               <w:cnfStyle w:val="000000100000" w:firstRow="0" w:lastRow="0" w:firstColumn="0" w:lastColumn="0" w:oddVBand="0" w:evenVBand="0" w:oddHBand="1" w:evenHBand="0" w:firstRowFirstColumn="0" w:firstRowLastColumn="0" w:lastRowFirstColumn="0" w:lastRowLastColumn="0"/>
             </w:pPr>
             <w:r>
-              <w:t xml:space="preserve">(relative </w:t>
-            </w:r>
-            <w:proofErr w:type="spellStart"/>
-            <w:r>
-              <w:t>img</w:t>
-            </w:r>
-            <w:proofErr w:type="spellEnd"/>
-            <w:r>
-              <w:t>/ folder)</w:t>
+              <w:t>(relative img/ folder)</w:t>
             </w:r>
           </w:p>
         </w:tc>
@@ -2436,14 +2462,12 @@
                 <w:b w:val="0"/>
               </w:rPr>
             </w:pPr>
-            <w:proofErr w:type="spellStart"/>
             <w:r>
               <w:rPr>
                 <w:b w:val="0"/>
               </w:rPr>
               <w:t>approveImg</w:t>
             </w:r>
-            <w:proofErr w:type="spellEnd"/>
           </w:p>
         </w:tc>
         <w:tc>
@@ -2479,15 +2503,7 @@
               <w:cnfStyle w:val="000000000000" w:firstRow="0" w:lastRow="0" w:firstColumn="0" w:lastColumn="0" w:oddVBand="0" w:evenVBand="0" w:oddHBand="0" w:evenHBand="0" w:firstRowFirstColumn="0" w:firstRowLastColumn="0" w:lastRowFirstColumn="0" w:lastRowLastColumn="0"/>
             </w:pPr>
             <w:r>
-              <w:t xml:space="preserve">(relative </w:t>
-            </w:r>
-            <w:proofErr w:type="spellStart"/>
-            <w:r>
-              <w:t>img</w:t>
-            </w:r>
-            <w:proofErr w:type="spellEnd"/>
-            <w:r>
-              <w:t>/ folder)</w:t>
+              <w:t>(relative img/ folder)</w:t>
             </w:r>
           </w:p>
         </w:tc>
@@ -2522,14 +2538,12 @@
                 <w:b w:val="0"/>
               </w:rPr>
             </w:pPr>
-            <w:proofErr w:type="spellStart"/>
             <w:r>
               <w:rPr>
                 <w:b w:val="0"/>
               </w:rPr>
               <w:t>discardImg</w:t>
             </w:r>
-            <w:proofErr w:type="spellEnd"/>
           </w:p>
         </w:tc>
         <w:tc>
@@ -2565,15 +2579,7 @@
               <w:cnfStyle w:val="000000100000" w:firstRow="0" w:lastRow="0" w:firstColumn="0" w:lastColumn="0" w:oddVBand="0" w:evenVBand="0" w:oddHBand="1" w:evenHBand="0" w:firstRowFirstColumn="0" w:firstRowLastColumn="0" w:lastRowFirstColumn="0" w:lastRowLastColumn="0"/>
             </w:pPr>
             <w:r>
-              <w:t xml:space="preserve">(relative </w:t>
-            </w:r>
-            <w:proofErr w:type="spellStart"/>
-            <w:r>
-              <w:t>img</w:t>
-            </w:r>
-            <w:proofErr w:type="spellEnd"/>
-            <w:r>
-              <w:t>/ folder)</w:t>
+              <w:t>(relative img/ folder)</w:t>
             </w:r>
           </w:p>
         </w:tc>
@@ -2636,11 +2642,9 @@
               <w:jc w:val="center"/>
               <w:cnfStyle w:val="000000000000" w:firstRow="0" w:lastRow="0" w:firstColumn="0" w:lastColumn="0" w:oddVBand="0" w:evenVBand="0" w:oddHBand="0" w:evenHBand="0" w:firstRowFirstColumn="0" w:firstRowLastColumn="0" w:lastRowFirstColumn="0" w:lastRowLastColumn="0"/>
             </w:pPr>
-            <w:proofErr w:type="spellStart"/>
             <w:r>
               <w:t>on|always|true|auto|off|never|false</w:t>
             </w:r>
-            <w:proofErr w:type="spellEnd"/>
           </w:p>
         </w:tc>
         <w:tc>
@@ -2674,14 +2678,12 @@
                 <w:b w:val="0"/>
               </w:rPr>
             </w:pPr>
-            <w:proofErr w:type="spellStart"/>
             <w:r>
               <w:rPr>
                 <w:b w:val="0"/>
               </w:rPr>
               <w:t>useNativeApp</w:t>
             </w:r>
-            <w:proofErr w:type="spellEnd"/>
           </w:p>
         </w:tc>
         <w:tc>
@@ -2707,11 +2709,9 @@
               <w:jc w:val="center"/>
               <w:cnfStyle w:val="000000100000" w:firstRow="0" w:lastRow="0" w:firstColumn="0" w:lastColumn="0" w:oddVBand="0" w:evenVBand="0" w:oddHBand="1" w:evenHBand="0" w:firstRowFirstColumn="0" w:firstRowLastColumn="0" w:lastRowFirstColumn="0" w:lastRowLastColumn="0"/>
             </w:pPr>
-            <w:proofErr w:type="spellStart"/>
             <w:r>
               <w:t>true|false</w:t>
             </w:r>
-            <w:proofErr w:type="spellEnd"/>
           </w:p>
         </w:tc>
         <w:tc>
@@ -2770,47 +2770,7 @@
         </w:numPr>
       </w:pPr>
       <w:r>
-        <w:t xml:space="preserve">When </w:t>
-      </w:r>
-      <w:proofErr w:type="spellStart"/>
-      <w:r>
-        <w:t>useNativeApp</w:t>
-      </w:r>
-      <w:proofErr w:type="spellEnd"/>
-      <w:r>
-        <w:t xml:space="preserve">=true the </w:t>
-      </w:r>
-      <w:proofErr w:type="spellStart"/>
-      <w:r>
-        <w:t>useFrontCamera</w:t>
-      </w:r>
-      <w:proofErr w:type="spellEnd"/>
-      <w:r>
-        <w:t xml:space="preserve">, </w:t>
-      </w:r>
-      <w:proofErr w:type="spellStart"/>
-      <w:r>
-        <w:t>captureImg</w:t>
-      </w:r>
-      <w:proofErr w:type="spellEnd"/>
-      <w:r>
-        <w:t xml:space="preserve">, </w:t>
-      </w:r>
-      <w:proofErr w:type="spellStart"/>
-      <w:r>
-        <w:t>approveImg</w:t>
-      </w:r>
-      <w:proofErr w:type="spellEnd"/>
-      <w:r>
-        <w:t xml:space="preserve">, </w:t>
-      </w:r>
-      <w:proofErr w:type="spellStart"/>
-      <w:r>
-        <w:t>discardImg</w:t>
-      </w:r>
-      <w:proofErr w:type="spellEnd"/>
-      <w:r>
-        <w:t xml:space="preserve"> &amp; flash attributes are ignored</w:t>
+        <w:t>When useNativeApp=true the useFrontCamera, captureImg, approveImg, discardImg &amp; flash attributes are ignored</w:t>
       </w:r>
     </w:p>
     <w:p>
@@ -3058,11 +3018,9 @@
               <w:jc w:val="center"/>
               <w:cnfStyle w:val="000000000000" w:firstRow="0" w:lastRow="0" w:firstColumn="0" w:lastColumn="0" w:oddVBand="0" w:evenVBand="0" w:oddHBand="0" w:evenHBand="0" w:firstRowFirstColumn="0" w:firstRowLastColumn="0" w:lastRowFirstColumn="0" w:lastRowLastColumn="0"/>
             </w:pPr>
-            <w:proofErr w:type="spellStart"/>
             <w:r>
               <w:t>always|true|notIfReached|never|false</w:t>
             </w:r>
-            <w:proofErr w:type="spellEnd"/>
           </w:p>
         </w:tc>
         <w:tc>
@@ -3074,11 +3032,9 @@
               <w:jc w:val="center"/>
               <w:cnfStyle w:val="000000000000" w:firstRow="0" w:lastRow="0" w:firstColumn="0" w:lastColumn="0" w:oddVBand="0" w:evenVBand="0" w:oddHBand="0" w:evenHBand="0" w:firstRowFirstColumn="0" w:firstRowLastColumn="0" w:lastRowFirstColumn="0" w:lastRowLastColumn="0"/>
             </w:pPr>
-            <w:proofErr w:type="spellStart"/>
             <w:r>
               <w:t>notIfReached</w:t>
             </w:r>
-            <w:proofErr w:type="spellEnd"/>
           </w:p>
         </w:tc>
       </w:tr>
@@ -3229,14 +3185,12 @@
                 <w:b w:val="0"/>
               </w:rPr>
             </w:pPr>
-            <w:proofErr w:type="spellStart"/>
             <w:r>
               <w:rPr>
                 <w:b w:val="0"/>
               </w:rPr>
               <w:t>disableField</w:t>
             </w:r>
-            <w:proofErr w:type="spellEnd"/>
           </w:p>
         </w:tc>
         <w:tc>
@@ -3272,15 +3226,7 @@
               <w:cnfStyle w:val="000000100000" w:firstRow="0" w:lastRow="0" w:firstColumn="0" w:lastColumn="0" w:oddVBand="0" w:evenVBand="0" w:oddHBand="1" w:evenHBand="0" w:firstRowFirstColumn="0" w:firstRowLastColumn="0" w:lastRowFirstColumn="0" w:lastRowLastColumn="0"/>
             </w:pPr>
             <w:r>
-              <w:t xml:space="preserve">(relative </w:t>
-            </w:r>
-            <w:proofErr w:type="spellStart"/>
-            <w:r>
-              <w:t>img</w:t>
-            </w:r>
-            <w:proofErr w:type="spellEnd"/>
-            <w:r>
-              <w:t>/ folder)</w:t>
+              <w:t>(relative img/ folder)</w:t>
             </w:r>
           </w:p>
         </w:tc>
@@ -3312,14 +3258,12 @@
                 <w:b w:val="0"/>
               </w:rPr>
             </w:pPr>
-            <w:proofErr w:type="spellStart"/>
             <w:r>
               <w:rPr>
                 <w:b w:val="0"/>
               </w:rPr>
               <w:t>startRecImg</w:t>
             </w:r>
-            <w:proofErr w:type="spellEnd"/>
           </w:p>
         </w:tc>
         <w:tc>
@@ -3355,15 +3299,7 @@
               <w:cnfStyle w:val="000000000000" w:firstRow="0" w:lastRow="0" w:firstColumn="0" w:lastColumn="0" w:oddVBand="0" w:evenVBand="0" w:oddHBand="0" w:evenHBand="0" w:firstRowFirstColumn="0" w:firstRowLastColumn="0" w:lastRowFirstColumn="0" w:lastRowLastColumn="0"/>
             </w:pPr>
             <w:r>
-              <w:t xml:space="preserve">(relative </w:t>
-            </w:r>
-            <w:proofErr w:type="spellStart"/>
-            <w:r>
-              <w:t>img</w:t>
-            </w:r>
-            <w:proofErr w:type="spellEnd"/>
-            <w:r>
-              <w:t>/ folder)</w:t>
+              <w:t>(relative img/ folder)</w:t>
             </w:r>
           </w:p>
         </w:tc>
@@ -3398,14 +3334,12 @@
                 <w:b w:val="0"/>
               </w:rPr>
             </w:pPr>
-            <w:proofErr w:type="spellStart"/>
             <w:r>
               <w:rPr>
                 <w:b w:val="0"/>
               </w:rPr>
               <w:t>stopRecImg</w:t>
             </w:r>
-            <w:proofErr w:type="spellEnd"/>
           </w:p>
         </w:tc>
         <w:tc>
@@ -3441,15 +3375,7 @@
               <w:cnfStyle w:val="000000100000" w:firstRow="0" w:lastRow="0" w:firstColumn="0" w:lastColumn="0" w:oddVBand="0" w:evenVBand="0" w:oddHBand="1" w:evenHBand="0" w:firstRowFirstColumn="0" w:firstRowLastColumn="0" w:lastRowFirstColumn="0" w:lastRowLastColumn="0"/>
             </w:pPr>
             <w:r>
-              <w:t xml:space="preserve">(relative </w:t>
-            </w:r>
-            <w:proofErr w:type="spellStart"/>
-            <w:r>
-              <w:t>img</w:t>
-            </w:r>
-            <w:proofErr w:type="spellEnd"/>
-            <w:r>
-              <w:t>/ folder)</w:t>
+              <w:t>(relative img/ folder)</w:t>
             </w:r>
           </w:p>
         </w:tc>
@@ -3481,14 +3407,12 @@
                 <w:b w:val="0"/>
               </w:rPr>
             </w:pPr>
-            <w:proofErr w:type="spellStart"/>
             <w:r>
               <w:rPr>
                 <w:b w:val="0"/>
               </w:rPr>
               <w:t>useNativeApp</w:t>
             </w:r>
-            <w:proofErr w:type="spellEnd"/>
           </w:p>
         </w:tc>
         <w:tc>
@@ -3514,11 +3438,9 @@
               <w:jc w:val="center"/>
               <w:cnfStyle w:val="000000000000" w:firstRow="0" w:lastRow="0" w:firstColumn="0" w:lastColumn="0" w:oddVBand="0" w:evenVBand="0" w:oddHBand="0" w:evenHBand="0" w:firstRowFirstColumn="0" w:firstRowLastColumn="0" w:lastRowFirstColumn="0" w:lastRowLastColumn="0"/>
             </w:pPr>
-            <w:proofErr w:type="spellStart"/>
             <w:r>
               <w:t>true|false</w:t>
             </w:r>
-            <w:proofErr w:type="spellEnd"/>
           </w:p>
         </w:tc>
         <w:tc>
@@ -3564,13 +3486,8 @@
           <w:numId w:val="2"/>
         </w:numPr>
       </w:pPr>
-      <w:proofErr w:type="spellStart"/>
-      <w:r>
-        <w:t>useNativeApp</w:t>
-      </w:r>
-      <w:proofErr w:type="spellEnd"/>
-      <w:r>
-        <w:t xml:space="preserve"> is not parsed/implemented yet</w:t>
+      <w:r>
+        <w:t>useNativeApp is not parsed/implemented yet</w:t>
       </w:r>
     </w:p>
     <w:p>
@@ -3817,11 +3734,9 @@
               <w:jc w:val="center"/>
               <w:cnfStyle w:val="000000000000" w:firstRow="0" w:lastRow="0" w:firstColumn="0" w:lastColumn="0" w:oddVBand="0" w:evenVBand="0" w:oddHBand="0" w:evenHBand="0" w:firstRowFirstColumn="0" w:firstRowLastColumn="0" w:lastRowFirstColumn="0" w:lastRowLastColumn="0"/>
             </w:pPr>
-            <w:proofErr w:type="spellStart"/>
             <w:r>
               <w:t>always|true|notIfReached|never|false</w:t>
             </w:r>
-            <w:proofErr w:type="spellEnd"/>
           </w:p>
         </w:tc>
         <w:tc>
@@ -3833,11 +3748,9 @@
               <w:jc w:val="center"/>
               <w:cnfStyle w:val="000000000000" w:firstRow="0" w:lastRow="0" w:firstColumn="0" w:lastColumn="0" w:oddVBand="0" w:evenVBand="0" w:oddHBand="0" w:evenHBand="0" w:firstRowFirstColumn="0" w:firstRowLastColumn="0" w:lastRowFirstColumn="0" w:lastRowLastColumn="0"/>
             </w:pPr>
-            <w:proofErr w:type="spellStart"/>
             <w:r>
               <w:t>notIfReached</w:t>
             </w:r>
-            <w:proofErr w:type="spellEnd"/>
           </w:p>
         </w:tc>
       </w:tr>
@@ -3952,13 +3865,8 @@
               <w:jc w:val="center"/>
               <w:cnfStyle w:val="000000000000" w:firstRow="0" w:lastRow="0" w:firstColumn="0" w:lastColumn="0" w:oddVBand="0" w:evenVBand="0" w:oddHBand="0" w:evenHBand="0" w:firstRowFirstColumn="0" w:firstRowLastColumn="0" w:lastRowFirstColumn="0" w:lastRowLastColumn="0"/>
             </w:pPr>
-            <w:proofErr w:type="spellStart"/>
-            <w:r>
-              <w:t>any|GPS|network</w:t>
-            </w:r>
-            <w:proofErr w:type="spellEnd"/>
-            <w:r>
-              <w:t xml:space="preserve"> (not case sensitive)</w:t>
+            <w:r>
+              <w:t>any|GPS|network (not case sensitive)</w:t>
             </w:r>
           </w:p>
         </w:tc>
@@ -3993,14 +3901,12 @@
                 <w:b w:val="0"/>
               </w:rPr>
             </w:pPr>
-            <w:proofErr w:type="spellStart"/>
             <w:r>
               <w:rPr>
                 <w:b w:val="0"/>
               </w:rPr>
               <w:t>startWithForm</w:t>
             </w:r>
-            <w:proofErr w:type="spellEnd"/>
           </w:p>
         </w:tc>
         <w:tc>
@@ -4026,11 +3932,9 @@
               <w:jc w:val="center"/>
               <w:cnfStyle w:val="000000100000" w:firstRow="0" w:lastRow="0" w:firstColumn="0" w:lastColumn="0" w:oddVBand="0" w:evenVBand="0" w:oddHBand="1" w:evenHBand="0" w:firstRowFirstColumn="0" w:firstRowLastColumn="0" w:lastRowFirstColumn="0" w:lastRowLastColumn="0"/>
             </w:pPr>
-            <w:proofErr w:type="spellStart"/>
             <w:r>
               <w:t>true|false</w:t>
             </w:r>
-            <w:proofErr w:type="spellEnd"/>
           </w:p>
         </w:tc>
         <w:tc>
@@ -4061,14 +3965,12 @@
                 <w:b w:val="0"/>
               </w:rPr>
             </w:pPr>
-            <w:proofErr w:type="spellStart"/>
             <w:r>
               <w:rPr>
                 <w:b w:val="0"/>
               </w:rPr>
               <w:t>waitAtField</w:t>
             </w:r>
-            <w:proofErr w:type="spellEnd"/>
           </w:p>
         </w:tc>
         <w:tc>
@@ -4094,11 +3996,9 @@
               <w:jc w:val="center"/>
               <w:cnfStyle w:val="000000000000" w:firstRow="0" w:lastRow="0" w:firstColumn="0" w:lastColumn="0" w:oddVBand="0" w:evenVBand="0" w:oddHBand="0" w:evenHBand="0" w:firstRowFirstColumn="0" w:firstRowLastColumn="0" w:lastRowFirstColumn="0" w:lastRowLastColumn="0"/>
             </w:pPr>
-            <w:proofErr w:type="spellStart"/>
             <w:r>
               <w:t>true|false</w:t>
             </w:r>
-            <w:proofErr w:type="spellEnd"/>
           </w:p>
         </w:tc>
         <w:tc>
@@ -4196,14 +4096,12 @@
                 <w:b w:val="0"/>
               </w:rPr>
             </w:pPr>
-            <w:proofErr w:type="spellStart"/>
             <w:r>
               <w:rPr>
                 <w:b w:val="0"/>
               </w:rPr>
               <w:t>maxAge</w:t>
             </w:r>
-            <w:proofErr w:type="spellEnd"/>
           </w:p>
         </w:tc>
         <w:tc>
@@ -4265,14 +4163,12 @@
                 <w:b w:val="0"/>
               </w:rPr>
             </w:pPr>
-            <w:proofErr w:type="spellStart"/>
             <w:r>
               <w:rPr>
                 <w:b w:val="0"/>
               </w:rPr>
               <w:t>maxAccuracyRadius</w:t>
             </w:r>
-            <w:proofErr w:type="spellEnd"/>
           </w:p>
         </w:tc>
         <w:tc>
@@ -4331,14 +4227,12 @@
                 <w:b w:val="0"/>
               </w:rPr>
             </w:pPr>
-            <w:proofErr w:type="spellStart"/>
             <w:r>
               <w:rPr>
                 <w:b w:val="0"/>
               </w:rPr>
               <w:t>useBestKnownLocationOnTimeout</w:t>
             </w:r>
-            <w:proofErr w:type="spellEnd"/>
           </w:p>
         </w:tc>
         <w:tc>
@@ -4364,11 +4258,9 @@
               <w:jc w:val="center"/>
               <w:cnfStyle w:val="000000000000" w:firstRow="0" w:lastRow="0" w:firstColumn="0" w:lastColumn="0" w:oddVBand="0" w:evenVBand="0" w:oddHBand="0" w:evenHBand="0" w:firstRowFirstColumn="0" w:firstRowLastColumn="0" w:lastRowFirstColumn="0" w:lastRowLastColumn="0"/>
             </w:pPr>
-            <w:proofErr w:type="spellStart"/>
             <w:r>
               <w:t>true|false</w:t>
             </w:r>
-            <w:proofErr w:type="spellEnd"/>
           </w:p>
         </w:tc>
         <w:tc>
@@ -4402,14 +4294,12 @@
                 <w:b w:val="0"/>
               </w:rPr>
             </w:pPr>
-            <w:proofErr w:type="spellStart"/>
             <w:r>
               <w:rPr>
                 <w:b w:val="0"/>
               </w:rPr>
               <w:t>doublePrecision</w:t>
             </w:r>
-            <w:proofErr w:type="spellEnd"/>
           </w:p>
         </w:tc>
         <w:tc>
@@ -4435,11 +4325,9 @@
               <w:jc w:val="center"/>
               <w:cnfStyle w:val="000000100000" w:firstRow="0" w:lastRow="0" w:firstColumn="0" w:lastColumn="0" w:oddVBand="0" w:evenVBand="0" w:oddHBand="1" w:evenHBand="0" w:firstRowFirstColumn="0" w:firstRowLastColumn="0" w:lastRowFirstColumn="0" w:lastRowLastColumn="0"/>
             </w:pPr>
-            <w:proofErr w:type="spellStart"/>
             <w:r>
               <w:t>true|false</w:t>
             </w:r>
-            <w:proofErr w:type="spellEnd"/>
           </w:p>
         </w:tc>
         <w:tc>
@@ -4473,14 +4361,12 @@
                 <w:b w:val="0"/>
               </w:rPr>
             </w:pPr>
-            <w:proofErr w:type="spellStart"/>
             <w:r>
               <w:rPr>
                 <w:b w:val="0"/>
               </w:rPr>
               <w:t>storeAltitude</w:t>
             </w:r>
-            <w:proofErr w:type="spellEnd"/>
           </w:p>
         </w:tc>
         <w:tc>
@@ -4506,11 +4392,9 @@
               <w:jc w:val="center"/>
               <w:cnfStyle w:val="000000000000" w:firstRow="0" w:lastRow="0" w:firstColumn="0" w:lastColumn="0" w:oddVBand="0" w:evenVBand="0" w:oddHBand="0" w:evenHBand="0" w:firstRowFirstColumn="0" w:firstRowLastColumn="0" w:lastRowFirstColumn="0" w:lastRowLastColumn="0"/>
             </w:pPr>
-            <w:proofErr w:type="spellStart"/>
             <w:r>
               <w:t>true|false</w:t>
             </w:r>
-            <w:proofErr w:type="spellEnd"/>
           </w:p>
         </w:tc>
         <w:tc>
@@ -4544,14 +4428,12 @@
                 <w:b w:val="0"/>
               </w:rPr>
             </w:pPr>
-            <w:proofErr w:type="spellStart"/>
             <w:r>
               <w:rPr>
                 <w:b w:val="0"/>
               </w:rPr>
               <w:t>storeBearing</w:t>
             </w:r>
-            <w:proofErr w:type="spellEnd"/>
           </w:p>
         </w:tc>
         <w:tc>
@@ -4577,11 +4459,9 @@
               <w:jc w:val="center"/>
               <w:cnfStyle w:val="000000100000" w:firstRow="0" w:lastRow="0" w:firstColumn="0" w:lastColumn="0" w:oddVBand="0" w:evenVBand="0" w:oddHBand="1" w:evenHBand="0" w:firstRowFirstColumn="0" w:firstRowLastColumn="0" w:lastRowFirstColumn="0" w:lastRowLastColumn="0"/>
             </w:pPr>
-            <w:proofErr w:type="spellStart"/>
             <w:r>
               <w:t>true|false</w:t>
             </w:r>
-            <w:proofErr w:type="spellEnd"/>
           </w:p>
         </w:tc>
         <w:tc>
@@ -4612,14 +4492,12 @@
                 <w:b w:val="0"/>
               </w:rPr>
             </w:pPr>
-            <w:proofErr w:type="spellStart"/>
             <w:r>
               <w:rPr>
                 <w:b w:val="0"/>
               </w:rPr>
               <w:t>storeSpeed</w:t>
             </w:r>
-            <w:proofErr w:type="spellEnd"/>
           </w:p>
         </w:tc>
         <w:tc>
@@ -4645,11 +4523,9 @@
               <w:jc w:val="center"/>
               <w:cnfStyle w:val="000000000000" w:firstRow="0" w:lastRow="0" w:firstColumn="0" w:lastColumn="0" w:oddVBand="0" w:evenVBand="0" w:oddHBand="0" w:evenHBand="0" w:firstRowFirstColumn="0" w:firstRowLastColumn="0" w:lastRowFirstColumn="0" w:lastRowLastColumn="0"/>
             </w:pPr>
-            <w:proofErr w:type="spellStart"/>
             <w:r>
               <w:t>true|false</w:t>
             </w:r>
-            <w:proofErr w:type="spellEnd"/>
           </w:p>
         </w:tc>
         <w:tc>
@@ -4683,14 +4559,12 @@
                 <w:b w:val="0"/>
               </w:rPr>
             </w:pPr>
-            <w:proofErr w:type="spellStart"/>
             <w:r>
               <w:rPr>
                 <w:b w:val="0"/>
               </w:rPr>
               <w:t>storeAccuracy</w:t>
             </w:r>
-            <w:proofErr w:type="spellEnd"/>
           </w:p>
         </w:tc>
         <w:tc>
@@ -4716,11 +4590,9 @@
               <w:jc w:val="center"/>
               <w:cnfStyle w:val="000000100000" w:firstRow="0" w:lastRow="0" w:firstColumn="0" w:lastColumn="0" w:oddVBand="0" w:evenVBand="0" w:oddHBand="1" w:evenHBand="0" w:firstRowFirstColumn="0" w:firstRowLastColumn="0" w:lastRowFirstColumn="0" w:lastRowLastColumn="0"/>
             </w:pPr>
-            <w:proofErr w:type="spellStart"/>
             <w:r>
               <w:t>true|false</w:t>
             </w:r>
-            <w:proofErr w:type="spellEnd"/>
           </w:p>
         </w:tc>
         <w:tc>
@@ -4751,14 +4623,12 @@
                 <w:b w:val="0"/>
               </w:rPr>
             </w:pPr>
-            <w:proofErr w:type="spellStart"/>
             <w:r>
               <w:rPr>
                 <w:b w:val="0"/>
               </w:rPr>
               <w:t>storeProvider</w:t>
             </w:r>
-            <w:proofErr w:type="spellEnd"/>
           </w:p>
         </w:tc>
         <w:tc>
@@ -4784,11 +4654,9 @@
               <w:jc w:val="center"/>
               <w:cnfStyle w:val="000000000000" w:firstRow="0" w:lastRow="0" w:firstColumn="0" w:lastColumn="0" w:oddVBand="0" w:evenVBand="0" w:oddHBand="0" w:evenHBand="0" w:firstRowFirstColumn="0" w:firstRowLastColumn="0" w:lastRowFirstColumn="0" w:lastRowLastColumn="0"/>
             </w:pPr>
-            <w:proofErr w:type="spellStart"/>
             <w:r>
               <w:t>true|false</w:t>
             </w:r>
-            <w:proofErr w:type="spellEnd"/>
           </w:p>
         </w:tc>
         <w:tc>
@@ -4837,24 +4705,14 @@
       <w:r>
         <w:t xml:space="preserve">When </w:t>
       </w:r>
-      <w:proofErr w:type="spellStart"/>
       <w:r>
         <w:rPr>
           <w:b/>
         </w:rPr>
         <w:t>startWithForm</w:t>
       </w:r>
-      <w:proofErr w:type="spellEnd"/>
-      <w:r>
-        <w:t xml:space="preserve">=true the app will start listening for locations (using an appropriate </w:t>
-      </w:r>
-      <w:proofErr w:type="spellStart"/>
-      <w:r>
-        <w:t>LocationProvider</w:t>
-      </w:r>
-      <w:proofErr w:type="spellEnd"/>
-      <w:r>
-        <w:t xml:space="preserve">  as defined by the </w:t>
+      <w:r>
+        <w:t xml:space="preserve">=true the app will start listening for locations (using an appropriate LocationProvider  as defined by the </w:t>
       </w:r>
       <w:r>
         <w:rPr>
@@ -4887,36 +4745,30 @@
       <w:r>
         <w:t xml:space="preserve"> field is reached the current best known location will be used if </w:t>
       </w:r>
-      <w:proofErr w:type="spellStart"/>
       <w:r>
         <w:rPr>
           <w:b/>
         </w:rPr>
         <w:t>waitAtField</w:t>
       </w:r>
-      <w:proofErr w:type="spellEnd"/>
       <w:r>
         <w:t xml:space="preserve"> is not true and if it recent and accurate enough (as defined by the </w:t>
       </w:r>
-      <w:proofErr w:type="spellStart"/>
       <w:r>
         <w:rPr>
           <w:b/>
         </w:rPr>
         <w:t>maxAge</w:t>
       </w:r>
-      <w:proofErr w:type="spellEnd"/>
       <w:r>
         <w:t xml:space="preserve"> and </w:t>
       </w:r>
-      <w:proofErr w:type="spellStart"/>
       <w:r>
         <w:rPr>
           <w:b/>
         </w:rPr>
         <w:t>maxAccuracyRadius</w:t>
       </w:r>
-      <w:proofErr w:type="spellEnd"/>
       <w:r>
         <w:t xml:space="preserve"> attributes) and has an appropriate provider (as defined by the </w:t>
       </w:r>
@@ -4941,36 +4793,30 @@
       <w:r>
         <w:t xml:space="preserve">When </w:t>
       </w:r>
-      <w:proofErr w:type="spellStart"/>
       <w:r>
         <w:rPr>
           <w:b/>
         </w:rPr>
         <w:t>waitAtField</w:t>
       </w:r>
-      <w:proofErr w:type="spellEnd"/>
       <w:r>
         <w:t xml:space="preserve">=true the app will show the waiting screen and try to use each *new* location that is received after that point in time, if a location is received that is recent and accurate enough (as defined by the </w:t>
       </w:r>
-      <w:proofErr w:type="spellStart"/>
       <w:r>
         <w:rPr>
           <w:b/>
         </w:rPr>
         <w:t>maxAge</w:t>
       </w:r>
-      <w:proofErr w:type="spellEnd"/>
       <w:r>
         <w:t xml:space="preserve"> and </w:t>
       </w:r>
-      <w:proofErr w:type="spellStart"/>
       <w:r>
         <w:rPr>
           <w:b/>
         </w:rPr>
         <w:t>maxAccuracyRadius</w:t>
       </w:r>
-      <w:proofErr w:type="spellEnd"/>
       <w:r>
         <w:t xml:space="preserve"> attributes) and has an appropriate provider (as defined by the </w:t>
       </w:r>
@@ -5007,14 +4853,12 @@
       <w:r>
         <w:t xml:space="preserve"> happens the app will use the best known location if </w:t>
       </w:r>
-      <w:proofErr w:type="spellStart"/>
       <w:r>
         <w:rPr>
           <w:b/>
         </w:rPr>
         <w:t>useBestKnownLocationOnTimeout</w:t>
       </w:r>
-      <w:proofErr w:type="spellEnd"/>
       <w:r>
         <w:t>=true.</w:t>
       </w:r>
@@ -5263,11 +5107,9 @@
               <w:jc w:val="center"/>
               <w:cnfStyle w:val="000000000000" w:firstRow="0" w:lastRow="0" w:firstColumn="0" w:lastColumn="0" w:oddVBand="0" w:evenVBand="0" w:oddHBand="0" w:evenHBand="0" w:firstRowFirstColumn="0" w:firstRowLastColumn="0" w:lastRowFirstColumn="0" w:lastRowLastColumn="0"/>
             </w:pPr>
-            <w:proofErr w:type="spellStart"/>
             <w:r>
               <w:t>always|true|notIfReached|never|false</w:t>
             </w:r>
-            <w:proofErr w:type="spellEnd"/>
           </w:p>
         </w:tc>
         <w:tc>
@@ -5279,11 +5121,9 @@
               <w:jc w:val="center"/>
               <w:cnfStyle w:val="000000000000" w:firstRow="0" w:lastRow="0" w:firstColumn="0" w:lastColumn="0" w:oddVBand="0" w:evenVBand="0" w:oddHBand="0" w:evenHBand="0" w:firstRowFirstColumn="0" w:firstRowLastColumn="0" w:lastRowFirstColumn="0" w:lastRowLastColumn="0"/>
             </w:pPr>
-            <w:proofErr w:type="spellStart"/>
             <w:r>
               <w:t>notIfReached</w:t>
             </w:r>
-            <w:proofErr w:type="spellEnd"/>
           </w:p>
         </w:tc>
       </w:tr>
@@ -5367,14 +5207,12 @@
                 <w:b w:val="0"/>
               </w:rPr>
             </w:pPr>
-            <w:proofErr w:type="spellStart"/>
             <w:r>
               <w:rPr>
                 <w:b w:val="0"/>
               </w:rPr>
               <w:t>storeAzimuth</w:t>
             </w:r>
-            <w:proofErr w:type="spellEnd"/>
           </w:p>
         </w:tc>
         <w:tc>
@@ -5400,11 +5238,9 @@
               <w:jc w:val="center"/>
               <w:cnfStyle w:val="000000000000" w:firstRow="0" w:lastRow="0" w:firstColumn="0" w:lastColumn="0" w:oddVBand="0" w:evenVBand="0" w:oddHBand="0" w:evenHBand="0" w:firstRowFirstColumn="0" w:firstRowLastColumn="0" w:lastRowFirstColumn="0" w:lastRowLastColumn="0"/>
             </w:pPr>
-            <w:proofErr w:type="spellStart"/>
             <w:r>
               <w:t>true|false</w:t>
             </w:r>
-            <w:proofErr w:type="spellEnd"/>
           </w:p>
         </w:tc>
         <w:tc>
@@ -5438,14 +5274,12 @@
                 <w:b w:val="0"/>
               </w:rPr>
             </w:pPr>
-            <w:proofErr w:type="spellStart"/>
             <w:r>
               <w:rPr>
                 <w:b w:val="0"/>
               </w:rPr>
               <w:t>storePitch</w:t>
             </w:r>
-            <w:proofErr w:type="spellEnd"/>
           </w:p>
         </w:tc>
         <w:tc>
@@ -5471,11 +5305,9 @@
               <w:jc w:val="center"/>
               <w:cnfStyle w:val="000000100000" w:firstRow="0" w:lastRow="0" w:firstColumn="0" w:lastColumn="0" w:oddVBand="0" w:evenVBand="0" w:oddHBand="1" w:evenHBand="0" w:firstRowFirstColumn="0" w:firstRowLastColumn="0" w:lastRowFirstColumn="0" w:lastRowLastColumn="0"/>
             </w:pPr>
-            <w:proofErr w:type="spellStart"/>
             <w:r>
               <w:t>true|false</w:t>
             </w:r>
-            <w:proofErr w:type="spellEnd"/>
           </w:p>
         </w:tc>
         <w:tc>
@@ -5506,14 +5338,12 @@
                 <w:b w:val="0"/>
               </w:rPr>
             </w:pPr>
-            <w:proofErr w:type="spellStart"/>
             <w:r>
               <w:rPr>
                 <w:b w:val="0"/>
               </w:rPr>
               <w:t>storeRoll</w:t>
             </w:r>
-            <w:proofErr w:type="spellEnd"/>
           </w:p>
         </w:tc>
         <w:tc>
@@ -5539,11 +5369,9 @@
               <w:jc w:val="center"/>
               <w:cnfStyle w:val="000000000000" w:firstRow="0" w:lastRow="0" w:firstColumn="0" w:lastColumn="0" w:oddVBand="0" w:evenVBand="0" w:oddHBand="0" w:evenHBand="0" w:firstRowFirstColumn="0" w:firstRowLastColumn="0" w:lastRowFirstColumn="0" w:lastRowLastColumn="0"/>
             </w:pPr>
-            <w:proofErr w:type="spellStart"/>
             <w:r>
               <w:t>true|false</w:t>
             </w:r>
-            <w:proofErr w:type="spellEnd"/>
           </w:p>
         </w:tc>
         <w:tc>
@@ -5724,19 +5552,11 @@
           <w:lang w:val="fr-FR"/>
         </w:rPr>
       </w:pPr>
-      <w:proofErr w:type="spellStart"/>
       <w:r>
         <w:rPr>
           <w:lang w:val="fr-FR"/>
         </w:rPr>
-        <w:t>Attributes</w:t>
-      </w:r>
-      <w:proofErr w:type="spellEnd"/>
-      <w:r>
-        <w:rPr>
-          <w:lang w:val="fr-FR"/>
-        </w:rPr>
-        <w:t>:</w:t>
+        <w:t>Attributes:</w:t>
       </w:r>
     </w:p>
     <w:p>
@@ -6034,11 +5854,9 @@
               <w:jc w:val="center"/>
               <w:cnfStyle w:val="000000100000" w:firstRow="0" w:lastRow="0" w:firstColumn="0" w:lastColumn="0" w:oddVBand="0" w:evenVBand="0" w:oddHBand="1" w:evenHBand="0" w:firstRowFirstColumn="0" w:firstRowLastColumn="0" w:lastRowFirstColumn="0" w:lastRowLastColumn="0"/>
             </w:pPr>
-            <w:proofErr w:type="spellStart"/>
             <w:r>
               <w:t>true|false</w:t>
             </w:r>
-            <w:proofErr w:type="spellEnd"/>
           </w:p>
         </w:tc>
         <w:tc>
@@ -6181,11 +5999,9 @@
             <w:r>
               <w:t>&lt;</w:t>
             </w:r>
-            <w:proofErr w:type="spellStart"/>
             <w:r>
               <w:t>DropboxUpload</w:t>
             </w:r>
-            <w:proofErr w:type="spellEnd"/>
             <w:r>
               <w:t>&gt;</w:t>
             </w:r>
@@ -6215,11 +6031,9 @@
             <w:r>
               <w:t>&lt;</w:t>
             </w:r>
-            <w:proofErr w:type="spellStart"/>
             <w:r>
               <w:t>HTTPUpload</w:t>
             </w:r>
-            <w:proofErr w:type="spellEnd"/>
             <w:r>
               <w:t>&gt;</w:t>
             </w:r>
@@ -6250,15 +6064,7 @@
           </w:tcPr>
           <w:p>
             <w:r>
-              <w:t>&lt;</w:t>
-            </w:r>
-            <w:proofErr w:type="spellStart"/>
-            <w:r>
-              <w:t>SMSUpload</w:t>
-            </w:r>
-            <w:proofErr w:type="spellEnd"/>
-            <w:r>
-              <w:t>&gt;</w:t>
+              <w:t>&lt;SMSUpload&gt;</w:t>
             </w:r>
           </w:p>
         </w:tc>
@@ -6310,11 +6116,9 @@
       <w:r>
         <w:t>&lt;</w:t>
       </w:r>
-      <w:proofErr w:type="spellStart"/>
       <w:r>
         <w:t>DropboxUpload</w:t>
       </w:r>
-      <w:proofErr w:type="spellEnd"/>
       <w:r>
         <w:t>&gt;</w:t>
       </w:r>
@@ -6471,11 +6275,9 @@
               <w:jc w:val="center"/>
               <w:cnfStyle w:val="000000100000" w:firstRow="0" w:lastRow="0" w:firstColumn="0" w:lastColumn="0" w:oddVBand="0" w:evenVBand="0" w:oddHBand="1" w:evenHBand="0" w:firstRowFirstColumn="0" w:firstRowLastColumn="0" w:lastRowFirstColumn="0" w:lastRowLastColumn="0"/>
             </w:pPr>
-            <w:proofErr w:type="spellStart"/>
             <w:r>
               <w:t>true|false</w:t>
             </w:r>
-            <w:proofErr w:type="spellEnd"/>
           </w:p>
         </w:tc>
         <w:tc>
@@ -6506,14 +6308,12 @@
                 <w:b w:val="0"/>
               </w:rPr>
             </w:pPr>
-            <w:proofErr w:type="spellStart"/>
             <w:r>
               <w:rPr>
                 <w:b w:val="0"/>
               </w:rPr>
               <w:t>allowMobileData</w:t>
             </w:r>
-            <w:proofErr w:type="spellEnd"/>
           </w:p>
         </w:tc>
         <w:tc>
@@ -6539,11 +6339,9 @@
               <w:jc w:val="center"/>
               <w:cnfStyle w:val="000000000000" w:firstRow="0" w:lastRow="0" w:firstColumn="0" w:lastColumn="0" w:oddVBand="0" w:evenVBand="0" w:oddHBand="0" w:evenHBand="0" w:firstRowFirstColumn="0" w:firstRowLastColumn="0" w:lastRowFirstColumn="0" w:lastRowLastColumn="0"/>
             </w:pPr>
-            <w:proofErr w:type="spellStart"/>
             <w:r>
               <w:t>true|false</w:t>
             </w:r>
-            <w:proofErr w:type="spellEnd"/>
           </w:p>
         </w:tc>
         <w:tc>
@@ -6577,14 +6375,12 @@
                 <w:b w:val="0"/>
               </w:rPr>
             </w:pPr>
-            <w:proofErr w:type="spellStart"/>
             <w:r>
               <w:rPr>
                 <w:b w:val="0"/>
               </w:rPr>
               <w:t>allowRoaming</w:t>
             </w:r>
-            <w:proofErr w:type="spellEnd"/>
           </w:p>
         </w:tc>
         <w:tc>
@@ -6610,11 +6406,9 @@
               <w:jc w:val="center"/>
               <w:cnfStyle w:val="000000100000" w:firstRow="0" w:lastRow="0" w:firstColumn="0" w:lastColumn="0" w:oddVBand="0" w:evenVBand="0" w:oddHBand="1" w:evenHBand="0" w:firstRowFirstColumn="0" w:firstRowLastColumn="0" w:lastRowFirstColumn="0" w:lastRowLastColumn="0"/>
             </w:pPr>
-            <w:proofErr w:type="spellStart"/>
             <w:r>
               <w:t>true|false</w:t>
             </w:r>
-            <w:proofErr w:type="spellEnd"/>
           </w:p>
         </w:tc>
         <w:tc>
@@ -6660,11 +6454,9 @@
       <w:r>
         <w:t>&lt;</w:t>
       </w:r>
-      <w:proofErr w:type="spellStart"/>
       <w:r>
         <w:t>HTTPUpload</w:t>
       </w:r>
-      <w:proofErr w:type="spellEnd"/>
       <w:r>
         <w:t>&gt;</w:t>
       </w:r>
@@ -6821,11 +6613,9 @@
               <w:jc w:val="center"/>
               <w:cnfStyle w:val="000000100000" w:firstRow="0" w:lastRow="0" w:firstColumn="0" w:lastColumn="0" w:oddVBand="0" w:evenVBand="0" w:oddHBand="1" w:evenHBand="0" w:firstRowFirstColumn="0" w:firstRowLastColumn="0" w:lastRowFirstColumn="0" w:lastRowLastColumn="0"/>
             </w:pPr>
-            <w:proofErr w:type="spellStart"/>
             <w:r>
               <w:t>true|false</w:t>
             </w:r>
-            <w:proofErr w:type="spellEnd"/>
           </w:p>
         </w:tc>
         <w:tc>
@@ -6923,14 +6713,12 @@
                 <w:b w:val="0"/>
               </w:rPr>
             </w:pPr>
-            <w:proofErr w:type="spellStart"/>
             <w:r>
               <w:rPr>
                 <w:b w:val="0"/>
               </w:rPr>
               <w:t>allowMobileData</w:t>
             </w:r>
-            <w:proofErr w:type="spellEnd"/>
           </w:p>
         </w:tc>
         <w:tc>
@@ -6956,11 +6744,9 @@
               <w:jc w:val="center"/>
               <w:cnfStyle w:val="000000100000" w:firstRow="0" w:lastRow="0" w:firstColumn="0" w:lastColumn="0" w:oddVBand="0" w:evenVBand="0" w:oddHBand="1" w:evenHBand="0" w:firstRowFirstColumn="0" w:firstRowLastColumn="0" w:lastRowFirstColumn="0" w:lastRowLastColumn="0"/>
             </w:pPr>
-            <w:proofErr w:type="spellStart"/>
             <w:r>
               <w:t>true|false</w:t>
             </w:r>
-            <w:proofErr w:type="spellEnd"/>
           </w:p>
         </w:tc>
         <w:tc>
@@ -6991,14 +6777,12 @@
                 <w:b w:val="0"/>
               </w:rPr>
             </w:pPr>
-            <w:proofErr w:type="spellStart"/>
             <w:r>
               <w:rPr>
                 <w:b w:val="0"/>
               </w:rPr>
               <w:t>allowRoaming</w:t>
             </w:r>
-            <w:proofErr w:type="spellEnd"/>
           </w:p>
         </w:tc>
         <w:tc>
@@ -7024,11 +6808,9 @@
               <w:jc w:val="center"/>
               <w:cnfStyle w:val="000000000000" w:firstRow="0" w:lastRow="0" w:firstColumn="0" w:lastColumn="0" w:oddVBand="0" w:evenVBand="0" w:oddHBand="0" w:evenHBand="0" w:firstRowFirstColumn="0" w:firstRowLastColumn="0" w:lastRowFirstColumn="0" w:lastRowLastColumn="0"/>
             </w:pPr>
-            <w:proofErr w:type="spellStart"/>
             <w:r>
               <w:t>true|false</w:t>
             </w:r>
-            <w:proofErr w:type="spellEnd"/>
           </w:p>
         </w:tc>
         <w:tc>
@@ -7074,11 +6856,9 @@
       <w:r>
         <w:t>&lt;</w:t>
       </w:r>
-      <w:proofErr w:type="spellStart"/>
       <w:r>
         <w:t>SMSUpload</w:t>
       </w:r>
-      <w:proofErr w:type="spellEnd"/>
       <w:r>
         <w:t>&gt;</w:t>
       </w:r>
@@ -7235,11 +7015,9 @@
               <w:jc w:val="center"/>
               <w:cnfStyle w:val="000000100000" w:firstRow="0" w:lastRow="0" w:firstColumn="0" w:lastColumn="0" w:oddVBand="0" w:evenVBand="0" w:oddHBand="1" w:evenHBand="0" w:firstRowFirstColumn="0" w:firstRowLastColumn="0" w:lastRowFirstColumn="0" w:lastRowLastColumn="0"/>
             </w:pPr>
-            <w:proofErr w:type="spellStart"/>
             <w:r>
               <w:t>true|false</w:t>
             </w:r>
-            <w:proofErr w:type="spellEnd"/>
           </w:p>
         </w:tc>
         <w:tc>
@@ -7337,14 +7115,12 @@
                 <w:b w:val="0"/>
               </w:rPr>
             </w:pPr>
-            <w:proofErr w:type="spellStart"/>
             <w:r>
               <w:rPr>
                 <w:b w:val="0"/>
               </w:rPr>
               <w:t>allowRoaming</w:t>
             </w:r>
-            <w:proofErr w:type="spellEnd"/>
           </w:p>
         </w:tc>
         <w:tc>
@@ -7370,11 +7146,9 @@
               <w:jc w:val="center"/>
               <w:cnfStyle w:val="000000100000" w:firstRow="0" w:lastRow="0" w:firstColumn="0" w:lastColumn="0" w:oddVBand="0" w:evenVBand="0" w:oddHBand="1" w:evenHBand="0" w:firstRowFirstColumn="0" w:firstRowLastColumn="0" w:lastRowFirstColumn="0" w:lastRowLastColumn="0"/>
             </w:pPr>
-            <w:proofErr w:type="spellStart"/>
             <w:r>
               <w:t>true|false</w:t>
             </w:r>
-            <w:proofErr w:type="spellEnd"/>
           </w:p>
         </w:tc>
         <w:tc>
@@ -7580,11 +7354,9 @@
               <w:jc w:val="center"/>
               <w:cnfStyle w:val="000000100000" w:firstRow="0" w:lastRow="0" w:firstColumn="0" w:lastColumn="0" w:oddVBand="0" w:evenVBand="0" w:oddHBand="1" w:evenHBand="0" w:firstRowFirstColumn="0" w:firstRowLastColumn="0" w:lastRowFirstColumn="0" w:lastRowLastColumn="0"/>
             </w:pPr>
-            <w:proofErr w:type="spellStart"/>
             <w:r>
               <w:t>true|false</w:t>
             </w:r>
-            <w:proofErr w:type="spellEnd"/>
           </w:p>
         </w:tc>
         <w:tc>

</xml_diff>

<commit_message>
XML control over background colour of ChoiceViews, and the buttons on PhotoViews & AudioViews (e.g. <Choice ... backgroundColor="#00FF00">), default is white for all.
Signed-off-by: Matthias Stevens <matthias.stevens@gmail.com>
</commit_message>
<xml_diff>
--- a/Documentation/XML format/Specifications.docx
+++ b/Documentation/XML format/Specifications.docx
@@ -714,12 +714,14 @@
                 <w:b w:val="0"/>
               </w:rPr>
             </w:pPr>
+            <w:proofErr w:type="spellStart"/>
             <w:r>
               <w:rPr>
                 <w:b w:val="0"/>
               </w:rPr>
               <w:t>storeEndTime</w:t>
             </w:r>
+            <w:proofErr w:type="spellEnd"/>
           </w:p>
         </w:tc>
         <w:tc>
@@ -745,9 +747,11 @@
               <w:jc w:val="center"/>
               <w:cnfStyle w:val="000000000000" w:firstRow="0" w:lastRow="0" w:firstColumn="0" w:lastColumn="0" w:oddVBand="0" w:evenVBand="0" w:oddHBand="0" w:evenHBand="0" w:firstRowFirstColumn="0" w:firstRowLastColumn="0" w:lastRowFirstColumn="0" w:lastRowLastColumn="0"/>
             </w:pPr>
+            <w:proofErr w:type="spellStart"/>
             <w:r>
               <w:t>true|false</w:t>
             </w:r>
+            <w:proofErr w:type="spellEnd"/>
           </w:p>
         </w:tc>
         <w:tc>
@@ -812,9 +816,11 @@
               <w:jc w:val="center"/>
               <w:cnfStyle w:val="000000100000" w:firstRow="0" w:lastRow="0" w:firstColumn="0" w:lastColumn="0" w:oddVBand="0" w:evenVBand="0" w:oddHBand="1" w:evenHBand="0" w:firstRowFirstColumn="0" w:firstRowLastColumn="0" w:lastRowFirstColumn="0" w:lastRowLastColumn="0"/>
             </w:pPr>
+            <w:proofErr w:type="spellStart"/>
             <w:r>
               <w:t>true|false</w:t>
             </w:r>
+            <w:proofErr w:type="spellEnd"/>
           </w:p>
         </w:tc>
         <w:tc>
@@ -829,8 +835,6 @@
             <w:r>
               <w:t>true</w:t>
             </w:r>
-            <w:bookmarkStart w:id="0" w:name="_GoBack"/>
-            <w:bookmarkEnd w:id="0"/>
           </w:p>
         </w:tc>
       </w:tr>
@@ -1409,9 +1413,11 @@
               <w:jc w:val="center"/>
               <w:cnfStyle w:val="000000100000" w:firstRow="0" w:lastRow="0" w:firstColumn="0" w:lastColumn="0" w:oddVBand="0" w:evenVBand="0" w:oddHBand="1" w:evenHBand="0" w:firstRowFirstColumn="0" w:firstRowLastColumn="0" w:lastRowFirstColumn="0" w:lastRowLastColumn="0"/>
             </w:pPr>
+            <w:proofErr w:type="spellStart"/>
             <w:r>
               <w:t>always|true|notIfReached|never|false</w:t>
             </w:r>
+            <w:proofErr w:type="spellEnd"/>
           </w:p>
         </w:tc>
         <w:tc>
@@ -1423,9 +1429,11 @@
               <w:jc w:val="center"/>
               <w:cnfStyle w:val="000000100000" w:firstRow="0" w:lastRow="0" w:firstColumn="0" w:lastColumn="0" w:oddVBand="0" w:evenVBand="0" w:oddHBand="1" w:evenHBand="0" w:firstRowFirstColumn="0" w:firstRowLastColumn="0" w:lastRowFirstColumn="0" w:lastRowLastColumn="0"/>
             </w:pPr>
+            <w:proofErr w:type="spellStart"/>
             <w:r>
               <w:t>notIfReached</w:t>
             </w:r>
+            <w:proofErr w:type="spellEnd"/>
           </w:p>
         </w:tc>
       </w:tr>
@@ -1509,12 +1517,14 @@
                 <w:b w:val="0"/>
               </w:rPr>
             </w:pPr>
+            <w:proofErr w:type="spellStart"/>
             <w:r>
               <w:rPr>
                 <w:b w:val="0"/>
               </w:rPr>
               <w:t>img</w:t>
             </w:r>
+            <w:proofErr w:type="spellEnd"/>
           </w:p>
         </w:tc>
         <w:tc>
@@ -1550,7 +1560,15 @@
               <w:cnfStyle w:val="000000100000" w:firstRow="0" w:lastRow="0" w:firstColumn="0" w:lastColumn="0" w:oddVBand="0" w:evenVBand="0" w:oddHBand="1" w:evenHBand="0" w:firstRowFirstColumn="0" w:firstRowLastColumn="0" w:lastRowFirstColumn="0" w:lastRowLastColumn="0"/>
             </w:pPr>
             <w:r>
-              <w:t>(relative img/ folder)</w:t>
+              <w:t xml:space="preserve">(relative </w:t>
+            </w:r>
+            <w:proofErr w:type="spellStart"/>
+            <w:r>
+              <w:t>img</w:t>
+            </w:r>
+            <w:proofErr w:type="spellEnd"/>
+            <w:r>
+              <w:t>/ folder)</w:t>
             </w:r>
           </w:p>
         </w:tc>
@@ -1649,6 +1667,77 @@
                 <w:b w:val="0"/>
               </w:rPr>
             </w:pPr>
+            <w:proofErr w:type="spellStart"/>
+            <w:r>
+              <w:rPr>
+                <w:b w:val="0"/>
+              </w:rPr>
+              <w:t>backgroundColor</w:t>
+            </w:r>
+            <w:proofErr w:type="spellEnd"/>
+          </w:p>
+        </w:tc>
+        <w:tc>
+          <w:tcPr>
+            <w:tcW w:w="1786" w:type="dxa"/>
+          </w:tcPr>
+          <w:p>
+            <w:pPr>
+              <w:jc w:val="center"/>
+              <w:cnfStyle w:val="000000100000" w:firstRow="0" w:lastRow="0" w:firstColumn="0" w:lastColumn="0" w:oddVBand="0" w:evenVBand="0" w:oddHBand="1" w:evenHBand="0" w:firstRowFirstColumn="0" w:firstRowLastColumn="0" w:lastRowFirstColumn="0" w:lastRowLastColumn="0"/>
+            </w:pPr>
+            <w:r>
+              <w:t>No</w:t>
+            </w:r>
+          </w:p>
+        </w:tc>
+        <w:tc>
+          <w:tcPr>
+            <w:tcW w:w="3726" w:type="dxa"/>
+          </w:tcPr>
+          <w:p>
+            <w:pPr>
+              <w:jc w:val="center"/>
+              <w:cnfStyle w:val="000000100000" w:firstRow="0" w:lastRow="0" w:firstColumn="0" w:lastColumn="0" w:oddVBand="0" w:evenVBand="0" w:oddHBand="1" w:evenHBand="0" w:firstRowFirstColumn="0" w:firstRowLastColumn="0" w:lastRowFirstColumn="0" w:lastRowLastColumn="0"/>
+            </w:pPr>
+            <w:proofErr w:type="spellStart"/>
+            <w:r>
+              <w:t>Color</w:t>
+            </w:r>
+            <w:proofErr w:type="spellEnd"/>
+            <w:r>
+              <w:t xml:space="preserve"> String (e.g. #000000)</w:t>
+            </w:r>
+          </w:p>
+        </w:tc>
+        <w:tc>
+          <w:tcPr>
+            <w:tcW w:w="1943" w:type="dxa"/>
+          </w:tcPr>
+          <w:p>
+            <w:pPr>
+              <w:jc w:val="center"/>
+              <w:cnfStyle w:val="000000100000" w:firstRow="0" w:lastRow="0" w:firstColumn="0" w:lastColumn="0" w:oddVBand="0" w:evenVBand="0" w:oddHBand="1" w:evenHBand="0" w:firstRowFirstColumn="0" w:firstRowLastColumn="0" w:lastRowFirstColumn="0" w:lastRowLastColumn="0"/>
+            </w:pPr>
+            <w:r>
+              <w:t>“#FFFFFF”</w:t>
+            </w:r>
+          </w:p>
+        </w:tc>
+      </w:tr>
+      <w:tr>
+        <w:tc>
+          <w:tcPr>
+            <w:cnfStyle w:val="001000000000" w:firstRow="0" w:lastRow="0" w:firstColumn="1" w:lastColumn="0" w:oddVBand="0" w:evenVBand="0" w:oddHBand="0" w:evenHBand="0" w:firstRowFirstColumn="0" w:firstRowLastColumn="0" w:lastRowFirstColumn="0" w:lastRowLastColumn="0"/>
+            <w:tcW w:w="1787" w:type="dxa"/>
+          </w:tcPr>
+          <w:p>
+            <w:pPr>
+              <w:jc w:val="center"/>
+              <w:rPr>
+                <w:b w:val="0"/>
+              </w:rPr>
+            </w:pPr>
             <w:r>
               <w:rPr>
                 <w:b w:val="0"/>
@@ -1664,7 +1753,7 @@
           <w:p>
             <w:pPr>
               <w:jc w:val="center"/>
-              <w:cnfStyle w:val="000000100000" w:firstRow="0" w:lastRow="0" w:firstColumn="0" w:lastColumn="0" w:oddVBand="0" w:evenVBand="0" w:oddHBand="1" w:evenHBand="0" w:firstRowFirstColumn="0" w:firstRowLastColumn="0" w:lastRowFirstColumn="0" w:lastRowLastColumn="0"/>
+              <w:cnfStyle w:val="000000000000" w:firstRow="0" w:lastRow="0" w:firstColumn="0" w:lastColumn="0" w:oddVBand="0" w:evenVBand="0" w:oddHBand="0" w:evenHBand="0" w:firstRowFirstColumn="0" w:firstRowLastColumn="0" w:lastRowFirstColumn="0" w:lastRowLastColumn="0"/>
             </w:pPr>
             <w:r>
               <w:t>No</w:t>
@@ -1678,7 +1767,7 @@
           <w:p>
             <w:pPr>
               <w:jc w:val="center"/>
-              <w:cnfStyle w:val="000000100000" w:firstRow="0" w:lastRow="0" w:firstColumn="0" w:lastColumn="0" w:oddVBand="0" w:evenVBand="0" w:oddHBand="1" w:evenHBand="0" w:firstRowFirstColumn="0" w:firstRowLastColumn="0" w:lastRowFirstColumn="0" w:lastRowLastColumn="0"/>
+              <w:cnfStyle w:val="000000000000" w:firstRow="0" w:lastRow="0" w:firstColumn="0" w:lastColumn="0" w:oddVBand="0" w:evenVBand="0" w:oddHBand="0" w:evenHBand="0" w:firstRowFirstColumn="0" w:firstRowLastColumn="0" w:lastRowFirstColumn="0" w:lastRowLastColumn="0"/>
             </w:pPr>
             <w:r>
               <w:t>Any strictly positive integer</w:t>
@@ -1692,7 +1781,7 @@
           <w:p>
             <w:pPr>
               <w:jc w:val="center"/>
-              <w:cnfStyle w:val="000000100000" w:firstRow="0" w:lastRow="0" w:firstColumn="0" w:lastColumn="0" w:oddVBand="0" w:evenVBand="0" w:oddHBand="1" w:evenHBand="0" w:firstRowFirstColumn="0" w:firstRowLastColumn="0" w:lastRowFirstColumn="0" w:lastRowLastColumn="0"/>
+              <w:cnfStyle w:val="000000000000" w:firstRow="0" w:lastRow="0" w:firstColumn="0" w:lastColumn="0" w:oddVBand="0" w:evenVBand="0" w:oddHBand="0" w:evenHBand="0" w:firstRowFirstColumn="0" w:firstRowLastColumn="0" w:lastRowFirstColumn="0" w:lastRowLastColumn="0"/>
             </w:pPr>
             <w:r>
               <w:t>2</w:t>
@@ -1701,6 +1790,9 @@
         </w:tc>
       </w:tr>
       <w:tr>
+        <w:trPr>
+          <w:cnfStyle w:val="000000100000" w:firstRow="0" w:lastRow="0" w:firstColumn="0" w:lastColumn="0" w:oddVBand="0" w:evenVBand="0" w:oddHBand="1" w:evenHBand="0" w:firstRowFirstColumn="0" w:firstRowLastColumn="0" w:lastRowFirstColumn="0" w:lastRowLastColumn="0"/>
+        </w:trPr>
         <w:tc>
           <w:tcPr>
             <w:cnfStyle w:val="001000000000" w:firstRow="0" w:lastRow="0" w:firstColumn="1" w:lastColumn="0" w:oddVBand="0" w:evenVBand="0" w:oddHBand="0" w:evenHBand="0" w:firstRowFirstColumn="0" w:firstRowLastColumn="0" w:lastRowFirstColumn="0" w:lastRowLastColumn="0"/>
@@ -1734,7 +1826,7 @@
           <w:p>
             <w:pPr>
               <w:jc w:val="center"/>
-              <w:cnfStyle w:val="000000000000" w:firstRow="0" w:lastRow="0" w:firstColumn="0" w:lastColumn="0" w:oddVBand="0" w:evenVBand="0" w:oddHBand="0" w:evenHBand="0" w:firstRowFirstColumn="0" w:firstRowLastColumn="0" w:lastRowFirstColumn="0" w:lastRowLastColumn="0"/>
+              <w:cnfStyle w:val="000000100000" w:firstRow="0" w:lastRow="0" w:firstColumn="0" w:lastColumn="0" w:oddVBand="0" w:evenVBand="0" w:oddHBand="1" w:evenHBand="0" w:firstRowFirstColumn="0" w:firstRowLastColumn="0" w:lastRowFirstColumn="0" w:lastRowLastColumn="0"/>
             </w:pPr>
             <w:r>
               <w:t>No</w:t>
@@ -1748,7 +1840,7 @@
           <w:p>
             <w:pPr>
               <w:jc w:val="center"/>
-              <w:cnfStyle w:val="000000000000" w:firstRow="0" w:lastRow="0" w:firstColumn="0" w:lastColumn="0" w:oddVBand="0" w:evenVBand="0" w:oddHBand="0" w:evenHBand="0" w:firstRowFirstColumn="0" w:firstRowLastColumn="0" w:lastRowFirstColumn="0" w:lastRowLastColumn="0"/>
+              <w:cnfStyle w:val="000000100000" w:firstRow="0" w:lastRow="0" w:firstColumn="0" w:lastColumn="0" w:oddVBand="0" w:evenVBand="0" w:oddHBand="1" w:evenHBand="0" w:firstRowFirstColumn="0" w:firstRowLastColumn="0" w:lastRowFirstColumn="0" w:lastRowLastColumn="0"/>
             </w:pPr>
             <w:r>
               <w:t>Any strictly positive integer</w:t>
@@ -1762,7 +1854,7 @@
           <w:p>
             <w:pPr>
               <w:jc w:val="center"/>
-              <w:cnfStyle w:val="000000000000" w:firstRow="0" w:lastRow="0" w:firstColumn="0" w:lastColumn="0" w:oddVBand="0" w:evenVBand="0" w:oddHBand="0" w:evenHBand="0" w:firstRowFirstColumn="0" w:firstRowLastColumn="0" w:lastRowFirstColumn="0" w:lastRowLastColumn="0"/>
+              <w:cnfStyle w:val="000000100000" w:firstRow="0" w:lastRow="0" w:firstColumn="0" w:lastColumn="0" w:oddVBand="0" w:evenVBand="0" w:oddHBand="1" w:evenHBand="0" w:firstRowFirstColumn="0" w:firstRowLastColumn="0" w:lastRowFirstColumn="0" w:lastRowLastColumn="0"/>
             </w:pPr>
             <w:r>
               <w:t>2</w:t>
@@ -2091,9 +2183,11 @@
               <w:jc w:val="center"/>
               <w:cnfStyle w:val="000000000000" w:firstRow="0" w:lastRow="0" w:firstColumn="0" w:lastColumn="0" w:oddVBand="0" w:evenVBand="0" w:oddHBand="0" w:evenHBand="0" w:firstRowFirstColumn="0" w:firstRowLastColumn="0" w:lastRowFirstColumn="0" w:lastRowLastColumn="0"/>
             </w:pPr>
+            <w:proofErr w:type="spellStart"/>
             <w:r>
               <w:t>always|true|notIfReached|never|false</w:t>
             </w:r>
+            <w:proofErr w:type="spellEnd"/>
           </w:p>
         </w:tc>
         <w:tc>
@@ -2105,9 +2199,11 @@
               <w:jc w:val="center"/>
               <w:cnfStyle w:val="000000000000" w:firstRow="0" w:lastRow="0" w:firstColumn="0" w:lastColumn="0" w:oddVBand="0" w:evenVBand="0" w:oddHBand="0" w:evenHBand="0" w:firstRowFirstColumn="0" w:firstRowLastColumn="0" w:lastRowFirstColumn="0" w:lastRowLastColumn="0"/>
             </w:pPr>
+            <w:proofErr w:type="spellStart"/>
             <w:r>
               <w:t>notIfReached</w:t>
             </w:r>
+            <w:proofErr w:type="spellEnd"/>
           </w:p>
         </w:tc>
       </w:tr>
@@ -2258,12 +2354,14 @@
                 <w:b w:val="0"/>
               </w:rPr>
             </w:pPr>
+            <w:proofErr w:type="spellStart"/>
             <w:r>
               <w:rPr>
                 <w:b w:val="0"/>
               </w:rPr>
               <w:t>disableField</w:t>
             </w:r>
+            <w:proofErr w:type="spellEnd"/>
           </w:p>
         </w:tc>
         <w:tc>
@@ -2322,12 +2420,14 @@
                 <w:b w:val="0"/>
               </w:rPr>
             </w:pPr>
+            <w:proofErr w:type="spellStart"/>
             <w:r>
               <w:rPr>
                 <w:b w:val="0"/>
               </w:rPr>
               <w:t>useFrontCamera</w:t>
             </w:r>
+            <w:proofErr w:type="spellEnd"/>
           </w:p>
         </w:tc>
         <w:tc>
@@ -2353,9 +2453,11 @@
               <w:jc w:val="center"/>
               <w:cnfStyle w:val="000000000000" w:firstRow="0" w:lastRow="0" w:firstColumn="0" w:lastColumn="0" w:oddVBand="0" w:evenVBand="0" w:oddHBand="0" w:evenHBand="0" w:firstRowFirstColumn="0" w:firstRowLastColumn="0" w:lastRowFirstColumn="0" w:lastRowLastColumn="0"/>
             </w:pPr>
+            <w:proofErr w:type="spellStart"/>
             <w:r>
               <w:t>true|false</w:t>
             </w:r>
+            <w:proofErr w:type="spellEnd"/>
           </w:p>
         </w:tc>
         <w:tc>
@@ -2389,12 +2491,14 @@
                 <w:b w:val="0"/>
               </w:rPr>
             </w:pPr>
+            <w:proofErr w:type="spellStart"/>
             <w:r>
               <w:rPr>
                 <w:b w:val="0"/>
               </w:rPr>
               <w:t>captureImg</w:t>
             </w:r>
+            <w:proofErr w:type="spellEnd"/>
           </w:p>
         </w:tc>
         <w:tc>
@@ -2430,7 +2534,15 @@
               <w:cnfStyle w:val="000000100000" w:firstRow="0" w:lastRow="0" w:firstColumn="0" w:lastColumn="0" w:oddVBand="0" w:evenVBand="0" w:oddHBand="1" w:evenHBand="0" w:firstRowFirstColumn="0" w:firstRowLastColumn="0" w:lastRowFirstColumn="0" w:lastRowLastColumn="0"/>
             </w:pPr>
             <w:r>
-              <w:t>(relative img/ folder)</w:t>
+              <w:t xml:space="preserve">(relative </w:t>
+            </w:r>
+            <w:proofErr w:type="spellStart"/>
+            <w:r>
+              <w:t>img</w:t>
+            </w:r>
+            <w:proofErr w:type="spellEnd"/>
+            <w:r>
+              <w:t>/ folder)</w:t>
             </w:r>
           </w:p>
         </w:tc>
@@ -2462,12 +2574,14 @@
                 <w:b w:val="0"/>
               </w:rPr>
             </w:pPr>
+            <w:proofErr w:type="spellStart"/>
             <w:r>
               <w:rPr>
                 <w:b w:val="0"/>
               </w:rPr>
               <w:t>approveImg</w:t>
             </w:r>
+            <w:proofErr w:type="spellEnd"/>
           </w:p>
         </w:tc>
         <w:tc>
@@ -2503,7 +2617,15 @@
               <w:cnfStyle w:val="000000000000" w:firstRow="0" w:lastRow="0" w:firstColumn="0" w:lastColumn="0" w:oddVBand="0" w:evenVBand="0" w:oddHBand="0" w:evenHBand="0" w:firstRowFirstColumn="0" w:firstRowLastColumn="0" w:lastRowFirstColumn="0" w:lastRowLastColumn="0"/>
             </w:pPr>
             <w:r>
-              <w:t>(relative img/ folder)</w:t>
+              <w:t xml:space="preserve">(relative </w:t>
+            </w:r>
+            <w:proofErr w:type="spellStart"/>
+            <w:r>
+              <w:t>img</w:t>
+            </w:r>
+            <w:proofErr w:type="spellEnd"/>
+            <w:r>
+              <w:t>/ folder)</w:t>
             </w:r>
           </w:p>
         </w:tc>
@@ -2538,12 +2660,14 @@
                 <w:b w:val="0"/>
               </w:rPr>
             </w:pPr>
+            <w:proofErr w:type="spellStart"/>
             <w:r>
               <w:rPr>
                 <w:b w:val="0"/>
               </w:rPr>
               <w:t>discardImg</w:t>
             </w:r>
+            <w:proofErr w:type="spellEnd"/>
           </w:p>
         </w:tc>
         <w:tc>
@@ -2579,7 +2703,15 @@
               <w:cnfStyle w:val="000000100000" w:firstRow="0" w:lastRow="0" w:firstColumn="0" w:lastColumn="0" w:oddVBand="0" w:evenVBand="0" w:oddHBand="1" w:evenHBand="0" w:firstRowFirstColumn="0" w:firstRowLastColumn="0" w:lastRowFirstColumn="0" w:lastRowLastColumn="0"/>
             </w:pPr>
             <w:r>
-              <w:t>(relative img/ folder)</w:t>
+              <w:t xml:space="preserve">(relative </w:t>
+            </w:r>
+            <w:proofErr w:type="spellStart"/>
+            <w:r>
+              <w:t>img</w:t>
+            </w:r>
+            <w:proofErr w:type="spellEnd"/>
+            <w:r>
+              <w:t>/ folder)</w:t>
             </w:r>
           </w:p>
         </w:tc>
@@ -2611,12 +2743,14 @@
                 <w:b w:val="0"/>
               </w:rPr>
             </w:pPr>
-            <w:r>
-              <w:rPr>
-                <w:b w:val="0"/>
-              </w:rPr>
-              <w:t>flash</w:t>
-            </w:r>
+            <w:proofErr w:type="spellStart"/>
+            <w:r>
+              <w:rPr>
+                <w:b w:val="0"/>
+              </w:rPr>
+              <w:t>backgroundColor</w:t>
+            </w:r>
+            <w:proofErr w:type="spellEnd"/>
           </w:p>
         </w:tc>
         <w:tc>
@@ -2642,8 +2776,13 @@
               <w:jc w:val="center"/>
               <w:cnfStyle w:val="000000000000" w:firstRow="0" w:lastRow="0" w:firstColumn="0" w:lastColumn="0" w:oddVBand="0" w:evenVBand="0" w:oddHBand="0" w:evenHBand="0" w:firstRowFirstColumn="0" w:firstRowLastColumn="0" w:lastRowFirstColumn="0" w:lastRowLastColumn="0"/>
             </w:pPr>
-            <w:r>
-              <w:t>on|always|true|auto|off|never|false</w:t>
+            <w:proofErr w:type="spellStart"/>
+            <w:r>
+              <w:t>Color</w:t>
+            </w:r>
+            <w:proofErr w:type="spellEnd"/>
+            <w:r>
+              <w:t xml:space="preserve"> String (e.g. #000000)</w:t>
             </w:r>
           </w:p>
         </w:tc>
@@ -2657,7 +2796,7 @@
               <w:cnfStyle w:val="000000000000" w:firstRow="0" w:lastRow="0" w:firstColumn="0" w:lastColumn="0" w:oddVBand="0" w:evenVBand="0" w:oddHBand="0" w:evenHBand="0" w:firstRowFirstColumn="0" w:firstRowLastColumn="0" w:lastRowFirstColumn="0" w:lastRowLastColumn="0"/>
             </w:pPr>
             <w:r>
-              <w:t>auto</w:t>
+              <w:t>“#FFFFFF”</w:t>
             </w:r>
           </w:p>
         </w:tc>
@@ -2682,8 +2821,76 @@
               <w:rPr>
                 <w:b w:val="0"/>
               </w:rPr>
+              <w:t>flash</w:t>
+            </w:r>
+          </w:p>
+        </w:tc>
+        <w:tc>
+          <w:tcPr>
+            <w:tcW w:w="1660" w:type="dxa"/>
+          </w:tcPr>
+          <w:p>
+            <w:pPr>
+              <w:jc w:val="center"/>
+              <w:cnfStyle w:val="000000100000" w:firstRow="0" w:lastRow="0" w:firstColumn="0" w:lastColumn="0" w:oddVBand="0" w:evenVBand="0" w:oddHBand="1" w:evenHBand="0" w:firstRowFirstColumn="0" w:firstRowLastColumn="0" w:lastRowFirstColumn="0" w:lastRowLastColumn="0"/>
+            </w:pPr>
+            <w:r>
+              <w:t>No</w:t>
+            </w:r>
+          </w:p>
+        </w:tc>
+        <w:tc>
+          <w:tcPr>
+            <w:tcW w:w="3726" w:type="dxa"/>
+          </w:tcPr>
+          <w:p>
+            <w:pPr>
+              <w:jc w:val="center"/>
+              <w:cnfStyle w:val="000000100000" w:firstRow="0" w:lastRow="0" w:firstColumn="0" w:lastColumn="0" w:oddVBand="0" w:evenVBand="0" w:oddHBand="1" w:evenHBand="0" w:firstRowFirstColumn="0" w:firstRowLastColumn="0" w:lastRowFirstColumn="0" w:lastRowLastColumn="0"/>
+            </w:pPr>
+            <w:proofErr w:type="spellStart"/>
+            <w:r>
+              <w:t>on|always|true|auto|off|never|false</w:t>
+            </w:r>
+            <w:proofErr w:type="spellEnd"/>
+          </w:p>
+        </w:tc>
+        <w:tc>
+          <w:tcPr>
+            <w:tcW w:w="1855" w:type="dxa"/>
+          </w:tcPr>
+          <w:p>
+            <w:pPr>
+              <w:jc w:val="center"/>
+              <w:cnfStyle w:val="000000100000" w:firstRow="0" w:lastRow="0" w:firstColumn="0" w:lastColumn="0" w:oddVBand="0" w:evenVBand="0" w:oddHBand="1" w:evenHBand="0" w:firstRowFirstColumn="0" w:firstRowLastColumn="0" w:lastRowFirstColumn="0" w:lastRowLastColumn="0"/>
+            </w:pPr>
+            <w:r>
+              <w:t>auto</w:t>
+            </w:r>
+          </w:p>
+        </w:tc>
+      </w:tr>
+      <w:tr>
+        <w:tc>
+          <w:tcPr>
+            <w:cnfStyle w:val="001000000000" w:firstRow="0" w:lastRow="0" w:firstColumn="1" w:lastColumn="0" w:oddVBand="0" w:evenVBand="0" w:oddHBand="0" w:evenHBand="0" w:firstRowFirstColumn="0" w:firstRowLastColumn="0" w:lastRowFirstColumn="0" w:lastRowLastColumn="0"/>
+            <w:tcW w:w="2001" w:type="dxa"/>
+          </w:tcPr>
+          <w:p>
+            <w:pPr>
+              <w:jc w:val="center"/>
+              <w:rPr>
+                <w:b w:val="0"/>
+              </w:rPr>
+            </w:pPr>
+            <w:proofErr w:type="spellStart"/>
+            <w:r>
+              <w:rPr>
+                <w:b w:val="0"/>
+              </w:rPr>
               <w:t>useNativeApp</w:t>
             </w:r>
+            <w:proofErr w:type="spellEnd"/>
           </w:p>
         </w:tc>
         <w:tc>
@@ -2693,7 +2900,7 @@
           <w:p>
             <w:pPr>
               <w:jc w:val="center"/>
-              <w:cnfStyle w:val="000000100000" w:firstRow="0" w:lastRow="0" w:firstColumn="0" w:lastColumn="0" w:oddVBand="0" w:evenVBand="0" w:oddHBand="1" w:evenHBand="0" w:firstRowFirstColumn="0" w:firstRowLastColumn="0" w:lastRowFirstColumn="0" w:lastRowLastColumn="0"/>
+              <w:cnfStyle w:val="000000000000" w:firstRow="0" w:lastRow="0" w:firstColumn="0" w:lastColumn="0" w:oddVBand="0" w:evenVBand="0" w:oddHBand="0" w:evenHBand="0" w:firstRowFirstColumn="0" w:firstRowLastColumn="0" w:lastRowFirstColumn="0" w:lastRowLastColumn="0"/>
             </w:pPr>
             <w:r>
               <w:t>No</w:t>
@@ -2707,11 +2914,13 @@
           <w:p>
             <w:pPr>
               <w:jc w:val="center"/>
-              <w:cnfStyle w:val="000000100000" w:firstRow="0" w:lastRow="0" w:firstColumn="0" w:lastColumn="0" w:oddVBand="0" w:evenVBand="0" w:oddHBand="1" w:evenHBand="0" w:firstRowFirstColumn="0" w:firstRowLastColumn="0" w:lastRowFirstColumn="0" w:lastRowLastColumn="0"/>
-            </w:pPr>
+              <w:cnfStyle w:val="000000000000" w:firstRow="0" w:lastRow="0" w:firstColumn="0" w:lastColumn="0" w:oddVBand="0" w:evenVBand="0" w:oddHBand="0" w:evenHBand="0" w:firstRowFirstColumn="0" w:firstRowLastColumn="0" w:lastRowFirstColumn="0" w:lastRowLastColumn="0"/>
+            </w:pPr>
+            <w:proofErr w:type="spellStart"/>
             <w:r>
               <w:t>true|false</w:t>
             </w:r>
+            <w:proofErr w:type="spellEnd"/>
           </w:p>
         </w:tc>
         <w:tc>
@@ -2721,7 +2930,7 @@
           <w:p>
             <w:pPr>
               <w:jc w:val="center"/>
-              <w:cnfStyle w:val="000000100000" w:firstRow="0" w:lastRow="0" w:firstColumn="0" w:lastColumn="0" w:oddVBand="0" w:evenVBand="0" w:oddHBand="1" w:evenHBand="0" w:firstRowFirstColumn="0" w:firstRowLastColumn="0" w:lastRowFirstColumn="0" w:lastRowLastColumn="0"/>
+              <w:cnfStyle w:val="000000000000" w:firstRow="0" w:lastRow="0" w:firstColumn="0" w:lastColumn="0" w:oddVBand="0" w:evenVBand="0" w:oddHBand="0" w:evenHBand="0" w:firstRowFirstColumn="0" w:firstRowLastColumn="0" w:lastRowFirstColumn="0" w:lastRowLastColumn="0"/>
             </w:pPr>
             <w:r>
               <w:t>false</w:t>
@@ -2770,7 +2979,47 @@
         </w:numPr>
       </w:pPr>
       <w:r>
-        <w:t>When useNativeApp=true the useFrontCamera, captureImg, approveImg, discardImg &amp; flash attributes are ignored</w:t>
+        <w:t xml:space="preserve">When </w:t>
+      </w:r>
+      <w:proofErr w:type="spellStart"/>
+      <w:r>
+        <w:t>useNativeApp</w:t>
+      </w:r>
+      <w:proofErr w:type="spellEnd"/>
+      <w:r>
+        <w:t xml:space="preserve">=true the </w:t>
+      </w:r>
+      <w:proofErr w:type="spellStart"/>
+      <w:r>
+        <w:t>useFrontCamera</w:t>
+      </w:r>
+      <w:proofErr w:type="spellEnd"/>
+      <w:r>
+        <w:t xml:space="preserve">, </w:t>
+      </w:r>
+      <w:proofErr w:type="spellStart"/>
+      <w:r>
+        <w:t>captureImg</w:t>
+      </w:r>
+      <w:proofErr w:type="spellEnd"/>
+      <w:r>
+        <w:t xml:space="preserve">, </w:t>
+      </w:r>
+      <w:proofErr w:type="spellStart"/>
+      <w:r>
+        <w:t>approveImg</w:t>
+      </w:r>
+      <w:proofErr w:type="spellEnd"/>
+      <w:r>
+        <w:t xml:space="preserve">, </w:t>
+      </w:r>
+      <w:proofErr w:type="spellStart"/>
+      <w:r>
+        <w:t>discardImg</w:t>
+      </w:r>
+      <w:proofErr w:type="spellEnd"/>
+      <w:r>
+        <w:t xml:space="preserve"> &amp; flash attributes are ignored</w:t>
       </w:r>
     </w:p>
     <w:p>
@@ -3018,9 +3267,11 @@
               <w:jc w:val="center"/>
               <w:cnfStyle w:val="000000000000" w:firstRow="0" w:lastRow="0" w:firstColumn="0" w:lastColumn="0" w:oddVBand="0" w:evenVBand="0" w:oddHBand="0" w:evenHBand="0" w:firstRowFirstColumn="0" w:firstRowLastColumn="0" w:lastRowFirstColumn="0" w:lastRowLastColumn="0"/>
             </w:pPr>
+            <w:proofErr w:type="spellStart"/>
             <w:r>
               <w:t>always|true|notIfReached|never|false</w:t>
             </w:r>
+            <w:proofErr w:type="spellEnd"/>
           </w:p>
         </w:tc>
         <w:tc>
@@ -3032,9 +3283,11 @@
               <w:jc w:val="center"/>
               <w:cnfStyle w:val="000000000000" w:firstRow="0" w:lastRow="0" w:firstColumn="0" w:lastColumn="0" w:oddVBand="0" w:evenVBand="0" w:oddHBand="0" w:evenHBand="0" w:firstRowFirstColumn="0" w:firstRowLastColumn="0" w:lastRowFirstColumn="0" w:lastRowLastColumn="0"/>
             </w:pPr>
+            <w:proofErr w:type="spellStart"/>
             <w:r>
               <w:t>notIfReached</w:t>
             </w:r>
+            <w:proofErr w:type="spellEnd"/>
           </w:p>
         </w:tc>
       </w:tr>
@@ -3185,12 +3438,14 @@
                 <w:b w:val="0"/>
               </w:rPr>
             </w:pPr>
+            <w:proofErr w:type="spellStart"/>
             <w:r>
               <w:rPr>
                 <w:b w:val="0"/>
               </w:rPr>
               <w:t>disableField</w:t>
             </w:r>
+            <w:proofErr w:type="spellEnd"/>
           </w:p>
         </w:tc>
         <w:tc>
@@ -3226,7 +3481,15 @@
               <w:cnfStyle w:val="000000100000" w:firstRow="0" w:lastRow="0" w:firstColumn="0" w:lastColumn="0" w:oddVBand="0" w:evenVBand="0" w:oddHBand="1" w:evenHBand="0" w:firstRowFirstColumn="0" w:firstRowLastColumn="0" w:lastRowFirstColumn="0" w:lastRowLastColumn="0"/>
             </w:pPr>
             <w:r>
-              <w:t>(relative img/ folder)</w:t>
+              <w:t xml:space="preserve">(relative </w:t>
+            </w:r>
+            <w:proofErr w:type="spellStart"/>
+            <w:r>
+              <w:t>img</w:t>
+            </w:r>
+            <w:proofErr w:type="spellEnd"/>
+            <w:r>
+              <w:t>/ folder)</w:t>
             </w:r>
           </w:p>
         </w:tc>
@@ -3258,12 +3521,14 @@
                 <w:b w:val="0"/>
               </w:rPr>
             </w:pPr>
+            <w:proofErr w:type="spellStart"/>
             <w:r>
               <w:rPr>
                 <w:b w:val="0"/>
               </w:rPr>
               <w:t>startRecImg</w:t>
             </w:r>
+            <w:proofErr w:type="spellEnd"/>
           </w:p>
         </w:tc>
         <w:tc>
@@ -3299,7 +3564,15 @@
               <w:cnfStyle w:val="000000000000" w:firstRow="0" w:lastRow="0" w:firstColumn="0" w:lastColumn="0" w:oddVBand="0" w:evenVBand="0" w:oddHBand="0" w:evenHBand="0" w:firstRowFirstColumn="0" w:firstRowLastColumn="0" w:lastRowFirstColumn="0" w:lastRowLastColumn="0"/>
             </w:pPr>
             <w:r>
-              <w:t>(relative img/ folder)</w:t>
+              <w:t xml:space="preserve">(relative </w:t>
+            </w:r>
+            <w:proofErr w:type="spellStart"/>
+            <w:r>
+              <w:t>img</w:t>
+            </w:r>
+            <w:proofErr w:type="spellEnd"/>
+            <w:r>
+              <w:t>/ folder)</w:t>
             </w:r>
           </w:p>
         </w:tc>
@@ -3334,12 +3607,14 @@
                 <w:b w:val="0"/>
               </w:rPr>
             </w:pPr>
+            <w:proofErr w:type="spellStart"/>
             <w:r>
               <w:rPr>
                 <w:b w:val="0"/>
               </w:rPr>
               <w:t>stopRecImg</w:t>
             </w:r>
+            <w:proofErr w:type="spellEnd"/>
           </w:p>
         </w:tc>
         <w:tc>
@@ -3375,7 +3650,15 @@
               <w:cnfStyle w:val="000000100000" w:firstRow="0" w:lastRow="0" w:firstColumn="0" w:lastColumn="0" w:oddVBand="0" w:evenVBand="0" w:oddHBand="1" w:evenHBand="0" w:firstRowFirstColumn="0" w:firstRowLastColumn="0" w:lastRowFirstColumn="0" w:lastRowLastColumn="0"/>
             </w:pPr>
             <w:r>
-              <w:t>(relative img/ folder)</w:t>
+              <w:t xml:space="preserve">(relative </w:t>
+            </w:r>
+            <w:proofErr w:type="spellStart"/>
+            <w:r>
+              <w:t>img</w:t>
+            </w:r>
+            <w:proofErr w:type="spellEnd"/>
+            <w:r>
+              <w:t>/ folder)</w:t>
             </w:r>
           </w:p>
         </w:tc>
@@ -3407,12 +3690,90 @@
                 <w:b w:val="0"/>
               </w:rPr>
             </w:pPr>
+            <w:bookmarkStart w:id="0" w:name="_GoBack" w:colFirst="0" w:colLast="0"/>
+            <w:proofErr w:type="spellStart"/>
+            <w:r>
+              <w:rPr>
+                <w:b w:val="0"/>
+              </w:rPr>
+              <w:t>backgroundColor</w:t>
+            </w:r>
+            <w:proofErr w:type="spellEnd"/>
+          </w:p>
+        </w:tc>
+        <w:tc>
+          <w:tcPr>
+            <w:tcW w:w="1660" w:type="dxa"/>
+          </w:tcPr>
+          <w:p>
+            <w:pPr>
+              <w:jc w:val="center"/>
+              <w:cnfStyle w:val="000000000000" w:firstRow="0" w:lastRow="0" w:firstColumn="0" w:lastColumn="0" w:oddVBand="0" w:evenVBand="0" w:oddHBand="0" w:evenHBand="0" w:firstRowFirstColumn="0" w:firstRowLastColumn="0" w:lastRowFirstColumn="0" w:lastRowLastColumn="0"/>
+            </w:pPr>
+            <w:r>
+              <w:t>No</w:t>
+            </w:r>
+          </w:p>
+        </w:tc>
+        <w:tc>
+          <w:tcPr>
+            <w:tcW w:w="3726" w:type="dxa"/>
+          </w:tcPr>
+          <w:p>
+            <w:pPr>
+              <w:jc w:val="center"/>
+              <w:cnfStyle w:val="000000000000" w:firstRow="0" w:lastRow="0" w:firstColumn="0" w:lastColumn="0" w:oddVBand="0" w:evenVBand="0" w:oddHBand="0" w:evenHBand="0" w:firstRowFirstColumn="0" w:firstRowLastColumn="0" w:lastRowFirstColumn="0" w:lastRowLastColumn="0"/>
+            </w:pPr>
+            <w:proofErr w:type="spellStart"/>
+            <w:r>
+              <w:t>Color</w:t>
+            </w:r>
+            <w:proofErr w:type="spellEnd"/>
+            <w:r>
+              <w:t xml:space="preserve"> String (e.g. #000000)</w:t>
+            </w:r>
+          </w:p>
+        </w:tc>
+        <w:tc>
+          <w:tcPr>
+            <w:tcW w:w="1855" w:type="dxa"/>
+          </w:tcPr>
+          <w:p>
+            <w:pPr>
+              <w:jc w:val="center"/>
+              <w:cnfStyle w:val="000000000000" w:firstRow="0" w:lastRow="0" w:firstColumn="0" w:lastColumn="0" w:oddVBand="0" w:evenVBand="0" w:oddHBand="0" w:evenHBand="0" w:firstRowFirstColumn="0" w:firstRowLastColumn="0" w:lastRowFirstColumn="0" w:lastRowLastColumn="0"/>
+            </w:pPr>
+            <w:r>
+              <w:t>“#FFFFFF”</w:t>
+            </w:r>
+          </w:p>
+        </w:tc>
+      </w:tr>
+      <w:bookmarkEnd w:id="0"/>
+      <w:tr>
+        <w:trPr>
+          <w:cnfStyle w:val="000000100000" w:firstRow="0" w:lastRow="0" w:firstColumn="0" w:lastColumn="0" w:oddVBand="0" w:evenVBand="0" w:oddHBand="1" w:evenHBand="0" w:firstRowFirstColumn="0" w:firstRowLastColumn="0" w:lastRowFirstColumn="0" w:lastRowLastColumn="0"/>
+        </w:trPr>
+        <w:tc>
+          <w:tcPr>
+            <w:cnfStyle w:val="001000000000" w:firstRow="0" w:lastRow="0" w:firstColumn="1" w:lastColumn="0" w:oddVBand="0" w:evenVBand="0" w:oddHBand="0" w:evenHBand="0" w:firstRowFirstColumn="0" w:firstRowLastColumn="0" w:lastRowFirstColumn="0" w:lastRowLastColumn="0"/>
+            <w:tcW w:w="2001" w:type="dxa"/>
+          </w:tcPr>
+          <w:p>
+            <w:pPr>
+              <w:jc w:val="center"/>
+              <w:rPr>
+                <w:b w:val="0"/>
+              </w:rPr>
+            </w:pPr>
+            <w:proofErr w:type="spellStart"/>
             <w:r>
               <w:rPr>
                 <w:b w:val="0"/>
               </w:rPr>
               <w:t>useNativeApp</w:t>
             </w:r>
+            <w:proofErr w:type="spellEnd"/>
           </w:p>
         </w:tc>
         <w:tc>
@@ -3422,7 +3783,7 @@
           <w:p>
             <w:pPr>
               <w:jc w:val="center"/>
-              <w:cnfStyle w:val="000000000000" w:firstRow="0" w:lastRow="0" w:firstColumn="0" w:lastColumn="0" w:oddVBand="0" w:evenVBand="0" w:oddHBand="0" w:evenHBand="0" w:firstRowFirstColumn="0" w:firstRowLastColumn="0" w:lastRowFirstColumn="0" w:lastRowLastColumn="0"/>
+              <w:cnfStyle w:val="000000100000" w:firstRow="0" w:lastRow="0" w:firstColumn="0" w:lastColumn="0" w:oddVBand="0" w:evenVBand="0" w:oddHBand="1" w:evenHBand="0" w:firstRowFirstColumn="0" w:firstRowLastColumn="0" w:lastRowFirstColumn="0" w:lastRowLastColumn="0"/>
             </w:pPr>
             <w:r>
               <w:t>No</w:t>
@@ -3436,11 +3797,13 @@
           <w:p>
             <w:pPr>
               <w:jc w:val="center"/>
-              <w:cnfStyle w:val="000000000000" w:firstRow="0" w:lastRow="0" w:firstColumn="0" w:lastColumn="0" w:oddVBand="0" w:evenVBand="0" w:oddHBand="0" w:evenHBand="0" w:firstRowFirstColumn="0" w:firstRowLastColumn="0" w:lastRowFirstColumn="0" w:lastRowLastColumn="0"/>
-            </w:pPr>
+              <w:cnfStyle w:val="000000100000" w:firstRow="0" w:lastRow="0" w:firstColumn="0" w:lastColumn="0" w:oddVBand="0" w:evenVBand="0" w:oddHBand="1" w:evenHBand="0" w:firstRowFirstColumn="0" w:firstRowLastColumn="0" w:lastRowFirstColumn="0" w:lastRowLastColumn="0"/>
+            </w:pPr>
+            <w:proofErr w:type="spellStart"/>
             <w:r>
               <w:t>true|false</w:t>
             </w:r>
+            <w:proofErr w:type="spellEnd"/>
           </w:p>
         </w:tc>
         <w:tc>
@@ -3450,7 +3813,7 @@
           <w:p>
             <w:pPr>
               <w:jc w:val="center"/>
-              <w:cnfStyle w:val="000000000000" w:firstRow="0" w:lastRow="0" w:firstColumn="0" w:lastColumn="0" w:oddVBand="0" w:evenVBand="0" w:oddHBand="0" w:evenHBand="0" w:firstRowFirstColumn="0" w:firstRowLastColumn="0" w:lastRowFirstColumn="0" w:lastRowLastColumn="0"/>
+              <w:cnfStyle w:val="000000100000" w:firstRow="0" w:lastRow="0" w:firstColumn="0" w:lastColumn="0" w:oddVBand="0" w:evenVBand="0" w:oddHBand="1" w:evenHBand="0" w:firstRowFirstColumn="0" w:firstRowLastColumn="0" w:lastRowFirstColumn="0" w:lastRowLastColumn="0"/>
             </w:pPr>
             <w:r>
               <w:t>false</w:t>
@@ -3486,8 +3849,13 @@
           <w:numId w:val="2"/>
         </w:numPr>
       </w:pPr>
-      <w:r>
-        <w:t>useNativeApp is not parsed/implemented yet</w:t>
+      <w:proofErr w:type="spellStart"/>
+      <w:r>
+        <w:t>useNativeApp</w:t>
+      </w:r>
+      <w:proofErr w:type="spellEnd"/>
+      <w:r>
+        <w:t xml:space="preserve"> is not parsed/implemented yet</w:t>
       </w:r>
     </w:p>
     <w:p>
@@ -3734,9 +4102,11 @@
               <w:jc w:val="center"/>
               <w:cnfStyle w:val="000000000000" w:firstRow="0" w:lastRow="0" w:firstColumn="0" w:lastColumn="0" w:oddVBand="0" w:evenVBand="0" w:oddHBand="0" w:evenHBand="0" w:firstRowFirstColumn="0" w:firstRowLastColumn="0" w:lastRowFirstColumn="0" w:lastRowLastColumn="0"/>
             </w:pPr>
+            <w:proofErr w:type="spellStart"/>
             <w:r>
               <w:t>always|true|notIfReached|never|false</w:t>
             </w:r>
+            <w:proofErr w:type="spellEnd"/>
           </w:p>
         </w:tc>
         <w:tc>
@@ -3748,9 +4118,11 @@
               <w:jc w:val="center"/>
               <w:cnfStyle w:val="000000000000" w:firstRow="0" w:lastRow="0" w:firstColumn="0" w:lastColumn="0" w:oddVBand="0" w:evenVBand="0" w:oddHBand="0" w:evenHBand="0" w:firstRowFirstColumn="0" w:firstRowLastColumn="0" w:lastRowFirstColumn="0" w:lastRowLastColumn="0"/>
             </w:pPr>
+            <w:proofErr w:type="spellStart"/>
             <w:r>
               <w:t>notIfReached</w:t>
             </w:r>
+            <w:proofErr w:type="spellEnd"/>
           </w:p>
         </w:tc>
       </w:tr>
@@ -3865,8 +4237,13 @@
               <w:jc w:val="center"/>
               <w:cnfStyle w:val="000000000000" w:firstRow="0" w:lastRow="0" w:firstColumn="0" w:lastColumn="0" w:oddVBand="0" w:evenVBand="0" w:oddHBand="0" w:evenHBand="0" w:firstRowFirstColumn="0" w:firstRowLastColumn="0" w:lastRowFirstColumn="0" w:lastRowLastColumn="0"/>
             </w:pPr>
-            <w:r>
-              <w:t>any|GPS|network (not case sensitive)</w:t>
+            <w:proofErr w:type="spellStart"/>
+            <w:r>
+              <w:t>any|GPS|network</w:t>
+            </w:r>
+            <w:proofErr w:type="spellEnd"/>
+            <w:r>
+              <w:t xml:space="preserve"> (not case sensitive)</w:t>
             </w:r>
           </w:p>
         </w:tc>
@@ -3901,12 +4278,14 @@
                 <w:b w:val="0"/>
               </w:rPr>
             </w:pPr>
+            <w:proofErr w:type="spellStart"/>
             <w:r>
               <w:rPr>
                 <w:b w:val="0"/>
               </w:rPr>
               <w:t>startWithForm</w:t>
             </w:r>
+            <w:proofErr w:type="spellEnd"/>
           </w:p>
         </w:tc>
         <w:tc>
@@ -3932,9 +4311,11 @@
               <w:jc w:val="center"/>
               <w:cnfStyle w:val="000000100000" w:firstRow="0" w:lastRow="0" w:firstColumn="0" w:lastColumn="0" w:oddVBand="0" w:evenVBand="0" w:oddHBand="1" w:evenHBand="0" w:firstRowFirstColumn="0" w:firstRowLastColumn="0" w:lastRowFirstColumn="0" w:lastRowLastColumn="0"/>
             </w:pPr>
+            <w:proofErr w:type="spellStart"/>
             <w:r>
               <w:t>true|false</w:t>
             </w:r>
+            <w:proofErr w:type="spellEnd"/>
           </w:p>
         </w:tc>
         <w:tc>
@@ -3965,12 +4346,14 @@
                 <w:b w:val="0"/>
               </w:rPr>
             </w:pPr>
+            <w:proofErr w:type="spellStart"/>
             <w:r>
               <w:rPr>
                 <w:b w:val="0"/>
               </w:rPr>
               <w:t>waitAtField</w:t>
             </w:r>
+            <w:proofErr w:type="spellEnd"/>
           </w:p>
         </w:tc>
         <w:tc>
@@ -3996,9 +4379,11 @@
               <w:jc w:val="center"/>
               <w:cnfStyle w:val="000000000000" w:firstRow="0" w:lastRow="0" w:firstColumn="0" w:lastColumn="0" w:oddVBand="0" w:evenVBand="0" w:oddHBand="0" w:evenHBand="0" w:firstRowFirstColumn="0" w:firstRowLastColumn="0" w:lastRowFirstColumn="0" w:lastRowLastColumn="0"/>
             </w:pPr>
+            <w:proofErr w:type="spellStart"/>
             <w:r>
               <w:t>true|false</w:t>
             </w:r>
+            <w:proofErr w:type="spellEnd"/>
           </w:p>
         </w:tc>
         <w:tc>
@@ -4096,12 +4481,14 @@
                 <w:b w:val="0"/>
               </w:rPr>
             </w:pPr>
+            <w:proofErr w:type="spellStart"/>
             <w:r>
               <w:rPr>
                 <w:b w:val="0"/>
               </w:rPr>
               <w:t>maxAge</w:t>
             </w:r>
+            <w:proofErr w:type="spellEnd"/>
           </w:p>
         </w:tc>
         <w:tc>
@@ -4163,12 +4550,14 @@
                 <w:b w:val="0"/>
               </w:rPr>
             </w:pPr>
+            <w:proofErr w:type="spellStart"/>
             <w:r>
               <w:rPr>
                 <w:b w:val="0"/>
               </w:rPr>
               <w:t>maxAccuracyRadius</w:t>
             </w:r>
+            <w:proofErr w:type="spellEnd"/>
           </w:p>
         </w:tc>
         <w:tc>
@@ -4227,12 +4616,14 @@
                 <w:b w:val="0"/>
               </w:rPr>
             </w:pPr>
+            <w:proofErr w:type="spellStart"/>
             <w:r>
               <w:rPr>
                 <w:b w:val="0"/>
               </w:rPr>
               <w:t>useBestKnownLocationOnTimeout</w:t>
             </w:r>
+            <w:proofErr w:type="spellEnd"/>
           </w:p>
         </w:tc>
         <w:tc>
@@ -4258,9 +4649,11 @@
               <w:jc w:val="center"/>
               <w:cnfStyle w:val="000000000000" w:firstRow="0" w:lastRow="0" w:firstColumn="0" w:lastColumn="0" w:oddVBand="0" w:evenVBand="0" w:oddHBand="0" w:evenHBand="0" w:firstRowFirstColumn="0" w:firstRowLastColumn="0" w:lastRowFirstColumn="0" w:lastRowLastColumn="0"/>
             </w:pPr>
+            <w:proofErr w:type="spellStart"/>
             <w:r>
               <w:t>true|false</w:t>
             </w:r>
+            <w:proofErr w:type="spellEnd"/>
           </w:p>
         </w:tc>
         <w:tc>
@@ -4294,12 +4687,14 @@
                 <w:b w:val="0"/>
               </w:rPr>
             </w:pPr>
+            <w:proofErr w:type="spellStart"/>
             <w:r>
               <w:rPr>
                 <w:b w:val="0"/>
               </w:rPr>
               <w:t>doublePrecision</w:t>
             </w:r>
+            <w:proofErr w:type="spellEnd"/>
           </w:p>
         </w:tc>
         <w:tc>
@@ -4325,9 +4720,11 @@
               <w:jc w:val="center"/>
               <w:cnfStyle w:val="000000100000" w:firstRow="0" w:lastRow="0" w:firstColumn="0" w:lastColumn="0" w:oddVBand="0" w:evenVBand="0" w:oddHBand="1" w:evenHBand="0" w:firstRowFirstColumn="0" w:firstRowLastColumn="0" w:lastRowFirstColumn="0" w:lastRowLastColumn="0"/>
             </w:pPr>
+            <w:proofErr w:type="spellStart"/>
             <w:r>
               <w:t>true|false</w:t>
             </w:r>
+            <w:proofErr w:type="spellEnd"/>
           </w:p>
         </w:tc>
         <w:tc>
@@ -4361,12 +4758,14 @@
                 <w:b w:val="0"/>
               </w:rPr>
             </w:pPr>
+            <w:proofErr w:type="spellStart"/>
             <w:r>
               <w:rPr>
                 <w:b w:val="0"/>
               </w:rPr>
               <w:t>storeAltitude</w:t>
             </w:r>
+            <w:proofErr w:type="spellEnd"/>
           </w:p>
         </w:tc>
         <w:tc>
@@ -4392,9 +4791,11 @@
               <w:jc w:val="center"/>
               <w:cnfStyle w:val="000000000000" w:firstRow="0" w:lastRow="0" w:firstColumn="0" w:lastColumn="0" w:oddVBand="0" w:evenVBand="0" w:oddHBand="0" w:evenHBand="0" w:firstRowFirstColumn="0" w:firstRowLastColumn="0" w:lastRowFirstColumn="0" w:lastRowLastColumn="0"/>
             </w:pPr>
+            <w:proofErr w:type="spellStart"/>
             <w:r>
               <w:t>true|false</w:t>
             </w:r>
+            <w:proofErr w:type="spellEnd"/>
           </w:p>
         </w:tc>
         <w:tc>
@@ -4428,12 +4829,14 @@
                 <w:b w:val="0"/>
               </w:rPr>
             </w:pPr>
+            <w:proofErr w:type="spellStart"/>
             <w:r>
               <w:rPr>
                 <w:b w:val="0"/>
               </w:rPr>
               <w:t>storeBearing</w:t>
             </w:r>
+            <w:proofErr w:type="spellEnd"/>
           </w:p>
         </w:tc>
         <w:tc>
@@ -4459,9 +4862,11 @@
               <w:jc w:val="center"/>
               <w:cnfStyle w:val="000000100000" w:firstRow="0" w:lastRow="0" w:firstColumn="0" w:lastColumn="0" w:oddVBand="0" w:evenVBand="0" w:oddHBand="1" w:evenHBand="0" w:firstRowFirstColumn="0" w:firstRowLastColumn="0" w:lastRowFirstColumn="0" w:lastRowLastColumn="0"/>
             </w:pPr>
+            <w:proofErr w:type="spellStart"/>
             <w:r>
               <w:t>true|false</w:t>
             </w:r>
+            <w:proofErr w:type="spellEnd"/>
           </w:p>
         </w:tc>
         <w:tc>
@@ -4492,12 +4897,14 @@
                 <w:b w:val="0"/>
               </w:rPr>
             </w:pPr>
+            <w:proofErr w:type="spellStart"/>
             <w:r>
               <w:rPr>
                 <w:b w:val="0"/>
               </w:rPr>
               <w:t>storeSpeed</w:t>
             </w:r>
+            <w:proofErr w:type="spellEnd"/>
           </w:p>
         </w:tc>
         <w:tc>
@@ -4523,9 +4930,11 @@
               <w:jc w:val="center"/>
               <w:cnfStyle w:val="000000000000" w:firstRow="0" w:lastRow="0" w:firstColumn="0" w:lastColumn="0" w:oddVBand="0" w:evenVBand="0" w:oddHBand="0" w:evenHBand="0" w:firstRowFirstColumn="0" w:firstRowLastColumn="0" w:lastRowFirstColumn="0" w:lastRowLastColumn="0"/>
             </w:pPr>
+            <w:proofErr w:type="spellStart"/>
             <w:r>
               <w:t>true|false</w:t>
             </w:r>
+            <w:proofErr w:type="spellEnd"/>
           </w:p>
         </w:tc>
         <w:tc>
@@ -4559,12 +4968,14 @@
                 <w:b w:val="0"/>
               </w:rPr>
             </w:pPr>
+            <w:proofErr w:type="spellStart"/>
             <w:r>
               <w:rPr>
                 <w:b w:val="0"/>
               </w:rPr>
               <w:t>storeAccuracy</w:t>
             </w:r>
+            <w:proofErr w:type="spellEnd"/>
           </w:p>
         </w:tc>
         <w:tc>
@@ -4590,9 +5001,11 @@
               <w:jc w:val="center"/>
               <w:cnfStyle w:val="000000100000" w:firstRow="0" w:lastRow="0" w:firstColumn="0" w:lastColumn="0" w:oddVBand="0" w:evenVBand="0" w:oddHBand="1" w:evenHBand="0" w:firstRowFirstColumn="0" w:firstRowLastColumn="0" w:lastRowFirstColumn="0" w:lastRowLastColumn="0"/>
             </w:pPr>
+            <w:proofErr w:type="spellStart"/>
             <w:r>
               <w:t>true|false</w:t>
             </w:r>
+            <w:proofErr w:type="spellEnd"/>
           </w:p>
         </w:tc>
         <w:tc>
@@ -4623,12 +5036,14 @@
                 <w:b w:val="0"/>
               </w:rPr>
             </w:pPr>
+            <w:proofErr w:type="spellStart"/>
             <w:r>
               <w:rPr>
                 <w:b w:val="0"/>
               </w:rPr>
               <w:t>storeProvider</w:t>
             </w:r>
+            <w:proofErr w:type="spellEnd"/>
           </w:p>
         </w:tc>
         <w:tc>
@@ -4654,9 +5069,11 @@
               <w:jc w:val="center"/>
               <w:cnfStyle w:val="000000000000" w:firstRow="0" w:lastRow="0" w:firstColumn="0" w:lastColumn="0" w:oddVBand="0" w:evenVBand="0" w:oddHBand="0" w:evenHBand="0" w:firstRowFirstColumn="0" w:firstRowLastColumn="0" w:lastRowFirstColumn="0" w:lastRowLastColumn="0"/>
             </w:pPr>
+            <w:proofErr w:type="spellStart"/>
             <w:r>
               <w:t>true|false</w:t>
             </w:r>
+            <w:proofErr w:type="spellEnd"/>
           </w:p>
         </w:tc>
         <w:tc>
@@ -4703,16 +5120,27 @@
         </w:numPr>
       </w:pPr>
       <w:r>
+        <w:lastRenderedPageBreak/>
         <w:t xml:space="preserve">When </w:t>
       </w:r>
+      <w:proofErr w:type="spellStart"/>
       <w:r>
         <w:rPr>
           <w:b/>
         </w:rPr>
         <w:t>startWithForm</w:t>
       </w:r>
-      <w:r>
-        <w:t xml:space="preserve">=true the app will start listening for locations (using an appropriate LocationProvider  as defined by the </w:t>
+      <w:proofErr w:type="spellEnd"/>
+      <w:r>
+        <w:t xml:space="preserve">=true the app will start listening for locations (using an appropriate </w:t>
+      </w:r>
+      <w:proofErr w:type="spellStart"/>
+      <w:r>
+        <w:t>LocationProvider</w:t>
+      </w:r>
+      <w:proofErr w:type="spellEnd"/>
+      <w:r>
+        <w:t xml:space="preserve">  as defined by the </w:t>
       </w:r>
       <w:r>
         <w:rPr>
@@ -4733,7 +5161,6 @@
         </w:numPr>
       </w:pPr>
       <w:r>
-        <w:lastRenderedPageBreak/>
         <w:t xml:space="preserve">When a </w:t>
       </w:r>
       <w:r>
@@ -4745,30 +5172,36 @@
       <w:r>
         <w:t xml:space="preserve"> field is reached the current best known location will be used if </w:t>
       </w:r>
+      <w:proofErr w:type="spellStart"/>
       <w:r>
         <w:rPr>
           <w:b/>
         </w:rPr>
         <w:t>waitAtField</w:t>
       </w:r>
+      <w:proofErr w:type="spellEnd"/>
       <w:r>
         <w:t xml:space="preserve"> is not true and if it recent and accurate enough (as defined by the </w:t>
       </w:r>
+      <w:proofErr w:type="spellStart"/>
       <w:r>
         <w:rPr>
           <w:b/>
         </w:rPr>
         <w:t>maxAge</w:t>
       </w:r>
+      <w:proofErr w:type="spellEnd"/>
       <w:r>
         <w:t xml:space="preserve"> and </w:t>
       </w:r>
+      <w:proofErr w:type="spellStart"/>
       <w:r>
         <w:rPr>
           <w:b/>
         </w:rPr>
         <w:t>maxAccuracyRadius</w:t>
       </w:r>
+      <w:proofErr w:type="spellEnd"/>
       <w:r>
         <w:t xml:space="preserve"> attributes) and has an appropriate provider (as defined by the </w:t>
       </w:r>
@@ -4793,30 +5226,36 @@
       <w:r>
         <w:t xml:space="preserve">When </w:t>
       </w:r>
+      <w:proofErr w:type="spellStart"/>
       <w:r>
         <w:rPr>
           <w:b/>
         </w:rPr>
         <w:t>waitAtField</w:t>
       </w:r>
+      <w:proofErr w:type="spellEnd"/>
       <w:r>
         <w:t xml:space="preserve">=true the app will show the waiting screen and try to use each *new* location that is received after that point in time, if a location is received that is recent and accurate enough (as defined by the </w:t>
       </w:r>
+      <w:proofErr w:type="spellStart"/>
       <w:r>
         <w:rPr>
           <w:b/>
         </w:rPr>
         <w:t>maxAge</w:t>
       </w:r>
+      <w:proofErr w:type="spellEnd"/>
       <w:r>
         <w:t xml:space="preserve"> and </w:t>
       </w:r>
+      <w:proofErr w:type="spellStart"/>
       <w:r>
         <w:rPr>
           <w:b/>
         </w:rPr>
         <w:t>maxAccuracyRadius</w:t>
       </w:r>
+      <w:proofErr w:type="spellEnd"/>
       <w:r>
         <w:t xml:space="preserve"> attributes) and has an appropriate provider (as defined by the </w:t>
       </w:r>
@@ -4853,12 +5292,14 @@
       <w:r>
         <w:t xml:space="preserve"> happens the app will use the best known location if </w:t>
       </w:r>
+      <w:proofErr w:type="spellStart"/>
       <w:r>
         <w:rPr>
           <w:b/>
         </w:rPr>
         <w:t>useBestKnownLocationOnTimeout</w:t>
       </w:r>
+      <w:proofErr w:type="spellEnd"/>
       <w:r>
         <w:t>=true.</w:t>
       </w:r>
@@ -5107,9 +5548,11 @@
               <w:jc w:val="center"/>
               <w:cnfStyle w:val="000000000000" w:firstRow="0" w:lastRow="0" w:firstColumn="0" w:lastColumn="0" w:oddVBand="0" w:evenVBand="0" w:oddHBand="0" w:evenHBand="0" w:firstRowFirstColumn="0" w:firstRowLastColumn="0" w:lastRowFirstColumn="0" w:lastRowLastColumn="0"/>
             </w:pPr>
+            <w:proofErr w:type="spellStart"/>
             <w:r>
               <w:t>always|true|notIfReached|never|false</w:t>
             </w:r>
+            <w:proofErr w:type="spellEnd"/>
           </w:p>
         </w:tc>
         <w:tc>
@@ -5121,9 +5564,11 @@
               <w:jc w:val="center"/>
               <w:cnfStyle w:val="000000000000" w:firstRow="0" w:lastRow="0" w:firstColumn="0" w:lastColumn="0" w:oddVBand="0" w:evenVBand="0" w:oddHBand="0" w:evenHBand="0" w:firstRowFirstColumn="0" w:firstRowLastColumn="0" w:lastRowFirstColumn="0" w:lastRowLastColumn="0"/>
             </w:pPr>
+            <w:proofErr w:type="spellStart"/>
             <w:r>
               <w:t>notIfReached</w:t>
             </w:r>
+            <w:proofErr w:type="spellEnd"/>
           </w:p>
         </w:tc>
       </w:tr>
@@ -5207,12 +5652,14 @@
                 <w:b w:val="0"/>
               </w:rPr>
             </w:pPr>
+            <w:proofErr w:type="spellStart"/>
             <w:r>
               <w:rPr>
                 <w:b w:val="0"/>
               </w:rPr>
               <w:t>storeAzimuth</w:t>
             </w:r>
+            <w:proofErr w:type="spellEnd"/>
           </w:p>
         </w:tc>
         <w:tc>
@@ -5238,9 +5685,11 @@
               <w:jc w:val="center"/>
               <w:cnfStyle w:val="000000000000" w:firstRow="0" w:lastRow="0" w:firstColumn="0" w:lastColumn="0" w:oddVBand="0" w:evenVBand="0" w:oddHBand="0" w:evenHBand="0" w:firstRowFirstColumn="0" w:firstRowLastColumn="0" w:lastRowFirstColumn="0" w:lastRowLastColumn="0"/>
             </w:pPr>
+            <w:proofErr w:type="spellStart"/>
             <w:r>
               <w:t>true|false</w:t>
             </w:r>
+            <w:proofErr w:type="spellEnd"/>
           </w:p>
         </w:tc>
         <w:tc>
@@ -5274,12 +5723,14 @@
                 <w:b w:val="0"/>
               </w:rPr>
             </w:pPr>
+            <w:proofErr w:type="spellStart"/>
             <w:r>
               <w:rPr>
                 <w:b w:val="0"/>
               </w:rPr>
               <w:t>storePitch</w:t>
             </w:r>
+            <w:proofErr w:type="spellEnd"/>
           </w:p>
         </w:tc>
         <w:tc>
@@ -5305,9 +5756,11 @@
               <w:jc w:val="center"/>
               <w:cnfStyle w:val="000000100000" w:firstRow="0" w:lastRow="0" w:firstColumn="0" w:lastColumn="0" w:oddVBand="0" w:evenVBand="0" w:oddHBand="1" w:evenHBand="0" w:firstRowFirstColumn="0" w:firstRowLastColumn="0" w:lastRowFirstColumn="0" w:lastRowLastColumn="0"/>
             </w:pPr>
+            <w:proofErr w:type="spellStart"/>
             <w:r>
               <w:t>true|false</w:t>
             </w:r>
+            <w:proofErr w:type="spellEnd"/>
           </w:p>
         </w:tc>
         <w:tc>
@@ -5338,12 +5791,14 @@
                 <w:b w:val="0"/>
               </w:rPr>
             </w:pPr>
+            <w:proofErr w:type="spellStart"/>
             <w:r>
               <w:rPr>
                 <w:b w:val="0"/>
               </w:rPr>
               <w:t>storeRoll</w:t>
             </w:r>
+            <w:proofErr w:type="spellEnd"/>
           </w:p>
         </w:tc>
         <w:tc>
@@ -5369,9 +5824,11 @@
               <w:jc w:val="center"/>
               <w:cnfStyle w:val="000000000000" w:firstRow="0" w:lastRow="0" w:firstColumn="0" w:lastColumn="0" w:oddVBand="0" w:evenVBand="0" w:oddHBand="0" w:evenHBand="0" w:firstRowFirstColumn="0" w:firstRowLastColumn="0" w:lastRowFirstColumn="0" w:lastRowLastColumn="0"/>
             </w:pPr>
+            <w:proofErr w:type="spellStart"/>
             <w:r>
               <w:t>true|false</w:t>
             </w:r>
+            <w:proofErr w:type="spellEnd"/>
           </w:p>
         </w:tc>
         <w:tc>
@@ -5552,11 +6009,19 @@
           <w:lang w:val="fr-FR"/>
         </w:rPr>
       </w:pPr>
+      <w:proofErr w:type="spellStart"/>
       <w:r>
         <w:rPr>
           <w:lang w:val="fr-FR"/>
         </w:rPr>
-        <w:t>Attributes:</w:t>
+        <w:t>Attributes</w:t>
+      </w:r>
+      <w:proofErr w:type="spellEnd"/>
+      <w:r>
+        <w:rPr>
+          <w:lang w:val="fr-FR"/>
+        </w:rPr>
+        <w:t>:</w:t>
       </w:r>
     </w:p>
     <w:p>
@@ -5854,9 +6319,11 @@
               <w:jc w:val="center"/>
               <w:cnfStyle w:val="000000100000" w:firstRow="0" w:lastRow="0" w:firstColumn="0" w:lastColumn="0" w:oddVBand="0" w:evenVBand="0" w:oddHBand="1" w:evenHBand="0" w:firstRowFirstColumn="0" w:firstRowLastColumn="0" w:lastRowFirstColumn="0" w:lastRowLastColumn="0"/>
             </w:pPr>
+            <w:proofErr w:type="spellStart"/>
             <w:r>
               <w:t>true|false</w:t>
             </w:r>
+            <w:proofErr w:type="spellEnd"/>
           </w:p>
         </w:tc>
         <w:tc>
@@ -5999,9 +6466,11 @@
             <w:r>
               <w:t>&lt;</w:t>
             </w:r>
+            <w:proofErr w:type="spellStart"/>
             <w:r>
               <w:t>DropboxUpload</w:t>
             </w:r>
+            <w:proofErr w:type="spellEnd"/>
             <w:r>
               <w:t>&gt;</w:t>
             </w:r>
@@ -6031,9 +6500,11 @@
             <w:r>
               <w:t>&lt;</w:t>
             </w:r>
+            <w:proofErr w:type="spellStart"/>
             <w:r>
               <w:t>HTTPUpload</w:t>
             </w:r>
+            <w:proofErr w:type="spellEnd"/>
             <w:r>
               <w:t>&gt;</w:t>
             </w:r>
@@ -6064,7 +6535,15 @@
           </w:tcPr>
           <w:p>
             <w:r>
-              <w:t>&lt;SMSUpload&gt;</w:t>
+              <w:t>&lt;</w:t>
+            </w:r>
+            <w:proofErr w:type="spellStart"/>
+            <w:r>
+              <w:t>SMSUpload</w:t>
+            </w:r>
+            <w:proofErr w:type="spellEnd"/>
+            <w:r>
+              <w:t>&gt;</w:t>
             </w:r>
           </w:p>
         </w:tc>
@@ -6116,9 +6595,11 @@
       <w:r>
         <w:t>&lt;</w:t>
       </w:r>
+      <w:proofErr w:type="spellStart"/>
       <w:r>
         <w:t>DropboxUpload</w:t>
       </w:r>
+      <w:proofErr w:type="spellEnd"/>
       <w:r>
         <w:t>&gt;</w:t>
       </w:r>
@@ -6275,9 +6756,11 @@
               <w:jc w:val="center"/>
               <w:cnfStyle w:val="000000100000" w:firstRow="0" w:lastRow="0" w:firstColumn="0" w:lastColumn="0" w:oddVBand="0" w:evenVBand="0" w:oddHBand="1" w:evenHBand="0" w:firstRowFirstColumn="0" w:firstRowLastColumn="0" w:lastRowFirstColumn="0" w:lastRowLastColumn="0"/>
             </w:pPr>
+            <w:proofErr w:type="spellStart"/>
             <w:r>
               <w:t>true|false</w:t>
             </w:r>
+            <w:proofErr w:type="spellEnd"/>
           </w:p>
         </w:tc>
         <w:tc>
@@ -6308,12 +6791,14 @@
                 <w:b w:val="0"/>
               </w:rPr>
             </w:pPr>
+            <w:proofErr w:type="spellStart"/>
             <w:r>
               <w:rPr>
                 <w:b w:val="0"/>
               </w:rPr>
               <w:t>allowMobileData</w:t>
             </w:r>
+            <w:proofErr w:type="spellEnd"/>
           </w:p>
         </w:tc>
         <w:tc>
@@ -6339,9 +6824,11 @@
               <w:jc w:val="center"/>
               <w:cnfStyle w:val="000000000000" w:firstRow="0" w:lastRow="0" w:firstColumn="0" w:lastColumn="0" w:oddVBand="0" w:evenVBand="0" w:oddHBand="0" w:evenHBand="0" w:firstRowFirstColumn="0" w:firstRowLastColumn="0" w:lastRowFirstColumn="0" w:lastRowLastColumn="0"/>
             </w:pPr>
+            <w:proofErr w:type="spellStart"/>
             <w:r>
               <w:t>true|false</w:t>
             </w:r>
+            <w:proofErr w:type="spellEnd"/>
           </w:p>
         </w:tc>
         <w:tc>
@@ -6375,12 +6862,14 @@
                 <w:b w:val="0"/>
               </w:rPr>
             </w:pPr>
+            <w:proofErr w:type="spellStart"/>
             <w:r>
               <w:rPr>
                 <w:b w:val="0"/>
               </w:rPr>
               <w:t>allowRoaming</w:t>
             </w:r>
+            <w:proofErr w:type="spellEnd"/>
           </w:p>
         </w:tc>
         <w:tc>
@@ -6406,9 +6895,11 @@
               <w:jc w:val="center"/>
               <w:cnfStyle w:val="000000100000" w:firstRow="0" w:lastRow="0" w:firstColumn="0" w:lastColumn="0" w:oddVBand="0" w:evenVBand="0" w:oddHBand="1" w:evenHBand="0" w:firstRowFirstColumn="0" w:firstRowLastColumn="0" w:lastRowFirstColumn="0" w:lastRowLastColumn="0"/>
             </w:pPr>
+            <w:proofErr w:type="spellStart"/>
             <w:r>
               <w:t>true|false</w:t>
             </w:r>
+            <w:proofErr w:type="spellEnd"/>
           </w:p>
         </w:tc>
         <w:tc>
@@ -6454,9 +6945,11 @@
       <w:r>
         <w:t>&lt;</w:t>
       </w:r>
+      <w:proofErr w:type="spellStart"/>
       <w:r>
         <w:t>HTTPUpload</w:t>
       </w:r>
+      <w:proofErr w:type="spellEnd"/>
       <w:r>
         <w:t>&gt;</w:t>
       </w:r>
@@ -6613,9 +7106,11 @@
               <w:jc w:val="center"/>
               <w:cnfStyle w:val="000000100000" w:firstRow="0" w:lastRow="0" w:firstColumn="0" w:lastColumn="0" w:oddVBand="0" w:evenVBand="0" w:oddHBand="1" w:evenHBand="0" w:firstRowFirstColumn="0" w:firstRowLastColumn="0" w:lastRowFirstColumn="0" w:lastRowLastColumn="0"/>
             </w:pPr>
+            <w:proofErr w:type="spellStart"/>
             <w:r>
               <w:t>true|false</w:t>
             </w:r>
+            <w:proofErr w:type="spellEnd"/>
           </w:p>
         </w:tc>
         <w:tc>
@@ -6713,12 +7208,14 @@
                 <w:b w:val="0"/>
               </w:rPr>
             </w:pPr>
+            <w:proofErr w:type="spellStart"/>
             <w:r>
               <w:rPr>
                 <w:b w:val="0"/>
               </w:rPr>
               <w:t>allowMobileData</w:t>
             </w:r>
+            <w:proofErr w:type="spellEnd"/>
           </w:p>
         </w:tc>
         <w:tc>
@@ -6744,9 +7241,11 @@
               <w:jc w:val="center"/>
               <w:cnfStyle w:val="000000100000" w:firstRow="0" w:lastRow="0" w:firstColumn="0" w:lastColumn="0" w:oddVBand="0" w:evenVBand="0" w:oddHBand="1" w:evenHBand="0" w:firstRowFirstColumn="0" w:firstRowLastColumn="0" w:lastRowFirstColumn="0" w:lastRowLastColumn="0"/>
             </w:pPr>
+            <w:proofErr w:type="spellStart"/>
             <w:r>
               <w:t>true|false</w:t>
             </w:r>
+            <w:proofErr w:type="spellEnd"/>
           </w:p>
         </w:tc>
         <w:tc>
@@ -6777,12 +7276,14 @@
                 <w:b w:val="0"/>
               </w:rPr>
             </w:pPr>
+            <w:proofErr w:type="spellStart"/>
             <w:r>
               <w:rPr>
                 <w:b w:val="0"/>
               </w:rPr>
               <w:t>allowRoaming</w:t>
             </w:r>
+            <w:proofErr w:type="spellEnd"/>
           </w:p>
         </w:tc>
         <w:tc>
@@ -6808,9 +7309,11 @@
               <w:jc w:val="center"/>
               <w:cnfStyle w:val="000000000000" w:firstRow="0" w:lastRow="0" w:firstColumn="0" w:lastColumn="0" w:oddVBand="0" w:evenVBand="0" w:oddHBand="0" w:evenHBand="0" w:firstRowFirstColumn="0" w:firstRowLastColumn="0" w:lastRowFirstColumn="0" w:lastRowLastColumn="0"/>
             </w:pPr>
+            <w:proofErr w:type="spellStart"/>
             <w:r>
               <w:t>true|false</w:t>
             </w:r>
+            <w:proofErr w:type="spellEnd"/>
           </w:p>
         </w:tc>
         <w:tc>
@@ -6856,9 +7359,11 @@
       <w:r>
         <w:t>&lt;</w:t>
       </w:r>
+      <w:proofErr w:type="spellStart"/>
       <w:r>
         <w:t>SMSUpload</w:t>
       </w:r>
+      <w:proofErr w:type="spellEnd"/>
       <w:r>
         <w:t>&gt;</w:t>
       </w:r>
@@ -7015,9 +7520,11 @@
               <w:jc w:val="center"/>
               <w:cnfStyle w:val="000000100000" w:firstRow="0" w:lastRow="0" w:firstColumn="0" w:lastColumn="0" w:oddVBand="0" w:evenVBand="0" w:oddHBand="1" w:evenHBand="0" w:firstRowFirstColumn="0" w:firstRowLastColumn="0" w:lastRowFirstColumn="0" w:lastRowLastColumn="0"/>
             </w:pPr>
+            <w:proofErr w:type="spellStart"/>
             <w:r>
               <w:t>true|false</w:t>
             </w:r>
+            <w:proofErr w:type="spellEnd"/>
           </w:p>
         </w:tc>
         <w:tc>
@@ -7115,12 +7622,14 @@
                 <w:b w:val="0"/>
               </w:rPr>
             </w:pPr>
+            <w:proofErr w:type="spellStart"/>
             <w:r>
               <w:rPr>
                 <w:b w:val="0"/>
               </w:rPr>
               <w:t>allowRoaming</w:t>
             </w:r>
+            <w:proofErr w:type="spellEnd"/>
           </w:p>
         </w:tc>
         <w:tc>
@@ -7146,9 +7655,11 @@
               <w:jc w:val="center"/>
               <w:cnfStyle w:val="000000100000" w:firstRow="0" w:lastRow="0" w:firstColumn="0" w:lastColumn="0" w:oddVBand="0" w:evenVBand="0" w:oddHBand="1" w:evenHBand="0" w:firstRowFirstColumn="0" w:firstRowLastColumn="0" w:lastRowFirstColumn="0" w:lastRowLastColumn="0"/>
             </w:pPr>
+            <w:proofErr w:type="spellStart"/>
             <w:r>
               <w:t>true|false</w:t>
             </w:r>
+            <w:proofErr w:type="spellEnd"/>
           </w:p>
         </w:tc>
         <w:tc>
@@ -7354,9 +7865,11 @@
               <w:jc w:val="center"/>
               <w:cnfStyle w:val="000000100000" w:firstRow="0" w:lastRow="0" w:firstColumn="0" w:lastColumn="0" w:oddVBand="0" w:evenVBand="0" w:oddHBand="1" w:evenHBand="0" w:firstRowFirstColumn="0" w:firstRowLastColumn="0" w:lastRowFirstColumn="0" w:lastRowLastColumn="0"/>
             </w:pPr>
+            <w:proofErr w:type="spellStart"/>
             <w:r>
               <w:t>true|false</w:t>
             </w:r>
+            <w:proofErr w:type="spellEnd"/>
           </w:p>
         </w:tc>
         <w:tc>

</xml_diff>

<commit_message>
Correct issue in xml format spec (Project version was changed from Integer to String a long time ago but spec doc wasn't updated)
Signed-off-by: Matthias Stevens <matthias.stevens@gmail.com>
</commit_message>
<xml_diff>
--- a/Documentation/XML format/Specifications.docx
+++ b/Documentation/XML format/Specifications.docx
@@ -1,6 +1,6 @@
 
 <file path=word/document.xml><?xml version="1.0" encoding="utf-8"?>
-<w:document xmlns:wpc="http://schemas.microsoft.com/office/word/2010/wordprocessingCanvas" xmlns:mc="http://schemas.openxmlformats.org/markup-compatibility/2006" xmlns:o="urn:schemas-microsoft-com:office:office" xmlns:r="http://schemas.openxmlformats.org/officeDocument/2006/relationships" xmlns:m="http://schemas.openxmlformats.org/officeDocument/2006/math" xmlns:v="urn:schemas-microsoft-com:vml" xmlns:wp14="http://schemas.microsoft.com/office/word/2010/wordprocessingDrawing" xmlns:wp="http://schemas.openxmlformats.org/drawingml/2006/wordprocessingDrawing" xmlns:w10="urn:schemas-microsoft-com:office:word" xmlns:w="http://schemas.openxmlformats.org/wordprocessingml/2006/main" xmlns:w14="http://schemas.microsoft.com/office/word/2010/wordml" xmlns:wpg="http://schemas.microsoft.com/office/word/2010/wordprocessingGroup" xmlns:wpi="http://schemas.microsoft.com/office/word/2010/wordprocessingInk" xmlns:wne="http://schemas.microsoft.com/office/word/2006/wordml" xmlns:wps="http://schemas.microsoft.com/office/word/2010/wordprocessingShape" mc:Ignorable="w14 wp14">
+<w:document xmlns:wpc="http://schemas.microsoft.com/office/word/2010/wordprocessingCanvas" xmlns:mc="http://schemas.openxmlformats.org/markup-compatibility/2006" xmlns:o="urn:schemas-microsoft-com:office:office" xmlns:r="http://schemas.openxmlformats.org/officeDocument/2006/relationships" xmlns:m="http://schemas.openxmlformats.org/officeDocument/2006/math" xmlns:v="urn:schemas-microsoft-com:vml" xmlns:wp14="http://schemas.microsoft.com/office/word/2010/wordprocessingDrawing" xmlns:wp="http://schemas.openxmlformats.org/drawingml/2006/wordprocessingDrawing" xmlns:w10="urn:schemas-microsoft-com:office:word" xmlns:w="http://schemas.openxmlformats.org/wordprocessingml/2006/main" xmlns:w14="http://schemas.microsoft.com/office/word/2010/wordml" xmlns:w15="http://schemas.microsoft.com/office/word/2012/wordml" xmlns:wpg="http://schemas.microsoft.com/office/word/2010/wordprocessingGroup" xmlns:wpi="http://schemas.microsoft.com/office/word/2010/wordprocessingInk" xmlns:wne="http://schemas.microsoft.com/office/word/2006/wordml" xmlns:wps="http://schemas.microsoft.com/office/word/2010/wordprocessingShape" mc:Ignorable="w14 w15 wp14">
   <w:body>
     <w:p>
       <w:pPr>
@@ -227,7 +227,7 @@
               <w:cnfStyle w:val="000000000000" w:firstRow="0" w:lastRow="0" w:firstColumn="0" w:lastColumn="0" w:oddVBand="0" w:evenVBand="0" w:oddHBand="0" w:evenHBand="0" w:firstRowFirstColumn="0" w:firstRowLastColumn="0" w:lastRowFirstColumn="0" w:lastRowLastColumn="0"/>
             </w:pPr>
             <w:r>
-              <w:t>any Integer*</w:t>
+              <w:t>String</w:t>
             </w:r>
           </w:p>
         </w:tc>
@@ -251,9 +251,8 @@
       <w:pPr>
         <w:spacing w:before="240"/>
       </w:pPr>
-      <w:r>
-        <w:t>* = May change this to a String soon</w:t>
-      </w:r>
+      <w:bookmarkStart w:id="0" w:name="_GoBack"/>
+      <w:bookmarkEnd w:id="0"/>
     </w:p>
     <w:p>
       <w:pPr>
@@ -3690,7 +3689,6 @@
                 <w:b w:val="0"/>
               </w:rPr>
             </w:pPr>
-            <w:bookmarkStart w:id="0" w:name="_GoBack" w:colFirst="0" w:colLast="0"/>
             <w:proofErr w:type="spellStart"/>
             <w:r>
               <w:rPr>
@@ -3749,7 +3747,6 @@
           </w:p>
         </w:tc>
       </w:tr>
-      <w:bookmarkEnd w:id="0"/>
       <w:tr>
         <w:trPr>
           <w:cnfStyle w:val="000000100000" w:firstRow="0" w:lastRow="0" w:firstColumn="0" w:lastColumn="0" w:oddVBand="0" w:evenVBand="0" w:oddHBand="1" w:evenHBand="0" w:firstRowFirstColumn="0" w:firstRowLastColumn="0" w:lastRowFirstColumn="0" w:lastRowLastColumn="0"/>
@@ -5917,7 +5914,15 @@
         <w:t xml:space="preserve">Roll: Rotation around the Y axis, varying from -180° to 180°. </w:t>
       </w:r>
       <w:r>
-        <w:t>0° means the device is lying on its back (screen facing upwards), (-)180° means it is lying on its "face" (screen facing downwards).</w:t>
+        <w:t>0° means the device is lying on its back (screen facing upwards), (-</w:t>
+      </w:r>
+      <w:proofErr w:type="gramStart"/>
+      <w:r>
+        <w:t>)180</w:t>
+      </w:r>
+      <w:proofErr w:type="gramEnd"/>
+      <w:r>
+        <w:t>° means it is lying on its "face" (screen facing downwards).</w:t>
       </w:r>
     </w:p>
     <w:p>
@@ -5931,7 +5936,7 @@
       <w:r>
         <w:t xml:space="preserve">More info: </w:t>
       </w:r>
-      <w:hyperlink r:id="rId6" w:anchor="getOrientation(float[], float[])" w:history="1">
+      <w:hyperlink r:id="rId5" w:anchor="getOrientation(float[], float[])" w:history="1">
         <w:r>
           <w:rPr>
             <w:rStyle w:val="Hyperlink"/>
@@ -7919,7 +7924,7 @@
 </file>
 
 <file path=word/numbering.xml><?xml version="1.0" encoding="utf-8"?>
-<w:numbering xmlns:wpc="http://schemas.microsoft.com/office/word/2010/wordprocessingCanvas" xmlns:mc="http://schemas.openxmlformats.org/markup-compatibility/2006" xmlns:o="urn:schemas-microsoft-com:office:office" xmlns:r="http://schemas.openxmlformats.org/officeDocument/2006/relationships" xmlns:m="http://schemas.openxmlformats.org/officeDocument/2006/math" xmlns:v="urn:schemas-microsoft-com:vml" xmlns:wp14="http://schemas.microsoft.com/office/word/2010/wordprocessingDrawing" xmlns:wp="http://schemas.openxmlformats.org/drawingml/2006/wordprocessingDrawing" xmlns:w10="urn:schemas-microsoft-com:office:word" xmlns:w="http://schemas.openxmlformats.org/wordprocessingml/2006/main" xmlns:w14="http://schemas.microsoft.com/office/word/2010/wordml" xmlns:wpg="http://schemas.microsoft.com/office/word/2010/wordprocessingGroup" xmlns:wpi="http://schemas.microsoft.com/office/word/2010/wordprocessingInk" xmlns:wne="http://schemas.microsoft.com/office/word/2006/wordml" xmlns:wps="http://schemas.microsoft.com/office/word/2010/wordprocessingShape" mc:Ignorable="w14 wp14">
+<w:numbering xmlns:wpc="http://schemas.microsoft.com/office/word/2010/wordprocessingCanvas" xmlns:mc="http://schemas.openxmlformats.org/markup-compatibility/2006" xmlns:o="urn:schemas-microsoft-com:office:office" xmlns:r="http://schemas.openxmlformats.org/officeDocument/2006/relationships" xmlns:m="http://schemas.openxmlformats.org/officeDocument/2006/math" xmlns:v="urn:schemas-microsoft-com:vml" xmlns:wp14="http://schemas.microsoft.com/office/word/2010/wordprocessingDrawing" xmlns:wp="http://schemas.openxmlformats.org/drawingml/2006/wordprocessingDrawing" xmlns:w10="urn:schemas-microsoft-com:office:word" xmlns:w="http://schemas.openxmlformats.org/wordprocessingml/2006/main" xmlns:w14="http://schemas.microsoft.com/office/word/2010/wordml" xmlns:w15="http://schemas.microsoft.com/office/word/2012/wordml" xmlns:wpg="http://schemas.microsoft.com/office/word/2010/wordprocessingGroup" xmlns:wpi="http://schemas.microsoft.com/office/word/2010/wordprocessingInk" xmlns:wne="http://schemas.microsoft.com/office/word/2006/wordml" xmlns:wps="http://schemas.microsoft.com/office/word/2010/wordprocessingShape" mc:Ignorable="w14 w15 wp14">
   <w:abstractNum w:abstractNumId="0">
     <w:nsid w:val="57A218A7"/>
     <w:multiLevelType w:val="hybridMultilevel"/>
@@ -8272,7 +8277,7 @@
 </file>
 
 <file path=word/styles.xml><?xml version="1.0" encoding="utf-8"?>
-<w:styles xmlns:mc="http://schemas.openxmlformats.org/markup-compatibility/2006" xmlns:r="http://schemas.openxmlformats.org/officeDocument/2006/relationships" xmlns:w="http://schemas.openxmlformats.org/wordprocessingml/2006/main" xmlns:w14="http://schemas.microsoft.com/office/word/2010/wordml" mc:Ignorable="w14">
+<w:styles xmlns:mc="http://schemas.openxmlformats.org/markup-compatibility/2006" xmlns:r="http://schemas.openxmlformats.org/officeDocument/2006/relationships" xmlns:w="http://schemas.openxmlformats.org/wordprocessingml/2006/main" xmlns:w14="http://schemas.microsoft.com/office/word/2010/wordml" xmlns:w15="http://schemas.microsoft.com/office/word/2012/wordml" mc:Ignorable="w14 w15">
   <w:docDefaults>
     <w:rPrDefault>
       <w:rPr>
@@ -8288,552 +8293,378 @@
       </w:pPr>
     </w:pPrDefault>
   </w:docDefaults>
-  <w:latentStyles w:defLockedState="0" w:defUIPriority="99" w:defSemiHidden="1" w:defUnhideWhenUsed="1" w:defQFormat="0" w:count="267">
-    <w:lsdException w:name="Normal" w:semiHidden="0" w:uiPriority="0" w:unhideWhenUsed="0" w:qFormat="1"/>
-    <w:lsdException w:name="heading 1" w:semiHidden="0" w:uiPriority="9" w:unhideWhenUsed="0" w:qFormat="1"/>
-    <w:lsdException w:name="heading 2" w:uiPriority="9" w:qFormat="1"/>
-    <w:lsdException w:name="heading 3" w:uiPriority="9" w:qFormat="1"/>
-    <w:lsdException w:name="heading 4" w:uiPriority="9" w:qFormat="1"/>
-    <w:lsdException w:name="heading 5" w:uiPriority="9" w:qFormat="1"/>
-    <w:lsdException w:name="heading 6" w:uiPriority="9" w:qFormat="1"/>
-    <w:lsdException w:name="heading 7" w:uiPriority="9" w:qFormat="1"/>
-    <w:lsdException w:name="heading 8" w:uiPriority="9" w:qFormat="1"/>
-    <w:lsdException w:name="heading 9" w:uiPriority="9" w:qFormat="1"/>
-    <w:lsdException w:name="toc 1" w:uiPriority="39"/>
-    <w:lsdException w:name="toc 2" w:uiPriority="39"/>
-    <w:lsdException w:name="toc 3" w:uiPriority="39"/>
-    <w:lsdException w:name="toc 4" w:uiPriority="39"/>
-    <w:lsdException w:name="toc 5" w:uiPriority="39"/>
-    <w:lsdException w:name="toc 6" w:uiPriority="39"/>
-    <w:lsdException w:name="toc 7" w:uiPriority="39"/>
-    <w:lsdException w:name="toc 8" w:uiPriority="39"/>
-    <w:lsdException w:name="toc 9" w:uiPriority="39"/>
-    <w:lsdException w:name="caption" w:uiPriority="35" w:qFormat="1"/>
-    <w:lsdException w:name="Title" w:semiHidden="0" w:uiPriority="10" w:unhideWhenUsed="0" w:qFormat="1"/>
-    <w:lsdException w:name="Default Paragraph Font" w:uiPriority="1"/>
-    <w:lsdException w:name="Subtitle" w:semiHidden="0" w:uiPriority="11" w:unhideWhenUsed="0" w:qFormat="1"/>
-    <w:lsdException w:name="Strong" w:semiHidden="0" w:uiPriority="22" w:unhideWhenUsed="0" w:qFormat="1"/>
-    <w:lsdException w:name="Emphasis" w:semiHidden="0" w:uiPriority="20" w:unhideWhenUsed="0" w:qFormat="1"/>
-    <w:lsdException w:name="Table Grid" w:semiHidden="0" w:uiPriority="59" w:unhideWhenUsed="0"/>
-    <w:lsdException w:name="Placeholder Text" w:unhideWhenUsed="0"/>
-    <w:lsdException w:name="No Spacing" w:semiHidden="0" w:uiPriority="1" w:unhideWhenUsed="0" w:qFormat="1"/>
-    <w:lsdException w:name="Light Shading" w:semiHidden="0" w:uiPriority="60" w:unhideWhenUsed="0"/>
-    <w:lsdException w:name="Light List" w:semiHidden="0" w:uiPriority="61" w:unhideWhenUsed="0"/>
-    <w:lsdException w:name="Light Grid" w:semiHidden="0" w:uiPriority="62" w:unhideWhenUsed="0"/>
-    <w:lsdException w:name="Medium Shading 1" w:semiHidden="0" w:uiPriority="63" w:unhideWhenUsed="0"/>
-    <w:lsdException w:name="Medium Shading 2" w:semiHidden="0" w:uiPriority="64" w:unhideWhenUsed="0"/>
-    <w:lsdException w:name="Medium List 1" w:semiHidden="0" w:uiPriority="65" w:unhideWhenUsed="0"/>
-    <w:lsdException w:name="Medium List 2" w:semiHidden="0" w:uiPriority="66" w:unhideWhenUsed="0"/>
-    <w:lsdException w:name="Medium Grid 1" w:semiHidden="0" w:uiPriority="67" w:unhideWhenUsed="0"/>
-    <w:lsdException w:name="Medium Grid 2" w:semiHidden="0" w:uiPriority="68" w:unhideWhenUsed="0"/>
-    <w:lsdException w:name="Medium Grid 3" w:semiHidden="0" w:uiPriority="69" w:unhideWhenUsed="0"/>
-    <w:lsdException w:name="Dark List" w:semiHidden="0" w:uiPriority="70" w:unhideWhenUsed="0"/>
-    <w:lsdException w:name="Colorful Shading" w:semiHidden="0" w:uiPriority="71" w:unhideWhenUsed="0"/>
-    <w:lsdException w:name="Colorful List" w:semiHidden="0" w:uiPriority="72" w:unhideWhenUsed="0"/>
-    <w:lsdException w:name="Colorful Grid" w:semiHidden="0" w:uiPriority="73" w:unhideWhenUsed="0"/>
-    <w:lsdException w:name="Light Shading Accent 1" w:semiHidden="0" w:uiPriority="60" w:unhideWhenUsed="0"/>
-    <w:lsdException w:name="Light List Accent 1" w:semiHidden="0" w:uiPriority="61" w:unhideWhenUsed="0"/>
-    <w:lsdException w:name="Light Grid Accent 1" w:semiHidden="0" w:uiPriority="62" w:unhideWhenUsed="0"/>
-    <w:lsdException w:name="Medium Shading 1 Accent 1" w:semiHidden="0" w:uiPriority="63" w:unhideWhenUsed="0"/>
-    <w:lsdException w:name="Medium Shading 2 Accent 1" w:semiHidden="0" w:uiPriority="64" w:unhideWhenUsed="0"/>
-    <w:lsdException w:name="Medium List 1 Accent 1" w:semiHidden="0" w:uiPriority="65" w:unhideWhenUsed="0"/>
-    <w:lsdException w:name="Revision" w:unhideWhenUsed="0"/>
-    <w:lsdException w:name="List Paragraph" w:semiHidden="0" w:uiPriority="34" w:unhideWhenUsed="0" w:qFormat="1"/>
-    <w:lsdException w:name="Quote" w:semiHidden="0" w:uiPriority="29" w:unhideWhenUsed="0" w:qFormat="1"/>
-    <w:lsdException w:name="Intense Quote" w:semiHidden="0" w:uiPriority="30" w:unhideWhenUsed="0" w:qFormat="1"/>
-    <w:lsdException w:name="Medium List 2 Accent 1" w:semiHidden="0" w:uiPriority="66" w:unhideWhenUsed="0"/>
-    <w:lsdException w:name="Medium Grid 1 Accent 1" w:semiHidden="0" w:uiPriority="67" w:unhideWhenUsed="0"/>
-    <w:lsdException w:name="Medium Grid 2 Accent 1" w:semiHidden="0" w:uiPriority="68" w:unhideWhenUsed="0"/>
-    <w:lsdException w:name="Medium Grid 3 Accent 1" w:semiHidden="0" w:uiPriority="69" w:unhideWhenUsed="0"/>
-    <w:lsdException w:name="Dark List Accent 1" w:semiHidden="0" w:uiPriority="70" w:unhideWhenUsed="0"/>
-    <w:lsdException w:name="Colorful Shading Accent 1" w:semiHidden="0" w:uiPriority="71" w:unhideWhenUsed="0"/>
-    <w:lsdException w:name="Colorful List Accent 1" w:semiHidden="0" w:uiPriority="72" w:unhideWhenUsed="0"/>
-    <w:lsdException w:name="Colorful Grid Accent 1" w:semiHidden="0" w:uiPriority="73" w:unhideWhenUsed="0"/>
-    <w:lsdException w:name="Light Shading Accent 2" w:semiHidden="0" w:uiPriority="60" w:unhideWhenUsed="0"/>
-    <w:lsdException w:name="Light List Accent 2" w:semiHidden="0" w:uiPriority="61" w:unhideWhenUsed="0"/>
-    <w:lsdException w:name="Light Grid Accent 2" w:semiHidden="0" w:uiPriority="62" w:unhideWhenUsed="0"/>
-    <w:lsdException w:name="Medium Shading 1 Accent 2" w:semiHidden="0" w:uiPriority="63" w:unhideWhenUsed="0"/>
-    <w:lsdException w:name="Medium Shading 2 Accent 2" w:semiHidden="0" w:uiPriority="64" w:unhideWhenUsed="0"/>
-    <w:lsdException w:name="Medium List 1 Accent 2" w:semiHidden="0" w:uiPriority="65" w:unhideWhenUsed="0"/>
-    <w:lsdException w:name="Medium List 2 Accent 2" w:semiHidden="0" w:uiPriority="66" w:unhideWhenUsed="0"/>
-    <w:lsdException w:name="Medium Grid 1 Accent 2" w:semiHidden="0" w:uiPriority="67" w:unhideWhenUsed="0"/>
-    <w:lsdException w:name="Medium Grid 2 Accent 2" w:semiHidden="0" w:uiPriority="68" w:unhideWhenUsed="0"/>
-    <w:lsdException w:name="Medium Grid 3 Accent 2" w:semiHidden="0" w:uiPriority="69" w:unhideWhenUsed="0"/>
-    <w:lsdException w:name="Dark List Accent 2" w:semiHidden="0" w:uiPriority="70" w:unhideWhenUsed="0"/>
-    <w:lsdException w:name="Colorful Shading Accent 2" w:semiHidden="0" w:uiPriority="71" w:unhideWhenUsed="0"/>
-    <w:lsdException w:name="Colorful List Accent 2" w:semiHidden="0" w:uiPriority="72" w:unhideWhenUsed="0"/>
-    <w:lsdException w:name="Colorful Grid Accent 2" w:semiHidden="0" w:uiPriority="73" w:unhideWhenUsed="0"/>
-    <w:lsdException w:name="Light Shading Accent 3" w:semiHidden="0" w:uiPriority="60" w:unhideWhenUsed="0"/>
-    <w:lsdException w:name="Light List Accent 3" w:semiHidden="0" w:uiPriority="61" w:unhideWhenUsed="0"/>
-    <w:lsdException w:name="Light Grid Accent 3" w:semiHidden="0" w:uiPriority="62" w:unhideWhenUsed="0"/>
-    <w:lsdException w:name="Medium Shading 1 Accent 3" w:semiHidden="0" w:uiPriority="63" w:unhideWhenUsed="0"/>
-    <w:lsdException w:name="Medium Shading 2 Accent 3" w:semiHidden="0" w:uiPriority="64" w:unhideWhenUsed="0"/>
-    <w:lsdException w:name="Medium List 1 Accent 3" w:semiHidden="0" w:uiPriority="65" w:unhideWhenUsed="0"/>
-    <w:lsdException w:name="Medium List 2 Accent 3" w:semiHidden="0" w:uiPriority="66" w:unhideWhenUsed="0"/>
-    <w:lsdException w:name="Medium Grid 1 Accent 3" w:semiHidden="0" w:uiPriority="67" w:unhideWhenUsed="0"/>
-    <w:lsdException w:name="Medium Grid 2 Accent 3" w:semiHidden="0" w:uiPriority="68" w:unhideWhenUsed="0"/>
-    <w:lsdException w:name="Medium Grid 3 Accent 3" w:semiHidden="0" w:uiPriority="69" w:unhideWhenUsed="0"/>
-    <w:lsdException w:name="Dark List Accent 3" w:semiHidden="0" w:uiPriority="70" w:unhideWhenUsed="0"/>
-    <w:lsdException w:name="Colorful Shading Accent 3" w:semiHidden="0" w:uiPriority="71" w:unhideWhenUsed="0"/>
-    <w:lsdException w:name="Colorful List Accent 3" w:semiHidden="0" w:uiPriority="72" w:unhideWhenUsed="0"/>
-    <w:lsdException w:name="Colorful Grid Accent 3" w:semiHidden="0" w:uiPriority="73" w:unhideWhenUsed="0"/>
-    <w:lsdException w:name="Light Shading Accent 4" w:semiHidden="0" w:uiPriority="60" w:unhideWhenUsed="0"/>
-    <w:lsdException w:name="Light List Accent 4" w:semiHidden="0" w:uiPriority="61" w:unhideWhenUsed="0"/>
-    <w:lsdException w:name="Light Grid Accent 4" w:semiHidden="0" w:uiPriority="62" w:unhideWhenUsed="0"/>
-    <w:lsdException w:name="Medium Shading 1 Accent 4" w:semiHidden="0" w:uiPriority="63" w:unhideWhenUsed="0"/>
-    <w:lsdException w:name="Medium Shading 2 Accent 4" w:semiHidden="0" w:uiPriority="64" w:unhideWhenUsed="0"/>
-    <w:lsdException w:name="Medium List 1 Accent 4" w:semiHidden="0" w:uiPriority="65" w:unhideWhenUsed="0"/>
-    <w:lsdException w:name="Medium List 2 Accent 4" w:semiHidden="0" w:uiPriority="66" w:unhideWhenUsed="0"/>
-    <w:lsdException w:name="Medium Grid 1 Accent 4" w:semiHidden="0" w:uiPriority="67" w:unhideWhenUsed="0"/>
-    <w:lsdException w:name="Medium Grid 2 Accent 4" w:semiHidden="0" w:uiPriority="68" w:unhideWhenUsed="0"/>
-    <w:lsdException w:name="Medium Grid 3 Accent 4" w:semiHidden="0" w:uiPriority="69" w:unhideWhenUsed="0"/>
-    <w:lsdException w:name="Dark List Accent 4" w:semiHidden="0" w:uiPriority="70" w:unhideWhenUsed="0"/>
-    <w:lsdException w:name="Colorful Shading Accent 4" w:semiHidden="0" w:uiPriority="71" w:unhideWhenUsed="0"/>
-    <w:lsdException w:name="Colorful List Accent 4" w:semiHidden="0" w:uiPriority="72" w:unhideWhenUsed="0"/>
-    <w:lsdException w:name="Colorful Grid Accent 4" w:semiHidden="0" w:uiPriority="73" w:unhideWhenUsed="0"/>
-    <w:lsdException w:name="Light Shading Accent 5" w:semiHidden="0" w:uiPriority="60" w:unhideWhenUsed="0"/>
-    <w:lsdException w:name="Light List Accent 5" w:semiHidden="0" w:uiPriority="61" w:unhideWhenUsed="0"/>
-    <w:lsdException w:name="Light Grid Accent 5" w:semiHidden="0" w:uiPriority="62" w:unhideWhenUsed="0"/>
-    <w:lsdException w:name="Medium Shading 1 Accent 5" w:semiHidden="0" w:uiPriority="63" w:unhideWhenUsed="0"/>
-    <w:lsdException w:name="Medium Shading 2 Accent 5" w:semiHidden="0" w:uiPriority="64" w:unhideWhenUsed="0"/>
-    <w:lsdException w:name="Medium List 1 Accent 5" w:semiHidden="0" w:uiPriority="65" w:unhideWhenUsed="0"/>
-    <w:lsdException w:name="Medium List 2 Accent 5" w:semiHidden="0" w:uiPriority="66" w:unhideWhenUsed="0"/>
-    <w:lsdException w:name="Medium Grid 1 Accent 5" w:semiHidden="0" w:uiPriority="67" w:unhideWhenUsed="0"/>
-    <w:lsdException w:name="Medium Grid 2 Accent 5" w:semiHidden="0" w:uiPriority="68" w:unhideWhenUsed="0"/>
-    <w:lsdException w:name="Medium Grid 3 Accent 5" w:semiHidden="0" w:uiPriority="69" w:unhideWhenUsed="0"/>
-    <w:lsdException w:name="Dark List Accent 5" w:semiHidden="0" w:uiPriority="70" w:unhideWhenUsed="0"/>
-    <w:lsdException w:name="Colorful Shading Accent 5" w:semiHidden="0" w:uiPriority="71" w:unhideWhenUsed="0"/>
-    <w:lsdException w:name="Colorful List Accent 5" w:semiHidden="0" w:uiPriority="72" w:unhideWhenUsed="0"/>
-    <w:lsdException w:name="Colorful Grid Accent 5" w:semiHidden="0" w:uiPriority="73" w:unhideWhenUsed="0"/>
-    <w:lsdException w:name="Light Shading Accent 6" w:semiHidden="0" w:uiPriority="60" w:unhideWhenUsed="0"/>
-    <w:lsdException w:name="Light List Accent 6" w:semiHidden="0" w:uiPriority="61" w:unhideWhenUsed="0"/>
-    <w:lsdException w:name="Light Grid Accent 6" w:semiHidden="0" w:uiPriority="62" w:unhideWhenUsed="0"/>
-    <w:lsdException w:name="Medium Shading 1 Accent 6" w:semiHidden="0" w:uiPriority="63" w:unhideWhenUsed="0"/>
-    <w:lsdException w:name="Medium Shading 2 Accent 6" w:semiHidden="0" w:uiPriority="64" w:unhideWhenUsed="0"/>
-    <w:lsdException w:name="Medium List 1 Accent 6" w:semiHidden="0" w:uiPriority="65" w:unhideWhenUsed="0"/>
-    <w:lsdException w:name="Medium List 2 Accent 6" w:semiHidden="0" w:uiPriority="66" w:unhideWhenUsed="0"/>
-    <w:lsdException w:name="Medium Grid 1 Accent 6" w:semiHidden="0" w:uiPriority="67" w:unhideWhenUsed="0"/>
-    <w:lsdException w:name="Medium Grid 2 Accent 6" w:semiHidden="0" w:uiPriority="68" w:unhideWhenUsed="0"/>
-    <w:lsdException w:name="Medium Grid 3 Accent 6" w:semiHidden="0" w:uiPriority="69" w:unhideWhenUsed="0"/>
-    <w:lsdException w:name="Dark List Accent 6" w:semiHidden="0" w:uiPriority="70" w:unhideWhenUsed="0"/>
-    <w:lsdException w:name="Colorful Shading Accent 6" w:semiHidden="0" w:uiPriority="71" w:unhideWhenUsed="0"/>
-    <w:lsdException w:name="Colorful List Accent 6" w:semiHidden="0" w:uiPriority="72" w:unhideWhenUsed="0"/>
-    <w:lsdException w:name="Colorful Grid Accent 6" w:semiHidden="0" w:uiPriority="73" w:unhideWhenUsed="0"/>
-    <w:lsdException w:name="Subtle Emphasis" w:semiHidden="0" w:uiPriority="19" w:unhideWhenUsed="0" w:qFormat="1"/>
-    <w:lsdException w:name="Intense Emphasis" w:semiHidden="0" w:uiPriority="21" w:unhideWhenUsed="0" w:qFormat="1"/>
-    <w:lsdException w:name="Subtle Reference" w:semiHidden="0" w:uiPriority="31" w:unhideWhenUsed="0" w:qFormat="1"/>
-    <w:lsdException w:name="Intense Reference" w:semiHidden="0" w:uiPriority="32" w:unhideWhenUsed="0" w:qFormat="1"/>
-    <w:lsdException w:name="Book Title" w:semiHidden="0" w:uiPriority="33" w:unhideWhenUsed="0" w:qFormat="1"/>
-    <w:lsdException w:name="Bibliography" w:uiPriority="37"/>
-    <w:lsdException w:name="TOC Heading" w:uiPriority="39" w:qFormat="1"/>
-  </w:latentStyles>
-  <w:style w:type="paragraph" w:default="1" w:styleId="Normal">
-    <w:name w:val="Normal"/>
-    <w:qFormat/>
-    <w:rsid w:val="00A61845"/>
-  </w:style>
-  <w:style w:type="paragraph" w:styleId="Heading1">
-    <w:name w:val="heading 1"/>
-    <w:basedOn w:val="Normal"/>
-    <w:next w:val="Normal"/>
-    <w:link w:val="Heading1Char"/>
-    <w:uiPriority w:val="9"/>
-    <w:qFormat/>
-    <w:rsid w:val="005D7D73"/>
-    <w:pPr>
-      <w:keepNext/>
-      <w:keepLines/>
-      <w:spacing w:before="480" w:after="0"/>
-      <w:outlineLvl w:val="0"/>
-    </w:pPr>
-    <w:rPr>
-      <w:rFonts w:eastAsiaTheme="majorEastAsia" w:cstheme="majorBidi"/>
-      <w:b/>
-      <w:bCs/>
-      <w:color w:val="365F91" w:themeColor="accent1" w:themeShade="BF"/>
-      <w:sz w:val="28"/>
-      <w:szCs w:val="28"/>
-    </w:rPr>
-  </w:style>
-  <w:style w:type="paragraph" w:styleId="Heading2">
-    <w:name w:val="heading 2"/>
-    <w:basedOn w:val="Normal"/>
-    <w:next w:val="Normal"/>
-    <w:link w:val="Heading2Char"/>
-    <w:uiPriority w:val="9"/>
-    <w:unhideWhenUsed/>
-    <w:qFormat/>
-    <w:rsid w:val="005D7D73"/>
-    <w:pPr>
-      <w:keepNext/>
-      <w:keepLines/>
-      <w:spacing w:before="200" w:after="0"/>
-      <w:outlineLvl w:val="1"/>
-    </w:pPr>
-    <w:rPr>
-      <w:rFonts w:asciiTheme="majorHAnsi" w:eastAsiaTheme="majorEastAsia" w:hAnsiTheme="majorHAnsi" w:cstheme="majorBidi"/>
-      <w:b/>
-      <w:bCs/>
-      <w:color w:val="4F81BD" w:themeColor="accent1"/>
-      <w:sz w:val="26"/>
-      <w:szCs w:val="26"/>
-    </w:rPr>
-  </w:style>
-  <w:style w:type="character" w:default="1" w:styleId="DefaultParagraphFont">
-    <w:name w:val="Default Paragraph Font"/>
-    <w:uiPriority w:val="1"/>
-    <w:semiHidden/>
-    <w:unhideWhenUsed/>
-  </w:style>
-  <w:style w:type="table" w:default="1" w:styleId="TableNormal">
-    <w:name w:val="Normal Table"/>
-    <w:uiPriority w:val="99"/>
-    <w:semiHidden/>
-    <w:unhideWhenUsed/>
-    <w:tblPr>
-      <w:tblInd w:w="0" w:type="dxa"/>
-      <w:tblCellMar>
-        <w:top w:w="0" w:type="dxa"/>
-        <w:left w:w="108" w:type="dxa"/>
-        <w:bottom w:w="0" w:type="dxa"/>
-        <w:right w:w="108" w:type="dxa"/>
-      </w:tblCellMar>
-    </w:tblPr>
-  </w:style>
-  <w:style w:type="numbering" w:default="1" w:styleId="NoList">
-    <w:name w:val="No List"/>
-    <w:uiPriority w:val="99"/>
-    <w:semiHidden/>
-    <w:unhideWhenUsed/>
-  </w:style>
-  <w:style w:type="table" w:styleId="TableGrid">
-    <w:name w:val="Table Grid"/>
-    <w:basedOn w:val="TableNormal"/>
-    <w:uiPriority w:val="59"/>
-    <w:rsid w:val="005D7D73"/>
-    <w:pPr>
-      <w:spacing w:after="0" w:line="240" w:lineRule="auto"/>
-    </w:pPr>
-    <w:tblPr>
-      <w:tblInd w:w="0" w:type="dxa"/>
-      <w:tblBorders>
-        <w:top w:val="single" w:sz="4" w:space="0" w:color="auto"/>
-        <w:left w:val="single" w:sz="4" w:space="0" w:color="auto"/>
-        <w:bottom w:val="single" w:sz="4" w:space="0" w:color="auto"/>
-        <w:right w:val="single" w:sz="4" w:space="0" w:color="auto"/>
-        <w:insideH w:val="single" w:sz="4" w:space="0" w:color="auto"/>
-        <w:insideV w:val="single" w:sz="4" w:space="0" w:color="auto"/>
-      </w:tblBorders>
-      <w:tblCellMar>
-        <w:top w:w="0" w:type="dxa"/>
-        <w:left w:w="108" w:type="dxa"/>
-        <w:bottom w:w="0" w:type="dxa"/>
-        <w:right w:w="108" w:type="dxa"/>
-      </w:tblCellMar>
-    </w:tblPr>
-  </w:style>
-  <w:style w:type="table" w:styleId="LightList">
-    <w:name w:val="Light List"/>
-    <w:basedOn w:val="TableNormal"/>
-    <w:uiPriority w:val="61"/>
-    <w:rsid w:val="005D7D73"/>
-    <w:pPr>
-      <w:spacing w:after="0" w:line="240" w:lineRule="auto"/>
-    </w:pPr>
-    <w:tblPr>
-      <w:tblStyleRowBandSize w:val="1"/>
-      <w:tblStyleColBandSize w:val="1"/>
-      <w:tblInd w:w="0" w:type="dxa"/>
-      <w:tblBorders>
-        <w:top w:val="single" w:sz="8" w:space="0" w:color="000000" w:themeColor="text1"/>
-        <w:left w:val="single" w:sz="8" w:space="0" w:color="000000" w:themeColor="text1"/>
-        <w:bottom w:val="single" w:sz="8" w:space="0" w:color="000000" w:themeColor="text1"/>
-        <w:right w:val="single" w:sz="8" w:space="0" w:color="000000" w:themeColor="text1"/>
-      </w:tblBorders>
-      <w:tblCellMar>
-        <w:top w:w="0" w:type="dxa"/>
-        <w:left w:w="108" w:type="dxa"/>
-        <w:bottom w:w="0" w:type="dxa"/>
-        <w:right w:w="108" w:type="dxa"/>
-      </w:tblCellMar>
-    </w:tblPr>
-    <w:tblStylePr w:type="firstRow">
-      <w:pPr>
-        <w:spacing w:before="0" w:after="0" w:line="240" w:lineRule="auto"/>
-      </w:pPr>
-      <w:rPr>
-        <w:b/>
-        <w:bCs/>
-        <w:color w:val="FFFFFF" w:themeColor="background1"/>
-      </w:rPr>
-      <w:tblPr/>
-      <w:tcPr>
-        <w:shd w:val="clear" w:color="auto" w:fill="000000" w:themeFill="text1"/>
-      </w:tcPr>
-    </w:tblStylePr>
-    <w:tblStylePr w:type="lastRow">
-      <w:pPr>
-        <w:spacing w:before="0" w:after="0" w:line="240" w:lineRule="auto"/>
-      </w:pPr>
-      <w:rPr>
-        <w:b/>
-        <w:bCs/>
-      </w:rPr>
-      <w:tblPr/>
-      <w:tcPr>
-        <w:tcBorders>
-          <w:top w:val="double" w:sz="6" w:space="0" w:color="000000" w:themeColor="text1"/>
-          <w:left w:val="single" w:sz="8" w:space="0" w:color="000000" w:themeColor="text1"/>
-          <w:bottom w:val="single" w:sz="8" w:space="0" w:color="000000" w:themeColor="text1"/>
-          <w:right w:val="single" w:sz="8" w:space="0" w:color="000000" w:themeColor="text1"/>
-        </w:tcBorders>
-      </w:tcPr>
-    </w:tblStylePr>
-    <w:tblStylePr w:type="firstCol">
-      <w:rPr>
-        <w:b/>
-        <w:bCs/>
-      </w:rPr>
-    </w:tblStylePr>
-    <w:tblStylePr w:type="lastCol">
-      <w:rPr>
-        <w:b/>
-        <w:bCs/>
-      </w:rPr>
-    </w:tblStylePr>
-    <w:tblStylePr w:type="band1Vert">
-      <w:tblPr/>
-      <w:tcPr>
-        <w:tcBorders>
-          <w:top w:val="single" w:sz="8" w:space="0" w:color="000000" w:themeColor="text1"/>
-          <w:left w:val="single" w:sz="8" w:space="0" w:color="000000" w:themeColor="text1"/>
-          <w:bottom w:val="single" w:sz="8" w:space="0" w:color="000000" w:themeColor="text1"/>
-          <w:right w:val="single" w:sz="8" w:space="0" w:color="000000" w:themeColor="text1"/>
-        </w:tcBorders>
-      </w:tcPr>
-    </w:tblStylePr>
-    <w:tblStylePr w:type="band1Horz">
-      <w:tblPr/>
-      <w:tcPr>
-        <w:tcBorders>
-          <w:top w:val="single" w:sz="8" w:space="0" w:color="000000" w:themeColor="text1"/>
-          <w:left w:val="single" w:sz="8" w:space="0" w:color="000000" w:themeColor="text1"/>
-          <w:bottom w:val="single" w:sz="8" w:space="0" w:color="000000" w:themeColor="text1"/>
-          <w:right w:val="single" w:sz="8" w:space="0" w:color="000000" w:themeColor="text1"/>
-        </w:tcBorders>
-      </w:tcPr>
-    </w:tblStylePr>
-  </w:style>
-  <w:style w:type="character" w:customStyle="1" w:styleId="Heading1Char">
-    <w:name w:val="Heading 1 Char"/>
-    <w:basedOn w:val="DefaultParagraphFont"/>
-    <w:link w:val="Heading1"/>
-    <w:uiPriority w:val="9"/>
-    <w:rsid w:val="005D7D73"/>
-    <w:rPr>
-      <w:rFonts w:eastAsiaTheme="majorEastAsia" w:cstheme="majorBidi"/>
-      <w:b/>
-      <w:bCs/>
-      <w:color w:val="365F91" w:themeColor="accent1" w:themeShade="BF"/>
-      <w:sz w:val="28"/>
-      <w:szCs w:val="28"/>
-    </w:rPr>
-  </w:style>
-  <w:style w:type="character" w:customStyle="1" w:styleId="Heading2Char">
-    <w:name w:val="Heading 2 Char"/>
-    <w:basedOn w:val="DefaultParagraphFont"/>
-    <w:link w:val="Heading2"/>
-    <w:uiPriority w:val="9"/>
-    <w:rsid w:val="005D7D73"/>
-    <w:rPr>
-      <w:rFonts w:asciiTheme="majorHAnsi" w:eastAsiaTheme="majorEastAsia" w:hAnsiTheme="majorHAnsi" w:cstheme="majorBidi"/>
-      <w:b/>
-      <w:bCs/>
-      <w:color w:val="4F81BD" w:themeColor="accent1"/>
-      <w:sz w:val="26"/>
-      <w:szCs w:val="26"/>
-    </w:rPr>
-  </w:style>
-  <w:style w:type="paragraph" w:styleId="ListParagraph">
-    <w:name w:val="List Paragraph"/>
-    <w:basedOn w:val="Normal"/>
-    <w:uiPriority w:val="34"/>
-    <w:qFormat/>
-    <w:rsid w:val="005D7D73"/>
-    <w:pPr>
-      <w:ind w:left="720"/>
-      <w:contextualSpacing/>
-    </w:pPr>
-  </w:style>
-  <w:style w:type="character" w:styleId="Hyperlink">
-    <w:name w:val="Hyperlink"/>
-    <w:basedOn w:val="DefaultParagraphFont"/>
-    <w:uiPriority w:val="99"/>
-    <w:unhideWhenUsed/>
-    <w:rsid w:val="00A61845"/>
-    <w:rPr>
-      <w:color w:val="0000FF" w:themeColor="hyperlink"/>
-      <w:u w:val="single"/>
-    </w:rPr>
-  </w:style>
-</w:styles>
-</file>
-
-<file path=word/stylesWithEffects.xml><?xml version="1.0" encoding="utf-8"?>
-<w:styles xmlns:wpc="http://schemas.microsoft.com/office/word/2010/wordprocessingCanvas" xmlns:mc="http://schemas.openxmlformats.org/markup-compatibility/2006" xmlns:o="urn:schemas-microsoft-com:office:office" xmlns:r="http://schemas.openxmlformats.org/officeDocument/2006/relationships" xmlns:m="http://schemas.openxmlformats.org/officeDocument/2006/math" xmlns:v="urn:schemas-microsoft-com:vml" xmlns:wp14="http://schemas.microsoft.com/office/word/2010/wordprocessingDrawing" xmlns:wp="http://schemas.openxmlformats.org/drawingml/2006/wordprocessingDrawing" xmlns:w10="urn:schemas-microsoft-com:office:word" xmlns:w="http://schemas.openxmlformats.org/wordprocessingml/2006/main" xmlns:w14="http://schemas.microsoft.com/office/word/2010/wordml" xmlns:wpg="http://schemas.microsoft.com/office/word/2010/wordprocessingGroup" xmlns:wpi="http://schemas.microsoft.com/office/word/2010/wordprocessingInk" xmlns:wne="http://schemas.microsoft.com/office/word/2006/wordml" xmlns:wps="http://schemas.microsoft.com/office/word/2010/wordprocessingShape" mc:Ignorable="w14 wp14">
-  <w:docDefaults>
-    <w:rPrDefault>
-      <w:rPr>
-        <w:rFonts w:asciiTheme="minorHAnsi" w:eastAsiaTheme="minorHAnsi" w:hAnsiTheme="minorHAnsi" w:cstheme="minorBidi"/>
-        <w:sz w:val="22"/>
-        <w:szCs w:val="22"/>
-        <w:lang w:val="en-GB" w:eastAsia="en-US" w:bidi="ar-SA"/>
-      </w:rPr>
-    </w:rPrDefault>
-    <w:pPrDefault>
-      <w:pPr>
-        <w:spacing w:after="200" w:line="276" w:lineRule="auto"/>
-      </w:pPr>
-    </w:pPrDefault>
-  </w:docDefaults>
-  <w:latentStyles w:defLockedState="0" w:defUIPriority="99" w:defSemiHidden="1" w:defUnhideWhenUsed="1" w:defQFormat="0" w:count="267">
-    <w:lsdException w:name="Normal" w:semiHidden="0" w:uiPriority="0" w:unhideWhenUsed="0" w:qFormat="1"/>
-    <w:lsdException w:name="heading 1" w:semiHidden="0" w:uiPriority="9" w:unhideWhenUsed="0" w:qFormat="1"/>
-    <w:lsdException w:name="heading 2" w:uiPriority="9" w:qFormat="1"/>
-    <w:lsdException w:name="heading 3" w:uiPriority="9" w:qFormat="1"/>
-    <w:lsdException w:name="heading 4" w:uiPriority="9" w:qFormat="1"/>
-    <w:lsdException w:name="heading 5" w:uiPriority="9" w:qFormat="1"/>
-    <w:lsdException w:name="heading 6" w:uiPriority="9" w:qFormat="1"/>
-    <w:lsdException w:name="heading 7" w:uiPriority="9" w:qFormat="1"/>
-    <w:lsdException w:name="heading 8" w:uiPriority="9" w:qFormat="1"/>
-    <w:lsdException w:name="heading 9" w:uiPriority="9" w:qFormat="1"/>
-    <w:lsdException w:name="toc 1" w:uiPriority="39"/>
-    <w:lsdException w:name="toc 2" w:uiPriority="39"/>
-    <w:lsdException w:name="toc 3" w:uiPriority="39"/>
-    <w:lsdException w:name="toc 4" w:uiPriority="39"/>
-    <w:lsdException w:name="toc 5" w:uiPriority="39"/>
-    <w:lsdException w:name="toc 6" w:uiPriority="39"/>
-    <w:lsdException w:name="toc 7" w:uiPriority="39"/>
-    <w:lsdException w:name="toc 8" w:uiPriority="39"/>
-    <w:lsdException w:name="toc 9" w:uiPriority="39"/>
-    <w:lsdException w:name="caption" w:uiPriority="35" w:qFormat="1"/>
-    <w:lsdException w:name="Title" w:semiHidden="0" w:uiPriority="10" w:unhideWhenUsed="0" w:qFormat="1"/>
-    <w:lsdException w:name="Default Paragraph Font" w:uiPriority="1"/>
-    <w:lsdException w:name="Subtitle" w:semiHidden="0" w:uiPriority="11" w:unhideWhenUsed="0" w:qFormat="1"/>
-    <w:lsdException w:name="Strong" w:semiHidden="0" w:uiPriority="22" w:unhideWhenUsed="0" w:qFormat="1"/>
-    <w:lsdException w:name="Emphasis" w:semiHidden="0" w:uiPriority="20" w:unhideWhenUsed="0" w:qFormat="1"/>
-    <w:lsdException w:name="Table Grid" w:semiHidden="0" w:uiPriority="59" w:unhideWhenUsed="0"/>
-    <w:lsdException w:name="Placeholder Text" w:unhideWhenUsed="0"/>
-    <w:lsdException w:name="No Spacing" w:semiHidden="0" w:uiPriority="1" w:unhideWhenUsed="0" w:qFormat="1"/>
-    <w:lsdException w:name="Light Shading" w:semiHidden="0" w:uiPriority="60" w:unhideWhenUsed="0"/>
-    <w:lsdException w:name="Light List" w:semiHidden="0" w:uiPriority="61" w:unhideWhenUsed="0"/>
-    <w:lsdException w:name="Light Grid" w:semiHidden="0" w:uiPriority="62" w:unhideWhenUsed="0"/>
-    <w:lsdException w:name="Medium Shading 1" w:semiHidden="0" w:uiPriority="63" w:unhideWhenUsed="0"/>
-    <w:lsdException w:name="Medium Shading 2" w:semiHidden="0" w:uiPriority="64" w:unhideWhenUsed="0"/>
-    <w:lsdException w:name="Medium List 1" w:semiHidden="0" w:uiPriority="65" w:unhideWhenUsed="0"/>
-    <w:lsdException w:name="Medium List 2" w:semiHidden="0" w:uiPriority="66" w:unhideWhenUsed="0"/>
-    <w:lsdException w:name="Medium Grid 1" w:semiHidden="0" w:uiPriority="67" w:unhideWhenUsed="0"/>
-    <w:lsdException w:name="Medium Grid 2" w:semiHidden="0" w:uiPriority="68" w:unhideWhenUsed="0"/>
-    <w:lsdException w:name="Medium Grid 3" w:semiHidden="0" w:uiPriority="69" w:unhideWhenUsed="0"/>
-    <w:lsdException w:name="Dark List" w:semiHidden="0" w:uiPriority="70" w:unhideWhenUsed="0"/>
-    <w:lsdException w:name="Colorful Shading" w:semiHidden="0" w:uiPriority="71" w:unhideWhenUsed="0"/>
-    <w:lsdException w:name="Colorful List" w:semiHidden="0" w:uiPriority="72" w:unhideWhenUsed="0"/>
-    <w:lsdException w:name="Colorful Grid" w:semiHidden="0" w:uiPriority="73" w:unhideWhenUsed="0"/>
-    <w:lsdException w:name="Light Shading Accent 1" w:semiHidden="0" w:uiPriority="60" w:unhideWhenUsed="0"/>
-    <w:lsdException w:name="Light List Accent 1" w:semiHidden="0" w:uiPriority="61" w:unhideWhenUsed="0"/>
-    <w:lsdException w:name="Light Grid Accent 1" w:semiHidden="0" w:uiPriority="62" w:unhideWhenUsed="0"/>
-    <w:lsdException w:name="Medium Shading 1 Accent 1" w:semiHidden="0" w:uiPriority="63" w:unhideWhenUsed="0"/>
-    <w:lsdException w:name="Medium Shading 2 Accent 1" w:semiHidden="0" w:uiPriority="64" w:unhideWhenUsed="0"/>
-    <w:lsdException w:name="Medium List 1 Accent 1" w:semiHidden="0" w:uiPriority="65" w:unhideWhenUsed="0"/>
-    <w:lsdException w:name="Revision" w:unhideWhenUsed="0"/>
-    <w:lsdException w:name="List Paragraph" w:semiHidden="0" w:uiPriority="34" w:unhideWhenUsed="0" w:qFormat="1"/>
-    <w:lsdException w:name="Quote" w:semiHidden="0" w:uiPriority="29" w:unhideWhenUsed="0" w:qFormat="1"/>
-    <w:lsdException w:name="Intense Quote" w:semiHidden="0" w:uiPriority="30" w:unhideWhenUsed="0" w:qFormat="1"/>
-    <w:lsdException w:name="Medium List 2 Accent 1" w:semiHidden="0" w:uiPriority="66" w:unhideWhenUsed="0"/>
-    <w:lsdException w:name="Medium Grid 1 Accent 1" w:semiHidden="0" w:uiPriority="67" w:unhideWhenUsed="0"/>
-    <w:lsdException w:name="Medium Grid 2 Accent 1" w:semiHidden="0" w:uiPriority="68" w:unhideWhenUsed="0"/>
-    <w:lsdException w:name="Medium Grid 3 Accent 1" w:semiHidden="0" w:uiPriority="69" w:unhideWhenUsed="0"/>
-    <w:lsdException w:name="Dark List Accent 1" w:semiHidden="0" w:uiPriority="70" w:unhideWhenUsed="0"/>
-    <w:lsdException w:name="Colorful Shading Accent 1" w:semiHidden="0" w:uiPriority="71" w:unhideWhenUsed="0"/>
-    <w:lsdException w:name="Colorful List Accent 1" w:semiHidden="0" w:uiPriority="72" w:unhideWhenUsed="0"/>
-    <w:lsdException w:name="Colorful Grid Accent 1" w:semiHidden="0" w:uiPriority="73" w:unhideWhenUsed="0"/>
-    <w:lsdException w:name="Light Shading Accent 2" w:semiHidden="0" w:uiPriority="60" w:unhideWhenUsed="0"/>
-    <w:lsdException w:name="Light List Accent 2" w:semiHidden="0" w:uiPriority="61" w:unhideWhenUsed="0"/>
-    <w:lsdException w:name="Light Grid Accent 2" w:semiHidden="0" w:uiPriority="62" w:unhideWhenUsed="0"/>
-    <w:lsdException w:name="Medium Shading 1 Accent 2" w:semiHidden="0" w:uiPriority="63" w:unhideWhenUsed="0"/>
-    <w:lsdException w:name="Medium Shading 2 Accent 2" w:semiHidden="0" w:uiPriority="64" w:unhideWhenUsed="0"/>
-    <w:lsdException w:name="Medium List 1 Accent 2" w:semiHidden="0" w:uiPriority="65" w:unhideWhenUsed="0"/>
-    <w:lsdException w:name="Medium List 2 Accent 2" w:semiHidden="0" w:uiPriority="66" w:unhideWhenUsed="0"/>
-    <w:lsdException w:name="Medium Grid 1 Accent 2" w:semiHidden="0" w:uiPriority="67" w:unhideWhenUsed="0"/>
-    <w:lsdException w:name="Medium Grid 2 Accent 2" w:semiHidden="0" w:uiPriority="68" w:unhideWhenUsed="0"/>
-    <w:lsdException w:name="Medium Grid 3 Accent 2" w:semiHidden="0" w:uiPriority="69" w:unhideWhenUsed="0"/>
-    <w:lsdException w:name="Dark List Accent 2" w:semiHidden="0" w:uiPriority="70" w:unhideWhenUsed="0"/>
-    <w:lsdException w:name="Colorful Shading Accent 2" w:semiHidden="0" w:uiPriority="71" w:unhideWhenUsed="0"/>
-    <w:lsdException w:name="Colorful List Accent 2" w:semiHidden="0" w:uiPriority="72" w:unhideWhenUsed="0"/>
-    <w:lsdException w:name="Colorful Grid Accent 2" w:semiHidden="0" w:uiPriority="73" w:unhideWhenUsed="0"/>
-    <w:lsdException w:name="Light Shading Accent 3" w:semiHidden="0" w:uiPriority="60" w:unhideWhenUsed="0"/>
-    <w:lsdException w:name="Light List Accent 3" w:semiHidden="0" w:uiPriority="61" w:unhideWhenUsed="0"/>
-    <w:lsdException w:name="Light Grid Accent 3" w:semiHidden="0" w:uiPriority="62" w:unhideWhenUsed="0"/>
-    <w:lsdException w:name="Medium Shading 1 Accent 3" w:semiHidden="0" w:uiPriority="63" w:unhideWhenUsed="0"/>
-    <w:lsdException w:name="Medium Shading 2 Accent 3" w:semiHidden="0" w:uiPriority="64" w:unhideWhenUsed="0"/>
-    <w:lsdException w:name="Medium List 1 Accent 3" w:semiHidden="0" w:uiPriority="65" w:unhideWhenUsed="0"/>
-    <w:lsdException w:name="Medium List 2 Accent 3" w:semiHidden="0" w:uiPriority="66" w:unhideWhenUsed="0"/>
-    <w:lsdException w:name="Medium Grid 1 Accent 3" w:semiHidden="0" w:uiPriority="67" w:unhideWhenUsed="0"/>
-    <w:lsdException w:name="Medium Grid 2 Accent 3" w:semiHidden="0" w:uiPriority="68" w:unhideWhenUsed="0"/>
-    <w:lsdException w:name="Medium Grid 3 Accent 3" w:semiHidden="0" w:uiPriority="69" w:unhideWhenUsed="0"/>
-    <w:lsdException w:name="Dark List Accent 3" w:semiHidden="0" w:uiPriority="70" w:unhideWhenUsed="0"/>
-    <w:lsdException w:name="Colorful Shading Accent 3" w:semiHidden="0" w:uiPriority="71" w:unhideWhenUsed="0"/>
-    <w:lsdException w:name="Colorful List Accent 3" w:semiHidden="0" w:uiPriority="72" w:unhideWhenUsed="0"/>
-    <w:lsdException w:name="Colorful Grid Accent 3" w:semiHidden="0" w:uiPriority="73" w:unhideWhenUsed="0"/>
-    <w:lsdException w:name="Light Shading Accent 4" w:semiHidden="0" w:uiPriority="60" w:unhideWhenUsed="0"/>
-    <w:lsdException w:name="Light List Accent 4" w:semiHidden="0" w:uiPriority="61" w:unhideWhenUsed="0"/>
-    <w:lsdException w:name="Light Grid Accent 4" w:semiHidden="0" w:uiPriority="62" w:unhideWhenUsed="0"/>
-    <w:lsdException w:name="Medium Shading 1 Accent 4" w:semiHidden="0" w:uiPriority="63" w:unhideWhenUsed="0"/>
-    <w:lsdException w:name="Medium Shading 2 Accent 4" w:semiHidden="0" w:uiPriority="64" w:unhideWhenUsed="0"/>
-    <w:lsdException w:name="Medium List 1 Accent 4" w:semiHidden="0" w:uiPriority="65" w:unhideWhenUsed="0"/>
-    <w:lsdException w:name="Medium List 2 Accent 4" w:semiHidden="0" w:uiPriority="66" w:unhideWhenUsed="0"/>
-    <w:lsdException w:name="Medium Grid 1 Accent 4" w:semiHidden="0" w:uiPriority="67" w:unhideWhenUsed="0"/>
-    <w:lsdException w:name="Medium Grid 2 Accent 4" w:semiHidden="0" w:uiPriority="68" w:unhideWhenUsed="0"/>
-    <w:lsdException w:name="Medium Grid 3 Accent 4" w:semiHidden="0" w:uiPriority="69" w:unhideWhenUsed="0"/>
-    <w:lsdException w:name="Dark List Accent 4" w:semiHidden="0" w:uiPriority="70" w:unhideWhenUsed="0"/>
-    <w:lsdException w:name="Colorful Shading Accent 4" w:semiHidden="0" w:uiPriority="71" w:unhideWhenUsed="0"/>
-    <w:lsdException w:name="Colorful List Accent 4" w:semiHidden="0" w:uiPriority="72" w:unhideWhenUsed="0"/>
-    <w:lsdException w:name="Colorful Grid Accent 4" w:semiHidden="0" w:uiPriority="73" w:unhideWhenUsed="0"/>
-    <w:lsdException w:name="Light Shading Accent 5" w:semiHidden="0" w:uiPriority="60" w:unhideWhenUsed="0"/>
-    <w:lsdException w:name="Light List Accent 5" w:semiHidden="0" w:uiPriority="61" w:unhideWhenUsed="0"/>
-    <w:lsdException w:name="Light Grid Accent 5" w:semiHidden="0" w:uiPriority="62" w:unhideWhenUsed="0"/>
-    <w:lsdException w:name="Medium Shading 1 Accent 5" w:semiHidden="0" w:uiPriority="63" w:unhideWhenUsed="0"/>
-    <w:lsdException w:name="Medium Shading 2 Accent 5" w:semiHidden="0" w:uiPriority="64" w:unhideWhenUsed="0"/>
-    <w:lsdException w:name="Medium List 1 Accent 5" w:semiHidden="0" w:uiPriority="65" w:unhideWhenUsed="0"/>
-    <w:lsdException w:name="Medium List 2 Accent 5" w:semiHidden="0" w:uiPriority="66" w:unhideWhenUsed="0"/>
-    <w:lsdException w:name="Medium Grid 1 Accent 5" w:semiHidden="0" w:uiPriority="67" w:unhideWhenUsed="0"/>
-    <w:lsdException w:name="Medium Grid 2 Accent 5" w:semiHidden="0" w:uiPriority="68" w:unhideWhenUsed="0"/>
-    <w:lsdException w:name="Medium Grid 3 Accent 5" w:semiHidden="0" w:uiPriority="69" w:unhideWhenUsed="0"/>
-    <w:lsdException w:name="Dark List Accent 5" w:semiHidden="0" w:uiPriority="70" w:unhideWhenUsed="0"/>
-    <w:lsdException w:name="Colorful Shading Accent 5" w:semiHidden="0" w:uiPriority="71" w:unhideWhenUsed="0"/>
-    <w:lsdException w:name="Colorful List Accent 5" w:semiHidden="0" w:uiPriority="72" w:unhideWhenUsed="0"/>
-    <w:lsdException w:name="Colorful Grid Accent 5" w:semiHidden="0" w:uiPriority="73" w:unhideWhenUsed="0"/>
-    <w:lsdException w:name="Light Shading Accent 6" w:semiHidden="0" w:uiPriority="60" w:unhideWhenUsed="0"/>
-    <w:lsdException w:name="Light List Accent 6" w:semiHidden="0" w:uiPriority="61" w:unhideWhenUsed="0"/>
-    <w:lsdException w:name="Light Grid Accent 6" w:semiHidden="0" w:uiPriority="62" w:unhideWhenUsed="0"/>
-    <w:lsdException w:name="Medium Shading 1 Accent 6" w:semiHidden="0" w:uiPriority="63" w:unhideWhenUsed="0"/>
-    <w:lsdException w:name="Medium Shading 2 Accent 6" w:semiHidden="0" w:uiPriority="64" w:unhideWhenUsed="0"/>
-    <w:lsdException w:name="Medium List 1 Accent 6" w:semiHidden="0" w:uiPriority="65" w:unhideWhenUsed="0"/>
-    <w:lsdException w:name="Medium List 2 Accent 6" w:semiHidden="0" w:uiPriority="66" w:unhideWhenUsed="0"/>
-    <w:lsdException w:name="Medium Grid 1 Accent 6" w:semiHidden="0" w:uiPriority="67" w:unhideWhenUsed="0"/>
-    <w:lsdException w:name="Medium Grid 2 Accent 6" w:semiHidden="0" w:uiPriority="68" w:unhideWhenUsed="0"/>
-    <w:lsdException w:name="Medium Grid 3 Accent 6" w:semiHidden="0" w:uiPriority="69" w:unhideWhenUsed="0"/>
-    <w:lsdException w:name="Dark List Accent 6" w:semiHidden="0" w:uiPriority="70" w:unhideWhenUsed="0"/>
-    <w:lsdException w:name="Colorful Shading Accent 6" w:semiHidden="0" w:uiPriority="71" w:unhideWhenUsed="0"/>
-    <w:lsdException w:name="Colorful List Accent 6" w:semiHidden="0" w:uiPriority="72" w:unhideWhenUsed="0"/>
-    <w:lsdException w:name="Colorful Grid Accent 6" w:semiHidden="0" w:uiPriority="73" w:unhideWhenUsed="0"/>
-    <w:lsdException w:name="Subtle Emphasis" w:semiHidden="0" w:uiPriority="19" w:unhideWhenUsed="0" w:qFormat="1"/>
-    <w:lsdException w:name="Intense Emphasis" w:semiHidden="0" w:uiPriority="21" w:unhideWhenUsed="0" w:qFormat="1"/>
-    <w:lsdException w:name="Subtle Reference" w:semiHidden="0" w:uiPriority="31" w:unhideWhenUsed="0" w:qFormat="1"/>
-    <w:lsdException w:name="Intense Reference" w:semiHidden="0" w:uiPriority="32" w:unhideWhenUsed="0" w:qFormat="1"/>
-    <w:lsdException w:name="Book Title" w:semiHidden="0" w:uiPriority="33" w:unhideWhenUsed="0" w:qFormat="1"/>
-    <w:lsdException w:name="Bibliography" w:uiPriority="37"/>
-    <w:lsdException w:name="TOC Heading" w:uiPriority="39" w:qFormat="1"/>
+  <w:latentStyles w:defLockedState="0" w:defUIPriority="99" w:defSemiHidden="0" w:defUnhideWhenUsed="0" w:defQFormat="0" w:count="371">
+    <w:lsdException w:name="Normal" w:uiPriority="0" w:qFormat="1"/>
+    <w:lsdException w:name="heading 1" w:uiPriority="9" w:qFormat="1"/>
+    <w:lsdException w:name="heading 2" w:semiHidden="1" w:uiPriority="9" w:unhideWhenUsed="1" w:qFormat="1"/>
+    <w:lsdException w:name="heading 3" w:semiHidden="1" w:uiPriority="9" w:unhideWhenUsed="1" w:qFormat="1"/>
+    <w:lsdException w:name="heading 4" w:semiHidden="1" w:uiPriority="9" w:unhideWhenUsed="1" w:qFormat="1"/>
+    <w:lsdException w:name="heading 5" w:semiHidden="1" w:uiPriority="9" w:unhideWhenUsed="1" w:qFormat="1"/>
+    <w:lsdException w:name="heading 6" w:semiHidden="1" w:uiPriority="9" w:unhideWhenUsed="1" w:qFormat="1"/>
+    <w:lsdException w:name="heading 7" w:semiHidden="1" w:uiPriority="9" w:unhideWhenUsed="1" w:qFormat="1"/>
+    <w:lsdException w:name="heading 8" w:semiHidden="1" w:uiPriority="9" w:unhideWhenUsed="1" w:qFormat="1"/>
+    <w:lsdException w:name="heading 9" w:semiHidden="1" w:uiPriority="9" w:unhideWhenUsed="1" w:qFormat="1"/>
+    <w:lsdException w:name="index 1" w:semiHidden="1" w:unhideWhenUsed="1"/>
+    <w:lsdException w:name="index 2" w:semiHidden="1" w:unhideWhenUsed="1"/>
+    <w:lsdException w:name="index 3" w:semiHidden="1" w:unhideWhenUsed="1"/>
+    <w:lsdException w:name="index 4" w:semiHidden="1" w:unhideWhenUsed="1"/>
+    <w:lsdException w:name="index 5" w:semiHidden="1" w:unhideWhenUsed="1"/>
+    <w:lsdException w:name="index 6" w:semiHidden="1" w:unhideWhenUsed="1"/>
+    <w:lsdException w:name="index 7" w:semiHidden="1" w:unhideWhenUsed="1"/>
+    <w:lsdException w:name="index 8" w:semiHidden="1" w:unhideWhenUsed="1"/>
+    <w:lsdException w:name="index 9" w:semiHidden="1" w:unhideWhenUsed="1"/>
+    <w:lsdException w:name="toc 1" w:semiHidden="1" w:uiPriority="39" w:unhideWhenUsed="1"/>
+    <w:lsdException w:name="toc 2" w:semiHidden="1" w:uiPriority="39" w:unhideWhenUsed="1"/>
+    <w:lsdException w:name="toc 3" w:semiHidden="1" w:uiPriority="39" w:unhideWhenUsed="1"/>
+    <w:lsdException w:name="toc 4" w:semiHidden="1" w:uiPriority="39" w:unhideWhenUsed="1"/>
+    <w:lsdException w:name="toc 5" w:semiHidden="1" w:uiPriority="39" w:unhideWhenUsed="1"/>
+    <w:lsdException w:name="toc 6" w:semiHidden="1" w:uiPriority="39" w:unhideWhenUsed="1"/>
+    <w:lsdException w:name="toc 7" w:semiHidden="1" w:uiPriority="39" w:unhideWhenUsed="1"/>
+    <w:lsdException w:name="toc 8" w:semiHidden="1" w:uiPriority="39" w:unhideWhenUsed="1"/>
+    <w:lsdException w:name="toc 9" w:semiHidden="1" w:uiPriority="39" w:unhideWhenUsed="1"/>
+    <w:lsdException w:name="Normal Indent" w:semiHidden="1" w:unhideWhenUsed="1"/>
+    <w:lsdException w:name="footnote text" w:semiHidden="1" w:unhideWhenUsed="1"/>
+    <w:lsdException w:name="annotation text" w:semiHidden="1" w:unhideWhenUsed="1"/>
+    <w:lsdException w:name="header" w:semiHidden="1" w:unhideWhenUsed="1"/>
+    <w:lsdException w:name="footer" w:semiHidden="1" w:unhideWhenUsed="1"/>
+    <w:lsdException w:name="index heading" w:semiHidden="1" w:unhideWhenUsed="1"/>
+    <w:lsdException w:name="caption" w:semiHidden="1" w:uiPriority="35" w:unhideWhenUsed="1" w:qFormat="1"/>
+    <w:lsdException w:name="table of figures" w:semiHidden="1" w:unhideWhenUsed="1"/>
+    <w:lsdException w:name="envelope address" w:semiHidden="1" w:unhideWhenUsed="1"/>
+    <w:lsdException w:name="envelope return" w:semiHidden="1" w:unhideWhenUsed="1"/>
+    <w:lsdException w:name="footnote reference" w:semiHidden="1" w:unhideWhenUsed="1"/>
+    <w:lsdException w:name="annotation reference" w:semiHidden="1" w:unhideWhenUsed="1"/>
+    <w:lsdException w:name="line number" w:semiHidden="1" w:unhideWhenUsed="1"/>
+    <w:lsdException w:name="page number" w:semiHidden="1" w:unhideWhenUsed="1"/>
+    <w:lsdException w:name="endnote reference" w:semiHidden="1" w:unhideWhenUsed="1"/>
+    <w:lsdException w:name="endnote text" w:semiHidden="1" w:unhideWhenUsed="1"/>
+    <w:lsdException w:name="table of authorities" w:semiHidden="1" w:unhideWhenUsed="1"/>
+    <w:lsdException w:name="macro" w:semiHidden="1" w:unhideWhenUsed="1"/>
+    <w:lsdException w:name="toa heading" w:semiHidden="1" w:unhideWhenUsed="1"/>
+    <w:lsdException w:name="List" w:semiHidden="1" w:unhideWhenUsed="1"/>
+    <w:lsdException w:name="List Bullet" w:semiHidden="1" w:unhideWhenUsed="1"/>
+    <w:lsdException w:name="List Number" w:semiHidden="1" w:unhideWhenUsed="1"/>
+    <w:lsdException w:name="List 2" w:semiHidden="1" w:unhideWhenUsed="1"/>
+    <w:lsdException w:name="List 3" w:semiHidden="1" w:unhideWhenUsed="1"/>
+    <w:lsdException w:name="List 4" w:semiHidden="1" w:unhideWhenUsed="1"/>
+    <w:lsdException w:name="List 5" w:semiHidden="1" w:unhideWhenUsed="1"/>
+    <w:lsdException w:name="List Bullet 2" w:semiHidden="1" w:unhideWhenUsed="1"/>
+    <w:lsdException w:name="List Bullet 3" w:semiHidden="1" w:unhideWhenUsed="1"/>
+    <w:lsdException w:name="List Bullet 4" w:semiHidden="1" w:unhideWhenUsed="1"/>
+    <w:lsdException w:name="List Bullet 5" w:semiHidden="1" w:unhideWhenUsed="1"/>
+    <w:lsdException w:name="List Number 2" w:semiHidden="1" w:unhideWhenUsed="1"/>
+    <w:lsdException w:name="List Number 3" w:semiHidden="1" w:unhideWhenUsed="1"/>
+    <w:lsdException w:name="List Number 4" w:semiHidden="1" w:unhideWhenUsed="1"/>
+    <w:lsdException w:name="List Number 5" w:semiHidden="1" w:unhideWhenUsed="1"/>
+    <w:lsdException w:name="Title" w:uiPriority="10" w:qFormat="1"/>
+    <w:lsdException w:name="Closing" w:semiHidden="1" w:unhideWhenUsed="1"/>
+    <w:lsdException w:name="Signature" w:semiHidden="1" w:unhideWhenUsed="1"/>
+    <w:lsdException w:name="Default Paragraph Font" w:semiHidden="1" w:uiPriority="1" w:unhideWhenUsed="1"/>
+    <w:lsdException w:name="Body Text" w:semiHidden="1" w:unhideWhenUsed="1"/>
+    <w:lsdException w:name="Body Text Indent" w:semiHidden="1" w:unhideWhenUsed="1"/>
+    <w:lsdException w:name="List Continue" w:semiHidden="1" w:unhideWhenUsed="1"/>
+    <w:lsdException w:name="List Continue 2" w:semiHidden="1" w:unhideWhenUsed="1"/>
+    <w:lsdException w:name="List Continue 3" w:semiHidden="1" w:unhideWhenUsed="1"/>
+    <w:lsdException w:name="List Continue 4" w:semiHidden="1" w:unhideWhenUsed="1"/>
+    <w:lsdException w:name="List Continue 5" w:semiHidden="1" w:unhideWhenUsed="1"/>
+    <w:lsdException w:name="Message Header" w:semiHidden="1" w:unhideWhenUsed="1"/>
+    <w:lsdException w:name="Subtitle" w:uiPriority="11" w:qFormat="1"/>
+    <w:lsdException w:name="Salutation" w:semiHidden="1" w:unhideWhenUsed="1"/>
+    <w:lsdException w:name="Date" w:semiHidden="1" w:unhideWhenUsed="1"/>
+    <w:lsdException w:name="Body Text First Indent" w:semiHidden="1" w:unhideWhenUsed="1"/>
+    <w:lsdException w:name="Body Text First Indent 2" w:semiHidden="1" w:unhideWhenUsed="1"/>
+    <w:lsdException w:name="Note Heading" w:semiHidden="1" w:unhideWhenUsed="1"/>
+    <w:lsdException w:name="Body Text 2" w:semiHidden="1" w:unhideWhenUsed="1"/>
+    <w:lsdException w:name="Body Text 3" w:semiHidden="1" w:unhideWhenUsed="1"/>
+    <w:lsdException w:name="Body Text Indent 2" w:semiHidden="1" w:unhideWhenUsed="1"/>
+    <w:lsdException w:name="Body Text Indent 3" w:semiHidden="1" w:unhideWhenUsed="1"/>
+    <w:lsdException w:name="Block Text" w:semiHidden="1" w:unhideWhenUsed="1"/>
+    <w:lsdException w:name="Hyperlink" w:semiHidden="1" w:unhideWhenUsed="1"/>
+    <w:lsdException w:name="FollowedHyperlink" w:semiHidden="1" w:unhideWhenUsed="1"/>
+    <w:lsdException w:name="Strong" w:uiPriority="22" w:qFormat="1"/>
+    <w:lsdException w:name="Emphasis" w:uiPriority="20" w:qFormat="1"/>
+    <w:lsdException w:name="Document Map" w:semiHidden="1" w:unhideWhenUsed="1"/>
+    <w:lsdException w:name="Plain Text" w:semiHidden="1" w:unhideWhenUsed="1"/>
+    <w:lsdException w:name="E-mail Signature" w:semiHidden="1" w:unhideWhenUsed="1"/>
+    <w:lsdException w:name="HTML Top of Form" w:semiHidden="1" w:unhideWhenUsed="1"/>
+    <w:lsdException w:name="HTML Bottom of Form" w:semiHidden="1" w:unhideWhenUsed="1"/>
+    <w:lsdException w:name="Normal (Web)" w:semiHidden="1" w:unhideWhenUsed="1"/>
+    <w:lsdException w:name="HTML Acronym" w:semiHidden="1" w:unhideWhenUsed="1"/>
+    <w:lsdException w:name="HTML Address" w:semiHidden="1" w:unhideWhenUsed="1"/>
+    <w:lsdException w:name="HTML Cite" w:semiHidden="1" w:unhideWhenUsed="1"/>
+    <w:lsdException w:name="HTML Code" w:semiHidden="1" w:unhideWhenUsed="1"/>
+    <w:lsdException w:name="HTML Definition" w:semiHidden="1" w:unhideWhenUsed="1"/>
+    <w:lsdException w:name="HTML Keyboard" w:semiHidden="1" w:unhideWhenUsed="1"/>
+    <w:lsdException w:name="HTML Preformatted" w:semiHidden="1" w:unhideWhenUsed="1"/>
+    <w:lsdException w:name="HTML Sample" w:semiHidden="1" w:unhideWhenUsed="1"/>
+    <w:lsdException w:name="HTML Typewriter" w:semiHidden="1" w:unhideWhenUsed="1"/>
+    <w:lsdException w:name="HTML Variable" w:semiHidden="1" w:unhideWhenUsed="1"/>
+    <w:lsdException w:name="Normal Table" w:semiHidden="1" w:unhideWhenUsed="1"/>
+    <w:lsdException w:name="annotation subject" w:semiHidden="1" w:unhideWhenUsed="1"/>
+    <w:lsdException w:name="No List" w:semiHidden="1" w:unhideWhenUsed="1"/>
+    <w:lsdException w:name="Outline List 1" w:semiHidden="1" w:unhideWhenUsed="1"/>
+    <w:lsdException w:name="Outline List 2" w:semiHidden="1" w:unhideWhenUsed="1"/>
+    <w:lsdException w:name="Outline List 3" w:semiHidden="1" w:unhideWhenUsed="1"/>
+    <w:lsdException w:name="Table Simple 1" w:semiHidden="1" w:unhideWhenUsed="1"/>
+    <w:lsdException w:name="Table Simple 2" w:semiHidden="1" w:unhideWhenUsed="1"/>
+    <w:lsdException w:name="Table Simple 3" w:semiHidden="1" w:unhideWhenUsed="1"/>
+    <w:lsdException w:name="Table Classic 1" w:semiHidden="1" w:unhideWhenUsed="1"/>
+    <w:lsdException w:name="Table Classic 2" w:semiHidden="1" w:unhideWhenUsed="1"/>
+    <w:lsdException w:name="Table Classic 3" w:semiHidden="1" w:unhideWhenUsed="1"/>
+    <w:lsdException w:name="Table Classic 4" w:semiHidden="1" w:unhideWhenUsed="1"/>
+    <w:lsdException w:name="Table Colorful 1" w:semiHidden="1" w:unhideWhenUsed="1"/>
+    <w:lsdException w:name="Table Colorful 2" w:semiHidden="1" w:unhideWhenUsed="1"/>
+    <w:lsdException w:name="Table Colorful 3" w:semiHidden="1" w:unhideWhenUsed="1"/>
+    <w:lsdException w:name="Table Columns 1" w:semiHidden="1" w:unhideWhenUsed="1"/>
+    <w:lsdException w:name="Table Columns 2" w:semiHidden="1" w:unhideWhenUsed="1"/>
+    <w:lsdException w:name="Table Columns 3" w:semiHidden="1" w:unhideWhenUsed="1"/>
+    <w:lsdException w:name="Table Columns 4" w:semiHidden="1" w:unhideWhenUsed="1"/>
+    <w:lsdException w:name="Table Columns 5" w:semiHidden="1" w:unhideWhenUsed="1"/>
+    <w:lsdException w:name="Table Grid 1" w:semiHidden="1" w:unhideWhenUsed="1"/>
+    <w:lsdException w:name="Table Grid 2" w:semiHidden="1" w:unhideWhenUsed="1"/>
+    <w:lsdException w:name="Table Grid 3" w:semiHidden="1" w:unhideWhenUsed="1"/>
+    <w:lsdException w:name="Table Grid 4" w:semiHidden="1" w:unhideWhenUsed="1"/>
+    <w:lsdException w:name="Table Grid 5" w:semiHidden="1" w:unhideWhenUsed="1"/>
+    <w:lsdException w:name="Table Grid 6" w:semiHidden="1" w:unhideWhenUsed="1"/>
+    <w:lsdException w:name="Table Grid 7" w:semiHidden="1" w:unhideWhenUsed="1"/>
+    <w:lsdException w:name="Table Grid 8" w:semiHidden="1" w:unhideWhenUsed="1"/>
+    <w:lsdException w:name="Table List 1" w:semiHidden="1" w:unhideWhenUsed="1"/>
+    <w:lsdException w:name="Table List 2" w:semiHidden="1" w:unhideWhenUsed="1"/>
+    <w:lsdException w:name="Table List 3" w:semiHidden="1" w:unhideWhenUsed="1"/>
+    <w:lsdException w:name="Table List 4" w:semiHidden="1" w:unhideWhenUsed="1"/>
+    <w:lsdException w:name="Table List 5" w:semiHidden="1" w:unhideWhenUsed="1"/>
+    <w:lsdException w:name="Table List 6" w:semiHidden="1" w:unhideWhenUsed="1"/>
+    <w:lsdException w:name="Table List 7" w:semiHidden="1" w:unhideWhenUsed="1"/>
+    <w:lsdException w:name="Table List 8" w:semiHidden="1" w:unhideWhenUsed="1"/>
+    <w:lsdException w:name="Table 3D effects 1" w:semiHidden="1" w:unhideWhenUsed="1"/>
+    <w:lsdException w:name="Table 3D effects 2" w:semiHidden="1" w:unhideWhenUsed="1"/>
+    <w:lsdException w:name="Table 3D effects 3" w:semiHidden="1" w:unhideWhenUsed="1"/>
+    <w:lsdException w:name="Table Contemporary" w:semiHidden="1" w:unhideWhenUsed="1"/>
+    <w:lsdException w:name="Table Elegant" w:semiHidden="1" w:unhideWhenUsed="1"/>
+    <w:lsdException w:name="Table Professional" w:semiHidden="1" w:unhideWhenUsed="1"/>
+    <w:lsdException w:name="Table Subtle 1" w:semiHidden="1" w:unhideWhenUsed="1"/>
+    <w:lsdException w:name="Table Subtle 2" w:semiHidden="1" w:unhideWhenUsed="1"/>
+    <w:lsdException w:name="Table Web 1" w:semiHidden="1" w:unhideWhenUsed="1"/>
+    <w:lsdException w:name="Table Web 2" w:semiHidden="1" w:unhideWhenUsed="1"/>
+    <w:lsdException w:name="Table Web 3" w:semiHidden="1" w:unhideWhenUsed="1"/>
+    <w:lsdException w:name="Balloon Text" w:semiHidden="1" w:unhideWhenUsed="1"/>
+    <w:lsdException w:name="Table Grid" w:uiPriority="59"/>
+    <w:lsdException w:name="Table Theme" w:semiHidden="1" w:unhideWhenUsed="1"/>
+    <w:lsdException w:name="Placeholder Text" w:semiHidden="1"/>
+    <w:lsdException w:name="No Spacing" w:uiPriority="1" w:qFormat="1"/>
+    <w:lsdException w:name="Light Shading" w:uiPriority="60"/>
+    <w:lsdException w:name="Light List" w:uiPriority="61"/>
+    <w:lsdException w:name="Light Grid" w:uiPriority="62"/>
+    <w:lsdException w:name="Medium Shading 1" w:uiPriority="63"/>
+    <w:lsdException w:name="Medium Shading 2" w:uiPriority="64"/>
+    <w:lsdException w:name="Medium List 1" w:uiPriority="65"/>
+    <w:lsdException w:name="Medium List 2" w:uiPriority="66"/>
+    <w:lsdException w:name="Medium Grid 1" w:uiPriority="67"/>
+    <w:lsdException w:name="Medium Grid 2" w:uiPriority="68"/>
+    <w:lsdException w:name="Medium Grid 3" w:uiPriority="69"/>
+    <w:lsdException w:name="Dark List" w:uiPriority="70"/>
+    <w:lsdException w:name="Colorful Shading" w:uiPriority="71"/>
+    <w:lsdException w:name="Colorful List" w:uiPriority="72"/>
+    <w:lsdException w:name="Colorful Grid" w:uiPriority="73"/>
+    <w:lsdException w:name="Light Shading Accent 1" w:uiPriority="60"/>
+    <w:lsdException w:name="Light List Accent 1" w:uiPriority="61"/>
+    <w:lsdException w:name="Light Grid Accent 1" w:uiPriority="62"/>
+    <w:lsdException w:name="Medium Shading 1 Accent 1" w:uiPriority="63"/>
+    <w:lsdException w:name="Medium Shading 2 Accent 1" w:uiPriority="64"/>
+    <w:lsdException w:name="Medium List 1 Accent 1" w:uiPriority="65"/>
+    <w:lsdException w:name="Revision" w:semiHidden="1"/>
+    <w:lsdException w:name="List Paragraph" w:uiPriority="34" w:qFormat="1"/>
+    <w:lsdException w:name="Quote" w:uiPriority="29" w:qFormat="1"/>
+    <w:lsdException w:name="Intense Quote" w:uiPriority="30" w:qFormat="1"/>
+    <w:lsdException w:name="Medium List 2 Accent 1" w:uiPriority="66"/>
+    <w:lsdException w:name="Medium Grid 1 Accent 1" w:uiPriority="67"/>
+    <w:lsdException w:name="Medium Grid 2 Accent 1" w:uiPriority="68"/>
+    <w:lsdException w:name="Medium Grid 3 Accent 1" w:uiPriority="69"/>
+    <w:lsdException w:name="Dark List Accent 1" w:uiPriority="70"/>
+    <w:lsdException w:name="Colorful Shading Accent 1" w:uiPriority="71"/>
+    <w:lsdException w:name="Colorful List Accent 1" w:uiPriority="72"/>
+    <w:lsdException w:name="Colorful Grid Accent 1" w:uiPriority="73"/>
+    <w:lsdException w:name="Light Shading Accent 2" w:uiPriority="60"/>
+    <w:lsdException w:name="Light List Accent 2" w:uiPriority="61"/>
+    <w:lsdException w:name="Light Grid Accent 2" w:uiPriority="62"/>
+    <w:lsdException w:name="Medium Shading 1 Accent 2" w:uiPriority="63"/>
+    <w:lsdException w:name="Medium Shading 2 Accent 2" w:uiPriority="64"/>
+    <w:lsdException w:name="Medium List 1 Accent 2" w:uiPriority="65"/>
+    <w:lsdException w:name="Medium List 2 Accent 2" w:uiPriority="66"/>
+    <w:lsdException w:name="Medium Grid 1 Accent 2" w:uiPriority="67"/>
+    <w:lsdException w:name="Medium Grid 2 Accent 2" w:uiPriority="68"/>
+    <w:lsdException w:name="Medium Grid 3 Accent 2" w:uiPriority="69"/>
+    <w:lsdException w:name="Dark List Accent 2" w:uiPriority="70"/>
+    <w:lsdException w:name="Colorful Shading Accent 2" w:uiPriority="71"/>
+    <w:lsdException w:name="Colorful List Accent 2" w:uiPriority="72"/>
+    <w:lsdException w:name="Colorful Grid Accent 2" w:uiPriority="73"/>
+    <w:lsdException w:name="Light Shading Accent 3" w:uiPriority="60"/>
+    <w:lsdException w:name="Light List Accent 3" w:uiPriority="61"/>
+    <w:lsdException w:name="Light Grid Accent 3" w:uiPriority="62"/>
+    <w:lsdException w:name="Medium Shading 1 Accent 3" w:uiPriority="63"/>
+    <w:lsdException w:name="Medium Shading 2 Accent 3" w:uiPriority="64"/>
+    <w:lsdException w:name="Medium List 1 Accent 3" w:uiPriority="65"/>
+    <w:lsdException w:name="Medium List 2 Accent 3" w:uiPriority="66"/>
+    <w:lsdException w:name="Medium Grid 1 Accent 3" w:uiPriority="67"/>
+    <w:lsdException w:name="Medium Grid 2 Accent 3" w:uiPriority="68"/>
+    <w:lsdException w:name="Medium Grid 3 Accent 3" w:uiPriority="69"/>
+    <w:lsdException w:name="Dark List Accent 3" w:uiPriority="70"/>
+    <w:lsdException w:name="Colorful Shading Accent 3" w:uiPriority="71"/>
+    <w:lsdException w:name="Colorful List Accent 3" w:uiPriority="72"/>
+    <w:lsdException w:name="Colorful Grid Accent 3" w:uiPriority="73"/>
+    <w:lsdException w:name="Light Shading Accent 4" w:uiPriority="60"/>
+    <w:lsdException w:name="Light List Accent 4" w:uiPriority="61"/>
+    <w:lsdException w:name="Light Grid Accent 4" w:uiPriority="62"/>
+    <w:lsdException w:name="Medium Shading 1 Accent 4" w:uiPriority="63"/>
+    <w:lsdException w:name="Medium Shading 2 Accent 4" w:uiPriority="64"/>
+    <w:lsdException w:name="Medium List 1 Accent 4" w:uiPriority="65"/>
+    <w:lsdException w:name="Medium List 2 Accent 4" w:uiPriority="66"/>
+    <w:lsdException w:name="Medium Grid 1 Accent 4" w:uiPriority="67"/>
+    <w:lsdException w:name="Medium Grid 2 Accent 4" w:uiPriority="68"/>
+    <w:lsdException w:name="Medium Grid 3 Accent 4" w:uiPriority="69"/>
+    <w:lsdException w:name="Dark List Accent 4" w:uiPriority="70"/>
+    <w:lsdException w:name="Colorful Shading Accent 4" w:uiPriority="71"/>
+    <w:lsdException w:name="Colorful List Accent 4" w:uiPriority="72"/>
+    <w:lsdException w:name="Colorful Grid Accent 4" w:uiPriority="73"/>
+    <w:lsdException w:name="Light Shading Accent 5" w:uiPriority="60"/>
+    <w:lsdException w:name="Light List Accent 5" w:uiPriority="61"/>
+    <w:lsdException w:name="Light Grid Accent 5" w:uiPriority="62"/>
+    <w:lsdException w:name="Medium Shading 1 Accent 5" w:uiPriority="63"/>
+    <w:lsdException w:name="Medium Shading 2 Accent 5" w:uiPriority="64"/>
+    <w:lsdException w:name="Medium List 1 Accent 5" w:uiPriority="65"/>
+    <w:lsdException w:name="Medium List 2 Accent 5" w:uiPriority="66"/>
+    <w:lsdException w:name="Medium Grid 1 Accent 5" w:uiPriority="67"/>
+    <w:lsdException w:name="Medium Grid 2 Accent 5" w:uiPriority="68"/>
+    <w:lsdException w:name="Medium Grid 3 Accent 5" w:uiPriority="69"/>
+    <w:lsdException w:name="Dark List Accent 5" w:uiPriority="70"/>
+    <w:lsdException w:name="Colorful Shading Accent 5" w:uiPriority="71"/>
+    <w:lsdException w:name="Colorful List Accent 5" w:uiPriority="72"/>
+    <w:lsdException w:name="Colorful Grid Accent 5" w:uiPriority="73"/>
+    <w:lsdException w:name="Light Shading Accent 6" w:uiPriority="60"/>
+    <w:lsdException w:name="Light List Accent 6" w:uiPriority="61"/>
+    <w:lsdException w:name="Light Grid Accent 6" w:uiPriority="62"/>
+    <w:lsdException w:name="Medium Shading 1 Accent 6" w:uiPriority="63"/>
+    <w:lsdException w:name="Medium Shading 2 Accent 6" w:uiPriority="64"/>
+    <w:lsdException w:name="Medium List 1 Accent 6" w:uiPriority="65"/>
+    <w:lsdException w:name="Medium List 2 Accent 6" w:uiPriority="66"/>
+    <w:lsdException w:name="Medium Grid 1 Accent 6" w:uiPriority="67"/>
+    <w:lsdException w:name="Medium Grid 2 Accent 6" w:uiPriority="68"/>
+    <w:lsdException w:name="Medium Grid 3 Accent 6" w:uiPriority="69"/>
+    <w:lsdException w:name="Dark List Accent 6" w:uiPriority="70"/>
+    <w:lsdException w:name="Colorful Shading Accent 6" w:uiPriority="71"/>
+    <w:lsdException w:name="Colorful List Accent 6" w:uiPriority="72"/>
+    <w:lsdException w:name="Colorful Grid Accent 6" w:uiPriority="73"/>
+    <w:lsdException w:name="Subtle Emphasis" w:uiPriority="19" w:qFormat="1"/>
+    <w:lsdException w:name="Intense Emphasis" w:uiPriority="21" w:qFormat="1"/>
+    <w:lsdException w:name="Subtle Reference" w:uiPriority="31" w:qFormat="1"/>
+    <w:lsdException w:name="Intense Reference" w:uiPriority="32" w:qFormat="1"/>
+    <w:lsdException w:name="Book Title" w:uiPriority="33" w:qFormat="1"/>
+    <w:lsdException w:name="Bibliography" w:semiHidden="1" w:uiPriority="37" w:unhideWhenUsed="1"/>
+    <w:lsdException w:name="TOC Heading" w:semiHidden="1" w:uiPriority="39" w:unhideWhenUsed="1" w:qFormat="1"/>
+    <w:lsdException w:name="Plain Table 1" w:uiPriority="41"/>
+    <w:lsdException w:name="Plain Table 2" w:uiPriority="42"/>
+    <w:lsdException w:name="Plain Table 3" w:uiPriority="43"/>
+    <w:lsdException w:name="Plain Table 4" w:uiPriority="44"/>
+    <w:lsdException w:name="Plain Table 5" w:uiPriority="45"/>
+    <w:lsdException w:name="Grid Table Light" w:uiPriority="40"/>
+    <w:lsdException w:name="Grid Table 1 Light" w:uiPriority="46"/>
+    <w:lsdException w:name="Grid Table 2" w:uiPriority="47"/>
+    <w:lsdException w:name="Grid Table 3" w:uiPriority="48"/>
+    <w:lsdException w:name="Grid Table 4" w:uiPriority="49"/>
+    <w:lsdException w:name="Grid Table 5 Dark" w:uiPriority="50"/>
+    <w:lsdException w:name="Grid Table 6 Colorful" w:uiPriority="51"/>
+    <w:lsdException w:name="Grid Table 7 Colorful" w:uiPriority="52"/>
+    <w:lsdException w:name="Grid Table 1 Light Accent 1" w:uiPriority="46"/>
+    <w:lsdException w:name="Grid Table 2 Accent 1" w:uiPriority="47"/>
+    <w:lsdException w:name="Grid Table 3 Accent 1" w:uiPriority="48"/>
+    <w:lsdException w:name="Grid Table 4 Accent 1" w:uiPriority="49"/>
+    <w:lsdException w:name="Grid Table 5 Dark Accent 1" w:uiPriority="50"/>
+    <w:lsdException w:name="Grid Table 6 Colorful Accent 1" w:uiPriority="51"/>
+    <w:lsdException w:name="Grid Table 7 Colorful Accent 1" w:uiPriority="52"/>
+    <w:lsdException w:name="Grid Table 1 Light Accent 2" w:uiPriority="46"/>
+    <w:lsdException w:name="Grid Table 2 Accent 2" w:uiPriority="47"/>
+    <w:lsdException w:name="Grid Table 3 Accent 2" w:uiPriority="48"/>
+    <w:lsdException w:name="Grid Table 4 Accent 2" w:uiPriority="49"/>
+    <w:lsdException w:name="Grid Table 5 Dark Accent 2" w:uiPriority="50"/>
+    <w:lsdException w:name="Grid Table 6 Colorful Accent 2" w:uiPriority="51"/>
+    <w:lsdException w:name="Grid Table 7 Colorful Accent 2" w:uiPriority="52"/>
+    <w:lsdException w:name="Grid Table 1 Light Accent 3" w:uiPriority="46"/>
+    <w:lsdException w:name="Grid Table 2 Accent 3" w:uiPriority="47"/>
+    <w:lsdException w:name="Grid Table 3 Accent 3" w:uiPriority="48"/>
+    <w:lsdException w:name="Grid Table 4 Accent 3" w:uiPriority="49"/>
+    <w:lsdException w:name="Grid Table 5 Dark Accent 3" w:uiPriority="50"/>
+    <w:lsdException w:name="Grid Table 6 Colorful Accent 3" w:uiPriority="51"/>
+    <w:lsdException w:name="Grid Table 7 Colorful Accent 3" w:uiPriority="52"/>
+    <w:lsdException w:name="Grid Table 1 Light Accent 4" w:uiPriority="46"/>
+    <w:lsdException w:name="Grid Table 2 Accent 4" w:uiPriority="47"/>
+    <w:lsdException w:name="Grid Table 3 Accent 4" w:uiPriority="48"/>
+    <w:lsdException w:name="Grid Table 4 Accent 4" w:uiPriority="49"/>
+    <w:lsdException w:name="Grid Table 5 Dark Accent 4" w:uiPriority="50"/>
+    <w:lsdException w:name="Grid Table 6 Colorful Accent 4" w:uiPriority="51"/>
+    <w:lsdException w:name="Grid Table 7 Colorful Accent 4" w:uiPriority="52"/>
+    <w:lsdException w:name="Grid Table 1 Light Accent 5" w:uiPriority="46"/>
+    <w:lsdException w:name="Grid Table 2 Accent 5" w:uiPriority="47"/>
+    <w:lsdException w:name="Grid Table 3 Accent 5" w:uiPriority="48"/>
+    <w:lsdException w:name="Grid Table 4 Accent 5" w:uiPriority="49"/>
+    <w:lsdException w:name="Grid Table 5 Dark Accent 5" w:uiPriority="50"/>
+    <w:lsdException w:name="Grid Table 6 Colorful Accent 5" w:uiPriority="51"/>
+    <w:lsdException w:name="Grid Table 7 Colorful Accent 5" w:uiPriority="52"/>
+    <w:lsdException w:name="Grid Table 1 Light Accent 6" w:uiPriority="46"/>
+    <w:lsdException w:name="Grid Table 2 Accent 6" w:uiPriority="47"/>
+    <w:lsdException w:name="Grid Table 3 Accent 6" w:uiPriority="48"/>
+    <w:lsdException w:name="Grid Table 4 Accent 6" w:uiPriority="49"/>
+    <w:lsdException w:name="Grid Table 5 Dark Accent 6" w:uiPriority="50"/>
+    <w:lsdException w:name="Grid Table 6 Colorful Accent 6" w:uiPriority="51"/>
+    <w:lsdException w:name="Grid Table 7 Colorful Accent 6" w:uiPriority="52"/>
+    <w:lsdException w:name="List Table 1 Light" w:uiPriority="46"/>
+    <w:lsdException w:name="List Table 2" w:uiPriority="47"/>
+    <w:lsdException w:name="List Table 3" w:uiPriority="48"/>
+    <w:lsdException w:name="List Table 4" w:uiPriority="49"/>
+    <w:lsdException w:name="List Table 5 Dark" w:uiPriority="50"/>
+    <w:lsdException w:name="List Table 6 Colorful" w:uiPriority="51"/>
+    <w:lsdException w:name="List Table 7 Colorful" w:uiPriority="52"/>
+    <w:lsdException w:name="List Table 1 Light Accent 1" w:uiPriority="46"/>
+    <w:lsdException w:name="List Table 2 Accent 1" w:uiPriority="47"/>
+    <w:lsdException w:name="List Table 3 Accent 1" w:uiPriority="48"/>
+    <w:lsdException w:name="List Table 4 Accent 1" w:uiPriority="49"/>
+    <w:lsdException w:name="List Table 5 Dark Accent 1" w:uiPriority="50"/>
+    <w:lsdException w:name="List Table 6 Colorful Accent 1" w:uiPriority="51"/>
+    <w:lsdException w:name="List Table 7 Colorful Accent 1" w:uiPriority="52"/>
+    <w:lsdException w:name="List Table 1 Light Accent 2" w:uiPriority="46"/>
+    <w:lsdException w:name="List Table 2 Accent 2" w:uiPriority="47"/>
+    <w:lsdException w:name="List Table 3 Accent 2" w:uiPriority="48"/>
+    <w:lsdException w:name="List Table 4 Accent 2" w:uiPriority="49"/>
+    <w:lsdException w:name="List Table 5 Dark Accent 2" w:uiPriority="50"/>
+    <w:lsdException w:name="List Table 6 Colorful Accent 2" w:uiPriority="51"/>
+    <w:lsdException w:name="List Table 7 Colorful Accent 2" w:uiPriority="52"/>
+    <w:lsdException w:name="List Table 1 Light Accent 3" w:uiPriority="46"/>
+    <w:lsdException w:name="List Table 2 Accent 3" w:uiPriority="47"/>
+    <w:lsdException w:name="List Table 3 Accent 3" w:uiPriority="48"/>
+    <w:lsdException w:name="List Table 4 Accent 3" w:uiPriority="49"/>
+    <w:lsdException w:name="List Table 5 Dark Accent 3" w:uiPriority="50"/>
+    <w:lsdException w:name="List Table 6 Colorful Accent 3" w:uiPriority="51"/>
+    <w:lsdException w:name="List Table 7 Colorful Accent 3" w:uiPriority="52"/>
+    <w:lsdException w:name="List Table 1 Light Accent 4" w:uiPriority="46"/>
+    <w:lsdException w:name="List Table 2 Accent 4" w:uiPriority="47"/>
+    <w:lsdException w:name="List Table 3 Accent 4" w:uiPriority="48"/>
+    <w:lsdException w:name="List Table 4 Accent 4" w:uiPriority="49"/>
+    <w:lsdException w:name="List Table 5 Dark Accent 4" w:uiPriority="50"/>
+    <w:lsdException w:name="List Table 6 Colorful Accent 4" w:uiPriority="51"/>
+    <w:lsdException w:name="List Table 7 Colorful Accent 4" w:uiPriority="52"/>
+    <w:lsdException w:name="List Table 1 Light Accent 5" w:uiPriority="46"/>
+    <w:lsdException w:name="List Table 2 Accent 5" w:uiPriority="47"/>
+    <w:lsdException w:name="List Table 3 Accent 5" w:uiPriority="48"/>
+    <w:lsdException w:name="List Table 4 Accent 5" w:uiPriority="49"/>
+    <w:lsdException w:name="List Table 5 Dark Accent 5" w:uiPriority="50"/>
+    <w:lsdException w:name="List Table 6 Colorful Accent 5" w:uiPriority="51"/>
+    <w:lsdException w:name="List Table 7 Colorful Accent 5" w:uiPriority="52"/>
+    <w:lsdException w:name="List Table 1 Light Accent 6" w:uiPriority="46"/>
+    <w:lsdException w:name="List Table 2 Accent 6" w:uiPriority="47"/>
+    <w:lsdException w:name="List Table 3 Accent 6" w:uiPriority="48"/>
+    <w:lsdException w:name="List Table 4 Accent 6" w:uiPriority="49"/>
+    <w:lsdException w:name="List Table 5 Dark Accent 6" w:uiPriority="50"/>
+    <w:lsdException w:name="List Table 6 Colorful Accent 6" w:uiPriority="51"/>
+    <w:lsdException w:name="List Table 7 Colorful Accent 6" w:uiPriority="52"/>
   </w:latentStyles>
   <w:style w:type="paragraph" w:default="1" w:styleId="Normal">
     <w:name w:val="Normal"/>

</xml_diff>

<commit_message>
Added LabelField (class + parsing code), added parsing code for ButtonField
Signed-off-by: Matthias Stevens <matthias.stevens@gmail.com>
</commit_message>
<xml_diff>
--- a/Documentation/XML format/Specifications.docx
+++ b/Documentation/XML format/Specifications.docx
@@ -9,16 +9,19 @@
       <w:r>
         <w:t>&lt;</w:t>
       </w:r>
-      <w:proofErr w:type="spellStart"/>
       <w:r>
         <w:t>S</w:t>
       </w:r>
       <w:r>
         <w:t>apelli</w:t>
       </w:r>
-      <w:proofErr w:type="spellEnd"/>
-      <w:r>
-        <w:t>-Collector-Project&gt;</w:t>
+      <w:r>
+        <w:t>Collector</w:t>
+      </w:r>
+      <w:bookmarkStart w:id="0" w:name="_GoBack"/>
+      <w:bookmarkEnd w:id="0"/>
+      <w:r>
+        <w:t>Project&gt;</w:t>
       </w:r>
       <w:r>
         <w:t xml:space="preserve"> or </w:t>
@@ -563,8 +566,6 @@
             <w:r>
               <w:t>0</w:t>
             </w:r>
-            <w:bookmarkStart w:id="0" w:name="_GoBack"/>
-            <w:bookmarkEnd w:id="0"/>
           </w:p>
         </w:tc>
       </w:tr>
@@ -10149,7 +10150,7 @@
 </file>
 
 <file path=customXml/itemProps1.xml><?xml version="1.0" encoding="utf-8"?>
-<ds:datastoreItem xmlns:ds="http://schemas.openxmlformats.org/officeDocument/2006/customXml" ds:itemID="{101F54F9-3A1C-490C-ACF2-E57D521DFF21}">
+<ds:datastoreItem xmlns:ds="http://schemas.openxmlformats.org/officeDocument/2006/customXml" ds:itemID="{9B0894DA-0E73-4A72-8303-9270A86E3B1A}">
   <ds:schemaRefs>
     <ds:schemaRef ds:uri="http://schemas.openxmlformats.org/officeDocument/2006/bibliography"/>
   </ds:schemaRefs>

</xml_diff>

<commit_message>
Implementation of new EndField logic
Signed-off-by: Matthias Stevens <matthias.stevens@gmail.com>
</commit_message>
<xml_diff>
--- a/Documentation/XML format/Specifications.docx
+++ b/Documentation/XML format/Specifications.docx
@@ -16,12 +16,7 @@
         <w:t>apelli</w:t>
       </w:r>
       <w:r>
-        <w:t>Collector</w:t>
-      </w:r>
-      <w:bookmarkStart w:id="0" w:name="_GoBack"/>
-      <w:bookmarkEnd w:id="0"/>
-      <w:r>
-        <w:t>Project&gt;</w:t>
+        <w:t>CollectorProject&gt;</w:t>
       </w:r>
       <w:r>
         <w:t xml:space="preserve"> or </w:t>
@@ -814,10 +809,10 @@
         <w:tblLook w:val="04A0" w:firstRow="1" w:lastRow="0" w:firstColumn="1" w:lastColumn="0" w:noHBand="0" w:noVBand="1"/>
       </w:tblPr>
       <w:tblGrid>
-        <w:gridCol w:w="2310"/>
-        <w:gridCol w:w="2310"/>
-        <w:gridCol w:w="2311"/>
-        <w:gridCol w:w="2311"/>
+        <w:gridCol w:w="2188"/>
+        <w:gridCol w:w="2128"/>
+        <w:gridCol w:w="3536"/>
+        <w:gridCol w:w="2286"/>
       </w:tblGrid>
       <w:tr>
         <w:trPr>
@@ -938,7 +933,6 @@
             <w:r>
               <w:rPr>
                 <w:b w:val="0"/>
-                <w:highlight w:val="yellow"/>
               </w:rPr>
               <w:t xml:space="preserve"> / name</w:t>
             </w:r>
@@ -1326,8 +1320,15 @@
             <w:r>
               <w:rPr>
                 <w:b w:val="0"/>
-              </w:rPr>
-              <w:t>…</w:t>
+                <w:highlight w:val="yellow"/>
+              </w:rPr>
+              <w:t>next</w:t>
+            </w:r>
+            <w:r>
+              <w:rPr>
+                <w:b w:val="0"/>
+              </w:rPr>
+              <w:t xml:space="preserve"> / end</w:t>
             </w:r>
           </w:p>
         </w:tc>
@@ -1340,6 +1341,9 @@
               <w:jc w:val="center"/>
               <w:cnfStyle w:val="000000000000" w:firstRow="0" w:lastRow="0" w:firstColumn="0" w:lastColumn="0" w:oddVBand="0" w:evenVBand="0" w:oddHBand="0" w:evenHBand="0" w:firstRowFirstColumn="0" w:firstRowLastColumn="0" w:lastRowFirstColumn="0" w:lastRowLastColumn="0"/>
             </w:pPr>
+            <w:r>
+              <w:t>No</w:t>
+            </w:r>
           </w:p>
         </w:tc>
         <w:tc>
@@ -1348,9 +1352,44 @@
           </w:tcPr>
           <w:p>
             <w:pPr>
-              <w:jc w:val="center"/>
-              <w:cnfStyle w:val="000000000000" w:firstRow="0" w:lastRow="0" w:firstColumn="0" w:lastColumn="0" w:oddVBand="0" w:evenVBand="0" w:oddHBand="0" w:evenHBand="0" w:firstRowFirstColumn="0" w:firstRowLastColumn="0" w:lastRowFirstColumn="0" w:lastRowLastColumn="0"/>
-            </w:pPr>
+              <w:cnfStyle w:val="000000000000" w:firstRow="0" w:lastRow="0" w:firstColumn="0" w:lastColumn="0" w:oddVBand="0" w:evenVBand="0" w:oddHBand="0" w:evenHBand="0" w:firstRowFirstColumn="0" w:firstRowLastColumn="0" w:lastRowFirstColumn="0" w:lastRowLastColumn="0"/>
+              <w:rPr>
+                <w:sz w:val="18"/>
+                <w:szCs w:val="18"/>
+              </w:rPr>
+            </w:pPr>
+            <w:r>
+              <w:rPr>
+                <w:sz w:val="18"/>
+                <w:szCs w:val="18"/>
+              </w:rPr>
+              <w:t>“_[SAVE+]{LOOPF</w:t>
+            </w:r>
+            <w:bookmarkStart w:id="0" w:name="_GoBack"/>
+            <w:bookmarkEnd w:id="0"/>
+            <w:r>
+              <w:rPr>
+                <w:sz w:val="18"/>
+                <w:szCs w:val="18"/>
+              </w:rPr>
+              <w:t>ORM,EXITAPP,PREVFORM}”</w:t>
+            </w:r>
+          </w:p>
+          <w:p>
+            <w:pPr>
+              <w:cnfStyle w:val="000000000000" w:firstRow="0" w:lastRow="0" w:firstColumn="0" w:lastColumn="0" w:oddVBand="0" w:evenVBand="0" w:oddHBand="0" w:evenHBand="0" w:firstRowFirstColumn="0" w:firstRowLastColumn="0" w:lastRowFirstColumn="0" w:lastRowLastColumn="0"/>
+              <w:rPr>
+                <w:sz w:val="18"/>
+                <w:szCs w:val="18"/>
+              </w:rPr>
+            </w:pPr>
+            <w:r>
+              <w:rPr>
+                <w:sz w:val="18"/>
+                <w:szCs w:val="18"/>
+              </w:rPr>
+              <w:t>/ “_LOOP” and “_EXIT”</w:t>
+            </w:r>
           </w:p>
         </w:tc>
         <w:tc>
@@ -1362,6 +1401,180 @@
               <w:jc w:val="center"/>
               <w:cnfStyle w:val="000000000000" w:firstRow="0" w:lastRow="0" w:firstColumn="0" w:lastColumn="0" w:oddVBand="0" w:evenVBand="0" w:oddHBand="0" w:evenHBand="0" w:firstRowFirstColumn="0" w:firstRowLastColumn="0" w:lastRowFirstColumn="0" w:lastRowLastColumn="0"/>
             </w:pPr>
+            <w:r>
+              <w:t>“_SAVE+LOOPFORM”</w:t>
+            </w:r>
+          </w:p>
+        </w:tc>
+      </w:tr>
+      <w:tr>
+        <w:trPr>
+          <w:cnfStyle w:val="000000100000" w:firstRow="0" w:lastRow="0" w:firstColumn="0" w:lastColumn="0" w:oddVBand="0" w:evenVBand="0" w:oddHBand="1" w:evenHBand="0" w:firstRowFirstColumn="0" w:firstRowLastColumn="0" w:lastRowFirstColumn="0" w:lastRowLastColumn="0"/>
+        </w:trPr>
+        <w:tc>
+          <w:tcPr>
+            <w:cnfStyle w:val="001000000000" w:firstRow="0" w:lastRow="0" w:firstColumn="1" w:lastColumn="0" w:oddVBand="0" w:evenVBand="0" w:oddHBand="0" w:evenHBand="0" w:firstRowFirstColumn="0" w:firstRowLastColumn="0" w:lastRowFirstColumn="0" w:lastRowLastColumn="0"/>
+            <w:tcW w:w="2310" w:type="dxa"/>
+          </w:tcPr>
+          <w:p>
+            <w:pPr>
+              <w:jc w:val="center"/>
+              <w:rPr>
+                <w:b w:val="0"/>
+              </w:rPr>
+            </w:pPr>
+            <w:proofErr w:type="spellStart"/>
+            <w:r>
+              <w:rPr>
+                <w:b w:val="0"/>
+                <w:highlight w:val="yellow"/>
+              </w:rPr>
+              <w:t>saveSound</w:t>
+            </w:r>
+            <w:proofErr w:type="spellEnd"/>
+            <w:r>
+              <w:rPr>
+                <w:b w:val="0"/>
+              </w:rPr>
+              <w:t xml:space="preserve"> / </w:t>
+            </w:r>
+            <w:proofErr w:type="spellStart"/>
+            <w:r>
+              <w:rPr>
+                <w:b w:val="0"/>
+              </w:rPr>
+              <w:t>endSound</w:t>
+            </w:r>
+            <w:proofErr w:type="spellEnd"/>
+          </w:p>
+        </w:tc>
+        <w:tc>
+          <w:tcPr>
+            <w:tcW w:w="2310" w:type="dxa"/>
+          </w:tcPr>
+          <w:p>
+            <w:pPr>
+              <w:jc w:val="center"/>
+              <w:cnfStyle w:val="000000100000" w:firstRow="0" w:lastRow="0" w:firstColumn="0" w:lastColumn="0" w:oddVBand="0" w:evenVBand="0" w:oddHBand="1" w:evenHBand="0" w:firstRowFirstColumn="0" w:firstRowLastColumn="0" w:lastRowFirstColumn="0" w:lastRowLastColumn="0"/>
+            </w:pPr>
+            <w:r>
+              <w:t>No</w:t>
+            </w:r>
+          </w:p>
+        </w:tc>
+        <w:tc>
+          <w:tcPr>
+            <w:tcW w:w="2311" w:type="dxa"/>
+          </w:tcPr>
+          <w:p>
+            <w:pPr>
+              <w:jc w:val="center"/>
+              <w:cnfStyle w:val="000000100000" w:firstRow="0" w:lastRow="0" w:firstColumn="0" w:lastColumn="0" w:oddVBand="0" w:evenVBand="0" w:oddHBand="1" w:evenHBand="0" w:firstRowFirstColumn="0" w:firstRowLastColumn="0" w:lastRowFirstColumn="0" w:lastRowLastColumn="0"/>
+            </w:pPr>
+            <w:r>
+              <w:t>Relative path to sound file</w:t>
+            </w:r>
+          </w:p>
+        </w:tc>
+        <w:tc>
+          <w:tcPr>
+            <w:tcW w:w="2311" w:type="dxa"/>
+          </w:tcPr>
+          <w:p>
+            <w:pPr>
+              <w:jc w:val="center"/>
+              <w:cnfStyle w:val="000000100000" w:firstRow="0" w:lastRow="0" w:firstColumn="0" w:lastColumn="0" w:oddVBand="0" w:evenVBand="0" w:oddHBand="1" w:evenHBand="0" w:firstRowFirstColumn="0" w:firstRowLastColumn="0" w:lastRowFirstColumn="0" w:lastRowLastColumn="0"/>
+            </w:pPr>
+            <w:r>
+              <w:t>N</w:t>
+            </w:r>
+            <w:r>
+              <w:t>ull</w:t>
+            </w:r>
+          </w:p>
+        </w:tc>
+      </w:tr>
+      <w:tr>
+        <w:tc>
+          <w:tcPr>
+            <w:cnfStyle w:val="001000000000" w:firstRow="0" w:lastRow="0" w:firstColumn="1" w:lastColumn="0" w:oddVBand="0" w:evenVBand="0" w:oddHBand="0" w:evenHBand="0" w:firstRowFirstColumn="0" w:firstRowLastColumn="0" w:lastRowFirstColumn="0" w:lastRowLastColumn="0"/>
+            <w:tcW w:w="2310" w:type="dxa"/>
+          </w:tcPr>
+          <w:p>
+            <w:pPr>
+              <w:jc w:val="center"/>
+              <w:rPr>
+                <w:b w:val="0"/>
+                <w:highlight w:val="yellow"/>
+              </w:rPr>
+            </w:pPr>
+            <w:proofErr w:type="spellStart"/>
+            <w:r>
+              <w:rPr>
+                <w:b w:val="0"/>
+                <w:highlight w:val="yellow"/>
+              </w:rPr>
+              <w:t>saveVibrate</w:t>
+            </w:r>
+            <w:proofErr w:type="spellEnd"/>
+            <w:r>
+              <w:rPr>
+                <w:b w:val="0"/>
+              </w:rPr>
+              <w:t xml:space="preserve"> / </w:t>
+            </w:r>
+            <w:proofErr w:type="spellStart"/>
+            <w:r>
+              <w:rPr>
+                <w:b w:val="0"/>
+              </w:rPr>
+              <w:t>endVibrate</w:t>
+            </w:r>
+            <w:proofErr w:type="spellEnd"/>
+          </w:p>
+        </w:tc>
+        <w:tc>
+          <w:tcPr>
+            <w:tcW w:w="2310" w:type="dxa"/>
+          </w:tcPr>
+          <w:p>
+            <w:pPr>
+              <w:jc w:val="center"/>
+              <w:cnfStyle w:val="000000000000" w:firstRow="0" w:lastRow="0" w:firstColumn="0" w:lastColumn="0" w:oddVBand="0" w:evenVBand="0" w:oddHBand="0" w:evenHBand="0" w:firstRowFirstColumn="0" w:firstRowLastColumn="0" w:lastRowFirstColumn="0" w:lastRowLastColumn="0"/>
+            </w:pPr>
+            <w:r>
+              <w:t>No</w:t>
+            </w:r>
+          </w:p>
+        </w:tc>
+        <w:tc>
+          <w:tcPr>
+            <w:tcW w:w="2311" w:type="dxa"/>
+          </w:tcPr>
+          <w:p>
+            <w:pPr>
+              <w:jc w:val="center"/>
+              <w:cnfStyle w:val="000000000000" w:firstRow="0" w:lastRow="0" w:firstColumn="0" w:lastColumn="0" w:oddVBand="0" w:evenVBand="0" w:oddHBand="0" w:evenHBand="0" w:firstRowFirstColumn="0" w:firstRowLastColumn="0" w:lastRowFirstColumn="0" w:lastRowLastColumn="0"/>
+            </w:pPr>
+            <w:proofErr w:type="spellStart"/>
+            <w:r>
+              <w:t>true|false</w:t>
+            </w:r>
+            <w:proofErr w:type="spellEnd"/>
+          </w:p>
+        </w:tc>
+        <w:tc>
+          <w:tcPr>
+            <w:tcW w:w="2311" w:type="dxa"/>
+          </w:tcPr>
+          <w:p>
+            <w:pPr>
+              <w:jc w:val="center"/>
+              <w:cnfStyle w:val="000000000000" w:firstRow="0" w:lastRow="0" w:firstColumn="0" w:lastColumn="0" w:oddVBand="0" w:evenVBand="0" w:oddHBand="0" w:evenHBand="0" w:firstRowFirstColumn="0" w:firstRowLastColumn="0" w:lastRowFirstColumn="0" w:lastRowLastColumn="0"/>
+            </w:pPr>
+            <w:r>
+              <w:t>true</w:t>
+            </w:r>
           </w:p>
         </w:tc>
       </w:tr>
@@ -10150,7 +10363,7 @@
 </file>
 
 <file path=customXml/itemProps1.xml><?xml version="1.0" encoding="utf-8"?>
-<ds:datastoreItem xmlns:ds="http://schemas.openxmlformats.org/officeDocument/2006/customXml" ds:itemID="{9B0894DA-0E73-4A72-8303-9270A86E3B1A}">
+<ds:datastoreItem xmlns:ds="http://schemas.openxmlformats.org/officeDocument/2006/customXml" ds:itemID="{1E41F387-5117-4D5A-B001-55135CA6B867}">
   <ds:schemaRefs>
     <ds:schemaRef ds:uri="http://schemas.openxmlformats.org/officeDocument/2006/bibliography"/>
   </ds:schemaRefs>

</xml_diff>

<commit_message>
Buttons can now have a boolean or datetime column
Signed-off-by: Matthias Stevens <matthias.stevens@gmail.com>
</commit_message>
<xml_diff>
--- a/Documentation/XML format/Specifications.docx
+++ b/Documentation/XML format/Specifications.docx
@@ -340,16 +340,8 @@
               <w:rPr>
                 <w:highlight w:val="yellow"/>
               </w:rPr>
-              <w:t xml:space="preserve"> / </w:t>
-            </w:r>
-            <w:proofErr w:type="spellStart"/>
-            <w:r>
-              <w:rPr>
-                <w:highlight w:val="yellow"/>
-              </w:rPr>
-              <w:t>Form:schema-id</w:t>
-            </w:r>
-            <w:proofErr w:type="spellEnd"/>
+              <w:t xml:space="preserve"> / Form:schema-id</w:t>
+            </w:r>
             <w:r>
               <w:rPr>
                 <w:rStyle w:val="FootnoteReference"/>
@@ -578,7 +570,6 @@
                 <w:highlight w:val="yellow"/>
               </w:rPr>
             </w:pPr>
-            <w:proofErr w:type="spellStart"/>
             <w:r>
               <w:rPr>
                 <w:b w:val="0"/>
@@ -586,7 +577,6 @@
               </w:rPr>
               <w:t>startForm</w:t>
             </w:r>
-            <w:proofErr w:type="spellEnd"/>
           </w:p>
         </w:tc>
         <w:tc>
@@ -1180,14 +1170,12 @@
                 <w:b w:val="0"/>
               </w:rPr>
             </w:pPr>
-            <w:proofErr w:type="spellStart"/>
             <w:r>
               <w:rPr>
                 <w:b w:val="0"/>
               </w:rPr>
               <w:t>storeEndTime</w:t>
             </w:r>
-            <w:proofErr w:type="spellEnd"/>
           </w:p>
         </w:tc>
         <w:tc>
@@ -1213,11 +1201,9 @@
               <w:jc w:val="center"/>
               <w:cnfStyle w:val="000000000000" w:firstRow="0" w:lastRow="0" w:firstColumn="0" w:lastColumn="0" w:oddVBand="0" w:evenVBand="0" w:oddHBand="0" w:evenHBand="0" w:firstRowFirstColumn="0" w:firstRowLastColumn="0" w:lastRowFirstColumn="0" w:lastRowLastColumn="0"/>
             </w:pPr>
-            <w:proofErr w:type="spellStart"/>
             <w:r>
               <w:t>true|false</w:t>
             </w:r>
-            <w:proofErr w:type="spellEnd"/>
           </w:p>
         </w:tc>
         <w:tc>
@@ -1282,11 +1268,9 @@
               <w:jc w:val="center"/>
               <w:cnfStyle w:val="000000100000" w:firstRow="0" w:lastRow="0" w:firstColumn="0" w:lastColumn="0" w:oddVBand="0" w:evenVBand="0" w:oddHBand="1" w:evenHBand="0" w:firstRowFirstColumn="0" w:firstRowLastColumn="0" w:lastRowFirstColumn="0" w:lastRowLastColumn="0"/>
             </w:pPr>
-            <w:proofErr w:type="spellStart"/>
             <w:r>
               <w:t>true|false</w:t>
             </w:r>
-            <w:proofErr w:type="spellEnd"/>
           </w:p>
         </w:tc>
         <w:tc>
@@ -1363,33 +1347,33 @@
                 <w:sz w:val="18"/>
                 <w:szCs w:val="18"/>
               </w:rPr>
-              <w:t>“_[SAVE+]{LOOPF</w:t>
+              <w:t>“_[SAVE+]{LOOPFORM,EXITAPP,PREVFORM}”</w:t>
+            </w:r>
+          </w:p>
+          <w:p>
+            <w:pPr>
+              <w:cnfStyle w:val="000000000000" w:firstRow="0" w:lastRow="0" w:firstColumn="0" w:lastColumn="0" w:oddVBand="0" w:evenVBand="0" w:oddHBand="0" w:evenHBand="0" w:firstRowFirstColumn="0" w:firstRowLastColumn="0" w:lastRowFirstColumn="0" w:lastRowLastColumn="0"/>
+              <w:rPr>
+                <w:sz w:val="18"/>
+                <w:szCs w:val="18"/>
+              </w:rPr>
+            </w:pPr>
+            <w:r>
+              <w:rPr>
+                <w:sz w:val="18"/>
+                <w:szCs w:val="18"/>
+              </w:rPr>
+              <w:t>/ “_LOOP” and “_EXIT”</w:t>
+            </w:r>
+            <w:r>
+              <w:rPr>
+                <w:sz w:val="18"/>
+                <w:szCs w:val="18"/>
+              </w:rPr>
+              <w:t xml:space="preserve"> (not case sensitive)</w:t>
             </w:r>
             <w:bookmarkStart w:id="0" w:name="_GoBack"/>
             <w:bookmarkEnd w:id="0"/>
-            <w:r>
-              <w:rPr>
-                <w:sz w:val="18"/>
-                <w:szCs w:val="18"/>
-              </w:rPr>
-              <w:t>ORM,EXITAPP,PREVFORM}”</w:t>
-            </w:r>
-          </w:p>
-          <w:p>
-            <w:pPr>
-              <w:cnfStyle w:val="000000000000" w:firstRow="0" w:lastRow="0" w:firstColumn="0" w:lastColumn="0" w:oddVBand="0" w:evenVBand="0" w:oddHBand="0" w:evenHBand="0" w:firstRowFirstColumn="0" w:firstRowLastColumn="0" w:lastRowFirstColumn="0" w:lastRowLastColumn="0"/>
-              <w:rPr>
-                <w:sz w:val="18"/>
-                <w:szCs w:val="18"/>
-              </w:rPr>
-            </w:pPr>
-            <w:r>
-              <w:rPr>
-                <w:sz w:val="18"/>
-                <w:szCs w:val="18"/>
-              </w:rPr>
-              <w:t>/ “_LOOP” and “_EXIT”</w:t>
-            </w:r>
           </w:p>
         </w:tc>
         <w:tc>
@@ -1423,7 +1407,6 @@
                 <w:b w:val="0"/>
               </w:rPr>
             </w:pPr>
-            <w:proofErr w:type="spellStart"/>
             <w:r>
               <w:rPr>
                 <w:b w:val="0"/>
@@ -1431,21 +1414,12 @@
               </w:rPr>
               <w:t>saveSound</w:t>
             </w:r>
-            <w:proofErr w:type="spellEnd"/>
-            <w:r>
-              <w:rPr>
-                <w:b w:val="0"/>
-              </w:rPr>
-              <w:t xml:space="preserve"> / </w:t>
-            </w:r>
-            <w:proofErr w:type="spellStart"/>
-            <w:r>
-              <w:rPr>
-                <w:b w:val="0"/>
-              </w:rPr>
-              <w:t>endSound</w:t>
-            </w:r>
-            <w:proofErr w:type="spellEnd"/>
+            <w:r>
+              <w:rPr>
+                <w:b w:val="0"/>
+              </w:rPr>
+              <w:t xml:space="preserve"> / endSound</w:t>
+            </w:r>
           </w:p>
         </w:tc>
         <w:tc>
@@ -1508,7 +1482,6 @@
                 <w:highlight w:val="yellow"/>
               </w:rPr>
             </w:pPr>
-            <w:proofErr w:type="spellStart"/>
             <w:r>
               <w:rPr>
                 <w:b w:val="0"/>
@@ -1516,21 +1489,12 @@
               </w:rPr>
               <w:t>saveVibrate</w:t>
             </w:r>
-            <w:proofErr w:type="spellEnd"/>
-            <w:r>
-              <w:rPr>
-                <w:b w:val="0"/>
-              </w:rPr>
-              <w:t xml:space="preserve"> / </w:t>
-            </w:r>
-            <w:proofErr w:type="spellStart"/>
-            <w:r>
-              <w:rPr>
-                <w:b w:val="0"/>
-              </w:rPr>
-              <w:t>endVibrate</w:t>
-            </w:r>
-            <w:proofErr w:type="spellEnd"/>
+            <w:r>
+              <w:rPr>
+                <w:b w:val="0"/>
+              </w:rPr>
+              <w:t xml:space="preserve"> / endVibrate</w:t>
+            </w:r>
           </w:p>
         </w:tc>
         <w:tc>
@@ -1556,11 +1520,9 @@
               <w:jc w:val="center"/>
               <w:cnfStyle w:val="000000000000" w:firstRow="0" w:lastRow="0" w:firstColumn="0" w:lastColumn="0" w:oddVBand="0" w:evenVBand="0" w:oddHBand="0" w:evenHBand="0" w:firstRowFirstColumn="0" w:firstRowLastColumn="0" w:lastRowFirstColumn="0" w:lastRowLastColumn="0"/>
             </w:pPr>
-            <w:proofErr w:type="spellStart"/>
             <w:r>
               <w:t>true|false</w:t>
             </w:r>
-            <w:proofErr w:type="spellEnd"/>
           </w:p>
         </w:tc>
         <w:tc>
@@ -2098,11 +2060,9 @@
               <w:jc w:val="center"/>
               <w:cnfStyle w:val="000000100000" w:firstRow="0" w:lastRow="0" w:firstColumn="0" w:lastColumn="0" w:oddVBand="0" w:evenVBand="0" w:oddHBand="1" w:evenHBand="0" w:firstRowFirstColumn="0" w:firstRowLastColumn="0" w:lastRowFirstColumn="0" w:lastRowLastColumn="0"/>
             </w:pPr>
-            <w:proofErr w:type="spellStart"/>
             <w:r>
               <w:t>always|true|notIfReached|never|false</w:t>
             </w:r>
-            <w:proofErr w:type="spellEnd"/>
           </w:p>
         </w:tc>
         <w:tc>
@@ -2114,11 +2074,9 @@
               <w:jc w:val="center"/>
               <w:cnfStyle w:val="000000100000" w:firstRow="0" w:lastRow="0" w:firstColumn="0" w:lastColumn="0" w:oddVBand="0" w:evenVBand="0" w:oddHBand="1" w:evenHBand="0" w:firstRowFirstColumn="0" w:firstRowLastColumn="0" w:lastRowFirstColumn="0" w:lastRowLastColumn="0"/>
             </w:pPr>
-            <w:proofErr w:type="spellStart"/>
             <w:r>
               <w:t>notIfReached</w:t>
             </w:r>
-            <w:proofErr w:type="spellEnd"/>
           </w:p>
         </w:tc>
       </w:tr>
@@ -2202,14 +2160,12 @@
                 <w:b w:val="0"/>
               </w:rPr>
             </w:pPr>
-            <w:proofErr w:type="spellStart"/>
             <w:r>
               <w:rPr>
                 <w:b w:val="0"/>
               </w:rPr>
               <w:t>img</w:t>
             </w:r>
-            <w:proofErr w:type="spellEnd"/>
           </w:p>
         </w:tc>
         <w:tc>
@@ -2245,15 +2201,7 @@
               <w:cnfStyle w:val="000000100000" w:firstRow="0" w:lastRow="0" w:firstColumn="0" w:lastColumn="0" w:oddVBand="0" w:evenVBand="0" w:oddHBand="1" w:evenHBand="0" w:firstRowFirstColumn="0" w:firstRowLastColumn="0" w:lastRowFirstColumn="0" w:lastRowLastColumn="0"/>
             </w:pPr>
             <w:r>
-              <w:t xml:space="preserve">(relative </w:t>
-            </w:r>
-            <w:proofErr w:type="spellStart"/>
-            <w:r>
-              <w:t>img</w:t>
-            </w:r>
-            <w:proofErr w:type="spellEnd"/>
-            <w:r>
-              <w:t>/ folder)</w:t>
+              <w:t>(relative img/ folder)</w:t>
             </w:r>
           </w:p>
         </w:tc>
@@ -2352,14 +2300,12 @@
                 <w:b w:val="0"/>
               </w:rPr>
             </w:pPr>
-            <w:proofErr w:type="spellStart"/>
             <w:r>
               <w:rPr>
                 <w:b w:val="0"/>
               </w:rPr>
               <w:t>backgroundColor</w:t>
             </w:r>
-            <w:proofErr w:type="spellEnd"/>
           </w:p>
         </w:tc>
         <w:tc>
@@ -2385,13 +2331,8 @@
               <w:jc w:val="center"/>
               <w:cnfStyle w:val="000000100000" w:firstRow="0" w:lastRow="0" w:firstColumn="0" w:lastColumn="0" w:oddVBand="0" w:evenVBand="0" w:oddHBand="1" w:evenHBand="0" w:firstRowFirstColumn="0" w:firstRowLastColumn="0" w:lastRowFirstColumn="0" w:lastRowLastColumn="0"/>
             </w:pPr>
-            <w:proofErr w:type="spellStart"/>
-            <w:r>
-              <w:t>Color</w:t>
-            </w:r>
-            <w:proofErr w:type="spellEnd"/>
-            <w:r>
-              <w:t xml:space="preserve"> String (e.g. #000000)</w:t>
+            <w:r>
+              <w:t>Color String (e.g. #000000)</w:t>
             </w:r>
           </w:p>
         </w:tc>
@@ -2868,11 +2809,9 @@
               <w:jc w:val="center"/>
               <w:cnfStyle w:val="000000000000" w:firstRow="0" w:lastRow="0" w:firstColumn="0" w:lastColumn="0" w:oddVBand="0" w:evenVBand="0" w:oddHBand="0" w:evenHBand="0" w:firstRowFirstColumn="0" w:firstRowLastColumn="0" w:lastRowFirstColumn="0" w:lastRowLastColumn="0"/>
             </w:pPr>
-            <w:proofErr w:type="spellStart"/>
             <w:r>
               <w:t>always|true|notIfReached|never|false</w:t>
             </w:r>
-            <w:proofErr w:type="spellEnd"/>
           </w:p>
         </w:tc>
         <w:tc>
@@ -2884,11 +2823,9 @@
               <w:jc w:val="center"/>
               <w:cnfStyle w:val="000000000000" w:firstRow="0" w:lastRow="0" w:firstColumn="0" w:lastColumn="0" w:oddVBand="0" w:evenVBand="0" w:oddHBand="0" w:evenHBand="0" w:firstRowFirstColumn="0" w:firstRowLastColumn="0" w:lastRowFirstColumn="0" w:lastRowLastColumn="0"/>
             </w:pPr>
-            <w:proofErr w:type="spellStart"/>
             <w:r>
               <w:t>notIfReached</w:t>
             </w:r>
-            <w:proofErr w:type="spellEnd"/>
           </w:p>
         </w:tc>
       </w:tr>
@@ -3039,14 +2976,12 @@
                 <w:b w:val="0"/>
               </w:rPr>
             </w:pPr>
-            <w:proofErr w:type="spellStart"/>
             <w:r>
               <w:rPr>
                 <w:b w:val="0"/>
               </w:rPr>
               <w:t>disableField</w:t>
             </w:r>
-            <w:proofErr w:type="spellEnd"/>
           </w:p>
         </w:tc>
         <w:tc>
@@ -3105,14 +3040,12 @@
                 <w:b w:val="0"/>
               </w:rPr>
             </w:pPr>
-            <w:proofErr w:type="spellStart"/>
             <w:r>
               <w:rPr>
                 <w:b w:val="0"/>
               </w:rPr>
               <w:t>useFrontCamera</w:t>
             </w:r>
-            <w:proofErr w:type="spellEnd"/>
           </w:p>
         </w:tc>
         <w:tc>
@@ -3138,11 +3071,9 @@
               <w:jc w:val="center"/>
               <w:cnfStyle w:val="000000000000" w:firstRow="0" w:lastRow="0" w:firstColumn="0" w:lastColumn="0" w:oddVBand="0" w:evenVBand="0" w:oddHBand="0" w:evenHBand="0" w:firstRowFirstColumn="0" w:firstRowLastColumn="0" w:lastRowFirstColumn="0" w:lastRowLastColumn="0"/>
             </w:pPr>
-            <w:proofErr w:type="spellStart"/>
             <w:r>
               <w:t>true|false</w:t>
             </w:r>
-            <w:proofErr w:type="spellEnd"/>
           </w:p>
         </w:tc>
         <w:tc>
@@ -3176,14 +3107,12 @@
                 <w:b w:val="0"/>
               </w:rPr>
             </w:pPr>
-            <w:proofErr w:type="spellStart"/>
             <w:r>
               <w:rPr>
                 <w:b w:val="0"/>
               </w:rPr>
               <w:t>captureImg</w:t>
             </w:r>
-            <w:proofErr w:type="spellEnd"/>
           </w:p>
         </w:tc>
         <w:tc>
@@ -3219,15 +3148,7 @@
               <w:cnfStyle w:val="000000100000" w:firstRow="0" w:lastRow="0" w:firstColumn="0" w:lastColumn="0" w:oddVBand="0" w:evenVBand="0" w:oddHBand="1" w:evenHBand="0" w:firstRowFirstColumn="0" w:firstRowLastColumn="0" w:lastRowFirstColumn="0" w:lastRowLastColumn="0"/>
             </w:pPr>
             <w:r>
-              <w:t xml:space="preserve">(relative </w:t>
-            </w:r>
-            <w:proofErr w:type="spellStart"/>
-            <w:r>
-              <w:t>img</w:t>
-            </w:r>
-            <w:proofErr w:type="spellEnd"/>
-            <w:r>
-              <w:t>/ folder)</w:t>
+              <w:t>(relative img/ folder)</w:t>
             </w:r>
           </w:p>
         </w:tc>
@@ -3259,14 +3180,12 @@
                 <w:b w:val="0"/>
               </w:rPr>
             </w:pPr>
-            <w:proofErr w:type="spellStart"/>
             <w:r>
               <w:rPr>
                 <w:b w:val="0"/>
               </w:rPr>
               <w:t>approveImg</w:t>
             </w:r>
-            <w:proofErr w:type="spellEnd"/>
           </w:p>
         </w:tc>
         <w:tc>
@@ -3302,15 +3221,7 @@
               <w:cnfStyle w:val="000000000000" w:firstRow="0" w:lastRow="0" w:firstColumn="0" w:lastColumn="0" w:oddVBand="0" w:evenVBand="0" w:oddHBand="0" w:evenHBand="0" w:firstRowFirstColumn="0" w:firstRowLastColumn="0" w:lastRowFirstColumn="0" w:lastRowLastColumn="0"/>
             </w:pPr>
             <w:r>
-              <w:t xml:space="preserve">(relative </w:t>
-            </w:r>
-            <w:proofErr w:type="spellStart"/>
-            <w:r>
-              <w:t>img</w:t>
-            </w:r>
-            <w:proofErr w:type="spellEnd"/>
-            <w:r>
-              <w:t>/ folder)</w:t>
+              <w:t>(relative img/ folder)</w:t>
             </w:r>
           </w:p>
         </w:tc>
@@ -3345,14 +3256,12 @@
                 <w:b w:val="0"/>
               </w:rPr>
             </w:pPr>
-            <w:proofErr w:type="spellStart"/>
             <w:r>
               <w:rPr>
                 <w:b w:val="0"/>
               </w:rPr>
               <w:t>discardImg</w:t>
             </w:r>
-            <w:proofErr w:type="spellEnd"/>
           </w:p>
         </w:tc>
         <w:tc>
@@ -3388,15 +3297,7 @@
               <w:cnfStyle w:val="000000100000" w:firstRow="0" w:lastRow="0" w:firstColumn="0" w:lastColumn="0" w:oddVBand="0" w:evenVBand="0" w:oddHBand="1" w:evenHBand="0" w:firstRowFirstColumn="0" w:firstRowLastColumn="0" w:lastRowFirstColumn="0" w:lastRowLastColumn="0"/>
             </w:pPr>
             <w:r>
-              <w:t xml:space="preserve">(relative </w:t>
-            </w:r>
-            <w:proofErr w:type="spellStart"/>
-            <w:r>
-              <w:t>img</w:t>
-            </w:r>
-            <w:proofErr w:type="spellEnd"/>
-            <w:r>
-              <w:t>/ folder)</w:t>
+              <w:t>(relative img/ folder)</w:t>
             </w:r>
           </w:p>
         </w:tc>
@@ -3428,14 +3329,12 @@
                 <w:b w:val="0"/>
               </w:rPr>
             </w:pPr>
-            <w:proofErr w:type="spellStart"/>
             <w:r>
               <w:rPr>
                 <w:b w:val="0"/>
               </w:rPr>
               <w:t>backgroundColor</w:t>
             </w:r>
-            <w:proofErr w:type="spellEnd"/>
           </w:p>
         </w:tc>
         <w:tc>
@@ -3461,13 +3360,8 @@
               <w:jc w:val="center"/>
               <w:cnfStyle w:val="000000000000" w:firstRow="0" w:lastRow="0" w:firstColumn="0" w:lastColumn="0" w:oddVBand="0" w:evenVBand="0" w:oddHBand="0" w:evenHBand="0" w:firstRowFirstColumn="0" w:firstRowLastColumn="0" w:lastRowFirstColumn="0" w:lastRowLastColumn="0"/>
             </w:pPr>
-            <w:proofErr w:type="spellStart"/>
-            <w:r>
-              <w:t>Color</w:t>
-            </w:r>
-            <w:proofErr w:type="spellEnd"/>
-            <w:r>
-              <w:t xml:space="preserve"> String (e.g. #000000)</w:t>
+            <w:r>
+              <w:t>Color String (e.g. #000000)</w:t>
             </w:r>
           </w:p>
         </w:tc>
@@ -3533,11 +3427,9 @@
               <w:jc w:val="center"/>
               <w:cnfStyle w:val="000000100000" w:firstRow="0" w:lastRow="0" w:firstColumn="0" w:lastColumn="0" w:oddVBand="0" w:evenVBand="0" w:oddHBand="1" w:evenHBand="0" w:firstRowFirstColumn="0" w:firstRowLastColumn="0" w:lastRowFirstColumn="0" w:lastRowLastColumn="0"/>
             </w:pPr>
-            <w:proofErr w:type="spellStart"/>
             <w:r>
               <w:t>on|always|true|auto|off|never|false</w:t>
             </w:r>
-            <w:proofErr w:type="spellEnd"/>
           </w:p>
         </w:tc>
         <w:tc>
@@ -3568,14 +3460,12 @@
                 <w:b w:val="0"/>
               </w:rPr>
             </w:pPr>
-            <w:proofErr w:type="spellStart"/>
             <w:r>
               <w:rPr>
                 <w:b w:val="0"/>
               </w:rPr>
               <w:t>useNativeApp</w:t>
             </w:r>
-            <w:proofErr w:type="spellEnd"/>
           </w:p>
         </w:tc>
         <w:tc>
@@ -3601,11 +3491,9 @@
               <w:jc w:val="center"/>
               <w:cnfStyle w:val="000000000000" w:firstRow="0" w:lastRow="0" w:firstColumn="0" w:lastColumn="0" w:oddVBand="0" w:evenVBand="0" w:oddHBand="0" w:evenHBand="0" w:firstRowFirstColumn="0" w:firstRowLastColumn="0" w:lastRowFirstColumn="0" w:lastRowLastColumn="0"/>
             </w:pPr>
-            <w:proofErr w:type="spellStart"/>
             <w:r>
               <w:t>true|false</w:t>
             </w:r>
-            <w:proofErr w:type="spellEnd"/>
           </w:p>
         </w:tc>
         <w:tc>
@@ -3664,47 +3552,7 @@
         </w:numPr>
       </w:pPr>
       <w:r>
-        <w:t xml:space="preserve">When </w:t>
-      </w:r>
-      <w:proofErr w:type="spellStart"/>
-      <w:r>
-        <w:t>useNativeApp</w:t>
-      </w:r>
-      <w:proofErr w:type="spellEnd"/>
-      <w:r>
-        <w:t xml:space="preserve">=true the </w:t>
-      </w:r>
-      <w:proofErr w:type="spellStart"/>
-      <w:r>
-        <w:t>useFrontCamera</w:t>
-      </w:r>
-      <w:proofErr w:type="spellEnd"/>
-      <w:r>
-        <w:t xml:space="preserve">, </w:t>
-      </w:r>
-      <w:proofErr w:type="spellStart"/>
-      <w:r>
-        <w:t>captureImg</w:t>
-      </w:r>
-      <w:proofErr w:type="spellEnd"/>
-      <w:r>
-        <w:t xml:space="preserve">, </w:t>
-      </w:r>
-      <w:proofErr w:type="spellStart"/>
-      <w:r>
-        <w:t>approveImg</w:t>
-      </w:r>
-      <w:proofErr w:type="spellEnd"/>
-      <w:r>
-        <w:t xml:space="preserve">, </w:t>
-      </w:r>
-      <w:proofErr w:type="spellStart"/>
-      <w:r>
-        <w:t>discardImg</w:t>
-      </w:r>
-      <w:proofErr w:type="spellEnd"/>
-      <w:r>
-        <w:t xml:space="preserve"> &amp; flash attributes are ignored</w:t>
+        <w:t>When useNativeApp=true the useFrontCamera, captureImg, approveImg, discardImg &amp; flash attributes are ignored</w:t>
       </w:r>
     </w:p>
     <w:p>
@@ -3952,11 +3800,9 @@
               <w:jc w:val="center"/>
               <w:cnfStyle w:val="000000000000" w:firstRow="0" w:lastRow="0" w:firstColumn="0" w:lastColumn="0" w:oddVBand="0" w:evenVBand="0" w:oddHBand="0" w:evenHBand="0" w:firstRowFirstColumn="0" w:firstRowLastColumn="0" w:lastRowFirstColumn="0" w:lastRowLastColumn="0"/>
             </w:pPr>
-            <w:proofErr w:type="spellStart"/>
             <w:r>
               <w:t>always|true|notIfReached|never|false</w:t>
             </w:r>
-            <w:proofErr w:type="spellEnd"/>
           </w:p>
         </w:tc>
         <w:tc>
@@ -3968,11 +3814,9 @@
               <w:jc w:val="center"/>
               <w:cnfStyle w:val="000000000000" w:firstRow="0" w:lastRow="0" w:firstColumn="0" w:lastColumn="0" w:oddVBand="0" w:evenVBand="0" w:oddHBand="0" w:evenHBand="0" w:firstRowFirstColumn="0" w:firstRowLastColumn="0" w:lastRowFirstColumn="0" w:lastRowLastColumn="0"/>
             </w:pPr>
-            <w:proofErr w:type="spellStart"/>
             <w:r>
               <w:t>notIfReached</w:t>
             </w:r>
-            <w:proofErr w:type="spellEnd"/>
           </w:p>
         </w:tc>
       </w:tr>
@@ -4123,14 +3967,12 @@
                 <w:b w:val="0"/>
               </w:rPr>
             </w:pPr>
-            <w:proofErr w:type="spellStart"/>
             <w:r>
               <w:rPr>
                 <w:b w:val="0"/>
               </w:rPr>
               <w:t>disableField</w:t>
             </w:r>
-            <w:proofErr w:type="spellEnd"/>
           </w:p>
         </w:tc>
         <w:tc>
@@ -4166,15 +4008,7 @@
               <w:cnfStyle w:val="000000100000" w:firstRow="0" w:lastRow="0" w:firstColumn="0" w:lastColumn="0" w:oddVBand="0" w:evenVBand="0" w:oddHBand="1" w:evenHBand="0" w:firstRowFirstColumn="0" w:firstRowLastColumn="0" w:lastRowFirstColumn="0" w:lastRowLastColumn="0"/>
             </w:pPr>
             <w:r>
-              <w:t xml:space="preserve">(relative </w:t>
-            </w:r>
-            <w:proofErr w:type="spellStart"/>
-            <w:r>
-              <w:t>img</w:t>
-            </w:r>
-            <w:proofErr w:type="spellEnd"/>
-            <w:r>
-              <w:t>/ folder)</w:t>
+              <w:t>(relative img/ folder)</w:t>
             </w:r>
           </w:p>
         </w:tc>
@@ -4206,14 +4040,12 @@
                 <w:b w:val="0"/>
               </w:rPr>
             </w:pPr>
-            <w:proofErr w:type="spellStart"/>
             <w:r>
               <w:rPr>
                 <w:b w:val="0"/>
               </w:rPr>
               <w:t>startRecImg</w:t>
             </w:r>
-            <w:proofErr w:type="spellEnd"/>
           </w:p>
         </w:tc>
         <w:tc>
@@ -4249,15 +4081,7 @@
               <w:cnfStyle w:val="000000000000" w:firstRow="0" w:lastRow="0" w:firstColumn="0" w:lastColumn="0" w:oddVBand="0" w:evenVBand="0" w:oddHBand="0" w:evenHBand="0" w:firstRowFirstColumn="0" w:firstRowLastColumn="0" w:lastRowFirstColumn="0" w:lastRowLastColumn="0"/>
             </w:pPr>
             <w:r>
-              <w:t xml:space="preserve">(relative </w:t>
-            </w:r>
-            <w:proofErr w:type="spellStart"/>
-            <w:r>
-              <w:t>img</w:t>
-            </w:r>
-            <w:proofErr w:type="spellEnd"/>
-            <w:r>
-              <w:t>/ folder)</w:t>
+              <w:t>(relative img/ folder)</w:t>
             </w:r>
           </w:p>
         </w:tc>
@@ -4292,14 +4116,12 @@
                 <w:b w:val="0"/>
               </w:rPr>
             </w:pPr>
-            <w:proofErr w:type="spellStart"/>
             <w:r>
               <w:rPr>
                 <w:b w:val="0"/>
               </w:rPr>
               <w:t>stopRecImg</w:t>
             </w:r>
-            <w:proofErr w:type="spellEnd"/>
           </w:p>
         </w:tc>
         <w:tc>
@@ -4335,15 +4157,7 @@
               <w:cnfStyle w:val="000000100000" w:firstRow="0" w:lastRow="0" w:firstColumn="0" w:lastColumn="0" w:oddVBand="0" w:evenVBand="0" w:oddHBand="1" w:evenHBand="0" w:firstRowFirstColumn="0" w:firstRowLastColumn="0" w:lastRowFirstColumn="0" w:lastRowLastColumn="0"/>
             </w:pPr>
             <w:r>
-              <w:t xml:space="preserve">(relative </w:t>
-            </w:r>
-            <w:proofErr w:type="spellStart"/>
-            <w:r>
-              <w:t>img</w:t>
-            </w:r>
-            <w:proofErr w:type="spellEnd"/>
-            <w:r>
-              <w:t>/ folder)</w:t>
+              <w:t>(relative img/ folder)</w:t>
             </w:r>
           </w:p>
         </w:tc>
@@ -4375,14 +4189,12 @@
                 <w:b w:val="0"/>
               </w:rPr>
             </w:pPr>
-            <w:proofErr w:type="spellStart"/>
             <w:r>
               <w:rPr>
                 <w:b w:val="0"/>
               </w:rPr>
               <w:t>backgroundColor</w:t>
             </w:r>
-            <w:proofErr w:type="spellEnd"/>
           </w:p>
         </w:tc>
         <w:tc>
@@ -4408,13 +4220,8 @@
               <w:jc w:val="center"/>
               <w:cnfStyle w:val="000000000000" w:firstRow="0" w:lastRow="0" w:firstColumn="0" w:lastColumn="0" w:oddVBand="0" w:evenVBand="0" w:oddHBand="0" w:evenHBand="0" w:firstRowFirstColumn="0" w:firstRowLastColumn="0" w:lastRowFirstColumn="0" w:lastRowLastColumn="0"/>
             </w:pPr>
-            <w:proofErr w:type="spellStart"/>
-            <w:r>
-              <w:t>Color</w:t>
-            </w:r>
-            <w:proofErr w:type="spellEnd"/>
-            <w:r>
-              <w:t xml:space="preserve"> String (e.g. #000000)</w:t>
+            <w:r>
+              <w:t>Color String (e.g. #000000)</w:t>
             </w:r>
           </w:p>
         </w:tc>
@@ -4449,14 +4256,12 @@
                 <w:b w:val="0"/>
               </w:rPr>
             </w:pPr>
-            <w:proofErr w:type="spellStart"/>
             <w:r>
               <w:rPr>
                 <w:b w:val="0"/>
               </w:rPr>
               <w:t>useNativeApp</w:t>
             </w:r>
-            <w:proofErr w:type="spellEnd"/>
           </w:p>
         </w:tc>
         <w:tc>
@@ -4482,11 +4287,9 @@
               <w:jc w:val="center"/>
               <w:cnfStyle w:val="000000100000" w:firstRow="0" w:lastRow="0" w:firstColumn="0" w:lastColumn="0" w:oddVBand="0" w:evenVBand="0" w:oddHBand="1" w:evenHBand="0" w:firstRowFirstColumn="0" w:firstRowLastColumn="0" w:lastRowFirstColumn="0" w:lastRowLastColumn="0"/>
             </w:pPr>
-            <w:proofErr w:type="spellStart"/>
             <w:r>
               <w:t>true|false</w:t>
             </w:r>
-            <w:proofErr w:type="spellEnd"/>
           </w:p>
         </w:tc>
         <w:tc>
@@ -4532,13 +4335,8 @@
           <w:numId w:val="2"/>
         </w:numPr>
       </w:pPr>
-      <w:proofErr w:type="spellStart"/>
-      <w:r>
-        <w:t>useNativeApp</w:t>
-      </w:r>
-      <w:proofErr w:type="spellEnd"/>
-      <w:r>
-        <w:t xml:space="preserve"> is not parsed/implemented yet</w:t>
+      <w:r>
+        <w:t>useNativeApp is not parsed/implemented yet</w:t>
       </w:r>
     </w:p>
     <w:p>
@@ -4785,11 +4583,9 @@
               <w:jc w:val="center"/>
               <w:cnfStyle w:val="000000000000" w:firstRow="0" w:lastRow="0" w:firstColumn="0" w:lastColumn="0" w:oddVBand="0" w:evenVBand="0" w:oddHBand="0" w:evenHBand="0" w:firstRowFirstColumn="0" w:firstRowLastColumn="0" w:lastRowFirstColumn="0" w:lastRowLastColumn="0"/>
             </w:pPr>
-            <w:proofErr w:type="spellStart"/>
             <w:r>
               <w:t>always|true|notIfReached|never|false</w:t>
             </w:r>
-            <w:proofErr w:type="spellEnd"/>
           </w:p>
         </w:tc>
         <w:tc>
@@ -4801,11 +4597,9 @@
               <w:jc w:val="center"/>
               <w:cnfStyle w:val="000000000000" w:firstRow="0" w:lastRow="0" w:firstColumn="0" w:lastColumn="0" w:oddVBand="0" w:evenVBand="0" w:oddHBand="0" w:evenHBand="0" w:firstRowFirstColumn="0" w:firstRowLastColumn="0" w:lastRowFirstColumn="0" w:lastRowLastColumn="0"/>
             </w:pPr>
-            <w:proofErr w:type="spellStart"/>
             <w:r>
               <w:t>notIfReached</w:t>
             </w:r>
-            <w:proofErr w:type="spellEnd"/>
           </w:p>
         </w:tc>
       </w:tr>
@@ -4920,13 +4714,8 @@
               <w:jc w:val="center"/>
               <w:cnfStyle w:val="000000000000" w:firstRow="0" w:lastRow="0" w:firstColumn="0" w:lastColumn="0" w:oddVBand="0" w:evenVBand="0" w:oddHBand="0" w:evenHBand="0" w:firstRowFirstColumn="0" w:firstRowLastColumn="0" w:lastRowFirstColumn="0" w:lastRowLastColumn="0"/>
             </w:pPr>
-            <w:proofErr w:type="spellStart"/>
-            <w:r>
-              <w:t>any|GPS|network</w:t>
-            </w:r>
-            <w:proofErr w:type="spellEnd"/>
-            <w:r>
-              <w:t xml:space="preserve"> (not case sensitive)</w:t>
+            <w:r>
+              <w:t>any|GPS|network (not case sensitive)</w:t>
             </w:r>
           </w:p>
         </w:tc>
@@ -4961,14 +4750,12 @@
                 <w:b w:val="0"/>
               </w:rPr>
             </w:pPr>
-            <w:proofErr w:type="spellStart"/>
             <w:r>
               <w:rPr>
                 <w:b w:val="0"/>
               </w:rPr>
               <w:t>startWithForm</w:t>
             </w:r>
-            <w:proofErr w:type="spellEnd"/>
           </w:p>
         </w:tc>
         <w:tc>
@@ -4994,11 +4781,9 @@
               <w:jc w:val="center"/>
               <w:cnfStyle w:val="000000100000" w:firstRow="0" w:lastRow="0" w:firstColumn="0" w:lastColumn="0" w:oddVBand="0" w:evenVBand="0" w:oddHBand="1" w:evenHBand="0" w:firstRowFirstColumn="0" w:firstRowLastColumn="0" w:lastRowFirstColumn="0" w:lastRowLastColumn="0"/>
             </w:pPr>
-            <w:proofErr w:type="spellStart"/>
             <w:r>
               <w:t>true|false</w:t>
             </w:r>
-            <w:proofErr w:type="spellEnd"/>
           </w:p>
         </w:tc>
         <w:tc>
@@ -5029,14 +4814,12 @@
                 <w:b w:val="0"/>
               </w:rPr>
             </w:pPr>
-            <w:proofErr w:type="spellStart"/>
             <w:r>
               <w:rPr>
                 <w:b w:val="0"/>
               </w:rPr>
               <w:t>waitAtField</w:t>
             </w:r>
-            <w:proofErr w:type="spellEnd"/>
           </w:p>
         </w:tc>
         <w:tc>
@@ -5062,11 +4845,9 @@
               <w:jc w:val="center"/>
               <w:cnfStyle w:val="000000000000" w:firstRow="0" w:lastRow="0" w:firstColumn="0" w:lastColumn="0" w:oddVBand="0" w:evenVBand="0" w:oddHBand="0" w:evenHBand="0" w:firstRowFirstColumn="0" w:firstRowLastColumn="0" w:lastRowFirstColumn="0" w:lastRowLastColumn="0"/>
             </w:pPr>
-            <w:proofErr w:type="spellStart"/>
             <w:r>
               <w:t>true|false</w:t>
             </w:r>
-            <w:proofErr w:type="spellEnd"/>
           </w:p>
         </w:tc>
         <w:tc>
@@ -5164,14 +4945,12 @@
                 <w:b w:val="0"/>
               </w:rPr>
             </w:pPr>
-            <w:proofErr w:type="spellStart"/>
             <w:r>
               <w:rPr>
                 <w:b w:val="0"/>
               </w:rPr>
               <w:t>maxAge</w:t>
             </w:r>
-            <w:proofErr w:type="spellEnd"/>
           </w:p>
         </w:tc>
         <w:tc>
@@ -5233,14 +5012,12 @@
                 <w:b w:val="0"/>
               </w:rPr>
             </w:pPr>
-            <w:proofErr w:type="spellStart"/>
             <w:r>
               <w:rPr>
                 <w:b w:val="0"/>
               </w:rPr>
               <w:t>maxAccuracyRadius</w:t>
             </w:r>
-            <w:proofErr w:type="spellEnd"/>
           </w:p>
         </w:tc>
         <w:tc>
@@ -5299,14 +5076,12 @@
                 <w:b w:val="0"/>
               </w:rPr>
             </w:pPr>
-            <w:proofErr w:type="spellStart"/>
             <w:r>
               <w:rPr>
                 <w:b w:val="0"/>
               </w:rPr>
               <w:t>useBestKnownLocationOnTimeout</w:t>
             </w:r>
-            <w:proofErr w:type="spellEnd"/>
           </w:p>
         </w:tc>
         <w:tc>
@@ -5332,11 +5107,9 @@
               <w:jc w:val="center"/>
               <w:cnfStyle w:val="000000000000" w:firstRow="0" w:lastRow="0" w:firstColumn="0" w:lastColumn="0" w:oddVBand="0" w:evenVBand="0" w:oddHBand="0" w:evenHBand="0" w:firstRowFirstColumn="0" w:firstRowLastColumn="0" w:lastRowFirstColumn="0" w:lastRowLastColumn="0"/>
             </w:pPr>
-            <w:proofErr w:type="spellStart"/>
             <w:r>
               <w:t>true|false</w:t>
             </w:r>
-            <w:proofErr w:type="spellEnd"/>
           </w:p>
         </w:tc>
         <w:tc>
@@ -5370,14 +5143,12 @@
                 <w:b w:val="0"/>
               </w:rPr>
             </w:pPr>
-            <w:proofErr w:type="spellStart"/>
             <w:r>
               <w:rPr>
                 <w:b w:val="0"/>
               </w:rPr>
               <w:t>doublePrecision</w:t>
             </w:r>
-            <w:proofErr w:type="spellEnd"/>
           </w:p>
         </w:tc>
         <w:tc>
@@ -5403,11 +5174,9 @@
               <w:jc w:val="center"/>
               <w:cnfStyle w:val="000000100000" w:firstRow="0" w:lastRow="0" w:firstColumn="0" w:lastColumn="0" w:oddVBand="0" w:evenVBand="0" w:oddHBand="1" w:evenHBand="0" w:firstRowFirstColumn="0" w:firstRowLastColumn="0" w:lastRowFirstColumn="0" w:lastRowLastColumn="0"/>
             </w:pPr>
-            <w:proofErr w:type="spellStart"/>
             <w:r>
               <w:t>true|false</w:t>
             </w:r>
-            <w:proofErr w:type="spellEnd"/>
           </w:p>
         </w:tc>
         <w:tc>
@@ -5441,14 +5210,12 @@
                 <w:b w:val="0"/>
               </w:rPr>
             </w:pPr>
-            <w:proofErr w:type="spellStart"/>
             <w:r>
               <w:rPr>
                 <w:b w:val="0"/>
               </w:rPr>
               <w:t>storeAltitude</w:t>
             </w:r>
-            <w:proofErr w:type="spellEnd"/>
           </w:p>
         </w:tc>
         <w:tc>
@@ -5474,11 +5241,9 @@
               <w:jc w:val="center"/>
               <w:cnfStyle w:val="000000000000" w:firstRow="0" w:lastRow="0" w:firstColumn="0" w:lastColumn="0" w:oddVBand="0" w:evenVBand="0" w:oddHBand="0" w:evenHBand="0" w:firstRowFirstColumn="0" w:firstRowLastColumn="0" w:lastRowFirstColumn="0" w:lastRowLastColumn="0"/>
             </w:pPr>
-            <w:proofErr w:type="spellStart"/>
             <w:r>
               <w:t>true|false</w:t>
             </w:r>
-            <w:proofErr w:type="spellEnd"/>
           </w:p>
         </w:tc>
         <w:tc>
@@ -5512,14 +5277,12 @@
                 <w:b w:val="0"/>
               </w:rPr>
             </w:pPr>
-            <w:proofErr w:type="spellStart"/>
             <w:r>
               <w:rPr>
                 <w:b w:val="0"/>
               </w:rPr>
               <w:t>storeBearing</w:t>
             </w:r>
-            <w:proofErr w:type="spellEnd"/>
           </w:p>
         </w:tc>
         <w:tc>
@@ -5545,11 +5308,9 @@
               <w:jc w:val="center"/>
               <w:cnfStyle w:val="000000100000" w:firstRow="0" w:lastRow="0" w:firstColumn="0" w:lastColumn="0" w:oddVBand="0" w:evenVBand="0" w:oddHBand="1" w:evenHBand="0" w:firstRowFirstColumn="0" w:firstRowLastColumn="0" w:lastRowFirstColumn="0" w:lastRowLastColumn="0"/>
             </w:pPr>
-            <w:proofErr w:type="spellStart"/>
             <w:r>
               <w:t>true|false</w:t>
             </w:r>
-            <w:proofErr w:type="spellEnd"/>
           </w:p>
         </w:tc>
         <w:tc>
@@ -5580,14 +5341,12 @@
                 <w:b w:val="0"/>
               </w:rPr>
             </w:pPr>
-            <w:proofErr w:type="spellStart"/>
             <w:r>
               <w:rPr>
                 <w:b w:val="0"/>
               </w:rPr>
               <w:t>storeSpeed</w:t>
             </w:r>
-            <w:proofErr w:type="spellEnd"/>
           </w:p>
         </w:tc>
         <w:tc>
@@ -5613,11 +5372,9 @@
               <w:jc w:val="center"/>
               <w:cnfStyle w:val="000000000000" w:firstRow="0" w:lastRow="0" w:firstColumn="0" w:lastColumn="0" w:oddVBand="0" w:evenVBand="0" w:oddHBand="0" w:evenHBand="0" w:firstRowFirstColumn="0" w:firstRowLastColumn="0" w:lastRowFirstColumn="0" w:lastRowLastColumn="0"/>
             </w:pPr>
-            <w:proofErr w:type="spellStart"/>
             <w:r>
               <w:t>true|false</w:t>
             </w:r>
-            <w:proofErr w:type="spellEnd"/>
           </w:p>
         </w:tc>
         <w:tc>
@@ -5651,14 +5408,12 @@
                 <w:b w:val="0"/>
               </w:rPr>
             </w:pPr>
-            <w:proofErr w:type="spellStart"/>
             <w:r>
               <w:rPr>
                 <w:b w:val="0"/>
               </w:rPr>
               <w:t>storeAccuracy</w:t>
             </w:r>
-            <w:proofErr w:type="spellEnd"/>
           </w:p>
         </w:tc>
         <w:tc>
@@ -5684,11 +5439,9 @@
               <w:jc w:val="center"/>
               <w:cnfStyle w:val="000000100000" w:firstRow="0" w:lastRow="0" w:firstColumn="0" w:lastColumn="0" w:oddVBand="0" w:evenVBand="0" w:oddHBand="1" w:evenHBand="0" w:firstRowFirstColumn="0" w:firstRowLastColumn="0" w:lastRowFirstColumn="0" w:lastRowLastColumn="0"/>
             </w:pPr>
-            <w:proofErr w:type="spellStart"/>
             <w:r>
               <w:t>true|false</w:t>
             </w:r>
-            <w:proofErr w:type="spellEnd"/>
           </w:p>
         </w:tc>
         <w:tc>
@@ -5719,14 +5472,12 @@
                 <w:b w:val="0"/>
               </w:rPr>
             </w:pPr>
-            <w:proofErr w:type="spellStart"/>
             <w:r>
               <w:rPr>
                 <w:b w:val="0"/>
               </w:rPr>
               <w:t>storeProvider</w:t>
             </w:r>
-            <w:proofErr w:type="spellEnd"/>
           </w:p>
         </w:tc>
         <w:tc>
@@ -5752,11 +5503,9 @@
               <w:jc w:val="center"/>
               <w:cnfStyle w:val="000000000000" w:firstRow="0" w:lastRow="0" w:firstColumn="0" w:lastColumn="0" w:oddVBand="0" w:evenVBand="0" w:oddHBand="0" w:evenHBand="0" w:firstRowFirstColumn="0" w:firstRowLastColumn="0" w:lastRowFirstColumn="0" w:lastRowLastColumn="0"/>
             </w:pPr>
-            <w:proofErr w:type="spellStart"/>
             <w:r>
               <w:t>true|false</w:t>
             </w:r>
-            <w:proofErr w:type="spellEnd"/>
           </w:p>
         </w:tc>
         <w:tc>
@@ -5806,24 +5555,14 @@
         <w:lastRenderedPageBreak/>
         <w:t xml:space="preserve">When </w:t>
       </w:r>
-      <w:proofErr w:type="spellStart"/>
       <w:r>
         <w:rPr>
           <w:b/>
         </w:rPr>
         <w:t>startWithForm</w:t>
       </w:r>
-      <w:proofErr w:type="spellEnd"/>
-      <w:r>
-        <w:t xml:space="preserve">=true the app will start listening for locations (using an appropriate </w:t>
-      </w:r>
-      <w:proofErr w:type="spellStart"/>
-      <w:r>
-        <w:t>LocationProvider</w:t>
-      </w:r>
-      <w:proofErr w:type="spellEnd"/>
-      <w:r>
-        <w:t xml:space="preserve">  as defined by the </w:t>
+      <w:r>
+        <w:t xml:space="preserve">=true the app will start listening for locations (using an appropriate LocationProvider  as defined by the </w:t>
       </w:r>
       <w:r>
         <w:rPr>
@@ -5855,36 +5594,30 @@
       <w:r>
         <w:t xml:space="preserve"> field is reached the current best known location will be used if </w:t>
       </w:r>
-      <w:proofErr w:type="spellStart"/>
       <w:r>
         <w:rPr>
           <w:b/>
         </w:rPr>
         <w:t>waitAtField</w:t>
       </w:r>
-      <w:proofErr w:type="spellEnd"/>
       <w:r>
         <w:t xml:space="preserve"> is not true and if it recent and accurate enough (as defined by the </w:t>
       </w:r>
-      <w:proofErr w:type="spellStart"/>
       <w:r>
         <w:rPr>
           <w:b/>
         </w:rPr>
         <w:t>maxAge</w:t>
       </w:r>
-      <w:proofErr w:type="spellEnd"/>
       <w:r>
         <w:t xml:space="preserve"> and </w:t>
       </w:r>
-      <w:proofErr w:type="spellStart"/>
       <w:r>
         <w:rPr>
           <w:b/>
         </w:rPr>
         <w:t>maxAccuracyRadius</w:t>
       </w:r>
-      <w:proofErr w:type="spellEnd"/>
       <w:r>
         <w:t xml:space="preserve"> attributes) and has an appropriate provider (as defined by the </w:t>
       </w:r>
@@ -5909,36 +5642,30 @@
       <w:r>
         <w:t xml:space="preserve">When </w:t>
       </w:r>
-      <w:proofErr w:type="spellStart"/>
       <w:r>
         <w:rPr>
           <w:b/>
         </w:rPr>
         <w:t>waitAtField</w:t>
       </w:r>
-      <w:proofErr w:type="spellEnd"/>
       <w:r>
         <w:t xml:space="preserve">=true the app will show the waiting screen and try to use each *new* location that is received after that point in time, if a location is received that is recent and accurate enough (as defined by the </w:t>
       </w:r>
-      <w:proofErr w:type="spellStart"/>
       <w:r>
         <w:rPr>
           <w:b/>
         </w:rPr>
         <w:t>maxAge</w:t>
       </w:r>
-      <w:proofErr w:type="spellEnd"/>
       <w:r>
         <w:t xml:space="preserve"> and </w:t>
       </w:r>
-      <w:proofErr w:type="spellStart"/>
       <w:r>
         <w:rPr>
           <w:b/>
         </w:rPr>
         <w:t>maxAccuracyRadius</w:t>
       </w:r>
-      <w:proofErr w:type="spellEnd"/>
       <w:r>
         <w:t xml:space="preserve"> attributes) and has an appropriate provider (as defined by the </w:t>
       </w:r>
@@ -5975,14 +5702,12 @@
       <w:r>
         <w:t xml:space="preserve"> happens the app will use the best known location if </w:t>
       </w:r>
-      <w:proofErr w:type="spellStart"/>
       <w:r>
         <w:rPr>
           <w:b/>
         </w:rPr>
         <w:t>useBestKnownLocationOnTimeout</w:t>
       </w:r>
-      <w:proofErr w:type="spellEnd"/>
       <w:r>
         <w:t>=true.</w:t>
       </w:r>
@@ -6231,11 +5956,9 @@
               <w:jc w:val="center"/>
               <w:cnfStyle w:val="000000000000" w:firstRow="0" w:lastRow="0" w:firstColumn="0" w:lastColumn="0" w:oddVBand="0" w:evenVBand="0" w:oddHBand="0" w:evenHBand="0" w:firstRowFirstColumn="0" w:firstRowLastColumn="0" w:lastRowFirstColumn="0" w:lastRowLastColumn="0"/>
             </w:pPr>
-            <w:proofErr w:type="spellStart"/>
             <w:r>
               <w:t>always|true|notIfReached|never|false</w:t>
             </w:r>
-            <w:proofErr w:type="spellEnd"/>
           </w:p>
         </w:tc>
         <w:tc>
@@ -6247,11 +5970,9 @@
               <w:jc w:val="center"/>
               <w:cnfStyle w:val="000000000000" w:firstRow="0" w:lastRow="0" w:firstColumn="0" w:lastColumn="0" w:oddVBand="0" w:evenVBand="0" w:oddHBand="0" w:evenHBand="0" w:firstRowFirstColumn="0" w:firstRowLastColumn="0" w:lastRowFirstColumn="0" w:lastRowLastColumn="0"/>
             </w:pPr>
-            <w:proofErr w:type="spellStart"/>
             <w:r>
               <w:t>notIfReached</w:t>
             </w:r>
-            <w:proofErr w:type="spellEnd"/>
           </w:p>
         </w:tc>
       </w:tr>
@@ -6335,14 +6056,12 @@
                 <w:b w:val="0"/>
               </w:rPr>
             </w:pPr>
-            <w:proofErr w:type="spellStart"/>
             <w:r>
               <w:rPr>
                 <w:b w:val="0"/>
               </w:rPr>
               <w:t>storeAzimuth</w:t>
             </w:r>
-            <w:proofErr w:type="spellEnd"/>
           </w:p>
         </w:tc>
         <w:tc>
@@ -6368,11 +6087,9 @@
               <w:jc w:val="center"/>
               <w:cnfStyle w:val="000000000000" w:firstRow="0" w:lastRow="0" w:firstColumn="0" w:lastColumn="0" w:oddVBand="0" w:evenVBand="0" w:oddHBand="0" w:evenHBand="0" w:firstRowFirstColumn="0" w:firstRowLastColumn="0" w:lastRowFirstColumn="0" w:lastRowLastColumn="0"/>
             </w:pPr>
-            <w:proofErr w:type="spellStart"/>
             <w:r>
               <w:t>true|false</w:t>
             </w:r>
-            <w:proofErr w:type="spellEnd"/>
           </w:p>
         </w:tc>
         <w:tc>
@@ -6406,14 +6123,12 @@
                 <w:b w:val="0"/>
               </w:rPr>
             </w:pPr>
-            <w:proofErr w:type="spellStart"/>
             <w:r>
               <w:rPr>
                 <w:b w:val="0"/>
               </w:rPr>
               <w:t>storePitch</w:t>
             </w:r>
-            <w:proofErr w:type="spellEnd"/>
           </w:p>
         </w:tc>
         <w:tc>
@@ -6439,11 +6154,9 @@
               <w:jc w:val="center"/>
               <w:cnfStyle w:val="000000100000" w:firstRow="0" w:lastRow="0" w:firstColumn="0" w:lastColumn="0" w:oddVBand="0" w:evenVBand="0" w:oddHBand="1" w:evenHBand="0" w:firstRowFirstColumn="0" w:firstRowLastColumn="0" w:lastRowFirstColumn="0" w:lastRowLastColumn="0"/>
             </w:pPr>
-            <w:proofErr w:type="spellStart"/>
             <w:r>
               <w:t>true|false</w:t>
             </w:r>
-            <w:proofErr w:type="spellEnd"/>
           </w:p>
         </w:tc>
         <w:tc>
@@ -6474,14 +6187,12 @@
                 <w:b w:val="0"/>
               </w:rPr>
             </w:pPr>
-            <w:proofErr w:type="spellStart"/>
             <w:r>
               <w:rPr>
                 <w:b w:val="0"/>
               </w:rPr>
               <w:t>storeRoll</w:t>
             </w:r>
-            <w:proofErr w:type="spellEnd"/>
           </w:p>
         </w:tc>
         <w:tc>
@@ -6507,11 +6218,9 @@
               <w:jc w:val="center"/>
               <w:cnfStyle w:val="000000000000" w:firstRow="0" w:lastRow="0" w:firstColumn="0" w:lastColumn="0" w:oddVBand="0" w:evenVBand="0" w:oddHBand="0" w:evenHBand="0" w:firstRowFirstColumn="0" w:firstRowLastColumn="0" w:lastRowFirstColumn="0" w:lastRowLastColumn="0"/>
             </w:pPr>
-            <w:proofErr w:type="spellStart"/>
             <w:r>
               <w:t>true|false</w:t>
             </w:r>
-            <w:proofErr w:type="spellEnd"/>
           </w:p>
         </w:tc>
         <w:tc>
@@ -6600,15 +6309,7 @@
         <w:t xml:space="preserve">Roll: Rotation around the Y axis, varying from -180° to 180°. </w:t>
       </w:r>
       <w:r>
-        <w:t>0° means the device is lying on its back (screen facing upwards), (-</w:t>
-      </w:r>
-      <w:proofErr w:type="gramStart"/>
-      <w:r>
-        <w:t>)180</w:t>
-      </w:r>
-      <w:proofErr w:type="gramEnd"/>
-      <w:r>
-        <w:t>° means it is lying on its "face" (screen facing downwards).</w:t>
+        <w:t>0° means the device is lying on its back (screen facing upwards), (-)180° means it is lying on its "face" (screen facing downwards).</w:t>
       </w:r>
     </w:p>
     <w:p>
@@ -6700,19 +6401,11 @@
           <w:lang w:val="fr-FR"/>
         </w:rPr>
       </w:pPr>
-      <w:proofErr w:type="spellStart"/>
       <w:r>
         <w:rPr>
           <w:lang w:val="fr-FR"/>
         </w:rPr>
-        <w:t>Attributes</w:t>
-      </w:r>
-      <w:proofErr w:type="spellEnd"/>
-      <w:r>
-        <w:rPr>
-          <w:lang w:val="fr-FR"/>
-        </w:rPr>
-        <w:t>:</w:t>
+        <w:t>Attributes:</w:t>
       </w:r>
     </w:p>
     <w:p>
@@ -7010,11 +6703,9 @@
               <w:jc w:val="center"/>
               <w:cnfStyle w:val="000000100000" w:firstRow="0" w:lastRow="0" w:firstColumn="0" w:lastColumn="0" w:oddVBand="0" w:evenVBand="0" w:oddHBand="1" w:evenHBand="0" w:firstRowFirstColumn="0" w:firstRowLastColumn="0" w:lastRowFirstColumn="0" w:lastRowLastColumn="0"/>
             </w:pPr>
-            <w:proofErr w:type="spellStart"/>
             <w:r>
               <w:t>true|false</w:t>
             </w:r>
-            <w:proofErr w:type="spellEnd"/>
           </w:p>
         </w:tc>
         <w:tc>
@@ -7157,11 +6848,9 @@
             <w:r>
               <w:t>&lt;</w:t>
             </w:r>
-            <w:proofErr w:type="spellStart"/>
             <w:r>
               <w:t>DropboxUpload</w:t>
             </w:r>
-            <w:proofErr w:type="spellEnd"/>
             <w:r>
               <w:t>&gt;</w:t>
             </w:r>
@@ -7191,11 +6880,9 @@
             <w:r>
               <w:t>&lt;</w:t>
             </w:r>
-            <w:proofErr w:type="spellStart"/>
             <w:r>
               <w:t>HTTPUpload</w:t>
             </w:r>
-            <w:proofErr w:type="spellEnd"/>
             <w:r>
               <w:t>&gt;</w:t>
             </w:r>
@@ -7226,15 +6913,7 @@
           </w:tcPr>
           <w:p>
             <w:r>
-              <w:t>&lt;</w:t>
-            </w:r>
-            <w:proofErr w:type="spellStart"/>
-            <w:r>
-              <w:t>SMSUpload</w:t>
-            </w:r>
-            <w:proofErr w:type="spellEnd"/>
-            <w:r>
-              <w:t>&gt;</w:t>
+              <w:t>&lt;SMSUpload&gt;</w:t>
             </w:r>
           </w:p>
         </w:tc>
@@ -7286,11 +6965,9 @@
       <w:r>
         <w:t>&lt;</w:t>
       </w:r>
-      <w:proofErr w:type="spellStart"/>
       <w:r>
         <w:t>DropboxUpload</w:t>
       </w:r>
-      <w:proofErr w:type="spellEnd"/>
       <w:r>
         <w:t>&gt;</w:t>
       </w:r>
@@ -7447,11 +7124,9 @@
               <w:jc w:val="center"/>
               <w:cnfStyle w:val="000000100000" w:firstRow="0" w:lastRow="0" w:firstColumn="0" w:lastColumn="0" w:oddVBand="0" w:evenVBand="0" w:oddHBand="1" w:evenHBand="0" w:firstRowFirstColumn="0" w:firstRowLastColumn="0" w:lastRowFirstColumn="0" w:lastRowLastColumn="0"/>
             </w:pPr>
-            <w:proofErr w:type="spellStart"/>
             <w:r>
               <w:t>true|false</w:t>
             </w:r>
-            <w:proofErr w:type="spellEnd"/>
           </w:p>
         </w:tc>
         <w:tc>
@@ -7482,14 +7157,12 @@
                 <w:b w:val="0"/>
               </w:rPr>
             </w:pPr>
-            <w:proofErr w:type="spellStart"/>
             <w:r>
               <w:rPr>
                 <w:b w:val="0"/>
               </w:rPr>
               <w:t>allowMobileData</w:t>
             </w:r>
-            <w:proofErr w:type="spellEnd"/>
           </w:p>
         </w:tc>
         <w:tc>
@@ -7515,11 +7188,9 @@
               <w:jc w:val="center"/>
               <w:cnfStyle w:val="000000000000" w:firstRow="0" w:lastRow="0" w:firstColumn="0" w:lastColumn="0" w:oddVBand="0" w:evenVBand="0" w:oddHBand="0" w:evenHBand="0" w:firstRowFirstColumn="0" w:firstRowLastColumn="0" w:lastRowFirstColumn="0" w:lastRowLastColumn="0"/>
             </w:pPr>
-            <w:proofErr w:type="spellStart"/>
             <w:r>
               <w:t>true|false</w:t>
             </w:r>
-            <w:proofErr w:type="spellEnd"/>
           </w:p>
         </w:tc>
         <w:tc>
@@ -7553,14 +7224,12 @@
                 <w:b w:val="0"/>
               </w:rPr>
             </w:pPr>
-            <w:proofErr w:type="spellStart"/>
             <w:r>
               <w:rPr>
                 <w:b w:val="0"/>
               </w:rPr>
               <w:t>allowRoaming</w:t>
             </w:r>
-            <w:proofErr w:type="spellEnd"/>
           </w:p>
         </w:tc>
         <w:tc>
@@ -7586,11 +7255,9 @@
               <w:jc w:val="center"/>
               <w:cnfStyle w:val="000000100000" w:firstRow="0" w:lastRow="0" w:firstColumn="0" w:lastColumn="0" w:oddVBand="0" w:evenVBand="0" w:oddHBand="1" w:evenHBand="0" w:firstRowFirstColumn="0" w:firstRowLastColumn="0" w:lastRowFirstColumn="0" w:lastRowLastColumn="0"/>
             </w:pPr>
-            <w:proofErr w:type="spellStart"/>
             <w:r>
               <w:t>true|false</w:t>
             </w:r>
-            <w:proofErr w:type="spellEnd"/>
           </w:p>
         </w:tc>
         <w:tc>
@@ -7636,11 +7303,9 @@
       <w:r>
         <w:t>&lt;</w:t>
       </w:r>
-      <w:proofErr w:type="spellStart"/>
       <w:r>
         <w:t>HTTPUpload</w:t>
       </w:r>
-      <w:proofErr w:type="spellEnd"/>
       <w:r>
         <w:t>&gt;</w:t>
       </w:r>
@@ -7797,11 +7462,9 @@
               <w:jc w:val="center"/>
               <w:cnfStyle w:val="000000100000" w:firstRow="0" w:lastRow="0" w:firstColumn="0" w:lastColumn="0" w:oddVBand="0" w:evenVBand="0" w:oddHBand="1" w:evenHBand="0" w:firstRowFirstColumn="0" w:firstRowLastColumn="0" w:lastRowFirstColumn="0" w:lastRowLastColumn="0"/>
             </w:pPr>
-            <w:proofErr w:type="spellStart"/>
             <w:r>
               <w:t>true|false</w:t>
             </w:r>
-            <w:proofErr w:type="spellEnd"/>
           </w:p>
         </w:tc>
         <w:tc>
@@ -7899,14 +7562,12 @@
                 <w:b w:val="0"/>
               </w:rPr>
             </w:pPr>
-            <w:proofErr w:type="spellStart"/>
             <w:r>
               <w:rPr>
                 <w:b w:val="0"/>
               </w:rPr>
               <w:t>allowMobileData</w:t>
             </w:r>
-            <w:proofErr w:type="spellEnd"/>
           </w:p>
         </w:tc>
         <w:tc>
@@ -7932,11 +7593,9 @@
               <w:jc w:val="center"/>
               <w:cnfStyle w:val="000000100000" w:firstRow="0" w:lastRow="0" w:firstColumn="0" w:lastColumn="0" w:oddVBand="0" w:evenVBand="0" w:oddHBand="1" w:evenHBand="0" w:firstRowFirstColumn="0" w:firstRowLastColumn="0" w:lastRowFirstColumn="0" w:lastRowLastColumn="0"/>
             </w:pPr>
-            <w:proofErr w:type="spellStart"/>
             <w:r>
               <w:t>true|false</w:t>
             </w:r>
-            <w:proofErr w:type="spellEnd"/>
           </w:p>
         </w:tc>
         <w:tc>
@@ -7967,14 +7626,12 @@
                 <w:b w:val="0"/>
               </w:rPr>
             </w:pPr>
-            <w:proofErr w:type="spellStart"/>
             <w:r>
               <w:rPr>
                 <w:b w:val="0"/>
               </w:rPr>
               <w:t>allowRoaming</w:t>
             </w:r>
-            <w:proofErr w:type="spellEnd"/>
           </w:p>
         </w:tc>
         <w:tc>
@@ -8000,11 +7657,9 @@
               <w:jc w:val="center"/>
               <w:cnfStyle w:val="000000000000" w:firstRow="0" w:lastRow="0" w:firstColumn="0" w:lastColumn="0" w:oddVBand="0" w:evenVBand="0" w:oddHBand="0" w:evenHBand="0" w:firstRowFirstColumn="0" w:firstRowLastColumn="0" w:lastRowFirstColumn="0" w:lastRowLastColumn="0"/>
             </w:pPr>
-            <w:proofErr w:type="spellStart"/>
             <w:r>
               <w:t>true|false</w:t>
             </w:r>
-            <w:proofErr w:type="spellEnd"/>
           </w:p>
         </w:tc>
         <w:tc>
@@ -8050,11 +7705,9 @@
       <w:r>
         <w:t>&lt;</w:t>
       </w:r>
-      <w:proofErr w:type="spellStart"/>
       <w:r>
         <w:t>SMSUpload</w:t>
       </w:r>
-      <w:proofErr w:type="spellEnd"/>
       <w:r>
         <w:t>&gt;</w:t>
       </w:r>
@@ -8211,11 +7864,9 @@
               <w:jc w:val="center"/>
               <w:cnfStyle w:val="000000100000" w:firstRow="0" w:lastRow="0" w:firstColumn="0" w:lastColumn="0" w:oddVBand="0" w:evenVBand="0" w:oddHBand="1" w:evenHBand="0" w:firstRowFirstColumn="0" w:firstRowLastColumn="0" w:lastRowFirstColumn="0" w:lastRowLastColumn="0"/>
             </w:pPr>
-            <w:proofErr w:type="spellStart"/>
             <w:r>
               <w:t>true|false</w:t>
             </w:r>
-            <w:proofErr w:type="spellEnd"/>
           </w:p>
         </w:tc>
         <w:tc>
@@ -8313,14 +7964,12 @@
                 <w:b w:val="0"/>
               </w:rPr>
             </w:pPr>
-            <w:proofErr w:type="spellStart"/>
             <w:r>
               <w:rPr>
                 <w:b w:val="0"/>
               </w:rPr>
               <w:t>allowRoaming</w:t>
             </w:r>
-            <w:proofErr w:type="spellEnd"/>
           </w:p>
         </w:tc>
         <w:tc>
@@ -8346,11 +7995,9 @@
               <w:jc w:val="center"/>
               <w:cnfStyle w:val="000000100000" w:firstRow="0" w:lastRow="0" w:firstColumn="0" w:lastColumn="0" w:oddVBand="0" w:evenVBand="0" w:oddHBand="1" w:evenHBand="0" w:firstRowFirstColumn="0" w:firstRowLastColumn="0" w:lastRowFirstColumn="0" w:lastRowLastColumn="0"/>
             </w:pPr>
-            <w:proofErr w:type="spellStart"/>
             <w:r>
               <w:t>true|false</w:t>
             </w:r>
-            <w:proofErr w:type="spellEnd"/>
           </w:p>
         </w:tc>
         <w:tc>
@@ -8556,11 +8203,9 @@
               <w:jc w:val="center"/>
               <w:cnfStyle w:val="000000100000" w:firstRow="0" w:lastRow="0" w:firstColumn="0" w:lastColumn="0" w:oddVBand="0" w:evenVBand="0" w:oddHBand="1" w:evenHBand="0" w:firstRowFirstColumn="0" w:firstRowLastColumn="0" w:lastRowFirstColumn="0" w:lastRowLastColumn="0"/>
             </w:pPr>
-            <w:proofErr w:type="spellStart"/>
             <w:r>
               <w:t>true|false</w:t>
             </w:r>
-            <w:proofErr w:type="spellEnd"/>
           </w:p>
         </w:tc>
         <w:tc>
@@ -8675,35 +8320,7 @@
         <w:rPr>
           <w:highlight w:val="yellow"/>
         </w:rPr>
-        <w:t xml:space="preserve"> Default is 2 (corresponding to </w:t>
-      </w:r>
-      <w:proofErr w:type="spellStart"/>
-      <w:r>
-        <w:rPr>
-          <w:highlight w:val="yellow"/>
-        </w:rPr>
-        <w:t>Sapelli</w:t>
-      </w:r>
-      <w:proofErr w:type="spellEnd"/>
-      <w:r>
-        <w:rPr>
-          <w:highlight w:val="yellow"/>
-        </w:rPr>
-        <w:t xml:space="preserve"> v2.x.) unless &lt;ExCiteS-Collector-Project&gt; tag was used, in which case it is 1 (corresponding to the pre-</w:t>
-      </w:r>
-      <w:proofErr w:type="spellStart"/>
-      <w:r>
-        <w:rPr>
-          <w:highlight w:val="yellow"/>
-        </w:rPr>
-        <w:t>Sapelli</w:t>
-      </w:r>
-      <w:proofErr w:type="spellEnd"/>
-      <w:r>
-        <w:rPr>
-          <w:highlight w:val="yellow"/>
-        </w:rPr>
-        <w:t xml:space="preserve"> v1.x version</w:t>
+        <w:t xml:space="preserve"> Default is 2 (corresponding to Sapelli v2.x.) unless &lt;ExCiteS-Collector-Project&gt; tag was used, in which case it is 1 (corresponding to the pre-Sapelli v1.x version</w:t>
       </w:r>
       <w:r>
         <w:rPr>
@@ -8735,23 +8352,7 @@
         <w:rPr>
           <w:highlight w:val="yellow"/>
         </w:rPr>
-        <w:t xml:space="preserve"> </w:t>
-      </w:r>
-      <w:proofErr w:type="spellStart"/>
-      <w:proofErr w:type="gramStart"/>
-      <w:r>
-        <w:rPr>
-          <w:highlight w:val="yellow"/>
-        </w:rPr>
-        <w:t>id</w:t>
-      </w:r>
-      <w:proofErr w:type="spellEnd"/>
-      <w:proofErr w:type="gramEnd"/>
-      <w:r>
-        <w:rPr>
-          <w:highlight w:val="yellow"/>
-        </w:rPr>
-        <w:t xml:space="preserve"> is only required</w:t>
+        <w:t xml:space="preserve"> id is only required</w:t>
       </w:r>
       <w:r>
         <w:rPr>
@@ -10363,7 +9964,7 @@
 </file>
 
 <file path=customXml/itemProps1.xml><?xml version="1.0" encoding="utf-8"?>
-<ds:datastoreItem xmlns:ds="http://schemas.openxmlformats.org/officeDocument/2006/customXml" ds:itemID="{1E41F387-5117-4D5A-B001-55135CA6B867}">
+<ds:datastoreItem xmlns:ds="http://schemas.openxmlformats.org/officeDocument/2006/customXml" ds:itemID="{BE541CDD-1D94-4623-8092-EB9693372907}">
   <ds:schemaRefs>
     <ds:schemaRef ds:uri="http://schemas.openxmlformats.org/officeDocument/2006/bibliography"/>
   </ds:schemaRefs>

</xml_diff>

<commit_message>
PageView working + FormParser bug fixes + new FieldUI methods
Signed-off-by: Matthias Stevens <matthias.stevens@gmail.com>
</commit_message>
<xml_diff>
--- a/Documentation/XML format/Specifications.docx
+++ b/Documentation/XML format/Specifications.docx
@@ -799,10 +799,10 @@
         <w:tblLook w:val="04A0" w:firstRow="1" w:lastRow="0" w:firstColumn="1" w:lastColumn="0" w:noHBand="0" w:noVBand="1"/>
       </w:tblPr>
       <w:tblGrid>
-        <w:gridCol w:w="2188"/>
-        <w:gridCol w:w="2128"/>
-        <w:gridCol w:w="3536"/>
-        <w:gridCol w:w="2286"/>
+        <w:gridCol w:w="2310"/>
+        <w:gridCol w:w="2310"/>
+        <w:gridCol w:w="3070"/>
+        <w:gridCol w:w="2311"/>
       </w:tblGrid>
       <w:tr>
         <w:trPr>
@@ -1347,46 +1347,77 @@
                 <w:sz w:val="18"/>
                 <w:szCs w:val="18"/>
               </w:rPr>
-              <w:t>“_[SAVE+]{LOOPFORM,EXITAPP,PREVFORM}”</w:t>
-            </w:r>
-          </w:p>
-          <w:p>
-            <w:pPr>
-              <w:cnfStyle w:val="000000000000" w:firstRow="0" w:lastRow="0" w:firstColumn="0" w:lastColumn="0" w:oddVBand="0" w:evenVBand="0" w:oddHBand="0" w:evenHBand="0" w:firstRowFirstColumn="0" w:firstRowLastColumn="0" w:lastRowFirstColumn="0" w:lastRowLastColumn="0"/>
+              <w:t>“</w:t>
+            </w:r>
+            <w:r>
               <w:rPr>
                 <w:sz w:val="18"/>
                 <w:szCs w:val="18"/>
               </w:rPr>
-            </w:pPr>
+              <w:t>[</w:t>
+            </w:r>
             <w:r>
               <w:rPr>
                 <w:sz w:val="18"/>
                 <w:szCs w:val="18"/>
               </w:rPr>
-              <w:t>/ “_LOOP” and “_EXIT”</w:t>
+              <w:t>_</w:t>
             </w:r>
             <w:r>
               <w:rPr>
                 <w:sz w:val="18"/>
                 <w:szCs w:val="18"/>
               </w:rPr>
+              <w:t>]</w:t>
+            </w:r>
+            <w:r>
+              <w:rPr>
+                <w:sz w:val="18"/>
+                <w:szCs w:val="18"/>
+              </w:rPr>
+              <w:t>{LOOPFORM,EXITAPP,PREVFORM}”</w:t>
+            </w:r>
+          </w:p>
+          <w:p>
+            <w:pPr>
+              <w:cnfStyle w:val="000000000000" w:firstRow="0" w:lastRow="0" w:firstColumn="0" w:lastColumn="0" w:oddVBand="0" w:evenVBand="0" w:oddHBand="0" w:evenHBand="0" w:firstRowFirstColumn="0" w:firstRowLastColumn="0" w:lastRowFirstColumn="0" w:lastRowLastColumn="0"/>
+              <w:rPr>
+                <w:sz w:val="18"/>
+                <w:szCs w:val="18"/>
+              </w:rPr>
+            </w:pPr>
+            <w:r>
+              <w:rPr>
+                <w:sz w:val="18"/>
+                <w:szCs w:val="18"/>
+              </w:rPr>
+              <w:t>/ “_LOOP” and “_EXIT”</w:t>
+            </w:r>
+            <w:r>
+              <w:rPr>
+                <w:sz w:val="18"/>
+                <w:szCs w:val="18"/>
+              </w:rPr>
               <w:t xml:space="preserve"> (not case sensitive)</w:t>
+            </w:r>
+          </w:p>
+        </w:tc>
+        <w:tc>
+          <w:tcPr>
+            <w:tcW w:w="2311" w:type="dxa"/>
+          </w:tcPr>
+          <w:p>
+            <w:pPr>
+              <w:jc w:val="center"/>
+              <w:cnfStyle w:val="000000000000" w:firstRow="0" w:lastRow="0" w:firstColumn="0" w:lastColumn="0" w:oddVBand="0" w:evenVBand="0" w:oddHBand="0" w:evenHBand="0" w:firstRowFirstColumn="0" w:firstRowLastColumn="0" w:lastRowFirstColumn="0" w:lastRowLastColumn="0"/>
+            </w:pPr>
+            <w:r>
+              <w:t>“</w:t>
             </w:r>
             <w:bookmarkStart w:id="0" w:name="_GoBack"/>
             <w:bookmarkEnd w:id="0"/>
-          </w:p>
-        </w:tc>
-        <w:tc>
-          <w:tcPr>
-            <w:tcW w:w="2311" w:type="dxa"/>
-          </w:tcPr>
-          <w:p>
-            <w:pPr>
-              <w:jc w:val="center"/>
-              <w:cnfStyle w:val="000000000000" w:firstRow="0" w:lastRow="0" w:firstColumn="0" w:lastColumn="0" w:oddVBand="0" w:evenVBand="0" w:oddHBand="0" w:evenHBand="0" w:firstRowFirstColumn="0" w:firstRowLastColumn="0" w:lastRowFirstColumn="0" w:lastRowLastColumn="0"/>
-            </w:pPr>
-            <w:r>
-              <w:t>“_SAVE+LOOPFORM”</w:t>
+            <w:r>
+              <w:t>LOOPFORM”</w:t>
             </w:r>
           </w:p>
         </w:tc>
@@ -9964,7 +9995,7 @@
 </file>
 
 <file path=customXml/itemProps1.xml><?xml version="1.0" encoding="utf-8"?>
-<ds:datastoreItem xmlns:ds="http://schemas.openxmlformats.org/officeDocument/2006/customXml" ds:itemID="{BE541CDD-1D94-4623-8092-EB9693372907}">
+<ds:datastoreItem xmlns:ds="http://schemas.openxmlformats.org/officeDocument/2006/customXml" ds:itemID="{B91EFC22-9124-4A56-AD9D-E0CB875183E7}">
   <ds:schemaRefs>
     <ds:schemaRef ds:uri="http://schemas.openxmlformats.org/officeDocument/2006/bibliography"/>
   </ds:schemaRefs>

</xml_diff>

<commit_message>
Added the option to define Media File names Obfuscation in  the XML
Signed-off-by: Michalis Vitos <info@michalisvitos.gr>
</commit_message>
<xml_diff>
--- a/Documentation/XML format/Specifications.docx
+++ b/Documentation/XML format/Specifications.docx
@@ -251,8 +251,6 @@
       <w:pPr>
         <w:spacing w:before="240"/>
       </w:pPr>
-      <w:bookmarkStart w:id="0" w:name="_GoBack"/>
-      <w:bookmarkEnd w:id="0"/>
     </w:p>
     <w:p>
       <w:pPr>
@@ -713,14 +711,12 @@
                 <w:b w:val="0"/>
               </w:rPr>
             </w:pPr>
-            <w:proofErr w:type="spellStart"/>
             <w:r>
               <w:rPr>
                 <w:b w:val="0"/>
               </w:rPr>
               <w:t>storeEndTime</w:t>
             </w:r>
-            <w:proofErr w:type="spellEnd"/>
           </w:p>
         </w:tc>
         <w:tc>
@@ -746,11 +742,9 @@
               <w:jc w:val="center"/>
               <w:cnfStyle w:val="000000000000" w:firstRow="0" w:lastRow="0" w:firstColumn="0" w:lastColumn="0" w:oddVBand="0" w:evenVBand="0" w:oddHBand="0" w:evenHBand="0" w:firstRowFirstColumn="0" w:firstRowLastColumn="0" w:lastRowFirstColumn="0" w:lastRowLastColumn="0"/>
             </w:pPr>
-            <w:proofErr w:type="spellStart"/>
             <w:r>
               <w:t>true|false</w:t>
             </w:r>
-            <w:proofErr w:type="spellEnd"/>
           </w:p>
         </w:tc>
         <w:tc>
@@ -815,11 +809,9 @@
               <w:jc w:val="center"/>
               <w:cnfStyle w:val="000000100000" w:firstRow="0" w:lastRow="0" w:firstColumn="0" w:lastColumn="0" w:oddVBand="0" w:evenVBand="0" w:oddHBand="1" w:evenHBand="0" w:firstRowFirstColumn="0" w:firstRowLastColumn="0" w:lastRowFirstColumn="0" w:lastRowLastColumn="0"/>
             </w:pPr>
-            <w:proofErr w:type="spellStart"/>
             <w:r>
               <w:t>true|false</w:t>
             </w:r>
-            <w:proofErr w:type="spellEnd"/>
           </w:p>
         </w:tc>
         <w:tc>
@@ -854,6 +846,75 @@
               <w:rPr>
                 <w:b w:val="0"/>
               </w:rPr>
+              <w:t>obfuscateMediaFiles</w:t>
+            </w:r>
+          </w:p>
+        </w:tc>
+        <w:tc>
+          <w:tcPr>
+            <w:tcW w:w="2310" w:type="dxa"/>
+          </w:tcPr>
+          <w:p>
+            <w:pPr>
+              <w:jc w:val="center"/>
+              <w:cnfStyle w:val="000000000000" w:firstRow="0" w:lastRow="0" w:firstColumn="0" w:lastColumn="0" w:oddVBand="0" w:evenVBand="0" w:oddHBand="0" w:evenHBand="0" w:firstRowFirstColumn="0" w:firstRowLastColumn="0" w:lastRowFirstColumn="0" w:lastRowLastColumn="0"/>
+            </w:pPr>
+            <w:r>
+              <w:t>No</w:t>
+            </w:r>
+          </w:p>
+        </w:tc>
+        <w:tc>
+          <w:tcPr>
+            <w:tcW w:w="2311" w:type="dxa"/>
+          </w:tcPr>
+          <w:p>
+            <w:pPr>
+              <w:jc w:val="center"/>
+              <w:cnfStyle w:val="000000000000" w:firstRow="0" w:lastRow="0" w:firstColumn="0" w:lastColumn="0" w:oddVBand="0" w:evenVBand="0" w:oddHBand="0" w:evenHBand="0" w:firstRowFirstColumn="0" w:firstRowLastColumn="0" w:lastRowFirstColumn="0" w:lastRowLastColumn="0"/>
+            </w:pPr>
+            <w:r>
+              <w:t>true|false</w:t>
+            </w:r>
+          </w:p>
+        </w:tc>
+        <w:tc>
+          <w:tcPr>
+            <w:tcW w:w="2311" w:type="dxa"/>
+          </w:tcPr>
+          <w:p>
+            <w:pPr>
+              <w:jc w:val="center"/>
+              <w:cnfStyle w:val="000000000000" w:firstRow="0" w:lastRow="0" w:firstColumn="0" w:lastColumn="0" w:oddVBand="0" w:evenVBand="0" w:oddHBand="0" w:evenHBand="0" w:firstRowFirstColumn="0" w:firstRowLastColumn="0" w:lastRowFirstColumn="0" w:lastRowLastColumn="0"/>
+            </w:pPr>
+            <w:r>
+              <w:t>false</w:t>
+            </w:r>
+            <w:bookmarkStart w:id="0" w:name="_GoBack"/>
+            <w:bookmarkEnd w:id="0"/>
+          </w:p>
+        </w:tc>
+      </w:tr>
+      <w:tr>
+        <w:trPr>
+          <w:cnfStyle w:val="000000100000" w:firstRow="0" w:lastRow="0" w:firstColumn="0" w:lastColumn="0" w:oddVBand="0" w:evenVBand="0" w:oddHBand="1" w:evenHBand="0" w:firstRowFirstColumn="0" w:firstRowLastColumn="0" w:lastRowFirstColumn="0" w:lastRowLastColumn="0"/>
+        </w:trPr>
+        <w:tc>
+          <w:tcPr>
+            <w:cnfStyle w:val="001000000000" w:firstRow="0" w:lastRow="0" w:firstColumn="1" w:lastColumn="0" w:oddVBand="0" w:evenVBand="0" w:oddHBand="0" w:evenHBand="0" w:firstRowFirstColumn="0" w:firstRowLastColumn="0" w:lastRowFirstColumn="0" w:lastRowLastColumn="0"/>
+            <w:tcW w:w="2310" w:type="dxa"/>
+          </w:tcPr>
+          <w:p>
+            <w:pPr>
+              <w:jc w:val="center"/>
+              <w:rPr>
+                <w:b w:val="0"/>
+              </w:rPr>
+            </w:pPr>
+            <w:r>
+              <w:rPr>
+                <w:b w:val="0"/>
+              </w:rPr>
               <w:t>…</w:t>
             </w:r>
           </w:p>
@@ -865,7 +926,7 @@
           <w:p>
             <w:pPr>
               <w:jc w:val="center"/>
-              <w:cnfStyle w:val="000000000000" w:firstRow="0" w:lastRow="0" w:firstColumn="0" w:lastColumn="0" w:oddVBand="0" w:evenVBand="0" w:oddHBand="0" w:evenHBand="0" w:firstRowFirstColumn="0" w:firstRowLastColumn="0" w:lastRowFirstColumn="0" w:lastRowLastColumn="0"/>
+              <w:cnfStyle w:val="000000100000" w:firstRow="0" w:lastRow="0" w:firstColumn="0" w:lastColumn="0" w:oddVBand="0" w:evenVBand="0" w:oddHBand="1" w:evenHBand="0" w:firstRowFirstColumn="0" w:firstRowLastColumn="0" w:lastRowFirstColumn="0" w:lastRowLastColumn="0"/>
             </w:pPr>
           </w:p>
         </w:tc>
@@ -876,7 +937,7 @@
           <w:p>
             <w:pPr>
               <w:jc w:val="center"/>
-              <w:cnfStyle w:val="000000000000" w:firstRow="0" w:lastRow="0" w:firstColumn="0" w:lastColumn="0" w:oddVBand="0" w:evenVBand="0" w:oddHBand="0" w:evenHBand="0" w:firstRowFirstColumn="0" w:firstRowLastColumn="0" w:lastRowFirstColumn="0" w:lastRowLastColumn="0"/>
+              <w:cnfStyle w:val="000000100000" w:firstRow="0" w:lastRow="0" w:firstColumn="0" w:lastColumn="0" w:oddVBand="0" w:evenVBand="0" w:oddHBand="1" w:evenHBand="0" w:firstRowFirstColumn="0" w:firstRowLastColumn="0" w:lastRowFirstColumn="0" w:lastRowLastColumn="0"/>
             </w:pPr>
           </w:p>
         </w:tc>
@@ -887,7 +948,7 @@
           <w:p>
             <w:pPr>
               <w:jc w:val="center"/>
-              <w:cnfStyle w:val="000000000000" w:firstRow="0" w:lastRow="0" w:firstColumn="0" w:lastColumn="0" w:oddVBand="0" w:evenVBand="0" w:oddHBand="0" w:evenHBand="0" w:firstRowFirstColumn="0" w:firstRowLastColumn="0" w:lastRowFirstColumn="0" w:lastRowLastColumn="0"/>
+              <w:cnfStyle w:val="000000100000" w:firstRow="0" w:lastRow="0" w:firstColumn="0" w:lastColumn="0" w:oddVBand="0" w:evenVBand="0" w:oddHBand="1" w:evenHBand="0" w:firstRowFirstColumn="0" w:firstRowLastColumn="0" w:lastRowFirstColumn="0" w:lastRowLastColumn="0"/>
             </w:pPr>
           </w:p>
         </w:tc>
@@ -1412,11 +1473,9 @@
               <w:jc w:val="center"/>
               <w:cnfStyle w:val="000000100000" w:firstRow="0" w:lastRow="0" w:firstColumn="0" w:lastColumn="0" w:oddVBand="0" w:evenVBand="0" w:oddHBand="1" w:evenHBand="0" w:firstRowFirstColumn="0" w:firstRowLastColumn="0" w:lastRowFirstColumn="0" w:lastRowLastColumn="0"/>
             </w:pPr>
-            <w:proofErr w:type="spellStart"/>
             <w:r>
               <w:t>always|true|notIfReached|never|false</w:t>
             </w:r>
-            <w:proofErr w:type="spellEnd"/>
           </w:p>
         </w:tc>
         <w:tc>
@@ -1428,11 +1487,9 @@
               <w:jc w:val="center"/>
               <w:cnfStyle w:val="000000100000" w:firstRow="0" w:lastRow="0" w:firstColumn="0" w:lastColumn="0" w:oddVBand="0" w:evenVBand="0" w:oddHBand="1" w:evenHBand="0" w:firstRowFirstColumn="0" w:firstRowLastColumn="0" w:lastRowFirstColumn="0" w:lastRowLastColumn="0"/>
             </w:pPr>
-            <w:proofErr w:type="spellStart"/>
             <w:r>
               <w:t>notIfReached</w:t>
             </w:r>
-            <w:proofErr w:type="spellEnd"/>
           </w:p>
         </w:tc>
       </w:tr>
@@ -1516,14 +1573,12 @@
                 <w:b w:val="0"/>
               </w:rPr>
             </w:pPr>
-            <w:proofErr w:type="spellStart"/>
             <w:r>
               <w:rPr>
                 <w:b w:val="0"/>
               </w:rPr>
               <w:t>img</w:t>
             </w:r>
-            <w:proofErr w:type="spellEnd"/>
           </w:p>
         </w:tc>
         <w:tc>
@@ -1559,15 +1614,7 @@
               <w:cnfStyle w:val="000000100000" w:firstRow="0" w:lastRow="0" w:firstColumn="0" w:lastColumn="0" w:oddVBand="0" w:evenVBand="0" w:oddHBand="1" w:evenHBand="0" w:firstRowFirstColumn="0" w:firstRowLastColumn="0" w:lastRowFirstColumn="0" w:lastRowLastColumn="0"/>
             </w:pPr>
             <w:r>
-              <w:t xml:space="preserve">(relative </w:t>
-            </w:r>
-            <w:proofErr w:type="spellStart"/>
-            <w:r>
-              <w:t>img</w:t>
-            </w:r>
-            <w:proofErr w:type="spellEnd"/>
-            <w:r>
-              <w:t>/ folder)</w:t>
+              <w:t>(relative img/ folder)</w:t>
             </w:r>
           </w:p>
         </w:tc>
@@ -1666,14 +1713,12 @@
                 <w:b w:val="0"/>
               </w:rPr>
             </w:pPr>
-            <w:proofErr w:type="spellStart"/>
             <w:r>
               <w:rPr>
                 <w:b w:val="0"/>
               </w:rPr>
               <w:t>backgroundColor</w:t>
             </w:r>
-            <w:proofErr w:type="spellEnd"/>
           </w:p>
         </w:tc>
         <w:tc>
@@ -1699,13 +1744,8 @@
               <w:jc w:val="center"/>
               <w:cnfStyle w:val="000000100000" w:firstRow="0" w:lastRow="0" w:firstColumn="0" w:lastColumn="0" w:oddVBand="0" w:evenVBand="0" w:oddHBand="1" w:evenHBand="0" w:firstRowFirstColumn="0" w:firstRowLastColumn="0" w:lastRowFirstColumn="0" w:lastRowLastColumn="0"/>
             </w:pPr>
-            <w:proofErr w:type="spellStart"/>
-            <w:r>
-              <w:t>Color</w:t>
-            </w:r>
-            <w:proofErr w:type="spellEnd"/>
-            <w:r>
-              <w:t xml:space="preserve"> String (e.g. #000000)</w:t>
+            <w:r>
+              <w:t>Color String (e.g. #000000)</w:t>
             </w:r>
           </w:p>
         </w:tc>
@@ -2182,11 +2222,9 @@
               <w:jc w:val="center"/>
               <w:cnfStyle w:val="000000000000" w:firstRow="0" w:lastRow="0" w:firstColumn="0" w:lastColumn="0" w:oddVBand="0" w:evenVBand="0" w:oddHBand="0" w:evenHBand="0" w:firstRowFirstColumn="0" w:firstRowLastColumn="0" w:lastRowFirstColumn="0" w:lastRowLastColumn="0"/>
             </w:pPr>
-            <w:proofErr w:type="spellStart"/>
             <w:r>
               <w:t>always|true|notIfReached|never|false</w:t>
             </w:r>
-            <w:proofErr w:type="spellEnd"/>
           </w:p>
         </w:tc>
         <w:tc>
@@ -2198,11 +2236,9 @@
               <w:jc w:val="center"/>
               <w:cnfStyle w:val="000000000000" w:firstRow="0" w:lastRow="0" w:firstColumn="0" w:lastColumn="0" w:oddVBand="0" w:evenVBand="0" w:oddHBand="0" w:evenHBand="0" w:firstRowFirstColumn="0" w:firstRowLastColumn="0" w:lastRowFirstColumn="0" w:lastRowLastColumn="0"/>
             </w:pPr>
-            <w:proofErr w:type="spellStart"/>
             <w:r>
               <w:t>notIfReached</w:t>
             </w:r>
-            <w:proofErr w:type="spellEnd"/>
           </w:p>
         </w:tc>
       </w:tr>
@@ -2353,14 +2389,12 @@
                 <w:b w:val="0"/>
               </w:rPr>
             </w:pPr>
-            <w:proofErr w:type="spellStart"/>
             <w:r>
               <w:rPr>
                 <w:b w:val="0"/>
               </w:rPr>
               <w:t>disableField</w:t>
             </w:r>
-            <w:proofErr w:type="spellEnd"/>
           </w:p>
         </w:tc>
         <w:tc>
@@ -2419,14 +2453,12 @@
                 <w:b w:val="0"/>
               </w:rPr>
             </w:pPr>
-            <w:proofErr w:type="spellStart"/>
             <w:r>
               <w:rPr>
                 <w:b w:val="0"/>
               </w:rPr>
               <w:t>useFrontCamera</w:t>
             </w:r>
-            <w:proofErr w:type="spellEnd"/>
           </w:p>
         </w:tc>
         <w:tc>
@@ -2452,11 +2484,9 @@
               <w:jc w:val="center"/>
               <w:cnfStyle w:val="000000000000" w:firstRow="0" w:lastRow="0" w:firstColumn="0" w:lastColumn="0" w:oddVBand="0" w:evenVBand="0" w:oddHBand="0" w:evenHBand="0" w:firstRowFirstColumn="0" w:firstRowLastColumn="0" w:lastRowFirstColumn="0" w:lastRowLastColumn="0"/>
             </w:pPr>
-            <w:proofErr w:type="spellStart"/>
             <w:r>
               <w:t>true|false</w:t>
             </w:r>
-            <w:proofErr w:type="spellEnd"/>
           </w:p>
         </w:tc>
         <w:tc>
@@ -2490,14 +2520,12 @@
                 <w:b w:val="0"/>
               </w:rPr>
             </w:pPr>
-            <w:proofErr w:type="spellStart"/>
             <w:r>
               <w:rPr>
                 <w:b w:val="0"/>
               </w:rPr>
               <w:t>captureImg</w:t>
             </w:r>
-            <w:proofErr w:type="spellEnd"/>
           </w:p>
         </w:tc>
         <w:tc>
@@ -2533,15 +2561,7 @@
               <w:cnfStyle w:val="000000100000" w:firstRow="0" w:lastRow="0" w:firstColumn="0" w:lastColumn="0" w:oddVBand="0" w:evenVBand="0" w:oddHBand="1" w:evenHBand="0" w:firstRowFirstColumn="0" w:firstRowLastColumn="0" w:lastRowFirstColumn="0" w:lastRowLastColumn="0"/>
             </w:pPr>
             <w:r>
-              <w:t xml:space="preserve">(relative </w:t>
-            </w:r>
-            <w:proofErr w:type="spellStart"/>
-            <w:r>
-              <w:t>img</w:t>
-            </w:r>
-            <w:proofErr w:type="spellEnd"/>
-            <w:r>
-              <w:t>/ folder)</w:t>
+              <w:t>(relative img/ folder)</w:t>
             </w:r>
           </w:p>
         </w:tc>
@@ -2573,14 +2593,12 @@
                 <w:b w:val="0"/>
               </w:rPr>
             </w:pPr>
-            <w:proofErr w:type="spellStart"/>
             <w:r>
               <w:rPr>
                 <w:b w:val="0"/>
               </w:rPr>
               <w:t>approveImg</w:t>
             </w:r>
-            <w:proofErr w:type="spellEnd"/>
           </w:p>
         </w:tc>
         <w:tc>
@@ -2616,15 +2634,7 @@
               <w:cnfStyle w:val="000000000000" w:firstRow="0" w:lastRow="0" w:firstColumn="0" w:lastColumn="0" w:oddVBand="0" w:evenVBand="0" w:oddHBand="0" w:evenHBand="0" w:firstRowFirstColumn="0" w:firstRowLastColumn="0" w:lastRowFirstColumn="0" w:lastRowLastColumn="0"/>
             </w:pPr>
             <w:r>
-              <w:t xml:space="preserve">(relative </w:t>
-            </w:r>
-            <w:proofErr w:type="spellStart"/>
-            <w:r>
-              <w:t>img</w:t>
-            </w:r>
-            <w:proofErr w:type="spellEnd"/>
-            <w:r>
-              <w:t>/ folder)</w:t>
+              <w:t>(relative img/ folder)</w:t>
             </w:r>
           </w:p>
         </w:tc>
@@ -2659,14 +2669,12 @@
                 <w:b w:val="0"/>
               </w:rPr>
             </w:pPr>
-            <w:proofErr w:type="spellStart"/>
             <w:r>
               <w:rPr>
                 <w:b w:val="0"/>
               </w:rPr>
               <w:t>discardImg</w:t>
             </w:r>
-            <w:proofErr w:type="spellEnd"/>
           </w:p>
         </w:tc>
         <w:tc>
@@ -2702,15 +2710,7 @@
               <w:cnfStyle w:val="000000100000" w:firstRow="0" w:lastRow="0" w:firstColumn="0" w:lastColumn="0" w:oddVBand="0" w:evenVBand="0" w:oddHBand="1" w:evenHBand="0" w:firstRowFirstColumn="0" w:firstRowLastColumn="0" w:lastRowFirstColumn="0" w:lastRowLastColumn="0"/>
             </w:pPr>
             <w:r>
-              <w:t xml:space="preserve">(relative </w:t>
-            </w:r>
-            <w:proofErr w:type="spellStart"/>
-            <w:r>
-              <w:t>img</w:t>
-            </w:r>
-            <w:proofErr w:type="spellEnd"/>
-            <w:r>
-              <w:t>/ folder)</w:t>
+              <w:t>(relative img/ folder)</w:t>
             </w:r>
           </w:p>
         </w:tc>
@@ -2742,14 +2742,12 @@
                 <w:b w:val="0"/>
               </w:rPr>
             </w:pPr>
-            <w:proofErr w:type="spellStart"/>
             <w:r>
               <w:rPr>
                 <w:b w:val="0"/>
               </w:rPr>
               <w:t>backgroundColor</w:t>
             </w:r>
-            <w:proofErr w:type="spellEnd"/>
           </w:p>
         </w:tc>
         <w:tc>
@@ -2775,13 +2773,8 @@
               <w:jc w:val="center"/>
               <w:cnfStyle w:val="000000000000" w:firstRow="0" w:lastRow="0" w:firstColumn="0" w:lastColumn="0" w:oddVBand="0" w:evenVBand="0" w:oddHBand="0" w:evenHBand="0" w:firstRowFirstColumn="0" w:firstRowLastColumn="0" w:lastRowFirstColumn="0" w:lastRowLastColumn="0"/>
             </w:pPr>
-            <w:proofErr w:type="spellStart"/>
-            <w:r>
-              <w:t>Color</w:t>
-            </w:r>
-            <w:proofErr w:type="spellEnd"/>
-            <w:r>
-              <w:t xml:space="preserve"> String (e.g. #000000)</w:t>
+            <w:r>
+              <w:t>Color String (e.g. #000000)</w:t>
             </w:r>
           </w:p>
         </w:tc>
@@ -2847,11 +2840,9 @@
               <w:jc w:val="center"/>
               <w:cnfStyle w:val="000000100000" w:firstRow="0" w:lastRow="0" w:firstColumn="0" w:lastColumn="0" w:oddVBand="0" w:evenVBand="0" w:oddHBand="1" w:evenHBand="0" w:firstRowFirstColumn="0" w:firstRowLastColumn="0" w:lastRowFirstColumn="0" w:lastRowLastColumn="0"/>
             </w:pPr>
-            <w:proofErr w:type="spellStart"/>
             <w:r>
               <w:t>on|always|true|auto|off|never|false</w:t>
             </w:r>
-            <w:proofErr w:type="spellEnd"/>
           </w:p>
         </w:tc>
         <w:tc>
@@ -2882,14 +2873,12 @@
                 <w:b w:val="0"/>
               </w:rPr>
             </w:pPr>
-            <w:proofErr w:type="spellStart"/>
             <w:r>
               <w:rPr>
                 <w:b w:val="0"/>
               </w:rPr>
               <w:t>useNativeApp</w:t>
             </w:r>
-            <w:proofErr w:type="spellEnd"/>
           </w:p>
         </w:tc>
         <w:tc>
@@ -2915,11 +2904,9 @@
               <w:jc w:val="center"/>
               <w:cnfStyle w:val="000000000000" w:firstRow="0" w:lastRow="0" w:firstColumn="0" w:lastColumn="0" w:oddVBand="0" w:evenVBand="0" w:oddHBand="0" w:evenHBand="0" w:firstRowFirstColumn="0" w:firstRowLastColumn="0" w:lastRowFirstColumn="0" w:lastRowLastColumn="0"/>
             </w:pPr>
-            <w:proofErr w:type="spellStart"/>
             <w:r>
               <w:t>true|false</w:t>
             </w:r>
-            <w:proofErr w:type="spellEnd"/>
           </w:p>
         </w:tc>
         <w:tc>
@@ -2978,47 +2965,7 @@
         </w:numPr>
       </w:pPr>
       <w:r>
-        <w:t xml:space="preserve">When </w:t>
-      </w:r>
-      <w:proofErr w:type="spellStart"/>
-      <w:r>
-        <w:t>useNativeApp</w:t>
-      </w:r>
-      <w:proofErr w:type="spellEnd"/>
-      <w:r>
-        <w:t xml:space="preserve">=true the </w:t>
-      </w:r>
-      <w:proofErr w:type="spellStart"/>
-      <w:r>
-        <w:t>useFrontCamera</w:t>
-      </w:r>
-      <w:proofErr w:type="spellEnd"/>
-      <w:r>
-        <w:t xml:space="preserve">, </w:t>
-      </w:r>
-      <w:proofErr w:type="spellStart"/>
-      <w:r>
-        <w:t>captureImg</w:t>
-      </w:r>
-      <w:proofErr w:type="spellEnd"/>
-      <w:r>
-        <w:t xml:space="preserve">, </w:t>
-      </w:r>
-      <w:proofErr w:type="spellStart"/>
-      <w:r>
-        <w:t>approveImg</w:t>
-      </w:r>
-      <w:proofErr w:type="spellEnd"/>
-      <w:r>
-        <w:t xml:space="preserve">, </w:t>
-      </w:r>
-      <w:proofErr w:type="spellStart"/>
-      <w:r>
-        <w:t>discardImg</w:t>
-      </w:r>
-      <w:proofErr w:type="spellEnd"/>
-      <w:r>
-        <w:t xml:space="preserve"> &amp; flash attributes are ignored</w:t>
+        <w:t>When useNativeApp=true the useFrontCamera, captureImg, approveImg, discardImg &amp; flash attributes are ignored</w:t>
       </w:r>
     </w:p>
     <w:p>
@@ -3266,11 +3213,9 @@
               <w:jc w:val="center"/>
               <w:cnfStyle w:val="000000000000" w:firstRow="0" w:lastRow="0" w:firstColumn="0" w:lastColumn="0" w:oddVBand="0" w:evenVBand="0" w:oddHBand="0" w:evenHBand="0" w:firstRowFirstColumn="0" w:firstRowLastColumn="0" w:lastRowFirstColumn="0" w:lastRowLastColumn="0"/>
             </w:pPr>
-            <w:proofErr w:type="spellStart"/>
             <w:r>
               <w:t>always|true|notIfReached|never|false</w:t>
             </w:r>
-            <w:proofErr w:type="spellEnd"/>
           </w:p>
         </w:tc>
         <w:tc>
@@ -3282,11 +3227,9 @@
               <w:jc w:val="center"/>
               <w:cnfStyle w:val="000000000000" w:firstRow="0" w:lastRow="0" w:firstColumn="0" w:lastColumn="0" w:oddVBand="0" w:evenVBand="0" w:oddHBand="0" w:evenHBand="0" w:firstRowFirstColumn="0" w:firstRowLastColumn="0" w:lastRowFirstColumn="0" w:lastRowLastColumn="0"/>
             </w:pPr>
-            <w:proofErr w:type="spellStart"/>
             <w:r>
               <w:t>notIfReached</w:t>
             </w:r>
-            <w:proofErr w:type="spellEnd"/>
           </w:p>
         </w:tc>
       </w:tr>
@@ -3437,14 +3380,12 @@
                 <w:b w:val="0"/>
               </w:rPr>
             </w:pPr>
-            <w:proofErr w:type="spellStart"/>
             <w:r>
               <w:rPr>
                 <w:b w:val="0"/>
               </w:rPr>
               <w:t>disableField</w:t>
             </w:r>
-            <w:proofErr w:type="spellEnd"/>
           </w:p>
         </w:tc>
         <w:tc>
@@ -3480,15 +3421,7 @@
               <w:cnfStyle w:val="000000100000" w:firstRow="0" w:lastRow="0" w:firstColumn="0" w:lastColumn="0" w:oddVBand="0" w:evenVBand="0" w:oddHBand="1" w:evenHBand="0" w:firstRowFirstColumn="0" w:firstRowLastColumn="0" w:lastRowFirstColumn="0" w:lastRowLastColumn="0"/>
             </w:pPr>
             <w:r>
-              <w:t xml:space="preserve">(relative </w:t>
-            </w:r>
-            <w:proofErr w:type="spellStart"/>
-            <w:r>
-              <w:t>img</w:t>
-            </w:r>
-            <w:proofErr w:type="spellEnd"/>
-            <w:r>
-              <w:t>/ folder)</w:t>
+              <w:t>(relative img/ folder)</w:t>
             </w:r>
           </w:p>
         </w:tc>
@@ -3520,14 +3453,12 @@
                 <w:b w:val="0"/>
               </w:rPr>
             </w:pPr>
-            <w:proofErr w:type="spellStart"/>
             <w:r>
               <w:rPr>
                 <w:b w:val="0"/>
               </w:rPr>
               <w:t>startRecImg</w:t>
             </w:r>
-            <w:proofErr w:type="spellEnd"/>
           </w:p>
         </w:tc>
         <w:tc>
@@ -3563,15 +3494,7 @@
               <w:cnfStyle w:val="000000000000" w:firstRow="0" w:lastRow="0" w:firstColumn="0" w:lastColumn="0" w:oddVBand="0" w:evenVBand="0" w:oddHBand="0" w:evenHBand="0" w:firstRowFirstColumn="0" w:firstRowLastColumn="0" w:lastRowFirstColumn="0" w:lastRowLastColumn="0"/>
             </w:pPr>
             <w:r>
-              <w:t xml:space="preserve">(relative </w:t>
-            </w:r>
-            <w:proofErr w:type="spellStart"/>
-            <w:r>
-              <w:t>img</w:t>
-            </w:r>
-            <w:proofErr w:type="spellEnd"/>
-            <w:r>
-              <w:t>/ folder)</w:t>
+              <w:t>(relative img/ folder)</w:t>
             </w:r>
           </w:p>
         </w:tc>
@@ -3606,14 +3529,12 @@
                 <w:b w:val="0"/>
               </w:rPr>
             </w:pPr>
-            <w:proofErr w:type="spellStart"/>
             <w:r>
               <w:rPr>
                 <w:b w:val="0"/>
               </w:rPr>
               <w:t>stopRecImg</w:t>
             </w:r>
-            <w:proofErr w:type="spellEnd"/>
           </w:p>
         </w:tc>
         <w:tc>
@@ -3649,15 +3570,7 @@
               <w:cnfStyle w:val="000000100000" w:firstRow="0" w:lastRow="0" w:firstColumn="0" w:lastColumn="0" w:oddVBand="0" w:evenVBand="0" w:oddHBand="1" w:evenHBand="0" w:firstRowFirstColumn="0" w:firstRowLastColumn="0" w:lastRowFirstColumn="0" w:lastRowLastColumn="0"/>
             </w:pPr>
             <w:r>
-              <w:t xml:space="preserve">(relative </w:t>
-            </w:r>
-            <w:proofErr w:type="spellStart"/>
-            <w:r>
-              <w:t>img</w:t>
-            </w:r>
-            <w:proofErr w:type="spellEnd"/>
-            <w:r>
-              <w:t>/ folder)</w:t>
+              <w:t>(relative img/ folder)</w:t>
             </w:r>
           </w:p>
         </w:tc>
@@ -3689,14 +3602,12 @@
                 <w:b w:val="0"/>
               </w:rPr>
             </w:pPr>
-            <w:proofErr w:type="spellStart"/>
             <w:r>
               <w:rPr>
                 <w:b w:val="0"/>
               </w:rPr>
               <w:t>backgroundColor</w:t>
             </w:r>
-            <w:proofErr w:type="spellEnd"/>
           </w:p>
         </w:tc>
         <w:tc>
@@ -3722,13 +3633,8 @@
               <w:jc w:val="center"/>
               <w:cnfStyle w:val="000000000000" w:firstRow="0" w:lastRow="0" w:firstColumn="0" w:lastColumn="0" w:oddVBand="0" w:evenVBand="0" w:oddHBand="0" w:evenHBand="0" w:firstRowFirstColumn="0" w:firstRowLastColumn="0" w:lastRowFirstColumn="0" w:lastRowLastColumn="0"/>
             </w:pPr>
-            <w:proofErr w:type="spellStart"/>
-            <w:r>
-              <w:t>Color</w:t>
-            </w:r>
-            <w:proofErr w:type="spellEnd"/>
-            <w:r>
-              <w:t xml:space="preserve"> String (e.g. #000000)</w:t>
+            <w:r>
+              <w:t>Color String (e.g. #000000)</w:t>
             </w:r>
           </w:p>
         </w:tc>
@@ -3763,14 +3669,12 @@
                 <w:b w:val="0"/>
               </w:rPr>
             </w:pPr>
-            <w:proofErr w:type="spellStart"/>
             <w:r>
               <w:rPr>
                 <w:b w:val="0"/>
               </w:rPr>
               <w:t>useNativeApp</w:t>
             </w:r>
-            <w:proofErr w:type="spellEnd"/>
           </w:p>
         </w:tc>
         <w:tc>
@@ -3796,11 +3700,9 @@
               <w:jc w:val="center"/>
               <w:cnfStyle w:val="000000100000" w:firstRow="0" w:lastRow="0" w:firstColumn="0" w:lastColumn="0" w:oddVBand="0" w:evenVBand="0" w:oddHBand="1" w:evenHBand="0" w:firstRowFirstColumn="0" w:firstRowLastColumn="0" w:lastRowFirstColumn="0" w:lastRowLastColumn="0"/>
             </w:pPr>
-            <w:proofErr w:type="spellStart"/>
             <w:r>
               <w:t>true|false</w:t>
             </w:r>
-            <w:proofErr w:type="spellEnd"/>
           </w:p>
         </w:tc>
         <w:tc>
@@ -3846,13 +3748,8 @@
           <w:numId w:val="2"/>
         </w:numPr>
       </w:pPr>
-      <w:proofErr w:type="spellStart"/>
-      <w:r>
-        <w:t>useNativeApp</w:t>
-      </w:r>
-      <w:proofErr w:type="spellEnd"/>
-      <w:r>
-        <w:t xml:space="preserve"> is not parsed/implemented yet</w:t>
+      <w:r>
+        <w:t>useNativeApp is not parsed/implemented yet</w:t>
       </w:r>
     </w:p>
     <w:p>
@@ -4099,11 +3996,9 @@
               <w:jc w:val="center"/>
               <w:cnfStyle w:val="000000000000" w:firstRow="0" w:lastRow="0" w:firstColumn="0" w:lastColumn="0" w:oddVBand="0" w:evenVBand="0" w:oddHBand="0" w:evenHBand="0" w:firstRowFirstColumn="0" w:firstRowLastColumn="0" w:lastRowFirstColumn="0" w:lastRowLastColumn="0"/>
             </w:pPr>
-            <w:proofErr w:type="spellStart"/>
             <w:r>
               <w:t>always|true|notIfReached|never|false</w:t>
             </w:r>
-            <w:proofErr w:type="spellEnd"/>
           </w:p>
         </w:tc>
         <w:tc>
@@ -4115,11 +4010,9 @@
               <w:jc w:val="center"/>
               <w:cnfStyle w:val="000000000000" w:firstRow="0" w:lastRow="0" w:firstColumn="0" w:lastColumn="0" w:oddVBand="0" w:evenVBand="0" w:oddHBand="0" w:evenHBand="0" w:firstRowFirstColumn="0" w:firstRowLastColumn="0" w:lastRowFirstColumn="0" w:lastRowLastColumn="0"/>
             </w:pPr>
-            <w:proofErr w:type="spellStart"/>
             <w:r>
               <w:t>notIfReached</w:t>
             </w:r>
-            <w:proofErr w:type="spellEnd"/>
           </w:p>
         </w:tc>
       </w:tr>
@@ -4234,13 +4127,8 @@
               <w:jc w:val="center"/>
               <w:cnfStyle w:val="000000000000" w:firstRow="0" w:lastRow="0" w:firstColumn="0" w:lastColumn="0" w:oddVBand="0" w:evenVBand="0" w:oddHBand="0" w:evenHBand="0" w:firstRowFirstColumn="0" w:firstRowLastColumn="0" w:lastRowFirstColumn="0" w:lastRowLastColumn="0"/>
             </w:pPr>
-            <w:proofErr w:type="spellStart"/>
-            <w:r>
-              <w:t>any|GPS|network</w:t>
-            </w:r>
-            <w:proofErr w:type="spellEnd"/>
-            <w:r>
-              <w:t xml:space="preserve"> (not case sensitive)</w:t>
+            <w:r>
+              <w:t>any|GPS|network (not case sensitive)</w:t>
             </w:r>
           </w:p>
         </w:tc>
@@ -4275,14 +4163,12 @@
                 <w:b w:val="0"/>
               </w:rPr>
             </w:pPr>
-            <w:proofErr w:type="spellStart"/>
             <w:r>
               <w:rPr>
                 <w:b w:val="0"/>
               </w:rPr>
               <w:t>startWithForm</w:t>
             </w:r>
-            <w:proofErr w:type="spellEnd"/>
           </w:p>
         </w:tc>
         <w:tc>
@@ -4308,11 +4194,9 @@
               <w:jc w:val="center"/>
               <w:cnfStyle w:val="000000100000" w:firstRow="0" w:lastRow="0" w:firstColumn="0" w:lastColumn="0" w:oddVBand="0" w:evenVBand="0" w:oddHBand="1" w:evenHBand="0" w:firstRowFirstColumn="0" w:firstRowLastColumn="0" w:lastRowFirstColumn="0" w:lastRowLastColumn="0"/>
             </w:pPr>
-            <w:proofErr w:type="spellStart"/>
             <w:r>
               <w:t>true|false</w:t>
             </w:r>
-            <w:proofErr w:type="spellEnd"/>
           </w:p>
         </w:tc>
         <w:tc>
@@ -4343,14 +4227,12 @@
                 <w:b w:val="0"/>
               </w:rPr>
             </w:pPr>
-            <w:proofErr w:type="spellStart"/>
             <w:r>
               <w:rPr>
                 <w:b w:val="0"/>
               </w:rPr>
               <w:t>waitAtField</w:t>
             </w:r>
-            <w:proofErr w:type="spellEnd"/>
           </w:p>
         </w:tc>
         <w:tc>
@@ -4376,11 +4258,9 @@
               <w:jc w:val="center"/>
               <w:cnfStyle w:val="000000000000" w:firstRow="0" w:lastRow="0" w:firstColumn="0" w:lastColumn="0" w:oddVBand="0" w:evenVBand="0" w:oddHBand="0" w:evenHBand="0" w:firstRowFirstColumn="0" w:firstRowLastColumn="0" w:lastRowFirstColumn="0" w:lastRowLastColumn="0"/>
             </w:pPr>
-            <w:proofErr w:type="spellStart"/>
             <w:r>
               <w:t>true|false</w:t>
             </w:r>
-            <w:proofErr w:type="spellEnd"/>
           </w:p>
         </w:tc>
         <w:tc>
@@ -4478,14 +4358,12 @@
                 <w:b w:val="0"/>
               </w:rPr>
             </w:pPr>
-            <w:proofErr w:type="spellStart"/>
             <w:r>
               <w:rPr>
                 <w:b w:val="0"/>
               </w:rPr>
               <w:t>maxAge</w:t>
             </w:r>
-            <w:proofErr w:type="spellEnd"/>
           </w:p>
         </w:tc>
         <w:tc>
@@ -4547,14 +4425,12 @@
                 <w:b w:val="0"/>
               </w:rPr>
             </w:pPr>
-            <w:proofErr w:type="spellStart"/>
             <w:r>
               <w:rPr>
                 <w:b w:val="0"/>
               </w:rPr>
               <w:t>maxAccuracyRadius</w:t>
             </w:r>
-            <w:proofErr w:type="spellEnd"/>
           </w:p>
         </w:tc>
         <w:tc>
@@ -4613,14 +4489,12 @@
                 <w:b w:val="0"/>
               </w:rPr>
             </w:pPr>
-            <w:proofErr w:type="spellStart"/>
             <w:r>
               <w:rPr>
                 <w:b w:val="0"/>
               </w:rPr>
               <w:t>useBestKnownLocationOnTimeout</w:t>
             </w:r>
-            <w:proofErr w:type="spellEnd"/>
           </w:p>
         </w:tc>
         <w:tc>
@@ -4646,11 +4520,9 @@
               <w:jc w:val="center"/>
               <w:cnfStyle w:val="000000000000" w:firstRow="0" w:lastRow="0" w:firstColumn="0" w:lastColumn="0" w:oddVBand="0" w:evenVBand="0" w:oddHBand="0" w:evenHBand="0" w:firstRowFirstColumn="0" w:firstRowLastColumn="0" w:lastRowFirstColumn="0" w:lastRowLastColumn="0"/>
             </w:pPr>
-            <w:proofErr w:type="spellStart"/>
             <w:r>
               <w:t>true|false</w:t>
             </w:r>
-            <w:proofErr w:type="spellEnd"/>
           </w:p>
         </w:tc>
         <w:tc>
@@ -4684,14 +4556,12 @@
                 <w:b w:val="0"/>
               </w:rPr>
             </w:pPr>
-            <w:proofErr w:type="spellStart"/>
             <w:r>
               <w:rPr>
                 <w:b w:val="0"/>
               </w:rPr>
               <w:t>doublePrecision</w:t>
             </w:r>
-            <w:proofErr w:type="spellEnd"/>
           </w:p>
         </w:tc>
         <w:tc>
@@ -4717,11 +4587,9 @@
               <w:jc w:val="center"/>
               <w:cnfStyle w:val="000000100000" w:firstRow="0" w:lastRow="0" w:firstColumn="0" w:lastColumn="0" w:oddVBand="0" w:evenVBand="0" w:oddHBand="1" w:evenHBand="0" w:firstRowFirstColumn="0" w:firstRowLastColumn="0" w:lastRowFirstColumn="0" w:lastRowLastColumn="0"/>
             </w:pPr>
-            <w:proofErr w:type="spellStart"/>
             <w:r>
               <w:t>true|false</w:t>
             </w:r>
-            <w:proofErr w:type="spellEnd"/>
           </w:p>
         </w:tc>
         <w:tc>
@@ -4755,14 +4623,12 @@
                 <w:b w:val="0"/>
               </w:rPr>
             </w:pPr>
-            <w:proofErr w:type="spellStart"/>
             <w:r>
               <w:rPr>
                 <w:b w:val="0"/>
               </w:rPr>
               <w:t>storeAltitude</w:t>
             </w:r>
-            <w:proofErr w:type="spellEnd"/>
           </w:p>
         </w:tc>
         <w:tc>
@@ -4788,11 +4654,9 @@
               <w:jc w:val="center"/>
               <w:cnfStyle w:val="000000000000" w:firstRow="0" w:lastRow="0" w:firstColumn="0" w:lastColumn="0" w:oddVBand="0" w:evenVBand="0" w:oddHBand="0" w:evenHBand="0" w:firstRowFirstColumn="0" w:firstRowLastColumn="0" w:lastRowFirstColumn="0" w:lastRowLastColumn="0"/>
             </w:pPr>
-            <w:proofErr w:type="spellStart"/>
             <w:r>
               <w:t>true|false</w:t>
             </w:r>
-            <w:proofErr w:type="spellEnd"/>
           </w:p>
         </w:tc>
         <w:tc>
@@ -4826,14 +4690,12 @@
                 <w:b w:val="0"/>
               </w:rPr>
             </w:pPr>
-            <w:proofErr w:type="spellStart"/>
             <w:r>
               <w:rPr>
                 <w:b w:val="0"/>
               </w:rPr>
               <w:t>storeBearing</w:t>
             </w:r>
-            <w:proofErr w:type="spellEnd"/>
           </w:p>
         </w:tc>
         <w:tc>
@@ -4859,11 +4721,9 @@
               <w:jc w:val="center"/>
               <w:cnfStyle w:val="000000100000" w:firstRow="0" w:lastRow="0" w:firstColumn="0" w:lastColumn="0" w:oddVBand="0" w:evenVBand="0" w:oddHBand="1" w:evenHBand="0" w:firstRowFirstColumn="0" w:firstRowLastColumn="0" w:lastRowFirstColumn="0" w:lastRowLastColumn="0"/>
             </w:pPr>
-            <w:proofErr w:type="spellStart"/>
             <w:r>
               <w:t>true|false</w:t>
             </w:r>
-            <w:proofErr w:type="spellEnd"/>
           </w:p>
         </w:tc>
         <w:tc>
@@ -4894,14 +4754,12 @@
                 <w:b w:val="0"/>
               </w:rPr>
             </w:pPr>
-            <w:proofErr w:type="spellStart"/>
             <w:r>
               <w:rPr>
                 <w:b w:val="0"/>
               </w:rPr>
               <w:t>storeSpeed</w:t>
             </w:r>
-            <w:proofErr w:type="spellEnd"/>
           </w:p>
         </w:tc>
         <w:tc>
@@ -4927,11 +4785,9 @@
               <w:jc w:val="center"/>
               <w:cnfStyle w:val="000000000000" w:firstRow="0" w:lastRow="0" w:firstColumn="0" w:lastColumn="0" w:oddVBand="0" w:evenVBand="0" w:oddHBand="0" w:evenHBand="0" w:firstRowFirstColumn="0" w:firstRowLastColumn="0" w:lastRowFirstColumn="0" w:lastRowLastColumn="0"/>
             </w:pPr>
-            <w:proofErr w:type="spellStart"/>
             <w:r>
               <w:t>true|false</w:t>
             </w:r>
-            <w:proofErr w:type="spellEnd"/>
           </w:p>
         </w:tc>
         <w:tc>
@@ -4965,14 +4821,12 @@
                 <w:b w:val="0"/>
               </w:rPr>
             </w:pPr>
-            <w:proofErr w:type="spellStart"/>
             <w:r>
               <w:rPr>
                 <w:b w:val="0"/>
               </w:rPr>
               <w:t>storeAccuracy</w:t>
             </w:r>
-            <w:proofErr w:type="spellEnd"/>
           </w:p>
         </w:tc>
         <w:tc>
@@ -4998,11 +4852,9 @@
               <w:jc w:val="center"/>
               <w:cnfStyle w:val="000000100000" w:firstRow="0" w:lastRow="0" w:firstColumn="0" w:lastColumn="0" w:oddVBand="0" w:evenVBand="0" w:oddHBand="1" w:evenHBand="0" w:firstRowFirstColumn="0" w:firstRowLastColumn="0" w:lastRowFirstColumn="0" w:lastRowLastColumn="0"/>
             </w:pPr>
-            <w:proofErr w:type="spellStart"/>
             <w:r>
               <w:t>true|false</w:t>
             </w:r>
-            <w:proofErr w:type="spellEnd"/>
           </w:p>
         </w:tc>
         <w:tc>
@@ -5033,14 +4885,12 @@
                 <w:b w:val="0"/>
               </w:rPr>
             </w:pPr>
-            <w:proofErr w:type="spellStart"/>
             <w:r>
               <w:rPr>
                 <w:b w:val="0"/>
               </w:rPr>
               <w:t>storeProvider</w:t>
             </w:r>
-            <w:proofErr w:type="spellEnd"/>
           </w:p>
         </w:tc>
         <w:tc>
@@ -5066,11 +4916,9 @@
               <w:jc w:val="center"/>
               <w:cnfStyle w:val="000000000000" w:firstRow="0" w:lastRow="0" w:firstColumn="0" w:lastColumn="0" w:oddVBand="0" w:evenVBand="0" w:oddHBand="0" w:evenHBand="0" w:firstRowFirstColumn="0" w:firstRowLastColumn="0" w:lastRowFirstColumn="0" w:lastRowLastColumn="0"/>
             </w:pPr>
-            <w:proofErr w:type="spellStart"/>
             <w:r>
               <w:t>true|false</w:t>
             </w:r>
-            <w:proofErr w:type="spellEnd"/>
           </w:p>
         </w:tc>
         <w:tc>
@@ -5120,24 +4968,14 @@
         <w:lastRenderedPageBreak/>
         <w:t xml:space="preserve">When </w:t>
       </w:r>
-      <w:proofErr w:type="spellStart"/>
       <w:r>
         <w:rPr>
           <w:b/>
         </w:rPr>
         <w:t>startWithForm</w:t>
       </w:r>
-      <w:proofErr w:type="spellEnd"/>
-      <w:r>
-        <w:t xml:space="preserve">=true the app will start listening for locations (using an appropriate </w:t>
-      </w:r>
-      <w:proofErr w:type="spellStart"/>
-      <w:r>
-        <w:t>LocationProvider</w:t>
-      </w:r>
-      <w:proofErr w:type="spellEnd"/>
-      <w:r>
-        <w:t xml:space="preserve">  as defined by the </w:t>
+      <w:r>
+        <w:t xml:space="preserve">=true the app will start listening for locations (using an appropriate LocationProvider  as defined by the </w:t>
       </w:r>
       <w:r>
         <w:rPr>
@@ -5169,36 +5007,30 @@
       <w:r>
         <w:t xml:space="preserve"> field is reached the current best known location will be used if </w:t>
       </w:r>
-      <w:proofErr w:type="spellStart"/>
       <w:r>
         <w:rPr>
           <w:b/>
         </w:rPr>
         <w:t>waitAtField</w:t>
       </w:r>
-      <w:proofErr w:type="spellEnd"/>
       <w:r>
         <w:t xml:space="preserve"> is not true and if it recent and accurate enough (as defined by the </w:t>
       </w:r>
-      <w:proofErr w:type="spellStart"/>
       <w:r>
         <w:rPr>
           <w:b/>
         </w:rPr>
         <w:t>maxAge</w:t>
       </w:r>
-      <w:proofErr w:type="spellEnd"/>
       <w:r>
         <w:t xml:space="preserve"> and </w:t>
       </w:r>
-      <w:proofErr w:type="spellStart"/>
       <w:r>
         <w:rPr>
           <w:b/>
         </w:rPr>
         <w:t>maxAccuracyRadius</w:t>
       </w:r>
-      <w:proofErr w:type="spellEnd"/>
       <w:r>
         <w:t xml:space="preserve"> attributes) and has an appropriate provider (as defined by the </w:t>
       </w:r>
@@ -5223,36 +5055,30 @@
       <w:r>
         <w:t xml:space="preserve">When </w:t>
       </w:r>
-      <w:proofErr w:type="spellStart"/>
       <w:r>
         <w:rPr>
           <w:b/>
         </w:rPr>
         <w:t>waitAtField</w:t>
       </w:r>
-      <w:proofErr w:type="spellEnd"/>
       <w:r>
         <w:t xml:space="preserve">=true the app will show the waiting screen and try to use each *new* location that is received after that point in time, if a location is received that is recent and accurate enough (as defined by the </w:t>
       </w:r>
-      <w:proofErr w:type="spellStart"/>
       <w:r>
         <w:rPr>
           <w:b/>
         </w:rPr>
         <w:t>maxAge</w:t>
       </w:r>
-      <w:proofErr w:type="spellEnd"/>
       <w:r>
         <w:t xml:space="preserve"> and </w:t>
       </w:r>
-      <w:proofErr w:type="spellStart"/>
       <w:r>
         <w:rPr>
           <w:b/>
         </w:rPr>
         <w:t>maxAccuracyRadius</w:t>
       </w:r>
-      <w:proofErr w:type="spellEnd"/>
       <w:r>
         <w:t xml:space="preserve"> attributes) and has an appropriate provider (as defined by the </w:t>
       </w:r>
@@ -5289,14 +5115,12 @@
       <w:r>
         <w:t xml:space="preserve"> happens the app will use the best known location if </w:t>
       </w:r>
-      <w:proofErr w:type="spellStart"/>
       <w:r>
         <w:rPr>
           <w:b/>
         </w:rPr>
         <w:t>useBestKnownLocationOnTimeout</w:t>
       </w:r>
-      <w:proofErr w:type="spellEnd"/>
       <w:r>
         <w:t>=true.</w:t>
       </w:r>
@@ -5545,11 +5369,9 @@
               <w:jc w:val="center"/>
               <w:cnfStyle w:val="000000000000" w:firstRow="0" w:lastRow="0" w:firstColumn="0" w:lastColumn="0" w:oddVBand="0" w:evenVBand="0" w:oddHBand="0" w:evenHBand="0" w:firstRowFirstColumn="0" w:firstRowLastColumn="0" w:lastRowFirstColumn="0" w:lastRowLastColumn="0"/>
             </w:pPr>
-            <w:proofErr w:type="spellStart"/>
             <w:r>
               <w:t>always|true|notIfReached|never|false</w:t>
             </w:r>
-            <w:proofErr w:type="spellEnd"/>
           </w:p>
         </w:tc>
         <w:tc>
@@ -5561,11 +5383,9 @@
               <w:jc w:val="center"/>
               <w:cnfStyle w:val="000000000000" w:firstRow="0" w:lastRow="0" w:firstColumn="0" w:lastColumn="0" w:oddVBand="0" w:evenVBand="0" w:oddHBand="0" w:evenHBand="0" w:firstRowFirstColumn="0" w:firstRowLastColumn="0" w:lastRowFirstColumn="0" w:lastRowLastColumn="0"/>
             </w:pPr>
-            <w:proofErr w:type="spellStart"/>
             <w:r>
               <w:t>notIfReached</w:t>
             </w:r>
-            <w:proofErr w:type="spellEnd"/>
           </w:p>
         </w:tc>
       </w:tr>
@@ -5649,14 +5469,12 @@
                 <w:b w:val="0"/>
               </w:rPr>
             </w:pPr>
-            <w:proofErr w:type="spellStart"/>
             <w:r>
               <w:rPr>
                 <w:b w:val="0"/>
               </w:rPr>
               <w:t>storeAzimuth</w:t>
             </w:r>
-            <w:proofErr w:type="spellEnd"/>
           </w:p>
         </w:tc>
         <w:tc>
@@ -5682,11 +5500,9 @@
               <w:jc w:val="center"/>
               <w:cnfStyle w:val="000000000000" w:firstRow="0" w:lastRow="0" w:firstColumn="0" w:lastColumn="0" w:oddVBand="0" w:evenVBand="0" w:oddHBand="0" w:evenHBand="0" w:firstRowFirstColumn="0" w:firstRowLastColumn="0" w:lastRowFirstColumn="0" w:lastRowLastColumn="0"/>
             </w:pPr>
-            <w:proofErr w:type="spellStart"/>
             <w:r>
               <w:t>true|false</w:t>
             </w:r>
-            <w:proofErr w:type="spellEnd"/>
           </w:p>
         </w:tc>
         <w:tc>
@@ -5720,14 +5536,12 @@
                 <w:b w:val="0"/>
               </w:rPr>
             </w:pPr>
-            <w:proofErr w:type="spellStart"/>
             <w:r>
               <w:rPr>
                 <w:b w:val="0"/>
               </w:rPr>
               <w:t>storePitch</w:t>
             </w:r>
-            <w:proofErr w:type="spellEnd"/>
           </w:p>
         </w:tc>
         <w:tc>
@@ -5753,11 +5567,9 @@
               <w:jc w:val="center"/>
               <w:cnfStyle w:val="000000100000" w:firstRow="0" w:lastRow="0" w:firstColumn="0" w:lastColumn="0" w:oddVBand="0" w:evenVBand="0" w:oddHBand="1" w:evenHBand="0" w:firstRowFirstColumn="0" w:firstRowLastColumn="0" w:lastRowFirstColumn="0" w:lastRowLastColumn="0"/>
             </w:pPr>
-            <w:proofErr w:type="spellStart"/>
             <w:r>
               <w:t>true|false</w:t>
             </w:r>
-            <w:proofErr w:type="spellEnd"/>
           </w:p>
         </w:tc>
         <w:tc>
@@ -5788,14 +5600,12 @@
                 <w:b w:val="0"/>
               </w:rPr>
             </w:pPr>
-            <w:proofErr w:type="spellStart"/>
             <w:r>
               <w:rPr>
                 <w:b w:val="0"/>
               </w:rPr>
               <w:t>storeRoll</w:t>
             </w:r>
-            <w:proofErr w:type="spellEnd"/>
           </w:p>
         </w:tc>
         <w:tc>
@@ -5821,11 +5631,9 @@
               <w:jc w:val="center"/>
               <w:cnfStyle w:val="000000000000" w:firstRow="0" w:lastRow="0" w:firstColumn="0" w:lastColumn="0" w:oddVBand="0" w:evenVBand="0" w:oddHBand="0" w:evenHBand="0" w:firstRowFirstColumn="0" w:firstRowLastColumn="0" w:lastRowFirstColumn="0" w:lastRowLastColumn="0"/>
             </w:pPr>
-            <w:proofErr w:type="spellStart"/>
             <w:r>
               <w:t>true|false</w:t>
             </w:r>
-            <w:proofErr w:type="spellEnd"/>
           </w:p>
         </w:tc>
         <w:tc>
@@ -5914,15 +5722,7 @@
         <w:t xml:space="preserve">Roll: Rotation around the Y axis, varying from -180° to 180°. </w:t>
       </w:r>
       <w:r>
-        <w:t>0° means the device is lying on its back (screen facing upwards), (-</w:t>
-      </w:r>
-      <w:proofErr w:type="gramStart"/>
-      <w:r>
-        <w:t>)180</w:t>
-      </w:r>
-      <w:proofErr w:type="gramEnd"/>
-      <w:r>
-        <w:t>° means it is lying on its "face" (screen facing downwards).</w:t>
+        <w:t>0° means the device is lying on its back (screen facing upwards), (-)180° means it is lying on its "face" (screen facing downwards).</w:t>
       </w:r>
     </w:p>
     <w:p>
@@ -6014,19 +5814,11 @@
           <w:lang w:val="fr-FR"/>
         </w:rPr>
       </w:pPr>
-      <w:proofErr w:type="spellStart"/>
       <w:r>
         <w:rPr>
           <w:lang w:val="fr-FR"/>
         </w:rPr>
-        <w:t>Attributes</w:t>
-      </w:r>
-      <w:proofErr w:type="spellEnd"/>
-      <w:r>
-        <w:rPr>
-          <w:lang w:val="fr-FR"/>
-        </w:rPr>
-        <w:t>:</w:t>
+        <w:t>Attributes:</w:t>
       </w:r>
     </w:p>
     <w:p>
@@ -6324,11 +6116,9 @@
               <w:jc w:val="center"/>
               <w:cnfStyle w:val="000000100000" w:firstRow="0" w:lastRow="0" w:firstColumn="0" w:lastColumn="0" w:oddVBand="0" w:evenVBand="0" w:oddHBand="1" w:evenHBand="0" w:firstRowFirstColumn="0" w:firstRowLastColumn="0" w:lastRowFirstColumn="0" w:lastRowLastColumn="0"/>
             </w:pPr>
-            <w:proofErr w:type="spellStart"/>
             <w:r>
               <w:t>true|false</w:t>
             </w:r>
-            <w:proofErr w:type="spellEnd"/>
           </w:p>
         </w:tc>
         <w:tc>
@@ -6471,11 +6261,9 @@
             <w:r>
               <w:t>&lt;</w:t>
             </w:r>
-            <w:proofErr w:type="spellStart"/>
             <w:r>
               <w:t>DropboxUpload</w:t>
             </w:r>
-            <w:proofErr w:type="spellEnd"/>
             <w:r>
               <w:t>&gt;</w:t>
             </w:r>
@@ -6505,11 +6293,9 @@
             <w:r>
               <w:t>&lt;</w:t>
             </w:r>
-            <w:proofErr w:type="spellStart"/>
             <w:r>
               <w:t>HTTPUpload</w:t>
             </w:r>
-            <w:proofErr w:type="spellEnd"/>
             <w:r>
               <w:t>&gt;</w:t>
             </w:r>
@@ -6540,15 +6326,7 @@
           </w:tcPr>
           <w:p>
             <w:r>
-              <w:t>&lt;</w:t>
-            </w:r>
-            <w:proofErr w:type="spellStart"/>
-            <w:r>
-              <w:t>SMSUpload</w:t>
-            </w:r>
-            <w:proofErr w:type="spellEnd"/>
-            <w:r>
-              <w:t>&gt;</w:t>
+              <w:t>&lt;SMSUpload&gt;</w:t>
             </w:r>
           </w:p>
         </w:tc>
@@ -6600,11 +6378,9 @@
       <w:r>
         <w:t>&lt;</w:t>
       </w:r>
-      <w:proofErr w:type="spellStart"/>
       <w:r>
         <w:t>DropboxUpload</w:t>
       </w:r>
-      <w:proofErr w:type="spellEnd"/>
       <w:r>
         <w:t>&gt;</w:t>
       </w:r>
@@ -6761,11 +6537,9 @@
               <w:jc w:val="center"/>
               <w:cnfStyle w:val="000000100000" w:firstRow="0" w:lastRow="0" w:firstColumn="0" w:lastColumn="0" w:oddVBand="0" w:evenVBand="0" w:oddHBand="1" w:evenHBand="0" w:firstRowFirstColumn="0" w:firstRowLastColumn="0" w:lastRowFirstColumn="0" w:lastRowLastColumn="0"/>
             </w:pPr>
-            <w:proofErr w:type="spellStart"/>
             <w:r>
               <w:t>true|false</w:t>
             </w:r>
-            <w:proofErr w:type="spellEnd"/>
           </w:p>
         </w:tc>
         <w:tc>
@@ -6796,14 +6570,12 @@
                 <w:b w:val="0"/>
               </w:rPr>
             </w:pPr>
-            <w:proofErr w:type="spellStart"/>
             <w:r>
               <w:rPr>
                 <w:b w:val="0"/>
               </w:rPr>
               <w:t>allowMobileData</w:t>
             </w:r>
-            <w:proofErr w:type="spellEnd"/>
           </w:p>
         </w:tc>
         <w:tc>
@@ -6829,11 +6601,9 @@
               <w:jc w:val="center"/>
               <w:cnfStyle w:val="000000000000" w:firstRow="0" w:lastRow="0" w:firstColumn="0" w:lastColumn="0" w:oddVBand="0" w:evenVBand="0" w:oddHBand="0" w:evenHBand="0" w:firstRowFirstColumn="0" w:firstRowLastColumn="0" w:lastRowFirstColumn="0" w:lastRowLastColumn="0"/>
             </w:pPr>
-            <w:proofErr w:type="spellStart"/>
             <w:r>
               <w:t>true|false</w:t>
             </w:r>
-            <w:proofErr w:type="spellEnd"/>
           </w:p>
         </w:tc>
         <w:tc>
@@ -6867,14 +6637,12 @@
                 <w:b w:val="0"/>
               </w:rPr>
             </w:pPr>
-            <w:proofErr w:type="spellStart"/>
             <w:r>
               <w:rPr>
                 <w:b w:val="0"/>
               </w:rPr>
               <w:t>allowRoaming</w:t>
             </w:r>
-            <w:proofErr w:type="spellEnd"/>
           </w:p>
         </w:tc>
         <w:tc>
@@ -6900,11 +6668,9 @@
               <w:jc w:val="center"/>
               <w:cnfStyle w:val="000000100000" w:firstRow="0" w:lastRow="0" w:firstColumn="0" w:lastColumn="0" w:oddVBand="0" w:evenVBand="0" w:oddHBand="1" w:evenHBand="0" w:firstRowFirstColumn="0" w:firstRowLastColumn="0" w:lastRowFirstColumn="0" w:lastRowLastColumn="0"/>
             </w:pPr>
-            <w:proofErr w:type="spellStart"/>
             <w:r>
               <w:t>true|false</w:t>
             </w:r>
-            <w:proofErr w:type="spellEnd"/>
           </w:p>
         </w:tc>
         <w:tc>
@@ -6950,11 +6716,9 @@
       <w:r>
         <w:t>&lt;</w:t>
       </w:r>
-      <w:proofErr w:type="spellStart"/>
       <w:r>
         <w:t>HTTPUpload</w:t>
       </w:r>
-      <w:proofErr w:type="spellEnd"/>
       <w:r>
         <w:t>&gt;</w:t>
       </w:r>
@@ -7111,11 +6875,9 @@
               <w:jc w:val="center"/>
               <w:cnfStyle w:val="000000100000" w:firstRow="0" w:lastRow="0" w:firstColumn="0" w:lastColumn="0" w:oddVBand="0" w:evenVBand="0" w:oddHBand="1" w:evenHBand="0" w:firstRowFirstColumn="0" w:firstRowLastColumn="0" w:lastRowFirstColumn="0" w:lastRowLastColumn="0"/>
             </w:pPr>
-            <w:proofErr w:type="spellStart"/>
             <w:r>
               <w:t>true|false</w:t>
             </w:r>
-            <w:proofErr w:type="spellEnd"/>
           </w:p>
         </w:tc>
         <w:tc>
@@ -7213,14 +6975,12 @@
                 <w:b w:val="0"/>
               </w:rPr>
             </w:pPr>
-            <w:proofErr w:type="spellStart"/>
             <w:r>
               <w:rPr>
                 <w:b w:val="0"/>
               </w:rPr>
               <w:t>allowMobileData</w:t>
             </w:r>
-            <w:proofErr w:type="spellEnd"/>
           </w:p>
         </w:tc>
         <w:tc>
@@ -7246,11 +7006,9 @@
               <w:jc w:val="center"/>
               <w:cnfStyle w:val="000000100000" w:firstRow="0" w:lastRow="0" w:firstColumn="0" w:lastColumn="0" w:oddVBand="0" w:evenVBand="0" w:oddHBand="1" w:evenHBand="0" w:firstRowFirstColumn="0" w:firstRowLastColumn="0" w:lastRowFirstColumn="0" w:lastRowLastColumn="0"/>
             </w:pPr>
-            <w:proofErr w:type="spellStart"/>
             <w:r>
               <w:t>true|false</w:t>
             </w:r>
-            <w:proofErr w:type="spellEnd"/>
           </w:p>
         </w:tc>
         <w:tc>
@@ -7281,14 +7039,12 @@
                 <w:b w:val="0"/>
               </w:rPr>
             </w:pPr>
-            <w:proofErr w:type="spellStart"/>
             <w:r>
               <w:rPr>
                 <w:b w:val="0"/>
               </w:rPr>
               <w:t>allowRoaming</w:t>
             </w:r>
-            <w:proofErr w:type="spellEnd"/>
           </w:p>
         </w:tc>
         <w:tc>
@@ -7314,11 +7070,9 @@
               <w:jc w:val="center"/>
               <w:cnfStyle w:val="000000000000" w:firstRow="0" w:lastRow="0" w:firstColumn="0" w:lastColumn="0" w:oddVBand="0" w:evenVBand="0" w:oddHBand="0" w:evenHBand="0" w:firstRowFirstColumn="0" w:firstRowLastColumn="0" w:lastRowFirstColumn="0" w:lastRowLastColumn="0"/>
             </w:pPr>
-            <w:proofErr w:type="spellStart"/>
             <w:r>
               <w:t>true|false</w:t>
             </w:r>
-            <w:proofErr w:type="spellEnd"/>
           </w:p>
         </w:tc>
         <w:tc>
@@ -7364,11 +7118,9 @@
       <w:r>
         <w:t>&lt;</w:t>
       </w:r>
-      <w:proofErr w:type="spellStart"/>
       <w:r>
         <w:t>SMSUpload</w:t>
       </w:r>
-      <w:proofErr w:type="spellEnd"/>
       <w:r>
         <w:t>&gt;</w:t>
       </w:r>
@@ -7525,11 +7277,9 @@
               <w:jc w:val="center"/>
               <w:cnfStyle w:val="000000100000" w:firstRow="0" w:lastRow="0" w:firstColumn="0" w:lastColumn="0" w:oddVBand="0" w:evenVBand="0" w:oddHBand="1" w:evenHBand="0" w:firstRowFirstColumn="0" w:firstRowLastColumn="0" w:lastRowFirstColumn="0" w:lastRowLastColumn="0"/>
             </w:pPr>
-            <w:proofErr w:type="spellStart"/>
             <w:r>
               <w:t>true|false</w:t>
             </w:r>
-            <w:proofErr w:type="spellEnd"/>
           </w:p>
         </w:tc>
         <w:tc>
@@ -7627,14 +7377,12 @@
                 <w:b w:val="0"/>
               </w:rPr>
             </w:pPr>
-            <w:proofErr w:type="spellStart"/>
             <w:r>
               <w:rPr>
                 <w:b w:val="0"/>
               </w:rPr>
               <w:t>allowRoaming</w:t>
             </w:r>
-            <w:proofErr w:type="spellEnd"/>
           </w:p>
         </w:tc>
         <w:tc>
@@ -7660,11 +7408,9 @@
               <w:jc w:val="center"/>
               <w:cnfStyle w:val="000000100000" w:firstRow="0" w:lastRow="0" w:firstColumn="0" w:lastColumn="0" w:oddVBand="0" w:evenVBand="0" w:oddHBand="1" w:evenHBand="0" w:firstRowFirstColumn="0" w:firstRowLastColumn="0" w:lastRowFirstColumn="0" w:lastRowLastColumn="0"/>
             </w:pPr>
-            <w:proofErr w:type="spellStart"/>
             <w:r>
               <w:t>true|false</w:t>
             </w:r>
-            <w:proofErr w:type="spellEnd"/>
           </w:p>
         </w:tc>
         <w:tc>
@@ -7870,11 +7616,9 @@
               <w:jc w:val="center"/>
               <w:cnfStyle w:val="000000100000" w:firstRow="0" w:lastRow="0" w:firstColumn="0" w:lastColumn="0" w:oddVBand="0" w:evenVBand="0" w:oddHBand="1" w:evenHBand="0" w:firstRowFirstColumn="0" w:firstRowLastColumn="0" w:lastRowFirstColumn="0" w:lastRowLastColumn="0"/>
             </w:pPr>
-            <w:proofErr w:type="spellStart"/>
             <w:r>
               <w:t>true|false</w:t>
             </w:r>
-            <w:proofErr w:type="spellEnd"/>
           </w:p>
         </w:tc>
         <w:tc>

</xml_diff>

<commit_message>
Change default cols to 1 instead of 2
Signed-off-by: Matthias Stevens <matthias.stevens@gmail.com>
</commit_message>
<xml_diff>
--- a/Documentation/XML format/Specifications.docx
+++ b/Documentation/XML format/Specifications.docx
@@ -9,6 +9,7 @@
       <w:r>
         <w:t>&lt;</w:t>
       </w:r>
+      <w:proofErr w:type="spellStart"/>
       <w:r>
         <w:t>S</w:t>
       </w:r>
@@ -16,7 +17,11 @@
         <w:t>apelli</w:t>
       </w:r>
       <w:r>
-        <w:t>CollectorProject&gt;</w:t>
+        <w:t>CollectorProject</w:t>
+      </w:r>
+      <w:proofErr w:type="spellEnd"/>
+      <w:r>
+        <w:t>&gt;</w:t>
       </w:r>
       <w:r>
         <w:t xml:space="preserve"> or </w:t>
@@ -340,8 +345,16 @@
               <w:rPr>
                 <w:highlight w:val="yellow"/>
               </w:rPr>
-              <w:t xml:space="preserve"> / Form:schema-id</w:t>
-            </w:r>
+              <w:t xml:space="preserve"> / </w:t>
+            </w:r>
+            <w:proofErr w:type="spellStart"/>
+            <w:r>
+              <w:rPr>
+                <w:highlight w:val="yellow"/>
+              </w:rPr>
+              <w:t>Form:schema-id</w:t>
+            </w:r>
+            <w:proofErr w:type="spellEnd"/>
             <w:r>
               <w:rPr>
                 <w:rStyle w:val="FootnoteReference"/>
@@ -570,6 +583,7 @@
                 <w:highlight w:val="yellow"/>
               </w:rPr>
             </w:pPr>
+            <w:proofErr w:type="spellStart"/>
             <w:r>
               <w:rPr>
                 <w:b w:val="0"/>
@@ -577,6 +591,7 @@
               </w:rPr>
               <w:t>startForm</w:t>
             </w:r>
+            <w:proofErr w:type="spellEnd"/>
           </w:p>
         </w:tc>
         <w:tc>
@@ -774,6 +789,7 @@
         <w:pStyle w:val="Heading1"/>
       </w:pPr>
       <w:r>
+        <w:lastRenderedPageBreak/>
         <w:t>&lt;</w:t>
       </w:r>
       <w:r>
@@ -1169,12 +1185,14 @@
                 <w:b w:val="0"/>
               </w:rPr>
             </w:pPr>
+            <w:proofErr w:type="spellStart"/>
             <w:r>
               <w:rPr>
                 <w:b w:val="0"/>
               </w:rPr>
               <w:t>storeEndTime</w:t>
             </w:r>
+            <w:proofErr w:type="spellEnd"/>
           </w:p>
         </w:tc>
         <w:tc>
@@ -1200,9 +1218,11 @@
               <w:jc w:val="center"/>
               <w:cnfStyle w:val="000000000000" w:firstRow="0" w:lastRow="0" w:firstColumn="0" w:lastColumn="0" w:oddVBand="0" w:evenVBand="0" w:oddHBand="0" w:evenHBand="0" w:firstRowFirstColumn="0" w:firstRowLastColumn="0" w:lastRowFirstColumn="0" w:lastRowLastColumn="0"/>
             </w:pPr>
+            <w:proofErr w:type="spellStart"/>
             <w:r>
               <w:t>true|false</w:t>
             </w:r>
+            <w:proofErr w:type="spellEnd"/>
           </w:p>
         </w:tc>
         <w:tc>
@@ -1267,9 +1287,11 @@
               <w:jc w:val="center"/>
               <w:cnfStyle w:val="000000100000" w:firstRow="0" w:lastRow="0" w:firstColumn="0" w:lastColumn="0" w:oddVBand="0" w:evenVBand="0" w:oddHBand="1" w:evenHBand="0" w:firstRowFirstColumn="0" w:firstRowLastColumn="0" w:lastRowFirstColumn="0" w:lastRowLastColumn="0"/>
             </w:pPr>
+            <w:proofErr w:type="spellStart"/>
             <w:r>
               <w:t>true|false</w:t>
             </w:r>
+            <w:proofErr w:type="spellEnd"/>
           </w:p>
         </w:tc>
         <w:tc>
@@ -1300,8 +1322,8 @@
                 <w:b w:val="0"/>
               </w:rPr>
             </w:pPr>
-            <w:bookmarkStart w:id="0" w:name="_GoBack" w:colFirst="0" w:colLast="0"/>
-            <w:ins w:id="1" w:author="Comparison" w:date="2014-01-28T16:05:00Z">
+            <w:proofErr w:type="spellStart"/>
+            <w:ins w:id="0" w:author="Comparison" w:date="2014-01-28T16:05:00Z">
               <w:r>
                 <w:rPr>
                   <w:b w:val="0"/>
@@ -1309,6 +1331,7 @@
                 <w:t>obfuscateMediaFiles</w:t>
               </w:r>
             </w:ins>
+            <w:proofErr w:type="spellEnd"/>
           </w:p>
         </w:tc>
         <w:tc>
@@ -1320,10 +1343,10 @@
               <w:jc w:val="center"/>
               <w:cnfStyle w:val="000000000000" w:firstRow="0" w:lastRow="0" w:firstColumn="0" w:lastColumn="0" w:oddVBand="0" w:evenVBand="0" w:oddHBand="0" w:evenHBand="0" w:firstRowFirstColumn="0" w:firstRowLastColumn="0" w:lastRowFirstColumn="0" w:lastRowLastColumn="0"/>
               <w:rPr>
-                <w:ins w:id="2" w:author="Comparison" w:date="2014-01-28T16:05:00Z"/>
-              </w:rPr>
-            </w:pPr>
-            <w:ins w:id="3" w:author="Comparison" w:date="2014-01-28T16:05:00Z">
+                <w:ins w:id="1" w:author="Comparison" w:date="2014-01-28T16:05:00Z"/>
+              </w:rPr>
+            </w:pPr>
+            <w:ins w:id="2" w:author="Comparison" w:date="2014-01-28T16:05:00Z">
               <w:r>
                 <w:t>No</w:t>
               </w:r>
@@ -1339,13 +1362,15 @@
               <w:jc w:val="center"/>
               <w:cnfStyle w:val="000000000000" w:firstRow="0" w:lastRow="0" w:firstColumn="0" w:lastColumn="0" w:oddVBand="0" w:evenVBand="0" w:oddHBand="0" w:evenHBand="0" w:firstRowFirstColumn="0" w:firstRowLastColumn="0" w:lastRowFirstColumn="0" w:lastRowLastColumn="0"/>
               <w:rPr>
-                <w:ins w:id="4" w:author="Comparison" w:date="2014-01-28T16:05:00Z"/>
-              </w:rPr>
-            </w:pPr>
-            <w:ins w:id="5" w:author="Comparison" w:date="2014-01-28T16:05:00Z">
+                <w:ins w:id="3" w:author="Comparison" w:date="2014-01-28T16:05:00Z"/>
+              </w:rPr>
+            </w:pPr>
+            <w:proofErr w:type="spellStart"/>
+            <w:ins w:id="4" w:author="Comparison" w:date="2014-01-28T16:05:00Z">
               <w:r>
                 <w:t>true|false</w:t>
               </w:r>
+              <w:proofErr w:type="spellEnd"/>
             </w:ins>
           </w:p>
         </w:tc>
@@ -1358,10 +1383,10 @@
               <w:jc w:val="center"/>
               <w:cnfStyle w:val="000000000000" w:firstRow="0" w:lastRow="0" w:firstColumn="0" w:lastColumn="0" w:oddVBand="0" w:evenVBand="0" w:oddHBand="0" w:evenHBand="0" w:firstRowFirstColumn="0" w:firstRowLastColumn="0" w:lastRowFirstColumn="0" w:lastRowLastColumn="0"/>
               <w:rPr>
-                <w:ins w:id="6" w:author="Comparison" w:date="2014-01-28T16:05:00Z"/>
-              </w:rPr>
-            </w:pPr>
-            <w:ins w:id="7" w:author="Comparison" w:date="2014-01-28T16:05:00Z">
+                <w:ins w:id="5" w:author="Comparison" w:date="2014-01-28T16:05:00Z"/>
+              </w:rPr>
+            </w:pPr>
+            <w:ins w:id="6" w:author="Comparison" w:date="2014-01-28T16:05:00Z">
               <w:r>
                 <w:t>false</w:t>
               </w:r>
@@ -1369,7 +1394,6 @@
           </w:p>
         </w:tc>
       </w:tr>
-      <w:bookmarkEnd w:id="0"/>
       <w:tr>
         <w:trPr>
           <w:cnfStyle w:val="000000100000" w:firstRow="0" w:lastRow="0" w:firstColumn="0" w:lastColumn="0" w:oddVBand="0" w:evenVBand="0" w:oddHBand="1" w:evenHBand="0" w:firstRowFirstColumn="0" w:firstRowLastColumn="0" w:lastRowFirstColumn="0" w:lastRowLastColumn="0"/>
@@ -1508,6 +1532,7 @@
                 <w:b w:val="0"/>
               </w:rPr>
             </w:pPr>
+            <w:proofErr w:type="spellStart"/>
             <w:r>
               <w:rPr>
                 <w:b w:val="0"/>
@@ -1515,12 +1540,21 @@
               </w:rPr>
               <w:t>saveSound</w:t>
             </w:r>
-            <w:r>
-              <w:rPr>
-                <w:b w:val="0"/>
-              </w:rPr>
-              <w:t xml:space="preserve"> / endSound</w:t>
-            </w:r>
+            <w:proofErr w:type="spellEnd"/>
+            <w:r>
+              <w:rPr>
+                <w:b w:val="0"/>
+              </w:rPr>
+              <w:t xml:space="preserve"> / </w:t>
+            </w:r>
+            <w:proofErr w:type="spellStart"/>
+            <w:r>
+              <w:rPr>
+                <w:b w:val="0"/>
+              </w:rPr>
+              <w:t>endSound</w:t>
+            </w:r>
+            <w:proofErr w:type="spellEnd"/>
           </w:p>
         </w:tc>
         <w:tc>
@@ -1583,6 +1617,7 @@
                 <w:highlight w:val="yellow"/>
               </w:rPr>
             </w:pPr>
+            <w:proofErr w:type="spellStart"/>
             <w:r>
               <w:rPr>
                 <w:b w:val="0"/>
@@ -1590,12 +1625,21 @@
               </w:rPr>
               <w:t>saveVibrate</w:t>
             </w:r>
-            <w:r>
-              <w:rPr>
-                <w:b w:val="0"/>
-              </w:rPr>
-              <w:t xml:space="preserve"> / endVibrate</w:t>
-            </w:r>
+            <w:proofErr w:type="spellEnd"/>
+            <w:r>
+              <w:rPr>
+                <w:b w:val="0"/>
+              </w:rPr>
+              <w:t xml:space="preserve"> / </w:t>
+            </w:r>
+            <w:proofErr w:type="spellStart"/>
+            <w:r>
+              <w:rPr>
+                <w:b w:val="0"/>
+              </w:rPr>
+              <w:t>endVibrate</w:t>
+            </w:r>
+            <w:proofErr w:type="spellEnd"/>
           </w:p>
         </w:tc>
         <w:tc>
@@ -1621,9 +1665,11 @@
               <w:jc w:val="center"/>
               <w:cnfStyle w:val="000000100000" w:firstRow="0" w:lastRow="0" w:firstColumn="0" w:lastColumn="0" w:oddVBand="0" w:evenVBand="0" w:oddHBand="1" w:evenHBand="0" w:firstRowFirstColumn="0" w:firstRowLastColumn="0" w:lastRowFirstColumn="0" w:lastRowLastColumn="0"/>
             </w:pPr>
+            <w:proofErr w:type="spellStart"/>
             <w:r>
               <w:t>true|false</w:t>
             </w:r>
+            <w:proofErr w:type="spellEnd"/>
           </w:p>
         </w:tc>
         <w:tc>
@@ -1871,6 +1917,7 @@
         <w:pStyle w:val="Heading1"/>
       </w:pPr>
       <w:r>
+        <w:lastRenderedPageBreak/>
         <w:t>&lt;</w:t>
       </w:r>
       <w:r>
@@ -2160,9 +2207,11 @@
               <w:jc w:val="center"/>
               <w:cnfStyle w:val="000000100000" w:firstRow="0" w:lastRow="0" w:firstColumn="0" w:lastColumn="0" w:oddVBand="0" w:evenVBand="0" w:oddHBand="1" w:evenHBand="0" w:firstRowFirstColumn="0" w:firstRowLastColumn="0" w:lastRowFirstColumn="0" w:lastRowLastColumn="0"/>
             </w:pPr>
+            <w:proofErr w:type="spellStart"/>
             <w:r>
               <w:t>always|true|notIfReached|never|false</w:t>
             </w:r>
+            <w:proofErr w:type="spellEnd"/>
           </w:p>
         </w:tc>
         <w:tc>
@@ -2174,9 +2223,11 @@
               <w:jc w:val="center"/>
               <w:cnfStyle w:val="000000100000" w:firstRow="0" w:lastRow="0" w:firstColumn="0" w:lastColumn="0" w:oddVBand="0" w:evenVBand="0" w:oddHBand="1" w:evenHBand="0" w:firstRowFirstColumn="0" w:firstRowLastColumn="0" w:lastRowFirstColumn="0" w:lastRowLastColumn="0"/>
             </w:pPr>
+            <w:proofErr w:type="spellStart"/>
             <w:r>
               <w:t>notIfReached</w:t>
             </w:r>
+            <w:proofErr w:type="spellEnd"/>
           </w:p>
         </w:tc>
       </w:tr>
@@ -2260,12 +2311,14 @@
                 <w:b w:val="0"/>
               </w:rPr>
             </w:pPr>
+            <w:proofErr w:type="spellStart"/>
             <w:r>
               <w:rPr>
                 <w:b w:val="0"/>
               </w:rPr>
               <w:t>img</w:t>
             </w:r>
+            <w:proofErr w:type="spellEnd"/>
           </w:p>
         </w:tc>
         <w:tc>
@@ -2301,7 +2354,15 @@
               <w:cnfStyle w:val="000000100000" w:firstRow="0" w:lastRow="0" w:firstColumn="0" w:lastColumn="0" w:oddVBand="0" w:evenVBand="0" w:oddHBand="1" w:evenHBand="0" w:firstRowFirstColumn="0" w:firstRowLastColumn="0" w:lastRowFirstColumn="0" w:lastRowLastColumn="0"/>
             </w:pPr>
             <w:r>
-              <w:t>(relative img/ folder)</w:t>
+              <w:t xml:space="preserve">(relative </w:t>
+            </w:r>
+            <w:proofErr w:type="spellStart"/>
+            <w:r>
+              <w:t>img</w:t>
+            </w:r>
+            <w:proofErr w:type="spellEnd"/>
+            <w:r>
+              <w:t>/ folder)</w:t>
             </w:r>
           </w:p>
         </w:tc>
@@ -2400,12 +2461,14 @@
                 <w:b w:val="0"/>
               </w:rPr>
             </w:pPr>
+            <w:proofErr w:type="spellStart"/>
             <w:r>
               <w:rPr>
                 <w:b w:val="0"/>
               </w:rPr>
               <w:t>backgroundColor</w:t>
             </w:r>
+            <w:proofErr w:type="spellEnd"/>
           </w:p>
         </w:tc>
         <w:tc>
@@ -2431,8 +2494,13 @@
               <w:jc w:val="center"/>
               <w:cnfStyle w:val="000000100000" w:firstRow="0" w:lastRow="0" w:firstColumn="0" w:lastColumn="0" w:oddVBand="0" w:evenVBand="0" w:oddHBand="1" w:evenHBand="0" w:firstRowFirstColumn="0" w:firstRowLastColumn="0" w:lastRowFirstColumn="0" w:lastRowLastColumn="0"/>
             </w:pPr>
-            <w:r>
-              <w:t>Color String (e.g. #000000)</w:t>
+            <w:proofErr w:type="spellStart"/>
+            <w:r>
+              <w:t>Color</w:t>
+            </w:r>
+            <w:proofErr w:type="spellEnd"/>
+            <w:r>
+              <w:t xml:space="preserve"> String (e.g. #000000)</w:t>
             </w:r>
           </w:p>
         </w:tc>
@@ -2509,8 +2577,13 @@
               <w:jc w:val="center"/>
               <w:cnfStyle w:val="000000000000" w:firstRow="0" w:lastRow="0" w:firstColumn="0" w:lastColumn="0" w:oddVBand="0" w:evenVBand="0" w:oddHBand="0" w:evenHBand="0" w:firstRowFirstColumn="0" w:firstRowLastColumn="0" w:lastRowFirstColumn="0" w:lastRowLastColumn="0"/>
             </w:pPr>
-            <w:r>
-              <w:t>2</w:t>
+            <w:bookmarkStart w:id="7" w:name="_GoBack"/>
+            <w:bookmarkEnd w:id="7"/>
+            <w:r>
+              <w:rPr>
+                <w:highlight w:val="yellow"/>
+              </w:rPr>
+              <w:t>1</w:t>
             </w:r>
           </w:p>
         </w:tc>
@@ -2909,9 +2982,11 @@
               <w:jc w:val="center"/>
               <w:cnfStyle w:val="000000000000" w:firstRow="0" w:lastRow="0" w:firstColumn="0" w:lastColumn="0" w:oddVBand="0" w:evenVBand="0" w:oddHBand="0" w:evenHBand="0" w:firstRowFirstColumn="0" w:firstRowLastColumn="0" w:lastRowFirstColumn="0" w:lastRowLastColumn="0"/>
             </w:pPr>
+            <w:proofErr w:type="spellStart"/>
             <w:r>
               <w:t>always|true|notIfReached|never|false</w:t>
             </w:r>
+            <w:proofErr w:type="spellEnd"/>
           </w:p>
         </w:tc>
         <w:tc>
@@ -2923,9 +2998,11 @@
               <w:jc w:val="center"/>
               <w:cnfStyle w:val="000000000000" w:firstRow="0" w:lastRow="0" w:firstColumn="0" w:lastColumn="0" w:oddVBand="0" w:evenVBand="0" w:oddHBand="0" w:evenHBand="0" w:firstRowFirstColumn="0" w:firstRowLastColumn="0" w:lastRowFirstColumn="0" w:lastRowLastColumn="0"/>
             </w:pPr>
+            <w:proofErr w:type="spellStart"/>
             <w:r>
               <w:t>notIfReached</w:t>
             </w:r>
+            <w:proofErr w:type="spellEnd"/>
           </w:p>
         </w:tc>
       </w:tr>
@@ -3076,12 +3153,14 @@
                 <w:b w:val="0"/>
               </w:rPr>
             </w:pPr>
+            <w:proofErr w:type="spellStart"/>
             <w:r>
               <w:rPr>
                 <w:b w:val="0"/>
               </w:rPr>
               <w:t>disableField</w:t>
             </w:r>
+            <w:proofErr w:type="spellEnd"/>
           </w:p>
         </w:tc>
         <w:tc>
@@ -3140,12 +3219,14 @@
                 <w:b w:val="0"/>
               </w:rPr>
             </w:pPr>
+            <w:proofErr w:type="spellStart"/>
             <w:r>
               <w:rPr>
                 <w:b w:val="0"/>
               </w:rPr>
               <w:t>useFrontCamera</w:t>
             </w:r>
+            <w:proofErr w:type="spellEnd"/>
           </w:p>
         </w:tc>
         <w:tc>
@@ -3171,9 +3252,11 @@
               <w:jc w:val="center"/>
               <w:cnfStyle w:val="000000000000" w:firstRow="0" w:lastRow="0" w:firstColumn="0" w:lastColumn="0" w:oddVBand="0" w:evenVBand="0" w:oddHBand="0" w:evenHBand="0" w:firstRowFirstColumn="0" w:firstRowLastColumn="0" w:lastRowFirstColumn="0" w:lastRowLastColumn="0"/>
             </w:pPr>
+            <w:proofErr w:type="spellStart"/>
             <w:r>
               <w:t>true|false</w:t>
             </w:r>
+            <w:proofErr w:type="spellEnd"/>
           </w:p>
         </w:tc>
         <w:tc>
@@ -3207,12 +3290,14 @@
                 <w:b w:val="0"/>
               </w:rPr>
             </w:pPr>
+            <w:proofErr w:type="spellStart"/>
             <w:r>
               <w:rPr>
                 <w:b w:val="0"/>
               </w:rPr>
               <w:t>captureImg</w:t>
             </w:r>
+            <w:proofErr w:type="spellEnd"/>
           </w:p>
         </w:tc>
         <w:tc>
@@ -3248,7 +3333,15 @@
               <w:cnfStyle w:val="000000100000" w:firstRow="0" w:lastRow="0" w:firstColumn="0" w:lastColumn="0" w:oddVBand="0" w:evenVBand="0" w:oddHBand="1" w:evenHBand="0" w:firstRowFirstColumn="0" w:firstRowLastColumn="0" w:lastRowFirstColumn="0" w:lastRowLastColumn="0"/>
             </w:pPr>
             <w:r>
-              <w:t>(relative img/ folder)</w:t>
+              <w:t xml:space="preserve">(relative </w:t>
+            </w:r>
+            <w:proofErr w:type="spellStart"/>
+            <w:r>
+              <w:t>img</w:t>
+            </w:r>
+            <w:proofErr w:type="spellEnd"/>
+            <w:r>
+              <w:t>/ folder)</w:t>
             </w:r>
           </w:p>
         </w:tc>
@@ -3280,12 +3373,14 @@
                 <w:b w:val="0"/>
               </w:rPr>
             </w:pPr>
+            <w:proofErr w:type="spellStart"/>
             <w:r>
               <w:rPr>
                 <w:b w:val="0"/>
               </w:rPr>
               <w:t>approveImg</w:t>
             </w:r>
+            <w:proofErr w:type="spellEnd"/>
           </w:p>
         </w:tc>
         <w:tc>
@@ -3321,7 +3416,15 @@
               <w:cnfStyle w:val="000000000000" w:firstRow="0" w:lastRow="0" w:firstColumn="0" w:lastColumn="0" w:oddVBand="0" w:evenVBand="0" w:oddHBand="0" w:evenHBand="0" w:firstRowFirstColumn="0" w:firstRowLastColumn="0" w:lastRowFirstColumn="0" w:lastRowLastColumn="0"/>
             </w:pPr>
             <w:r>
-              <w:t>(relative img/ folder)</w:t>
+              <w:t xml:space="preserve">(relative </w:t>
+            </w:r>
+            <w:proofErr w:type="spellStart"/>
+            <w:r>
+              <w:t>img</w:t>
+            </w:r>
+            <w:proofErr w:type="spellEnd"/>
+            <w:r>
+              <w:t>/ folder)</w:t>
             </w:r>
           </w:p>
         </w:tc>
@@ -3356,12 +3459,14 @@
                 <w:b w:val="0"/>
               </w:rPr>
             </w:pPr>
+            <w:proofErr w:type="spellStart"/>
             <w:r>
               <w:rPr>
                 <w:b w:val="0"/>
               </w:rPr>
               <w:t>discardImg</w:t>
             </w:r>
+            <w:proofErr w:type="spellEnd"/>
           </w:p>
         </w:tc>
         <w:tc>
@@ -3397,7 +3502,15 @@
               <w:cnfStyle w:val="000000100000" w:firstRow="0" w:lastRow="0" w:firstColumn="0" w:lastColumn="0" w:oddVBand="0" w:evenVBand="0" w:oddHBand="1" w:evenHBand="0" w:firstRowFirstColumn="0" w:firstRowLastColumn="0" w:lastRowFirstColumn="0" w:lastRowLastColumn="0"/>
             </w:pPr>
             <w:r>
-              <w:t>(relative img/ folder)</w:t>
+              <w:t xml:space="preserve">(relative </w:t>
+            </w:r>
+            <w:proofErr w:type="spellStart"/>
+            <w:r>
+              <w:t>img</w:t>
+            </w:r>
+            <w:proofErr w:type="spellEnd"/>
+            <w:r>
+              <w:t>/ folder)</w:t>
             </w:r>
           </w:p>
         </w:tc>
@@ -3429,12 +3542,14 @@
                 <w:b w:val="0"/>
               </w:rPr>
             </w:pPr>
+            <w:proofErr w:type="spellStart"/>
             <w:r>
               <w:rPr>
                 <w:b w:val="0"/>
               </w:rPr>
               <w:t>backgroundColor</w:t>
             </w:r>
+            <w:proofErr w:type="spellEnd"/>
           </w:p>
         </w:tc>
         <w:tc>
@@ -3460,8 +3575,13 @@
               <w:jc w:val="center"/>
               <w:cnfStyle w:val="000000000000" w:firstRow="0" w:lastRow="0" w:firstColumn="0" w:lastColumn="0" w:oddVBand="0" w:evenVBand="0" w:oddHBand="0" w:evenHBand="0" w:firstRowFirstColumn="0" w:firstRowLastColumn="0" w:lastRowFirstColumn="0" w:lastRowLastColumn="0"/>
             </w:pPr>
-            <w:r>
-              <w:t>Color String (e.g. #000000)</w:t>
+            <w:proofErr w:type="spellStart"/>
+            <w:r>
+              <w:t>Color</w:t>
+            </w:r>
+            <w:proofErr w:type="spellEnd"/>
+            <w:r>
+              <w:t xml:space="preserve"> String (e.g. #000000)</w:t>
             </w:r>
           </w:p>
         </w:tc>
@@ -3527,9 +3647,11 @@
               <w:jc w:val="center"/>
               <w:cnfStyle w:val="000000100000" w:firstRow="0" w:lastRow="0" w:firstColumn="0" w:lastColumn="0" w:oddVBand="0" w:evenVBand="0" w:oddHBand="1" w:evenHBand="0" w:firstRowFirstColumn="0" w:firstRowLastColumn="0" w:lastRowFirstColumn="0" w:lastRowLastColumn="0"/>
             </w:pPr>
+            <w:proofErr w:type="spellStart"/>
             <w:r>
               <w:t>on|always|true|auto|off|never|false</w:t>
             </w:r>
+            <w:proofErr w:type="spellEnd"/>
           </w:p>
         </w:tc>
         <w:tc>
@@ -3560,12 +3682,14 @@
                 <w:b w:val="0"/>
               </w:rPr>
             </w:pPr>
+            <w:proofErr w:type="spellStart"/>
             <w:r>
               <w:rPr>
                 <w:b w:val="0"/>
               </w:rPr>
               <w:t>useNativeApp</w:t>
             </w:r>
+            <w:proofErr w:type="spellEnd"/>
           </w:p>
         </w:tc>
         <w:tc>
@@ -3591,9 +3715,11 @@
               <w:jc w:val="center"/>
               <w:cnfStyle w:val="000000000000" w:firstRow="0" w:lastRow="0" w:firstColumn="0" w:lastColumn="0" w:oddVBand="0" w:evenVBand="0" w:oddHBand="0" w:evenHBand="0" w:firstRowFirstColumn="0" w:firstRowLastColumn="0" w:lastRowFirstColumn="0" w:lastRowLastColumn="0"/>
             </w:pPr>
+            <w:proofErr w:type="spellStart"/>
             <w:r>
               <w:t>true|false</w:t>
             </w:r>
+            <w:proofErr w:type="spellEnd"/>
           </w:p>
         </w:tc>
         <w:tc>
@@ -3652,7 +3778,47 @@
         </w:numPr>
       </w:pPr>
       <w:r>
-        <w:t>When useNativeApp=true the useFrontCamera, captureImg, approveImg, discardImg &amp; flash attributes are ignored</w:t>
+        <w:t xml:space="preserve">When </w:t>
+      </w:r>
+      <w:proofErr w:type="spellStart"/>
+      <w:r>
+        <w:t>useNativeApp</w:t>
+      </w:r>
+      <w:proofErr w:type="spellEnd"/>
+      <w:r>
+        <w:t xml:space="preserve">=true the </w:t>
+      </w:r>
+      <w:proofErr w:type="spellStart"/>
+      <w:r>
+        <w:t>useFrontCamera</w:t>
+      </w:r>
+      <w:proofErr w:type="spellEnd"/>
+      <w:r>
+        <w:t xml:space="preserve">, </w:t>
+      </w:r>
+      <w:proofErr w:type="spellStart"/>
+      <w:r>
+        <w:t>captureImg</w:t>
+      </w:r>
+      <w:proofErr w:type="spellEnd"/>
+      <w:r>
+        <w:t xml:space="preserve">, </w:t>
+      </w:r>
+      <w:proofErr w:type="spellStart"/>
+      <w:r>
+        <w:t>approveImg</w:t>
+      </w:r>
+      <w:proofErr w:type="spellEnd"/>
+      <w:r>
+        <w:t xml:space="preserve">, </w:t>
+      </w:r>
+      <w:proofErr w:type="spellStart"/>
+      <w:r>
+        <w:t>discardImg</w:t>
+      </w:r>
+      <w:proofErr w:type="spellEnd"/>
+      <w:r>
+        <w:t xml:space="preserve"> &amp; flash attributes are ignored</w:t>
       </w:r>
     </w:p>
     <w:p>
@@ -3674,6 +3840,7 @@
         <w:pStyle w:val="Heading1"/>
       </w:pPr>
       <w:r>
+        <w:lastRenderedPageBreak/>
         <w:t>&lt;</w:t>
       </w:r>
       <w:r>
@@ -3899,9 +4066,11 @@
               <w:jc w:val="center"/>
               <w:cnfStyle w:val="000000000000" w:firstRow="0" w:lastRow="0" w:firstColumn="0" w:lastColumn="0" w:oddVBand="0" w:evenVBand="0" w:oddHBand="0" w:evenHBand="0" w:firstRowFirstColumn="0" w:firstRowLastColumn="0" w:lastRowFirstColumn="0" w:lastRowLastColumn="0"/>
             </w:pPr>
+            <w:proofErr w:type="spellStart"/>
             <w:r>
               <w:t>always|true|notIfReached|never|false</w:t>
             </w:r>
+            <w:proofErr w:type="spellEnd"/>
           </w:p>
         </w:tc>
         <w:tc>
@@ -3913,9 +4082,11 @@
               <w:jc w:val="center"/>
               <w:cnfStyle w:val="000000000000" w:firstRow="0" w:lastRow="0" w:firstColumn="0" w:lastColumn="0" w:oddVBand="0" w:evenVBand="0" w:oddHBand="0" w:evenHBand="0" w:firstRowFirstColumn="0" w:firstRowLastColumn="0" w:lastRowFirstColumn="0" w:lastRowLastColumn="0"/>
             </w:pPr>
+            <w:proofErr w:type="spellStart"/>
             <w:r>
               <w:t>notIfReached</w:t>
             </w:r>
+            <w:proofErr w:type="spellEnd"/>
           </w:p>
         </w:tc>
       </w:tr>
@@ -4066,12 +4237,14 @@
                 <w:b w:val="0"/>
               </w:rPr>
             </w:pPr>
+            <w:proofErr w:type="spellStart"/>
             <w:r>
               <w:rPr>
                 <w:b w:val="0"/>
               </w:rPr>
               <w:t>disableField</w:t>
             </w:r>
+            <w:proofErr w:type="spellEnd"/>
           </w:p>
         </w:tc>
         <w:tc>
@@ -4107,7 +4280,15 @@
               <w:cnfStyle w:val="000000100000" w:firstRow="0" w:lastRow="0" w:firstColumn="0" w:lastColumn="0" w:oddVBand="0" w:evenVBand="0" w:oddHBand="1" w:evenHBand="0" w:firstRowFirstColumn="0" w:firstRowLastColumn="0" w:lastRowFirstColumn="0" w:lastRowLastColumn="0"/>
             </w:pPr>
             <w:r>
-              <w:t>(relative img/ folder)</w:t>
+              <w:t xml:space="preserve">(relative </w:t>
+            </w:r>
+            <w:proofErr w:type="spellStart"/>
+            <w:r>
+              <w:t>img</w:t>
+            </w:r>
+            <w:proofErr w:type="spellEnd"/>
+            <w:r>
+              <w:t>/ folder)</w:t>
             </w:r>
           </w:p>
         </w:tc>
@@ -4139,12 +4320,14 @@
                 <w:b w:val="0"/>
               </w:rPr>
             </w:pPr>
+            <w:proofErr w:type="spellStart"/>
             <w:r>
               <w:rPr>
                 <w:b w:val="0"/>
               </w:rPr>
               <w:t>startRecImg</w:t>
             </w:r>
+            <w:proofErr w:type="spellEnd"/>
           </w:p>
         </w:tc>
         <w:tc>
@@ -4180,7 +4363,15 @@
               <w:cnfStyle w:val="000000000000" w:firstRow="0" w:lastRow="0" w:firstColumn="0" w:lastColumn="0" w:oddVBand="0" w:evenVBand="0" w:oddHBand="0" w:evenHBand="0" w:firstRowFirstColumn="0" w:firstRowLastColumn="0" w:lastRowFirstColumn="0" w:lastRowLastColumn="0"/>
             </w:pPr>
             <w:r>
-              <w:t>(relative img/ folder)</w:t>
+              <w:t xml:space="preserve">(relative </w:t>
+            </w:r>
+            <w:proofErr w:type="spellStart"/>
+            <w:r>
+              <w:t>img</w:t>
+            </w:r>
+            <w:proofErr w:type="spellEnd"/>
+            <w:r>
+              <w:t>/ folder)</w:t>
             </w:r>
           </w:p>
         </w:tc>
@@ -4215,12 +4406,14 @@
                 <w:b w:val="0"/>
               </w:rPr>
             </w:pPr>
+            <w:proofErr w:type="spellStart"/>
             <w:r>
               <w:rPr>
                 <w:b w:val="0"/>
               </w:rPr>
               <w:t>stopRecImg</w:t>
             </w:r>
+            <w:proofErr w:type="spellEnd"/>
           </w:p>
         </w:tc>
         <w:tc>
@@ -4256,7 +4449,15 @@
               <w:cnfStyle w:val="000000100000" w:firstRow="0" w:lastRow="0" w:firstColumn="0" w:lastColumn="0" w:oddVBand="0" w:evenVBand="0" w:oddHBand="1" w:evenHBand="0" w:firstRowFirstColumn="0" w:firstRowLastColumn="0" w:lastRowFirstColumn="0" w:lastRowLastColumn="0"/>
             </w:pPr>
             <w:r>
-              <w:t>(relative img/ folder)</w:t>
+              <w:t xml:space="preserve">(relative </w:t>
+            </w:r>
+            <w:proofErr w:type="spellStart"/>
+            <w:r>
+              <w:t>img</w:t>
+            </w:r>
+            <w:proofErr w:type="spellEnd"/>
+            <w:r>
+              <w:t>/ folder)</w:t>
             </w:r>
           </w:p>
         </w:tc>
@@ -4288,12 +4489,14 @@
                 <w:b w:val="0"/>
               </w:rPr>
             </w:pPr>
+            <w:proofErr w:type="spellStart"/>
             <w:r>
               <w:rPr>
                 <w:b w:val="0"/>
               </w:rPr>
               <w:t>backgroundColor</w:t>
             </w:r>
+            <w:proofErr w:type="spellEnd"/>
           </w:p>
         </w:tc>
         <w:tc>
@@ -4319,8 +4522,13 @@
               <w:jc w:val="center"/>
               <w:cnfStyle w:val="000000000000" w:firstRow="0" w:lastRow="0" w:firstColumn="0" w:lastColumn="0" w:oddVBand="0" w:evenVBand="0" w:oddHBand="0" w:evenHBand="0" w:firstRowFirstColumn="0" w:firstRowLastColumn="0" w:lastRowFirstColumn="0" w:lastRowLastColumn="0"/>
             </w:pPr>
-            <w:r>
-              <w:t>Color String (e.g. #000000)</w:t>
+            <w:proofErr w:type="spellStart"/>
+            <w:r>
+              <w:t>Color</w:t>
+            </w:r>
+            <w:proofErr w:type="spellEnd"/>
+            <w:r>
+              <w:t xml:space="preserve"> String (e.g. #000000)</w:t>
             </w:r>
           </w:p>
         </w:tc>
@@ -4355,12 +4563,14 @@
                 <w:b w:val="0"/>
               </w:rPr>
             </w:pPr>
+            <w:proofErr w:type="spellStart"/>
             <w:r>
               <w:rPr>
                 <w:b w:val="0"/>
               </w:rPr>
               <w:t>useNativeApp</w:t>
             </w:r>
+            <w:proofErr w:type="spellEnd"/>
           </w:p>
         </w:tc>
         <w:tc>
@@ -4386,9 +4596,11 @@
               <w:jc w:val="center"/>
               <w:cnfStyle w:val="000000100000" w:firstRow="0" w:lastRow="0" w:firstColumn="0" w:lastColumn="0" w:oddVBand="0" w:evenVBand="0" w:oddHBand="1" w:evenHBand="0" w:firstRowFirstColumn="0" w:firstRowLastColumn="0" w:lastRowFirstColumn="0" w:lastRowLastColumn="0"/>
             </w:pPr>
+            <w:proofErr w:type="spellStart"/>
             <w:r>
               <w:t>true|false</w:t>
             </w:r>
+            <w:proofErr w:type="spellEnd"/>
           </w:p>
         </w:tc>
         <w:tc>
@@ -4434,8 +4646,13 @@
           <w:numId w:val="2"/>
         </w:numPr>
       </w:pPr>
-      <w:r>
-        <w:t>useNativeApp is not parsed/implemented yet</w:t>
+      <w:proofErr w:type="spellStart"/>
+      <w:r>
+        <w:t>useNativeApp</w:t>
+      </w:r>
+      <w:proofErr w:type="spellEnd"/>
+      <w:r>
+        <w:t xml:space="preserve"> is not parsed/implemented yet</w:t>
       </w:r>
     </w:p>
     <w:p>
@@ -4682,9 +4899,11 @@
               <w:jc w:val="center"/>
               <w:cnfStyle w:val="000000000000" w:firstRow="0" w:lastRow="0" w:firstColumn="0" w:lastColumn="0" w:oddVBand="0" w:evenVBand="0" w:oddHBand="0" w:evenHBand="0" w:firstRowFirstColumn="0" w:firstRowLastColumn="0" w:lastRowFirstColumn="0" w:lastRowLastColumn="0"/>
             </w:pPr>
+            <w:proofErr w:type="spellStart"/>
             <w:r>
               <w:t>always|true|notIfReached|never|false</w:t>
             </w:r>
+            <w:proofErr w:type="spellEnd"/>
           </w:p>
         </w:tc>
         <w:tc>
@@ -4696,9 +4915,11 @@
               <w:jc w:val="center"/>
               <w:cnfStyle w:val="000000000000" w:firstRow="0" w:lastRow="0" w:firstColumn="0" w:lastColumn="0" w:oddVBand="0" w:evenVBand="0" w:oddHBand="0" w:evenHBand="0" w:firstRowFirstColumn="0" w:firstRowLastColumn="0" w:lastRowFirstColumn="0" w:lastRowLastColumn="0"/>
             </w:pPr>
+            <w:proofErr w:type="spellStart"/>
             <w:r>
               <w:t>notIfReached</w:t>
             </w:r>
+            <w:proofErr w:type="spellEnd"/>
           </w:p>
         </w:tc>
       </w:tr>
@@ -4813,8 +5034,13 @@
               <w:jc w:val="center"/>
               <w:cnfStyle w:val="000000000000" w:firstRow="0" w:lastRow="0" w:firstColumn="0" w:lastColumn="0" w:oddVBand="0" w:evenVBand="0" w:oddHBand="0" w:evenHBand="0" w:firstRowFirstColumn="0" w:firstRowLastColumn="0" w:lastRowFirstColumn="0" w:lastRowLastColumn="0"/>
             </w:pPr>
-            <w:r>
-              <w:t>any|GPS|network (not case sensitive)</w:t>
+            <w:proofErr w:type="spellStart"/>
+            <w:r>
+              <w:t>any|GPS|network</w:t>
+            </w:r>
+            <w:proofErr w:type="spellEnd"/>
+            <w:r>
+              <w:t xml:space="preserve"> (not case sensitive)</w:t>
             </w:r>
           </w:p>
         </w:tc>
@@ -4849,12 +5075,14 @@
                 <w:b w:val="0"/>
               </w:rPr>
             </w:pPr>
+            <w:proofErr w:type="spellStart"/>
             <w:r>
               <w:rPr>
                 <w:b w:val="0"/>
               </w:rPr>
               <w:t>startWithForm</w:t>
             </w:r>
+            <w:proofErr w:type="spellEnd"/>
           </w:p>
         </w:tc>
         <w:tc>
@@ -4880,9 +5108,11 @@
               <w:jc w:val="center"/>
               <w:cnfStyle w:val="000000100000" w:firstRow="0" w:lastRow="0" w:firstColumn="0" w:lastColumn="0" w:oddVBand="0" w:evenVBand="0" w:oddHBand="1" w:evenHBand="0" w:firstRowFirstColumn="0" w:firstRowLastColumn="0" w:lastRowFirstColumn="0" w:lastRowLastColumn="0"/>
             </w:pPr>
+            <w:proofErr w:type="spellStart"/>
             <w:r>
               <w:t>true|false</w:t>
             </w:r>
+            <w:proofErr w:type="spellEnd"/>
           </w:p>
         </w:tc>
         <w:tc>
@@ -4913,12 +5143,14 @@
                 <w:b w:val="0"/>
               </w:rPr>
             </w:pPr>
+            <w:proofErr w:type="spellStart"/>
             <w:r>
               <w:rPr>
                 <w:b w:val="0"/>
               </w:rPr>
               <w:t>waitAtField</w:t>
             </w:r>
+            <w:proofErr w:type="spellEnd"/>
           </w:p>
         </w:tc>
         <w:tc>
@@ -4944,9 +5176,11 @@
               <w:jc w:val="center"/>
               <w:cnfStyle w:val="000000000000" w:firstRow="0" w:lastRow="0" w:firstColumn="0" w:lastColumn="0" w:oddVBand="0" w:evenVBand="0" w:oddHBand="0" w:evenHBand="0" w:firstRowFirstColumn="0" w:firstRowLastColumn="0" w:lastRowFirstColumn="0" w:lastRowLastColumn="0"/>
             </w:pPr>
+            <w:proofErr w:type="spellStart"/>
             <w:r>
               <w:t>true|false</w:t>
             </w:r>
+            <w:proofErr w:type="spellEnd"/>
           </w:p>
         </w:tc>
         <w:tc>
@@ -5044,12 +5278,14 @@
                 <w:b w:val="0"/>
               </w:rPr>
             </w:pPr>
+            <w:proofErr w:type="spellStart"/>
             <w:r>
               <w:rPr>
                 <w:b w:val="0"/>
               </w:rPr>
               <w:t>maxAge</w:t>
             </w:r>
+            <w:proofErr w:type="spellEnd"/>
           </w:p>
         </w:tc>
         <w:tc>
@@ -5111,12 +5347,14 @@
                 <w:b w:val="0"/>
               </w:rPr>
             </w:pPr>
+            <w:proofErr w:type="spellStart"/>
             <w:r>
               <w:rPr>
                 <w:b w:val="0"/>
               </w:rPr>
               <w:t>maxAccuracyRadius</w:t>
             </w:r>
+            <w:proofErr w:type="spellEnd"/>
           </w:p>
         </w:tc>
         <w:tc>
@@ -5175,12 +5413,14 @@
                 <w:b w:val="0"/>
               </w:rPr>
             </w:pPr>
+            <w:proofErr w:type="spellStart"/>
             <w:r>
               <w:rPr>
                 <w:b w:val="0"/>
               </w:rPr>
               <w:t>useBestKnownLocationOnTimeout</w:t>
             </w:r>
+            <w:proofErr w:type="spellEnd"/>
           </w:p>
         </w:tc>
         <w:tc>
@@ -5206,9 +5446,11 @@
               <w:jc w:val="center"/>
               <w:cnfStyle w:val="000000000000" w:firstRow="0" w:lastRow="0" w:firstColumn="0" w:lastColumn="0" w:oddVBand="0" w:evenVBand="0" w:oddHBand="0" w:evenHBand="0" w:firstRowFirstColumn="0" w:firstRowLastColumn="0" w:lastRowFirstColumn="0" w:lastRowLastColumn="0"/>
             </w:pPr>
+            <w:proofErr w:type="spellStart"/>
             <w:r>
               <w:t>true|false</w:t>
             </w:r>
+            <w:proofErr w:type="spellEnd"/>
           </w:p>
         </w:tc>
         <w:tc>
@@ -5242,12 +5484,14 @@
                 <w:b w:val="0"/>
               </w:rPr>
             </w:pPr>
+            <w:proofErr w:type="spellStart"/>
             <w:r>
               <w:rPr>
                 <w:b w:val="0"/>
               </w:rPr>
               <w:t>doublePrecision</w:t>
             </w:r>
+            <w:proofErr w:type="spellEnd"/>
           </w:p>
         </w:tc>
         <w:tc>
@@ -5273,9 +5517,11 @@
               <w:jc w:val="center"/>
               <w:cnfStyle w:val="000000100000" w:firstRow="0" w:lastRow="0" w:firstColumn="0" w:lastColumn="0" w:oddVBand="0" w:evenVBand="0" w:oddHBand="1" w:evenHBand="0" w:firstRowFirstColumn="0" w:firstRowLastColumn="0" w:lastRowFirstColumn="0" w:lastRowLastColumn="0"/>
             </w:pPr>
+            <w:proofErr w:type="spellStart"/>
             <w:r>
               <w:t>true|false</w:t>
             </w:r>
+            <w:proofErr w:type="spellEnd"/>
           </w:p>
         </w:tc>
         <w:tc>
@@ -5309,12 +5555,14 @@
                 <w:b w:val="0"/>
               </w:rPr>
             </w:pPr>
+            <w:proofErr w:type="spellStart"/>
             <w:r>
               <w:rPr>
                 <w:b w:val="0"/>
               </w:rPr>
               <w:t>storeAltitude</w:t>
             </w:r>
+            <w:proofErr w:type="spellEnd"/>
           </w:p>
         </w:tc>
         <w:tc>
@@ -5340,9 +5588,11 @@
               <w:jc w:val="center"/>
               <w:cnfStyle w:val="000000000000" w:firstRow="0" w:lastRow="0" w:firstColumn="0" w:lastColumn="0" w:oddVBand="0" w:evenVBand="0" w:oddHBand="0" w:evenHBand="0" w:firstRowFirstColumn="0" w:firstRowLastColumn="0" w:lastRowFirstColumn="0" w:lastRowLastColumn="0"/>
             </w:pPr>
+            <w:proofErr w:type="spellStart"/>
             <w:r>
               <w:t>true|false</w:t>
             </w:r>
+            <w:proofErr w:type="spellEnd"/>
           </w:p>
         </w:tc>
         <w:tc>
@@ -5376,12 +5626,14 @@
                 <w:b w:val="0"/>
               </w:rPr>
             </w:pPr>
+            <w:proofErr w:type="spellStart"/>
             <w:r>
               <w:rPr>
                 <w:b w:val="0"/>
               </w:rPr>
               <w:t>storeBearing</w:t>
             </w:r>
+            <w:proofErr w:type="spellEnd"/>
           </w:p>
         </w:tc>
         <w:tc>
@@ -5407,9 +5659,11 @@
               <w:jc w:val="center"/>
               <w:cnfStyle w:val="000000100000" w:firstRow="0" w:lastRow="0" w:firstColumn="0" w:lastColumn="0" w:oddVBand="0" w:evenVBand="0" w:oddHBand="1" w:evenHBand="0" w:firstRowFirstColumn="0" w:firstRowLastColumn="0" w:lastRowFirstColumn="0" w:lastRowLastColumn="0"/>
             </w:pPr>
+            <w:proofErr w:type="spellStart"/>
             <w:r>
               <w:t>true|false</w:t>
             </w:r>
+            <w:proofErr w:type="spellEnd"/>
           </w:p>
         </w:tc>
         <w:tc>
@@ -5440,12 +5694,14 @@
                 <w:b w:val="0"/>
               </w:rPr>
             </w:pPr>
+            <w:proofErr w:type="spellStart"/>
             <w:r>
               <w:rPr>
                 <w:b w:val="0"/>
               </w:rPr>
               <w:t>storeSpeed</w:t>
             </w:r>
+            <w:proofErr w:type="spellEnd"/>
           </w:p>
         </w:tc>
         <w:tc>
@@ -5471,9 +5727,11 @@
               <w:jc w:val="center"/>
               <w:cnfStyle w:val="000000000000" w:firstRow="0" w:lastRow="0" w:firstColumn="0" w:lastColumn="0" w:oddVBand="0" w:evenVBand="0" w:oddHBand="0" w:evenHBand="0" w:firstRowFirstColumn="0" w:firstRowLastColumn="0" w:lastRowFirstColumn="0" w:lastRowLastColumn="0"/>
             </w:pPr>
+            <w:proofErr w:type="spellStart"/>
             <w:r>
               <w:t>true|false</w:t>
             </w:r>
+            <w:proofErr w:type="spellEnd"/>
           </w:p>
         </w:tc>
         <w:tc>
@@ -5507,12 +5765,14 @@
                 <w:b w:val="0"/>
               </w:rPr>
             </w:pPr>
+            <w:proofErr w:type="spellStart"/>
             <w:r>
               <w:rPr>
                 <w:b w:val="0"/>
               </w:rPr>
               <w:t>storeAccuracy</w:t>
             </w:r>
+            <w:proofErr w:type="spellEnd"/>
           </w:p>
         </w:tc>
         <w:tc>
@@ -5538,9 +5798,11 @@
               <w:jc w:val="center"/>
               <w:cnfStyle w:val="000000100000" w:firstRow="0" w:lastRow="0" w:firstColumn="0" w:lastColumn="0" w:oddVBand="0" w:evenVBand="0" w:oddHBand="1" w:evenHBand="0" w:firstRowFirstColumn="0" w:firstRowLastColumn="0" w:lastRowFirstColumn="0" w:lastRowLastColumn="0"/>
             </w:pPr>
+            <w:proofErr w:type="spellStart"/>
             <w:r>
               <w:t>true|false</w:t>
             </w:r>
+            <w:proofErr w:type="spellEnd"/>
           </w:p>
         </w:tc>
         <w:tc>
@@ -5571,12 +5833,14 @@
                 <w:b w:val="0"/>
               </w:rPr>
             </w:pPr>
+            <w:proofErr w:type="spellStart"/>
             <w:r>
               <w:rPr>
                 <w:b w:val="0"/>
               </w:rPr>
               <w:t>storeProvider</w:t>
             </w:r>
+            <w:proofErr w:type="spellEnd"/>
           </w:p>
         </w:tc>
         <w:tc>
@@ -5602,9 +5866,11 @@
               <w:jc w:val="center"/>
               <w:cnfStyle w:val="000000000000" w:firstRow="0" w:lastRow="0" w:firstColumn="0" w:lastColumn="0" w:oddVBand="0" w:evenVBand="0" w:oddHBand="0" w:evenHBand="0" w:firstRowFirstColumn="0" w:firstRowLastColumn="0" w:lastRowFirstColumn="0" w:lastRowLastColumn="0"/>
             </w:pPr>
+            <w:proofErr w:type="spellStart"/>
             <w:r>
               <w:t>true|false</w:t>
             </w:r>
+            <w:proofErr w:type="spellEnd"/>
           </w:p>
         </w:tc>
         <w:tc>
@@ -5651,16 +5917,27 @@
         </w:numPr>
       </w:pPr>
       <w:r>
+        <w:lastRenderedPageBreak/>
         <w:t xml:space="preserve">When </w:t>
       </w:r>
+      <w:proofErr w:type="spellStart"/>
       <w:r>
         <w:rPr>
           <w:b/>
         </w:rPr>
         <w:t>startWithForm</w:t>
       </w:r>
-      <w:r>
-        <w:t xml:space="preserve">=true the app will start listening for locations (using an appropriate LocationProvider  as defined by the </w:t>
+      <w:proofErr w:type="spellEnd"/>
+      <w:r>
+        <w:t xml:space="preserve">=true the app will start listening for locations (using an appropriate </w:t>
+      </w:r>
+      <w:proofErr w:type="spellStart"/>
+      <w:r>
+        <w:t>LocationProvider</w:t>
+      </w:r>
+      <w:proofErr w:type="spellEnd"/>
+      <w:r>
+        <w:t xml:space="preserve">  as defined by the </w:t>
       </w:r>
       <w:r>
         <w:rPr>
@@ -5692,30 +5969,36 @@
       <w:r>
         <w:t xml:space="preserve"> field is reached the current best known location will be used if </w:t>
       </w:r>
+      <w:proofErr w:type="spellStart"/>
       <w:r>
         <w:rPr>
           <w:b/>
         </w:rPr>
         <w:t>waitAtField</w:t>
       </w:r>
+      <w:proofErr w:type="spellEnd"/>
       <w:r>
         <w:t xml:space="preserve"> is not true and if it recent and accurate enough (as defined by the </w:t>
       </w:r>
+      <w:proofErr w:type="spellStart"/>
       <w:r>
         <w:rPr>
           <w:b/>
         </w:rPr>
         <w:t>maxAge</w:t>
       </w:r>
+      <w:proofErr w:type="spellEnd"/>
       <w:r>
         <w:t xml:space="preserve"> and </w:t>
       </w:r>
+      <w:proofErr w:type="spellStart"/>
       <w:r>
         <w:rPr>
           <w:b/>
         </w:rPr>
         <w:t>maxAccuracyRadius</w:t>
       </w:r>
+      <w:proofErr w:type="spellEnd"/>
       <w:r>
         <w:t xml:space="preserve"> attributes) and has an appropriate provider (as defined by the </w:t>
       </w:r>
@@ -5740,30 +6023,36 @@
       <w:r>
         <w:t xml:space="preserve">When </w:t>
       </w:r>
+      <w:proofErr w:type="spellStart"/>
       <w:r>
         <w:rPr>
           <w:b/>
         </w:rPr>
         <w:t>waitAtField</w:t>
       </w:r>
+      <w:proofErr w:type="spellEnd"/>
       <w:r>
         <w:t xml:space="preserve">=true the app will show the waiting screen and try to use each *new* location that is received after that point in time, if a location is received that is recent and accurate enough (as defined by the </w:t>
       </w:r>
+      <w:proofErr w:type="spellStart"/>
       <w:r>
         <w:rPr>
           <w:b/>
         </w:rPr>
         <w:t>maxAge</w:t>
       </w:r>
+      <w:proofErr w:type="spellEnd"/>
       <w:r>
         <w:t xml:space="preserve"> and </w:t>
       </w:r>
+      <w:proofErr w:type="spellStart"/>
       <w:r>
         <w:rPr>
           <w:b/>
         </w:rPr>
         <w:t>maxAccuracyRadius</w:t>
       </w:r>
+      <w:proofErr w:type="spellEnd"/>
       <w:r>
         <w:t xml:space="preserve"> attributes) and has an appropriate provider (as defined by the </w:t>
       </w:r>
@@ -5800,12 +6089,14 @@
       <w:r>
         <w:t xml:space="preserve"> happens the app will use the best known location if </w:t>
       </w:r>
+      <w:proofErr w:type="spellStart"/>
       <w:r>
         <w:rPr>
           <w:b/>
         </w:rPr>
         <w:t>useBestKnownLocationOnTimeout</w:t>
       </w:r>
+      <w:proofErr w:type="spellEnd"/>
       <w:r>
         <w:t>=true.</w:t>
       </w:r>
@@ -6054,9 +6345,11 @@
               <w:jc w:val="center"/>
               <w:cnfStyle w:val="000000000000" w:firstRow="0" w:lastRow="0" w:firstColumn="0" w:lastColumn="0" w:oddVBand="0" w:evenVBand="0" w:oddHBand="0" w:evenHBand="0" w:firstRowFirstColumn="0" w:firstRowLastColumn="0" w:lastRowFirstColumn="0" w:lastRowLastColumn="0"/>
             </w:pPr>
+            <w:proofErr w:type="spellStart"/>
             <w:r>
               <w:t>always|true|notIfReached|never|false</w:t>
             </w:r>
+            <w:proofErr w:type="spellEnd"/>
           </w:p>
         </w:tc>
         <w:tc>
@@ -6068,9 +6361,11 @@
               <w:jc w:val="center"/>
               <w:cnfStyle w:val="000000000000" w:firstRow="0" w:lastRow="0" w:firstColumn="0" w:lastColumn="0" w:oddVBand="0" w:evenVBand="0" w:oddHBand="0" w:evenHBand="0" w:firstRowFirstColumn="0" w:firstRowLastColumn="0" w:lastRowFirstColumn="0" w:lastRowLastColumn="0"/>
             </w:pPr>
+            <w:proofErr w:type="spellStart"/>
             <w:r>
               <w:t>notIfReached</w:t>
             </w:r>
+            <w:proofErr w:type="spellEnd"/>
           </w:p>
         </w:tc>
       </w:tr>
@@ -6154,12 +6449,14 @@
                 <w:b w:val="0"/>
               </w:rPr>
             </w:pPr>
+            <w:proofErr w:type="spellStart"/>
             <w:r>
               <w:rPr>
                 <w:b w:val="0"/>
               </w:rPr>
               <w:t>storeAzimuth</w:t>
             </w:r>
+            <w:proofErr w:type="spellEnd"/>
           </w:p>
         </w:tc>
         <w:tc>
@@ -6185,9 +6482,11 @@
               <w:jc w:val="center"/>
               <w:cnfStyle w:val="000000000000" w:firstRow="0" w:lastRow="0" w:firstColumn="0" w:lastColumn="0" w:oddVBand="0" w:evenVBand="0" w:oddHBand="0" w:evenHBand="0" w:firstRowFirstColumn="0" w:firstRowLastColumn="0" w:lastRowFirstColumn="0" w:lastRowLastColumn="0"/>
             </w:pPr>
+            <w:proofErr w:type="spellStart"/>
             <w:r>
               <w:t>true|false</w:t>
             </w:r>
+            <w:proofErr w:type="spellEnd"/>
           </w:p>
         </w:tc>
         <w:tc>
@@ -6221,12 +6520,14 @@
                 <w:b w:val="0"/>
               </w:rPr>
             </w:pPr>
+            <w:proofErr w:type="spellStart"/>
             <w:r>
               <w:rPr>
                 <w:b w:val="0"/>
               </w:rPr>
               <w:t>storePitch</w:t>
             </w:r>
+            <w:proofErr w:type="spellEnd"/>
           </w:p>
         </w:tc>
         <w:tc>
@@ -6252,9 +6553,11 @@
               <w:jc w:val="center"/>
               <w:cnfStyle w:val="000000100000" w:firstRow="0" w:lastRow="0" w:firstColumn="0" w:lastColumn="0" w:oddVBand="0" w:evenVBand="0" w:oddHBand="1" w:evenHBand="0" w:firstRowFirstColumn="0" w:firstRowLastColumn="0" w:lastRowFirstColumn="0" w:lastRowLastColumn="0"/>
             </w:pPr>
+            <w:proofErr w:type="spellStart"/>
             <w:r>
               <w:t>true|false</w:t>
             </w:r>
+            <w:proofErr w:type="spellEnd"/>
           </w:p>
         </w:tc>
         <w:tc>
@@ -6285,12 +6588,14 @@
                 <w:b w:val="0"/>
               </w:rPr>
             </w:pPr>
+            <w:proofErr w:type="spellStart"/>
             <w:r>
               <w:rPr>
                 <w:b w:val="0"/>
               </w:rPr>
               <w:t>storeRoll</w:t>
             </w:r>
+            <w:proofErr w:type="spellEnd"/>
           </w:p>
         </w:tc>
         <w:tc>
@@ -6316,9 +6621,11 @@
               <w:jc w:val="center"/>
               <w:cnfStyle w:val="000000000000" w:firstRow="0" w:lastRow="0" w:firstColumn="0" w:lastColumn="0" w:oddVBand="0" w:evenVBand="0" w:oddHBand="0" w:evenHBand="0" w:firstRowFirstColumn="0" w:firstRowLastColumn="0" w:lastRowFirstColumn="0" w:lastRowLastColumn="0"/>
             </w:pPr>
+            <w:proofErr w:type="spellStart"/>
             <w:r>
               <w:t>true|false</w:t>
             </w:r>
+            <w:proofErr w:type="spellEnd"/>
           </w:p>
         </w:tc>
         <w:tc>
@@ -6407,7 +6714,15 @@
         <w:t xml:space="preserve">Roll: Rotation around the Y axis, varying from -180° to 180°. </w:t>
       </w:r>
       <w:r>
-        <w:t>0° means the device is lying on its back (screen facing upwards), (-)180° means it is lying on its "face" (screen facing downwards).</w:t>
+        <w:t>0° means the device is lying on its back (screen facing upwards), (-</w:t>
+      </w:r>
+      <w:proofErr w:type="gramStart"/>
+      <w:r>
+        <w:t>)180</w:t>
+      </w:r>
+      <w:proofErr w:type="gramEnd"/>
+      <w:r>
+        <w:t>° means it is lying on its "face" (screen facing downwards).</w:t>
       </w:r>
     </w:p>
     <w:p>
@@ -6488,6 +6803,7 @@
         <w:rPr>
           <w:lang w:val="fr-FR"/>
         </w:rPr>
+        <w:lastRenderedPageBreak/>
         <w:t>&lt;Configuration&gt;</w:t>
       </w:r>
     </w:p>
@@ -6498,11 +6814,19 @@
           <w:lang w:val="fr-FR"/>
         </w:rPr>
       </w:pPr>
+      <w:proofErr w:type="spellStart"/>
       <w:r>
         <w:rPr>
           <w:lang w:val="fr-FR"/>
         </w:rPr>
-        <w:t>Attributes:</w:t>
+        <w:t>Attributes</w:t>
+      </w:r>
+      <w:proofErr w:type="spellEnd"/>
+      <w:r>
+        <w:rPr>
+          <w:lang w:val="fr-FR"/>
+        </w:rPr>
+        <w:t>:</w:t>
       </w:r>
     </w:p>
     <w:p>
@@ -6800,9 +7124,11 @@
               <w:jc w:val="center"/>
               <w:cnfStyle w:val="000000100000" w:firstRow="0" w:lastRow="0" w:firstColumn="0" w:lastColumn="0" w:oddVBand="0" w:evenVBand="0" w:oddHBand="1" w:evenHBand="0" w:firstRowFirstColumn="0" w:firstRowLastColumn="0" w:lastRowFirstColumn="0" w:lastRowLastColumn="0"/>
             </w:pPr>
+            <w:proofErr w:type="spellStart"/>
             <w:r>
               <w:t>true|false</w:t>
             </w:r>
+            <w:proofErr w:type="spellEnd"/>
           </w:p>
         </w:tc>
         <w:tc>
@@ -6861,6 +7187,7 @@
         <w:pStyle w:val="Heading1"/>
       </w:pPr>
       <w:r>
+        <w:lastRenderedPageBreak/>
         <w:t>&lt;</w:t>
       </w:r>
       <w:r>
@@ -6944,9 +7271,11 @@
             <w:r>
               <w:t>&lt;</w:t>
             </w:r>
+            <w:proofErr w:type="spellStart"/>
             <w:r>
               <w:t>DropboxUpload</w:t>
             </w:r>
+            <w:proofErr w:type="spellEnd"/>
             <w:r>
               <w:t>&gt;</w:t>
             </w:r>
@@ -6976,9 +7305,11 @@
             <w:r>
               <w:t>&lt;</w:t>
             </w:r>
+            <w:proofErr w:type="spellStart"/>
             <w:r>
               <w:t>HTTPUpload</w:t>
             </w:r>
+            <w:proofErr w:type="spellEnd"/>
             <w:r>
               <w:t>&gt;</w:t>
             </w:r>
@@ -7009,7 +7340,15 @@
           </w:tcPr>
           <w:p>
             <w:r>
-              <w:t>&lt;SMSUpload&gt;</w:t>
+              <w:t>&lt;</w:t>
+            </w:r>
+            <w:proofErr w:type="spellStart"/>
+            <w:r>
+              <w:t>SMSUpload</w:t>
+            </w:r>
+            <w:proofErr w:type="spellEnd"/>
+            <w:r>
+              <w:t>&gt;</w:t>
             </w:r>
           </w:p>
         </w:tc>
@@ -7061,9 +7400,11 @@
       <w:r>
         <w:t>&lt;</w:t>
       </w:r>
+      <w:proofErr w:type="spellStart"/>
       <w:r>
         <w:t>DropboxUpload</w:t>
       </w:r>
+      <w:proofErr w:type="spellEnd"/>
       <w:r>
         <w:t>&gt;</w:t>
       </w:r>
@@ -7220,9 +7561,11 @@
               <w:jc w:val="center"/>
               <w:cnfStyle w:val="000000100000" w:firstRow="0" w:lastRow="0" w:firstColumn="0" w:lastColumn="0" w:oddVBand="0" w:evenVBand="0" w:oddHBand="1" w:evenHBand="0" w:firstRowFirstColumn="0" w:firstRowLastColumn="0" w:lastRowFirstColumn="0" w:lastRowLastColumn="0"/>
             </w:pPr>
+            <w:proofErr w:type="spellStart"/>
             <w:r>
               <w:t>true|false</w:t>
             </w:r>
+            <w:proofErr w:type="spellEnd"/>
           </w:p>
         </w:tc>
         <w:tc>
@@ -7253,12 +7596,14 @@
                 <w:b w:val="0"/>
               </w:rPr>
             </w:pPr>
+            <w:proofErr w:type="spellStart"/>
             <w:r>
               <w:rPr>
                 <w:b w:val="0"/>
               </w:rPr>
               <w:t>allowMobileData</w:t>
             </w:r>
+            <w:proofErr w:type="spellEnd"/>
           </w:p>
         </w:tc>
         <w:tc>
@@ -7284,9 +7629,11 @@
               <w:jc w:val="center"/>
               <w:cnfStyle w:val="000000000000" w:firstRow="0" w:lastRow="0" w:firstColumn="0" w:lastColumn="0" w:oddVBand="0" w:evenVBand="0" w:oddHBand="0" w:evenHBand="0" w:firstRowFirstColumn="0" w:firstRowLastColumn="0" w:lastRowFirstColumn="0" w:lastRowLastColumn="0"/>
             </w:pPr>
+            <w:proofErr w:type="spellStart"/>
             <w:r>
               <w:t>true|false</w:t>
             </w:r>
+            <w:proofErr w:type="spellEnd"/>
           </w:p>
         </w:tc>
         <w:tc>
@@ -7320,12 +7667,14 @@
                 <w:b w:val="0"/>
               </w:rPr>
             </w:pPr>
+            <w:proofErr w:type="spellStart"/>
             <w:r>
               <w:rPr>
                 <w:b w:val="0"/>
               </w:rPr>
               <w:t>allowRoaming</w:t>
             </w:r>
+            <w:proofErr w:type="spellEnd"/>
           </w:p>
         </w:tc>
         <w:tc>
@@ -7351,9 +7700,11 @@
               <w:jc w:val="center"/>
               <w:cnfStyle w:val="000000100000" w:firstRow="0" w:lastRow="0" w:firstColumn="0" w:lastColumn="0" w:oddVBand="0" w:evenVBand="0" w:oddHBand="1" w:evenHBand="0" w:firstRowFirstColumn="0" w:firstRowLastColumn="0" w:lastRowFirstColumn="0" w:lastRowLastColumn="0"/>
             </w:pPr>
+            <w:proofErr w:type="spellStart"/>
             <w:r>
               <w:t>true|false</w:t>
             </w:r>
+            <w:proofErr w:type="spellEnd"/>
           </w:p>
         </w:tc>
         <w:tc>
@@ -7399,9 +7750,11 @@
       <w:r>
         <w:t>&lt;</w:t>
       </w:r>
+      <w:proofErr w:type="spellStart"/>
       <w:r>
         <w:t>HTTPUpload</w:t>
       </w:r>
+      <w:proofErr w:type="spellEnd"/>
       <w:r>
         <w:t>&gt;</w:t>
       </w:r>
@@ -7558,9 +7911,11 @@
               <w:jc w:val="center"/>
               <w:cnfStyle w:val="000000100000" w:firstRow="0" w:lastRow="0" w:firstColumn="0" w:lastColumn="0" w:oddVBand="0" w:evenVBand="0" w:oddHBand="1" w:evenHBand="0" w:firstRowFirstColumn="0" w:firstRowLastColumn="0" w:lastRowFirstColumn="0" w:lastRowLastColumn="0"/>
             </w:pPr>
+            <w:proofErr w:type="spellStart"/>
             <w:r>
               <w:t>true|false</w:t>
             </w:r>
+            <w:proofErr w:type="spellEnd"/>
           </w:p>
         </w:tc>
         <w:tc>
@@ -7658,12 +8013,14 @@
                 <w:b w:val="0"/>
               </w:rPr>
             </w:pPr>
+            <w:proofErr w:type="spellStart"/>
             <w:r>
               <w:rPr>
                 <w:b w:val="0"/>
               </w:rPr>
               <w:t>allowMobileData</w:t>
             </w:r>
+            <w:proofErr w:type="spellEnd"/>
           </w:p>
         </w:tc>
         <w:tc>
@@ -7689,9 +8046,11 @@
               <w:jc w:val="center"/>
               <w:cnfStyle w:val="000000100000" w:firstRow="0" w:lastRow="0" w:firstColumn="0" w:lastColumn="0" w:oddVBand="0" w:evenVBand="0" w:oddHBand="1" w:evenHBand="0" w:firstRowFirstColumn="0" w:firstRowLastColumn="0" w:lastRowFirstColumn="0" w:lastRowLastColumn="0"/>
             </w:pPr>
+            <w:proofErr w:type="spellStart"/>
             <w:r>
               <w:t>true|false</w:t>
             </w:r>
+            <w:proofErr w:type="spellEnd"/>
           </w:p>
         </w:tc>
         <w:tc>
@@ -7722,12 +8081,14 @@
                 <w:b w:val="0"/>
               </w:rPr>
             </w:pPr>
+            <w:proofErr w:type="spellStart"/>
             <w:r>
               <w:rPr>
                 <w:b w:val="0"/>
               </w:rPr>
               <w:t>allowRoaming</w:t>
             </w:r>
+            <w:proofErr w:type="spellEnd"/>
           </w:p>
         </w:tc>
         <w:tc>
@@ -7753,9 +8114,11 @@
               <w:jc w:val="center"/>
               <w:cnfStyle w:val="000000000000" w:firstRow="0" w:lastRow="0" w:firstColumn="0" w:lastColumn="0" w:oddVBand="0" w:evenVBand="0" w:oddHBand="0" w:evenHBand="0" w:firstRowFirstColumn="0" w:firstRowLastColumn="0" w:lastRowFirstColumn="0" w:lastRowLastColumn="0"/>
             </w:pPr>
+            <w:proofErr w:type="spellStart"/>
             <w:r>
               <w:t>true|false</w:t>
             </w:r>
+            <w:proofErr w:type="spellEnd"/>
           </w:p>
         </w:tc>
         <w:tc>
@@ -7801,9 +8164,11 @@
       <w:r>
         <w:t>&lt;</w:t>
       </w:r>
+      <w:proofErr w:type="spellStart"/>
       <w:r>
         <w:t>SMSUpload</w:t>
       </w:r>
+      <w:proofErr w:type="spellEnd"/>
       <w:r>
         <w:t>&gt;</w:t>
       </w:r>
@@ -7960,9 +8325,11 @@
               <w:jc w:val="center"/>
               <w:cnfStyle w:val="000000100000" w:firstRow="0" w:lastRow="0" w:firstColumn="0" w:lastColumn="0" w:oddVBand="0" w:evenVBand="0" w:oddHBand="1" w:evenHBand="0" w:firstRowFirstColumn="0" w:firstRowLastColumn="0" w:lastRowFirstColumn="0" w:lastRowLastColumn="0"/>
             </w:pPr>
+            <w:proofErr w:type="spellStart"/>
             <w:r>
               <w:t>true|false</w:t>
             </w:r>
+            <w:proofErr w:type="spellEnd"/>
           </w:p>
         </w:tc>
         <w:tc>
@@ -8060,12 +8427,14 @@
                 <w:b w:val="0"/>
               </w:rPr>
             </w:pPr>
+            <w:proofErr w:type="spellStart"/>
             <w:r>
               <w:rPr>
                 <w:b w:val="0"/>
               </w:rPr>
               <w:t>allowRoaming</w:t>
             </w:r>
+            <w:proofErr w:type="spellEnd"/>
           </w:p>
         </w:tc>
         <w:tc>
@@ -8091,9 +8460,11 @@
               <w:jc w:val="center"/>
               <w:cnfStyle w:val="000000100000" w:firstRow="0" w:lastRow="0" w:firstColumn="0" w:lastColumn="0" w:oddVBand="0" w:evenVBand="0" w:oddHBand="1" w:evenHBand="0" w:firstRowFirstColumn="0" w:firstRowLastColumn="0" w:lastRowFirstColumn="0" w:lastRowLastColumn="0"/>
             </w:pPr>
+            <w:proofErr w:type="spellStart"/>
             <w:r>
               <w:t>true|false</w:t>
             </w:r>
+            <w:proofErr w:type="spellEnd"/>
           </w:p>
         </w:tc>
         <w:tc>
@@ -8137,6 +8508,7 @@
         <w:pStyle w:val="Heading1"/>
       </w:pPr>
       <w:r>
+        <w:lastRenderedPageBreak/>
         <w:t>&lt;</w:t>
       </w:r>
       <w:r>
@@ -8298,9 +8670,11 @@
               <w:jc w:val="center"/>
               <w:cnfStyle w:val="000000100000" w:firstRow="0" w:lastRow="0" w:firstColumn="0" w:lastColumn="0" w:oddVBand="0" w:evenVBand="0" w:oddHBand="1" w:evenHBand="0" w:firstRowFirstColumn="0" w:firstRowLastColumn="0" w:lastRowFirstColumn="0" w:lastRowLastColumn="0"/>
             </w:pPr>
+            <w:proofErr w:type="spellStart"/>
             <w:r>
               <w:t>true|false</w:t>
             </w:r>
+            <w:proofErr w:type="spellEnd"/>
           </w:p>
         </w:tc>
         <w:tc>
@@ -8415,7 +8789,35 @@
         <w:rPr>
           <w:highlight w:val="yellow"/>
         </w:rPr>
-        <w:t xml:space="preserve"> Default is 2 (corresponding to Sapelli v2.x.) unless &lt;ExCiteS-Collector-Project&gt; tag was used, in which case it is 1 (corresponding to the pre-Sapelli v1.x version</w:t>
+        <w:t xml:space="preserve"> Default is 2 (corresponding to </w:t>
+      </w:r>
+      <w:proofErr w:type="spellStart"/>
+      <w:r>
+        <w:rPr>
+          <w:highlight w:val="yellow"/>
+        </w:rPr>
+        <w:t>Sapelli</w:t>
+      </w:r>
+      <w:proofErr w:type="spellEnd"/>
+      <w:r>
+        <w:rPr>
+          <w:highlight w:val="yellow"/>
+        </w:rPr>
+        <w:t xml:space="preserve"> v2.x.) unless &lt;ExCiteS-Collector-Project&gt; tag was used, in which case it is 1 (corresponding to the pre-</w:t>
+      </w:r>
+      <w:proofErr w:type="spellStart"/>
+      <w:r>
+        <w:rPr>
+          <w:highlight w:val="yellow"/>
+        </w:rPr>
+        <w:t>Sapelli</w:t>
+      </w:r>
+      <w:proofErr w:type="spellEnd"/>
+      <w:r>
+        <w:rPr>
+          <w:highlight w:val="yellow"/>
+        </w:rPr>
+        <w:t xml:space="preserve"> v1.x version</w:t>
       </w:r>
       <w:r>
         <w:rPr>
@@ -8447,7 +8849,23 @@
         <w:rPr>
           <w:highlight w:val="yellow"/>
         </w:rPr>
-        <w:t xml:space="preserve"> id is only required</w:t>
+        <w:t xml:space="preserve"> </w:t>
+      </w:r>
+      <w:proofErr w:type="spellStart"/>
+      <w:proofErr w:type="gramStart"/>
+      <w:r>
+        <w:rPr>
+          <w:highlight w:val="yellow"/>
+        </w:rPr>
+        <w:t>id</w:t>
+      </w:r>
+      <w:proofErr w:type="spellEnd"/>
+      <w:proofErr w:type="gramEnd"/>
+      <w:r>
+        <w:rPr>
+          <w:highlight w:val="yellow"/>
+        </w:rPr>
+        <w:t xml:space="preserve"> is only required</w:t>
       </w:r>
       <w:r>
         <w:rPr>
@@ -10059,7 +10477,7 @@
 </file>
 
 <file path=customXml/itemProps1.xml><?xml version="1.0" encoding="utf-8"?>
-<ds:datastoreItem xmlns:ds="http://schemas.openxmlformats.org/officeDocument/2006/customXml" ds:itemID="{7A540FF3-15F8-41B3-BE02-A161BC6BECC4}">
+<ds:datastoreItem xmlns:ds="http://schemas.openxmlformats.org/officeDocument/2006/customXml" ds:itemID="{714D9309-E169-48E2-A54C-84A10278D62F}">
   <ds:schemaRefs>
     <ds:schemaRef ds:uri="http://schemas.openxmlformats.org/officeDocument/2006/bibliography"/>
   </ds:schemaRefs>

</xml_diff>

<commit_message>
AudioUI fixes to be more consistent with the PhotoUI, and default button color changed from light gray to gray
Signed-off-by: Michalis Vitos <info@michalisvitos.gr>
</commit_message>
<xml_diff>
--- a/Documentation/XML format/Specifications.docx
+++ b/Documentation/XML format/Specifications.docx
@@ -4,6 +4,13 @@
   <w:body>
     <w:sdt>
       <w:sdtPr>
+        <w:rPr>
+          <w:rFonts w:asciiTheme="minorHAnsi" w:eastAsiaTheme="minorHAnsi" w:hAnsiTheme="minorHAnsi" w:cstheme="minorBidi"/>
+          <w:color w:val="auto"/>
+          <w:sz w:val="22"/>
+          <w:szCs w:val="22"/>
+          <w:lang w:val="en-GB"/>
+        </w:rPr>
         <w:id w:val="1959682377"/>
         <w:docPartObj>
           <w:docPartGallery w:val="Table of Contents"/>
@@ -12,14 +19,9 @@
       </w:sdtPr>
       <w:sdtEndPr>
         <w:rPr>
-          <w:rFonts w:asciiTheme="minorHAnsi" w:eastAsiaTheme="minorHAnsi" w:hAnsiTheme="minorHAnsi" w:cstheme="minorBidi"/>
           <w:b/>
           <w:bCs/>
           <w:noProof/>
-          <w:color w:val="auto"/>
-          <w:sz w:val="22"/>
-          <w:szCs w:val="22"/>
-          <w:lang w:val="en-GB"/>
         </w:rPr>
       </w:sdtEndPr>
       <w:sdtContent>
@@ -1042,18 +1044,17 @@
       <w:r>
         <w:br w:type="page"/>
       </w:r>
-      <w:bookmarkStart w:id="0" w:name="_GoBack"/>
-      <w:bookmarkEnd w:id="0"/>
     </w:p>
     <w:p>
       <w:pPr>
         <w:pStyle w:val="Heading1"/>
       </w:pPr>
-      <w:bookmarkStart w:id="1" w:name="_Toc380508762"/>
+      <w:bookmarkStart w:id="0" w:name="_Toc380508762"/>
       <w:r>
         <w:lastRenderedPageBreak/>
         <w:t>&lt;</w:t>
       </w:r>
+      <w:proofErr w:type="spellStart"/>
       <w:r>
         <w:t>S</w:t>
       </w:r>
@@ -1061,9 +1062,13 @@
         <w:t>apelli</w:t>
       </w:r>
       <w:r>
-        <w:t>CollectorProject&gt;</w:t>
-      </w:r>
-      <w:bookmarkEnd w:id="1"/>
+        <w:t>CollectorProject</w:t>
+      </w:r>
+      <w:proofErr w:type="spellEnd"/>
+      <w:r>
+        <w:t>&gt;</w:t>
+      </w:r>
+      <w:bookmarkEnd w:id="0"/>
     </w:p>
     <w:p>
       <w:pPr>
@@ -1079,7 +1084,33 @@
           <w:sz w:val="22"/>
           <w:szCs w:val="22"/>
         </w:rPr>
-        <w:t>(or &lt;ExCiteS-Collector-Project&gt; for backwards compatibility)</w:t>
+        <w:t>(</w:t>
+      </w:r>
+      <w:proofErr w:type="gramStart"/>
+      <w:r>
+        <w:rPr>
+          <w:rStyle w:val="Heading2Char"/>
+          <w:rFonts w:asciiTheme="minorHAnsi" w:eastAsiaTheme="minorHAnsi" w:hAnsiTheme="minorHAnsi" w:cstheme="minorBidi"/>
+          <w:b w:val="0"/>
+          <w:bCs w:val="0"/>
+          <w:color w:val="auto"/>
+          <w:sz w:val="22"/>
+          <w:szCs w:val="22"/>
+        </w:rPr>
+        <w:t>or</w:t>
+      </w:r>
+      <w:proofErr w:type="gramEnd"/>
+      <w:r>
+        <w:rPr>
+          <w:rStyle w:val="Heading2Char"/>
+          <w:rFonts w:asciiTheme="minorHAnsi" w:eastAsiaTheme="minorHAnsi" w:hAnsiTheme="minorHAnsi" w:cstheme="minorBidi"/>
+          <w:b w:val="0"/>
+          <w:bCs w:val="0"/>
+          <w:color w:val="auto"/>
+          <w:sz w:val="22"/>
+          <w:szCs w:val="22"/>
+        </w:rPr>
+        <w:t xml:space="preserve"> &lt;ExCiteS-Collector-Project&gt; for backwards compatibility)</w:t>
       </w:r>
     </w:p>
     <w:p>
@@ -1444,8 +1475,16 @@
               <w:rPr>
                 <w:highlight w:val="yellow"/>
               </w:rPr>
-              <w:t xml:space="preserve"> Form:schema-id</w:t>
-            </w:r>
+              <w:t xml:space="preserve"> </w:t>
+            </w:r>
+            <w:proofErr w:type="spellStart"/>
+            <w:r>
+              <w:rPr>
+                <w:highlight w:val="yellow"/>
+              </w:rPr>
+              <w:t>Form:schema-id</w:t>
+            </w:r>
+            <w:proofErr w:type="spellEnd"/>
             <w:r>
               <w:rPr>
                 <w:highlight w:val="yellow"/>
@@ -1685,6 +1724,7 @@
                 <w:highlight w:val="yellow"/>
               </w:rPr>
             </w:pPr>
+            <w:proofErr w:type="spellStart"/>
             <w:r>
               <w:rPr>
                 <w:b w:val="0"/>
@@ -1692,6 +1732,7 @@
               </w:rPr>
               <w:t>startForm</w:t>
             </w:r>
+            <w:proofErr w:type="spellEnd"/>
           </w:p>
         </w:tc>
         <w:tc>
@@ -1908,12 +1949,12 @@
       <w:r>
         <w:br w:type="page"/>
       </w:r>
-      <w:bookmarkStart w:id="2" w:name="_Toc380508763"/>
+      <w:bookmarkStart w:id="1" w:name="_Toc380508763"/>
       <w:r>
         <w:lastRenderedPageBreak/>
         <w:t>&lt;Form&gt;</w:t>
       </w:r>
-      <w:bookmarkEnd w:id="2"/>
+      <w:bookmarkEnd w:id="1"/>
     </w:p>
     <w:p>
       <w:pPr>
@@ -2355,12 +2396,14 @@
                 <w:b w:val="0"/>
               </w:rPr>
             </w:pPr>
+            <w:proofErr w:type="spellStart"/>
             <w:r>
               <w:rPr>
                 <w:b w:val="0"/>
               </w:rPr>
               <w:t>storeEndTime</w:t>
             </w:r>
+            <w:proofErr w:type="spellEnd"/>
           </w:p>
         </w:tc>
         <w:tc>
@@ -2386,9 +2429,11 @@
               <w:jc w:val="center"/>
               <w:cnfStyle w:val="000000000000" w:firstRow="0" w:lastRow="0" w:firstColumn="0" w:lastColumn="0" w:oddVBand="0" w:evenVBand="0" w:oddHBand="0" w:evenHBand="0" w:firstRowFirstColumn="0" w:firstRowLastColumn="0" w:lastRowFirstColumn="0" w:lastRowLastColumn="0"/>
             </w:pPr>
+            <w:proofErr w:type="spellStart"/>
             <w:r>
               <w:t>true|false</w:t>
             </w:r>
+            <w:proofErr w:type="spellEnd"/>
           </w:p>
         </w:tc>
         <w:tc>
@@ -2422,12 +2467,14 @@
                 <w:b w:val="0"/>
               </w:rPr>
             </w:pPr>
+            <w:proofErr w:type="spellStart"/>
             <w:r>
               <w:rPr>
                 <w:b w:val="0"/>
               </w:rPr>
               <w:t>startField</w:t>
             </w:r>
+            <w:proofErr w:type="spellEnd"/>
           </w:p>
         </w:tc>
         <w:tc>
@@ -2508,9 +2555,11 @@
               <w:jc w:val="center"/>
               <w:cnfStyle w:val="000000000000" w:firstRow="0" w:lastRow="0" w:firstColumn="0" w:lastColumn="0" w:oddVBand="0" w:evenVBand="0" w:oddHBand="0" w:evenHBand="0" w:firstRowFirstColumn="0" w:firstRowLastColumn="0" w:lastRowFirstColumn="0" w:lastRowLastColumn="0"/>
             </w:pPr>
+            <w:proofErr w:type="spellStart"/>
             <w:r>
               <w:t>true|false</w:t>
             </w:r>
+            <w:proofErr w:type="spellEnd"/>
           </w:p>
         </w:tc>
         <w:tc>
@@ -2544,12 +2593,14 @@
                 <w:b w:val="0"/>
               </w:rPr>
             </w:pPr>
+            <w:proofErr w:type="spellStart"/>
             <w:r>
               <w:rPr>
                 <w:b w:val="0"/>
               </w:rPr>
               <w:t>obfuscateMediaFiles</w:t>
             </w:r>
+            <w:proofErr w:type="spellEnd"/>
           </w:p>
         </w:tc>
         <w:tc>
@@ -2575,9 +2626,11 @@
               <w:jc w:val="center"/>
               <w:cnfStyle w:val="000000100000" w:firstRow="0" w:lastRow="0" w:firstColumn="0" w:lastColumn="0" w:oddVBand="0" w:evenVBand="0" w:oddHBand="1" w:evenHBand="0" w:firstRowFirstColumn="0" w:firstRowLastColumn="0" w:lastRowFirstColumn="0" w:lastRowLastColumn="0"/>
             </w:pPr>
+            <w:proofErr w:type="spellStart"/>
             <w:r>
               <w:t>true|false</w:t>
             </w:r>
+            <w:proofErr w:type="spellEnd"/>
           </w:p>
         </w:tc>
         <w:tc>
@@ -2774,6 +2827,7 @@
                 <w:b w:val="0"/>
               </w:rPr>
             </w:pPr>
+            <w:proofErr w:type="spellStart"/>
             <w:r>
               <w:rPr>
                 <w:b w:val="0"/>
@@ -2781,6 +2835,7 @@
               </w:rPr>
               <w:t>saveSound</w:t>
             </w:r>
+            <w:proofErr w:type="spellEnd"/>
             <w:r>
               <w:rPr>
                 <w:b w:val="0"/>
@@ -2801,12 +2856,14 @@
               </w:rPr>
               <w:t xml:space="preserve">(v1: </w:t>
             </w:r>
+            <w:proofErr w:type="spellStart"/>
             <w:r>
               <w:rPr>
                 <w:b w:val="0"/>
               </w:rPr>
               <w:t>endSound</w:t>
             </w:r>
+            <w:proofErr w:type="spellEnd"/>
             <w:r>
               <w:rPr>
                 <w:b w:val="0"/>
@@ -2872,6 +2929,7 @@
                 <w:highlight w:val="yellow"/>
               </w:rPr>
             </w:pPr>
+            <w:proofErr w:type="spellStart"/>
             <w:r>
               <w:rPr>
                 <w:b w:val="0"/>
@@ -2879,6 +2937,7 @@
               </w:rPr>
               <w:t>saveVibrate</w:t>
             </w:r>
+            <w:proofErr w:type="spellEnd"/>
             <w:r>
               <w:rPr>
                 <w:b w:val="0"/>
@@ -2903,12 +2962,14 @@
               </w:rPr>
               <w:t xml:space="preserve">(v1: </w:t>
             </w:r>
+            <w:proofErr w:type="spellStart"/>
             <w:r>
               <w:rPr>
                 <w:b w:val="0"/>
               </w:rPr>
               <w:t>endVibrate</w:t>
             </w:r>
+            <w:proofErr w:type="spellEnd"/>
             <w:r>
               <w:rPr>
                 <w:b w:val="0"/>
@@ -2940,9 +3001,11 @@
               <w:jc w:val="center"/>
               <w:cnfStyle w:val="000000000000" w:firstRow="0" w:lastRow="0" w:firstColumn="0" w:lastColumn="0" w:oddVBand="0" w:evenVBand="0" w:oddHBand="0" w:evenHBand="0" w:firstRowFirstColumn="0" w:firstRowLastColumn="0" w:lastRowFirstColumn="0" w:lastRowLastColumn="0"/>
             </w:pPr>
+            <w:proofErr w:type="spellStart"/>
             <w:r>
               <w:t>true|false</w:t>
             </w:r>
+            <w:proofErr w:type="spellEnd"/>
           </w:p>
         </w:tc>
         <w:tc>
@@ -2977,12 +3040,14 @@
                 <w:highlight w:val="yellow"/>
               </w:rPr>
             </w:pPr>
+            <w:proofErr w:type="spellStart"/>
             <w:r>
               <w:rPr>
                 <w:b w:val="0"/>
               </w:rPr>
               <w:t>forwardButtonImg</w:t>
             </w:r>
+            <w:proofErr w:type="spellEnd"/>
           </w:p>
         </w:tc>
         <w:tc>
@@ -3021,7 +3086,15 @@
               <w:cnfStyle w:val="000000100000" w:firstRow="0" w:lastRow="0" w:firstColumn="0" w:lastColumn="0" w:oddVBand="0" w:evenVBand="0" w:oddHBand="1" w:evenHBand="0" w:firstRowFirstColumn="0" w:firstRowLastColumn="0" w:lastRowFirstColumn="0" w:lastRowLastColumn="0"/>
             </w:pPr>
             <w:r>
-              <w:t>(relative img/ folder)</w:t>
+              <w:t xml:space="preserve">(relative </w:t>
+            </w:r>
+            <w:proofErr w:type="spellStart"/>
+            <w:r>
+              <w:t>img</w:t>
+            </w:r>
+            <w:proofErr w:type="spellEnd"/>
+            <w:r>
+              <w:t>/ folder)</w:t>
             </w:r>
           </w:p>
         </w:tc>
@@ -3054,12 +3127,14 @@
                 <w:highlight w:val="yellow"/>
               </w:rPr>
             </w:pPr>
+            <w:proofErr w:type="spellStart"/>
             <w:r>
               <w:rPr>
                 <w:b w:val="0"/>
               </w:rPr>
               <w:t>cancelButtonImg</w:t>
             </w:r>
+            <w:proofErr w:type="spellEnd"/>
           </w:p>
         </w:tc>
         <w:tc>
@@ -3104,7 +3179,15 @@
               <w:cnfStyle w:val="000000000000" w:firstRow="0" w:lastRow="0" w:firstColumn="0" w:lastColumn="0" w:oddVBand="0" w:evenVBand="0" w:oddHBand="0" w:evenHBand="0" w:firstRowFirstColumn="0" w:firstRowLastColumn="0" w:lastRowFirstColumn="0" w:lastRowLastColumn="0"/>
             </w:pPr>
             <w:r>
-              <w:t>(relative img/ folder)</w:t>
+              <w:t xml:space="preserve">(relative </w:t>
+            </w:r>
+            <w:proofErr w:type="spellStart"/>
+            <w:r>
+              <w:t>img</w:t>
+            </w:r>
+            <w:proofErr w:type="spellEnd"/>
+            <w:r>
+              <w:t>/ folder)</w:t>
             </w:r>
           </w:p>
         </w:tc>
@@ -3140,12 +3223,14 @@
                 <w:highlight w:val="yellow"/>
               </w:rPr>
             </w:pPr>
+            <w:proofErr w:type="spellStart"/>
             <w:r>
               <w:rPr>
                 <w:b w:val="0"/>
               </w:rPr>
               <w:t>backButtonImg</w:t>
             </w:r>
+            <w:proofErr w:type="spellEnd"/>
           </w:p>
         </w:tc>
         <w:tc>
@@ -3193,7 +3278,15 @@
               <w:cnfStyle w:val="000000100000" w:firstRow="0" w:lastRow="0" w:firstColumn="0" w:lastColumn="0" w:oddVBand="0" w:evenVBand="0" w:oddHBand="1" w:evenHBand="0" w:firstRowFirstColumn="0" w:firstRowLastColumn="0" w:lastRowFirstColumn="0" w:lastRowLastColumn="0"/>
             </w:pPr>
             <w:r>
-              <w:t>(relative img/ folder)</w:t>
+              <w:t xml:space="preserve">(relative </w:t>
+            </w:r>
+            <w:proofErr w:type="spellStart"/>
+            <w:r>
+              <w:t>img</w:t>
+            </w:r>
+            <w:proofErr w:type="spellEnd"/>
+            <w:r>
+              <w:t>/ folder)</w:t>
             </w:r>
           </w:p>
         </w:tc>
@@ -3222,12 +3315,14 @@
             <w:pPr>
               <w:jc w:val="center"/>
             </w:pPr>
+            <w:proofErr w:type="spellStart"/>
             <w:r>
               <w:rPr>
                 <w:b w:val="0"/>
               </w:rPr>
               <w:t>buttonBackgroundColor</w:t>
             </w:r>
+            <w:proofErr w:type="spellEnd"/>
           </w:p>
         </w:tc>
         <w:tc>
@@ -3276,17 +3371,43 @@
               <w:jc w:val="center"/>
               <w:cnfStyle w:val="000000000000" w:firstRow="0" w:lastRow="0" w:firstColumn="0" w:lastColumn="0" w:oddVBand="0" w:evenVBand="0" w:oddHBand="0" w:evenHBand="0" w:firstRowFirstColumn="0" w:firstRowLastColumn="0" w:lastRowFirstColumn="0" w:lastRowLastColumn="0"/>
             </w:pPr>
-            <w:r>
-              <w:t>"#E8E8E8"</w:t>
-            </w:r>
-            <w:r>
+            <w:bookmarkStart w:id="2" w:name="_GoBack"/>
+            <w:bookmarkEnd w:id="2"/>
+            <w:r>
+              <w:rPr>
+                <w:highlight w:val="yellow"/>
+              </w:rPr>
+              <w:t>"#</w:t>
+            </w:r>
+            <w:r>
+              <w:rPr>
+                <w:highlight w:val="yellow"/>
+              </w:rPr>
+              <w:t>BABABA</w:t>
+            </w:r>
+            <w:r>
+              <w:rPr>
+                <w:highlight w:val="yellow"/>
+              </w:rPr>
+              <w:t>"</w:t>
+            </w:r>
+            <w:r>
+              <w:rPr>
+                <w:highlight w:val="yellow"/>
+              </w:rPr>
               <w:br/>
-              <w:t xml:space="preserve">(light </w:t>
-            </w:r>
-            <w:r>
+              <w:t>(</w:t>
+            </w:r>
+            <w:r>
+              <w:rPr>
+                <w:highlight w:val="yellow"/>
+              </w:rPr>
               <w:t>grey</w:t>
             </w:r>
             <w:r>
+              <w:rPr>
+                <w:highlight w:val="yellow"/>
+              </w:rPr>
               <w:t>)</w:t>
             </w:r>
           </w:p>
@@ -3308,12 +3429,14 @@
                 <w:b w:val="0"/>
               </w:rPr>
             </w:pPr>
+            <w:proofErr w:type="spellStart"/>
             <w:r>
               <w:rPr>
                 <w:b w:val="0"/>
               </w:rPr>
               <w:t>shortcutImage</w:t>
             </w:r>
+            <w:proofErr w:type="spellEnd"/>
           </w:p>
         </w:tc>
         <w:tc>
@@ -3349,7 +3472,15 @@
               <w:cnfStyle w:val="000000100000" w:firstRow="0" w:lastRow="0" w:firstColumn="0" w:lastColumn="0" w:oddVBand="0" w:evenVBand="0" w:oddHBand="1" w:evenHBand="0" w:firstRowFirstColumn="0" w:firstRowLastColumn="0" w:lastRowFirstColumn="0" w:lastRowLastColumn="0"/>
             </w:pPr>
             <w:r>
-              <w:t>(relative img/ folder)</w:t>
+              <w:t xml:space="preserve">(relative </w:t>
+            </w:r>
+            <w:proofErr w:type="spellStart"/>
+            <w:r>
+              <w:t>img</w:t>
+            </w:r>
+            <w:proofErr w:type="spellEnd"/>
+            <w:r>
+              <w:t>/ folder)</w:t>
             </w:r>
           </w:p>
         </w:tc>
@@ -3381,12 +3512,14 @@
                 <w:b w:val="0"/>
               </w:rPr>
             </w:pPr>
+            <w:proofErr w:type="spellStart"/>
             <w:r>
               <w:rPr>
                 <w:b w:val="0"/>
               </w:rPr>
               <w:t>singlePage</w:t>
             </w:r>
+            <w:proofErr w:type="spellEnd"/>
           </w:p>
         </w:tc>
         <w:tc>
@@ -3412,9 +3545,11 @@
               <w:jc w:val="center"/>
               <w:cnfStyle w:val="000000000000" w:firstRow="0" w:lastRow="0" w:firstColumn="0" w:lastColumn="0" w:oddVBand="0" w:evenVBand="0" w:oddHBand="0" w:evenHBand="0" w:firstRowFirstColumn="0" w:firstRowLastColumn="0" w:lastRowFirstColumn="0" w:lastRowLastColumn="0"/>
             </w:pPr>
+            <w:proofErr w:type="spellStart"/>
             <w:r>
               <w:t>true|false</w:t>
             </w:r>
+            <w:proofErr w:type="spellEnd"/>
           </w:p>
         </w:tc>
         <w:tc>
@@ -3963,9 +4098,11 @@
               <w:jc w:val="center"/>
               <w:cnfStyle w:val="000000100000" w:firstRow="0" w:lastRow="0" w:firstColumn="0" w:lastColumn="0" w:oddVBand="0" w:evenVBand="0" w:oddHBand="1" w:evenHBand="0" w:firstRowFirstColumn="0" w:firstRowLastColumn="0" w:lastRowFirstColumn="0" w:lastRowLastColumn="0"/>
             </w:pPr>
+            <w:proofErr w:type="spellStart"/>
             <w:r>
               <w:t>always|true|notIfReached|never|false</w:t>
             </w:r>
+            <w:proofErr w:type="spellEnd"/>
           </w:p>
         </w:tc>
         <w:tc>
@@ -3977,9 +4114,11 @@
               <w:jc w:val="center"/>
               <w:cnfStyle w:val="000000100000" w:firstRow="0" w:lastRow="0" w:firstColumn="0" w:lastColumn="0" w:oddVBand="0" w:evenVBand="0" w:oddHBand="1" w:evenHBand="0" w:firstRowFirstColumn="0" w:firstRowLastColumn="0" w:lastRowFirstColumn="0" w:lastRowLastColumn="0"/>
             </w:pPr>
+            <w:proofErr w:type="spellStart"/>
             <w:r>
               <w:t>notIfReached</w:t>
             </w:r>
+            <w:proofErr w:type="spellEnd"/>
           </w:p>
         </w:tc>
       </w:tr>
@@ -4063,12 +4202,14 @@
                 <w:b w:val="0"/>
               </w:rPr>
             </w:pPr>
+            <w:proofErr w:type="spellStart"/>
             <w:r>
               <w:rPr>
                 <w:b w:val="0"/>
               </w:rPr>
               <w:t>img</w:t>
             </w:r>
+            <w:proofErr w:type="spellEnd"/>
           </w:p>
         </w:tc>
         <w:tc>
@@ -4104,7 +4245,15 @@
               <w:cnfStyle w:val="000000100000" w:firstRow="0" w:lastRow="0" w:firstColumn="0" w:lastColumn="0" w:oddVBand="0" w:evenVBand="0" w:oddHBand="1" w:evenHBand="0" w:firstRowFirstColumn="0" w:firstRowLastColumn="0" w:lastRowFirstColumn="0" w:lastRowLastColumn="0"/>
             </w:pPr>
             <w:r>
-              <w:t>(relative img/ folder)</w:t>
+              <w:t xml:space="preserve">(relative </w:t>
+            </w:r>
+            <w:proofErr w:type="spellStart"/>
+            <w:r>
+              <w:t>img</w:t>
+            </w:r>
+            <w:proofErr w:type="spellEnd"/>
+            <w:r>
+              <w:t>/ folder)</w:t>
             </w:r>
           </w:p>
         </w:tc>
@@ -4203,12 +4352,14 @@
                 <w:b w:val="0"/>
               </w:rPr>
             </w:pPr>
+            <w:proofErr w:type="spellStart"/>
             <w:r>
               <w:rPr>
                 <w:b w:val="0"/>
               </w:rPr>
               <w:t>backgroundColor</w:t>
             </w:r>
+            <w:proofErr w:type="spellEnd"/>
           </w:p>
         </w:tc>
         <w:tc>
@@ -4447,9 +4598,11 @@
               <w:jc w:val="center"/>
               <w:cnfStyle w:val="000000000000" w:firstRow="0" w:lastRow="0" w:firstColumn="0" w:lastColumn="0" w:oddVBand="0" w:evenVBand="0" w:oddHBand="0" w:evenHBand="0" w:firstRowFirstColumn="0" w:firstRowLastColumn="0" w:lastRowFirstColumn="0" w:lastRowLastColumn="0"/>
             </w:pPr>
+            <w:proofErr w:type="spellStart"/>
             <w:r>
               <w:t>true|false</w:t>
             </w:r>
+            <w:proofErr w:type="spellEnd"/>
           </w:p>
         </w:tc>
         <w:tc>
@@ -4514,9 +4667,11 @@
               <w:jc w:val="center"/>
               <w:cnfStyle w:val="000000100000" w:firstRow="0" w:lastRow="0" w:firstColumn="0" w:lastColumn="0" w:oddVBand="0" w:evenVBand="0" w:oddHBand="1" w:evenHBand="0" w:firstRowFirstColumn="0" w:firstRowLastColumn="0" w:lastRowFirstColumn="0" w:lastRowLastColumn="0"/>
             </w:pPr>
+            <w:proofErr w:type="spellStart"/>
             <w:r>
               <w:t>true|false</w:t>
             </w:r>
+            <w:proofErr w:type="spellEnd"/>
           </w:p>
         </w:tc>
         <w:tc>
@@ -4547,12 +4702,14 @@
                 <w:b w:val="0"/>
               </w:rPr>
             </w:pPr>
+            <w:proofErr w:type="spellStart"/>
             <w:r>
               <w:rPr>
                 <w:b w:val="0"/>
               </w:rPr>
               <w:t>crossColor</w:t>
             </w:r>
+            <w:proofErr w:type="spellEnd"/>
           </w:p>
         </w:tc>
         <w:tc>
@@ -4627,12 +4784,14 @@
                 <w:b w:val="0"/>
               </w:rPr>
             </w:pPr>
+            <w:proofErr w:type="spellStart"/>
             <w:r>
               <w:rPr>
                 <w:b w:val="0"/>
               </w:rPr>
               <w:t>showBack</w:t>
             </w:r>
+            <w:proofErr w:type="spellEnd"/>
           </w:p>
         </w:tc>
         <w:tc>
@@ -4658,9 +4817,11 @@
               <w:jc w:val="center"/>
               <w:cnfStyle w:val="000000100000" w:firstRow="0" w:lastRow="0" w:firstColumn="0" w:lastColumn="0" w:oddVBand="0" w:evenVBand="0" w:oddHBand="1" w:evenHBand="0" w:firstRowFirstColumn="0" w:firstRowLastColumn="0" w:lastRowFirstColumn="0" w:lastRowLastColumn="0"/>
             </w:pPr>
+            <w:proofErr w:type="spellStart"/>
             <w:r>
               <w:t>true|false</w:t>
             </w:r>
+            <w:proofErr w:type="spellEnd"/>
           </w:p>
         </w:tc>
         <w:tc>
@@ -4691,12 +4852,14 @@
                 <w:b w:val="0"/>
               </w:rPr>
             </w:pPr>
+            <w:proofErr w:type="spellStart"/>
             <w:r>
               <w:rPr>
                 <w:b w:val="0"/>
               </w:rPr>
               <w:t>showCancel</w:t>
             </w:r>
+            <w:proofErr w:type="spellEnd"/>
           </w:p>
         </w:tc>
         <w:tc>
@@ -4722,9 +4885,11 @@
               <w:jc w:val="center"/>
               <w:cnfStyle w:val="000000000000" w:firstRow="0" w:lastRow="0" w:firstColumn="0" w:lastColumn="0" w:oddVBand="0" w:evenVBand="0" w:oddHBand="0" w:evenHBand="0" w:firstRowFirstColumn="0" w:firstRowLastColumn="0" w:lastRowFirstColumn="0" w:lastRowLastColumn="0"/>
             </w:pPr>
+            <w:proofErr w:type="spellStart"/>
             <w:r>
               <w:t>true|false</w:t>
             </w:r>
+            <w:proofErr w:type="spellEnd"/>
           </w:p>
         </w:tc>
         <w:tc>
@@ -4758,11 +4923,19 @@
                 <w:b w:val="0"/>
               </w:rPr>
             </w:pPr>
-            <w:r>
-              <w:rPr>
-                <w:b w:val="0"/>
-              </w:rPr>
-              <w:t xml:space="preserve">showForward </w:t>
+            <w:proofErr w:type="spellStart"/>
+            <w:r>
+              <w:rPr>
+                <w:b w:val="0"/>
+              </w:rPr>
+              <w:t>showForward</w:t>
+            </w:r>
+            <w:proofErr w:type="spellEnd"/>
+            <w:r>
+              <w:rPr>
+                <w:b w:val="0"/>
+              </w:rPr>
+              <w:t xml:space="preserve"> </w:t>
             </w:r>
           </w:p>
         </w:tc>
@@ -4789,9 +4962,11 @@
               <w:jc w:val="center"/>
               <w:cnfStyle w:val="000000100000" w:firstRow="0" w:lastRow="0" w:firstColumn="0" w:lastColumn="0" w:oddVBand="0" w:evenVBand="0" w:oddHBand="1" w:evenHBand="0" w:firstRowFirstColumn="0" w:firstRowLastColumn="0" w:lastRowFirstColumn="0" w:lastRowLastColumn="0"/>
             </w:pPr>
+            <w:proofErr w:type="spellStart"/>
             <w:r>
               <w:t>true|false</w:t>
             </w:r>
+            <w:proofErr w:type="spellEnd"/>
           </w:p>
         </w:tc>
         <w:tc>
@@ -5163,9 +5338,11 @@
               <w:jc w:val="center"/>
               <w:cnfStyle w:val="000000000000" w:firstRow="0" w:lastRow="0" w:firstColumn="0" w:lastColumn="0" w:oddVBand="0" w:evenVBand="0" w:oddHBand="0" w:evenHBand="0" w:firstRowFirstColumn="0" w:firstRowLastColumn="0" w:lastRowFirstColumn="0" w:lastRowLastColumn="0"/>
             </w:pPr>
+            <w:proofErr w:type="spellStart"/>
             <w:r>
               <w:t>always|true|notIfReached|never|false</w:t>
             </w:r>
+            <w:proofErr w:type="spellEnd"/>
           </w:p>
         </w:tc>
         <w:tc>
@@ -5177,9 +5354,11 @@
               <w:jc w:val="center"/>
               <w:cnfStyle w:val="000000000000" w:firstRow="0" w:lastRow="0" w:firstColumn="0" w:lastColumn="0" w:oddVBand="0" w:evenVBand="0" w:oddHBand="0" w:evenHBand="0" w:firstRowFirstColumn="0" w:firstRowLastColumn="0" w:lastRowFirstColumn="0" w:lastRowLastColumn="0"/>
             </w:pPr>
+            <w:proofErr w:type="spellStart"/>
             <w:r>
               <w:t>notIfReached</w:t>
             </w:r>
+            <w:proofErr w:type="spellEnd"/>
           </w:p>
         </w:tc>
       </w:tr>
@@ -5330,12 +5509,14 @@
                 <w:b w:val="0"/>
               </w:rPr>
             </w:pPr>
+            <w:proofErr w:type="spellStart"/>
             <w:r>
               <w:rPr>
                 <w:b w:val="0"/>
               </w:rPr>
               <w:t>disableField</w:t>
             </w:r>
+            <w:proofErr w:type="spellEnd"/>
           </w:p>
         </w:tc>
         <w:tc>
@@ -5394,12 +5575,14 @@
                 <w:b w:val="0"/>
               </w:rPr>
             </w:pPr>
+            <w:proofErr w:type="spellStart"/>
             <w:r>
               <w:rPr>
                 <w:b w:val="0"/>
               </w:rPr>
               <w:t>useFrontCamera</w:t>
             </w:r>
+            <w:proofErr w:type="spellEnd"/>
           </w:p>
         </w:tc>
         <w:tc>
@@ -5425,9 +5608,11 @@
               <w:jc w:val="center"/>
               <w:cnfStyle w:val="000000000000" w:firstRow="0" w:lastRow="0" w:firstColumn="0" w:lastColumn="0" w:oddVBand="0" w:evenVBand="0" w:oddHBand="0" w:evenHBand="0" w:firstRowFirstColumn="0" w:firstRowLastColumn="0" w:lastRowFirstColumn="0" w:lastRowLastColumn="0"/>
             </w:pPr>
+            <w:proofErr w:type="spellStart"/>
             <w:r>
               <w:t>true|false</w:t>
             </w:r>
+            <w:proofErr w:type="spellEnd"/>
           </w:p>
         </w:tc>
         <w:tc>
@@ -5461,12 +5646,14 @@
                 <w:b w:val="0"/>
               </w:rPr>
             </w:pPr>
+            <w:proofErr w:type="spellStart"/>
             <w:r>
               <w:rPr>
                 <w:b w:val="0"/>
               </w:rPr>
               <w:t>captureImg</w:t>
             </w:r>
+            <w:proofErr w:type="spellEnd"/>
           </w:p>
         </w:tc>
         <w:tc>
@@ -5502,7 +5689,15 @@
               <w:cnfStyle w:val="000000100000" w:firstRow="0" w:lastRow="0" w:firstColumn="0" w:lastColumn="0" w:oddVBand="0" w:evenVBand="0" w:oddHBand="1" w:evenHBand="0" w:firstRowFirstColumn="0" w:firstRowLastColumn="0" w:lastRowFirstColumn="0" w:lastRowLastColumn="0"/>
             </w:pPr>
             <w:r>
-              <w:t>(relative img/ folder)</w:t>
+              <w:t xml:space="preserve">(relative </w:t>
+            </w:r>
+            <w:proofErr w:type="spellStart"/>
+            <w:r>
+              <w:t>img</w:t>
+            </w:r>
+            <w:proofErr w:type="spellEnd"/>
+            <w:r>
+              <w:t>/ folder)</w:t>
             </w:r>
           </w:p>
         </w:tc>
@@ -5534,12 +5729,14 @@
                 <w:b w:val="0"/>
               </w:rPr>
             </w:pPr>
+            <w:proofErr w:type="spellStart"/>
             <w:r>
               <w:rPr>
                 <w:b w:val="0"/>
               </w:rPr>
               <w:t>approveImg</w:t>
             </w:r>
+            <w:proofErr w:type="spellEnd"/>
           </w:p>
         </w:tc>
         <w:tc>
@@ -5575,7 +5772,15 @@
               <w:cnfStyle w:val="000000000000" w:firstRow="0" w:lastRow="0" w:firstColumn="0" w:lastColumn="0" w:oddVBand="0" w:evenVBand="0" w:oddHBand="0" w:evenHBand="0" w:firstRowFirstColumn="0" w:firstRowLastColumn="0" w:lastRowFirstColumn="0" w:lastRowLastColumn="0"/>
             </w:pPr>
             <w:r>
-              <w:t>(relative img/ folder)</w:t>
+              <w:t xml:space="preserve">(relative </w:t>
+            </w:r>
+            <w:proofErr w:type="spellStart"/>
+            <w:r>
+              <w:t>img</w:t>
+            </w:r>
+            <w:proofErr w:type="spellEnd"/>
+            <w:r>
+              <w:t>/ folder)</w:t>
             </w:r>
           </w:p>
         </w:tc>
@@ -5610,12 +5815,14 @@
                 <w:b w:val="0"/>
               </w:rPr>
             </w:pPr>
+            <w:proofErr w:type="spellStart"/>
             <w:r>
               <w:rPr>
                 <w:b w:val="0"/>
               </w:rPr>
               <w:t>discardImg</w:t>
             </w:r>
+            <w:proofErr w:type="spellEnd"/>
           </w:p>
         </w:tc>
         <w:tc>
@@ -5651,7 +5858,15 @@
               <w:cnfStyle w:val="000000100000" w:firstRow="0" w:lastRow="0" w:firstColumn="0" w:lastColumn="0" w:oddVBand="0" w:evenVBand="0" w:oddHBand="1" w:evenHBand="0" w:firstRowFirstColumn="0" w:firstRowLastColumn="0" w:lastRowFirstColumn="0" w:lastRowLastColumn="0"/>
             </w:pPr>
             <w:r>
-              <w:t>(relative img/ folder)</w:t>
+              <w:t xml:space="preserve">(relative </w:t>
+            </w:r>
+            <w:proofErr w:type="spellStart"/>
+            <w:r>
+              <w:t>img</w:t>
+            </w:r>
+            <w:proofErr w:type="spellEnd"/>
+            <w:r>
+              <w:t>/ folder)</w:t>
             </w:r>
           </w:p>
         </w:tc>
@@ -5683,12 +5898,14 @@
                 <w:b w:val="0"/>
               </w:rPr>
             </w:pPr>
+            <w:proofErr w:type="spellStart"/>
             <w:r>
               <w:rPr>
                 <w:b w:val="0"/>
               </w:rPr>
               <w:t>backgroundColor</w:t>
             </w:r>
+            <w:proofErr w:type="spellEnd"/>
           </w:p>
         </w:tc>
         <w:tc>
@@ -5714,8 +5931,13 @@
               <w:jc w:val="center"/>
               <w:cnfStyle w:val="000000000000" w:firstRow="0" w:lastRow="0" w:firstColumn="0" w:lastColumn="0" w:oddVBand="0" w:evenVBand="0" w:oddHBand="0" w:evenHBand="0" w:firstRowFirstColumn="0" w:firstRowLastColumn="0" w:lastRowFirstColumn="0" w:lastRowLastColumn="0"/>
             </w:pPr>
-            <w:r>
-              <w:t>Color String (e.g. #000000)</w:t>
+            <w:proofErr w:type="spellStart"/>
+            <w:r>
+              <w:t>Color</w:t>
+            </w:r>
+            <w:proofErr w:type="spellEnd"/>
+            <w:r>
+              <w:t xml:space="preserve"> String (e.g. #000000)</w:t>
             </w:r>
           </w:p>
         </w:tc>
@@ -5781,9 +6003,11 @@
               <w:jc w:val="center"/>
               <w:cnfStyle w:val="000000100000" w:firstRow="0" w:lastRow="0" w:firstColumn="0" w:lastColumn="0" w:oddVBand="0" w:evenVBand="0" w:oddHBand="1" w:evenHBand="0" w:firstRowFirstColumn="0" w:firstRowLastColumn="0" w:lastRowFirstColumn="0" w:lastRowLastColumn="0"/>
             </w:pPr>
+            <w:proofErr w:type="spellStart"/>
             <w:r>
               <w:t>on|always|true|auto|off|never|false</w:t>
             </w:r>
+            <w:proofErr w:type="spellEnd"/>
           </w:p>
         </w:tc>
         <w:tc>
@@ -5814,12 +6038,14 @@
                 <w:b w:val="0"/>
               </w:rPr>
             </w:pPr>
+            <w:proofErr w:type="spellStart"/>
             <w:r>
               <w:rPr>
                 <w:b w:val="0"/>
               </w:rPr>
               <w:t>useNativeApp</w:t>
             </w:r>
+            <w:proofErr w:type="spellEnd"/>
           </w:p>
         </w:tc>
         <w:tc>
@@ -5845,9 +6071,11 @@
               <w:jc w:val="center"/>
               <w:cnfStyle w:val="000000000000" w:firstRow="0" w:lastRow="0" w:firstColumn="0" w:lastColumn="0" w:oddVBand="0" w:evenVBand="0" w:oddHBand="0" w:evenHBand="0" w:firstRowFirstColumn="0" w:firstRowLastColumn="0" w:lastRowFirstColumn="0" w:lastRowLastColumn="0"/>
             </w:pPr>
+            <w:proofErr w:type="spellStart"/>
             <w:r>
               <w:t>true|false</w:t>
             </w:r>
+            <w:proofErr w:type="spellEnd"/>
           </w:p>
         </w:tc>
         <w:tc>
@@ -5884,12 +6112,14 @@
                 <w:b w:val="0"/>
               </w:rPr>
             </w:pPr>
+            <w:proofErr w:type="spellStart"/>
             <w:r>
               <w:rPr>
                 <w:b w:val="0"/>
               </w:rPr>
               <w:t>showBack</w:t>
             </w:r>
+            <w:proofErr w:type="spellEnd"/>
           </w:p>
         </w:tc>
         <w:tc>
@@ -5915,9 +6145,11 @@
               <w:jc w:val="center"/>
               <w:cnfStyle w:val="000000100000" w:firstRow="0" w:lastRow="0" w:firstColumn="0" w:lastColumn="0" w:oddVBand="0" w:evenVBand="0" w:oddHBand="1" w:evenHBand="0" w:firstRowFirstColumn="0" w:firstRowLastColumn="0" w:lastRowFirstColumn="0" w:lastRowLastColumn="0"/>
             </w:pPr>
+            <w:proofErr w:type="spellStart"/>
             <w:r>
               <w:t>true|false</w:t>
             </w:r>
+            <w:proofErr w:type="spellEnd"/>
           </w:p>
         </w:tc>
         <w:tc>
@@ -5948,12 +6180,14 @@
                 <w:b w:val="0"/>
               </w:rPr>
             </w:pPr>
+            <w:proofErr w:type="spellStart"/>
             <w:r>
               <w:rPr>
                 <w:b w:val="0"/>
               </w:rPr>
               <w:t>showCancel</w:t>
             </w:r>
+            <w:proofErr w:type="spellEnd"/>
           </w:p>
         </w:tc>
         <w:tc>
@@ -5979,9 +6213,11 @@
               <w:jc w:val="center"/>
               <w:cnfStyle w:val="000000000000" w:firstRow="0" w:lastRow="0" w:firstColumn="0" w:lastColumn="0" w:oddVBand="0" w:evenVBand="0" w:oddHBand="0" w:evenHBand="0" w:firstRowFirstColumn="0" w:firstRowLastColumn="0" w:lastRowFirstColumn="0" w:lastRowLastColumn="0"/>
             </w:pPr>
+            <w:proofErr w:type="spellStart"/>
             <w:r>
               <w:t>true|false</w:t>
             </w:r>
+            <w:proofErr w:type="spellEnd"/>
           </w:p>
         </w:tc>
         <w:tc>
@@ -6015,11 +6251,19 @@
                 <w:b w:val="0"/>
               </w:rPr>
             </w:pPr>
-            <w:r>
-              <w:rPr>
-                <w:b w:val="0"/>
-              </w:rPr>
-              <w:t xml:space="preserve">showForward </w:t>
+            <w:proofErr w:type="spellStart"/>
+            <w:r>
+              <w:rPr>
+                <w:b w:val="0"/>
+              </w:rPr>
+              <w:t>showForward</w:t>
+            </w:r>
+            <w:proofErr w:type="spellEnd"/>
+            <w:r>
+              <w:rPr>
+                <w:b w:val="0"/>
+              </w:rPr>
+              <w:t xml:space="preserve"> </w:t>
             </w:r>
           </w:p>
         </w:tc>
@@ -6046,9 +6290,11 @@
               <w:jc w:val="center"/>
               <w:cnfStyle w:val="000000100000" w:firstRow="0" w:lastRow="0" w:firstColumn="0" w:lastColumn="0" w:oddVBand="0" w:evenVBand="0" w:oddHBand="1" w:evenHBand="0" w:firstRowFirstColumn="0" w:firstRowLastColumn="0" w:lastRowFirstColumn="0" w:lastRowLastColumn="0"/>
             </w:pPr>
+            <w:proofErr w:type="spellStart"/>
             <w:r>
               <w:t>true|false</w:t>
             </w:r>
+            <w:proofErr w:type="spellEnd"/>
           </w:p>
         </w:tc>
         <w:tc>
@@ -6107,7 +6353,47 @@
         </w:numPr>
       </w:pPr>
       <w:r>
-        <w:t>When useNativeApp=true the useFrontCamera, captureImg, approveImg, discardImg &amp; flash attributes are ignored</w:t>
+        <w:t xml:space="preserve">When </w:t>
+      </w:r>
+      <w:proofErr w:type="spellStart"/>
+      <w:r>
+        <w:t>useNativeApp</w:t>
+      </w:r>
+      <w:proofErr w:type="spellEnd"/>
+      <w:r>
+        <w:t xml:space="preserve">=true the </w:t>
+      </w:r>
+      <w:proofErr w:type="spellStart"/>
+      <w:r>
+        <w:t>useFrontCamera</w:t>
+      </w:r>
+      <w:proofErr w:type="spellEnd"/>
+      <w:r>
+        <w:t xml:space="preserve">, </w:t>
+      </w:r>
+      <w:proofErr w:type="spellStart"/>
+      <w:r>
+        <w:t>captureImg</w:t>
+      </w:r>
+      <w:proofErr w:type="spellEnd"/>
+      <w:r>
+        <w:t xml:space="preserve">, </w:t>
+      </w:r>
+      <w:proofErr w:type="spellStart"/>
+      <w:r>
+        <w:t>approveImg</w:t>
+      </w:r>
+      <w:proofErr w:type="spellEnd"/>
+      <w:r>
+        <w:t xml:space="preserve">, </w:t>
+      </w:r>
+      <w:proofErr w:type="spellStart"/>
+      <w:r>
+        <w:t>discardImg</w:t>
+      </w:r>
+      <w:proofErr w:type="spellEnd"/>
+      <w:r>
+        <w:t xml:space="preserve"> &amp; flash attributes are ignored</w:t>
       </w:r>
     </w:p>
     <w:p>
@@ -6384,9 +6670,11 @@
               <w:jc w:val="center"/>
               <w:cnfStyle w:val="000000000000" w:firstRow="0" w:lastRow="0" w:firstColumn="0" w:lastColumn="0" w:oddVBand="0" w:evenVBand="0" w:oddHBand="0" w:evenHBand="0" w:firstRowFirstColumn="0" w:firstRowLastColumn="0" w:lastRowFirstColumn="0" w:lastRowLastColumn="0"/>
             </w:pPr>
+            <w:proofErr w:type="spellStart"/>
             <w:r>
               <w:t>always|true|notIfReached|never|false</w:t>
             </w:r>
+            <w:proofErr w:type="spellEnd"/>
           </w:p>
         </w:tc>
         <w:tc>
@@ -6398,9 +6686,11 @@
               <w:jc w:val="center"/>
               <w:cnfStyle w:val="000000000000" w:firstRow="0" w:lastRow="0" w:firstColumn="0" w:lastColumn="0" w:oddVBand="0" w:evenVBand="0" w:oddHBand="0" w:evenHBand="0" w:firstRowFirstColumn="0" w:firstRowLastColumn="0" w:lastRowFirstColumn="0" w:lastRowLastColumn="0"/>
             </w:pPr>
+            <w:proofErr w:type="spellStart"/>
             <w:r>
               <w:t>notIfReached</w:t>
             </w:r>
+            <w:proofErr w:type="spellEnd"/>
           </w:p>
         </w:tc>
       </w:tr>
@@ -6551,12 +6841,14 @@
                 <w:b w:val="0"/>
               </w:rPr>
             </w:pPr>
+            <w:proofErr w:type="spellStart"/>
             <w:r>
               <w:rPr>
                 <w:b w:val="0"/>
               </w:rPr>
               <w:t>disableField</w:t>
             </w:r>
+            <w:proofErr w:type="spellEnd"/>
           </w:p>
         </w:tc>
         <w:tc>
@@ -6592,7 +6884,15 @@
               <w:cnfStyle w:val="000000100000" w:firstRow="0" w:lastRow="0" w:firstColumn="0" w:lastColumn="0" w:oddVBand="0" w:evenVBand="0" w:oddHBand="1" w:evenHBand="0" w:firstRowFirstColumn="0" w:firstRowLastColumn="0" w:lastRowFirstColumn="0" w:lastRowLastColumn="0"/>
             </w:pPr>
             <w:r>
-              <w:t>(relative img/ folder)</w:t>
+              <w:t xml:space="preserve">(relative </w:t>
+            </w:r>
+            <w:proofErr w:type="spellStart"/>
+            <w:r>
+              <w:t>img</w:t>
+            </w:r>
+            <w:proofErr w:type="spellEnd"/>
+            <w:r>
+              <w:t>/ folder)</w:t>
             </w:r>
           </w:p>
         </w:tc>
@@ -6624,12 +6924,14 @@
                 <w:b w:val="0"/>
               </w:rPr>
             </w:pPr>
+            <w:proofErr w:type="spellStart"/>
             <w:r>
               <w:rPr>
                 <w:b w:val="0"/>
               </w:rPr>
               <w:t>startRecImg</w:t>
             </w:r>
+            <w:proofErr w:type="spellEnd"/>
           </w:p>
         </w:tc>
         <w:tc>
@@ -6665,7 +6967,15 @@
               <w:cnfStyle w:val="000000000000" w:firstRow="0" w:lastRow="0" w:firstColumn="0" w:lastColumn="0" w:oddVBand="0" w:evenVBand="0" w:oddHBand="0" w:evenHBand="0" w:firstRowFirstColumn="0" w:firstRowLastColumn="0" w:lastRowFirstColumn="0" w:lastRowLastColumn="0"/>
             </w:pPr>
             <w:r>
-              <w:t>(relative img/ folder)</w:t>
+              <w:t xml:space="preserve">(relative </w:t>
+            </w:r>
+            <w:proofErr w:type="spellStart"/>
+            <w:r>
+              <w:t>img</w:t>
+            </w:r>
+            <w:proofErr w:type="spellEnd"/>
+            <w:r>
+              <w:t>/ folder)</w:t>
             </w:r>
           </w:p>
         </w:tc>
@@ -6700,12 +7010,14 @@
                 <w:b w:val="0"/>
               </w:rPr>
             </w:pPr>
+            <w:proofErr w:type="spellStart"/>
             <w:r>
               <w:rPr>
                 <w:b w:val="0"/>
               </w:rPr>
               <w:t>stopRecImg</w:t>
             </w:r>
+            <w:proofErr w:type="spellEnd"/>
           </w:p>
         </w:tc>
         <w:tc>
@@ -6741,7 +7053,15 @@
               <w:cnfStyle w:val="000000100000" w:firstRow="0" w:lastRow="0" w:firstColumn="0" w:lastColumn="0" w:oddVBand="0" w:evenVBand="0" w:oddHBand="1" w:evenHBand="0" w:firstRowFirstColumn="0" w:firstRowLastColumn="0" w:lastRowFirstColumn="0" w:lastRowLastColumn="0"/>
             </w:pPr>
             <w:r>
-              <w:t>(relative img/ folder)</w:t>
+              <w:t xml:space="preserve">(relative </w:t>
+            </w:r>
+            <w:proofErr w:type="spellStart"/>
+            <w:r>
+              <w:t>img</w:t>
+            </w:r>
+            <w:proofErr w:type="spellEnd"/>
+            <w:r>
+              <w:t>/ folder)</w:t>
             </w:r>
           </w:p>
         </w:tc>
@@ -6773,12 +7093,14 @@
                 <w:b w:val="0"/>
               </w:rPr>
             </w:pPr>
+            <w:proofErr w:type="spellStart"/>
             <w:r>
               <w:rPr>
                 <w:b w:val="0"/>
               </w:rPr>
               <w:t>backgroundColor</w:t>
             </w:r>
+            <w:proofErr w:type="spellEnd"/>
           </w:p>
         </w:tc>
         <w:tc>
@@ -6843,12 +7165,14 @@
                 <w:b w:val="0"/>
               </w:rPr>
             </w:pPr>
+            <w:proofErr w:type="spellStart"/>
             <w:r>
               <w:rPr>
                 <w:b w:val="0"/>
               </w:rPr>
               <w:t>useNativeApp</w:t>
             </w:r>
+            <w:proofErr w:type="spellEnd"/>
           </w:p>
         </w:tc>
         <w:tc>
@@ -6874,9 +7198,11 @@
               <w:jc w:val="center"/>
               <w:cnfStyle w:val="000000100000" w:firstRow="0" w:lastRow="0" w:firstColumn="0" w:lastColumn="0" w:oddVBand="0" w:evenVBand="0" w:oddHBand="1" w:evenHBand="0" w:firstRowFirstColumn="0" w:firstRowLastColumn="0" w:lastRowFirstColumn="0" w:lastRowLastColumn="0"/>
             </w:pPr>
+            <w:proofErr w:type="spellStart"/>
             <w:r>
               <w:t>true|false</w:t>
             </w:r>
+            <w:proofErr w:type="spellEnd"/>
           </w:p>
         </w:tc>
         <w:tc>
@@ -6910,12 +7236,14 @@
                 <w:b w:val="0"/>
               </w:rPr>
             </w:pPr>
+            <w:proofErr w:type="spellStart"/>
             <w:r>
               <w:rPr>
                 <w:b w:val="0"/>
               </w:rPr>
               <w:t>showBack</w:t>
             </w:r>
+            <w:proofErr w:type="spellEnd"/>
           </w:p>
         </w:tc>
         <w:tc>
@@ -6941,9 +7269,11 @@
               <w:jc w:val="center"/>
               <w:cnfStyle w:val="000000000000" w:firstRow="0" w:lastRow="0" w:firstColumn="0" w:lastColumn="0" w:oddVBand="0" w:evenVBand="0" w:oddHBand="0" w:evenHBand="0" w:firstRowFirstColumn="0" w:firstRowLastColumn="0" w:lastRowFirstColumn="0" w:lastRowLastColumn="0"/>
             </w:pPr>
+            <w:proofErr w:type="spellStart"/>
             <w:r>
               <w:t>true|false</w:t>
             </w:r>
+            <w:proofErr w:type="spellEnd"/>
           </w:p>
         </w:tc>
         <w:tc>
@@ -6977,12 +7307,14 @@
                 <w:b w:val="0"/>
               </w:rPr>
             </w:pPr>
+            <w:proofErr w:type="spellStart"/>
             <w:r>
               <w:rPr>
                 <w:b w:val="0"/>
               </w:rPr>
               <w:t>showCancel</w:t>
             </w:r>
+            <w:proofErr w:type="spellEnd"/>
           </w:p>
         </w:tc>
         <w:tc>
@@ -7008,9 +7340,11 @@
               <w:jc w:val="center"/>
               <w:cnfStyle w:val="000000100000" w:firstRow="0" w:lastRow="0" w:firstColumn="0" w:lastColumn="0" w:oddVBand="0" w:evenVBand="0" w:oddHBand="1" w:evenHBand="0" w:firstRowFirstColumn="0" w:firstRowLastColumn="0" w:lastRowFirstColumn="0" w:lastRowLastColumn="0"/>
             </w:pPr>
+            <w:proofErr w:type="spellStart"/>
             <w:r>
               <w:t>true|false</w:t>
             </w:r>
+            <w:proofErr w:type="spellEnd"/>
           </w:p>
         </w:tc>
         <w:tc>
@@ -7041,11 +7375,19 @@
                 <w:b w:val="0"/>
               </w:rPr>
             </w:pPr>
-            <w:r>
-              <w:rPr>
-                <w:b w:val="0"/>
-              </w:rPr>
-              <w:t xml:space="preserve">showForward </w:t>
+            <w:proofErr w:type="spellStart"/>
+            <w:r>
+              <w:rPr>
+                <w:b w:val="0"/>
+              </w:rPr>
+              <w:t>showForward</w:t>
+            </w:r>
+            <w:proofErr w:type="spellEnd"/>
+            <w:r>
+              <w:rPr>
+                <w:b w:val="0"/>
+              </w:rPr>
+              <w:t xml:space="preserve"> </w:t>
             </w:r>
           </w:p>
         </w:tc>
@@ -7072,9 +7414,11 @@
               <w:jc w:val="center"/>
               <w:cnfStyle w:val="000000000000" w:firstRow="0" w:lastRow="0" w:firstColumn="0" w:lastColumn="0" w:oddVBand="0" w:evenVBand="0" w:oddHBand="0" w:evenHBand="0" w:firstRowFirstColumn="0" w:firstRowLastColumn="0" w:lastRowFirstColumn="0" w:lastRowLastColumn="0"/>
             </w:pPr>
+            <w:proofErr w:type="spellStart"/>
             <w:r>
               <w:t>true|false</w:t>
             </w:r>
+            <w:proofErr w:type="spellEnd"/>
           </w:p>
         </w:tc>
         <w:tc>
@@ -7120,8 +7464,13 @@
           <w:numId w:val="2"/>
         </w:numPr>
       </w:pPr>
-      <w:r>
-        <w:t>useNativeApp is not parsed/implemented yet</w:t>
+      <w:proofErr w:type="spellStart"/>
+      <w:r>
+        <w:t>useNativeApp</w:t>
+      </w:r>
+      <w:proofErr w:type="spellEnd"/>
+      <w:r>
+        <w:t xml:space="preserve"> is not parsed/implemented yet</w:t>
       </w:r>
     </w:p>
     <w:p>
@@ -7398,9 +7747,11 @@
               <w:jc w:val="center"/>
               <w:cnfStyle w:val="000000000000" w:firstRow="0" w:lastRow="0" w:firstColumn="0" w:lastColumn="0" w:oddVBand="0" w:evenVBand="0" w:oddHBand="0" w:evenHBand="0" w:firstRowFirstColumn="0" w:firstRowLastColumn="0" w:lastRowFirstColumn="0" w:lastRowLastColumn="0"/>
             </w:pPr>
+            <w:proofErr w:type="spellStart"/>
             <w:r>
               <w:t>always|true|notIfReached|never|false</w:t>
             </w:r>
+            <w:proofErr w:type="spellEnd"/>
           </w:p>
         </w:tc>
         <w:tc>
@@ -7412,9 +7763,11 @@
               <w:jc w:val="center"/>
               <w:cnfStyle w:val="000000000000" w:firstRow="0" w:lastRow="0" w:firstColumn="0" w:lastColumn="0" w:oddVBand="0" w:evenVBand="0" w:oddHBand="0" w:evenHBand="0" w:firstRowFirstColumn="0" w:firstRowLastColumn="0" w:lastRowFirstColumn="0" w:lastRowLastColumn="0"/>
             </w:pPr>
+            <w:proofErr w:type="spellStart"/>
             <w:r>
               <w:t>notIfReached</w:t>
             </w:r>
+            <w:proofErr w:type="spellEnd"/>
           </w:p>
         </w:tc>
       </w:tr>
@@ -7529,8 +7882,13 @@
               <w:jc w:val="center"/>
               <w:cnfStyle w:val="000000000000" w:firstRow="0" w:lastRow="0" w:firstColumn="0" w:lastColumn="0" w:oddVBand="0" w:evenVBand="0" w:oddHBand="0" w:evenHBand="0" w:firstRowFirstColumn="0" w:firstRowLastColumn="0" w:lastRowFirstColumn="0" w:lastRowLastColumn="0"/>
             </w:pPr>
-            <w:r>
-              <w:t>any|GPS|network (not case sensitive)</w:t>
+            <w:proofErr w:type="spellStart"/>
+            <w:r>
+              <w:t>any|GPS|network</w:t>
+            </w:r>
+            <w:proofErr w:type="spellEnd"/>
+            <w:r>
+              <w:t xml:space="preserve"> (not case sensitive)</w:t>
             </w:r>
           </w:p>
         </w:tc>
@@ -7565,12 +7923,14 @@
                 <w:b w:val="0"/>
               </w:rPr>
             </w:pPr>
+            <w:proofErr w:type="spellStart"/>
             <w:r>
               <w:rPr>
                 <w:b w:val="0"/>
               </w:rPr>
               <w:t>startWithForm</w:t>
             </w:r>
+            <w:proofErr w:type="spellEnd"/>
           </w:p>
         </w:tc>
         <w:tc>
@@ -7596,9 +7956,11 @@
               <w:jc w:val="center"/>
               <w:cnfStyle w:val="000000100000" w:firstRow="0" w:lastRow="0" w:firstColumn="0" w:lastColumn="0" w:oddVBand="0" w:evenVBand="0" w:oddHBand="1" w:evenHBand="0" w:firstRowFirstColumn="0" w:firstRowLastColumn="0" w:lastRowFirstColumn="0" w:lastRowLastColumn="0"/>
             </w:pPr>
+            <w:proofErr w:type="spellStart"/>
             <w:r>
               <w:t>true|false</w:t>
             </w:r>
+            <w:proofErr w:type="spellEnd"/>
           </w:p>
         </w:tc>
         <w:tc>
@@ -7629,12 +7991,14 @@
                 <w:b w:val="0"/>
               </w:rPr>
             </w:pPr>
+            <w:proofErr w:type="spellStart"/>
             <w:r>
               <w:rPr>
                 <w:b w:val="0"/>
               </w:rPr>
               <w:t>waitAtField</w:t>
             </w:r>
+            <w:proofErr w:type="spellEnd"/>
           </w:p>
         </w:tc>
         <w:tc>
@@ -7660,9 +8024,11 @@
               <w:jc w:val="center"/>
               <w:cnfStyle w:val="000000000000" w:firstRow="0" w:lastRow="0" w:firstColumn="0" w:lastColumn="0" w:oddVBand="0" w:evenVBand="0" w:oddHBand="0" w:evenHBand="0" w:firstRowFirstColumn="0" w:firstRowLastColumn="0" w:lastRowFirstColumn="0" w:lastRowLastColumn="0"/>
             </w:pPr>
+            <w:proofErr w:type="spellStart"/>
             <w:r>
               <w:t>true|false</w:t>
             </w:r>
+            <w:proofErr w:type="spellEnd"/>
           </w:p>
         </w:tc>
         <w:tc>
@@ -7760,12 +8126,14 @@
                 <w:b w:val="0"/>
               </w:rPr>
             </w:pPr>
+            <w:proofErr w:type="spellStart"/>
             <w:r>
               <w:rPr>
                 <w:b w:val="0"/>
               </w:rPr>
               <w:t>maxAge</w:t>
             </w:r>
+            <w:proofErr w:type="spellEnd"/>
           </w:p>
         </w:tc>
         <w:tc>
@@ -7827,12 +8195,14 @@
                 <w:b w:val="0"/>
               </w:rPr>
             </w:pPr>
+            <w:proofErr w:type="spellStart"/>
             <w:r>
               <w:rPr>
                 <w:b w:val="0"/>
               </w:rPr>
               <w:t>maxAccuracyRadius</w:t>
             </w:r>
+            <w:proofErr w:type="spellEnd"/>
           </w:p>
         </w:tc>
         <w:tc>
@@ -7891,12 +8261,14 @@
                 <w:b w:val="0"/>
               </w:rPr>
             </w:pPr>
+            <w:proofErr w:type="spellStart"/>
             <w:r>
               <w:rPr>
                 <w:b w:val="0"/>
               </w:rPr>
               <w:t>useBestKnownLocationOnTimeout</w:t>
             </w:r>
+            <w:proofErr w:type="spellEnd"/>
           </w:p>
         </w:tc>
         <w:tc>
@@ -7922,9 +8294,11 @@
               <w:jc w:val="center"/>
               <w:cnfStyle w:val="000000000000" w:firstRow="0" w:lastRow="0" w:firstColumn="0" w:lastColumn="0" w:oddVBand="0" w:evenVBand="0" w:oddHBand="0" w:evenHBand="0" w:firstRowFirstColumn="0" w:firstRowLastColumn="0" w:lastRowFirstColumn="0" w:lastRowLastColumn="0"/>
             </w:pPr>
+            <w:proofErr w:type="spellStart"/>
             <w:r>
               <w:t>true|false</w:t>
             </w:r>
+            <w:proofErr w:type="spellEnd"/>
           </w:p>
         </w:tc>
         <w:tc>
@@ -7958,12 +8332,14 @@
                 <w:b w:val="0"/>
               </w:rPr>
             </w:pPr>
+            <w:proofErr w:type="spellStart"/>
             <w:r>
               <w:rPr>
                 <w:b w:val="0"/>
               </w:rPr>
               <w:t>doublePrecision</w:t>
             </w:r>
+            <w:proofErr w:type="spellEnd"/>
           </w:p>
         </w:tc>
         <w:tc>
@@ -7989,9 +8365,11 @@
               <w:jc w:val="center"/>
               <w:cnfStyle w:val="000000100000" w:firstRow="0" w:lastRow="0" w:firstColumn="0" w:lastColumn="0" w:oddVBand="0" w:evenVBand="0" w:oddHBand="1" w:evenHBand="0" w:firstRowFirstColumn="0" w:firstRowLastColumn="0" w:lastRowFirstColumn="0" w:lastRowLastColumn="0"/>
             </w:pPr>
+            <w:proofErr w:type="spellStart"/>
             <w:r>
               <w:t>true|false</w:t>
             </w:r>
+            <w:proofErr w:type="spellEnd"/>
           </w:p>
         </w:tc>
         <w:tc>
@@ -8025,12 +8403,14 @@
                 <w:b w:val="0"/>
               </w:rPr>
             </w:pPr>
+            <w:proofErr w:type="spellStart"/>
             <w:r>
               <w:rPr>
                 <w:b w:val="0"/>
               </w:rPr>
               <w:t>storeAltitude</w:t>
             </w:r>
+            <w:proofErr w:type="spellEnd"/>
           </w:p>
         </w:tc>
         <w:tc>
@@ -8056,9 +8436,11 @@
               <w:jc w:val="center"/>
               <w:cnfStyle w:val="000000000000" w:firstRow="0" w:lastRow="0" w:firstColumn="0" w:lastColumn="0" w:oddVBand="0" w:evenVBand="0" w:oddHBand="0" w:evenHBand="0" w:firstRowFirstColumn="0" w:firstRowLastColumn="0" w:lastRowFirstColumn="0" w:lastRowLastColumn="0"/>
             </w:pPr>
+            <w:proofErr w:type="spellStart"/>
             <w:r>
               <w:t>true|false</w:t>
             </w:r>
+            <w:proofErr w:type="spellEnd"/>
           </w:p>
         </w:tc>
         <w:tc>
@@ -8092,12 +8474,14 @@
                 <w:b w:val="0"/>
               </w:rPr>
             </w:pPr>
+            <w:proofErr w:type="spellStart"/>
             <w:r>
               <w:rPr>
                 <w:b w:val="0"/>
               </w:rPr>
               <w:t>storeBearing</w:t>
             </w:r>
+            <w:proofErr w:type="spellEnd"/>
           </w:p>
         </w:tc>
         <w:tc>
@@ -8123,9 +8507,11 @@
               <w:jc w:val="center"/>
               <w:cnfStyle w:val="000000100000" w:firstRow="0" w:lastRow="0" w:firstColumn="0" w:lastColumn="0" w:oddVBand="0" w:evenVBand="0" w:oddHBand="1" w:evenHBand="0" w:firstRowFirstColumn="0" w:firstRowLastColumn="0" w:lastRowFirstColumn="0" w:lastRowLastColumn="0"/>
             </w:pPr>
+            <w:proofErr w:type="spellStart"/>
             <w:r>
               <w:t>true|false</w:t>
             </w:r>
+            <w:proofErr w:type="spellEnd"/>
           </w:p>
         </w:tc>
         <w:tc>
@@ -8156,12 +8542,14 @@
                 <w:b w:val="0"/>
               </w:rPr>
             </w:pPr>
+            <w:proofErr w:type="spellStart"/>
             <w:r>
               <w:rPr>
                 <w:b w:val="0"/>
               </w:rPr>
               <w:t>storeSpeed</w:t>
             </w:r>
+            <w:proofErr w:type="spellEnd"/>
           </w:p>
         </w:tc>
         <w:tc>
@@ -8187,9 +8575,11 @@
               <w:jc w:val="center"/>
               <w:cnfStyle w:val="000000000000" w:firstRow="0" w:lastRow="0" w:firstColumn="0" w:lastColumn="0" w:oddVBand="0" w:evenVBand="0" w:oddHBand="0" w:evenHBand="0" w:firstRowFirstColumn="0" w:firstRowLastColumn="0" w:lastRowFirstColumn="0" w:lastRowLastColumn="0"/>
             </w:pPr>
+            <w:proofErr w:type="spellStart"/>
             <w:r>
               <w:t>true|false</w:t>
             </w:r>
+            <w:proofErr w:type="spellEnd"/>
           </w:p>
         </w:tc>
         <w:tc>
@@ -8223,12 +8613,14 @@
                 <w:b w:val="0"/>
               </w:rPr>
             </w:pPr>
+            <w:proofErr w:type="spellStart"/>
             <w:r>
               <w:rPr>
                 <w:b w:val="0"/>
               </w:rPr>
               <w:t>storeAccuracy</w:t>
             </w:r>
+            <w:proofErr w:type="spellEnd"/>
           </w:p>
         </w:tc>
         <w:tc>
@@ -8254,9 +8646,11 @@
               <w:jc w:val="center"/>
               <w:cnfStyle w:val="000000100000" w:firstRow="0" w:lastRow="0" w:firstColumn="0" w:lastColumn="0" w:oddVBand="0" w:evenVBand="0" w:oddHBand="1" w:evenHBand="0" w:firstRowFirstColumn="0" w:firstRowLastColumn="0" w:lastRowFirstColumn="0" w:lastRowLastColumn="0"/>
             </w:pPr>
+            <w:proofErr w:type="spellStart"/>
             <w:r>
               <w:t>true|false</w:t>
             </w:r>
+            <w:proofErr w:type="spellEnd"/>
           </w:p>
         </w:tc>
         <w:tc>
@@ -8287,12 +8681,14 @@
                 <w:b w:val="0"/>
               </w:rPr>
             </w:pPr>
+            <w:proofErr w:type="spellStart"/>
             <w:r>
               <w:rPr>
                 <w:b w:val="0"/>
               </w:rPr>
               <w:t>storeProvider</w:t>
             </w:r>
+            <w:proofErr w:type="spellEnd"/>
           </w:p>
         </w:tc>
         <w:tc>
@@ -8318,9 +8714,11 @@
               <w:jc w:val="center"/>
               <w:cnfStyle w:val="000000000000" w:firstRow="0" w:lastRow="0" w:firstColumn="0" w:lastColumn="0" w:oddVBand="0" w:evenVBand="0" w:oddHBand="0" w:evenHBand="0" w:firstRowFirstColumn="0" w:firstRowLastColumn="0" w:lastRowFirstColumn="0" w:lastRowLastColumn="0"/>
             </w:pPr>
+            <w:proofErr w:type="spellStart"/>
             <w:r>
               <w:t>true|false</w:t>
             </w:r>
+            <w:proofErr w:type="spellEnd"/>
           </w:p>
         </w:tc>
         <w:tc>
@@ -8357,12 +8755,14 @@
                 <w:b w:val="0"/>
               </w:rPr>
             </w:pPr>
+            <w:proofErr w:type="spellStart"/>
             <w:r>
               <w:rPr>
                 <w:b w:val="0"/>
               </w:rPr>
               <w:t>showBack</w:t>
             </w:r>
+            <w:proofErr w:type="spellEnd"/>
           </w:p>
         </w:tc>
         <w:tc>
@@ -8388,9 +8788,11 @@
               <w:jc w:val="center"/>
               <w:cnfStyle w:val="000000100000" w:firstRow="0" w:lastRow="0" w:firstColumn="0" w:lastColumn="0" w:oddVBand="0" w:evenVBand="0" w:oddHBand="1" w:evenHBand="0" w:firstRowFirstColumn="0" w:firstRowLastColumn="0" w:lastRowFirstColumn="0" w:lastRowLastColumn="0"/>
             </w:pPr>
+            <w:proofErr w:type="spellStart"/>
             <w:r>
               <w:t>true|false</w:t>
             </w:r>
+            <w:proofErr w:type="spellEnd"/>
           </w:p>
         </w:tc>
         <w:tc>
@@ -8421,12 +8823,14 @@
                 <w:b w:val="0"/>
               </w:rPr>
             </w:pPr>
+            <w:proofErr w:type="spellStart"/>
             <w:r>
               <w:rPr>
                 <w:b w:val="0"/>
               </w:rPr>
               <w:t>showCancel</w:t>
             </w:r>
+            <w:proofErr w:type="spellEnd"/>
           </w:p>
         </w:tc>
         <w:tc>
@@ -8452,9 +8856,11 @@
               <w:jc w:val="center"/>
               <w:cnfStyle w:val="000000000000" w:firstRow="0" w:lastRow="0" w:firstColumn="0" w:lastColumn="0" w:oddVBand="0" w:evenVBand="0" w:oddHBand="0" w:evenHBand="0" w:firstRowFirstColumn="0" w:firstRowLastColumn="0" w:lastRowFirstColumn="0" w:lastRowLastColumn="0"/>
             </w:pPr>
+            <w:proofErr w:type="spellStart"/>
             <w:r>
               <w:t>true|false</w:t>
             </w:r>
+            <w:proofErr w:type="spellEnd"/>
           </w:p>
         </w:tc>
         <w:tc>
@@ -8488,11 +8894,19 @@
                 <w:b w:val="0"/>
               </w:rPr>
             </w:pPr>
-            <w:r>
-              <w:rPr>
-                <w:b w:val="0"/>
-              </w:rPr>
-              <w:t xml:space="preserve">showForward </w:t>
+            <w:proofErr w:type="spellStart"/>
+            <w:r>
+              <w:rPr>
+                <w:b w:val="0"/>
+              </w:rPr>
+              <w:t>showForward</w:t>
+            </w:r>
+            <w:proofErr w:type="spellEnd"/>
+            <w:r>
+              <w:rPr>
+                <w:b w:val="0"/>
+              </w:rPr>
+              <w:t xml:space="preserve"> </w:t>
             </w:r>
           </w:p>
         </w:tc>
@@ -8519,9 +8933,11 @@
               <w:jc w:val="center"/>
               <w:cnfStyle w:val="000000100000" w:firstRow="0" w:lastRow="0" w:firstColumn="0" w:lastColumn="0" w:oddVBand="0" w:evenVBand="0" w:oddHBand="1" w:evenHBand="0" w:firstRowFirstColumn="0" w:firstRowLastColumn="0" w:lastRowFirstColumn="0" w:lastRowLastColumn="0"/>
             </w:pPr>
+            <w:proofErr w:type="spellStart"/>
             <w:r>
               <w:t>true|false</w:t>
             </w:r>
+            <w:proofErr w:type="spellEnd"/>
           </w:p>
         </w:tc>
         <w:tc>
@@ -8570,14 +8986,24 @@
       <w:r>
         <w:t xml:space="preserve">When </w:t>
       </w:r>
+      <w:proofErr w:type="spellStart"/>
       <w:r>
         <w:rPr>
           <w:b/>
         </w:rPr>
         <w:t>startWithForm</w:t>
       </w:r>
-      <w:r>
-        <w:t xml:space="preserve">=true the app will start listening for locations (using an appropriate LocationProvider  as defined by the </w:t>
+      <w:proofErr w:type="spellEnd"/>
+      <w:r>
+        <w:t xml:space="preserve">=true the app will start listening for locations (using an appropriate </w:t>
+      </w:r>
+      <w:proofErr w:type="spellStart"/>
+      <w:r>
+        <w:t>LocationProvider</w:t>
+      </w:r>
+      <w:proofErr w:type="spellEnd"/>
+      <w:r>
+        <w:t xml:space="preserve">  as defined by the </w:t>
       </w:r>
       <w:r>
         <w:rPr>
@@ -8609,30 +9035,36 @@
       <w:r>
         <w:t xml:space="preserve"> field is reached the current best known location will be used if </w:t>
       </w:r>
+      <w:proofErr w:type="spellStart"/>
       <w:r>
         <w:rPr>
           <w:b/>
         </w:rPr>
         <w:t>waitAtField</w:t>
       </w:r>
+      <w:proofErr w:type="spellEnd"/>
       <w:r>
         <w:t xml:space="preserve"> is not true and if it recent and accurate enough (as defined by the </w:t>
       </w:r>
+      <w:proofErr w:type="spellStart"/>
       <w:r>
         <w:rPr>
           <w:b/>
         </w:rPr>
         <w:t>maxAge</w:t>
       </w:r>
+      <w:proofErr w:type="spellEnd"/>
       <w:r>
         <w:t xml:space="preserve"> and </w:t>
       </w:r>
+      <w:proofErr w:type="spellStart"/>
       <w:r>
         <w:rPr>
           <w:b/>
         </w:rPr>
         <w:t>maxAccuracyRadius</w:t>
       </w:r>
+      <w:proofErr w:type="spellEnd"/>
       <w:r>
         <w:t xml:space="preserve"> attributes) and has an appropriate provider (as defined by the </w:t>
       </w:r>
@@ -8657,30 +9089,36 @@
       <w:r>
         <w:t xml:space="preserve">When </w:t>
       </w:r>
+      <w:proofErr w:type="spellStart"/>
       <w:r>
         <w:rPr>
           <w:b/>
         </w:rPr>
         <w:t>waitAtField</w:t>
       </w:r>
+      <w:proofErr w:type="spellEnd"/>
       <w:r>
         <w:t xml:space="preserve">=true the app will show the waiting screen and try to use each *new* location that is received after that point in time, if a location is received that is recent and accurate enough (as defined by the </w:t>
       </w:r>
+      <w:proofErr w:type="spellStart"/>
       <w:r>
         <w:rPr>
           <w:b/>
         </w:rPr>
         <w:t>maxAge</w:t>
       </w:r>
+      <w:proofErr w:type="spellEnd"/>
       <w:r>
         <w:t xml:space="preserve"> and </w:t>
       </w:r>
+      <w:proofErr w:type="spellStart"/>
       <w:r>
         <w:rPr>
           <w:b/>
         </w:rPr>
         <w:t>maxAccuracyRadius</w:t>
       </w:r>
+      <w:proofErr w:type="spellEnd"/>
       <w:r>
         <w:t xml:space="preserve"> attributes) and has an appropriate provider (as defined by the </w:t>
       </w:r>
@@ -8717,12 +9155,14 @@
       <w:r>
         <w:t xml:space="preserve"> happens the app will use the best known location if </w:t>
       </w:r>
+      <w:proofErr w:type="spellStart"/>
       <w:r>
         <w:rPr>
           <w:b/>
         </w:rPr>
         <w:t>useBestKnownLocationOnTimeout</w:t>
       </w:r>
+      <w:proofErr w:type="spellEnd"/>
       <w:r>
         <w:t>=true.</w:t>
       </w:r>
@@ -9001,9 +9441,11 @@
               <w:jc w:val="center"/>
               <w:cnfStyle w:val="000000000000" w:firstRow="0" w:lastRow="0" w:firstColumn="0" w:lastColumn="0" w:oddVBand="0" w:evenVBand="0" w:oddHBand="0" w:evenHBand="0" w:firstRowFirstColumn="0" w:firstRowLastColumn="0" w:lastRowFirstColumn="0" w:lastRowLastColumn="0"/>
             </w:pPr>
+            <w:proofErr w:type="spellStart"/>
             <w:r>
               <w:t>always|true|notIfReached|never|false</w:t>
             </w:r>
+            <w:proofErr w:type="spellEnd"/>
           </w:p>
         </w:tc>
         <w:tc>
@@ -9015,9 +9457,11 @@
               <w:jc w:val="center"/>
               <w:cnfStyle w:val="000000000000" w:firstRow="0" w:lastRow="0" w:firstColumn="0" w:lastColumn="0" w:oddVBand="0" w:evenVBand="0" w:oddHBand="0" w:evenHBand="0" w:firstRowFirstColumn="0" w:firstRowLastColumn="0" w:lastRowFirstColumn="0" w:lastRowLastColumn="0"/>
             </w:pPr>
+            <w:proofErr w:type="spellStart"/>
             <w:r>
               <w:t>notIfReached</w:t>
             </w:r>
+            <w:proofErr w:type="spellEnd"/>
           </w:p>
         </w:tc>
       </w:tr>
@@ -9101,12 +9545,14 @@
                 <w:b w:val="0"/>
               </w:rPr>
             </w:pPr>
+            <w:proofErr w:type="spellStart"/>
             <w:r>
               <w:rPr>
                 <w:b w:val="0"/>
               </w:rPr>
               <w:t>storeAzimuth</w:t>
             </w:r>
+            <w:proofErr w:type="spellEnd"/>
           </w:p>
         </w:tc>
         <w:tc>
@@ -9132,9 +9578,11 @@
               <w:jc w:val="center"/>
               <w:cnfStyle w:val="000000000000" w:firstRow="0" w:lastRow="0" w:firstColumn="0" w:lastColumn="0" w:oddVBand="0" w:evenVBand="0" w:oddHBand="0" w:evenHBand="0" w:firstRowFirstColumn="0" w:firstRowLastColumn="0" w:lastRowFirstColumn="0" w:lastRowLastColumn="0"/>
             </w:pPr>
+            <w:proofErr w:type="spellStart"/>
             <w:r>
               <w:t>true|false</w:t>
             </w:r>
+            <w:proofErr w:type="spellEnd"/>
           </w:p>
         </w:tc>
         <w:tc>
@@ -9168,12 +9616,14 @@
                 <w:b w:val="0"/>
               </w:rPr>
             </w:pPr>
+            <w:proofErr w:type="spellStart"/>
             <w:r>
               <w:rPr>
                 <w:b w:val="0"/>
               </w:rPr>
               <w:t>storePitch</w:t>
             </w:r>
+            <w:proofErr w:type="spellEnd"/>
           </w:p>
         </w:tc>
         <w:tc>
@@ -9199,9 +9649,11 @@
               <w:jc w:val="center"/>
               <w:cnfStyle w:val="000000100000" w:firstRow="0" w:lastRow="0" w:firstColumn="0" w:lastColumn="0" w:oddVBand="0" w:evenVBand="0" w:oddHBand="1" w:evenHBand="0" w:firstRowFirstColumn="0" w:firstRowLastColumn="0" w:lastRowFirstColumn="0" w:lastRowLastColumn="0"/>
             </w:pPr>
+            <w:proofErr w:type="spellStart"/>
             <w:r>
               <w:t>true|false</w:t>
             </w:r>
+            <w:proofErr w:type="spellEnd"/>
           </w:p>
         </w:tc>
         <w:tc>
@@ -9232,12 +9684,14 @@
                 <w:b w:val="0"/>
               </w:rPr>
             </w:pPr>
+            <w:proofErr w:type="spellStart"/>
             <w:r>
               <w:rPr>
                 <w:b w:val="0"/>
               </w:rPr>
               <w:t>storeRoll</w:t>
             </w:r>
+            <w:proofErr w:type="spellEnd"/>
           </w:p>
         </w:tc>
         <w:tc>
@@ -9263,9 +9717,11 @@
               <w:jc w:val="center"/>
               <w:cnfStyle w:val="000000000000" w:firstRow="0" w:lastRow="0" w:firstColumn="0" w:lastColumn="0" w:oddVBand="0" w:evenVBand="0" w:oddHBand="0" w:evenHBand="0" w:firstRowFirstColumn="0" w:firstRowLastColumn="0" w:lastRowFirstColumn="0" w:lastRowLastColumn="0"/>
             </w:pPr>
+            <w:proofErr w:type="spellStart"/>
             <w:r>
               <w:t>true|false</w:t>
             </w:r>
+            <w:proofErr w:type="spellEnd"/>
           </w:p>
         </w:tc>
         <w:tc>
@@ -9302,12 +9758,14 @@
                 <w:b w:val="0"/>
               </w:rPr>
             </w:pPr>
+            <w:proofErr w:type="spellStart"/>
             <w:r>
               <w:rPr>
                 <w:b w:val="0"/>
               </w:rPr>
               <w:t>showBack</w:t>
             </w:r>
+            <w:proofErr w:type="spellEnd"/>
           </w:p>
         </w:tc>
         <w:tc>
@@ -9333,9 +9791,11 @@
               <w:jc w:val="center"/>
               <w:cnfStyle w:val="000000100000" w:firstRow="0" w:lastRow="0" w:firstColumn="0" w:lastColumn="0" w:oddVBand="0" w:evenVBand="0" w:oddHBand="1" w:evenHBand="0" w:firstRowFirstColumn="0" w:firstRowLastColumn="0" w:lastRowFirstColumn="0" w:lastRowLastColumn="0"/>
             </w:pPr>
+            <w:proofErr w:type="spellStart"/>
             <w:r>
               <w:t>true|false</w:t>
             </w:r>
+            <w:proofErr w:type="spellEnd"/>
           </w:p>
         </w:tc>
         <w:tc>
@@ -9366,12 +9826,14 @@
                 <w:b w:val="0"/>
               </w:rPr>
             </w:pPr>
+            <w:proofErr w:type="spellStart"/>
             <w:r>
               <w:rPr>
                 <w:b w:val="0"/>
               </w:rPr>
               <w:t>showCancel</w:t>
             </w:r>
+            <w:proofErr w:type="spellEnd"/>
           </w:p>
         </w:tc>
         <w:tc>
@@ -9397,9 +9859,11 @@
               <w:jc w:val="center"/>
               <w:cnfStyle w:val="000000000000" w:firstRow="0" w:lastRow="0" w:firstColumn="0" w:lastColumn="0" w:oddVBand="0" w:evenVBand="0" w:oddHBand="0" w:evenHBand="0" w:firstRowFirstColumn="0" w:firstRowLastColumn="0" w:lastRowFirstColumn="0" w:lastRowLastColumn="0"/>
             </w:pPr>
+            <w:proofErr w:type="spellStart"/>
             <w:r>
               <w:t>true|false</w:t>
             </w:r>
+            <w:proofErr w:type="spellEnd"/>
           </w:p>
         </w:tc>
         <w:tc>
@@ -9433,11 +9897,19 @@
                 <w:b w:val="0"/>
               </w:rPr>
             </w:pPr>
-            <w:r>
-              <w:rPr>
-                <w:b w:val="0"/>
-              </w:rPr>
-              <w:t xml:space="preserve">showForward </w:t>
+            <w:proofErr w:type="spellStart"/>
+            <w:r>
+              <w:rPr>
+                <w:b w:val="0"/>
+              </w:rPr>
+              <w:t>showForward</w:t>
+            </w:r>
+            <w:proofErr w:type="spellEnd"/>
+            <w:r>
+              <w:rPr>
+                <w:b w:val="0"/>
+              </w:rPr>
+              <w:t xml:space="preserve"> </w:t>
             </w:r>
           </w:p>
         </w:tc>
@@ -9464,9 +9936,11 @@
               <w:jc w:val="center"/>
               <w:cnfStyle w:val="000000100000" w:firstRow="0" w:lastRow="0" w:firstColumn="0" w:lastColumn="0" w:oddVBand="0" w:evenVBand="0" w:oddHBand="1" w:evenHBand="0" w:firstRowFirstColumn="0" w:firstRowLastColumn="0" w:lastRowFirstColumn="0" w:lastRowLastColumn="0"/>
             </w:pPr>
+            <w:proofErr w:type="spellStart"/>
             <w:r>
               <w:t>true|false</w:t>
             </w:r>
+            <w:proofErr w:type="spellEnd"/>
           </w:p>
         </w:tc>
         <w:tc>
@@ -9555,7 +10029,15 @@
         <w:t xml:space="preserve">Roll: Rotation around the Y axis, varying from -180° to 180°. </w:t>
       </w:r>
       <w:r>
-        <w:t>0° means the device is lying on its back (screen facing upwards), (-)180° means it is lying on its "face" (screen facing downwards).</w:t>
+        <w:t>0° means the device is lying on its back (screen facing upwards), (-</w:t>
+      </w:r>
+      <w:proofErr w:type="gramStart"/>
+      <w:r>
+        <w:t>)180</w:t>
+      </w:r>
+      <w:proofErr w:type="gramEnd"/>
+      <w:r>
+        <w:t>° means it is lying on its "face" (screen facing downwards).</w:t>
       </w:r>
     </w:p>
     <w:p>
@@ -9649,11 +10131,19 @@
           <w:lang w:val="fr-FR"/>
         </w:rPr>
       </w:pPr>
+      <w:proofErr w:type="spellStart"/>
       <w:r>
         <w:rPr>
           <w:lang w:val="fr-FR"/>
         </w:rPr>
-        <w:t>Attributes:</w:t>
+        <w:t>Attributes</w:t>
+      </w:r>
+      <w:proofErr w:type="spellEnd"/>
+      <w:r>
+        <w:rPr>
+          <w:lang w:val="fr-FR"/>
+        </w:rPr>
+        <w:t>:</w:t>
       </w:r>
     </w:p>
     <w:p>
@@ -9953,9 +10443,11 @@
               <w:jc w:val="center"/>
               <w:cnfStyle w:val="000000100000" w:firstRow="0" w:lastRow="0" w:firstColumn="0" w:lastColumn="0" w:oddVBand="0" w:evenVBand="0" w:oddHBand="1" w:evenHBand="0" w:firstRowFirstColumn="0" w:firstRowLastColumn="0" w:lastRowFirstColumn="0" w:lastRowLastColumn="0"/>
             </w:pPr>
+            <w:proofErr w:type="spellStart"/>
             <w:r>
               <w:t>true|false</w:t>
             </w:r>
+            <w:proofErr w:type="spellEnd"/>
           </w:p>
         </w:tc>
         <w:tc>
@@ -10100,9 +10592,11 @@
             <w:r>
               <w:t>&lt;</w:t>
             </w:r>
+            <w:proofErr w:type="spellStart"/>
             <w:r>
               <w:t>DropboxUpload</w:t>
             </w:r>
+            <w:proofErr w:type="spellEnd"/>
             <w:r>
               <w:t>&gt;</w:t>
             </w:r>
@@ -10132,9 +10626,11 @@
             <w:r>
               <w:t>&lt;</w:t>
             </w:r>
+            <w:proofErr w:type="spellStart"/>
             <w:r>
               <w:t>HTTPUpload</w:t>
             </w:r>
+            <w:proofErr w:type="spellEnd"/>
             <w:r>
               <w:t>&gt;</w:t>
             </w:r>
@@ -10165,7 +10661,15 @@
           </w:tcPr>
           <w:p>
             <w:r>
-              <w:t>&lt;SMSUpload&gt;</w:t>
+              <w:t>&lt;</w:t>
+            </w:r>
+            <w:proofErr w:type="spellStart"/>
+            <w:r>
+              <w:t>SMSUpload</w:t>
+            </w:r>
+            <w:proofErr w:type="spellEnd"/>
+            <w:r>
+              <w:t>&gt;</w:t>
             </w:r>
           </w:p>
         </w:tc>
@@ -10218,9 +10722,11 @@
       <w:r>
         <w:t>&lt;</w:t>
       </w:r>
+      <w:proofErr w:type="spellStart"/>
       <w:r>
         <w:t>DropboxUpload</w:t>
       </w:r>
+      <w:proofErr w:type="spellEnd"/>
       <w:r>
         <w:t>&gt;</w:t>
       </w:r>
@@ -10378,9 +10884,11 @@
               <w:jc w:val="center"/>
               <w:cnfStyle w:val="000000100000" w:firstRow="0" w:lastRow="0" w:firstColumn="0" w:lastColumn="0" w:oddVBand="0" w:evenVBand="0" w:oddHBand="1" w:evenHBand="0" w:firstRowFirstColumn="0" w:firstRowLastColumn="0" w:lastRowFirstColumn="0" w:lastRowLastColumn="0"/>
             </w:pPr>
+            <w:proofErr w:type="spellStart"/>
             <w:r>
               <w:t>true|false</w:t>
             </w:r>
+            <w:proofErr w:type="spellEnd"/>
           </w:p>
         </w:tc>
         <w:tc>
@@ -10411,12 +10919,14 @@
                 <w:b w:val="0"/>
               </w:rPr>
             </w:pPr>
+            <w:proofErr w:type="spellStart"/>
             <w:r>
               <w:rPr>
                 <w:b w:val="0"/>
               </w:rPr>
               <w:t>allowMobileData</w:t>
             </w:r>
+            <w:proofErr w:type="spellEnd"/>
           </w:p>
         </w:tc>
         <w:tc>
@@ -10442,9 +10952,11 @@
               <w:jc w:val="center"/>
               <w:cnfStyle w:val="000000000000" w:firstRow="0" w:lastRow="0" w:firstColumn="0" w:lastColumn="0" w:oddVBand="0" w:evenVBand="0" w:oddHBand="0" w:evenHBand="0" w:firstRowFirstColumn="0" w:firstRowLastColumn="0" w:lastRowFirstColumn="0" w:lastRowLastColumn="0"/>
             </w:pPr>
+            <w:proofErr w:type="spellStart"/>
             <w:r>
               <w:t>true|false</w:t>
             </w:r>
+            <w:proofErr w:type="spellEnd"/>
           </w:p>
         </w:tc>
         <w:tc>
@@ -10478,12 +10990,14 @@
                 <w:b w:val="0"/>
               </w:rPr>
             </w:pPr>
+            <w:proofErr w:type="spellStart"/>
             <w:r>
               <w:rPr>
                 <w:b w:val="0"/>
               </w:rPr>
               <w:t>allowRoaming</w:t>
             </w:r>
+            <w:proofErr w:type="spellEnd"/>
           </w:p>
         </w:tc>
         <w:tc>
@@ -10509,9 +11023,11 @@
               <w:jc w:val="center"/>
               <w:cnfStyle w:val="000000100000" w:firstRow="0" w:lastRow="0" w:firstColumn="0" w:lastColumn="0" w:oddVBand="0" w:evenVBand="0" w:oddHBand="1" w:evenHBand="0" w:firstRowFirstColumn="0" w:firstRowLastColumn="0" w:lastRowFirstColumn="0" w:lastRowLastColumn="0"/>
             </w:pPr>
+            <w:proofErr w:type="spellStart"/>
             <w:r>
               <w:t>true|false</w:t>
             </w:r>
+            <w:proofErr w:type="spellEnd"/>
           </w:p>
         </w:tc>
         <w:tc>
@@ -10558,9 +11074,11 @@
       <w:r>
         <w:t>&lt;</w:t>
       </w:r>
+      <w:proofErr w:type="spellStart"/>
       <w:r>
         <w:t>HTTPUpload</w:t>
       </w:r>
+      <w:proofErr w:type="spellEnd"/>
       <w:r>
         <w:t>&gt;</w:t>
       </w:r>
@@ -10718,9 +11236,11 @@
               <w:jc w:val="center"/>
               <w:cnfStyle w:val="000000100000" w:firstRow="0" w:lastRow="0" w:firstColumn="0" w:lastColumn="0" w:oddVBand="0" w:evenVBand="0" w:oddHBand="1" w:evenHBand="0" w:firstRowFirstColumn="0" w:firstRowLastColumn="0" w:lastRowFirstColumn="0" w:lastRowLastColumn="0"/>
             </w:pPr>
+            <w:proofErr w:type="spellStart"/>
             <w:r>
               <w:t>true|false</w:t>
             </w:r>
+            <w:proofErr w:type="spellEnd"/>
           </w:p>
         </w:tc>
         <w:tc>
@@ -10818,12 +11338,14 @@
                 <w:b w:val="0"/>
               </w:rPr>
             </w:pPr>
+            <w:proofErr w:type="spellStart"/>
             <w:r>
               <w:rPr>
                 <w:b w:val="0"/>
               </w:rPr>
               <w:t>allowMobileData</w:t>
             </w:r>
+            <w:proofErr w:type="spellEnd"/>
           </w:p>
         </w:tc>
         <w:tc>
@@ -10849,9 +11371,11 @@
               <w:jc w:val="center"/>
               <w:cnfStyle w:val="000000100000" w:firstRow="0" w:lastRow="0" w:firstColumn="0" w:lastColumn="0" w:oddVBand="0" w:evenVBand="0" w:oddHBand="1" w:evenHBand="0" w:firstRowFirstColumn="0" w:firstRowLastColumn="0" w:lastRowFirstColumn="0" w:lastRowLastColumn="0"/>
             </w:pPr>
+            <w:proofErr w:type="spellStart"/>
             <w:r>
               <w:t>true|false</w:t>
             </w:r>
+            <w:proofErr w:type="spellEnd"/>
           </w:p>
         </w:tc>
         <w:tc>
@@ -10882,12 +11406,14 @@
                 <w:b w:val="0"/>
               </w:rPr>
             </w:pPr>
+            <w:proofErr w:type="spellStart"/>
             <w:r>
               <w:rPr>
                 <w:b w:val="0"/>
               </w:rPr>
               <w:t>allowRoaming</w:t>
             </w:r>
+            <w:proofErr w:type="spellEnd"/>
           </w:p>
         </w:tc>
         <w:tc>
@@ -10913,9 +11439,11 @@
               <w:jc w:val="center"/>
               <w:cnfStyle w:val="000000000000" w:firstRow="0" w:lastRow="0" w:firstColumn="0" w:lastColumn="0" w:oddVBand="0" w:evenVBand="0" w:oddHBand="0" w:evenHBand="0" w:firstRowFirstColumn="0" w:firstRowLastColumn="0" w:lastRowFirstColumn="0" w:lastRowLastColumn="0"/>
             </w:pPr>
+            <w:proofErr w:type="spellStart"/>
             <w:r>
               <w:t>true|false</w:t>
             </w:r>
+            <w:proofErr w:type="spellEnd"/>
           </w:p>
         </w:tc>
         <w:tc>
@@ -10962,9 +11490,11 @@
       <w:r>
         <w:t>&lt;</w:t>
       </w:r>
+      <w:proofErr w:type="spellStart"/>
       <w:r>
         <w:t>SMSUpload</w:t>
       </w:r>
+      <w:proofErr w:type="spellEnd"/>
       <w:r>
         <w:t>&gt;</w:t>
       </w:r>
@@ -11122,9 +11652,11 @@
               <w:jc w:val="center"/>
               <w:cnfStyle w:val="000000100000" w:firstRow="0" w:lastRow="0" w:firstColumn="0" w:lastColumn="0" w:oddVBand="0" w:evenVBand="0" w:oddHBand="1" w:evenHBand="0" w:firstRowFirstColumn="0" w:firstRowLastColumn="0" w:lastRowFirstColumn="0" w:lastRowLastColumn="0"/>
             </w:pPr>
+            <w:proofErr w:type="spellStart"/>
             <w:r>
               <w:t>true|false</w:t>
             </w:r>
+            <w:proofErr w:type="spellEnd"/>
           </w:p>
         </w:tc>
         <w:tc>
@@ -11222,12 +11754,14 @@
                 <w:b w:val="0"/>
               </w:rPr>
             </w:pPr>
+            <w:proofErr w:type="spellStart"/>
             <w:r>
               <w:rPr>
                 <w:b w:val="0"/>
               </w:rPr>
               <w:t>allowRoaming</w:t>
             </w:r>
+            <w:proofErr w:type="spellEnd"/>
           </w:p>
         </w:tc>
         <w:tc>
@@ -11253,9 +11787,11 @@
               <w:jc w:val="center"/>
               <w:cnfStyle w:val="000000100000" w:firstRow="0" w:lastRow="0" w:firstColumn="0" w:lastColumn="0" w:oddVBand="0" w:evenVBand="0" w:oddHBand="1" w:evenHBand="0" w:firstRowFirstColumn="0" w:firstRowLastColumn="0" w:lastRowFirstColumn="0" w:lastRowLastColumn="0"/>
             </w:pPr>
+            <w:proofErr w:type="spellStart"/>
             <w:r>
               <w:t>true|false</w:t>
             </w:r>
+            <w:proofErr w:type="spellEnd"/>
           </w:p>
         </w:tc>
         <w:tc>
@@ -11463,9 +11999,11 @@
               <w:jc w:val="center"/>
               <w:cnfStyle w:val="000000100000" w:firstRow="0" w:lastRow="0" w:firstColumn="0" w:lastColumn="0" w:oddVBand="0" w:evenVBand="0" w:oddHBand="1" w:evenHBand="0" w:firstRowFirstColumn="0" w:firstRowLastColumn="0" w:lastRowFirstColumn="0" w:lastRowLastColumn="0"/>
             </w:pPr>
+            <w:proofErr w:type="spellStart"/>
             <w:r>
               <w:t>true|false</w:t>
             </w:r>
+            <w:proofErr w:type="spellEnd"/>
           </w:p>
         </w:tc>
         <w:tc>
@@ -11612,7 +12150,23 @@
         <w:rPr>
           <w:highlight w:val="yellow"/>
         </w:rPr>
-        <w:t xml:space="preserve"> id is only required</w:t>
+        <w:t xml:space="preserve"> </w:t>
+      </w:r>
+      <w:proofErr w:type="spellStart"/>
+      <w:proofErr w:type="gramStart"/>
+      <w:r>
+        <w:rPr>
+          <w:highlight w:val="yellow"/>
+        </w:rPr>
+        <w:t>id</w:t>
+      </w:r>
+      <w:proofErr w:type="spellEnd"/>
+      <w:proofErr w:type="gramEnd"/>
+      <w:r>
+        <w:rPr>
+          <w:highlight w:val="yellow"/>
+        </w:rPr>
+        <w:t xml:space="preserve"> is only required</w:t>
       </w:r>
       <w:r>
         <w:rPr>
@@ -12698,6 +13252,7 @@
   <w:style w:type="character" w:default="1" w:styleId="DefaultParagraphFont">
     <w:name w:val="Default Paragraph Font"/>
     <w:uiPriority w:val="1"/>
+    <w:semiHidden/>
     <w:unhideWhenUsed/>
   </w:style>
   <w:style w:type="table" w:default="1" w:styleId="TableNormal">
@@ -13376,7 +13931,7 @@
 </file>
 
 <file path=customXml/itemProps1.xml><?xml version="1.0" encoding="utf-8"?>
-<ds:datastoreItem xmlns:ds="http://schemas.openxmlformats.org/officeDocument/2006/customXml" ds:itemID="{BD35F1D6-2E5B-4991-A917-609AE1BA3D01}">
+<ds:datastoreItem xmlns:ds="http://schemas.openxmlformats.org/officeDocument/2006/customXml" ds:itemID="{28EC0293-DDAB-4031-A079-F1498CFEBFC4}">
   <ds:schemaRefs>
     <ds:schemaRef ds:uri="http://schemas.openxmlformats.org/officeDocument/2006/bibliography"/>
   </ds:schemaRefs>

</xml_diff>

<commit_message>
Added PageAnimation in documentation
Signed-off-by: Michalis Vitos <info@michalisvitos.gr>
</commit_message>
<xml_diff>
--- a/Documentation/XML format/Specifications.docx
+++ b/Documentation/XML format/Specifications.docx
@@ -2591,14 +2591,16 @@
               <w:jc w:val="center"/>
               <w:rPr>
                 <w:b w:val="0"/>
+                <w:highlight w:val="yellow"/>
               </w:rPr>
             </w:pPr>
             <w:proofErr w:type="spellStart"/>
             <w:r>
               <w:rPr>
                 <w:b w:val="0"/>
-              </w:rPr>
-              <w:t>obfuscateMediaFiles</w:t>
+                <w:highlight w:val="yellow"/>
+              </w:rPr>
+              <w:t>pageAnimation</w:t>
             </w:r>
             <w:proofErr w:type="spellEnd"/>
           </w:p>
@@ -2611,8 +2613,14 @@
             <w:pPr>
               <w:jc w:val="center"/>
               <w:cnfStyle w:val="000000100000" w:firstRow="0" w:lastRow="0" w:firstColumn="0" w:lastColumn="0" w:oddVBand="0" w:evenVBand="0" w:oddHBand="1" w:evenHBand="0" w:firstRowFirstColumn="0" w:firstRowLastColumn="0" w:lastRowFirstColumn="0" w:lastRowLastColumn="0"/>
-            </w:pPr>
-            <w:r>
+              <w:rPr>
+                <w:highlight w:val="yellow"/>
+              </w:rPr>
+            </w:pPr>
+            <w:r>
+              <w:rPr>
+                <w:highlight w:val="yellow"/>
+              </w:rPr>
               <w:t>No</w:t>
             </w:r>
           </w:p>
@@ -2625,12 +2633,17 @@
             <w:pPr>
               <w:jc w:val="center"/>
               <w:cnfStyle w:val="000000100000" w:firstRow="0" w:lastRow="0" w:firstColumn="0" w:lastColumn="0" w:oddVBand="0" w:evenVBand="0" w:oddHBand="1" w:evenHBand="0" w:firstRowFirstColumn="0" w:firstRowLastColumn="0" w:lastRowFirstColumn="0" w:lastRowLastColumn="0"/>
-            </w:pPr>
-            <w:proofErr w:type="spellStart"/>
-            <w:r>
-              <w:t>true|false</w:t>
-            </w:r>
-            <w:proofErr w:type="spellEnd"/>
+              <w:rPr>
+                <w:highlight w:val="yellow"/>
+              </w:rPr>
+            </w:pPr>
+            <w:r>
+              <w:rPr>
+                <w:sz w:val="20"/>
+                <w:highlight w:val="yellow"/>
+              </w:rPr>
+              <w:t>{NONE, VERTICAL, HORIZONTAL }</w:t>
+            </w:r>
           </w:p>
         </w:tc>
         <w:tc>
@@ -2641,10 +2654,18 @@
             <w:pPr>
               <w:jc w:val="center"/>
               <w:cnfStyle w:val="000000100000" w:firstRow="0" w:lastRow="0" w:firstColumn="0" w:lastColumn="0" w:oddVBand="0" w:evenVBand="0" w:oddHBand="1" w:evenHBand="0" w:firstRowFirstColumn="0" w:firstRowLastColumn="0" w:lastRowFirstColumn="0" w:lastRowLastColumn="0"/>
-            </w:pPr>
-            <w:r>
-              <w:t>false</w:t>
-            </w:r>
+              <w:rPr>
+                <w:highlight w:val="yellow"/>
+              </w:rPr>
+            </w:pPr>
+            <w:r>
+              <w:rPr>
+                <w:highlight w:val="yellow"/>
+              </w:rPr>
+              <w:t>NONE</w:t>
+            </w:r>
+            <w:bookmarkStart w:id="2" w:name="_GoBack"/>
+            <w:bookmarkEnd w:id="2"/>
           </w:p>
         </w:tc>
       </w:tr>
@@ -2661,45 +2682,14 @@
                 <w:b w:val="0"/>
               </w:rPr>
             </w:pPr>
-            <w:r>
-              <w:rPr>
-                <w:b w:val="0"/>
-                <w:highlight w:val="yellow"/>
-              </w:rPr>
-              <w:t>next</w:t>
-            </w:r>
-            <w:r>
-              <w:rPr>
-                <w:b w:val="0"/>
-              </w:rPr>
-              <w:t xml:space="preserve"> </w:t>
-            </w:r>
-          </w:p>
-          <w:p>
-            <w:pPr>
-              <w:jc w:val="center"/>
-              <w:rPr>
-                <w:b w:val="0"/>
-              </w:rPr>
-            </w:pPr>
-            <w:r>
-              <w:rPr>
-                <w:b w:val="0"/>
-              </w:rPr>
-              <w:t xml:space="preserve">(v1: </w:t>
-            </w:r>
-            <w:r>
-              <w:rPr>
-                <w:b w:val="0"/>
-              </w:rPr>
-              <w:t>end</w:t>
-            </w:r>
-            <w:r>
-              <w:rPr>
-                <w:b w:val="0"/>
-              </w:rPr>
-              <w:t>)</w:t>
-            </w:r>
+            <w:proofErr w:type="spellStart"/>
+            <w:r>
+              <w:rPr>
+                <w:b w:val="0"/>
+              </w:rPr>
+              <w:t>obfuscateMediaFiles</w:t>
+            </w:r>
+            <w:proofErr w:type="spellEnd"/>
           </w:p>
         </w:tc>
         <w:tc>
@@ -2724,76 +2714,12 @@
             <w:pPr>
               <w:jc w:val="center"/>
               <w:cnfStyle w:val="000000000000" w:firstRow="0" w:lastRow="0" w:firstColumn="0" w:lastColumn="0" w:oddVBand="0" w:evenVBand="0" w:oddHBand="0" w:evenHBand="0" w:firstRowFirstColumn="0" w:firstRowLastColumn="0" w:lastRowFirstColumn="0" w:lastRowLastColumn="0"/>
-              <w:rPr>
-                <w:sz w:val="18"/>
-                <w:szCs w:val="18"/>
-              </w:rPr>
-            </w:pPr>
-            <w:r>
-              <w:rPr>
-                <w:sz w:val="18"/>
-                <w:szCs w:val="18"/>
-              </w:rPr>
-              <w:t>“[_]{LOOPFORM,EXITAPP,PREVFORM}”</w:t>
-            </w:r>
-          </w:p>
-          <w:p>
-            <w:pPr>
-              <w:jc w:val="center"/>
-              <w:cnfStyle w:val="000000000000" w:firstRow="0" w:lastRow="0" w:firstColumn="0" w:lastColumn="0" w:oddVBand="0" w:evenVBand="0" w:oddHBand="0" w:evenHBand="0" w:firstRowFirstColumn="0" w:firstRowLastColumn="0" w:lastRowFirstColumn="0" w:lastRowLastColumn="0"/>
-              <w:rPr>
-                <w:sz w:val="18"/>
-                <w:szCs w:val="18"/>
-              </w:rPr>
-            </w:pPr>
-            <w:r>
-              <w:rPr>
-                <w:sz w:val="18"/>
-                <w:szCs w:val="18"/>
-              </w:rPr>
-              <w:t xml:space="preserve">(v1: </w:t>
-            </w:r>
-            <w:r>
-              <w:rPr>
-                <w:sz w:val="18"/>
-                <w:szCs w:val="18"/>
-              </w:rPr>
-              <w:t xml:space="preserve">“_LOOP” and “_EXIT” </w:t>
-            </w:r>
-            <w:r>
-              <w:rPr>
-                <w:sz w:val="18"/>
-                <w:szCs w:val="18"/>
-              </w:rPr>
-              <w:t>)</w:t>
-            </w:r>
-          </w:p>
-          <w:p>
-            <w:pPr>
-              <w:jc w:val="center"/>
-              <w:cnfStyle w:val="000000000000" w:firstRow="0" w:lastRow="0" w:firstColumn="0" w:lastColumn="0" w:oddVBand="0" w:evenVBand="0" w:oddHBand="0" w:evenHBand="0" w:firstRowFirstColumn="0" w:firstRowLastColumn="0" w:lastRowFirstColumn="0" w:lastRowLastColumn="0"/>
-              <w:rPr>
-                <w:sz w:val="18"/>
-                <w:szCs w:val="18"/>
-              </w:rPr>
-            </w:pPr>
-          </w:p>
-          <w:p>
-            <w:pPr>
-              <w:jc w:val="center"/>
-              <w:cnfStyle w:val="000000000000" w:firstRow="0" w:lastRow="0" w:firstColumn="0" w:lastColumn="0" w:oddVBand="0" w:evenVBand="0" w:oddHBand="0" w:evenHBand="0" w:firstRowFirstColumn="0" w:firstRowLastColumn="0" w:lastRowFirstColumn="0" w:lastRowLastColumn="0"/>
-              <w:rPr>
-                <w:sz w:val="18"/>
-                <w:szCs w:val="18"/>
-              </w:rPr>
-            </w:pPr>
-            <w:r>
-              <w:rPr>
-                <w:sz w:val="18"/>
-                <w:szCs w:val="18"/>
-              </w:rPr>
-              <w:t>(not case sensitive)</w:t>
-            </w:r>
+            </w:pPr>
+            <w:proofErr w:type="spellStart"/>
+            <w:r>
+              <w:t>true|false</w:t>
+            </w:r>
+            <w:proofErr w:type="spellEnd"/>
           </w:p>
         </w:tc>
         <w:tc>
@@ -2806,7 +2732,7 @@
               <w:cnfStyle w:val="000000000000" w:firstRow="0" w:lastRow="0" w:firstColumn="0" w:lastColumn="0" w:oddVBand="0" w:evenVBand="0" w:oddHBand="0" w:evenHBand="0" w:firstRowFirstColumn="0" w:firstRowLastColumn="0" w:lastRowFirstColumn="0" w:lastRowLastColumn="0"/>
             </w:pPr>
             <w:r>
-              <w:t>“LOOPFORM”</w:t>
+              <w:t>false</w:t>
             </w:r>
           </w:p>
         </w:tc>
@@ -2827,15 +2753,13 @@
                 <w:b w:val="0"/>
               </w:rPr>
             </w:pPr>
-            <w:proofErr w:type="spellStart"/>
             <w:r>
               <w:rPr>
                 <w:b w:val="0"/>
                 <w:highlight w:val="yellow"/>
               </w:rPr>
-              <w:t>saveSound</w:t>
-            </w:r>
-            <w:proofErr w:type="spellEnd"/>
+              <w:t>next</w:t>
+            </w:r>
             <w:r>
               <w:rPr>
                 <w:b w:val="0"/>
@@ -2856,14 +2780,12 @@
               </w:rPr>
               <w:t xml:space="preserve">(v1: </w:t>
             </w:r>
-            <w:proofErr w:type="spellStart"/>
-            <w:r>
-              <w:rPr>
-                <w:b w:val="0"/>
-              </w:rPr>
-              <w:t>endSound</w:t>
-            </w:r>
-            <w:proofErr w:type="spellEnd"/>
+            <w:r>
+              <w:rPr>
+                <w:b w:val="0"/>
+              </w:rPr>
+              <w:t>end</w:t>
+            </w:r>
             <w:r>
               <w:rPr>
                 <w:b w:val="0"/>
@@ -2894,9 +2816,75 @@
             <w:pPr>
               <w:jc w:val="center"/>
               <w:cnfStyle w:val="000000100000" w:firstRow="0" w:lastRow="0" w:firstColumn="0" w:lastColumn="0" w:oddVBand="0" w:evenVBand="0" w:oddHBand="1" w:evenHBand="0" w:firstRowFirstColumn="0" w:firstRowLastColumn="0" w:lastRowFirstColumn="0" w:lastRowLastColumn="0"/>
-            </w:pPr>
-            <w:r>
-              <w:t>Relative path to sound file</w:t>
+              <w:rPr>
+                <w:sz w:val="18"/>
+                <w:szCs w:val="18"/>
+              </w:rPr>
+            </w:pPr>
+            <w:r>
+              <w:rPr>
+                <w:sz w:val="18"/>
+                <w:szCs w:val="18"/>
+              </w:rPr>
+              <w:t>“[_]{LOOPFORM,EXITAPP,PREVFORM}”</w:t>
+            </w:r>
+          </w:p>
+          <w:p>
+            <w:pPr>
+              <w:jc w:val="center"/>
+              <w:cnfStyle w:val="000000100000" w:firstRow="0" w:lastRow="0" w:firstColumn="0" w:lastColumn="0" w:oddVBand="0" w:evenVBand="0" w:oddHBand="1" w:evenHBand="0" w:firstRowFirstColumn="0" w:firstRowLastColumn="0" w:lastRowFirstColumn="0" w:lastRowLastColumn="0"/>
+              <w:rPr>
+                <w:sz w:val="18"/>
+                <w:szCs w:val="18"/>
+              </w:rPr>
+            </w:pPr>
+            <w:r>
+              <w:rPr>
+                <w:sz w:val="18"/>
+                <w:szCs w:val="18"/>
+              </w:rPr>
+              <w:t xml:space="preserve">(v1: </w:t>
+            </w:r>
+            <w:r>
+              <w:rPr>
+                <w:sz w:val="18"/>
+                <w:szCs w:val="18"/>
+              </w:rPr>
+              <w:t xml:space="preserve">“_LOOP” and “_EXIT” </w:t>
+            </w:r>
+            <w:r>
+              <w:rPr>
+                <w:sz w:val="18"/>
+                <w:szCs w:val="18"/>
+              </w:rPr>
+              <w:t>)</w:t>
+            </w:r>
+          </w:p>
+          <w:p>
+            <w:pPr>
+              <w:jc w:val="center"/>
+              <w:cnfStyle w:val="000000100000" w:firstRow="0" w:lastRow="0" w:firstColumn="0" w:lastColumn="0" w:oddVBand="0" w:evenVBand="0" w:oddHBand="1" w:evenHBand="0" w:firstRowFirstColumn="0" w:firstRowLastColumn="0" w:lastRowFirstColumn="0" w:lastRowLastColumn="0"/>
+              <w:rPr>
+                <w:sz w:val="18"/>
+                <w:szCs w:val="18"/>
+              </w:rPr>
+            </w:pPr>
+          </w:p>
+          <w:p>
+            <w:pPr>
+              <w:jc w:val="center"/>
+              <w:cnfStyle w:val="000000100000" w:firstRow="0" w:lastRow="0" w:firstColumn="0" w:lastColumn="0" w:oddVBand="0" w:evenVBand="0" w:oddHBand="1" w:evenHBand="0" w:firstRowFirstColumn="0" w:firstRowLastColumn="0" w:lastRowFirstColumn="0" w:lastRowLastColumn="0"/>
+              <w:rPr>
+                <w:sz w:val="18"/>
+                <w:szCs w:val="18"/>
+              </w:rPr>
+            </w:pPr>
+            <w:r>
+              <w:rPr>
+                <w:sz w:val="18"/>
+                <w:szCs w:val="18"/>
+              </w:rPr>
+              <w:t>(not case sensitive)</w:t>
             </w:r>
           </w:p>
         </w:tc>
@@ -2910,7 +2898,7 @@
               <w:cnfStyle w:val="000000100000" w:firstRow="0" w:lastRow="0" w:firstColumn="0" w:lastColumn="0" w:oddVBand="0" w:evenVBand="0" w:oddHBand="1" w:evenHBand="0" w:firstRowFirstColumn="0" w:firstRowLastColumn="0" w:lastRowFirstColumn="0" w:lastRowLastColumn="0"/>
             </w:pPr>
             <w:r>
-              <w:t>Null</w:t>
+              <w:t>“LOOPFORM”</w:t>
             </w:r>
           </w:p>
         </w:tc>
@@ -2926,54 +2914,49 @@
               <w:jc w:val="center"/>
               <w:rPr>
                 <w:b w:val="0"/>
+              </w:rPr>
+            </w:pPr>
+            <w:proofErr w:type="spellStart"/>
+            <w:r>
+              <w:rPr>
+                <w:b w:val="0"/>
                 <w:highlight w:val="yellow"/>
               </w:rPr>
-            </w:pPr>
+              <w:t>saveSound</w:t>
+            </w:r>
+            <w:proofErr w:type="spellEnd"/>
+            <w:r>
+              <w:rPr>
+                <w:b w:val="0"/>
+              </w:rPr>
+              <w:t xml:space="preserve"> </w:t>
+            </w:r>
+          </w:p>
+          <w:p>
+            <w:pPr>
+              <w:jc w:val="center"/>
+              <w:rPr>
+                <w:b w:val="0"/>
+              </w:rPr>
+            </w:pPr>
+            <w:r>
+              <w:rPr>
+                <w:b w:val="0"/>
+              </w:rPr>
+              <w:t xml:space="preserve">(v1: </w:t>
+            </w:r>
             <w:proofErr w:type="spellStart"/>
             <w:r>
               <w:rPr>
                 <w:b w:val="0"/>
-                <w:highlight w:val="yellow"/>
-              </w:rPr>
-              <w:t>saveVibrate</w:t>
+              </w:rPr>
+              <w:t>endSound</w:t>
             </w:r>
             <w:proofErr w:type="spellEnd"/>
             <w:r>
               <w:rPr>
                 <w:b w:val="0"/>
               </w:rPr>
-              <w:t xml:space="preserve"> </w:t>
-            </w:r>
-            <w:r>
-              <w:rPr>
-                <w:b w:val="0"/>
-              </w:rPr>
-              <w:t xml:space="preserve"> </w:t>
-            </w:r>
-            <w:r>
-              <w:rPr>
-                <w:b w:val="0"/>
-              </w:rPr>
-              <w:br/>
-            </w:r>
-            <w:r>
-              <w:rPr>
-                <w:b w:val="0"/>
-              </w:rPr>
-              <w:t xml:space="preserve">(v1: </w:t>
-            </w:r>
-            <w:proofErr w:type="spellStart"/>
-            <w:r>
-              <w:rPr>
-                <w:b w:val="0"/>
-              </w:rPr>
-              <w:t>endVibrate</w:t>
-            </w:r>
-            <w:proofErr w:type="spellEnd"/>
-            <w:r>
-              <w:rPr>
-                <w:b w:val="0"/>
-              </w:rPr>
               <w:t>)</w:t>
             </w:r>
           </w:p>
@@ -3001,11 +2984,9 @@
               <w:jc w:val="center"/>
               <w:cnfStyle w:val="000000000000" w:firstRow="0" w:lastRow="0" w:firstColumn="0" w:lastColumn="0" w:oddVBand="0" w:evenVBand="0" w:oddHBand="0" w:evenHBand="0" w:firstRowFirstColumn="0" w:firstRowLastColumn="0" w:lastRowFirstColumn="0" w:lastRowLastColumn="0"/>
             </w:pPr>
-            <w:proofErr w:type="spellStart"/>
-            <w:r>
-              <w:t>true|false</w:t>
-            </w:r>
-            <w:proofErr w:type="spellEnd"/>
+            <w:r>
+              <w:t>Relative path to sound file</w:t>
+            </w:r>
           </w:p>
         </w:tc>
         <w:tc>
@@ -3018,7 +2999,7 @@
               <w:cnfStyle w:val="000000000000" w:firstRow="0" w:lastRow="0" w:firstColumn="0" w:lastColumn="0" w:oddVBand="0" w:evenVBand="0" w:oddHBand="0" w:evenHBand="0" w:firstRowFirstColumn="0" w:firstRowLastColumn="0" w:lastRowFirstColumn="0" w:lastRowLastColumn="0"/>
             </w:pPr>
             <w:r>
-              <w:t>true</w:t>
+              <w:t>Null</w:t>
             </w:r>
           </w:p>
         </w:tc>
@@ -3044,10 +3025,49 @@
             <w:r>
               <w:rPr>
                 <w:b w:val="0"/>
-              </w:rPr>
-              <w:t>forwardButtonImg</w:t>
+                <w:highlight w:val="yellow"/>
+              </w:rPr>
+              <w:t>saveVibrate</w:t>
             </w:r>
             <w:proofErr w:type="spellEnd"/>
+            <w:r>
+              <w:rPr>
+                <w:b w:val="0"/>
+              </w:rPr>
+              <w:t xml:space="preserve"> </w:t>
+            </w:r>
+            <w:r>
+              <w:rPr>
+                <w:b w:val="0"/>
+              </w:rPr>
+              <w:t xml:space="preserve"> </w:t>
+            </w:r>
+            <w:r>
+              <w:rPr>
+                <w:b w:val="0"/>
+              </w:rPr>
+              <w:br/>
+            </w:r>
+            <w:r>
+              <w:rPr>
+                <w:b w:val="0"/>
+              </w:rPr>
+              <w:t xml:space="preserve">(v1: </w:t>
+            </w:r>
+            <w:proofErr w:type="spellStart"/>
+            <w:r>
+              <w:rPr>
+                <w:b w:val="0"/>
+              </w:rPr>
+              <w:t>endVibrate</w:t>
+            </w:r>
+            <w:proofErr w:type="spellEnd"/>
+            <w:r>
+              <w:rPr>
+                <w:b w:val="0"/>
+              </w:rPr>
+              <w:t>)</w:t>
+            </w:r>
           </w:p>
         </w:tc>
         <w:tc>
@@ -3073,29 +3093,11 @@
               <w:jc w:val="center"/>
               <w:cnfStyle w:val="000000100000" w:firstRow="0" w:lastRow="0" w:firstColumn="0" w:lastColumn="0" w:oddVBand="0" w:evenVBand="0" w:oddHBand="1" w:evenHBand="0" w:firstRowFirstColumn="0" w:firstRowLastColumn="0" w:lastRowFirstColumn="0" w:lastRowLastColumn="0"/>
             </w:pPr>
-            <w:r>
-              <w:t xml:space="preserve">Relative path to the forward Button </w:t>
-            </w:r>
-            <w:r>
-              <w:t>Image</w:t>
-            </w:r>
-          </w:p>
-          <w:p>
-            <w:pPr>
-              <w:jc w:val="center"/>
-              <w:cnfStyle w:val="000000100000" w:firstRow="0" w:lastRow="0" w:firstColumn="0" w:lastColumn="0" w:oddVBand="0" w:evenVBand="0" w:oddHBand="1" w:evenHBand="0" w:firstRowFirstColumn="0" w:firstRowLastColumn="0" w:lastRowFirstColumn="0" w:lastRowLastColumn="0"/>
-            </w:pPr>
-            <w:r>
-              <w:t xml:space="preserve">(relative </w:t>
-            </w:r>
             <w:proofErr w:type="spellStart"/>
             <w:r>
-              <w:t>img</w:t>
+              <w:t>true|false</w:t>
             </w:r>
             <w:proofErr w:type="spellEnd"/>
-            <w:r>
-              <w:t>/ folder)</w:t>
-            </w:r>
           </w:p>
         </w:tc>
         <w:tc>
@@ -3108,7 +3110,7 @@
               <w:cnfStyle w:val="000000100000" w:firstRow="0" w:lastRow="0" w:firstColumn="0" w:lastColumn="0" w:oddVBand="0" w:evenVBand="0" w:oddHBand="1" w:evenHBand="0" w:firstRowFirstColumn="0" w:firstRowLastColumn="0" w:lastRowFirstColumn="0" w:lastRowLastColumn="0"/>
             </w:pPr>
             <w:r>
-              <w:t>Null</w:t>
+              <w:t>true</w:t>
             </w:r>
           </w:p>
         </w:tc>
@@ -3132,7 +3134,7 @@
               <w:rPr>
                 <w:b w:val="0"/>
               </w:rPr>
-              <w:t>cancelButtonImg</w:t>
+              <w:t>forwardButtonImg</w:t>
             </w:r>
             <w:proofErr w:type="spellEnd"/>
           </w:p>
@@ -3161,13 +3163,7 @@
               <w:cnfStyle w:val="000000000000" w:firstRow="0" w:lastRow="0" w:firstColumn="0" w:lastColumn="0" w:oddVBand="0" w:evenVBand="0" w:oddHBand="0" w:evenHBand="0" w:firstRowFirstColumn="0" w:firstRowLastColumn="0" w:lastRowFirstColumn="0" w:lastRowLastColumn="0"/>
             </w:pPr>
             <w:r>
-              <w:t xml:space="preserve">Relative path to the </w:t>
-            </w:r>
-            <w:r>
-              <w:t>cancel</w:t>
-            </w:r>
-            <w:r>
-              <w:t xml:space="preserve"> Button </w:t>
+              <w:t xml:space="preserve">Relative path to the forward Button </w:t>
             </w:r>
             <w:r>
               <w:t>Image</w:t>
@@ -3228,7 +3224,7 @@
               <w:rPr>
                 <w:b w:val="0"/>
               </w:rPr>
-              <w:t>backButtonImg</w:t>
+              <w:t>cancelButtonImg</w:t>
             </w:r>
             <w:proofErr w:type="spellEnd"/>
           </w:p>
@@ -3260,13 +3256,10 @@
               <w:t xml:space="preserve">Relative path to the </w:t>
             </w:r>
             <w:r>
-              <w:t>back</w:t>
-            </w:r>
-            <w:r>
-              <w:br/>
-            </w:r>
-            <w:r>
-              <w:t xml:space="preserve">Button </w:t>
+              <w:t>cancel</w:t>
+            </w:r>
+            <w:r>
+              <w:t xml:space="preserve"> Button </w:t>
             </w:r>
             <w:r>
               <w:t>Image</w:t>
@@ -3314,13 +3307,17 @@
           <w:p>
             <w:pPr>
               <w:jc w:val="center"/>
+              <w:rPr>
+                <w:b w:val="0"/>
+                <w:highlight w:val="yellow"/>
+              </w:rPr>
             </w:pPr>
             <w:proofErr w:type="spellStart"/>
             <w:r>
               <w:rPr>
                 <w:b w:val="0"/>
               </w:rPr>
-              <w:t>buttonBackgroundColor</w:t>
+              <w:t>backButtonImg</w:t>
             </w:r>
             <w:proofErr w:type="spellEnd"/>
           </w:p>
@@ -3349,16 +3346,36 @@
               <w:cnfStyle w:val="000000000000" w:firstRow="0" w:lastRow="0" w:firstColumn="0" w:lastColumn="0" w:oddVBand="0" w:evenVBand="0" w:oddHBand="0" w:evenHBand="0" w:firstRowFirstColumn="0" w:firstRowLastColumn="0" w:lastRowFirstColumn="0" w:lastRowLastColumn="0"/>
             </w:pPr>
             <w:r>
-              <w:t>Hex Colour</w:t>
-            </w:r>
-            <w:r>
-              <w:t xml:space="preserve"> String</w:t>
+              <w:t xml:space="preserve">Relative path to the </w:t>
+            </w:r>
+            <w:r>
+              <w:t>back</w:t>
             </w:r>
             <w:r>
               <w:br/>
             </w:r>
             <w:r>
-              <w:t>(e.g. #000000)</w:t>
+              <w:t xml:space="preserve">Button </w:t>
+            </w:r>
+            <w:r>
+              <w:t>Image</w:t>
+            </w:r>
+          </w:p>
+          <w:p>
+            <w:pPr>
+              <w:jc w:val="center"/>
+              <w:cnfStyle w:val="000000000000" w:firstRow="0" w:lastRow="0" w:firstColumn="0" w:lastColumn="0" w:oddVBand="0" w:evenVBand="0" w:oddHBand="0" w:evenHBand="0" w:firstRowFirstColumn="0" w:firstRowLastColumn="0" w:lastRowFirstColumn="0" w:lastRowLastColumn="0"/>
+            </w:pPr>
+            <w:r>
+              <w:t xml:space="preserve">(relative </w:t>
+            </w:r>
+            <w:proofErr w:type="spellStart"/>
+            <w:r>
+              <w:t>img</w:t>
+            </w:r>
+            <w:proofErr w:type="spellEnd"/>
+            <w:r>
+              <w:t>/ folder)</w:t>
             </w:r>
           </w:p>
         </w:tc>
@@ -3371,44 +3388,8 @@
               <w:jc w:val="center"/>
               <w:cnfStyle w:val="000000000000" w:firstRow="0" w:lastRow="0" w:firstColumn="0" w:lastColumn="0" w:oddVBand="0" w:evenVBand="0" w:oddHBand="0" w:evenHBand="0" w:firstRowFirstColumn="0" w:firstRowLastColumn="0" w:lastRowFirstColumn="0" w:lastRowLastColumn="0"/>
             </w:pPr>
-            <w:bookmarkStart w:id="2" w:name="_GoBack"/>
-            <w:bookmarkEnd w:id="2"/>
-            <w:r>
-              <w:rPr>
-                <w:highlight w:val="yellow"/>
-              </w:rPr>
-              <w:t>"#</w:t>
-            </w:r>
-            <w:r>
-              <w:rPr>
-                <w:highlight w:val="yellow"/>
-              </w:rPr>
-              <w:t>BABABA</w:t>
-            </w:r>
-            <w:r>
-              <w:rPr>
-                <w:highlight w:val="yellow"/>
-              </w:rPr>
-              <w:t>"</w:t>
-            </w:r>
-            <w:r>
-              <w:rPr>
-                <w:highlight w:val="yellow"/>
-              </w:rPr>
-              <w:br/>
-              <w:t>(</w:t>
-            </w:r>
-            <w:r>
-              <w:rPr>
-                <w:highlight w:val="yellow"/>
-              </w:rPr>
-              <w:t>grey</w:t>
-            </w:r>
-            <w:r>
-              <w:rPr>
-                <w:highlight w:val="yellow"/>
-              </w:rPr>
-              <w:t>)</w:t>
+            <w:r>
+              <w:t>Null</w:t>
             </w:r>
           </w:p>
         </w:tc>
@@ -3425,16 +3406,13 @@
           <w:p>
             <w:pPr>
               <w:jc w:val="center"/>
-              <w:rPr>
-                <w:b w:val="0"/>
-              </w:rPr>
             </w:pPr>
             <w:proofErr w:type="spellStart"/>
             <w:r>
               <w:rPr>
                 <w:b w:val="0"/>
               </w:rPr>
-              <w:t>shortcutImage</w:t>
+              <w:t>buttonBackgroundColor</w:t>
             </w:r>
             <w:proofErr w:type="spellEnd"/>
           </w:p>
@@ -3463,24 +3441,16 @@
               <w:cnfStyle w:val="000000100000" w:firstRow="0" w:lastRow="0" w:firstColumn="0" w:lastColumn="0" w:oddVBand="0" w:evenVBand="0" w:oddHBand="1" w:evenHBand="0" w:firstRowFirstColumn="0" w:firstRowLastColumn="0" w:lastRowFirstColumn="0" w:lastRowLastColumn="0"/>
             </w:pPr>
             <w:r>
-              <w:t>Relative path to the shortcut Image</w:t>
-            </w:r>
-          </w:p>
-          <w:p>
-            <w:pPr>
-              <w:jc w:val="center"/>
-              <w:cnfStyle w:val="000000100000" w:firstRow="0" w:lastRow="0" w:firstColumn="0" w:lastColumn="0" w:oddVBand="0" w:evenVBand="0" w:oddHBand="1" w:evenHBand="0" w:firstRowFirstColumn="0" w:firstRowLastColumn="0" w:lastRowFirstColumn="0" w:lastRowLastColumn="0"/>
-            </w:pPr>
-            <w:r>
-              <w:t xml:space="preserve">(relative </w:t>
-            </w:r>
-            <w:proofErr w:type="spellStart"/>
-            <w:r>
-              <w:t>img</w:t>
-            </w:r>
-            <w:proofErr w:type="spellEnd"/>
-            <w:r>
-              <w:t>/ folder)</w:t>
+              <w:t>Hex Colour</w:t>
+            </w:r>
+            <w:r>
+              <w:t xml:space="preserve"> String</w:t>
+            </w:r>
+            <w:r>
+              <w:br/>
+            </w:r>
+            <w:r>
+              <w:t>(e.g. #000000)</w:t>
             </w:r>
           </w:p>
         </w:tc>
@@ -3494,7 +3464,41 @@
               <w:cnfStyle w:val="000000100000" w:firstRow="0" w:lastRow="0" w:firstColumn="0" w:lastColumn="0" w:oddVBand="0" w:evenVBand="0" w:oddHBand="1" w:evenHBand="0" w:firstRowFirstColumn="0" w:firstRowLastColumn="0" w:lastRowFirstColumn="0" w:lastRowLastColumn="0"/>
             </w:pPr>
             <w:r>
-              <w:t>Null</w:t>
+              <w:rPr>
+                <w:highlight w:val="yellow"/>
+              </w:rPr>
+              <w:t>"#</w:t>
+            </w:r>
+            <w:r>
+              <w:rPr>
+                <w:highlight w:val="yellow"/>
+              </w:rPr>
+              <w:t>BABABA</w:t>
+            </w:r>
+            <w:r>
+              <w:rPr>
+                <w:highlight w:val="yellow"/>
+              </w:rPr>
+              <w:t>"</w:t>
+            </w:r>
+            <w:r>
+              <w:rPr>
+                <w:highlight w:val="yellow"/>
+              </w:rPr>
+              <w:br/>
+              <w:t>(</w:t>
+            </w:r>
+            <w:r>
+              <w:rPr>
+                <w:highlight w:val="yellow"/>
+              </w:rPr>
+              <w:t>grey</w:t>
+            </w:r>
+            <w:r>
+              <w:rPr>
+                <w:highlight w:val="yellow"/>
+              </w:rPr>
+              <w:t>)</w:t>
             </w:r>
           </w:p>
         </w:tc>
@@ -3517,6 +3521,92 @@
               <w:rPr>
                 <w:b w:val="0"/>
               </w:rPr>
+              <w:t>shortcutImage</w:t>
+            </w:r>
+            <w:proofErr w:type="spellEnd"/>
+          </w:p>
+        </w:tc>
+        <w:tc>
+          <w:tcPr>
+            <w:tcW w:w="2310" w:type="dxa"/>
+          </w:tcPr>
+          <w:p>
+            <w:pPr>
+              <w:jc w:val="center"/>
+              <w:cnfStyle w:val="000000000000" w:firstRow="0" w:lastRow="0" w:firstColumn="0" w:lastColumn="0" w:oddVBand="0" w:evenVBand="0" w:oddHBand="0" w:evenHBand="0" w:firstRowFirstColumn="0" w:firstRowLastColumn="0" w:lastRowFirstColumn="0" w:lastRowLastColumn="0"/>
+            </w:pPr>
+            <w:r>
+              <w:t>No</w:t>
+            </w:r>
+          </w:p>
+        </w:tc>
+        <w:tc>
+          <w:tcPr>
+            <w:tcW w:w="3111" w:type="dxa"/>
+          </w:tcPr>
+          <w:p>
+            <w:pPr>
+              <w:jc w:val="center"/>
+              <w:cnfStyle w:val="000000000000" w:firstRow="0" w:lastRow="0" w:firstColumn="0" w:lastColumn="0" w:oddVBand="0" w:evenVBand="0" w:oddHBand="0" w:evenHBand="0" w:firstRowFirstColumn="0" w:firstRowLastColumn="0" w:lastRowFirstColumn="0" w:lastRowLastColumn="0"/>
+            </w:pPr>
+            <w:r>
+              <w:t>Relative path to the shortcut Image</w:t>
+            </w:r>
+          </w:p>
+          <w:p>
+            <w:pPr>
+              <w:jc w:val="center"/>
+              <w:cnfStyle w:val="000000000000" w:firstRow="0" w:lastRow="0" w:firstColumn="0" w:lastColumn="0" w:oddVBand="0" w:evenVBand="0" w:oddHBand="0" w:evenHBand="0" w:firstRowFirstColumn="0" w:firstRowLastColumn="0" w:lastRowFirstColumn="0" w:lastRowLastColumn="0"/>
+            </w:pPr>
+            <w:r>
+              <w:t xml:space="preserve">(relative </w:t>
+            </w:r>
+            <w:proofErr w:type="spellStart"/>
+            <w:r>
+              <w:t>img</w:t>
+            </w:r>
+            <w:proofErr w:type="spellEnd"/>
+            <w:r>
+              <w:t>/ folder)</w:t>
+            </w:r>
+          </w:p>
+        </w:tc>
+        <w:tc>
+          <w:tcPr>
+            <w:tcW w:w="2311" w:type="dxa"/>
+          </w:tcPr>
+          <w:p>
+            <w:pPr>
+              <w:jc w:val="center"/>
+              <w:cnfStyle w:val="000000000000" w:firstRow="0" w:lastRow="0" w:firstColumn="0" w:lastColumn="0" w:oddVBand="0" w:evenVBand="0" w:oddHBand="0" w:evenHBand="0" w:firstRowFirstColumn="0" w:firstRowLastColumn="0" w:lastRowFirstColumn="0" w:lastRowLastColumn="0"/>
+            </w:pPr>
+            <w:r>
+              <w:t>Null</w:t>
+            </w:r>
+          </w:p>
+        </w:tc>
+      </w:tr>
+      <w:tr>
+        <w:trPr>
+          <w:cnfStyle w:val="000000100000" w:firstRow="0" w:lastRow="0" w:firstColumn="0" w:lastColumn="0" w:oddVBand="0" w:evenVBand="0" w:oddHBand="1" w:evenHBand="0" w:firstRowFirstColumn="0" w:firstRowLastColumn="0" w:lastRowFirstColumn="0" w:lastRowLastColumn="0"/>
+        </w:trPr>
+        <w:tc>
+          <w:tcPr>
+            <w:cnfStyle w:val="001000000000" w:firstRow="0" w:lastRow="0" w:firstColumn="1" w:lastColumn="0" w:oddVBand="0" w:evenVBand="0" w:oddHBand="0" w:evenHBand="0" w:firstRowFirstColumn="0" w:firstRowLastColumn="0" w:lastRowFirstColumn="0" w:lastRowLastColumn="0"/>
+            <w:tcW w:w="2364" w:type="dxa"/>
+          </w:tcPr>
+          <w:p>
+            <w:pPr>
+              <w:jc w:val="center"/>
+              <w:rPr>
+                <w:b w:val="0"/>
+              </w:rPr>
+            </w:pPr>
+            <w:proofErr w:type="spellStart"/>
+            <w:r>
+              <w:rPr>
+                <w:b w:val="0"/>
+              </w:rPr>
               <w:t>singlePage</w:t>
             </w:r>
             <w:proofErr w:type="spellEnd"/>
@@ -3529,7 +3619,7 @@
           <w:p>
             <w:pPr>
               <w:jc w:val="center"/>
-              <w:cnfStyle w:val="000000000000" w:firstRow="0" w:lastRow="0" w:firstColumn="0" w:lastColumn="0" w:oddVBand="0" w:evenVBand="0" w:oddHBand="0" w:evenHBand="0" w:firstRowFirstColumn="0" w:firstRowLastColumn="0" w:lastRowFirstColumn="0" w:lastRowLastColumn="0"/>
+              <w:cnfStyle w:val="000000100000" w:firstRow="0" w:lastRow="0" w:firstColumn="0" w:lastColumn="0" w:oddVBand="0" w:evenVBand="0" w:oddHBand="1" w:evenHBand="0" w:firstRowFirstColumn="0" w:firstRowLastColumn="0" w:lastRowFirstColumn="0" w:lastRowLastColumn="0"/>
             </w:pPr>
             <w:r>
               <w:t>No</w:t>
@@ -3543,7 +3633,7 @@
           <w:p>
             <w:pPr>
               <w:jc w:val="center"/>
-              <w:cnfStyle w:val="000000000000" w:firstRow="0" w:lastRow="0" w:firstColumn="0" w:lastColumn="0" w:oddVBand="0" w:evenVBand="0" w:oddHBand="0" w:evenHBand="0" w:firstRowFirstColumn="0" w:firstRowLastColumn="0" w:lastRowFirstColumn="0" w:lastRowLastColumn="0"/>
+              <w:cnfStyle w:val="000000100000" w:firstRow="0" w:lastRow="0" w:firstColumn="0" w:lastColumn="0" w:oddVBand="0" w:evenVBand="0" w:oddHBand="1" w:evenHBand="0" w:firstRowFirstColumn="0" w:firstRowLastColumn="0" w:lastRowFirstColumn="0" w:lastRowLastColumn="0"/>
             </w:pPr>
             <w:proofErr w:type="spellStart"/>
             <w:r>
@@ -3559,7 +3649,7 @@
           <w:p>
             <w:pPr>
               <w:jc w:val="center"/>
-              <w:cnfStyle w:val="000000000000" w:firstRow="0" w:lastRow="0" w:firstColumn="0" w:lastColumn="0" w:oddVBand="0" w:evenVBand="0" w:oddHBand="0" w:evenHBand="0" w:firstRowFirstColumn="0" w:firstRowLastColumn="0" w:lastRowFirstColumn="0" w:lastRowLastColumn="0"/>
+              <w:cnfStyle w:val="000000100000" w:firstRow="0" w:lastRow="0" w:firstColumn="0" w:lastColumn="0" w:oddVBand="0" w:evenVBand="0" w:oddHBand="1" w:evenHBand="0" w:firstRowFirstColumn="0" w:firstRowLastColumn="0" w:lastRowFirstColumn="0" w:lastRowLastColumn="0"/>
             </w:pPr>
             <w:r>
               <w:t>false</w:t>
@@ -13931,7 +14021,7 @@
 </file>
 
 <file path=customXml/itemProps1.xml><?xml version="1.0" encoding="utf-8"?>
-<ds:datastoreItem xmlns:ds="http://schemas.openxmlformats.org/officeDocument/2006/customXml" ds:itemID="{28EC0293-DDAB-4031-A079-F1498CFEBFC4}">
+<ds:datastoreItem xmlns:ds="http://schemas.openxmlformats.org/officeDocument/2006/customXml" ds:itemID="{A5FF8B0A-CC7D-4A3D-8DEC-5D50D123044E}">
   <ds:schemaRefs>
     <ds:schemaRef ds:uri="http://schemas.openxmlformats.org/officeDocument/2006/bibliography"/>
   </ds:schemaRefs>

</xml_diff>

<commit_message>
Added content description (used for accessibility support) for the Control Buttons (Cancel, Forward etc) that can be configured in XML
Signed-off-by: Michalis Vitos <info@michalisvitos.gr>
</commit_message>
<xml_diff>
--- a/Documentation/XML format/Specifications.docx
+++ b/Documentation/XML format/Specifications.docx
@@ -1054,7 +1054,6 @@
         <w:lastRenderedPageBreak/>
         <w:t>&lt;</w:t>
       </w:r>
-      <w:proofErr w:type="spellStart"/>
       <w:r>
         <w:t>S</w:t>
       </w:r>
@@ -1062,11 +1061,7 @@
         <w:t>apelli</w:t>
       </w:r>
       <w:r>
-        <w:t>CollectorProject</w:t>
-      </w:r>
-      <w:proofErr w:type="spellEnd"/>
-      <w:r>
-        <w:t>&gt;</w:t>
+        <w:t>CollectorProject&gt;</w:t>
       </w:r>
       <w:bookmarkEnd w:id="0"/>
     </w:p>
@@ -1084,33 +1079,7 @@
           <w:sz w:val="22"/>
           <w:szCs w:val="22"/>
         </w:rPr>
-        <w:t>(</w:t>
-      </w:r>
-      <w:proofErr w:type="gramStart"/>
-      <w:r>
-        <w:rPr>
-          <w:rStyle w:val="Heading2Char"/>
-          <w:rFonts w:asciiTheme="minorHAnsi" w:eastAsiaTheme="minorHAnsi" w:hAnsiTheme="minorHAnsi" w:cstheme="minorBidi"/>
-          <w:b w:val="0"/>
-          <w:bCs w:val="0"/>
-          <w:color w:val="auto"/>
-          <w:sz w:val="22"/>
-          <w:szCs w:val="22"/>
-        </w:rPr>
-        <w:t>or</w:t>
-      </w:r>
-      <w:proofErr w:type="gramEnd"/>
-      <w:r>
-        <w:rPr>
-          <w:rStyle w:val="Heading2Char"/>
-          <w:rFonts w:asciiTheme="minorHAnsi" w:eastAsiaTheme="minorHAnsi" w:hAnsiTheme="minorHAnsi" w:cstheme="minorBidi"/>
-          <w:b w:val="0"/>
-          <w:bCs w:val="0"/>
-          <w:color w:val="auto"/>
-          <w:sz w:val="22"/>
-          <w:szCs w:val="22"/>
-        </w:rPr>
-        <w:t xml:space="preserve"> &lt;ExCiteS-Collector-Project&gt; for backwards compatibility)</w:t>
+        <w:t>(or &lt;ExCiteS-Collector-Project&gt; for backwards compatibility)</w:t>
       </w:r>
     </w:p>
     <w:p>
@@ -1475,16 +1444,8 @@
               <w:rPr>
                 <w:highlight w:val="yellow"/>
               </w:rPr>
-              <w:t xml:space="preserve"> </w:t>
-            </w:r>
-            <w:proofErr w:type="spellStart"/>
-            <w:r>
-              <w:rPr>
-                <w:highlight w:val="yellow"/>
-              </w:rPr>
-              <w:t>Form:schema-id</w:t>
-            </w:r>
-            <w:proofErr w:type="spellEnd"/>
+              <w:t xml:space="preserve"> Form:schema-id</w:t>
+            </w:r>
             <w:r>
               <w:rPr>
                 <w:highlight w:val="yellow"/>
@@ -1724,7 +1685,6 @@
                 <w:highlight w:val="yellow"/>
               </w:rPr>
             </w:pPr>
-            <w:proofErr w:type="spellStart"/>
             <w:r>
               <w:rPr>
                 <w:b w:val="0"/>
@@ -1732,7 +1692,6 @@
               </w:rPr>
               <w:t>startForm</w:t>
             </w:r>
-            <w:proofErr w:type="spellEnd"/>
           </w:p>
         </w:tc>
         <w:tc>
@@ -2396,14 +2355,12 @@
                 <w:b w:val="0"/>
               </w:rPr>
             </w:pPr>
-            <w:proofErr w:type="spellStart"/>
             <w:r>
               <w:rPr>
                 <w:b w:val="0"/>
               </w:rPr>
               <w:t>storeEndTime</w:t>
             </w:r>
-            <w:proofErr w:type="spellEnd"/>
           </w:p>
         </w:tc>
         <w:tc>
@@ -2429,11 +2386,9 @@
               <w:jc w:val="center"/>
               <w:cnfStyle w:val="000000000000" w:firstRow="0" w:lastRow="0" w:firstColumn="0" w:lastColumn="0" w:oddVBand="0" w:evenVBand="0" w:oddHBand="0" w:evenHBand="0" w:firstRowFirstColumn="0" w:firstRowLastColumn="0" w:lastRowFirstColumn="0" w:lastRowLastColumn="0"/>
             </w:pPr>
-            <w:proofErr w:type="spellStart"/>
             <w:r>
               <w:t>true|false</w:t>
             </w:r>
-            <w:proofErr w:type="spellEnd"/>
           </w:p>
         </w:tc>
         <w:tc>
@@ -2467,14 +2422,12 @@
                 <w:b w:val="0"/>
               </w:rPr>
             </w:pPr>
-            <w:proofErr w:type="spellStart"/>
             <w:r>
               <w:rPr>
                 <w:b w:val="0"/>
               </w:rPr>
               <w:t>startField</w:t>
             </w:r>
-            <w:proofErr w:type="spellEnd"/>
           </w:p>
         </w:tc>
         <w:tc>
@@ -2555,11 +2508,9 @@
               <w:jc w:val="center"/>
               <w:cnfStyle w:val="000000000000" w:firstRow="0" w:lastRow="0" w:firstColumn="0" w:lastColumn="0" w:oddVBand="0" w:evenVBand="0" w:oddHBand="0" w:evenHBand="0" w:firstRowFirstColumn="0" w:firstRowLastColumn="0" w:lastRowFirstColumn="0" w:lastRowLastColumn="0"/>
             </w:pPr>
-            <w:proofErr w:type="spellStart"/>
             <w:r>
               <w:t>true|false</w:t>
             </w:r>
-            <w:proofErr w:type="spellEnd"/>
           </w:p>
         </w:tc>
         <w:tc>
@@ -2594,7 +2545,6 @@
                 <w:highlight w:val="yellow"/>
               </w:rPr>
             </w:pPr>
-            <w:proofErr w:type="spellStart"/>
             <w:r>
               <w:rPr>
                 <w:b w:val="0"/>
@@ -2602,7 +2552,6 @@
               </w:rPr>
               <w:t>pageAnimation</w:t>
             </w:r>
-            <w:proofErr w:type="spellEnd"/>
           </w:p>
         </w:tc>
         <w:tc>
@@ -2664,8 +2613,6 @@
               </w:rPr>
               <w:t>NONE</w:t>
             </w:r>
-            <w:bookmarkStart w:id="2" w:name="_GoBack"/>
-            <w:bookmarkEnd w:id="2"/>
           </w:p>
         </w:tc>
       </w:tr>
@@ -2682,14 +2629,12 @@
                 <w:b w:val="0"/>
               </w:rPr>
             </w:pPr>
-            <w:proofErr w:type="spellStart"/>
             <w:r>
               <w:rPr>
                 <w:b w:val="0"/>
               </w:rPr>
               <w:t>obfuscateMediaFiles</w:t>
             </w:r>
-            <w:proofErr w:type="spellEnd"/>
           </w:p>
         </w:tc>
         <w:tc>
@@ -2715,11 +2660,9 @@
               <w:jc w:val="center"/>
               <w:cnfStyle w:val="000000000000" w:firstRow="0" w:lastRow="0" w:firstColumn="0" w:lastColumn="0" w:oddVBand="0" w:evenVBand="0" w:oddHBand="0" w:evenHBand="0" w:firstRowFirstColumn="0" w:firstRowLastColumn="0" w:lastRowFirstColumn="0" w:lastRowLastColumn="0"/>
             </w:pPr>
-            <w:proofErr w:type="spellStart"/>
             <w:r>
               <w:t>true|false</w:t>
             </w:r>
-            <w:proofErr w:type="spellEnd"/>
           </w:p>
         </w:tc>
         <w:tc>
@@ -2916,7 +2859,6 @@
                 <w:b w:val="0"/>
               </w:rPr>
             </w:pPr>
-            <w:proofErr w:type="spellStart"/>
             <w:r>
               <w:rPr>
                 <w:b w:val="0"/>
@@ -2924,7 +2866,6 @@
               </w:rPr>
               <w:t>saveSound</w:t>
             </w:r>
-            <w:proofErr w:type="spellEnd"/>
             <w:r>
               <w:rPr>
                 <w:b w:val="0"/>
@@ -2945,14 +2886,12 @@
               </w:rPr>
               <w:t xml:space="preserve">(v1: </w:t>
             </w:r>
-            <w:proofErr w:type="spellStart"/>
             <w:r>
               <w:rPr>
                 <w:b w:val="0"/>
               </w:rPr>
               <w:t>endSound</w:t>
             </w:r>
-            <w:proofErr w:type="spellEnd"/>
             <w:r>
               <w:rPr>
                 <w:b w:val="0"/>
@@ -3021,7 +2960,6 @@
                 <w:highlight w:val="yellow"/>
               </w:rPr>
             </w:pPr>
-            <w:proofErr w:type="spellStart"/>
             <w:r>
               <w:rPr>
                 <w:b w:val="0"/>
@@ -3029,7 +2967,6 @@
               </w:rPr>
               <w:t>saveVibrate</w:t>
             </w:r>
-            <w:proofErr w:type="spellEnd"/>
             <w:r>
               <w:rPr>
                 <w:b w:val="0"/>
@@ -3054,14 +2991,12 @@
               </w:rPr>
               <w:t xml:space="preserve">(v1: </w:t>
             </w:r>
-            <w:proofErr w:type="spellStart"/>
             <w:r>
               <w:rPr>
                 <w:b w:val="0"/>
               </w:rPr>
               <w:t>endVibrate</w:t>
             </w:r>
-            <w:proofErr w:type="spellEnd"/>
             <w:r>
               <w:rPr>
                 <w:b w:val="0"/>
@@ -3093,11 +3028,9 @@
               <w:jc w:val="center"/>
               <w:cnfStyle w:val="000000100000" w:firstRow="0" w:lastRow="0" w:firstColumn="0" w:lastColumn="0" w:oddVBand="0" w:evenVBand="0" w:oddHBand="1" w:evenHBand="0" w:firstRowFirstColumn="0" w:firstRowLastColumn="0" w:lastRowFirstColumn="0" w:lastRowLastColumn="0"/>
             </w:pPr>
-            <w:proofErr w:type="spellStart"/>
             <w:r>
               <w:t>true|false</w:t>
             </w:r>
-            <w:proofErr w:type="spellEnd"/>
           </w:p>
         </w:tc>
         <w:tc>
@@ -3129,14 +3062,12 @@
                 <w:highlight w:val="yellow"/>
               </w:rPr>
             </w:pPr>
-            <w:proofErr w:type="spellStart"/>
             <w:r>
               <w:rPr>
                 <w:b w:val="0"/>
               </w:rPr>
               <w:t>forwardButtonImg</w:t>
             </w:r>
-            <w:proofErr w:type="spellEnd"/>
           </w:p>
         </w:tc>
         <w:tc>
@@ -3175,15 +3106,7 @@
               <w:cnfStyle w:val="000000000000" w:firstRow="0" w:lastRow="0" w:firstColumn="0" w:lastColumn="0" w:oddVBand="0" w:evenVBand="0" w:oddHBand="0" w:evenHBand="0" w:firstRowFirstColumn="0" w:firstRowLastColumn="0" w:lastRowFirstColumn="0" w:lastRowLastColumn="0"/>
             </w:pPr>
             <w:r>
-              <w:t xml:space="preserve">(relative </w:t>
-            </w:r>
-            <w:proofErr w:type="spellStart"/>
-            <w:r>
-              <w:t>img</w:t>
-            </w:r>
-            <w:proofErr w:type="spellEnd"/>
-            <w:r>
-              <w:t>/ folder)</w:t>
+              <w:t>(relative img/ folder)</w:t>
             </w:r>
           </w:p>
         </w:tc>
@@ -3219,14 +3142,103 @@
                 <w:highlight w:val="yellow"/>
               </w:rPr>
             </w:pPr>
-            <w:proofErr w:type="spellStart"/>
+            <w:r>
+              <w:rPr>
+                <w:b w:val="0"/>
+                <w:highlight w:val="yellow"/>
+              </w:rPr>
+              <w:t>forward</w:t>
+            </w:r>
+            <w:r>
+              <w:rPr>
+                <w:b w:val="0"/>
+                <w:highlight w:val="yellow"/>
+              </w:rPr>
+              <w:t>ButtonDesc</w:t>
+            </w:r>
+          </w:p>
+        </w:tc>
+        <w:tc>
+          <w:tcPr>
+            <w:tcW w:w="2310" w:type="dxa"/>
+          </w:tcPr>
+          <w:p>
+            <w:pPr>
+              <w:jc w:val="center"/>
+              <w:cnfStyle w:val="000000100000" w:firstRow="0" w:lastRow="0" w:firstColumn="0" w:lastColumn="0" w:oddVBand="0" w:evenVBand="0" w:oddHBand="1" w:evenHBand="0" w:firstRowFirstColumn="0" w:firstRowLastColumn="0" w:lastRowFirstColumn="0" w:lastRowLastColumn="0"/>
+              <w:rPr>
+                <w:highlight w:val="yellow"/>
+              </w:rPr>
+            </w:pPr>
+            <w:r>
+              <w:rPr>
+                <w:highlight w:val="yellow"/>
+              </w:rPr>
+              <w:t>No</w:t>
+            </w:r>
+          </w:p>
+        </w:tc>
+        <w:tc>
+          <w:tcPr>
+            <w:tcW w:w="3111" w:type="dxa"/>
+          </w:tcPr>
+          <w:p>
+            <w:pPr>
+              <w:jc w:val="center"/>
+              <w:cnfStyle w:val="000000100000" w:firstRow="0" w:lastRow="0" w:firstColumn="0" w:lastColumn="0" w:oddVBand="0" w:evenVBand="0" w:oddHBand="1" w:evenHBand="0" w:firstRowFirstColumn="0" w:firstRowLastColumn="0" w:lastRowFirstColumn="0" w:lastRowLastColumn="0"/>
+              <w:rPr>
+                <w:highlight w:val="yellow"/>
+              </w:rPr>
+            </w:pPr>
+            <w:r>
+              <w:rPr>
+                <w:highlight w:val="yellow"/>
+              </w:rPr>
+              <w:t>any String</w:t>
+            </w:r>
+          </w:p>
+        </w:tc>
+        <w:tc>
+          <w:tcPr>
+            <w:tcW w:w="2311" w:type="dxa"/>
+          </w:tcPr>
+          <w:p>
+            <w:pPr>
+              <w:jc w:val="center"/>
+              <w:cnfStyle w:val="000000100000" w:firstRow="0" w:lastRow="0" w:firstColumn="0" w:lastColumn="0" w:oddVBand="0" w:evenVBand="0" w:oddHBand="1" w:evenHBand="0" w:firstRowFirstColumn="0" w:firstRowLastColumn="0" w:lastRowFirstColumn="0" w:lastRowLastColumn="0"/>
+              <w:rPr>
+                <w:highlight w:val="yellow"/>
+              </w:rPr>
+            </w:pPr>
+            <w:r>
+              <w:rPr>
+                <w:highlight w:val="yellow"/>
+              </w:rPr>
+              <w:t>Forward</w:t>
+            </w:r>
+          </w:p>
+        </w:tc>
+      </w:tr>
+      <w:tr>
+        <w:tc>
+          <w:tcPr>
+            <w:cnfStyle w:val="001000000000" w:firstRow="0" w:lastRow="0" w:firstColumn="1" w:lastColumn="0" w:oddVBand="0" w:evenVBand="0" w:oddHBand="0" w:evenHBand="0" w:firstRowFirstColumn="0" w:firstRowLastColumn="0" w:lastRowFirstColumn="0" w:lastRowLastColumn="0"/>
+            <w:tcW w:w="2364" w:type="dxa"/>
+          </w:tcPr>
+          <w:p>
+            <w:pPr>
+              <w:jc w:val="center"/>
+              <w:rPr>
+                <w:b w:val="0"/>
+                <w:highlight w:val="yellow"/>
+              </w:rPr>
+            </w:pPr>
             <w:r>
               <w:rPr>
                 <w:b w:val="0"/>
               </w:rPr>
               <w:t>cancelButtonImg</w:t>
             </w:r>
-            <w:proofErr w:type="spellEnd"/>
           </w:p>
         </w:tc>
         <w:tc>
@@ -3236,7 +3248,7 @@
           <w:p>
             <w:pPr>
               <w:jc w:val="center"/>
-              <w:cnfStyle w:val="000000100000" w:firstRow="0" w:lastRow="0" w:firstColumn="0" w:lastColumn="0" w:oddVBand="0" w:evenVBand="0" w:oddHBand="1" w:evenHBand="0" w:firstRowFirstColumn="0" w:firstRowLastColumn="0" w:lastRowFirstColumn="0" w:lastRowLastColumn="0"/>
+              <w:cnfStyle w:val="000000000000" w:firstRow="0" w:lastRow="0" w:firstColumn="0" w:lastColumn="0" w:oddVBand="0" w:evenVBand="0" w:oddHBand="0" w:evenHBand="0" w:firstRowFirstColumn="0" w:firstRowLastColumn="0" w:lastRowFirstColumn="0" w:lastRowLastColumn="0"/>
             </w:pPr>
             <w:r>
               <w:t>No</w:t>
@@ -3250,132 +3262,19 @@
           <w:p>
             <w:pPr>
               <w:jc w:val="center"/>
-              <w:cnfStyle w:val="000000100000" w:firstRow="0" w:lastRow="0" w:firstColumn="0" w:lastColumn="0" w:oddVBand="0" w:evenVBand="0" w:oddHBand="1" w:evenHBand="0" w:firstRowFirstColumn="0" w:firstRowLastColumn="0" w:lastRowFirstColumn="0" w:lastRowLastColumn="0"/>
-            </w:pPr>
-            <w:r>
-              <w:t xml:space="preserve">Relative path to the </w:t>
-            </w:r>
-            <w:r>
-              <w:t>cancel</w:t>
-            </w:r>
-            <w:r>
-              <w:t xml:space="preserve"> Button </w:t>
-            </w:r>
-            <w:r>
-              <w:t>Image</w:t>
-            </w:r>
-          </w:p>
-          <w:p>
-            <w:pPr>
-              <w:jc w:val="center"/>
-              <w:cnfStyle w:val="000000100000" w:firstRow="0" w:lastRow="0" w:firstColumn="0" w:lastColumn="0" w:oddVBand="0" w:evenVBand="0" w:oddHBand="1" w:evenHBand="0" w:firstRowFirstColumn="0" w:firstRowLastColumn="0" w:lastRowFirstColumn="0" w:lastRowLastColumn="0"/>
-            </w:pPr>
-            <w:r>
-              <w:t xml:space="preserve">(relative </w:t>
-            </w:r>
-            <w:proofErr w:type="spellStart"/>
-            <w:r>
-              <w:t>img</w:t>
-            </w:r>
-            <w:proofErr w:type="spellEnd"/>
-            <w:r>
-              <w:t>/ folder)</w:t>
-            </w:r>
-          </w:p>
-        </w:tc>
-        <w:tc>
-          <w:tcPr>
-            <w:tcW w:w="2311" w:type="dxa"/>
-          </w:tcPr>
-          <w:p>
-            <w:pPr>
-              <w:jc w:val="center"/>
-              <w:cnfStyle w:val="000000100000" w:firstRow="0" w:lastRow="0" w:firstColumn="0" w:lastColumn="0" w:oddVBand="0" w:evenVBand="0" w:oddHBand="1" w:evenHBand="0" w:firstRowFirstColumn="0" w:firstRowLastColumn="0" w:lastRowFirstColumn="0" w:lastRowLastColumn="0"/>
-            </w:pPr>
-            <w:r>
-              <w:t>Null</w:t>
-            </w:r>
-          </w:p>
-        </w:tc>
-      </w:tr>
-      <w:tr>
-        <w:tc>
-          <w:tcPr>
-            <w:cnfStyle w:val="001000000000" w:firstRow="0" w:lastRow="0" w:firstColumn="1" w:lastColumn="0" w:oddVBand="0" w:evenVBand="0" w:oddHBand="0" w:evenHBand="0" w:firstRowFirstColumn="0" w:firstRowLastColumn="0" w:lastRowFirstColumn="0" w:lastRowLastColumn="0"/>
-            <w:tcW w:w="2364" w:type="dxa"/>
-          </w:tcPr>
-          <w:p>
-            <w:pPr>
-              <w:jc w:val="center"/>
-              <w:rPr>
-                <w:b w:val="0"/>
-                <w:highlight w:val="yellow"/>
-              </w:rPr>
-            </w:pPr>
-            <w:proofErr w:type="spellStart"/>
-            <w:r>
-              <w:rPr>
-                <w:b w:val="0"/>
-              </w:rPr>
-              <w:t>backButtonImg</w:t>
-            </w:r>
-            <w:proofErr w:type="spellEnd"/>
-          </w:p>
-        </w:tc>
-        <w:tc>
-          <w:tcPr>
-            <w:tcW w:w="2310" w:type="dxa"/>
-          </w:tcPr>
-          <w:p>
-            <w:pPr>
-              <w:jc w:val="center"/>
-              <w:cnfStyle w:val="000000000000" w:firstRow="0" w:lastRow="0" w:firstColumn="0" w:lastColumn="0" w:oddVBand="0" w:evenVBand="0" w:oddHBand="0" w:evenHBand="0" w:firstRowFirstColumn="0" w:firstRowLastColumn="0" w:lastRowFirstColumn="0" w:lastRowLastColumn="0"/>
-            </w:pPr>
-            <w:r>
-              <w:t>No</w:t>
-            </w:r>
-          </w:p>
-        </w:tc>
-        <w:tc>
-          <w:tcPr>
-            <w:tcW w:w="3111" w:type="dxa"/>
-          </w:tcPr>
-          <w:p>
-            <w:pPr>
-              <w:jc w:val="center"/>
-              <w:cnfStyle w:val="000000000000" w:firstRow="0" w:lastRow="0" w:firstColumn="0" w:lastColumn="0" w:oddVBand="0" w:evenVBand="0" w:oddHBand="0" w:evenHBand="0" w:firstRowFirstColumn="0" w:firstRowLastColumn="0" w:lastRowFirstColumn="0" w:lastRowLastColumn="0"/>
-            </w:pPr>
-            <w:r>
-              <w:t xml:space="preserve">Relative path to the </w:t>
-            </w:r>
-            <w:r>
-              <w:t>back</w:t>
-            </w:r>
-            <w:r>
-              <w:br/>
-            </w:r>
-            <w:r>
-              <w:t xml:space="preserve">Button </w:t>
-            </w:r>
-            <w:r>
-              <w:t>Image</w:t>
-            </w:r>
-          </w:p>
-          <w:p>
-            <w:pPr>
-              <w:jc w:val="center"/>
-              <w:cnfStyle w:val="000000000000" w:firstRow="0" w:lastRow="0" w:firstColumn="0" w:lastColumn="0" w:oddVBand="0" w:evenVBand="0" w:oddHBand="0" w:evenHBand="0" w:firstRowFirstColumn="0" w:firstRowLastColumn="0" w:lastRowFirstColumn="0" w:lastRowLastColumn="0"/>
-            </w:pPr>
-            <w:r>
-              <w:t xml:space="preserve">(relative </w:t>
-            </w:r>
-            <w:proofErr w:type="spellStart"/>
-            <w:r>
-              <w:t>img</w:t>
-            </w:r>
-            <w:proofErr w:type="spellEnd"/>
-            <w:r>
-              <w:t>/ folder)</w:t>
+              <w:cnfStyle w:val="000000000000" w:firstRow="0" w:lastRow="0" w:firstColumn="0" w:lastColumn="0" w:oddVBand="0" w:evenVBand="0" w:oddHBand="0" w:evenHBand="0" w:firstRowFirstColumn="0" w:firstRowLastColumn="0" w:lastRowFirstColumn="0" w:lastRowLastColumn="0"/>
+            </w:pPr>
+            <w:r>
+              <w:t>Relative path to the cancel Button Image</w:t>
+            </w:r>
+          </w:p>
+          <w:p>
+            <w:pPr>
+              <w:jc w:val="center"/>
+              <w:cnfStyle w:val="000000000000" w:firstRow="0" w:lastRow="0" w:firstColumn="0" w:lastColumn="0" w:oddVBand="0" w:evenVBand="0" w:oddHBand="0" w:evenHBand="0" w:firstRowFirstColumn="0" w:firstRowLastColumn="0" w:lastRowFirstColumn="0" w:lastRowLastColumn="0"/>
+            </w:pPr>
+            <w:r>
+              <w:t>(relative img/ folder)</w:t>
             </w:r>
           </w:p>
         </w:tc>
@@ -3406,15 +3305,25 @@
           <w:p>
             <w:pPr>
               <w:jc w:val="center"/>
-            </w:pPr>
-            <w:proofErr w:type="spellStart"/>
-            <w:r>
-              <w:rPr>
-                <w:b w:val="0"/>
-              </w:rPr>
-              <w:t>buttonBackgroundColor</w:t>
-            </w:r>
-            <w:proofErr w:type="spellEnd"/>
+              <w:rPr>
+                <w:b w:val="0"/>
+                <w:highlight w:val="yellow"/>
+              </w:rPr>
+            </w:pPr>
+            <w:r>
+              <w:rPr>
+                <w:b w:val="0"/>
+                <w:highlight w:val="yellow"/>
+              </w:rPr>
+              <w:t>cancel</w:t>
+            </w:r>
+            <w:r>
+              <w:rPr>
+                <w:b w:val="0"/>
+                <w:highlight w:val="yellow"/>
+              </w:rPr>
+              <w:t>ButtonDesc</w:t>
+            </w:r>
           </w:p>
         </w:tc>
         <w:tc>
@@ -3425,8 +3334,14 @@
             <w:pPr>
               <w:jc w:val="center"/>
               <w:cnfStyle w:val="000000100000" w:firstRow="0" w:lastRow="0" w:firstColumn="0" w:lastColumn="0" w:oddVBand="0" w:evenVBand="0" w:oddHBand="1" w:evenHBand="0" w:firstRowFirstColumn="0" w:firstRowLastColumn="0" w:lastRowFirstColumn="0" w:lastRowLastColumn="0"/>
-            </w:pPr>
-            <w:r>
+              <w:rPr>
+                <w:highlight w:val="yellow"/>
+              </w:rPr>
+            </w:pPr>
+            <w:r>
+              <w:rPr>
+                <w:highlight w:val="yellow"/>
+              </w:rPr>
               <w:t>No</w:t>
             </w:r>
           </w:p>
@@ -3439,135 +3354,101 @@
             <w:pPr>
               <w:jc w:val="center"/>
               <w:cnfStyle w:val="000000100000" w:firstRow="0" w:lastRow="0" w:firstColumn="0" w:lastColumn="0" w:oddVBand="0" w:evenVBand="0" w:oddHBand="1" w:evenHBand="0" w:firstRowFirstColumn="0" w:firstRowLastColumn="0" w:lastRowFirstColumn="0" w:lastRowLastColumn="0"/>
-            </w:pPr>
-            <w:r>
-              <w:t>Hex Colour</w:t>
-            </w:r>
-            <w:r>
-              <w:t xml:space="preserve"> String</w:t>
+              <w:rPr>
+                <w:highlight w:val="yellow"/>
+              </w:rPr>
+            </w:pPr>
+            <w:r>
+              <w:rPr>
+                <w:highlight w:val="yellow"/>
+              </w:rPr>
+              <w:t>any String</w:t>
+            </w:r>
+          </w:p>
+        </w:tc>
+        <w:tc>
+          <w:tcPr>
+            <w:tcW w:w="2311" w:type="dxa"/>
+          </w:tcPr>
+          <w:p>
+            <w:pPr>
+              <w:jc w:val="center"/>
+              <w:cnfStyle w:val="000000100000" w:firstRow="0" w:lastRow="0" w:firstColumn="0" w:lastColumn="0" w:oddVBand="0" w:evenVBand="0" w:oddHBand="1" w:evenHBand="0" w:firstRowFirstColumn="0" w:firstRowLastColumn="0" w:lastRowFirstColumn="0" w:lastRowLastColumn="0"/>
+              <w:rPr>
+                <w:highlight w:val="yellow"/>
+              </w:rPr>
+            </w:pPr>
+            <w:r>
+              <w:rPr>
+                <w:highlight w:val="yellow"/>
+              </w:rPr>
+              <w:t>Cancel</w:t>
+            </w:r>
+            <w:bookmarkStart w:id="2" w:name="_GoBack"/>
+            <w:bookmarkEnd w:id="2"/>
+          </w:p>
+        </w:tc>
+      </w:tr>
+      <w:tr>
+        <w:tc>
+          <w:tcPr>
+            <w:cnfStyle w:val="001000000000" w:firstRow="0" w:lastRow="0" w:firstColumn="1" w:lastColumn="0" w:oddVBand="0" w:evenVBand="0" w:oddHBand="0" w:evenHBand="0" w:firstRowFirstColumn="0" w:firstRowLastColumn="0" w:lastRowFirstColumn="0" w:lastRowLastColumn="0"/>
+            <w:tcW w:w="2364" w:type="dxa"/>
+          </w:tcPr>
+          <w:p>
+            <w:pPr>
+              <w:jc w:val="center"/>
+              <w:rPr>
+                <w:b w:val="0"/>
+                <w:highlight w:val="yellow"/>
+              </w:rPr>
+            </w:pPr>
+            <w:r>
+              <w:rPr>
+                <w:b w:val="0"/>
+              </w:rPr>
+              <w:t>backButtonImg</w:t>
+            </w:r>
+          </w:p>
+        </w:tc>
+        <w:tc>
+          <w:tcPr>
+            <w:tcW w:w="2310" w:type="dxa"/>
+          </w:tcPr>
+          <w:p>
+            <w:pPr>
+              <w:jc w:val="center"/>
+              <w:cnfStyle w:val="000000000000" w:firstRow="0" w:lastRow="0" w:firstColumn="0" w:lastColumn="0" w:oddVBand="0" w:evenVBand="0" w:oddHBand="0" w:evenHBand="0" w:firstRowFirstColumn="0" w:firstRowLastColumn="0" w:lastRowFirstColumn="0" w:lastRowLastColumn="0"/>
+            </w:pPr>
+            <w:r>
+              <w:t>No</w:t>
+            </w:r>
+          </w:p>
+        </w:tc>
+        <w:tc>
+          <w:tcPr>
+            <w:tcW w:w="3111" w:type="dxa"/>
+          </w:tcPr>
+          <w:p>
+            <w:pPr>
+              <w:jc w:val="center"/>
+              <w:cnfStyle w:val="000000000000" w:firstRow="0" w:lastRow="0" w:firstColumn="0" w:lastColumn="0" w:oddVBand="0" w:evenVBand="0" w:oddHBand="0" w:evenHBand="0" w:firstRowFirstColumn="0" w:firstRowLastColumn="0" w:lastRowFirstColumn="0" w:lastRowLastColumn="0"/>
+            </w:pPr>
+            <w:r>
+              <w:t>Relative path to the back</w:t>
             </w:r>
             <w:r>
               <w:br/>
-            </w:r>
-            <w:r>
-              <w:t>(e.g. #000000)</w:t>
-            </w:r>
-          </w:p>
-        </w:tc>
-        <w:tc>
-          <w:tcPr>
-            <w:tcW w:w="2311" w:type="dxa"/>
-          </w:tcPr>
-          <w:p>
-            <w:pPr>
-              <w:jc w:val="center"/>
-              <w:cnfStyle w:val="000000100000" w:firstRow="0" w:lastRow="0" w:firstColumn="0" w:lastColumn="0" w:oddVBand="0" w:evenVBand="0" w:oddHBand="1" w:evenHBand="0" w:firstRowFirstColumn="0" w:firstRowLastColumn="0" w:lastRowFirstColumn="0" w:lastRowLastColumn="0"/>
-            </w:pPr>
-            <w:r>
-              <w:rPr>
-                <w:highlight w:val="yellow"/>
-              </w:rPr>
-              <w:t>"#</w:t>
-            </w:r>
-            <w:r>
-              <w:rPr>
-                <w:highlight w:val="yellow"/>
-              </w:rPr>
-              <w:t>BABABA</w:t>
-            </w:r>
-            <w:r>
-              <w:rPr>
-                <w:highlight w:val="yellow"/>
-              </w:rPr>
-              <w:t>"</w:t>
-            </w:r>
-            <w:r>
-              <w:rPr>
-                <w:highlight w:val="yellow"/>
-              </w:rPr>
-              <w:br/>
-              <w:t>(</w:t>
-            </w:r>
-            <w:r>
-              <w:rPr>
-                <w:highlight w:val="yellow"/>
-              </w:rPr>
-              <w:t>grey</w:t>
-            </w:r>
-            <w:r>
-              <w:rPr>
-                <w:highlight w:val="yellow"/>
-              </w:rPr>
-              <w:t>)</w:t>
-            </w:r>
-          </w:p>
-        </w:tc>
-      </w:tr>
-      <w:tr>
-        <w:tc>
-          <w:tcPr>
-            <w:cnfStyle w:val="001000000000" w:firstRow="0" w:lastRow="0" w:firstColumn="1" w:lastColumn="0" w:oddVBand="0" w:evenVBand="0" w:oddHBand="0" w:evenHBand="0" w:firstRowFirstColumn="0" w:firstRowLastColumn="0" w:lastRowFirstColumn="0" w:lastRowLastColumn="0"/>
-            <w:tcW w:w="2364" w:type="dxa"/>
-          </w:tcPr>
-          <w:p>
-            <w:pPr>
-              <w:jc w:val="center"/>
-              <w:rPr>
-                <w:b w:val="0"/>
-              </w:rPr>
-            </w:pPr>
-            <w:proofErr w:type="spellStart"/>
-            <w:r>
-              <w:rPr>
-                <w:b w:val="0"/>
-              </w:rPr>
-              <w:t>shortcutImage</w:t>
-            </w:r>
-            <w:proofErr w:type="spellEnd"/>
-          </w:p>
-        </w:tc>
-        <w:tc>
-          <w:tcPr>
-            <w:tcW w:w="2310" w:type="dxa"/>
-          </w:tcPr>
-          <w:p>
-            <w:pPr>
-              <w:jc w:val="center"/>
-              <w:cnfStyle w:val="000000000000" w:firstRow="0" w:lastRow="0" w:firstColumn="0" w:lastColumn="0" w:oddVBand="0" w:evenVBand="0" w:oddHBand="0" w:evenHBand="0" w:firstRowFirstColumn="0" w:firstRowLastColumn="0" w:lastRowFirstColumn="0" w:lastRowLastColumn="0"/>
-            </w:pPr>
-            <w:r>
-              <w:t>No</w:t>
-            </w:r>
-          </w:p>
-        </w:tc>
-        <w:tc>
-          <w:tcPr>
-            <w:tcW w:w="3111" w:type="dxa"/>
-          </w:tcPr>
-          <w:p>
-            <w:pPr>
-              <w:jc w:val="center"/>
-              <w:cnfStyle w:val="000000000000" w:firstRow="0" w:lastRow="0" w:firstColumn="0" w:lastColumn="0" w:oddVBand="0" w:evenVBand="0" w:oddHBand="0" w:evenHBand="0" w:firstRowFirstColumn="0" w:firstRowLastColumn="0" w:lastRowFirstColumn="0" w:lastRowLastColumn="0"/>
-            </w:pPr>
-            <w:r>
-              <w:t>Relative path to the shortcut Image</w:t>
-            </w:r>
-          </w:p>
-          <w:p>
-            <w:pPr>
-              <w:jc w:val="center"/>
-              <w:cnfStyle w:val="000000000000" w:firstRow="0" w:lastRow="0" w:firstColumn="0" w:lastColumn="0" w:oddVBand="0" w:evenVBand="0" w:oddHBand="0" w:evenHBand="0" w:firstRowFirstColumn="0" w:firstRowLastColumn="0" w:lastRowFirstColumn="0" w:lastRowLastColumn="0"/>
-            </w:pPr>
-            <w:r>
-              <w:t xml:space="preserve">(relative </w:t>
-            </w:r>
-            <w:proofErr w:type="spellStart"/>
-            <w:r>
-              <w:t>img</w:t>
-            </w:r>
-            <w:proofErr w:type="spellEnd"/>
-            <w:r>
-              <w:t>/ folder)</w:t>
+              <w:t>Button Image</w:t>
+            </w:r>
+          </w:p>
+          <w:p>
+            <w:pPr>
+              <w:jc w:val="center"/>
+              <w:cnfStyle w:val="000000000000" w:firstRow="0" w:lastRow="0" w:firstColumn="0" w:lastColumn="0" w:oddVBand="0" w:evenVBand="0" w:oddHBand="0" w:evenHBand="0" w:firstRowFirstColumn="0" w:firstRowLastColumn="0" w:lastRowFirstColumn="0" w:lastRowLastColumn="0"/>
+            </w:pPr>
+            <w:r>
+              <w:t>(relative img/ folder)</w:t>
             </w:r>
           </w:p>
         </w:tc>
@@ -3600,16 +3481,249 @@
               <w:jc w:val="center"/>
               <w:rPr>
                 <w:b w:val="0"/>
-              </w:rPr>
-            </w:pPr>
-            <w:proofErr w:type="spellStart"/>
+                <w:highlight w:val="yellow"/>
+              </w:rPr>
+            </w:pPr>
+            <w:r>
+              <w:rPr>
+                <w:b w:val="0"/>
+                <w:highlight w:val="yellow"/>
+              </w:rPr>
+              <w:t>backButtonDesc</w:t>
+            </w:r>
+          </w:p>
+        </w:tc>
+        <w:tc>
+          <w:tcPr>
+            <w:tcW w:w="2310" w:type="dxa"/>
+          </w:tcPr>
+          <w:p>
+            <w:pPr>
+              <w:jc w:val="center"/>
+              <w:cnfStyle w:val="000000100000" w:firstRow="0" w:lastRow="0" w:firstColumn="0" w:lastColumn="0" w:oddVBand="0" w:evenVBand="0" w:oddHBand="1" w:evenHBand="0" w:firstRowFirstColumn="0" w:firstRowLastColumn="0" w:lastRowFirstColumn="0" w:lastRowLastColumn="0"/>
+              <w:rPr>
+                <w:highlight w:val="yellow"/>
+              </w:rPr>
+            </w:pPr>
+            <w:r>
+              <w:rPr>
+                <w:highlight w:val="yellow"/>
+              </w:rPr>
+              <w:t>No</w:t>
+            </w:r>
+          </w:p>
+        </w:tc>
+        <w:tc>
+          <w:tcPr>
+            <w:tcW w:w="3111" w:type="dxa"/>
+          </w:tcPr>
+          <w:p>
+            <w:pPr>
+              <w:jc w:val="center"/>
+              <w:cnfStyle w:val="000000100000" w:firstRow="0" w:lastRow="0" w:firstColumn="0" w:lastColumn="0" w:oddVBand="0" w:evenVBand="0" w:oddHBand="1" w:evenHBand="0" w:firstRowFirstColumn="0" w:firstRowLastColumn="0" w:lastRowFirstColumn="0" w:lastRowLastColumn="0"/>
+              <w:rPr>
+                <w:highlight w:val="yellow"/>
+              </w:rPr>
+            </w:pPr>
+            <w:r>
+              <w:rPr>
+                <w:highlight w:val="yellow"/>
+              </w:rPr>
+              <w:t>any String</w:t>
+            </w:r>
+          </w:p>
+        </w:tc>
+        <w:tc>
+          <w:tcPr>
+            <w:tcW w:w="2311" w:type="dxa"/>
+          </w:tcPr>
+          <w:p>
+            <w:pPr>
+              <w:jc w:val="center"/>
+              <w:cnfStyle w:val="000000100000" w:firstRow="0" w:lastRow="0" w:firstColumn="0" w:lastColumn="0" w:oddVBand="0" w:evenVBand="0" w:oddHBand="1" w:evenHBand="0" w:firstRowFirstColumn="0" w:firstRowLastColumn="0" w:lastRowFirstColumn="0" w:lastRowLastColumn="0"/>
+              <w:rPr>
+                <w:highlight w:val="yellow"/>
+              </w:rPr>
+            </w:pPr>
+            <w:r>
+              <w:rPr>
+                <w:highlight w:val="yellow"/>
+              </w:rPr>
+              <w:t>Back</w:t>
+            </w:r>
+          </w:p>
+        </w:tc>
+      </w:tr>
+      <w:tr>
+        <w:tc>
+          <w:tcPr>
+            <w:cnfStyle w:val="001000000000" w:firstRow="0" w:lastRow="0" w:firstColumn="1" w:lastColumn="0" w:oddVBand="0" w:evenVBand="0" w:oddHBand="0" w:evenHBand="0" w:firstRowFirstColumn="0" w:firstRowLastColumn="0" w:lastRowFirstColumn="0" w:lastRowLastColumn="0"/>
+            <w:tcW w:w="2364" w:type="dxa"/>
+          </w:tcPr>
+          <w:p>
+            <w:pPr>
+              <w:jc w:val="center"/>
+            </w:pPr>
+            <w:r>
+              <w:rPr>
+                <w:b w:val="0"/>
+              </w:rPr>
+              <w:t>buttonBackgroundColor</w:t>
+            </w:r>
+          </w:p>
+        </w:tc>
+        <w:tc>
+          <w:tcPr>
+            <w:tcW w:w="2310" w:type="dxa"/>
+          </w:tcPr>
+          <w:p>
+            <w:pPr>
+              <w:jc w:val="center"/>
+              <w:cnfStyle w:val="000000000000" w:firstRow="0" w:lastRow="0" w:firstColumn="0" w:lastColumn="0" w:oddVBand="0" w:evenVBand="0" w:oddHBand="0" w:evenHBand="0" w:firstRowFirstColumn="0" w:firstRowLastColumn="0" w:lastRowFirstColumn="0" w:lastRowLastColumn="0"/>
+            </w:pPr>
+            <w:r>
+              <w:t>No</w:t>
+            </w:r>
+          </w:p>
+        </w:tc>
+        <w:tc>
+          <w:tcPr>
+            <w:tcW w:w="3111" w:type="dxa"/>
+          </w:tcPr>
+          <w:p>
+            <w:pPr>
+              <w:jc w:val="center"/>
+              <w:cnfStyle w:val="000000000000" w:firstRow="0" w:lastRow="0" w:firstColumn="0" w:lastColumn="0" w:oddVBand="0" w:evenVBand="0" w:oddHBand="0" w:evenHBand="0" w:firstRowFirstColumn="0" w:firstRowLastColumn="0" w:lastRowFirstColumn="0" w:lastRowLastColumn="0"/>
+            </w:pPr>
+            <w:r>
+              <w:t>Hex Colour String</w:t>
+            </w:r>
+            <w:r>
+              <w:br/>
+              <w:t>(e.g. #000000)</w:t>
+            </w:r>
+          </w:p>
+        </w:tc>
+        <w:tc>
+          <w:tcPr>
+            <w:tcW w:w="2311" w:type="dxa"/>
+          </w:tcPr>
+          <w:p>
+            <w:pPr>
+              <w:jc w:val="center"/>
+              <w:cnfStyle w:val="000000000000" w:firstRow="0" w:lastRow="0" w:firstColumn="0" w:lastColumn="0" w:oddVBand="0" w:evenVBand="0" w:oddHBand="0" w:evenHBand="0" w:firstRowFirstColumn="0" w:firstRowLastColumn="0" w:lastRowFirstColumn="0" w:lastRowLastColumn="0"/>
+            </w:pPr>
+            <w:r>
+              <w:rPr>
+                <w:highlight w:val="yellow"/>
+              </w:rPr>
+              <w:t>"#BABABA"</w:t>
+            </w:r>
+            <w:r>
+              <w:rPr>
+                <w:highlight w:val="yellow"/>
+              </w:rPr>
+              <w:br/>
+              <w:t>(grey)</w:t>
+            </w:r>
+          </w:p>
+        </w:tc>
+      </w:tr>
+      <w:tr>
+        <w:trPr>
+          <w:cnfStyle w:val="000000100000" w:firstRow="0" w:lastRow="0" w:firstColumn="0" w:lastColumn="0" w:oddVBand="0" w:evenVBand="0" w:oddHBand="1" w:evenHBand="0" w:firstRowFirstColumn="0" w:firstRowLastColumn="0" w:lastRowFirstColumn="0" w:lastRowLastColumn="0"/>
+        </w:trPr>
+        <w:tc>
+          <w:tcPr>
+            <w:cnfStyle w:val="001000000000" w:firstRow="0" w:lastRow="0" w:firstColumn="1" w:lastColumn="0" w:oddVBand="0" w:evenVBand="0" w:oddHBand="0" w:evenHBand="0" w:firstRowFirstColumn="0" w:firstRowLastColumn="0" w:lastRowFirstColumn="0" w:lastRowLastColumn="0"/>
+            <w:tcW w:w="2364" w:type="dxa"/>
+          </w:tcPr>
+          <w:p>
+            <w:pPr>
+              <w:jc w:val="center"/>
+              <w:rPr>
+                <w:b w:val="0"/>
+              </w:rPr>
+            </w:pPr>
+            <w:r>
+              <w:rPr>
+                <w:b w:val="0"/>
+              </w:rPr>
+              <w:t>shortcutImage</w:t>
+            </w:r>
+          </w:p>
+        </w:tc>
+        <w:tc>
+          <w:tcPr>
+            <w:tcW w:w="2310" w:type="dxa"/>
+          </w:tcPr>
+          <w:p>
+            <w:pPr>
+              <w:jc w:val="center"/>
+              <w:cnfStyle w:val="000000100000" w:firstRow="0" w:lastRow="0" w:firstColumn="0" w:lastColumn="0" w:oddVBand="0" w:evenVBand="0" w:oddHBand="1" w:evenHBand="0" w:firstRowFirstColumn="0" w:firstRowLastColumn="0" w:lastRowFirstColumn="0" w:lastRowLastColumn="0"/>
+            </w:pPr>
+            <w:r>
+              <w:t>No</w:t>
+            </w:r>
+          </w:p>
+        </w:tc>
+        <w:tc>
+          <w:tcPr>
+            <w:tcW w:w="3111" w:type="dxa"/>
+          </w:tcPr>
+          <w:p>
+            <w:pPr>
+              <w:jc w:val="center"/>
+              <w:cnfStyle w:val="000000100000" w:firstRow="0" w:lastRow="0" w:firstColumn="0" w:lastColumn="0" w:oddVBand="0" w:evenVBand="0" w:oddHBand="1" w:evenHBand="0" w:firstRowFirstColumn="0" w:firstRowLastColumn="0" w:lastRowFirstColumn="0" w:lastRowLastColumn="0"/>
+            </w:pPr>
+            <w:r>
+              <w:t>Relative path to the shortcut Image</w:t>
+            </w:r>
+          </w:p>
+          <w:p>
+            <w:pPr>
+              <w:jc w:val="center"/>
+              <w:cnfStyle w:val="000000100000" w:firstRow="0" w:lastRow="0" w:firstColumn="0" w:lastColumn="0" w:oddVBand="0" w:evenVBand="0" w:oddHBand="1" w:evenHBand="0" w:firstRowFirstColumn="0" w:firstRowLastColumn="0" w:lastRowFirstColumn="0" w:lastRowLastColumn="0"/>
+            </w:pPr>
+            <w:r>
+              <w:t>(relative img/ folder)</w:t>
+            </w:r>
+          </w:p>
+        </w:tc>
+        <w:tc>
+          <w:tcPr>
+            <w:tcW w:w="2311" w:type="dxa"/>
+          </w:tcPr>
+          <w:p>
+            <w:pPr>
+              <w:jc w:val="center"/>
+              <w:cnfStyle w:val="000000100000" w:firstRow="0" w:lastRow="0" w:firstColumn="0" w:lastColumn="0" w:oddVBand="0" w:evenVBand="0" w:oddHBand="1" w:evenHBand="0" w:firstRowFirstColumn="0" w:firstRowLastColumn="0" w:lastRowFirstColumn="0" w:lastRowLastColumn="0"/>
+            </w:pPr>
+            <w:r>
+              <w:t>Null</w:t>
+            </w:r>
+          </w:p>
+        </w:tc>
+      </w:tr>
+      <w:tr>
+        <w:tc>
+          <w:tcPr>
+            <w:cnfStyle w:val="001000000000" w:firstRow="0" w:lastRow="0" w:firstColumn="1" w:lastColumn="0" w:oddVBand="0" w:evenVBand="0" w:oddHBand="0" w:evenHBand="0" w:firstRowFirstColumn="0" w:firstRowLastColumn="0" w:lastRowFirstColumn="0" w:lastRowLastColumn="0"/>
+            <w:tcW w:w="2364" w:type="dxa"/>
+          </w:tcPr>
+          <w:p>
+            <w:pPr>
+              <w:jc w:val="center"/>
+              <w:rPr>
+                <w:b w:val="0"/>
+              </w:rPr>
+            </w:pPr>
             <w:r>
               <w:rPr>
                 <w:b w:val="0"/>
               </w:rPr>
               <w:t>singlePage</w:t>
             </w:r>
-            <w:proofErr w:type="spellEnd"/>
           </w:p>
         </w:tc>
         <w:tc>
@@ -3619,7 +3733,7 @@
           <w:p>
             <w:pPr>
               <w:jc w:val="center"/>
-              <w:cnfStyle w:val="000000100000" w:firstRow="0" w:lastRow="0" w:firstColumn="0" w:lastColumn="0" w:oddVBand="0" w:evenVBand="0" w:oddHBand="1" w:evenHBand="0" w:firstRowFirstColumn="0" w:firstRowLastColumn="0" w:lastRowFirstColumn="0" w:lastRowLastColumn="0"/>
+              <w:cnfStyle w:val="000000000000" w:firstRow="0" w:lastRow="0" w:firstColumn="0" w:lastColumn="0" w:oddVBand="0" w:evenVBand="0" w:oddHBand="0" w:evenHBand="0" w:firstRowFirstColumn="0" w:firstRowLastColumn="0" w:lastRowFirstColumn="0" w:lastRowLastColumn="0"/>
             </w:pPr>
             <w:r>
               <w:t>No</w:t>
@@ -3633,13 +3747,11 @@
           <w:p>
             <w:pPr>
               <w:jc w:val="center"/>
-              <w:cnfStyle w:val="000000100000" w:firstRow="0" w:lastRow="0" w:firstColumn="0" w:lastColumn="0" w:oddVBand="0" w:evenVBand="0" w:oddHBand="1" w:evenHBand="0" w:firstRowFirstColumn="0" w:firstRowLastColumn="0" w:lastRowFirstColumn="0" w:lastRowLastColumn="0"/>
-            </w:pPr>
-            <w:proofErr w:type="spellStart"/>
+              <w:cnfStyle w:val="000000000000" w:firstRow="0" w:lastRow="0" w:firstColumn="0" w:lastColumn="0" w:oddVBand="0" w:evenVBand="0" w:oddHBand="0" w:evenHBand="0" w:firstRowFirstColumn="0" w:firstRowLastColumn="0" w:lastRowFirstColumn="0" w:lastRowLastColumn="0"/>
+            </w:pPr>
             <w:r>
               <w:t>true|false</w:t>
             </w:r>
-            <w:proofErr w:type="spellEnd"/>
           </w:p>
         </w:tc>
         <w:tc>
@@ -3649,7 +3761,7 @@
           <w:p>
             <w:pPr>
               <w:jc w:val="center"/>
-              <w:cnfStyle w:val="000000100000" w:firstRow="0" w:lastRow="0" w:firstColumn="0" w:lastColumn="0" w:oddVBand="0" w:evenVBand="0" w:oddHBand="1" w:evenHBand="0" w:firstRowFirstColumn="0" w:firstRowLastColumn="0" w:lastRowFirstColumn="0" w:lastRowLastColumn="0"/>
+              <w:cnfStyle w:val="000000000000" w:firstRow="0" w:lastRow="0" w:firstColumn="0" w:lastColumn="0" w:oddVBand="0" w:evenVBand="0" w:oddHBand="0" w:evenHBand="0" w:firstRowFirstColumn="0" w:firstRowLastColumn="0" w:lastRowFirstColumn="0" w:lastRowLastColumn="0"/>
             </w:pPr>
             <w:r>
               <w:t>false</w:t>
@@ -4188,11 +4300,9 @@
               <w:jc w:val="center"/>
               <w:cnfStyle w:val="000000100000" w:firstRow="0" w:lastRow="0" w:firstColumn="0" w:lastColumn="0" w:oddVBand="0" w:evenVBand="0" w:oddHBand="1" w:evenHBand="0" w:firstRowFirstColumn="0" w:firstRowLastColumn="0" w:lastRowFirstColumn="0" w:lastRowLastColumn="0"/>
             </w:pPr>
-            <w:proofErr w:type="spellStart"/>
             <w:r>
               <w:t>always|true|notIfReached|never|false</w:t>
             </w:r>
-            <w:proofErr w:type="spellEnd"/>
           </w:p>
         </w:tc>
         <w:tc>
@@ -4204,11 +4314,9 @@
               <w:jc w:val="center"/>
               <w:cnfStyle w:val="000000100000" w:firstRow="0" w:lastRow="0" w:firstColumn="0" w:lastColumn="0" w:oddVBand="0" w:evenVBand="0" w:oddHBand="1" w:evenHBand="0" w:firstRowFirstColumn="0" w:firstRowLastColumn="0" w:lastRowFirstColumn="0" w:lastRowLastColumn="0"/>
             </w:pPr>
-            <w:proofErr w:type="spellStart"/>
             <w:r>
               <w:t>notIfReached</w:t>
             </w:r>
-            <w:proofErr w:type="spellEnd"/>
           </w:p>
         </w:tc>
       </w:tr>
@@ -4292,14 +4400,12 @@
                 <w:b w:val="0"/>
               </w:rPr>
             </w:pPr>
-            <w:proofErr w:type="spellStart"/>
             <w:r>
               <w:rPr>
                 <w:b w:val="0"/>
               </w:rPr>
               <w:t>img</w:t>
             </w:r>
-            <w:proofErr w:type="spellEnd"/>
           </w:p>
         </w:tc>
         <w:tc>
@@ -4335,15 +4441,7 @@
               <w:cnfStyle w:val="000000100000" w:firstRow="0" w:lastRow="0" w:firstColumn="0" w:lastColumn="0" w:oddVBand="0" w:evenVBand="0" w:oddHBand="1" w:evenHBand="0" w:firstRowFirstColumn="0" w:firstRowLastColumn="0" w:lastRowFirstColumn="0" w:lastRowLastColumn="0"/>
             </w:pPr>
             <w:r>
-              <w:t xml:space="preserve">(relative </w:t>
-            </w:r>
-            <w:proofErr w:type="spellStart"/>
-            <w:r>
-              <w:t>img</w:t>
-            </w:r>
-            <w:proofErr w:type="spellEnd"/>
-            <w:r>
-              <w:t>/ folder)</w:t>
+              <w:t>(relative img/ folder)</w:t>
             </w:r>
           </w:p>
         </w:tc>
@@ -4442,14 +4540,12 @@
                 <w:b w:val="0"/>
               </w:rPr>
             </w:pPr>
-            <w:proofErr w:type="spellStart"/>
             <w:r>
               <w:rPr>
                 <w:b w:val="0"/>
               </w:rPr>
               <w:t>backgroundColor</w:t>
             </w:r>
-            <w:proofErr w:type="spellEnd"/>
           </w:p>
         </w:tc>
         <w:tc>
@@ -4688,11 +4784,9 @@
               <w:jc w:val="center"/>
               <w:cnfStyle w:val="000000000000" w:firstRow="0" w:lastRow="0" w:firstColumn="0" w:lastColumn="0" w:oddVBand="0" w:evenVBand="0" w:oddHBand="0" w:evenHBand="0" w:firstRowFirstColumn="0" w:firstRowLastColumn="0" w:lastRowFirstColumn="0" w:lastRowLastColumn="0"/>
             </w:pPr>
-            <w:proofErr w:type="spellStart"/>
             <w:r>
               <w:t>true|false</w:t>
             </w:r>
-            <w:proofErr w:type="spellEnd"/>
           </w:p>
         </w:tc>
         <w:tc>
@@ -4757,11 +4851,9 @@
               <w:jc w:val="center"/>
               <w:cnfStyle w:val="000000100000" w:firstRow="0" w:lastRow="0" w:firstColumn="0" w:lastColumn="0" w:oddVBand="0" w:evenVBand="0" w:oddHBand="1" w:evenHBand="0" w:firstRowFirstColumn="0" w:firstRowLastColumn="0" w:lastRowFirstColumn="0" w:lastRowLastColumn="0"/>
             </w:pPr>
-            <w:proofErr w:type="spellStart"/>
             <w:r>
               <w:t>true|false</w:t>
             </w:r>
-            <w:proofErr w:type="spellEnd"/>
           </w:p>
         </w:tc>
         <w:tc>
@@ -4792,14 +4884,12 @@
                 <w:b w:val="0"/>
               </w:rPr>
             </w:pPr>
-            <w:proofErr w:type="spellStart"/>
             <w:r>
               <w:rPr>
                 <w:b w:val="0"/>
               </w:rPr>
               <w:t>crossColor</w:t>
             </w:r>
-            <w:proofErr w:type="spellEnd"/>
           </w:p>
         </w:tc>
         <w:tc>
@@ -4874,14 +4964,12 @@
                 <w:b w:val="0"/>
               </w:rPr>
             </w:pPr>
-            <w:proofErr w:type="spellStart"/>
             <w:r>
               <w:rPr>
                 <w:b w:val="0"/>
               </w:rPr>
               <w:t>showBack</w:t>
             </w:r>
-            <w:proofErr w:type="spellEnd"/>
           </w:p>
         </w:tc>
         <w:tc>
@@ -4907,11 +4995,9 @@
               <w:jc w:val="center"/>
               <w:cnfStyle w:val="000000100000" w:firstRow="0" w:lastRow="0" w:firstColumn="0" w:lastColumn="0" w:oddVBand="0" w:evenVBand="0" w:oddHBand="1" w:evenHBand="0" w:firstRowFirstColumn="0" w:firstRowLastColumn="0" w:lastRowFirstColumn="0" w:lastRowLastColumn="0"/>
             </w:pPr>
-            <w:proofErr w:type="spellStart"/>
             <w:r>
               <w:t>true|false</w:t>
             </w:r>
-            <w:proofErr w:type="spellEnd"/>
           </w:p>
         </w:tc>
         <w:tc>
@@ -4942,14 +5028,12 @@
                 <w:b w:val="0"/>
               </w:rPr>
             </w:pPr>
-            <w:proofErr w:type="spellStart"/>
             <w:r>
               <w:rPr>
                 <w:b w:val="0"/>
               </w:rPr>
               <w:t>showCancel</w:t>
             </w:r>
-            <w:proofErr w:type="spellEnd"/>
           </w:p>
         </w:tc>
         <w:tc>
@@ -4975,11 +5059,9 @@
               <w:jc w:val="center"/>
               <w:cnfStyle w:val="000000000000" w:firstRow="0" w:lastRow="0" w:firstColumn="0" w:lastColumn="0" w:oddVBand="0" w:evenVBand="0" w:oddHBand="0" w:evenHBand="0" w:firstRowFirstColumn="0" w:firstRowLastColumn="0" w:lastRowFirstColumn="0" w:lastRowLastColumn="0"/>
             </w:pPr>
-            <w:proofErr w:type="spellStart"/>
             <w:r>
               <w:t>true|false</w:t>
             </w:r>
-            <w:proofErr w:type="spellEnd"/>
           </w:p>
         </w:tc>
         <w:tc>
@@ -5013,19 +5095,11 @@
                 <w:b w:val="0"/>
               </w:rPr>
             </w:pPr>
-            <w:proofErr w:type="spellStart"/>
-            <w:r>
-              <w:rPr>
-                <w:b w:val="0"/>
-              </w:rPr>
-              <w:t>showForward</w:t>
-            </w:r>
-            <w:proofErr w:type="spellEnd"/>
-            <w:r>
-              <w:rPr>
-                <w:b w:val="0"/>
-              </w:rPr>
-              <w:t xml:space="preserve"> </w:t>
+            <w:r>
+              <w:rPr>
+                <w:b w:val="0"/>
+              </w:rPr>
+              <w:t xml:space="preserve">showForward </w:t>
             </w:r>
           </w:p>
         </w:tc>
@@ -5052,11 +5126,9 @@
               <w:jc w:val="center"/>
               <w:cnfStyle w:val="000000100000" w:firstRow="0" w:lastRow="0" w:firstColumn="0" w:lastColumn="0" w:oddVBand="0" w:evenVBand="0" w:oddHBand="1" w:evenHBand="0" w:firstRowFirstColumn="0" w:firstRowLastColumn="0" w:lastRowFirstColumn="0" w:lastRowLastColumn="0"/>
             </w:pPr>
-            <w:proofErr w:type="spellStart"/>
             <w:r>
               <w:t>true|false</w:t>
             </w:r>
-            <w:proofErr w:type="spellEnd"/>
           </w:p>
         </w:tc>
         <w:tc>
@@ -5428,11 +5500,9 @@
               <w:jc w:val="center"/>
               <w:cnfStyle w:val="000000000000" w:firstRow="0" w:lastRow="0" w:firstColumn="0" w:lastColumn="0" w:oddVBand="0" w:evenVBand="0" w:oddHBand="0" w:evenHBand="0" w:firstRowFirstColumn="0" w:firstRowLastColumn="0" w:lastRowFirstColumn="0" w:lastRowLastColumn="0"/>
             </w:pPr>
-            <w:proofErr w:type="spellStart"/>
             <w:r>
               <w:t>always|true|notIfReached|never|false</w:t>
             </w:r>
-            <w:proofErr w:type="spellEnd"/>
           </w:p>
         </w:tc>
         <w:tc>
@@ -5444,11 +5514,9 @@
               <w:jc w:val="center"/>
               <w:cnfStyle w:val="000000000000" w:firstRow="0" w:lastRow="0" w:firstColumn="0" w:lastColumn="0" w:oddVBand="0" w:evenVBand="0" w:oddHBand="0" w:evenHBand="0" w:firstRowFirstColumn="0" w:firstRowLastColumn="0" w:lastRowFirstColumn="0" w:lastRowLastColumn="0"/>
             </w:pPr>
-            <w:proofErr w:type="spellStart"/>
             <w:r>
               <w:t>notIfReached</w:t>
             </w:r>
-            <w:proofErr w:type="spellEnd"/>
           </w:p>
         </w:tc>
       </w:tr>
@@ -5599,14 +5667,12 @@
                 <w:b w:val="0"/>
               </w:rPr>
             </w:pPr>
-            <w:proofErr w:type="spellStart"/>
             <w:r>
               <w:rPr>
                 <w:b w:val="0"/>
               </w:rPr>
               <w:t>disableField</w:t>
             </w:r>
-            <w:proofErr w:type="spellEnd"/>
           </w:p>
         </w:tc>
         <w:tc>
@@ -5665,14 +5731,12 @@
                 <w:b w:val="0"/>
               </w:rPr>
             </w:pPr>
-            <w:proofErr w:type="spellStart"/>
             <w:r>
               <w:rPr>
                 <w:b w:val="0"/>
               </w:rPr>
               <w:t>useFrontCamera</w:t>
             </w:r>
-            <w:proofErr w:type="spellEnd"/>
           </w:p>
         </w:tc>
         <w:tc>
@@ -5698,11 +5762,9 @@
               <w:jc w:val="center"/>
               <w:cnfStyle w:val="000000000000" w:firstRow="0" w:lastRow="0" w:firstColumn="0" w:lastColumn="0" w:oddVBand="0" w:evenVBand="0" w:oddHBand="0" w:evenHBand="0" w:firstRowFirstColumn="0" w:firstRowLastColumn="0" w:lastRowFirstColumn="0" w:lastRowLastColumn="0"/>
             </w:pPr>
-            <w:proofErr w:type="spellStart"/>
             <w:r>
               <w:t>true|false</w:t>
             </w:r>
-            <w:proofErr w:type="spellEnd"/>
           </w:p>
         </w:tc>
         <w:tc>
@@ -5736,14 +5798,12 @@
                 <w:b w:val="0"/>
               </w:rPr>
             </w:pPr>
-            <w:proofErr w:type="spellStart"/>
             <w:r>
               <w:rPr>
                 <w:b w:val="0"/>
               </w:rPr>
               <w:t>captureImg</w:t>
             </w:r>
-            <w:proofErr w:type="spellEnd"/>
           </w:p>
         </w:tc>
         <w:tc>
@@ -5779,15 +5839,7 @@
               <w:cnfStyle w:val="000000100000" w:firstRow="0" w:lastRow="0" w:firstColumn="0" w:lastColumn="0" w:oddVBand="0" w:evenVBand="0" w:oddHBand="1" w:evenHBand="0" w:firstRowFirstColumn="0" w:firstRowLastColumn="0" w:lastRowFirstColumn="0" w:lastRowLastColumn="0"/>
             </w:pPr>
             <w:r>
-              <w:t xml:space="preserve">(relative </w:t>
-            </w:r>
-            <w:proofErr w:type="spellStart"/>
-            <w:r>
-              <w:t>img</w:t>
-            </w:r>
-            <w:proofErr w:type="spellEnd"/>
-            <w:r>
-              <w:t>/ folder)</w:t>
+              <w:t>(relative img/ folder)</w:t>
             </w:r>
           </w:p>
         </w:tc>
@@ -5819,14 +5871,12 @@
                 <w:b w:val="0"/>
               </w:rPr>
             </w:pPr>
-            <w:proofErr w:type="spellStart"/>
             <w:r>
               <w:rPr>
                 <w:b w:val="0"/>
               </w:rPr>
               <w:t>approveImg</w:t>
             </w:r>
-            <w:proofErr w:type="spellEnd"/>
           </w:p>
         </w:tc>
         <w:tc>
@@ -5862,15 +5912,7 @@
               <w:cnfStyle w:val="000000000000" w:firstRow="0" w:lastRow="0" w:firstColumn="0" w:lastColumn="0" w:oddVBand="0" w:evenVBand="0" w:oddHBand="0" w:evenHBand="0" w:firstRowFirstColumn="0" w:firstRowLastColumn="0" w:lastRowFirstColumn="0" w:lastRowLastColumn="0"/>
             </w:pPr>
             <w:r>
-              <w:t xml:space="preserve">(relative </w:t>
-            </w:r>
-            <w:proofErr w:type="spellStart"/>
-            <w:r>
-              <w:t>img</w:t>
-            </w:r>
-            <w:proofErr w:type="spellEnd"/>
-            <w:r>
-              <w:t>/ folder)</w:t>
+              <w:t>(relative img/ folder)</w:t>
             </w:r>
           </w:p>
         </w:tc>
@@ -5905,14 +5947,12 @@
                 <w:b w:val="0"/>
               </w:rPr>
             </w:pPr>
-            <w:proofErr w:type="spellStart"/>
             <w:r>
               <w:rPr>
                 <w:b w:val="0"/>
               </w:rPr>
               <w:t>discardImg</w:t>
             </w:r>
-            <w:proofErr w:type="spellEnd"/>
           </w:p>
         </w:tc>
         <w:tc>
@@ -5948,15 +5988,7 @@
               <w:cnfStyle w:val="000000100000" w:firstRow="0" w:lastRow="0" w:firstColumn="0" w:lastColumn="0" w:oddVBand="0" w:evenVBand="0" w:oddHBand="1" w:evenHBand="0" w:firstRowFirstColumn="0" w:firstRowLastColumn="0" w:lastRowFirstColumn="0" w:lastRowLastColumn="0"/>
             </w:pPr>
             <w:r>
-              <w:t xml:space="preserve">(relative </w:t>
-            </w:r>
-            <w:proofErr w:type="spellStart"/>
-            <w:r>
-              <w:t>img</w:t>
-            </w:r>
-            <w:proofErr w:type="spellEnd"/>
-            <w:r>
-              <w:t>/ folder)</w:t>
+              <w:t>(relative img/ folder)</w:t>
             </w:r>
           </w:p>
         </w:tc>
@@ -5988,14 +6020,12 @@
                 <w:b w:val="0"/>
               </w:rPr>
             </w:pPr>
-            <w:proofErr w:type="spellStart"/>
             <w:r>
               <w:rPr>
                 <w:b w:val="0"/>
               </w:rPr>
               <w:t>backgroundColor</w:t>
             </w:r>
-            <w:proofErr w:type="spellEnd"/>
           </w:p>
         </w:tc>
         <w:tc>
@@ -6021,13 +6051,8 @@
               <w:jc w:val="center"/>
               <w:cnfStyle w:val="000000000000" w:firstRow="0" w:lastRow="0" w:firstColumn="0" w:lastColumn="0" w:oddVBand="0" w:evenVBand="0" w:oddHBand="0" w:evenHBand="0" w:firstRowFirstColumn="0" w:firstRowLastColumn="0" w:lastRowFirstColumn="0" w:lastRowLastColumn="0"/>
             </w:pPr>
-            <w:proofErr w:type="spellStart"/>
-            <w:r>
-              <w:t>Color</w:t>
-            </w:r>
-            <w:proofErr w:type="spellEnd"/>
-            <w:r>
-              <w:t xml:space="preserve"> String (e.g. #000000)</w:t>
+            <w:r>
+              <w:t>Color String (e.g. #000000)</w:t>
             </w:r>
           </w:p>
         </w:tc>
@@ -6093,11 +6118,9 @@
               <w:jc w:val="center"/>
               <w:cnfStyle w:val="000000100000" w:firstRow="0" w:lastRow="0" w:firstColumn="0" w:lastColumn="0" w:oddVBand="0" w:evenVBand="0" w:oddHBand="1" w:evenHBand="0" w:firstRowFirstColumn="0" w:firstRowLastColumn="0" w:lastRowFirstColumn="0" w:lastRowLastColumn="0"/>
             </w:pPr>
-            <w:proofErr w:type="spellStart"/>
             <w:r>
               <w:t>on|always|true|auto|off|never|false</w:t>
             </w:r>
-            <w:proofErr w:type="spellEnd"/>
           </w:p>
         </w:tc>
         <w:tc>
@@ -6128,14 +6151,12 @@
                 <w:b w:val="0"/>
               </w:rPr>
             </w:pPr>
-            <w:proofErr w:type="spellStart"/>
             <w:r>
               <w:rPr>
                 <w:b w:val="0"/>
               </w:rPr>
               <w:t>useNativeApp</w:t>
             </w:r>
-            <w:proofErr w:type="spellEnd"/>
           </w:p>
         </w:tc>
         <w:tc>
@@ -6161,11 +6182,9 @@
               <w:jc w:val="center"/>
               <w:cnfStyle w:val="000000000000" w:firstRow="0" w:lastRow="0" w:firstColumn="0" w:lastColumn="0" w:oddVBand="0" w:evenVBand="0" w:oddHBand="0" w:evenHBand="0" w:firstRowFirstColumn="0" w:firstRowLastColumn="0" w:lastRowFirstColumn="0" w:lastRowLastColumn="0"/>
             </w:pPr>
-            <w:proofErr w:type="spellStart"/>
             <w:r>
               <w:t>true|false</w:t>
             </w:r>
-            <w:proofErr w:type="spellEnd"/>
           </w:p>
         </w:tc>
         <w:tc>
@@ -6202,14 +6221,12 @@
                 <w:b w:val="0"/>
               </w:rPr>
             </w:pPr>
-            <w:proofErr w:type="spellStart"/>
             <w:r>
               <w:rPr>
                 <w:b w:val="0"/>
               </w:rPr>
               <w:t>showBack</w:t>
             </w:r>
-            <w:proofErr w:type="spellEnd"/>
           </w:p>
         </w:tc>
         <w:tc>
@@ -6235,11 +6252,9 @@
               <w:jc w:val="center"/>
               <w:cnfStyle w:val="000000100000" w:firstRow="0" w:lastRow="0" w:firstColumn="0" w:lastColumn="0" w:oddVBand="0" w:evenVBand="0" w:oddHBand="1" w:evenHBand="0" w:firstRowFirstColumn="0" w:firstRowLastColumn="0" w:lastRowFirstColumn="0" w:lastRowLastColumn="0"/>
             </w:pPr>
-            <w:proofErr w:type="spellStart"/>
             <w:r>
               <w:t>true|false</w:t>
             </w:r>
-            <w:proofErr w:type="spellEnd"/>
           </w:p>
         </w:tc>
         <w:tc>
@@ -6270,14 +6285,12 @@
                 <w:b w:val="0"/>
               </w:rPr>
             </w:pPr>
-            <w:proofErr w:type="spellStart"/>
             <w:r>
               <w:rPr>
                 <w:b w:val="0"/>
               </w:rPr>
               <w:t>showCancel</w:t>
             </w:r>
-            <w:proofErr w:type="spellEnd"/>
           </w:p>
         </w:tc>
         <w:tc>
@@ -6303,11 +6316,9 @@
               <w:jc w:val="center"/>
               <w:cnfStyle w:val="000000000000" w:firstRow="0" w:lastRow="0" w:firstColumn="0" w:lastColumn="0" w:oddVBand="0" w:evenVBand="0" w:oddHBand="0" w:evenHBand="0" w:firstRowFirstColumn="0" w:firstRowLastColumn="0" w:lastRowFirstColumn="0" w:lastRowLastColumn="0"/>
             </w:pPr>
-            <w:proofErr w:type="spellStart"/>
             <w:r>
               <w:t>true|false</w:t>
             </w:r>
-            <w:proofErr w:type="spellEnd"/>
           </w:p>
         </w:tc>
         <w:tc>
@@ -6341,19 +6352,11 @@
                 <w:b w:val="0"/>
               </w:rPr>
             </w:pPr>
-            <w:proofErr w:type="spellStart"/>
-            <w:r>
-              <w:rPr>
-                <w:b w:val="0"/>
-              </w:rPr>
-              <w:t>showForward</w:t>
-            </w:r>
-            <w:proofErr w:type="spellEnd"/>
-            <w:r>
-              <w:rPr>
-                <w:b w:val="0"/>
-              </w:rPr>
-              <w:t xml:space="preserve"> </w:t>
+            <w:r>
+              <w:rPr>
+                <w:b w:val="0"/>
+              </w:rPr>
+              <w:t xml:space="preserve">showForward </w:t>
             </w:r>
           </w:p>
         </w:tc>
@@ -6380,11 +6383,9 @@
               <w:jc w:val="center"/>
               <w:cnfStyle w:val="000000100000" w:firstRow="0" w:lastRow="0" w:firstColumn="0" w:lastColumn="0" w:oddVBand="0" w:evenVBand="0" w:oddHBand="1" w:evenHBand="0" w:firstRowFirstColumn="0" w:firstRowLastColumn="0" w:lastRowFirstColumn="0" w:lastRowLastColumn="0"/>
             </w:pPr>
-            <w:proofErr w:type="spellStart"/>
             <w:r>
               <w:t>true|false</w:t>
             </w:r>
-            <w:proofErr w:type="spellEnd"/>
           </w:p>
         </w:tc>
         <w:tc>
@@ -6443,47 +6444,7 @@
         </w:numPr>
       </w:pPr>
       <w:r>
-        <w:t xml:space="preserve">When </w:t>
-      </w:r>
-      <w:proofErr w:type="spellStart"/>
-      <w:r>
-        <w:t>useNativeApp</w:t>
-      </w:r>
-      <w:proofErr w:type="spellEnd"/>
-      <w:r>
-        <w:t xml:space="preserve">=true the </w:t>
-      </w:r>
-      <w:proofErr w:type="spellStart"/>
-      <w:r>
-        <w:t>useFrontCamera</w:t>
-      </w:r>
-      <w:proofErr w:type="spellEnd"/>
-      <w:r>
-        <w:t xml:space="preserve">, </w:t>
-      </w:r>
-      <w:proofErr w:type="spellStart"/>
-      <w:r>
-        <w:t>captureImg</w:t>
-      </w:r>
-      <w:proofErr w:type="spellEnd"/>
-      <w:r>
-        <w:t xml:space="preserve">, </w:t>
-      </w:r>
-      <w:proofErr w:type="spellStart"/>
-      <w:r>
-        <w:t>approveImg</w:t>
-      </w:r>
-      <w:proofErr w:type="spellEnd"/>
-      <w:r>
-        <w:t xml:space="preserve">, </w:t>
-      </w:r>
-      <w:proofErr w:type="spellStart"/>
-      <w:r>
-        <w:t>discardImg</w:t>
-      </w:r>
-      <w:proofErr w:type="spellEnd"/>
-      <w:r>
-        <w:t xml:space="preserve"> &amp; flash attributes are ignored</w:t>
+        <w:t>When useNativeApp=true the useFrontCamera, captureImg, approveImg, discardImg &amp; flash attributes are ignored</w:t>
       </w:r>
     </w:p>
     <w:p>
@@ -6760,11 +6721,9 @@
               <w:jc w:val="center"/>
               <w:cnfStyle w:val="000000000000" w:firstRow="0" w:lastRow="0" w:firstColumn="0" w:lastColumn="0" w:oddVBand="0" w:evenVBand="0" w:oddHBand="0" w:evenHBand="0" w:firstRowFirstColumn="0" w:firstRowLastColumn="0" w:lastRowFirstColumn="0" w:lastRowLastColumn="0"/>
             </w:pPr>
-            <w:proofErr w:type="spellStart"/>
             <w:r>
               <w:t>always|true|notIfReached|never|false</w:t>
             </w:r>
-            <w:proofErr w:type="spellEnd"/>
           </w:p>
         </w:tc>
         <w:tc>
@@ -6776,11 +6735,9 @@
               <w:jc w:val="center"/>
               <w:cnfStyle w:val="000000000000" w:firstRow="0" w:lastRow="0" w:firstColumn="0" w:lastColumn="0" w:oddVBand="0" w:evenVBand="0" w:oddHBand="0" w:evenHBand="0" w:firstRowFirstColumn="0" w:firstRowLastColumn="0" w:lastRowFirstColumn="0" w:lastRowLastColumn="0"/>
             </w:pPr>
-            <w:proofErr w:type="spellStart"/>
             <w:r>
               <w:t>notIfReached</w:t>
             </w:r>
-            <w:proofErr w:type="spellEnd"/>
           </w:p>
         </w:tc>
       </w:tr>
@@ -6931,14 +6888,12 @@
                 <w:b w:val="0"/>
               </w:rPr>
             </w:pPr>
-            <w:proofErr w:type="spellStart"/>
             <w:r>
               <w:rPr>
                 <w:b w:val="0"/>
               </w:rPr>
               <w:t>disableField</w:t>
             </w:r>
-            <w:proofErr w:type="spellEnd"/>
           </w:p>
         </w:tc>
         <w:tc>
@@ -6974,15 +6929,7 @@
               <w:cnfStyle w:val="000000100000" w:firstRow="0" w:lastRow="0" w:firstColumn="0" w:lastColumn="0" w:oddVBand="0" w:evenVBand="0" w:oddHBand="1" w:evenHBand="0" w:firstRowFirstColumn="0" w:firstRowLastColumn="0" w:lastRowFirstColumn="0" w:lastRowLastColumn="0"/>
             </w:pPr>
             <w:r>
-              <w:t xml:space="preserve">(relative </w:t>
-            </w:r>
-            <w:proofErr w:type="spellStart"/>
-            <w:r>
-              <w:t>img</w:t>
-            </w:r>
-            <w:proofErr w:type="spellEnd"/>
-            <w:r>
-              <w:t>/ folder)</w:t>
+              <w:t>(relative img/ folder)</w:t>
             </w:r>
           </w:p>
         </w:tc>
@@ -7014,14 +6961,12 @@
                 <w:b w:val="0"/>
               </w:rPr>
             </w:pPr>
-            <w:proofErr w:type="spellStart"/>
             <w:r>
               <w:rPr>
                 <w:b w:val="0"/>
               </w:rPr>
               <w:t>startRecImg</w:t>
             </w:r>
-            <w:proofErr w:type="spellEnd"/>
           </w:p>
         </w:tc>
         <w:tc>
@@ -7057,15 +7002,7 @@
               <w:cnfStyle w:val="000000000000" w:firstRow="0" w:lastRow="0" w:firstColumn="0" w:lastColumn="0" w:oddVBand="0" w:evenVBand="0" w:oddHBand="0" w:evenHBand="0" w:firstRowFirstColumn="0" w:firstRowLastColumn="0" w:lastRowFirstColumn="0" w:lastRowLastColumn="0"/>
             </w:pPr>
             <w:r>
-              <w:t xml:space="preserve">(relative </w:t>
-            </w:r>
-            <w:proofErr w:type="spellStart"/>
-            <w:r>
-              <w:t>img</w:t>
-            </w:r>
-            <w:proofErr w:type="spellEnd"/>
-            <w:r>
-              <w:t>/ folder)</w:t>
+              <w:t>(relative img/ folder)</w:t>
             </w:r>
           </w:p>
         </w:tc>
@@ -7100,14 +7037,12 @@
                 <w:b w:val="0"/>
               </w:rPr>
             </w:pPr>
-            <w:proofErr w:type="spellStart"/>
             <w:r>
               <w:rPr>
                 <w:b w:val="0"/>
               </w:rPr>
               <w:t>stopRecImg</w:t>
             </w:r>
-            <w:proofErr w:type="spellEnd"/>
           </w:p>
         </w:tc>
         <w:tc>
@@ -7143,15 +7078,7 @@
               <w:cnfStyle w:val="000000100000" w:firstRow="0" w:lastRow="0" w:firstColumn="0" w:lastColumn="0" w:oddVBand="0" w:evenVBand="0" w:oddHBand="1" w:evenHBand="0" w:firstRowFirstColumn="0" w:firstRowLastColumn="0" w:lastRowFirstColumn="0" w:lastRowLastColumn="0"/>
             </w:pPr>
             <w:r>
-              <w:t xml:space="preserve">(relative </w:t>
-            </w:r>
-            <w:proofErr w:type="spellStart"/>
-            <w:r>
-              <w:t>img</w:t>
-            </w:r>
-            <w:proofErr w:type="spellEnd"/>
-            <w:r>
-              <w:t>/ folder)</w:t>
+              <w:t>(relative img/ folder)</w:t>
             </w:r>
           </w:p>
         </w:tc>
@@ -7183,14 +7110,12 @@
                 <w:b w:val="0"/>
               </w:rPr>
             </w:pPr>
-            <w:proofErr w:type="spellStart"/>
             <w:r>
               <w:rPr>
                 <w:b w:val="0"/>
               </w:rPr>
               <w:t>backgroundColor</w:t>
             </w:r>
-            <w:proofErr w:type="spellEnd"/>
           </w:p>
         </w:tc>
         <w:tc>
@@ -7255,14 +7180,12 @@
                 <w:b w:val="0"/>
               </w:rPr>
             </w:pPr>
-            <w:proofErr w:type="spellStart"/>
             <w:r>
               <w:rPr>
                 <w:b w:val="0"/>
               </w:rPr>
               <w:t>useNativeApp</w:t>
             </w:r>
-            <w:proofErr w:type="spellEnd"/>
           </w:p>
         </w:tc>
         <w:tc>
@@ -7288,11 +7211,9 @@
               <w:jc w:val="center"/>
               <w:cnfStyle w:val="000000100000" w:firstRow="0" w:lastRow="0" w:firstColumn="0" w:lastColumn="0" w:oddVBand="0" w:evenVBand="0" w:oddHBand="1" w:evenHBand="0" w:firstRowFirstColumn="0" w:firstRowLastColumn="0" w:lastRowFirstColumn="0" w:lastRowLastColumn="0"/>
             </w:pPr>
-            <w:proofErr w:type="spellStart"/>
             <w:r>
               <w:t>true|false</w:t>
             </w:r>
-            <w:proofErr w:type="spellEnd"/>
           </w:p>
         </w:tc>
         <w:tc>
@@ -7326,14 +7247,12 @@
                 <w:b w:val="0"/>
               </w:rPr>
             </w:pPr>
-            <w:proofErr w:type="spellStart"/>
             <w:r>
               <w:rPr>
                 <w:b w:val="0"/>
               </w:rPr>
               <w:t>showBack</w:t>
             </w:r>
-            <w:proofErr w:type="spellEnd"/>
           </w:p>
         </w:tc>
         <w:tc>
@@ -7359,11 +7278,9 @@
               <w:jc w:val="center"/>
               <w:cnfStyle w:val="000000000000" w:firstRow="0" w:lastRow="0" w:firstColumn="0" w:lastColumn="0" w:oddVBand="0" w:evenVBand="0" w:oddHBand="0" w:evenHBand="0" w:firstRowFirstColumn="0" w:firstRowLastColumn="0" w:lastRowFirstColumn="0" w:lastRowLastColumn="0"/>
             </w:pPr>
-            <w:proofErr w:type="spellStart"/>
             <w:r>
               <w:t>true|false</w:t>
             </w:r>
-            <w:proofErr w:type="spellEnd"/>
           </w:p>
         </w:tc>
         <w:tc>
@@ -7397,14 +7314,12 @@
                 <w:b w:val="0"/>
               </w:rPr>
             </w:pPr>
-            <w:proofErr w:type="spellStart"/>
             <w:r>
               <w:rPr>
                 <w:b w:val="0"/>
               </w:rPr>
               <w:t>showCancel</w:t>
             </w:r>
-            <w:proofErr w:type="spellEnd"/>
           </w:p>
         </w:tc>
         <w:tc>
@@ -7430,11 +7345,9 @@
               <w:jc w:val="center"/>
               <w:cnfStyle w:val="000000100000" w:firstRow="0" w:lastRow="0" w:firstColumn="0" w:lastColumn="0" w:oddVBand="0" w:evenVBand="0" w:oddHBand="1" w:evenHBand="0" w:firstRowFirstColumn="0" w:firstRowLastColumn="0" w:lastRowFirstColumn="0" w:lastRowLastColumn="0"/>
             </w:pPr>
-            <w:proofErr w:type="spellStart"/>
             <w:r>
               <w:t>true|false</w:t>
             </w:r>
-            <w:proofErr w:type="spellEnd"/>
           </w:p>
         </w:tc>
         <w:tc>
@@ -7465,19 +7378,11 @@
                 <w:b w:val="0"/>
               </w:rPr>
             </w:pPr>
-            <w:proofErr w:type="spellStart"/>
-            <w:r>
-              <w:rPr>
-                <w:b w:val="0"/>
-              </w:rPr>
-              <w:t>showForward</w:t>
-            </w:r>
-            <w:proofErr w:type="spellEnd"/>
-            <w:r>
-              <w:rPr>
-                <w:b w:val="0"/>
-              </w:rPr>
-              <w:t xml:space="preserve"> </w:t>
+            <w:r>
+              <w:rPr>
+                <w:b w:val="0"/>
+              </w:rPr>
+              <w:t xml:space="preserve">showForward </w:t>
             </w:r>
           </w:p>
         </w:tc>
@@ -7504,11 +7409,9 @@
               <w:jc w:val="center"/>
               <w:cnfStyle w:val="000000000000" w:firstRow="0" w:lastRow="0" w:firstColumn="0" w:lastColumn="0" w:oddVBand="0" w:evenVBand="0" w:oddHBand="0" w:evenHBand="0" w:firstRowFirstColumn="0" w:firstRowLastColumn="0" w:lastRowFirstColumn="0" w:lastRowLastColumn="0"/>
             </w:pPr>
-            <w:proofErr w:type="spellStart"/>
             <w:r>
               <w:t>true|false</w:t>
             </w:r>
-            <w:proofErr w:type="spellEnd"/>
           </w:p>
         </w:tc>
         <w:tc>
@@ -7554,13 +7457,8 @@
           <w:numId w:val="2"/>
         </w:numPr>
       </w:pPr>
-      <w:proofErr w:type="spellStart"/>
-      <w:r>
-        <w:t>useNativeApp</w:t>
-      </w:r>
-      <w:proofErr w:type="spellEnd"/>
-      <w:r>
-        <w:t xml:space="preserve"> is not parsed/implemented yet</w:t>
+      <w:r>
+        <w:t>useNativeApp is not parsed/implemented yet</w:t>
       </w:r>
     </w:p>
     <w:p>
@@ -7837,11 +7735,9 @@
               <w:jc w:val="center"/>
               <w:cnfStyle w:val="000000000000" w:firstRow="0" w:lastRow="0" w:firstColumn="0" w:lastColumn="0" w:oddVBand="0" w:evenVBand="0" w:oddHBand="0" w:evenHBand="0" w:firstRowFirstColumn="0" w:firstRowLastColumn="0" w:lastRowFirstColumn="0" w:lastRowLastColumn="0"/>
             </w:pPr>
-            <w:proofErr w:type="spellStart"/>
             <w:r>
               <w:t>always|true|notIfReached|never|false</w:t>
             </w:r>
-            <w:proofErr w:type="spellEnd"/>
           </w:p>
         </w:tc>
         <w:tc>
@@ -7853,11 +7749,9 @@
               <w:jc w:val="center"/>
               <w:cnfStyle w:val="000000000000" w:firstRow="0" w:lastRow="0" w:firstColumn="0" w:lastColumn="0" w:oddVBand="0" w:evenVBand="0" w:oddHBand="0" w:evenHBand="0" w:firstRowFirstColumn="0" w:firstRowLastColumn="0" w:lastRowFirstColumn="0" w:lastRowLastColumn="0"/>
             </w:pPr>
-            <w:proofErr w:type="spellStart"/>
             <w:r>
               <w:t>notIfReached</w:t>
             </w:r>
-            <w:proofErr w:type="spellEnd"/>
           </w:p>
         </w:tc>
       </w:tr>
@@ -7972,13 +7866,8 @@
               <w:jc w:val="center"/>
               <w:cnfStyle w:val="000000000000" w:firstRow="0" w:lastRow="0" w:firstColumn="0" w:lastColumn="0" w:oddVBand="0" w:evenVBand="0" w:oddHBand="0" w:evenHBand="0" w:firstRowFirstColumn="0" w:firstRowLastColumn="0" w:lastRowFirstColumn="0" w:lastRowLastColumn="0"/>
             </w:pPr>
-            <w:proofErr w:type="spellStart"/>
-            <w:r>
-              <w:t>any|GPS|network</w:t>
-            </w:r>
-            <w:proofErr w:type="spellEnd"/>
-            <w:r>
-              <w:t xml:space="preserve"> (not case sensitive)</w:t>
+            <w:r>
+              <w:t>any|GPS|network (not case sensitive)</w:t>
             </w:r>
           </w:p>
         </w:tc>
@@ -8013,14 +7902,12 @@
                 <w:b w:val="0"/>
               </w:rPr>
             </w:pPr>
-            <w:proofErr w:type="spellStart"/>
             <w:r>
               <w:rPr>
                 <w:b w:val="0"/>
               </w:rPr>
               <w:t>startWithForm</w:t>
             </w:r>
-            <w:proofErr w:type="spellEnd"/>
           </w:p>
         </w:tc>
         <w:tc>
@@ -8046,11 +7933,9 @@
               <w:jc w:val="center"/>
               <w:cnfStyle w:val="000000100000" w:firstRow="0" w:lastRow="0" w:firstColumn="0" w:lastColumn="0" w:oddVBand="0" w:evenVBand="0" w:oddHBand="1" w:evenHBand="0" w:firstRowFirstColumn="0" w:firstRowLastColumn="0" w:lastRowFirstColumn="0" w:lastRowLastColumn="0"/>
             </w:pPr>
-            <w:proofErr w:type="spellStart"/>
             <w:r>
               <w:t>true|false</w:t>
             </w:r>
-            <w:proofErr w:type="spellEnd"/>
           </w:p>
         </w:tc>
         <w:tc>
@@ -8081,14 +7966,12 @@
                 <w:b w:val="0"/>
               </w:rPr>
             </w:pPr>
-            <w:proofErr w:type="spellStart"/>
             <w:r>
               <w:rPr>
                 <w:b w:val="0"/>
               </w:rPr>
               <w:t>waitAtField</w:t>
             </w:r>
-            <w:proofErr w:type="spellEnd"/>
           </w:p>
         </w:tc>
         <w:tc>
@@ -8114,11 +7997,9 @@
               <w:jc w:val="center"/>
               <w:cnfStyle w:val="000000000000" w:firstRow="0" w:lastRow="0" w:firstColumn="0" w:lastColumn="0" w:oddVBand="0" w:evenVBand="0" w:oddHBand="0" w:evenHBand="0" w:firstRowFirstColumn="0" w:firstRowLastColumn="0" w:lastRowFirstColumn="0" w:lastRowLastColumn="0"/>
             </w:pPr>
-            <w:proofErr w:type="spellStart"/>
             <w:r>
               <w:t>true|false</w:t>
             </w:r>
-            <w:proofErr w:type="spellEnd"/>
           </w:p>
         </w:tc>
         <w:tc>
@@ -8216,14 +8097,12 @@
                 <w:b w:val="0"/>
               </w:rPr>
             </w:pPr>
-            <w:proofErr w:type="spellStart"/>
             <w:r>
               <w:rPr>
                 <w:b w:val="0"/>
               </w:rPr>
               <w:t>maxAge</w:t>
             </w:r>
-            <w:proofErr w:type="spellEnd"/>
           </w:p>
         </w:tc>
         <w:tc>
@@ -8285,14 +8164,12 @@
                 <w:b w:val="0"/>
               </w:rPr>
             </w:pPr>
-            <w:proofErr w:type="spellStart"/>
             <w:r>
               <w:rPr>
                 <w:b w:val="0"/>
               </w:rPr>
               <w:t>maxAccuracyRadius</w:t>
             </w:r>
-            <w:proofErr w:type="spellEnd"/>
           </w:p>
         </w:tc>
         <w:tc>
@@ -8351,14 +8228,12 @@
                 <w:b w:val="0"/>
               </w:rPr>
             </w:pPr>
-            <w:proofErr w:type="spellStart"/>
             <w:r>
               <w:rPr>
                 <w:b w:val="0"/>
               </w:rPr>
               <w:t>useBestKnownLocationOnTimeout</w:t>
             </w:r>
-            <w:proofErr w:type="spellEnd"/>
           </w:p>
         </w:tc>
         <w:tc>
@@ -8384,11 +8259,9 @@
               <w:jc w:val="center"/>
               <w:cnfStyle w:val="000000000000" w:firstRow="0" w:lastRow="0" w:firstColumn="0" w:lastColumn="0" w:oddVBand="0" w:evenVBand="0" w:oddHBand="0" w:evenHBand="0" w:firstRowFirstColumn="0" w:firstRowLastColumn="0" w:lastRowFirstColumn="0" w:lastRowLastColumn="0"/>
             </w:pPr>
-            <w:proofErr w:type="spellStart"/>
             <w:r>
               <w:t>true|false</w:t>
             </w:r>
-            <w:proofErr w:type="spellEnd"/>
           </w:p>
         </w:tc>
         <w:tc>
@@ -8422,14 +8295,12 @@
                 <w:b w:val="0"/>
               </w:rPr>
             </w:pPr>
-            <w:proofErr w:type="spellStart"/>
             <w:r>
               <w:rPr>
                 <w:b w:val="0"/>
               </w:rPr>
               <w:t>doublePrecision</w:t>
             </w:r>
-            <w:proofErr w:type="spellEnd"/>
           </w:p>
         </w:tc>
         <w:tc>
@@ -8455,11 +8326,9 @@
               <w:jc w:val="center"/>
               <w:cnfStyle w:val="000000100000" w:firstRow="0" w:lastRow="0" w:firstColumn="0" w:lastColumn="0" w:oddVBand="0" w:evenVBand="0" w:oddHBand="1" w:evenHBand="0" w:firstRowFirstColumn="0" w:firstRowLastColumn="0" w:lastRowFirstColumn="0" w:lastRowLastColumn="0"/>
             </w:pPr>
-            <w:proofErr w:type="spellStart"/>
             <w:r>
               <w:t>true|false</w:t>
             </w:r>
-            <w:proofErr w:type="spellEnd"/>
           </w:p>
         </w:tc>
         <w:tc>
@@ -8493,14 +8362,12 @@
                 <w:b w:val="0"/>
               </w:rPr>
             </w:pPr>
-            <w:proofErr w:type="spellStart"/>
             <w:r>
               <w:rPr>
                 <w:b w:val="0"/>
               </w:rPr>
               <w:t>storeAltitude</w:t>
             </w:r>
-            <w:proofErr w:type="spellEnd"/>
           </w:p>
         </w:tc>
         <w:tc>
@@ -8526,11 +8393,9 @@
               <w:jc w:val="center"/>
               <w:cnfStyle w:val="000000000000" w:firstRow="0" w:lastRow="0" w:firstColumn="0" w:lastColumn="0" w:oddVBand="0" w:evenVBand="0" w:oddHBand="0" w:evenHBand="0" w:firstRowFirstColumn="0" w:firstRowLastColumn="0" w:lastRowFirstColumn="0" w:lastRowLastColumn="0"/>
             </w:pPr>
-            <w:proofErr w:type="spellStart"/>
             <w:r>
               <w:t>true|false</w:t>
             </w:r>
-            <w:proofErr w:type="spellEnd"/>
           </w:p>
         </w:tc>
         <w:tc>
@@ -8564,14 +8429,12 @@
                 <w:b w:val="0"/>
               </w:rPr>
             </w:pPr>
-            <w:proofErr w:type="spellStart"/>
             <w:r>
               <w:rPr>
                 <w:b w:val="0"/>
               </w:rPr>
               <w:t>storeBearing</w:t>
             </w:r>
-            <w:proofErr w:type="spellEnd"/>
           </w:p>
         </w:tc>
         <w:tc>
@@ -8597,11 +8460,9 @@
               <w:jc w:val="center"/>
               <w:cnfStyle w:val="000000100000" w:firstRow="0" w:lastRow="0" w:firstColumn="0" w:lastColumn="0" w:oddVBand="0" w:evenVBand="0" w:oddHBand="1" w:evenHBand="0" w:firstRowFirstColumn="0" w:firstRowLastColumn="0" w:lastRowFirstColumn="0" w:lastRowLastColumn="0"/>
             </w:pPr>
-            <w:proofErr w:type="spellStart"/>
             <w:r>
               <w:t>true|false</w:t>
             </w:r>
-            <w:proofErr w:type="spellEnd"/>
           </w:p>
         </w:tc>
         <w:tc>
@@ -8632,14 +8493,12 @@
                 <w:b w:val="0"/>
               </w:rPr>
             </w:pPr>
-            <w:proofErr w:type="spellStart"/>
             <w:r>
               <w:rPr>
                 <w:b w:val="0"/>
               </w:rPr>
               <w:t>storeSpeed</w:t>
             </w:r>
-            <w:proofErr w:type="spellEnd"/>
           </w:p>
         </w:tc>
         <w:tc>
@@ -8665,11 +8524,9 @@
               <w:jc w:val="center"/>
               <w:cnfStyle w:val="000000000000" w:firstRow="0" w:lastRow="0" w:firstColumn="0" w:lastColumn="0" w:oddVBand="0" w:evenVBand="0" w:oddHBand="0" w:evenHBand="0" w:firstRowFirstColumn="0" w:firstRowLastColumn="0" w:lastRowFirstColumn="0" w:lastRowLastColumn="0"/>
             </w:pPr>
-            <w:proofErr w:type="spellStart"/>
             <w:r>
               <w:t>true|false</w:t>
             </w:r>
-            <w:proofErr w:type="spellEnd"/>
           </w:p>
         </w:tc>
         <w:tc>
@@ -8703,14 +8560,12 @@
                 <w:b w:val="0"/>
               </w:rPr>
             </w:pPr>
-            <w:proofErr w:type="spellStart"/>
             <w:r>
               <w:rPr>
                 <w:b w:val="0"/>
               </w:rPr>
               <w:t>storeAccuracy</w:t>
             </w:r>
-            <w:proofErr w:type="spellEnd"/>
           </w:p>
         </w:tc>
         <w:tc>
@@ -8736,11 +8591,9 @@
               <w:jc w:val="center"/>
               <w:cnfStyle w:val="000000100000" w:firstRow="0" w:lastRow="0" w:firstColumn="0" w:lastColumn="0" w:oddVBand="0" w:evenVBand="0" w:oddHBand="1" w:evenHBand="0" w:firstRowFirstColumn="0" w:firstRowLastColumn="0" w:lastRowFirstColumn="0" w:lastRowLastColumn="0"/>
             </w:pPr>
-            <w:proofErr w:type="spellStart"/>
             <w:r>
               <w:t>true|false</w:t>
             </w:r>
-            <w:proofErr w:type="spellEnd"/>
           </w:p>
         </w:tc>
         <w:tc>
@@ -8771,14 +8624,12 @@
                 <w:b w:val="0"/>
               </w:rPr>
             </w:pPr>
-            <w:proofErr w:type="spellStart"/>
             <w:r>
               <w:rPr>
                 <w:b w:val="0"/>
               </w:rPr>
               <w:t>storeProvider</w:t>
             </w:r>
-            <w:proofErr w:type="spellEnd"/>
           </w:p>
         </w:tc>
         <w:tc>
@@ -8804,11 +8655,9 @@
               <w:jc w:val="center"/>
               <w:cnfStyle w:val="000000000000" w:firstRow="0" w:lastRow="0" w:firstColumn="0" w:lastColumn="0" w:oddVBand="0" w:evenVBand="0" w:oddHBand="0" w:evenHBand="0" w:firstRowFirstColumn="0" w:firstRowLastColumn="0" w:lastRowFirstColumn="0" w:lastRowLastColumn="0"/>
             </w:pPr>
-            <w:proofErr w:type="spellStart"/>
             <w:r>
               <w:t>true|false</w:t>
             </w:r>
-            <w:proofErr w:type="spellEnd"/>
           </w:p>
         </w:tc>
         <w:tc>
@@ -8845,14 +8694,12 @@
                 <w:b w:val="0"/>
               </w:rPr>
             </w:pPr>
-            <w:proofErr w:type="spellStart"/>
             <w:r>
               <w:rPr>
                 <w:b w:val="0"/>
               </w:rPr>
               <w:t>showBack</w:t>
             </w:r>
-            <w:proofErr w:type="spellEnd"/>
           </w:p>
         </w:tc>
         <w:tc>
@@ -8878,11 +8725,9 @@
               <w:jc w:val="center"/>
               <w:cnfStyle w:val="000000100000" w:firstRow="0" w:lastRow="0" w:firstColumn="0" w:lastColumn="0" w:oddVBand="0" w:evenVBand="0" w:oddHBand="1" w:evenHBand="0" w:firstRowFirstColumn="0" w:firstRowLastColumn="0" w:lastRowFirstColumn="0" w:lastRowLastColumn="0"/>
             </w:pPr>
-            <w:proofErr w:type="spellStart"/>
             <w:r>
               <w:t>true|false</w:t>
             </w:r>
-            <w:proofErr w:type="spellEnd"/>
           </w:p>
         </w:tc>
         <w:tc>
@@ -8913,14 +8758,12 @@
                 <w:b w:val="0"/>
               </w:rPr>
             </w:pPr>
-            <w:proofErr w:type="spellStart"/>
             <w:r>
               <w:rPr>
                 <w:b w:val="0"/>
               </w:rPr>
               <w:t>showCancel</w:t>
             </w:r>
-            <w:proofErr w:type="spellEnd"/>
           </w:p>
         </w:tc>
         <w:tc>
@@ -8946,11 +8789,9 @@
               <w:jc w:val="center"/>
               <w:cnfStyle w:val="000000000000" w:firstRow="0" w:lastRow="0" w:firstColumn="0" w:lastColumn="0" w:oddVBand="0" w:evenVBand="0" w:oddHBand="0" w:evenHBand="0" w:firstRowFirstColumn="0" w:firstRowLastColumn="0" w:lastRowFirstColumn="0" w:lastRowLastColumn="0"/>
             </w:pPr>
-            <w:proofErr w:type="spellStart"/>
             <w:r>
               <w:t>true|false</w:t>
             </w:r>
-            <w:proofErr w:type="spellEnd"/>
           </w:p>
         </w:tc>
         <w:tc>
@@ -8984,19 +8825,11 @@
                 <w:b w:val="0"/>
               </w:rPr>
             </w:pPr>
-            <w:proofErr w:type="spellStart"/>
-            <w:r>
-              <w:rPr>
-                <w:b w:val="0"/>
-              </w:rPr>
-              <w:t>showForward</w:t>
-            </w:r>
-            <w:proofErr w:type="spellEnd"/>
-            <w:r>
-              <w:rPr>
-                <w:b w:val="0"/>
-              </w:rPr>
-              <w:t xml:space="preserve"> </w:t>
+            <w:r>
+              <w:rPr>
+                <w:b w:val="0"/>
+              </w:rPr>
+              <w:t xml:space="preserve">showForward </w:t>
             </w:r>
           </w:p>
         </w:tc>
@@ -9023,11 +8856,9 @@
               <w:jc w:val="center"/>
               <w:cnfStyle w:val="000000100000" w:firstRow="0" w:lastRow="0" w:firstColumn="0" w:lastColumn="0" w:oddVBand="0" w:evenVBand="0" w:oddHBand="1" w:evenHBand="0" w:firstRowFirstColumn="0" w:firstRowLastColumn="0" w:lastRowFirstColumn="0" w:lastRowLastColumn="0"/>
             </w:pPr>
-            <w:proofErr w:type="spellStart"/>
             <w:r>
               <w:t>true|false</w:t>
             </w:r>
-            <w:proofErr w:type="spellEnd"/>
           </w:p>
         </w:tc>
         <w:tc>
@@ -9076,24 +8907,14 @@
       <w:r>
         <w:t xml:space="preserve">When </w:t>
       </w:r>
-      <w:proofErr w:type="spellStart"/>
       <w:r>
         <w:rPr>
           <w:b/>
         </w:rPr>
         <w:t>startWithForm</w:t>
       </w:r>
-      <w:proofErr w:type="spellEnd"/>
-      <w:r>
-        <w:t xml:space="preserve">=true the app will start listening for locations (using an appropriate </w:t>
-      </w:r>
-      <w:proofErr w:type="spellStart"/>
-      <w:r>
-        <w:t>LocationProvider</w:t>
-      </w:r>
-      <w:proofErr w:type="spellEnd"/>
-      <w:r>
-        <w:t xml:space="preserve">  as defined by the </w:t>
+      <w:r>
+        <w:t xml:space="preserve">=true the app will start listening for locations (using an appropriate LocationProvider  as defined by the </w:t>
       </w:r>
       <w:r>
         <w:rPr>
@@ -9125,36 +8946,30 @@
       <w:r>
         <w:t xml:space="preserve"> field is reached the current best known location will be used if </w:t>
       </w:r>
-      <w:proofErr w:type="spellStart"/>
       <w:r>
         <w:rPr>
           <w:b/>
         </w:rPr>
         <w:t>waitAtField</w:t>
       </w:r>
-      <w:proofErr w:type="spellEnd"/>
       <w:r>
         <w:t xml:space="preserve"> is not true and if it recent and accurate enough (as defined by the </w:t>
       </w:r>
-      <w:proofErr w:type="spellStart"/>
       <w:r>
         <w:rPr>
           <w:b/>
         </w:rPr>
         <w:t>maxAge</w:t>
       </w:r>
-      <w:proofErr w:type="spellEnd"/>
       <w:r>
         <w:t xml:space="preserve"> and </w:t>
       </w:r>
-      <w:proofErr w:type="spellStart"/>
       <w:r>
         <w:rPr>
           <w:b/>
         </w:rPr>
         <w:t>maxAccuracyRadius</w:t>
       </w:r>
-      <w:proofErr w:type="spellEnd"/>
       <w:r>
         <w:t xml:space="preserve"> attributes) and has an appropriate provider (as defined by the </w:t>
       </w:r>
@@ -9179,36 +8994,30 @@
       <w:r>
         <w:t xml:space="preserve">When </w:t>
       </w:r>
-      <w:proofErr w:type="spellStart"/>
       <w:r>
         <w:rPr>
           <w:b/>
         </w:rPr>
         <w:t>waitAtField</w:t>
       </w:r>
-      <w:proofErr w:type="spellEnd"/>
       <w:r>
         <w:t xml:space="preserve">=true the app will show the waiting screen and try to use each *new* location that is received after that point in time, if a location is received that is recent and accurate enough (as defined by the </w:t>
       </w:r>
-      <w:proofErr w:type="spellStart"/>
       <w:r>
         <w:rPr>
           <w:b/>
         </w:rPr>
         <w:t>maxAge</w:t>
       </w:r>
-      <w:proofErr w:type="spellEnd"/>
       <w:r>
         <w:t xml:space="preserve"> and </w:t>
       </w:r>
-      <w:proofErr w:type="spellStart"/>
       <w:r>
         <w:rPr>
           <w:b/>
         </w:rPr>
         <w:t>maxAccuracyRadius</w:t>
       </w:r>
-      <w:proofErr w:type="spellEnd"/>
       <w:r>
         <w:t xml:space="preserve"> attributes) and has an appropriate provider (as defined by the </w:t>
       </w:r>
@@ -9245,14 +9054,12 @@
       <w:r>
         <w:t xml:space="preserve"> happens the app will use the best known location if </w:t>
       </w:r>
-      <w:proofErr w:type="spellStart"/>
       <w:r>
         <w:rPr>
           <w:b/>
         </w:rPr>
         <w:t>useBestKnownLocationOnTimeout</w:t>
       </w:r>
-      <w:proofErr w:type="spellEnd"/>
       <w:r>
         <w:t>=true.</w:t>
       </w:r>
@@ -9531,11 +9338,9 @@
               <w:jc w:val="center"/>
               <w:cnfStyle w:val="000000000000" w:firstRow="0" w:lastRow="0" w:firstColumn="0" w:lastColumn="0" w:oddVBand="0" w:evenVBand="0" w:oddHBand="0" w:evenHBand="0" w:firstRowFirstColumn="0" w:firstRowLastColumn="0" w:lastRowFirstColumn="0" w:lastRowLastColumn="0"/>
             </w:pPr>
-            <w:proofErr w:type="spellStart"/>
             <w:r>
               <w:t>always|true|notIfReached|never|false</w:t>
             </w:r>
-            <w:proofErr w:type="spellEnd"/>
           </w:p>
         </w:tc>
         <w:tc>
@@ -9547,11 +9352,9 @@
               <w:jc w:val="center"/>
               <w:cnfStyle w:val="000000000000" w:firstRow="0" w:lastRow="0" w:firstColumn="0" w:lastColumn="0" w:oddVBand="0" w:evenVBand="0" w:oddHBand="0" w:evenHBand="0" w:firstRowFirstColumn="0" w:firstRowLastColumn="0" w:lastRowFirstColumn="0" w:lastRowLastColumn="0"/>
             </w:pPr>
-            <w:proofErr w:type="spellStart"/>
             <w:r>
               <w:t>notIfReached</w:t>
             </w:r>
-            <w:proofErr w:type="spellEnd"/>
           </w:p>
         </w:tc>
       </w:tr>
@@ -9635,14 +9438,12 @@
                 <w:b w:val="0"/>
               </w:rPr>
             </w:pPr>
-            <w:proofErr w:type="spellStart"/>
             <w:r>
               <w:rPr>
                 <w:b w:val="0"/>
               </w:rPr>
               <w:t>storeAzimuth</w:t>
             </w:r>
-            <w:proofErr w:type="spellEnd"/>
           </w:p>
         </w:tc>
         <w:tc>
@@ -9668,11 +9469,9 @@
               <w:jc w:val="center"/>
               <w:cnfStyle w:val="000000000000" w:firstRow="0" w:lastRow="0" w:firstColumn="0" w:lastColumn="0" w:oddVBand="0" w:evenVBand="0" w:oddHBand="0" w:evenHBand="0" w:firstRowFirstColumn="0" w:firstRowLastColumn="0" w:lastRowFirstColumn="0" w:lastRowLastColumn="0"/>
             </w:pPr>
-            <w:proofErr w:type="spellStart"/>
             <w:r>
               <w:t>true|false</w:t>
             </w:r>
-            <w:proofErr w:type="spellEnd"/>
           </w:p>
         </w:tc>
         <w:tc>
@@ -9706,14 +9505,12 @@
                 <w:b w:val="0"/>
               </w:rPr>
             </w:pPr>
-            <w:proofErr w:type="spellStart"/>
             <w:r>
               <w:rPr>
                 <w:b w:val="0"/>
               </w:rPr>
               <w:t>storePitch</w:t>
             </w:r>
-            <w:proofErr w:type="spellEnd"/>
           </w:p>
         </w:tc>
         <w:tc>
@@ -9739,11 +9536,9 @@
               <w:jc w:val="center"/>
               <w:cnfStyle w:val="000000100000" w:firstRow="0" w:lastRow="0" w:firstColumn="0" w:lastColumn="0" w:oddVBand="0" w:evenVBand="0" w:oddHBand="1" w:evenHBand="0" w:firstRowFirstColumn="0" w:firstRowLastColumn="0" w:lastRowFirstColumn="0" w:lastRowLastColumn="0"/>
             </w:pPr>
-            <w:proofErr w:type="spellStart"/>
             <w:r>
               <w:t>true|false</w:t>
             </w:r>
-            <w:proofErr w:type="spellEnd"/>
           </w:p>
         </w:tc>
         <w:tc>
@@ -9774,14 +9569,12 @@
                 <w:b w:val="0"/>
               </w:rPr>
             </w:pPr>
-            <w:proofErr w:type="spellStart"/>
             <w:r>
               <w:rPr>
                 <w:b w:val="0"/>
               </w:rPr>
               <w:t>storeRoll</w:t>
             </w:r>
-            <w:proofErr w:type="spellEnd"/>
           </w:p>
         </w:tc>
         <w:tc>
@@ -9807,11 +9600,9 @@
               <w:jc w:val="center"/>
               <w:cnfStyle w:val="000000000000" w:firstRow="0" w:lastRow="0" w:firstColumn="0" w:lastColumn="0" w:oddVBand="0" w:evenVBand="0" w:oddHBand="0" w:evenHBand="0" w:firstRowFirstColumn="0" w:firstRowLastColumn="0" w:lastRowFirstColumn="0" w:lastRowLastColumn="0"/>
             </w:pPr>
-            <w:proofErr w:type="spellStart"/>
             <w:r>
               <w:t>true|false</w:t>
             </w:r>
-            <w:proofErr w:type="spellEnd"/>
           </w:p>
         </w:tc>
         <w:tc>
@@ -9848,14 +9639,12 @@
                 <w:b w:val="0"/>
               </w:rPr>
             </w:pPr>
-            <w:proofErr w:type="spellStart"/>
             <w:r>
               <w:rPr>
                 <w:b w:val="0"/>
               </w:rPr>
               <w:t>showBack</w:t>
             </w:r>
-            <w:proofErr w:type="spellEnd"/>
           </w:p>
         </w:tc>
         <w:tc>
@@ -9881,11 +9670,9 @@
               <w:jc w:val="center"/>
               <w:cnfStyle w:val="000000100000" w:firstRow="0" w:lastRow="0" w:firstColumn="0" w:lastColumn="0" w:oddVBand="0" w:evenVBand="0" w:oddHBand="1" w:evenHBand="0" w:firstRowFirstColumn="0" w:firstRowLastColumn="0" w:lastRowFirstColumn="0" w:lastRowLastColumn="0"/>
             </w:pPr>
-            <w:proofErr w:type="spellStart"/>
             <w:r>
               <w:t>true|false</w:t>
             </w:r>
-            <w:proofErr w:type="spellEnd"/>
           </w:p>
         </w:tc>
         <w:tc>
@@ -9916,14 +9703,12 @@
                 <w:b w:val="0"/>
               </w:rPr>
             </w:pPr>
-            <w:proofErr w:type="spellStart"/>
             <w:r>
               <w:rPr>
                 <w:b w:val="0"/>
               </w:rPr>
               <w:t>showCancel</w:t>
             </w:r>
-            <w:proofErr w:type="spellEnd"/>
           </w:p>
         </w:tc>
         <w:tc>
@@ -9949,11 +9734,9 @@
               <w:jc w:val="center"/>
               <w:cnfStyle w:val="000000000000" w:firstRow="0" w:lastRow="0" w:firstColumn="0" w:lastColumn="0" w:oddVBand="0" w:evenVBand="0" w:oddHBand="0" w:evenHBand="0" w:firstRowFirstColumn="0" w:firstRowLastColumn="0" w:lastRowFirstColumn="0" w:lastRowLastColumn="0"/>
             </w:pPr>
-            <w:proofErr w:type="spellStart"/>
             <w:r>
               <w:t>true|false</w:t>
             </w:r>
-            <w:proofErr w:type="spellEnd"/>
           </w:p>
         </w:tc>
         <w:tc>
@@ -9987,19 +9770,11 @@
                 <w:b w:val="0"/>
               </w:rPr>
             </w:pPr>
-            <w:proofErr w:type="spellStart"/>
-            <w:r>
-              <w:rPr>
-                <w:b w:val="0"/>
-              </w:rPr>
-              <w:t>showForward</w:t>
-            </w:r>
-            <w:proofErr w:type="spellEnd"/>
-            <w:r>
-              <w:rPr>
-                <w:b w:val="0"/>
-              </w:rPr>
-              <w:t xml:space="preserve"> </w:t>
+            <w:r>
+              <w:rPr>
+                <w:b w:val="0"/>
+              </w:rPr>
+              <w:t xml:space="preserve">showForward </w:t>
             </w:r>
           </w:p>
         </w:tc>
@@ -10026,11 +9801,9 @@
               <w:jc w:val="center"/>
               <w:cnfStyle w:val="000000100000" w:firstRow="0" w:lastRow="0" w:firstColumn="0" w:lastColumn="0" w:oddVBand="0" w:evenVBand="0" w:oddHBand="1" w:evenHBand="0" w:firstRowFirstColumn="0" w:firstRowLastColumn="0" w:lastRowFirstColumn="0" w:lastRowLastColumn="0"/>
             </w:pPr>
-            <w:proofErr w:type="spellStart"/>
             <w:r>
               <w:t>true|false</w:t>
             </w:r>
-            <w:proofErr w:type="spellEnd"/>
           </w:p>
         </w:tc>
         <w:tc>
@@ -10119,15 +9892,7 @@
         <w:t xml:space="preserve">Roll: Rotation around the Y axis, varying from -180° to 180°. </w:t>
       </w:r>
       <w:r>
-        <w:t>0° means the device is lying on its back (screen facing upwards), (-</w:t>
-      </w:r>
-      <w:proofErr w:type="gramStart"/>
-      <w:r>
-        <w:t>)180</w:t>
-      </w:r>
-      <w:proofErr w:type="gramEnd"/>
-      <w:r>
-        <w:t>° means it is lying on its "face" (screen facing downwards).</w:t>
+        <w:t>0° means the device is lying on its back (screen facing upwards), (-)180° means it is lying on its "face" (screen facing downwards).</w:t>
       </w:r>
     </w:p>
     <w:p>
@@ -10221,19 +9986,11 @@
           <w:lang w:val="fr-FR"/>
         </w:rPr>
       </w:pPr>
-      <w:proofErr w:type="spellStart"/>
       <w:r>
         <w:rPr>
           <w:lang w:val="fr-FR"/>
         </w:rPr>
-        <w:t>Attributes</w:t>
-      </w:r>
-      <w:proofErr w:type="spellEnd"/>
-      <w:r>
-        <w:rPr>
-          <w:lang w:val="fr-FR"/>
-        </w:rPr>
-        <w:t>:</w:t>
+        <w:t>Attributes:</w:t>
       </w:r>
     </w:p>
     <w:p>
@@ -10533,11 +10290,9 @@
               <w:jc w:val="center"/>
               <w:cnfStyle w:val="000000100000" w:firstRow="0" w:lastRow="0" w:firstColumn="0" w:lastColumn="0" w:oddVBand="0" w:evenVBand="0" w:oddHBand="1" w:evenHBand="0" w:firstRowFirstColumn="0" w:firstRowLastColumn="0" w:lastRowFirstColumn="0" w:lastRowLastColumn="0"/>
             </w:pPr>
-            <w:proofErr w:type="spellStart"/>
             <w:r>
               <w:t>true|false</w:t>
             </w:r>
-            <w:proofErr w:type="spellEnd"/>
           </w:p>
         </w:tc>
         <w:tc>
@@ -10682,11 +10437,9 @@
             <w:r>
               <w:t>&lt;</w:t>
             </w:r>
-            <w:proofErr w:type="spellStart"/>
             <w:r>
               <w:t>DropboxUpload</w:t>
             </w:r>
-            <w:proofErr w:type="spellEnd"/>
             <w:r>
               <w:t>&gt;</w:t>
             </w:r>
@@ -10716,11 +10469,9 @@
             <w:r>
               <w:t>&lt;</w:t>
             </w:r>
-            <w:proofErr w:type="spellStart"/>
             <w:r>
               <w:t>HTTPUpload</w:t>
             </w:r>
-            <w:proofErr w:type="spellEnd"/>
             <w:r>
               <w:t>&gt;</w:t>
             </w:r>
@@ -10751,15 +10502,7 @@
           </w:tcPr>
           <w:p>
             <w:r>
-              <w:t>&lt;</w:t>
-            </w:r>
-            <w:proofErr w:type="spellStart"/>
-            <w:r>
-              <w:t>SMSUpload</w:t>
-            </w:r>
-            <w:proofErr w:type="spellEnd"/>
-            <w:r>
-              <w:t>&gt;</w:t>
+              <w:t>&lt;SMSUpload&gt;</w:t>
             </w:r>
           </w:p>
         </w:tc>
@@ -10812,11 +10555,9 @@
       <w:r>
         <w:t>&lt;</w:t>
       </w:r>
-      <w:proofErr w:type="spellStart"/>
       <w:r>
         <w:t>DropboxUpload</w:t>
       </w:r>
-      <w:proofErr w:type="spellEnd"/>
       <w:r>
         <w:t>&gt;</w:t>
       </w:r>
@@ -10974,11 +10715,9 @@
               <w:jc w:val="center"/>
               <w:cnfStyle w:val="000000100000" w:firstRow="0" w:lastRow="0" w:firstColumn="0" w:lastColumn="0" w:oddVBand="0" w:evenVBand="0" w:oddHBand="1" w:evenHBand="0" w:firstRowFirstColumn="0" w:firstRowLastColumn="0" w:lastRowFirstColumn="0" w:lastRowLastColumn="0"/>
             </w:pPr>
-            <w:proofErr w:type="spellStart"/>
             <w:r>
               <w:t>true|false</w:t>
             </w:r>
-            <w:proofErr w:type="spellEnd"/>
           </w:p>
         </w:tc>
         <w:tc>
@@ -11009,14 +10748,12 @@
                 <w:b w:val="0"/>
               </w:rPr>
             </w:pPr>
-            <w:proofErr w:type="spellStart"/>
             <w:r>
               <w:rPr>
                 <w:b w:val="0"/>
               </w:rPr>
               <w:t>allowMobileData</w:t>
             </w:r>
-            <w:proofErr w:type="spellEnd"/>
           </w:p>
         </w:tc>
         <w:tc>
@@ -11042,11 +10779,9 @@
               <w:jc w:val="center"/>
               <w:cnfStyle w:val="000000000000" w:firstRow="0" w:lastRow="0" w:firstColumn="0" w:lastColumn="0" w:oddVBand="0" w:evenVBand="0" w:oddHBand="0" w:evenHBand="0" w:firstRowFirstColumn="0" w:firstRowLastColumn="0" w:lastRowFirstColumn="0" w:lastRowLastColumn="0"/>
             </w:pPr>
-            <w:proofErr w:type="spellStart"/>
             <w:r>
               <w:t>true|false</w:t>
             </w:r>
-            <w:proofErr w:type="spellEnd"/>
           </w:p>
         </w:tc>
         <w:tc>
@@ -11080,14 +10815,12 @@
                 <w:b w:val="0"/>
               </w:rPr>
             </w:pPr>
-            <w:proofErr w:type="spellStart"/>
             <w:r>
               <w:rPr>
                 <w:b w:val="0"/>
               </w:rPr>
               <w:t>allowRoaming</w:t>
             </w:r>
-            <w:proofErr w:type="spellEnd"/>
           </w:p>
         </w:tc>
         <w:tc>
@@ -11113,11 +10846,9 @@
               <w:jc w:val="center"/>
               <w:cnfStyle w:val="000000100000" w:firstRow="0" w:lastRow="0" w:firstColumn="0" w:lastColumn="0" w:oddVBand="0" w:evenVBand="0" w:oddHBand="1" w:evenHBand="0" w:firstRowFirstColumn="0" w:firstRowLastColumn="0" w:lastRowFirstColumn="0" w:lastRowLastColumn="0"/>
             </w:pPr>
-            <w:proofErr w:type="spellStart"/>
             <w:r>
               <w:t>true|false</w:t>
             </w:r>
-            <w:proofErr w:type="spellEnd"/>
           </w:p>
         </w:tc>
         <w:tc>
@@ -11164,11 +10895,9 @@
       <w:r>
         <w:t>&lt;</w:t>
       </w:r>
-      <w:proofErr w:type="spellStart"/>
       <w:r>
         <w:t>HTTPUpload</w:t>
       </w:r>
-      <w:proofErr w:type="spellEnd"/>
       <w:r>
         <w:t>&gt;</w:t>
       </w:r>
@@ -11326,11 +11055,9 @@
               <w:jc w:val="center"/>
               <w:cnfStyle w:val="000000100000" w:firstRow="0" w:lastRow="0" w:firstColumn="0" w:lastColumn="0" w:oddVBand="0" w:evenVBand="0" w:oddHBand="1" w:evenHBand="0" w:firstRowFirstColumn="0" w:firstRowLastColumn="0" w:lastRowFirstColumn="0" w:lastRowLastColumn="0"/>
             </w:pPr>
-            <w:proofErr w:type="spellStart"/>
             <w:r>
               <w:t>true|false</w:t>
             </w:r>
-            <w:proofErr w:type="spellEnd"/>
           </w:p>
         </w:tc>
         <w:tc>
@@ -11428,14 +11155,12 @@
                 <w:b w:val="0"/>
               </w:rPr>
             </w:pPr>
-            <w:proofErr w:type="spellStart"/>
             <w:r>
               <w:rPr>
                 <w:b w:val="0"/>
               </w:rPr>
               <w:t>allowMobileData</w:t>
             </w:r>
-            <w:proofErr w:type="spellEnd"/>
           </w:p>
         </w:tc>
         <w:tc>
@@ -11461,11 +11186,9 @@
               <w:jc w:val="center"/>
               <w:cnfStyle w:val="000000100000" w:firstRow="0" w:lastRow="0" w:firstColumn="0" w:lastColumn="0" w:oddVBand="0" w:evenVBand="0" w:oddHBand="1" w:evenHBand="0" w:firstRowFirstColumn="0" w:firstRowLastColumn="0" w:lastRowFirstColumn="0" w:lastRowLastColumn="0"/>
             </w:pPr>
-            <w:proofErr w:type="spellStart"/>
             <w:r>
               <w:t>true|false</w:t>
             </w:r>
-            <w:proofErr w:type="spellEnd"/>
           </w:p>
         </w:tc>
         <w:tc>
@@ -11496,14 +11219,12 @@
                 <w:b w:val="0"/>
               </w:rPr>
             </w:pPr>
-            <w:proofErr w:type="spellStart"/>
             <w:r>
               <w:rPr>
                 <w:b w:val="0"/>
               </w:rPr>
               <w:t>allowRoaming</w:t>
             </w:r>
-            <w:proofErr w:type="spellEnd"/>
           </w:p>
         </w:tc>
         <w:tc>
@@ -11529,11 +11250,9 @@
               <w:jc w:val="center"/>
               <w:cnfStyle w:val="000000000000" w:firstRow="0" w:lastRow="0" w:firstColumn="0" w:lastColumn="0" w:oddVBand="0" w:evenVBand="0" w:oddHBand="0" w:evenHBand="0" w:firstRowFirstColumn="0" w:firstRowLastColumn="0" w:lastRowFirstColumn="0" w:lastRowLastColumn="0"/>
             </w:pPr>
-            <w:proofErr w:type="spellStart"/>
             <w:r>
               <w:t>true|false</w:t>
             </w:r>
-            <w:proofErr w:type="spellEnd"/>
           </w:p>
         </w:tc>
         <w:tc>
@@ -11580,11 +11299,9 @@
       <w:r>
         <w:t>&lt;</w:t>
       </w:r>
-      <w:proofErr w:type="spellStart"/>
       <w:r>
         <w:t>SMSUpload</w:t>
       </w:r>
-      <w:proofErr w:type="spellEnd"/>
       <w:r>
         <w:t>&gt;</w:t>
       </w:r>
@@ -11742,11 +11459,9 @@
               <w:jc w:val="center"/>
               <w:cnfStyle w:val="000000100000" w:firstRow="0" w:lastRow="0" w:firstColumn="0" w:lastColumn="0" w:oddVBand="0" w:evenVBand="0" w:oddHBand="1" w:evenHBand="0" w:firstRowFirstColumn="0" w:firstRowLastColumn="0" w:lastRowFirstColumn="0" w:lastRowLastColumn="0"/>
             </w:pPr>
-            <w:proofErr w:type="spellStart"/>
             <w:r>
               <w:t>true|false</w:t>
             </w:r>
-            <w:proofErr w:type="spellEnd"/>
           </w:p>
         </w:tc>
         <w:tc>
@@ -11844,14 +11559,12 @@
                 <w:b w:val="0"/>
               </w:rPr>
             </w:pPr>
-            <w:proofErr w:type="spellStart"/>
             <w:r>
               <w:rPr>
                 <w:b w:val="0"/>
               </w:rPr>
               <w:t>allowRoaming</w:t>
             </w:r>
-            <w:proofErr w:type="spellEnd"/>
           </w:p>
         </w:tc>
         <w:tc>
@@ -11877,11 +11590,9 @@
               <w:jc w:val="center"/>
               <w:cnfStyle w:val="000000100000" w:firstRow="0" w:lastRow="0" w:firstColumn="0" w:lastColumn="0" w:oddVBand="0" w:evenVBand="0" w:oddHBand="1" w:evenHBand="0" w:firstRowFirstColumn="0" w:firstRowLastColumn="0" w:lastRowFirstColumn="0" w:lastRowLastColumn="0"/>
             </w:pPr>
-            <w:proofErr w:type="spellStart"/>
             <w:r>
               <w:t>true|false</w:t>
             </w:r>
-            <w:proofErr w:type="spellEnd"/>
           </w:p>
         </w:tc>
         <w:tc>
@@ -12089,11 +11800,9 @@
               <w:jc w:val="center"/>
               <w:cnfStyle w:val="000000100000" w:firstRow="0" w:lastRow="0" w:firstColumn="0" w:lastColumn="0" w:oddVBand="0" w:evenVBand="0" w:oddHBand="1" w:evenHBand="0" w:firstRowFirstColumn="0" w:firstRowLastColumn="0" w:lastRowFirstColumn="0" w:lastRowLastColumn="0"/>
             </w:pPr>
-            <w:proofErr w:type="spellStart"/>
             <w:r>
               <w:t>true|false</w:t>
             </w:r>
-            <w:proofErr w:type="spellEnd"/>
           </w:p>
         </w:tc>
         <w:tc>
@@ -12240,23 +11949,7 @@
         <w:rPr>
           <w:highlight w:val="yellow"/>
         </w:rPr>
-        <w:t xml:space="preserve"> </w:t>
-      </w:r>
-      <w:proofErr w:type="spellStart"/>
-      <w:proofErr w:type="gramStart"/>
-      <w:r>
-        <w:rPr>
-          <w:highlight w:val="yellow"/>
-        </w:rPr>
-        <w:t>id</w:t>
-      </w:r>
-      <w:proofErr w:type="spellEnd"/>
-      <w:proofErr w:type="gramEnd"/>
-      <w:r>
-        <w:rPr>
-          <w:highlight w:val="yellow"/>
-        </w:rPr>
-        <w:t xml:space="preserve"> is only required</w:t>
+        <w:t xml:space="preserve"> id is only required</w:t>
       </w:r>
       <w:r>
         <w:rPr>
@@ -14021,7 +13714,7 @@
 </file>
 
 <file path=customXml/itemProps1.xml><?xml version="1.0" encoding="utf-8"?>
-<ds:datastoreItem xmlns:ds="http://schemas.openxmlformats.org/officeDocument/2006/customXml" ds:itemID="{A5FF8B0A-CC7D-4A3D-8DEC-5D50D123044E}">
+<ds:datastoreItem xmlns:ds="http://schemas.openxmlformats.org/officeDocument/2006/customXml" ds:itemID="{A675EE13-6A29-4C75-9AD8-19878474D476}">
   <ds:schemaRefs>
     <ds:schemaRef ds:uri="http://schemas.openxmlformats.org/officeDocument/2006/bibliography"/>
   </ds:schemaRefs>

</xml_diff>

<commit_message>
Changed XML attribute PageAnimation to ScreenTransition
Signed-off-by: Michalis Vitos <info@michalisvitos.gr>
</commit_message>
<xml_diff>
--- a/Documentation/XML format/Specifications.docx
+++ b/Documentation/XML format/Specifications.docx
@@ -2600,7 +2600,7 @@
                 <w:b w:val="0"/>
                 <w:highlight w:val="yellow"/>
               </w:rPr>
-              <w:t>pageAnimation</w:t>
+              <w:t>screenTransition</w:t>
             </w:r>
             <w:proofErr w:type="spellEnd"/>
           </w:p>
@@ -2664,8 +2664,6 @@
               </w:rPr>
               <w:t>NONE</w:t>
             </w:r>
-            <w:bookmarkStart w:id="2" w:name="_GoBack"/>
-            <w:bookmarkEnd w:id="2"/>
           </w:p>
         </w:tc>
       </w:tr>
@@ -2971,7 +2969,12 @@
               <w:cnfStyle w:val="000000000000" w:firstRow="0" w:lastRow="0" w:firstColumn="0" w:lastColumn="0" w:oddVBand="0" w:evenVBand="0" w:oddHBand="0" w:evenHBand="0" w:firstRowFirstColumn="0" w:firstRowLastColumn="0" w:lastRowFirstColumn="0" w:lastRowLastColumn="0"/>
             </w:pPr>
             <w:r>
-              <w:t>No</w:t>
+              <w:t>N</w:t>
+            </w:r>
+            <w:bookmarkStart w:id="2" w:name="_GoBack"/>
+            <w:bookmarkEnd w:id="2"/>
+            <w:r>
+              <w:t>o</w:t>
             </w:r>
           </w:p>
         </w:tc>
@@ -14021,7 +14024,7 @@
 </file>
 
 <file path=customXml/itemProps1.xml><?xml version="1.0" encoding="utf-8"?>
-<ds:datastoreItem xmlns:ds="http://schemas.openxmlformats.org/officeDocument/2006/customXml" ds:itemID="{A5FF8B0A-CC7D-4A3D-8DEC-5D50D123044E}">
+<ds:datastoreItem xmlns:ds="http://schemas.openxmlformats.org/officeDocument/2006/customXml" ds:itemID="{E7A2DF7A-FCE2-4E9B-AEFE-FDA8D4CD2A56}">
   <ds:schemaRefs>
     <ds:schemaRef ds:uri="http://schemas.openxmlformats.org/officeDocument/2006/bibliography"/>
   </ds:schemaRefs>

</xml_diff>

<commit_message>
Changed XML attribute animation to clickAnimation (v1: animation is still supported)
Signed-off-by: Michalis Vitos <info@michalisvitos.gr>

Conflicts:
	CollectorAndroid/src/uk/ac/ucl/excites/sapelli/collector/ui/AndroidControlsUI.java
	CollectorAndroid/src/uk/ac/ucl/excites/sapelli/collector/ui/fields/AndroidChoiceUI.java
	Documentation/XML format/Specifications.docx
	Library/src/uk/ac/ucl/excites/sapelli/collector/model/Form.java
</commit_message>
<xml_diff>
--- a/Documentation/XML format/Specifications.docx
+++ b/Documentation/XML format/Specifications.docx
@@ -2522,13 +2522,34 @@
               <w:jc w:val="center"/>
               <w:rPr>
                 <w:b w:val="0"/>
-              </w:rPr>
-            </w:pPr>
-            <w:r>
-              <w:rPr>
-                <w:b w:val="0"/>
-              </w:rPr>
-              <w:t>animation</w:t>
+                <w:highlight w:val="yellow"/>
+              </w:rPr>
+            </w:pPr>
+            <w:proofErr w:type="spellStart"/>
+            <w:r>
+              <w:rPr>
+                <w:b w:val="0"/>
+                <w:highlight w:val="yellow"/>
+              </w:rPr>
+              <w:t>clickAnimation</w:t>
+            </w:r>
+            <w:proofErr w:type="spellEnd"/>
+          </w:p>
+          <w:p>
+            <w:pPr>
+              <w:jc w:val="center"/>
+              <w:rPr>
+                <w:b w:val="0"/>
+                <w:highlight w:val="yellow"/>
+              </w:rPr>
+            </w:pPr>
+            <w:r>
+              <w:rPr>
+                <w:b w:val="0"/>
+                <w:color w:val="FF0000"/>
+                <w:highlight w:val="yellow"/>
+              </w:rPr>
+              <w:t>(v1: animation)</w:t>
             </w:r>
           </w:p>
         </w:tc>
@@ -2540,8 +2561,14 @@
             <w:pPr>
               <w:jc w:val="center"/>
               <w:cnfStyle w:val="000000000000" w:firstRow="0" w:lastRow="0" w:firstColumn="0" w:lastColumn="0" w:oddVBand="0" w:evenVBand="0" w:oddHBand="0" w:evenHBand="0" w:firstRowFirstColumn="0" w:firstRowLastColumn="0" w:lastRowFirstColumn="0" w:lastRowLastColumn="0"/>
-            </w:pPr>
-            <w:r>
+              <w:rPr>
+                <w:highlight w:val="yellow"/>
+              </w:rPr>
+            </w:pPr>
+            <w:r>
+              <w:rPr>
+                <w:highlight w:val="yellow"/>
+              </w:rPr>
               <w:t>No</w:t>
             </w:r>
           </w:p>
@@ -2554,9 +2581,15 @@
             <w:pPr>
               <w:jc w:val="center"/>
               <w:cnfStyle w:val="000000000000" w:firstRow="0" w:lastRow="0" w:firstColumn="0" w:lastColumn="0" w:oddVBand="0" w:evenVBand="0" w:oddHBand="0" w:evenHBand="0" w:firstRowFirstColumn="0" w:firstRowLastColumn="0" w:lastRowFirstColumn="0" w:lastRowLastColumn="0"/>
+              <w:rPr>
+                <w:highlight w:val="yellow"/>
+              </w:rPr>
             </w:pPr>
             <w:proofErr w:type="spellStart"/>
             <w:r>
+              <w:rPr>
+                <w:highlight w:val="yellow"/>
+              </w:rPr>
               <w:t>true|false</w:t>
             </w:r>
             <w:proofErr w:type="spellEnd"/>
@@ -2570,8 +2603,14 @@
             <w:pPr>
               <w:jc w:val="center"/>
               <w:cnfStyle w:val="000000000000" w:firstRow="0" w:lastRow="0" w:firstColumn="0" w:lastColumn="0" w:oddVBand="0" w:evenVBand="0" w:oddHBand="0" w:evenHBand="0" w:firstRowFirstColumn="0" w:firstRowLastColumn="0" w:lastRowFirstColumn="0" w:lastRowLastColumn="0"/>
-            </w:pPr>
-            <w:r>
+              <w:rPr>
+                <w:highlight w:val="yellow"/>
+              </w:rPr>
+            </w:pPr>
+            <w:r>
+              <w:rPr>
+                <w:highlight w:val="yellow"/>
+              </w:rPr>
               <w:t>true</w:t>
             </w:r>
           </w:p>
@@ -2594,15 +2633,15 @@
                 <w:highlight w:val="yellow"/>
               </w:rPr>
             </w:pPr>
-            <w:proofErr w:type="spellStart"/>
             <w:r>
               <w:rPr>
                 <w:b w:val="0"/>
                 <w:highlight w:val="yellow"/>
               </w:rPr>
-              <w:t>pageAnimation</w:t>
-            </w:r>
-            <w:proofErr w:type="spellEnd"/>
+              <w:t>screenTransition</w:t>
+            </w:r>
+            <w:bookmarkStart w:id="2" w:name="_GoBack"/>
+            <w:bookmarkEnd w:id="2"/>
           </w:p>
         </w:tc>
         <w:tc>
@@ -4113,7 +4152,7 @@
       <w:pPr>
         <w:pStyle w:val="Heading1"/>
       </w:pPr>
-      <w:bookmarkStart w:id="2" w:name="_Toc380508764"/>
+      <w:bookmarkStart w:id="3" w:name="_Toc380508764"/>
       <w:r>
         <w:lastRenderedPageBreak/>
         <w:t>&lt;</w:t>
@@ -4124,7 +4163,7 @@
       <w:r>
         <w:t>&gt;</w:t>
       </w:r>
-      <w:bookmarkEnd w:id="2"/>
+      <w:bookmarkEnd w:id="3"/>
     </w:p>
     <w:p>
       <w:pPr>
@@ -4610,8 +4649,6 @@
               </w:rPr>
               <w:t>choice_audio</w:t>
             </w:r>
-            <w:bookmarkStart w:id="3" w:name="_GoBack"/>
-            <w:bookmarkEnd w:id="3"/>
           </w:p>
         </w:tc>
         <w:tc>
@@ -14364,7 +14401,7 @@
 </file>
 
 <file path=customXml/itemProps1.xml><?xml version="1.0" encoding="utf-8"?>
-<ds:datastoreItem xmlns:ds="http://schemas.openxmlformats.org/officeDocument/2006/customXml" ds:itemID="{8022BD67-7634-479C-8BF0-9A313E3931EA}">
+<ds:datastoreItem xmlns:ds="http://schemas.openxmlformats.org/officeDocument/2006/customXml" ds:itemID="{7DDDE42C-427A-439E-B47F-160432E3540A}">
   <ds:schemaRefs>
     <ds:schemaRef ds:uri="http://schemas.openxmlformats.org/officeDocument/2006/bibliography"/>
   </ds:schemaRefs>

</xml_diff>

<commit_message>
Added option choiceAudio to XML for ChoiceFields. The choiceAudio is a String with path to audio file (relative snd/ folder)
Signed-off-by: Michalis Vitos <info@michalisvitos.gr>
</commit_message>
<xml_diff>
--- a/Documentation/XML format/Specifications.docx
+++ b/Documentation/XML format/Specifications.docx
@@ -1054,6 +1054,7 @@
         <w:lastRenderedPageBreak/>
         <w:t>&lt;</w:t>
       </w:r>
+      <w:proofErr w:type="spellStart"/>
       <w:r>
         <w:t>S</w:t>
       </w:r>
@@ -1061,7 +1062,11 @@
         <w:t>apelli</w:t>
       </w:r>
       <w:r>
-        <w:t>CollectorProject&gt;</w:t>
+        <w:t>CollectorProject</w:t>
+      </w:r>
+      <w:proofErr w:type="spellEnd"/>
+      <w:r>
+        <w:t>&gt;</w:t>
       </w:r>
       <w:bookmarkEnd w:id="0"/>
     </w:p>
@@ -1079,7 +1084,33 @@
           <w:sz w:val="22"/>
           <w:szCs w:val="22"/>
         </w:rPr>
-        <w:t>(or &lt;ExCiteS-Collector-Project&gt; for backwards compatibility)</w:t>
+        <w:t>(</w:t>
+      </w:r>
+      <w:proofErr w:type="gramStart"/>
+      <w:r>
+        <w:rPr>
+          <w:rStyle w:val="Heading2Char"/>
+          <w:rFonts w:asciiTheme="minorHAnsi" w:eastAsiaTheme="minorHAnsi" w:hAnsiTheme="minorHAnsi" w:cstheme="minorBidi"/>
+          <w:b w:val="0"/>
+          <w:bCs w:val="0"/>
+          <w:color w:val="auto"/>
+          <w:sz w:val="22"/>
+          <w:szCs w:val="22"/>
+        </w:rPr>
+        <w:t>or</w:t>
+      </w:r>
+      <w:proofErr w:type="gramEnd"/>
+      <w:r>
+        <w:rPr>
+          <w:rStyle w:val="Heading2Char"/>
+          <w:rFonts w:asciiTheme="minorHAnsi" w:eastAsiaTheme="minorHAnsi" w:hAnsiTheme="minorHAnsi" w:cstheme="minorBidi"/>
+          <w:b w:val="0"/>
+          <w:bCs w:val="0"/>
+          <w:color w:val="auto"/>
+          <w:sz w:val="22"/>
+          <w:szCs w:val="22"/>
+        </w:rPr>
+        <w:t xml:space="preserve"> &lt;ExCiteS-Collector-Project&gt; for backwards compatibility)</w:t>
       </w:r>
     </w:p>
     <w:p>
@@ -1444,8 +1475,16 @@
               <w:rPr>
                 <w:highlight w:val="yellow"/>
               </w:rPr>
-              <w:t xml:space="preserve"> Form:schema-id</w:t>
-            </w:r>
+              <w:t xml:space="preserve"> </w:t>
+            </w:r>
+            <w:proofErr w:type="spellStart"/>
+            <w:r>
+              <w:rPr>
+                <w:highlight w:val="yellow"/>
+              </w:rPr>
+              <w:t>Form:schema-id</w:t>
+            </w:r>
+            <w:proofErr w:type="spellEnd"/>
             <w:r>
               <w:rPr>
                 <w:highlight w:val="yellow"/>
@@ -1685,6 +1724,7 @@
                 <w:highlight w:val="yellow"/>
               </w:rPr>
             </w:pPr>
+            <w:proofErr w:type="spellStart"/>
             <w:r>
               <w:rPr>
                 <w:b w:val="0"/>
@@ -1692,6 +1732,7 @@
               </w:rPr>
               <w:t>startForm</w:t>
             </w:r>
+            <w:proofErr w:type="spellEnd"/>
           </w:p>
         </w:tc>
         <w:tc>
@@ -2355,12 +2396,14 @@
                 <w:b w:val="0"/>
               </w:rPr>
             </w:pPr>
+            <w:proofErr w:type="spellStart"/>
             <w:r>
               <w:rPr>
                 <w:b w:val="0"/>
               </w:rPr>
               <w:t>storeEndTime</w:t>
             </w:r>
+            <w:proofErr w:type="spellEnd"/>
           </w:p>
         </w:tc>
         <w:tc>
@@ -2386,9 +2429,11 @@
               <w:jc w:val="center"/>
               <w:cnfStyle w:val="000000000000" w:firstRow="0" w:lastRow="0" w:firstColumn="0" w:lastColumn="0" w:oddVBand="0" w:evenVBand="0" w:oddHBand="0" w:evenHBand="0" w:firstRowFirstColumn="0" w:firstRowLastColumn="0" w:lastRowFirstColumn="0" w:lastRowLastColumn="0"/>
             </w:pPr>
+            <w:proofErr w:type="spellStart"/>
             <w:r>
               <w:t>true|false</w:t>
             </w:r>
+            <w:proofErr w:type="spellEnd"/>
           </w:p>
         </w:tc>
         <w:tc>
@@ -2422,12 +2467,14 @@
                 <w:b w:val="0"/>
               </w:rPr>
             </w:pPr>
+            <w:proofErr w:type="spellStart"/>
             <w:r>
               <w:rPr>
                 <w:b w:val="0"/>
               </w:rPr>
               <w:t>startField</w:t>
             </w:r>
+            <w:proofErr w:type="spellEnd"/>
           </w:p>
         </w:tc>
         <w:tc>
@@ -2508,9 +2555,11 @@
               <w:jc w:val="center"/>
               <w:cnfStyle w:val="000000000000" w:firstRow="0" w:lastRow="0" w:firstColumn="0" w:lastColumn="0" w:oddVBand="0" w:evenVBand="0" w:oddHBand="0" w:evenHBand="0" w:firstRowFirstColumn="0" w:firstRowLastColumn="0" w:lastRowFirstColumn="0" w:lastRowLastColumn="0"/>
             </w:pPr>
+            <w:proofErr w:type="spellStart"/>
             <w:r>
               <w:t>true|false</w:t>
             </w:r>
+            <w:proofErr w:type="spellEnd"/>
           </w:p>
         </w:tc>
         <w:tc>
@@ -2545,6 +2594,7 @@
                 <w:highlight w:val="yellow"/>
               </w:rPr>
             </w:pPr>
+            <w:proofErr w:type="spellStart"/>
             <w:r>
               <w:rPr>
                 <w:b w:val="0"/>
@@ -2552,6 +2602,7 @@
               </w:rPr>
               <w:t>pageAnimation</w:t>
             </w:r>
+            <w:proofErr w:type="spellEnd"/>
           </w:p>
         </w:tc>
         <w:tc>
@@ -2629,12 +2680,14 @@
                 <w:b w:val="0"/>
               </w:rPr>
             </w:pPr>
+            <w:proofErr w:type="spellStart"/>
             <w:r>
               <w:rPr>
                 <w:b w:val="0"/>
               </w:rPr>
               <w:t>obfuscateMediaFiles</w:t>
             </w:r>
+            <w:proofErr w:type="spellEnd"/>
           </w:p>
         </w:tc>
         <w:tc>
@@ -2660,9 +2713,11 @@
               <w:jc w:val="center"/>
               <w:cnfStyle w:val="000000000000" w:firstRow="0" w:lastRow="0" w:firstColumn="0" w:lastColumn="0" w:oddVBand="0" w:evenVBand="0" w:oddHBand="0" w:evenHBand="0" w:firstRowFirstColumn="0" w:firstRowLastColumn="0" w:lastRowFirstColumn="0" w:lastRowLastColumn="0"/>
             </w:pPr>
+            <w:proofErr w:type="spellStart"/>
             <w:r>
               <w:t>true|false</w:t>
             </w:r>
+            <w:proofErr w:type="spellEnd"/>
           </w:p>
         </w:tc>
         <w:tc>
@@ -2859,6 +2914,7 @@
                 <w:b w:val="0"/>
               </w:rPr>
             </w:pPr>
+            <w:proofErr w:type="spellStart"/>
             <w:r>
               <w:rPr>
                 <w:b w:val="0"/>
@@ -2866,6 +2922,7 @@
               </w:rPr>
               <w:t>saveSound</w:t>
             </w:r>
+            <w:proofErr w:type="spellEnd"/>
             <w:r>
               <w:rPr>
                 <w:b w:val="0"/>
@@ -2886,12 +2943,14 @@
               </w:rPr>
               <w:t xml:space="preserve">(v1: </w:t>
             </w:r>
+            <w:proofErr w:type="spellStart"/>
             <w:r>
               <w:rPr>
                 <w:b w:val="0"/>
               </w:rPr>
               <w:t>endSound</w:t>
             </w:r>
+            <w:proofErr w:type="spellEnd"/>
             <w:r>
               <w:rPr>
                 <w:b w:val="0"/>
@@ -2960,6 +3019,7 @@
                 <w:highlight w:val="yellow"/>
               </w:rPr>
             </w:pPr>
+            <w:proofErr w:type="spellStart"/>
             <w:r>
               <w:rPr>
                 <w:b w:val="0"/>
@@ -2967,6 +3027,7 @@
               </w:rPr>
               <w:t>saveVibrate</w:t>
             </w:r>
+            <w:proofErr w:type="spellEnd"/>
             <w:r>
               <w:rPr>
                 <w:b w:val="0"/>
@@ -2991,12 +3052,14 @@
               </w:rPr>
               <w:t xml:space="preserve">(v1: </w:t>
             </w:r>
+            <w:proofErr w:type="spellStart"/>
             <w:r>
               <w:rPr>
                 <w:b w:val="0"/>
               </w:rPr>
               <w:t>endVibrate</w:t>
             </w:r>
+            <w:proofErr w:type="spellEnd"/>
             <w:r>
               <w:rPr>
                 <w:b w:val="0"/>
@@ -3028,9 +3091,11 @@
               <w:jc w:val="center"/>
               <w:cnfStyle w:val="000000100000" w:firstRow="0" w:lastRow="0" w:firstColumn="0" w:lastColumn="0" w:oddVBand="0" w:evenVBand="0" w:oddHBand="1" w:evenHBand="0" w:firstRowFirstColumn="0" w:firstRowLastColumn="0" w:lastRowFirstColumn="0" w:lastRowLastColumn="0"/>
             </w:pPr>
+            <w:proofErr w:type="spellStart"/>
             <w:r>
               <w:t>true|false</w:t>
             </w:r>
+            <w:proofErr w:type="spellEnd"/>
           </w:p>
         </w:tc>
         <w:tc>
@@ -3062,12 +3127,14 @@
                 <w:highlight w:val="yellow"/>
               </w:rPr>
             </w:pPr>
+            <w:proofErr w:type="spellStart"/>
             <w:r>
               <w:rPr>
                 <w:b w:val="0"/>
               </w:rPr>
               <w:t>forwardButtonImg</w:t>
             </w:r>
+            <w:proofErr w:type="spellEnd"/>
           </w:p>
         </w:tc>
         <w:tc>
@@ -3106,7 +3173,15 @@
               <w:cnfStyle w:val="000000000000" w:firstRow="0" w:lastRow="0" w:firstColumn="0" w:lastColumn="0" w:oddVBand="0" w:evenVBand="0" w:oddHBand="0" w:evenHBand="0" w:firstRowFirstColumn="0" w:firstRowLastColumn="0" w:lastRowFirstColumn="0" w:lastRowLastColumn="0"/>
             </w:pPr>
             <w:r>
-              <w:t>(relative img/ folder)</w:t>
+              <w:t xml:space="preserve">(relative </w:t>
+            </w:r>
+            <w:proofErr w:type="spellStart"/>
+            <w:r>
+              <w:t>img</w:t>
+            </w:r>
+            <w:proofErr w:type="spellEnd"/>
+            <w:r>
+              <w:t>/ folder)</w:t>
             </w:r>
           </w:p>
         </w:tc>
@@ -3142,6 +3217,7 @@
                 <w:highlight w:val="yellow"/>
               </w:rPr>
             </w:pPr>
+            <w:proofErr w:type="spellStart"/>
             <w:r>
               <w:rPr>
                 <w:b w:val="0"/>
@@ -3156,6 +3232,7 @@
               </w:rPr>
               <w:t>ButtonDesc</w:t>
             </w:r>
+            <w:proofErr w:type="spellEnd"/>
           </w:p>
         </w:tc>
         <w:tc>
@@ -3233,12 +3310,14 @@
                 <w:highlight w:val="yellow"/>
               </w:rPr>
             </w:pPr>
+            <w:proofErr w:type="spellStart"/>
             <w:r>
               <w:rPr>
                 <w:b w:val="0"/>
               </w:rPr>
               <w:t>cancelButtonImg</w:t>
             </w:r>
+            <w:proofErr w:type="spellEnd"/>
           </w:p>
         </w:tc>
         <w:tc>
@@ -3274,7 +3353,15 @@
               <w:cnfStyle w:val="000000000000" w:firstRow="0" w:lastRow="0" w:firstColumn="0" w:lastColumn="0" w:oddVBand="0" w:evenVBand="0" w:oddHBand="0" w:evenHBand="0" w:firstRowFirstColumn="0" w:firstRowLastColumn="0" w:lastRowFirstColumn="0" w:lastRowLastColumn="0"/>
             </w:pPr>
             <w:r>
-              <w:t>(relative img/ folder)</w:t>
+              <w:t xml:space="preserve">(relative </w:t>
+            </w:r>
+            <w:proofErr w:type="spellStart"/>
+            <w:r>
+              <w:t>img</w:t>
+            </w:r>
+            <w:proofErr w:type="spellEnd"/>
+            <w:r>
+              <w:t>/ folder)</w:t>
             </w:r>
           </w:p>
         </w:tc>
@@ -3310,6 +3397,7 @@
                 <w:highlight w:val="yellow"/>
               </w:rPr>
             </w:pPr>
+            <w:proofErr w:type="spellStart"/>
             <w:r>
               <w:rPr>
                 <w:b w:val="0"/>
@@ -3324,6 +3412,7 @@
               </w:rPr>
               <w:t>ButtonDesc</w:t>
             </w:r>
+            <w:proofErr w:type="spellEnd"/>
           </w:p>
         </w:tc>
         <w:tc>
@@ -3384,8 +3473,6 @@
               </w:rPr>
               <w:t>Cancel</w:t>
             </w:r>
-            <w:bookmarkStart w:id="2" w:name="_GoBack"/>
-            <w:bookmarkEnd w:id="2"/>
           </w:p>
         </w:tc>
       </w:tr>
@@ -3403,12 +3490,14 @@
                 <w:highlight w:val="yellow"/>
               </w:rPr>
             </w:pPr>
+            <w:proofErr w:type="spellStart"/>
             <w:r>
               <w:rPr>
                 <w:b w:val="0"/>
               </w:rPr>
               <w:t>backButtonImg</w:t>
             </w:r>
+            <w:proofErr w:type="spellEnd"/>
           </w:p>
         </w:tc>
         <w:tc>
@@ -3448,7 +3537,15 @@
               <w:cnfStyle w:val="000000000000" w:firstRow="0" w:lastRow="0" w:firstColumn="0" w:lastColumn="0" w:oddVBand="0" w:evenVBand="0" w:oddHBand="0" w:evenHBand="0" w:firstRowFirstColumn="0" w:firstRowLastColumn="0" w:lastRowFirstColumn="0" w:lastRowLastColumn="0"/>
             </w:pPr>
             <w:r>
-              <w:t>(relative img/ folder)</w:t>
+              <w:t xml:space="preserve">(relative </w:t>
+            </w:r>
+            <w:proofErr w:type="spellStart"/>
+            <w:r>
+              <w:t>img</w:t>
+            </w:r>
+            <w:proofErr w:type="spellEnd"/>
+            <w:r>
+              <w:t>/ folder)</w:t>
             </w:r>
           </w:p>
         </w:tc>
@@ -3484,6 +3581,7 @@
                 <w:highlight w:val="yellow"/>
               </w:rPr>
             </w:pPr>
+            <w:proofErr w:type="spellStart"/>
             <w:r>
               <w:rPr>
                 <w:b w:val="0"/>
@@ -3491,6 +3589,7 @@
               </w:rPr>
               <w:t>backButtonDesc</w:t>
             </w:r>
+            <w:proofErr w:type="spellEnd"/>
           </w:p>
         </w:tc>
         <w:tc>
@@ -3564,12 +3663,14 @@
             <w:pPr>
               <w:jc w:val="center"/>
             </w:pPr>
+            <w:proofErr w:type="spellStart"/>
             <w:r>
               <w:rPr>
                 <w:b w:val="0"/>
               </w:rPr>
               <w:t>buttonBackgroundColor</w:t>
             </w:r>
+            <w:proofErr w:type="spellEnd"/>
           </w:p>
         </w:tc>
         <w:tc>
@@ -3645,12 +3746,14 @@
                 <w:b w:val="0"/>
               </w:rPr>
             </w:pPr>
+            <w:proofErr w:type="spellStart"/>
             <w:r>
               <w:rPr>
                 <w:b w:val="0"/>
               </w:rPr>
               <w:t>shortcutImage</w:t>
             </w:r>
+            <w:proofErr w:type="spellEnd"/>
           </w:p>
         </w:tc>
         <w:tc>
@@ -3686,7 +3789,15 @@
               <w:cnfStyle w:val="000000100000" w:firstRow="0" w:lastRow="0" w:firstColumn="0" w:lastColumn="0" w:oddVBand="0" w:evenVBand="0" w:oddHBand="1" w:evenHBand="0" w:firstRowFirstColumn="0" w:firstRowLastColumn="0" w:lastRowFirstColumn="0" w:lastRowLastColumn="0"/>
             </w:pPr>
             <w:r>
-              <w:t>(relative img/ folder)</w:t>
+              <w:t xml:space="preserve">(relative </w:t>
+            </w:r>
+            <w:proofErr w:type="spellStart"/>
+            <w:r>
+              <w:t>img</w:t>
+            </w:r>
+            <w:proofErr w:type="spellEnd"/>
+            <w:r>
+              <w:t>/ folder)</w:t>
             </w:r>
           </w:p>
         </w:tc>
@@ -3718,12 +3829,14 @@
                 <w:b w:val="0"/>
               </w:rPr>
             </w:pPr>
+            <w:proofErr w:type="spellStart"/>
             <w:r>
               <w:rPr>
                 <w:b w:val="0"/>
               </w:rPr>
               <w:t>singlePage</w:t>
             </w:r>
+            <w:proofErr w:type="spellEnd"/>
           </w:p>
         </w:tc>
         <w:tc>
@@ -3749,9 +3862,11 @@
               <w:jc w:val="center"/>
               <w:cnfStyle w:val="000000000000" w:firstRow="0" w:lastRow="0" w:firstColumn="0" w:lastColumn="0" w:oddVBand="0" w:evenVBand="0" w:oddHBand="0" w:evenHBand="0" w:firstRowFirstColumn="0" w:firstRowLastColumn="0" w:lastRowFirstColumn="0" w:lastRowLastColumn="0"/>
             </w:pPr>
+            <w:proofErr w:type="spellStart"/>
             <w:r>
               <w:t>true|false</w:t>
             </w:r>
+            <w:proofErr w:type="spellEnd"/>
           </w:p>
         </w:tc>
         <w:tc>
@@ -3998,7 +4113,7 @@
       <w:pPr>
         <w:pStyle w:val="Heading1"/>
       </w:pPr>
-      <w:bookmarkStart w:id="3" w:name="_Toc380508764"/>
+      <w:bookmarkStart w:id="2" w:name="_Toc380508764"/>
       <w:r>
         <w:lastRenderedPageBreak/>
         <w:t>&lt;</w:t>
@@ -4009,7 +4124,7 @@
       <w:r>
         <w:t>&gt;</w:t>
       </w:r>
-      <w:bookmarkEnd w:id="3"/>
+      <w:bookmarkEnd w:id="2"/>
     </w:p>
     <w:p>
       <w:pPr>
@@ -4300,9 +4415,11 @@
               <w:jc w:val="center"/>
               <w:cnfStyle w:val="000000100000" w:firstRow="0" w:lastRow="0" w:firstColumn="0" w:lastColumn="0" w:oddVBand="0" w:evenVBand="0" w:oddHBand="1" w:evenHBand="0" w:firstRowFirstColumn="0" w:firstRowLastColumn="0" w:lastRowFirstColumn="0" w:lastRowLastColumn="0"/>
             </w:pPr>
+            <w:proofErr w:type="spellStart"/>
             <w:r>
               <w:t>always|true|notIfReached|never|false</w:t>
             </w:r>
+            <w:proofErr w:type="spellEnd"/>
           </w:p>
         </w:tc>
         <w:tc>
@@ -4314,9 +4431,11 @@
               <w:jc w:val="center"/>
               <w:cnfStyle w:val="000000100000" w:firstRow="0" w:lastRow="0" w:firstColumn="0" w:lastColumn="0" w:oddVBand="0" w:evenVBand="0" w:oddHBand="1" w:evenHBand="0" w:firstRowFirstColumn="0" w:firstRowLastColumn="0" w:lastRowFirstColumn="0" w:lastRowLastColumn="0"/>
             </w:pPr>
+            <w:proofErr w:type="spellStart"/>
             <w:r>
               <w:t>notIfReached</w:t>
             </w:r>
+            <w:proofErr w:type="spellEnd"/>
           </w:p>
         </w:tc>
       </w:tr>
@@ -4400,12 +4519,14 @@
                 <w:b w:val="0"/>
               </w:rPr>
             </w:pPr>
+            <w:proofErr w:type="spellStart"/>
             <w:r>
               <w:rPr>
                 <w:b w:val="0"/>
               </w:rPr>
               <w:t>img</w:t>
             </w:r>
+            <w:proofErr w:type="spellEnd"/>
           </w:p>
         </w:tc>
         <w:tc>
@@ -4441,7 +4562,15 @@
               <w:cnfStyle w:val="000000100000" w:firstRow="0" w:lastRow="0" w:firstColumn="0" w:lastColumn="0" w:oddVBand="0" w:evenVBand="0" w:oddHBand="1" w:evenHBand="0" w:firstRowFirstColumn="0" w:firstRowLastColumn="0" w:lastRowFirstColumn="0" w:lastRowLastColumn="0"/>
             </w:pPr>
             <w:r>
-              <w:t>(relative img/ folder)</w:t>
+              <w:t xml:space="preserve">(relative </w:t>
+            </w:r>
+            <w:proofErr w:type="spellStart"/>
+            <w:r>
+              <w:t>img</w:t>
+            </w:r>
+            <w:proofErr w:type="spellEnd"/>
+            <w:r>
+              <w:t>/ folder)</w:t>
             </w:r>
           </w:p>
         </w:tc>
@@ -4471,14 +4600,18 @@
               <w:jc w:val="center"/>
               <w:rPr>
                 <w:b w:val="0"/>
-              </w:rPr>
-            </w:pPr>
-            <w:r>
-              <w:rPr>
-                <w:b w:val="0"/>
-              </w:rPr>
-              <w:t>alt</w:t>
-            </w:r>
+                <w:highlight w:val="yellow"/>
+              </w:rPr>
+            </w:pPr>
+            <w:r>
+              <w:rPr>
+                <w:b w:val="0"/>
+                <w:highlight w:val="yellow"/>
+              </w:rPr>
+              <w:t>choice_audio</w:t>
+            </w:r>
+            <w:bookmarkStart w:id="3" w:name="_GoBack"/>
+            <w:bookmarkEnd w:id="3"/>
           </w:p>
         </w:tc>
         <w:tc>
@@ -4489,8 +4622,14 @@
             <w:pPr>
               <w:jc w:val="center"/>
               <w:cnfStyle w:val="000000000000" w:firstRow="0" w:lastRow="0" w:firstColumn="0" w:lastColumn="0" w:oddVBand="0" w:evenVBand="0" w:oddHBand="0" w:evenHBand="0" w:firstRowFirstColumn="0" w:firstRowLastColumn="0" w:lastRowFirstColumn="0" w:lastRowLastColumn="0"/>
-            </w:pPr>
-            <w:r>
+              <w:rPr>
+                <w:highlight w:val="yellow"/>
+              </w:rPr>
+            </w:pPr>
+            <w:r>
+              <w:rPr>
+                <w:highlight w:val="yellow"/>
+              </w:rPr>
               <w:t>No</w:t>
             </w:r>
           </w:p>
@@ -4503,9 +4642,56 @@
             <w:pPr>
               <w:jc w:val="center"/>
               <w:cnfStyle w:val="000000000000" w:firstRow="0" w:lastRow="0" w:firstColumn="0" w:lastColumn="0" w:oddVBand="0" w:evenVBand="0" w:oddHBand="0" w:evenHBand="0" w:firstRowFirstColumn="0" w:firstRowLastColumn="0" w:lastRowFirstColumn="0" w:lastRowLastColumn="0"/>
-            </w:pPr>
-            <w:r>
-              <w:t>Any String</w:t>
+              <w:rPr>
+                <w:highlight w:val="yellow"/>
+              </w:rPr>
+            </w:pPr>
+            <w:r>
+              <w:rPr>
+                <w:highlight w:val="yellow"/>
+              </w:rPr>
+              <w:t xml:space="preserve">String with path to </w:t>
+            </w:r>
+            <w:r>
+              <w:rPr>
+                <w:highlight w:val="yellow"/>
+              </w:rPr>
+              <w:t>audio</w:t>
+            </w:r>
+            <w:r>
+              <w:rPr>
+                <w:highlight w:val="yellow"/>
+              </w:rPr>
+              <w:t xml:space="preserve"> file</w:t>
+            </w:r>
+          </w:p>
+          <w:p>
+            <w:pPr>
+              <w:jc w:val="center"/>
+              <w:cnfStyle w:val="000000000000" w:firstRow="0" w:lastRow="0" w:firstColumn="0" w:lastColumn="0" w:oddVBand="0" w:evenVBand="0" w:oddHBand="0" w:evenHBand="0" w:firstRowFirstColumn="0" w:firstRowLastColumn="0" w:lastRowFirstColumn="0" w:lastRowLastColumn="0"/>
+              <w:rPr>
+                <w:highlight w:val="yellow"/>
+              </w:rPr>
+            </w:pPr>
+            <w:r>
+              <w:rPr>
+                <w:highlight w:val="yellow"/>
+              </w:rPr>
+              <w:t xml:space="preserve">(relative </w:t>
+            </w:r>
+            <w:proofErr w:type="spellStart"/>
+            <w:r>
+              <w:rPr>
+                <w:highlight w:val="yellow"/>
+              </w:rPr>
+              <w:t>snd</w:t>
+            </w:r>
+            <w:proofErr w:type="spellEnd"/>
+            <w:r>
+              <w:rPr>
+                <w:highlight w:val="yellow"/>
+              </w:rPr>
+              <w:t>/ folder)</w:t>
             </w:r>
           </w:p>
         </w:tc>
@@ -4517,8 +4703,14 @@
             <w:pPr>
               <w:jc w:val="center"/>
               <w:cnfStyle w:val="000000000000" w:firstRow="0" w:lastRow="0" w:firstColumn="0" w:lastColumn="0" w:oddVBand="0" w:evenVBand="0" w:oddHBand="0" w:evenHBand="0" w:firstRowFirstColumn="0" w:firstRowLastColumn="0" w:lastRowFirstColumn="0" w:lastRowLastColumn="0"/>
-            </w:pPr>
-            <w:r>
+              <w:rPr>
+                <w:highlight w:val="yellow"/>
+              </w:rPr>
+            </w:pPr>
+            <w:r>
+              <w:rPr>
+                <w:highlight w:val="yellow"/>
+              </w:rPr>
               <w:t>n/a</w:t>
             </w:r>
           </w:p>
@@ -4544,7 +4736,7 @@
               <w:rPr>
                 <w:b w:val="0"/>
               </w:rPr>
-              <w:t>backgroundColor</w:t>
+              <w:t>alt</w:t>
             </w:r>
           </w:p>
         </w:tc>
@@ -4572,16 +4764,7 @@
               <w:cnfStyle w:val="000000100000" w:firstRow="0" w:lastRow="0" w:firstColumn="0" w:lastColumn="0" w:oddVBand="0" w:evenVBand="0" w:oddHBand="1" w:evenHBand="0" w:firstRowFirstColumn="0" w:firstRowLastColumn="0" w:lastRowFirstColumn="0" w:lastRowLastColumn="0"/>
             </w:pPr>
             <w:r>
-              <w:t>Hex Colour</w:t>
-            </w:r>
-            <w:r>
-              <w:t xml:space="preserve"> String</w:t>
-            </w:r>
-            <w:r>
-              <w:br/>
-            </w:r>
-            <w:r>
-              <w:t>(e.g. #000000)</w:t>
+              <w:t>Any String</w:t>
             </w:r>
           </w:p>
         </w:tc>
@@ -4595,7 +4778,7 @@
               <w:cnfStyle w:val="000000100000" w:firstRow="0" w:lastRow="0" w:firstColumn="0" w:lastColumn="0" w:oddVBand="0" w:evenVBand="0" w:oddHBand="1" w:evenHBand="0" w:firstRowFirstColumn="0" w:firstRowLastColumn="0" w:lastRowFirstColumn="0" w:lastRowLastColumn="0"/>
             </w:pPr>
             <w:r>
-              <w:t>“#FFFFFF”</w:t>
+              <w:t>n/a</w:t>
             </w:r>
           </w:p>
         </w:tc>
@@ -4613,12 +4796,14 @@
                 <w:b w:val="0"/>
               </w:rPr>
             </w:pPr>
-            <w:r>
-              <w:rPr>
-                <w:b w:val="0"/>
-              </w:rPr>
-              <w:t>cols</w:t>
-            </w:r>
+            <w:proofErr w:type="spellStart"/>
+            <w:r>
+              <w:rPr>
+                <w:b w:val="0"/>
+              </w:rPr>
+              <w:t>backgroundColor</w:t>
+            </w:r>
+            <w:proofErr w:type="spellEnd"/>
           </w:p>
         </w:tc>
         <w:tc>
@@ -4645,7 +4830,11 @@
               <w:cnfStyle w:val="000000000000" w:firstRow="0" w:lastRow="0" w:firstColumn="0" w:lastColumn="0" w:oddVBand="0" w:evenVBand="0" w:oddHBand="0" w:evenHBand="0" w:firstRowFirstColumn="0" w:firstRowLastColumn="0" w:lastRowFirstColumn="0" w:lastRowLastColumn="0"/>
             </w:pPr>
             <w:r>
-              <w:t>Any strictly positive integer</w:t>
+              <w:t>Hex Colour String</w:t>
+            </w:r>
+            <w:r>
+              <w:br/>
+              <w:t>(e.g. #000000)</w:t>
             </w:r>
           </w:p>
         </w:tc>
@@ -4659,10 +4848,7 @@
               <w:cnfStyle w:val="000000000000" w:firstRow="0" w:lastRow="0" w:firstColumn="0" w:lastColumn="0" w:oddVBand="0" w:evenVBand="0" w:oddHBand="0" w:evenHBand="0" w:firstRowFirstColumn="0" w:firstRowLastColumn="0" w:lastRowFirstColumn="0" w:lastRowLastColumn="0"/>
             </w:pPr>
             <w:r>
-              <w:rPr>
-                <w:highlight w:val="yellow"/>
-              </w:rPr>
-              <w:t>1</w:t>
+              <w:t>“#FFFFFF”</w:t>
             </w:r>
           </w:p>
         </w:tc>
@@ -4687,13 +4873,7 @@
               <w:rPr>
                 <w:b w:val="0"/>
               </w:rPr>
-              <w:t>r</w:t>
-            </w:r>
-            <w:r>
-              <w:rPr>
-                <w:b w:val="0"/>
-              </w:rPr>
-              <w:t>ows</w:t>
+              <w:t>cols</w:t>
             </w:r>
           </w:p>
         </w:tc>
@@ -4735,7 +4915,10 @@
               <w:cnfStyle w:val="000000100000" w:firstRow="0" w:lastRow="0" w:firstColumn="0" w:lastColumn="0" w:oddVBand="0" w:evenVBand="0" w:oddHBand="1" w:evenHBand="0" w:firstRowFirstColumn="0" w:firstRowLastColumn="0" w:lastRowFirstColumn="0" w:lastRowLastColumn="0"/>
             </w:pPr>
             <w:r>
-              <w:t>2</w:t>
+              <w:rPr>
+                <w:highlight w:val="yellow"/>
+              </w:rPr>
+              <w:t>1</w:t>
             </w:r>
           </w:p>
         </w:tc>
@@ -4757,7 +4940,7 @@
               <w:rPr>
                 <w:b w:val="0"/>
               </w:rPr>
-              <w:t>noColumn</w:t>
+              <w:t>rows</w:t>
             </w:r>
           </w:p>
         </w:tc>
@@ -4785,7 +4968,7 @@
               <w:cnfStyle w:val="000000000000" w:firstRow="0" w:lastRow="0" w:firstColumn="0" w:lastColumn="0" w:oddVBand="0" w:evenVBand="0" w:oddHBand="0" w:evenHBand="0" w:firstRowFirstColumn="0" w:firstRowLastColumn="0" w:lastRowFirstColumn="0" w:lastRowLastColumn="0"/>
             </w:pPr>
             <w:r>
-              <w:t>true|false</w:t>
+              <w:t>Any strictly positive integer</w:t>
             </w:r>
           </w:p>
         </w:tc>
@@ -4799,7 +4982,7 @@
               <w:cnfStyle w:val="000000000000" w:firstRow="0" w:lastRow="0" w:firstColumn="0" w:lastColumn="0" w:oddVBand="0" w:evenVBand="0" w:oddHBand="0" w:evenHBand="0" w:firstRowFirstColumn="0" w:firstRowLastColumn="0" w:lastRowFirstColumn="0" w:lastRowLastColumn="0"/>
             </w:pPr>
             <w:r>
-              <w:t>false</w:t>
+              <w:t>2</w:t>
             </w:r>
           </w:p>
         </w:tc>
@@ -4824,7 +5007,7 @@
               <w:rPr>
                 <w:b w:val="0"/>
               </w:rPr>
-              <w:t>crossed</w:t>
+              <w:t>noColumn</w:t>
             </w:r>
           </w:p>
         </w:tc>
@@ -4851,9 +5034,11 @@
               <w:jc w:val="center"/>
               <w:cnfStyle w:val="000000100000" w:firstRow="0" w:lastRow="0" w:firstColumn="0" w:lastColumn="0" w:oddVBand="0" w:evenVBand="0" w:oddHBand="1" w:evenHBand="0" w:firstRowFirstColumn="0" w:firstRowLastColumn="0" w:lastRowFirstColumn="0" w:lastRowLastColumn="0"/>
             </w:pPr>
+            <w:proofErr w:type="spellStart"/>
             <w:r>
               <w:t>true|false</w:t>
             </w:r>
+            <w:proofErr w:type="spellEnd"/>
           </w:p>
         </w:tc>
         <w:tc>
@@ -4888,7 +5073,7 @@
               <w:rPr>
                 <w:b w:val="0"/>
               </w:rPr>
-              <w:t>crossColor</w:t>
+              <w:t>crossed</w:t>
             </w:r>
           </w:p>
         </w:tc>
@@ -4915,13 +5100,11 @@
               <w:jc w:val="center"/>
               <w:cnfStyle w:val="000000000000" w:firstRow="0" w:lastRow="0" w:firstColumn="0" w:lastColumn="0" w:oddVBand="0" w:evenVBand="0" w:oddHBand="0" w:evenHBand="0" w:firstRowFirstColumn="0" w:firstRowLastColumn="0" w:lastRowFirstColumn="0" w:lastRowLastColumn="0"/>
             </w:pPr>
-            <w:r>
-              <w:t>Hex Colour String</w:t>
-            </w:r>
-            <w:r>
-              <w:br/>
-              <w:t>(e.g. #000000)</w:t>
-            </w:r>
+            <w:proofErr w:type="spellStart"/>
+            <w:r>
+              <w:t>true|false</w:t>
+            </w:r>
+            <w:proofErr w:type="spellEnd"/>
           </w:p>
         </w:tc>
         <w:tc>
@@ -4934,16 +5117,7 @@
               <w:cnfStyle w:val="000000000000" w:firstRow="0" w:lastRow="0" w:firstColumn="0" w:lastColumn="0" w:oddVBand="0" w:evenVBand="0" w:oddHBand="0" w:evenHBand="0" w:firstRowFirstColumn="0" w:firstRowLastColumn="0" w:lastRowFirstColumn="0" w:lastRowLastColumn="0"/>
             </w:pPr>
             <w:r>
-              <w:t>"#A5FF0000"</w:t>
-            </w:r>
-            <w:r>
-              <w:br/>
-            </w:r>
-            <w:r>
-              <w:rPr>
-                <w:sz w:val="20"/>
-              </w:rPr>
-              <w:t>(Red with 65% alpha)</w:t>
+              <w:t>false</w:t>
             </w:r>
           </w:p>
         </w:tc>
@@ -4964,12 +5138,14 @@
                 <w:b w:val="0"/>
               </w:rPr>
             </w:pPr>
-            <w:r>
-              <w:rPr>
-                <w:b w:val="0"/>
-              </w:rPr>
-              <w:t>showBack</w:t>
-            </w:r>
+            <w:proofErr w:type="spellStart"/>
+            <w:r>
+              <w:rPr>
+                <w:b w:val="0"/>
+              </w:rPr>
+              <w:t>crossColor</w:t>
+            </w:r>
+            <w:proofErr w:type="spellEnd"/>
           </w:p>
         </w:tc>
         <w:tc>
@@ -4996,7 +5172,11 @@
               <w:cnfStyle w:val="000000100000" w:firstRow="0" w:lastRow="0" w:firstColumn="0" w:lastColumn="0" w:oddVBand="0" w:evenVBand="0" w:oddHBand="1" w:evenHBand="0" w:firstRowFirstColumn="0" w:firstRowLastColumn="0" w:lastRowFirstColumn="0" w:lastRowLastColumn="0"/>
             </w:pPr>
             <w:r>
-              <w:t>true|false</w:t>
+              <w:t>Hex Colour String</w:t>
+            </w:r>
+            <w:r>
+              <w:br/>
+              <w:t>(e.g. #000000)</w:t>
             </w:r>
           </w:p>
         </w:tc>
@@ -5010,7 +5190,16 @@
               <w:cnfStyle w:val="000000100000" w:firstRow="0" w:lastRow="0" w:firstColumn="0" w:lastColumn="0" w:oddVBand="0" w:evenVBand="0" w:oddHBand="1" w:evenHBand="0" w:firstRowFirstColumn="0" w:firstRowLastColumn="0" w:lastRowFirstColumn="0" w:lastRowLastColumn="0"/>
             </w:pPr>
             <w:r>
-              <w:t>true</w:t>
+              <w:t>"#A5FF0000"</w:t>
+            </w:r>
+            <w:r>
+              <w:br/>
+            </w:r>
+            <w:r>
+              <w:rPr>
+                <w:sz w:val="20"/>
+              </w:rPr>
+              <w:t>(Red with 65% alpha)</w:t>
             </w:r>
           </w:p>
         </w:tc>
@@ -5028,12 +5217,14 @@
                 <w:b w:val="0"/>
               </w:rPr>
             </w:pPr>
-            <w:r>
-              <w:rPr>
-                <w:b w:val="0"/>
-              </w:rPr>
-              <w:t>showCancel</w:t>
-            </w:r>
+            <w:proofErr w:type="spellStart"/>
+            <w:r>
+              <w:rPr>
+                <w:b w:val="0"/>
+              </w:rPr>
+              <w:t>showBack</w:t>
+            </w:r>
+            <w:proofErr w:type="spellEnd"/>
           </w:p>
         </w:tc>
         <w:tc>
@@ -5059,9 +5250,11 @@
               <w:jc w:val="center"/>
               <w:cnfStyle w:val="000000000000" w:firstRow="0" w:lastRow="0" w:firstColumn="0" w:lastColumn="0" w:oddVBand="0" w:evenVBand="0" w:oddHBand="0" w:evenHBand="0" w:firstRowFirstColumn="0" w:firstRowLastColumn="0" w:lastRowFirstColumn="0" w:lastRowLastColumn="0"/>
             </w:pPr>
+            <w:proofErr w:type="spellStart"/>
             <w:r>
               <w:t>true|false</w:t>
             </w:r>
+            <w:proofErr w:type="spellEnd"/>
           </w:p>
         </w:tc>
         <w:tc>
@@ -5095,12 +5288,14 @@
                 <w:b w:val="0"/>
               </w:rPr>
             </w:pPr>
-            <w:r>
-              <w:rPr>
-                <w:b w:val="0"/>
-              </w:rPr>
-              <w:t xml:space="preserve">showForward </w:t>
-            </w:r>
+            <w:proofErr w:type="spellStart"/>
+            <w:r>
+              <w:rPr>
+                <w:b w:val="0"/>
+              </w:rPr>
+              <w:t>showCancel</w:t>
+            </w:r>
+            <w:proofErr w:type="spellEnd"/>
           </w:p>
         </w:tc>
         <w:tc>
@@ -5126,9 +5321,11 @@
               <w:jc w:val="center"/>
               <w:cnfStyle w:val="000000100000" w:firstRow="0" w:lastRow="0" w:firstColumn="0" w:lastColumn="0" w:oddVBand="0" w:evenVBand="0" w:oddHBand="1" w:evenHBand="0" w:firstRowFirstColumn="0" w:firstRowLastColumn="0" w:lastRowFirstColumn="0" w:lastRowLastColumn="0"/>
             </w:pPr>
+            <w:proofErr w:type="spellStart"/>
             <w:r>
               <w:t>true|false</w:t>
             </w:r>
+            <w:proofErr w:type="spellEnd"/>
           </w:p>
         </w:tc>
         <w:tc>
@@ -5139,6 +5336,80 @@
             <w:pPr>
               <w:jc w:val="center"/>
               <w:cnfStyle w:val="000000100000" w:firstRow="0" w:lastRow="0" w:firstColumn="0" w:lastColumn="0" w:oddVBand="0" w:evenVBand="0" w:oddHBand="1" w:evenHBand="0" w:firstRowFirstColumn="0" w:firstRowLastColumn="0" w:lastRowFirstColumn="0" w:lastRowLastColumn="0"/>
+            </w:pPr>
+            <w:r>
+              <w:t>true</w:t>
+            </w:r>
+          </w:p>
+        </w:tc>
+      </w:tr>
+      <w:tr>
+        <w:tc>
+          <w:tcPr>
+            <w:cnfStyle w:val="001000000000" w:firstRow="0" w:lastRow="0" w:firstColumn="1" w:lastColumn="0" w:oddVBand="0" w:evenVBand="0" w:oddHBand="0" w:evenHBand="0" w:firstRowFirstColumn="0" w:firstRowLastColumn="0" w:lastRowFirstColumn="0" w:lastRowLastColumn="0"/>
+            <w:tcW w:w="1787" w:type="dxa"/>
+          </w:tcPr>
+          <w:p>
+            <w:pPr>
+              <w:jc w:val="center"/>
+              <w:rPr>
+                <w:b w:val="0"/>
+              </w:rPr>
+            </w:pPr>
+            <w:proofErr w:type="spellStart"/>
+            <w:r>
+              <w:rPr>
+                <w:b w:val="0"/>
+              </w:rPr>
+              <w:t>showForward</w:t>
+            </w:r>
+            <w:proofErr w:type="spellEnd"/>
+            <w:r>
+              <w:rPr>
+                <w:b w:val="0"/>
+              </w:rPr>
+              <w:t xml:space="preserve"> </w:t>
+            </w:r>
+          </w:p>
+        </w:tc>
+        <w:tc>
+          <w:tcPr>
+            <w:tcW w:w="1786" w:type="dxa"/>
+          </w:tcPr>
+          <w:p>
+            <w:pPr>
+              <w:jc w:val="center"/>
+              <w:cnfStyle w:val="000000000000" w:firstRow="0" w:lastRow="0" w:firstColumn="0" w:lastColumn="0" w:oddVBand="0" w:evenVBand="0" w:oddHBand="0" w:evenHBand="0" w:firstRowFirstColumn="0" w:firstRowLastColumn="0" w:lastRowFirstColumn="0" w:lastRowLastColumn="0"/>
+            </w:pPr>
+            <w:r>
+              <w:t>No</w:t>
+            </w:r>
+          </w:p>
+        </w:tc>
+        <w:tc>
+          <w:tcPr>
+            <w:tcW w:w="3726" w:type="dxa"/>
+          </w:tcPr>
+          <w:p>
+            <w:pPr>
+              <w:jc w:val="center"/>
+              <w:cnfStyle w:val="000000000000" w:firstRow="0" w:lastRow="0" w:firstColumn="0" w:lastColumn="0" w:oddVBand="0" w:evenVBand="0" w:oddHBand="0" w:evenHBand="0" w:firstRowFirstColumn="0" w:firstRowLastColumn="0" w:lastRowFirstColumn="0" w:lastRowLastColumn="0"/>
+            </w:pPr>
+            <w:proofErr w:type="spellStart"/>
+            <w:r>
+              <w:t>true|false</w:t>
+            </w:r>
+            <w:proofErr w:type="spellEnd"/>
+          </w:p>
+        </w:tc>
+        <w:tc>
+          <w:tcPr>
+            <w:tcW w:w="1943" w:type="dxa"/>
+          </w:tcPr>
+          <w:p>
+            <w:pPr>
+              <w:jc w:val="center"/>
+              <w:cnfStyle w:val="000000000000" w:firstRow="0" w:lastRow="0" w:firstColumn="0" w:lastColumn="0" w:oddVBand="0" w:evenVBand="0" w:oddHBand="0" w:evenHBand="0" w:firstRowFirstColumn="0" w:firstRowLastColumn="0" w:lastRowFirstColumn="0" w:lastRowLastColumn="0"/>
             </w:pPr>
             <w:r>
               <w:t>true</w:t>
@@ -5500,9 +5771,11 @@
               <w:jc w:val="center"/>
               <w:cnfStyle w:val="000000000000" w:firstRow="0" w:lastRow="0" w:firstColumn="0" w:lastColumn="0" w:oddVBand="0" w:evenVBand="0" w:oddHBand="0" w:evenHBand="0" w:firstRowFirstColumn="0" w:firstRowLastColumn="0" w:lastRowFirstColumn="0" w:lastRowLastColumn="0"/>
             </w:pPr>
+            <w:proofErr w:type="spellStart"/>
             <w:r>
               <w:t>always|true|notIfReached|never|false</w:t>
             </w:r>
+            <w:proofErr w:type="spellEnd"/>
           </w:p>
         </w:tc>
         <w:tc>
@@ -5514,9 +5787,11 @@
               <w:jc w:val="center"/>
               <w:cnfStyle w:val="000000000000" w:firstRow="0" w:lastRow="0" w:firstColumn="0" w:lastColumn="0" w:oddVBand="0" w:evenVBand="0" w:oddHBand="0" w:evenHBand="0" w:firstRowFirstColumn="0" w:firstRowLastColumn="0" w:lastRowFirstColumn="0" w:lastRowLastColumn="0"/>
             </w:pPr>
+            <w:proofErr w:type="spellStart"/>
             <w:r>
               <w:t>notIfReached</w:t>
             </w:r>
+            <w:proofErr w:type="spellEnd"/>
           </w:p>
         </w:tc>
       </w:tr>
@@ -5667,12 +5942,14 @@
                 <w:b w:val="0"/>
               </w:rPr>
             </w:pPr>
+            <w:proofErr w:type="spellStart"/>
             <w:r>
               <w:rPr>
                 <w:b w:val="0"/>
               </w:rPr>
               <w:t>disableField</w:t>
             </w:r>
+            <w:proofErr w:type="spellEnd"/>
           </w:p>
         </w:tc>
         <w:tc>
@@ -5731,12 +6008,14 @@
                 <w:b w:val="0"/>
               </w:rPr>
             </w:pPr>
+            <w:proofErr w:type="spellStart"/>
             <w:r>
               <w:rPr>
                 <w:b w:val="0"/>
               </w:rPr>
               <w:t>useFrontCamera</w:t>
             </w:r>
+            <w:proofErr w:type="spellEnd"/>
           </w:p>
         </w:tc>
         <w:tc>
@@ -5762,9 +6041,11 @@
               <w:jc w:val="center"/>
               <w:cnfStyle w:val="000000000000" w:firstRow="0" w:lastRow="0" w:firstColumn="0" w:lastColumn="0" w:oddVBand="0" w:evenVBand="0" w:oddHBand="0" w:evenHBand="0" w:firstRowFirstColumn="0" w:firstRowLastColumn="0" w:lastRowFirstColumn="0" w:lastRowLastColumn="0"/>
             </w:pPr>
+            <w:proofErr w:type="spellStart"/>
             <w:r>
               <w:t>true|false</w:t>
             </w:r>
+            <w:proofErr w:type="spellEnd"/>
           </w:p>
         </w:tc>
         <w:tc>
@@ -5798,12 +6079,14 @@
                 <w:b w:val="0"/>
               </w:rPr>
             </w:pPr>
+            <w:proofErr w:type="spellStart"/>
             <w:r>
               <w:rPr>
                 <w:b w:val="0"/>
               </w:rPr>
               <w:t>captureImg</w:t>
             </w:r>
+            <w:proofErr w:type="spellEnd"/>
           </w:p>
         </w:tc>
         <w:tc>
@@ -5839,7 +6122,15 @@
               <w:cnfStyle w:val="000000100000" w:firstRow="0" w:lastRow="0" w:firstColumn="0" w:lastColumn="0" w:oddVBand="0" w:evenVBand="0" w:oddHBand="1" w:evenHBand="0" w:firstRowFirstColumn="0" w:firstRowLastColumn="0" w:lastRowFirstColumn="0" w:lastRowLastColumn="0"/>
             </w:pPr>
             <w:r>
-              <w:t>(relative img/ folder)</w:t>
+              <w:t xml:space="preserve">(relative </w:t>
+            </w:r>
+            <w:proofErr w:type="spellStart"/>
+            <w:r>
+              <w:t>img</w:t>
+            </w:r>
+            <w:proofErr w:type="spellEnd"/>
+            <w:r>
+              <w:t>/ folder)</w:t>
             </w:r>
           </w:p>
         </w:tc>
@@ -5871,12 +6162,14 @@
                 <w:b w:val="0"/>
               </w:rPr>
             </w:pPr>
+            <w:proofErr w:type="spellStart"/>
             <w:r>
               <w:rPr>
                 <w:b w:val="0"/>
               </w:rPr>
               <w:t>approveImg</w:t>
             </w:r>
+            <w:proofErr w:type="spellEnd"/>
           </w:p>
         </w:tc>
         <w:tc>
@@ -5912,7 +6205,15 @@
               <w:cnfStyle w:val="000000000000" w:firstRow="0" w:lastRow="0" w:firstColumn="0" w:lastColumn="0" w:oddVBand="0" w:evenVBand="0" w:oddHBand="0" w:evenHBand="0" w:firstRowFirstColumn="0" w:firstRowLastColumn="0" w:lastRowFirstColumn="0" w:lastRowLastColumn="0"/>
             </w:pPr>
             <w:r>
-              <w:t>(relative img/ folder)</w:t>
+              <w:t xml:space="preserve">(relative </w:t>
+            </w:r>
+            <w:proofErr w:type="spellStart"/>
+            <w:r>
+              <w:t>img</w:t>
+            </w:r>
+            <w:proofErr w:type="spellEnd"/>
+            <w:r>
+              <w:t>/ folder)</w:t>
             </w:r>
           </w:p>
         </w:tc>
@@ -5947,12 +6248,14 @@
                 <w:b w:val="0"/>
               </w:rPr>
             </w:pPr>
+            <w:proofErr w:type="spellStart"/>
             <w:r>
               <w:rPr>
                 <w:b w:val="0"/>
               </w:rPr>
               <w:t>discardImg</w:t>
             </w:r>
+            <w:proofErr w:type="spellEnd"/>
           </w:p>
         </w:tc>
         <w:tc>
@@ -5988,7 +6291,15 @@
               <w:cnfStyle w:val="000000100000" w:firstRow="0" w:lastRow="0" w:firstColumn="0" w:lastColumn="0" w:oddVBand="0" w:evenVBand="0" w:oddHBand="1" w:evenHBand="0" w:firstRowFirstColumn="0" w:firstRowLastColumn="0" w:lastRowFirstColumn="0" w:lastRowLastColumn="0"/>
             </w:pPr>
             <w:r>
-              <w:t>(relative img/ folder)</w:t>
+              <w:t xml:space="preserve">(relative </w:t>
+            </w:r>
+            <w:proofErr w:type="spellStart"/>
+            <w:r>
+              <w:t>img</w:t>
+            </w:r>
+            <w:proofErr w:type="spellEnd"/>
+            <w:r>
+              <w:t>/ folder)</w:t>
             </w:r>
           </w:p>
         </w:tc>
@@ -6020,12 +6331,14 @@
                 <w:b w:val="0"/>
               </w:rPr>
             </w:pPr>
+            <w:proofErr w:type="spellStart"/>
             <w:r>
               <w:rPr>
                 <w:b w:val="0"/>
               </w:rPr>
               <w:t>backgroundColor</w:t>
             </w:r>
+            <w:proofErr w:type="spellEnd"/>
           </w:p>
         </w:tc>
         <w:tc>
@@ -6051,8 +6364,13 @@
               <w:jc w:val="center"/>
               <w:cnfStyle w:val="000000000000" w:firstRow="0" w:lastRow="0" w:firstColumn="0" w:lastColumn="0" w:oddVBand="0" w:evenVBand="0" w:oddHBand="0" w:evenHBand="0" w:firstRowFirstColumn="0" w:firstRowLastColumn="0" w:lastRowFirstColumn="0" w:lastRowLastColumn="0"/>
             </w:pPr>
-            <w:r>
-              <w:t>Color String (e.g. #000000)</w:t>
+            <w:proofErr w:type="spellStart"/>
+            <w:r>
+              <w:t>Color</w:t>
+            </w:r>
+            <w:proofErr w:type="spellEnd"/>
+            <w:r>
+              <w:t xml:space="preserve"> String (e.g. #000000)</w:t>
             </w:r>
           </w:p>
         </w:tc>
@@ -6118,9 +6436,11 @@
               <w:jc w:val="center"/>
               <w:cnfStyle w:val="000000100000" w:firstRow="0" w:lastRow="0" w:firstColumn="0" w:lastColumn="0" w:oddVBand="0" w:evenVBand="0" w:oddHBand="1" w:evenHBand="0" w:firstRowFirstColumn="0" w:firstRowLastColumn="0" w:lastRowFirstColumn="0" w:lastRowLastColumn="0"/>
             </w:pPr>
+            <w:proofErr w:type="spellStart"/>
             <w:r>
               <w:t>on|always|true|auto|off|never|false</w:t>
             </w:r>
+            <w:proofErr w:type="spellEnd"/>
           </w:p>
         </w:tc>
         <w:tc>
@@ -6151,12 +6471,14 @@
                 <w:b w:val="0"/>
               </w:rPr>
             </w:pPr>
+            <w:proofErr w:type="spellStart"/>
             <w:r>
               <w:rPr>
                 <w:b w:val="0"/>
               </w:rPr>
               <w:t>useNativeApp</w:t>
             </w:r>
+            <w:proofErr w:type="spellEnd"/>
           </w:p>
         </w:tc>
         <w:tc>
@@ -6182,9 +6504,11 @@
               <w:jc w:val="center"/>
               <w:cnfStyle w:val="000000000000" w:firstRow="0" w:lastRow="0" w:firstColumn="0" w:lastColumn="0" w:oddVBand="0" w:evenVBand="0" w:oddHBand="0" w:evenHBand="0" w:firstRowFirstColumn="0" w:firstRowLastColumn="0" w:lastRowFirstColumn="0" w:lastRowLastColumn="0"/>
             </w:pPr>
+            <w:proofErr w:type="spellStart"/>
             <w:r>
               <w:t>true|false</w:t>
             </w:r>
+            <w:proofErr w:type="spellEnd"/>
           </w:p>
         </w:tc>
         <w:tc>
@@ -6221,12 +6545,14 @@
                 <w:b w:val="0"/>
               </w:rPr>
             </w:pPr>
+            <w:proofErr w:type="spellStart"/>
             <w:r>
               <w:rPr>
                 <w:b w:val="0"/>
               </w:rPr>
               <w:t>showBack</w:t>
             </w:r>
+            <w:proofErr w:type="spellEnd"/>
           </w:p>
         </w:tc>
         <w:tc>
@@ -6252,9 +6578,11 @@
               <w:jc w:val="center"/>
               <w:cnfStyle w:val="000000100000" w:firstRow="0" w:lastRow="0" w:firstColumn="0" w:lastColumn="0" w:oddVBand="0" w:evenVBand="0" w:oddHBand="1" w:evenHBand="0" w:firstRowFirstColumn="0" w:firstRowLastColumn="0" w:lastRowFirstColumn="0" w:lastRowLastColumn="0"/>
             </w:pPr>
+            <w:proofErr w:type="spellStart"/>
             <w:r>
               <w:t>true|false</w:t>
             </w:r>
+            <w:proofErr w:type="spellEnd"/>
           </w:p>
         </w:tc>
         <w:tc>
@@ -6285,12 +6613,14 @@
                 <w:b w:val="0"/>
               </w:rPr>
             </w:pPr>
+            <w:proofErr w:type="spellStart"/>
             <w:r>
               <w:rPr>
                 <w:b w:val="0"/>
               </w:rPr>
               <w:t>showCancel</w:t>
             </w:r>
+            <w:proofErr w:type="spellEnd"/>
           </w:p>
         </w:tc>
         <w:tc>
@@ -6316,9 +6646,11 @@
               <w:jc w:val="center"/>
               <w:cnfStyle w:val="000000000000" w:firstRow="0" w:lastRow="0" w:firstColumn="0" w:lastColumn="0" w:oddVBand="0" w:evenVBand="0" w:oddHBand="0" w:evenHBand="0" w:firstRowFirstColumn="0" w:firstRowLastColumn="0" w:lastRowFirstColumn="0" w:lastRowLastColumn="0"/>
             </w:pPr>
+            <w:proofErr w:type="spellStart"/>
             <w:r>
               <w:t>true|false</w:t>
             </w:r>
+            <w:proofErr w:type="spellEnd"/>
           </w:p>
         </w:tc>
         <w:tc>
@@ -6352,11 +6684,19 @@
                 <w:b w:val="0"/>
               </w:rPr>
             </w:pPr>
-            <w:r>
-              <w:rPr>
-                <w:b w:val="0"/>
-              </w:rPr>
-              <w:t xml:space="preserve">showForward </w:t>
+            <w:proofErr w:type="spellStart"/>
+            <w:r>
+              <w:rPr>
+                <w:b w:val="0"/>
+              </w:rPr>
+              <w:t>showForward</w:t>
+            </w:r>
+            <w:proofErr w:type="spellEnd"/>
+            <w:r>
+              <w:rPr>
+                <w:b w:val="0"/>
+              </w:rPr>
+              <w:t xml:space="preserve"> </w:t>
             </w:r>
           </w:p>
         </w:tc>
@@ -6383,9 +6723,11 @@
               <w:jc w:val="center"/>
               <w:cnfStyle w:val="000000100000" w:firstRow="0" w:lastRow="0" w:firstColumn="0" w:lastColumn="0" w:oddVBand="0" w:evenVBand="0" w:oddHBand="1" w:evenHBand="0" w:firstRowFirstColumn="0" w:firstRowLastColumn="0" w:lastRowFirstColumn="0" w:lastRowLastColumn="0"/>
             </w:pPr>
+            <w:proofErr w:type="spellStart"/>
             <w:r>
               <w:t>true|false</w:t>
             </w:r>
+            <w:proofErr w:type="spellEnd"/>
           </w:p>
         </w:tc>
         <w:tc>
@@ -6444,7 +6786,47 @@
         </w:numPr>
       </w:pPr>
       <w:r>
-        <w:t>When useNativeApp=true the useFrontCamera, captureImg, approveImg, discardImg &amp; flash attributes are ignored</w:t>
+        <w:t xml:space="preserve">When </w:t>
+      </w:r>
+      <w:proofErr w:type="spellStart"/>
+      <w:r>
+        <w:t>useNativeApp</w:t>
+      </w:r>
+      <w:proofErr w:type="spellEnd"/>
+      <w:r>
+        <w:t xml:space="preserve">=true the </w:t>
+      </w:r>
+      <w:proofErr w:type="spellStart"/>
+      <w:r>
+        <w:t>useFrontCamera</w:t>
+      </w:r>
+      <w:proofErr w:type="spellEnd"/>
+      <w:r>
+        <w:t xml:space="preserve">, </w:t>
+      </w:r>
+      <w:proofErr w:type="spellStart"/>
+      <w:r>
+        <w:t>captureImg</w:t>
+      </w:r>
+      <w:proofErr w:type="spellEnd"/>
+      <w:r>
+        <w:t xml:space="preserve">, </w:t>
+      </w:r>
+      <w:proofErr w:type="spellStart"/>
+      <w:r>
+        <w:t>approveImg</w:t>
+      </w:r>
+      <w:proofErr w:type="spellEnd"/>
+      <w:r>
+        <w:t xml:space="preserve">, </w:t>
+      </w:r>
+      <w:proofErr w:type="spellStart"/>
+      <w:r>
+        <w:t>discardImg</w:t>
+      </w:r>
+      <w:proofErr w:type="spellEnd"/>
+      <w:r>
+        <w:t xml:space="preserve"> &amp; flash attributes are ignored</w:t>
       </w:r>
     </w:p>
     <w:p>
@@ -6721,9 +7103,11 @@
               <w:jc w:val="center"/>
               <w:cnfStyle w:val="000000000000" w:firstRow="0" w:lastRow="0" w:firstColumn="0" w:lastColumn="0" w:oddVBand="0" w:evenVBand="0" w:oddHBand="0" w:evenHBand="0" w:firstRowFirstColumn="0" w:firstRowLastColumn="0" w:lastRowFirstColumn="0" w:lastRowLastColumn="0"/>
             </w:pPr>
+            <w:proofErr w:type="spellStart"/>
             <w:r>
               <w:t>always|true|notIfReached|never|false</w:t>
             </w:r>
+            <w:proofErr w:type="spellEnd"/>
           </w:p>
         </w:tc>
         <w:tc>
@@ -6735,9 +7119,11 @@
               <w:jc w:val="center"/>
               <w:cnfStyle w:val="000000000000" w:firstRow="0" w:lastRow="0" w:firstColumn="0" w:lastColumn="0" w:oddVBand="0" w:evenVBand="0" w:oddHBand="0" w:evenHBand="0" w:firstRowFirstColumn="0" w:firstRowLastColumn="0" w:lastRowFirstColumn="0" w:lastRowLastColumn="0"/>
             </w:pPr>
+            <w:proofErr w:type="spellStart"/>
             <w:r>
               <w:t>notIfReached</w:t>
             </w:r>
+            <w:proofErr w:type="spellEnd"/>
           </w:p>
         </w:tc>
       </w:tr>
@@ -6888,12 +7274,14 @@
                 <w:b w:val="0"/>
               </w:rPr>
             </w:pPr>
+            <w:proofErr w:type="spellStart"/>
             <w:r>
               <w:rPr>
                 <w:b w:val="0"/>
               </w:rPr>
               <w:t>disableField</w:t>
             </w:r>
+            <w:proofErr w:type="spellEnd"/>
           </w:p>
         </w:tc>
         <w:tc>
@@ -6929,7 +7317,15 @@
               <w:cnfStyle w:val="000000100000" w:firstRow="0" w:lastRow="0" w:firstColumn="0" w:lastColumn="0" w:oddVBand="0" w:evenVBand="0" w:oddHBand="1" w:evenHBand="0" w:firstRowFirstColumn="0" w:firstRowLastColumn="0" w:lastRowFirstColumn="0" w:lastRowLastColumn="0"/>
             </w:pPr>
             <w:r>
-              <w:t>(relative img/ folder)</w:t>
+              <w:t xml:space="preserve">(relative </w:t>
+            </w:r>
+            <w:proofErr w:type="spellStart"/>
+            <w:r>
+              <w:t>img</w:t>
+            </w:r>
+            <w:proofErr w:type="spellEnd"/>
+            <w:r>
+              <w:t>/ folder)</w:t>
             </w:r>
           </w:p>
         </w:tc>
@@ -6961,12 +7357,14 @@
                 <w:b w:val="0"/>
               </w:rPr>
             </w:pPr>
+            <w:proofErr w:type="spellStart"/>
             <w:r>
               <w:rPr>
                 <w:b w:val="0"/>
               </w:rPr>
               <w:t>startRecImg</w:t>
             </w:r>
+            <w:proofErr w:type="spellEnd"/>
           </w:p>
         </w:tc>
         <w:tc>
@@ -7002,7 +7400,15 @@
               <w:cnfStyle w:val="000000000000" w:firstRow="0" w:lastRow="0" w:firstColumn="0" w:lastColumn="0" w:oddVBand="0" w:evenVBand="0" w:oddHBand="0" w:evenHBand="0" w:firstRowFirstColumn="0" w:firstRowLastColumn="0" w:lastRowFirstColumn="0" w:lastRowLastColumn="0"/>
             </w:pPr>
             <w:r>
-              <w:t>(relative img/ folder)</w:t>
+              <w:t xml:space="preserve">(relative </w:t>
+            </w:r>
+            <w:proofErr w:type="spellStart"/>
+            <w:r>
+              <w:t>img</w:t>
+            </w:r>
+            <w:proofErr w:type="spellEnd"/>
+            <w:r>
+              <w:t>/ folder)</w:t>
             </w:r>
           </w:p>
         </w:tc>
@@ -7037,12 +7443,14 @@
                 <w:b w:val="0"/>
               </w:rPr>
             </w:pPr>
+            <w:proofErr w:type="spellStart"/>
             <w:r>
               <w:rPr>
                 <w:b w:val="0"/>
               </w:rPr>
               <w:t>stopRecImg</w:t>
             </w:r>
+            <w:proofErr w:type="spellEnd"/>
           </w:p>
         </w:tc>
         <w:tc>
@@ -7078,7 +7486,15 @@
               <w:cnfStyle w:val="000000100000" w:firstRow="0" w:lastRow="0" w:firstColumn="0" w:lastColumn="0" w:oddVBand="0" w:evenVBand="0" w:oddHBand="1" w:evenHBand="0" w:firstRowFirstColumn="0" w:firstRowLastColumn="0" w:lastRowFirstColumn="0" w:lastRowLastColumn="0"/>
             </w:pPr>
             <w:r>
-              <w:t>(relative img/ folder)</w:t>
+              <w:t xml:space="preserve">(relative </w:t>
+            </w:r>
+            <w:proofErr w:type="spellStart"/>
+            <w:r>
+              <w:t>img</w:t>
+            </w:r>
+            <w:proofErr w:type="spellEnd"/>
+            <w:r>
+              <w:t>/ folder)</w:t>
             </w:r>
           </w:p>
         </w:tc>
@@ -7110,12 +7526,14 @@
                 <w:b w:val="0"/>
               </w:rPr>
             </w:pPr>
+            <w:proofErr w:type="spellStart"/>
             <w:r>
               <w:rPr>
                 <w:b w:val="0"/>
               </w:rPr>
               <w:t>backgroundColor</w:t>
             </w:r>
+            <w:proofErr w:type="spellEnd"/>
           </w:p>
         </w:tc>
         <w:tc>
@@ -7180,12 +7598,14 @@
                 <w:b w:val="0"/>
               </w:rPr>
             </w:pPr>
+            <w:proofErr w:type="spellStart"/>
             <w:r>
               <w:rPr>
                 <w:b w:val="0"/>
               </w:rPr>
               <w:t>useNativeApp</w:t>
             </w:r>
+            <w:proofErr w:type="spellEnd"/>
           </w:p>
         </w:tc>
         <w:tc>
@@ -7211,9 +7631,11 @@
               <w:jc w:val="center"/>
               <w:cnfStyle w:val="000000100000" w:firstRow="0" w:lastRow="0" w:firstColumn="0" w:lastColumn="0" w:oddVBand="0" w:evenVBand="0" w:oddHBand="1" w:evenHBand="0" w:firstRowFirstColumn="0" w:firstRowLastColumn="0" w:lastRowFirstColumn="0" w:lastRowLastColumn="0"/>
             </w:pPr>
+            <w:proofErr w:type="spellStart"/>
             <w:r>
               <w:t>true|false</w:t>
             </w:r>
+            <w:proofErr w:type="spellEnd"/>
           </w:p>
         </w:tc>
         <w:tc>
@@ -7247,12 +7669,14 @@
                 <w:b w:val="0"/>
               </w:rPr>
             </w:pPr>
+            <w:proofErr w:type="spellStart"/>
             <w:r>
               <w:rPr>
                 <w:b w:val="0"/>
               </w:rPr>
               <w:t>showBack</w:t>
             </w:r>
+            <w:proofErr w:type="spellEnd"/>
           </w:p>
         </w:tc>
         <w:tc>
@@ -7278,9 +7702,11 @@
               <w:jc w:val="center"/>
               <w:cnfStyle w:val="000000000000" w:firstRow="0" w:lastRow="0" w:firstColumn="0" w:lastColumn="0" w:oddVBand="0" w:evenVBand="0" w:oddHBand="0" w:evenHBand="0" w:firstRowFirstColumn="0" w:firstRowLastColumn="0" w:lastRowFirstColumn="0" w:lastRowLastColumn="0"/>
             </w:pPr>
+            <w:proofErr w:type="spellStart"/>
             <w:r>
               <w:t>true|false</w:t>
             </w:r>
+            <w:proofErr w:type="spellEnd"/>
           </w:p>
         </w:tc>
         <w:tc>
@@ -7314,12 +7740,14 @@
                 <w:b w:val="0"/>
               </w:rPr>
             </w:pPr>
+            <w:proofErr w:type="spellStart"/>
             <w:r>
               <w:rPr>
                 <w:b w:val="0"/>
               </w:rPr>
               <w:t>showCancel</w:t>
             </w:r>
+            <w:proofErr w:type="spellEnd"/>
           </w:p>
         </w:tc>
         <w:tc>
@@ -7345,9 +7773,11 @@
               <w:jc w:val="center"/>
               <w:cnfStyle w:val="000000100000" w:firstRow="0" w:lastRow="0" w:firstColumn="0" w:lastColumn="0" w:oddVBand="0" w:evenVBand="0" w:oddHBand="1" w:evenHBand="0" w:firstRowFirstColumn="0" w:firstRowLastColumn="0" w:lastRowFirstColumn="0" w:lastRowLastColumn="0"/>
             </w:pPr>
+            <w:proofErr w:type="spellStart"/>
             <w:r>
               <w:t>true|false</w:t>
             </w:r>
+            <w:proofErr w:type="spellEnd"/>
           </w:p>
         </w:tc>
         <w:tc>
@@ -7378,11 +7808,19 @@
                 <w:b w:val="0"/>
               </w:rPr>
             </w:pPr>
-            <w:r>
-              <w:rPr>
-                <w:b w:val="0"/>
-              </w:rPr>
-              <w:t xml:space="preserve">showForward </w:t>
+            <w:proofErr w:type="spellStart"/>
+            <w:r>
+              <w:rPr>
+                <w:b w:val="0"/>
+              </w:rPr>
+              <w:t>showForward</w:t>
+            </w:r>
+            <w:proofErr w:type="spellEnd"/>
+            <w:r>
+              <w:rPr>
+                <w:b w:val="0"/>
+              </w:rPr>
+              <w:t xml:space="preserve"> </w:t>
             </w:r>
           </w:p>
         </w:tc>
@@ -7409,9 +7847,11 @@
               <w:jc w:val="center"/>
               <w:cnfStyle w:val="000000000000" w:firstRow="0" w:lastRow="0" w:firstColumn="0" w:lastColumn="0" w:oddVBand="0" w:evenVBand="0" w:oddHBand="0" w:evenHBand="0" w:firstRowFirstColumn="0" w:firstRowLastColumn="0" w:lastRowFirstColumn="0" w:lastRowLastColumn="0"/>
             </w:pPr>
+            <w:proofErr w:type="spellStart"/>
             <w:r>
               <w:t>true|false</w:t>
             </w:r>
+            <w:proofErr w:type="spellEnd"/>
           </w:p>
         </w:tc>
         <w:tc>
@@ -7457,8 +7897,13 @@
           <w:numId w:val="2"/>
         </w:numPr>
       </w:pPr>
-      <w:r>
-        <w:t>useNativeApp is not parsed/implemented yet</w:t>
+      <w:proofErr w:type="spellStart"/>
+      <w:r>
+        <w:t>useNativeApp</w:t>
+      </w:r>
+      <w:proofErr w:type="spellEnd"/>
+      <w:r>
+        <w:t xml:space="preserve"> is not parsed/implemented yet</w:t>
       </w:r>
     </w:p>
     <w:p>
@@ -7735,9 +8180,11 @@
               <w:jc w:val="center"/>
               <w:cnfStyle w:val="000000000000" w:firstRow="0" w:lastRow="0" w:firstColumn="0" w:lastColumn="0" w:oddVBand="0" w:evenVBand="0" w:oddHBand="0" w:evenHBand="0" w:firstRowFirstColumn="0" w:firstRowLastColumn="0" w:lastRowFirstColumn="0" w:lastRowLastColumn="0"/>
             </w:pPr>
+            <w:proofErr w:type="spellStart"/>
             <w:r>
               <w:t>always|true|notIfReached|never|false</w:t>
             </w:r>
+            <w:proofErr w:type="spellEnd"/>
           </w:p>
         </w:tc>
         <w:tc>
@@ -7749,9 +8196,11 @@
               <w:jc w:val="center"/>
               <w:cnfStyle w:val="000000000000" w:firstRow="0" w:lastRow="0" w:firstColumn="0" w:lastColumn="0" w:oddVBand="0" w:evenVBand="0" w:oddHBand="0" w:evenHBand="0" w:firstRowFirstColumn="0" w:firstRowLastColumn="0" w:lastRowFirstColumn="0" w:lastRowLastColumn="0"/>
             </w:pPr>
+            <w:proofErr w:type="spellStart"/>
             <w:r>
               <w:t>notIfReached</w:t>
             </w:r>
+            <w:proofErr w:type="spellEnd"/>
           </w:p>
         </w:tc>
       </w:tr>
@@ -7866,8 +8315,13 @@
               <w:jc w:val="center"/>
               <w:cnfStyle w:val="000000000000" w:firstRow="0" w:lastRow="0" w:firstColumn="0" w:lastColumn="0" w:oddVBand="0" w:evenVBand="0" w:oddHBand="0" w:evenHBand="0" w:firstRowFirstColumn="0" w:firstRowLastColumn="0" w:lastRowFirstColumn="0" w:lastRowLastColumn="0"/>
             </w:pPr>
-            <w:r>
-              <w:t>any|GPS|network (not case sensitive)</w:t>
+            <w:proofErr w:type="spellStart"/>
+            <w:r>
+              <w:t>any|GPS|network</w:t>
+            </w:r>
+            <w:proofErr w:type="spellEnd"/>
+            <w:r>
+              <w:t xml:space="preserve"> (not case sensitive)</w:t>
             </w:r>
           </w:p>
         </w:tc>
@@ -7902,12 +8356,14 @@
                 <w:b w:val="0"/>
               </w:rPr>
             </w:pPr>
+            <w:proofErr w:type="spellStart"/>
             <w:r>
               <w:rPr>
                 <w:b w:val="0"/>
               </w:rPr>
               <w:t>startWithForm</w:t>
             </w:r>
+            <w:proofErr w:type="spellEnd"/>
           </w:p>
         </w:tc>
         <w:tc>
@@ -7933,9 +8389,11 @@
               <w:jc w:val="center"/>
               <w:cnfStyle w:val="000000100000" w:firstRow="0" w:lastRow="0" w:firstColumn="0" w:lastColumn="0" w:oddVBand="0" w:evenVBand="0" w:oddHBand="1" w:evenHBand="0" w:firstRowFirstColumn="0" w:firstRowLastColumn="0" w:lastRowFirstColumn="0" w:lastRowLastColumn="0"/>
             </w:pPr>
+            <w:proofErr w:type="spellStart"/>
             <w:r>
               <w:t>true|false</w:t>
             </w:r>
+            <w:proofErr w:type="spellEnd"/>
           </w:p>
         </w:tc>
         <w:tc>
@@ -7966,12 +8424,14 @@
                 <w:b w:val="0"/>
               </w:rPr>
             </w:pPr>
+            <w:proofErr w:type="spellStart"/>
             <w:r>
               <w:rPr>
                 <w:b w:val="0"/>
               </w:rPr>
               <w:t>waitAtField</w:t>
             </w:r>
+            <w:proofErr w:type="spellEnd"/>
           </w:p>
         </w:tc>
         <w:tc>
@@ -7997,9 +8457,11 @@
               <w:jc w:val="center"/>
               <w:cnfStyle w:val="000000000000" w:firstRow="0" w:lastRow="0" w:firstColumn="0" w:lastColumn="0" w:oddVBand="0" w:evenVBand="0" w:oddHBand="0" w:evenHBand="0" w:firstRowFirstColumn="0" w:firstRowLastColumn="0" w:lastRowFirstColumn="0" w:lastRowLastColumn="0"/>
             </w:pPr>
+            <w:proofErr w:type="spellStart"/>
             <w:r>
               <w:t>true|false</w:t>
             </w:r>
+            <w:proofErr w:type="spellEnd"/>
           </w:p>
         </w:tc>
         <w:tc>
@@ -8097,12 +8559,14 @@
                 <w:b w:val="0"/>
               </w:rPr>
             </w:pPr>
+            <w:proofErr w:type="spellStart"/>
             <w:r>
               <w:rPr>
                 <w:b w:val="0"/>
               </w:rPr>
               <w:t>maxAge</w:t>
             </w:r>
+            <w:proofErr w:type="spellEnd"/>
           </w:p>
         </w:tc>
         <w:tc>
@@ -8164,12 +8628,14 @@
                 <w:b w:val="0"/>
               </w:rPr>
             </w:pPr>
+            <w:proofErr w:type="spellStart"/>
             <w:r>
               <w:rPr>
                 <w:b w:val="0"/>
               </w:rPr>
               <w:t>maxAccuracyRadius</w:t>
             </w:r>
+            <w:proofErr w:type="spellEnd"/>
           </w:p>
         </w:tc>
         <w:tc>
@@ -8228,12 +8694,14 @@
                 <w:b w:val="0"/>
               </w:rPr>
             </w:pPr>
+            <w:proofErr w:type="spellStart"/>
             <w:r>
               <w:rPr>
                 <w:b w:val="0"/>
               </w:rPr>
               <w:t>useBestKnownLocationOnTimeout</w:t>
             </w:r>
+            <w:proofErr w:type="spellEnd"/>
           </w:p>
         </w:tc>
         <w:tc>
@@ -8259,9 +8727,11 @@
               <w:jc w:val="center"/>
               <w:cnfStyle w:val="000000000000" w:firstRow="0" w:lastRow="0" w:firstColumn="0" w:lastColumn="0" w:oddVBand="0" w:evenVBand="0" w:oddHBand="0" w:evenHBand="0" w:firstRowFirstColumn="0" w:firstRowLastColumn="0" w:lastRowFirstColumn="0" w:lastRowLastColumn="0"/>
             </w:pPr>
+            <w:proofErr w:type="spellStart"/>
             <w:r>
               <w:t>true|false</w:t>
             </w:r>
+            <w:proofErr w:type="spellEnd"/>
           </w:p>
         </w:tc>
         <w:tc>
@@ -8295,12 +8765,14 @@
                 <w:b w:val="0"/>
               </w:rPr>
             </w:pPr>
+            <w:proofErr w:type="spellStart"/>
             <w:r>
               <w:rPr>
                 <w:b w:val="0"/>
               </w:rPr>
               <w:t>doublePrecision</w:t>
             </w:r>
+            <w:proofErr w:type="spellEnd"/>
           </w:p>
         </w:tc>
         <w:tc>
@@ -8326,9 +8798,11 @@
               <w:jc w:val="center"/>
               <w:cnfStyle w:val="000000100000" w:firstRow="0" w:lastRow="0" w:firstColumn="0" w:lastColumn="0" w:oddVBand="0" w:evenVBand="0" w:oddHBand="1" w:evenHBand="0" w:firstRowFirstColumn="0" w:firstRowLastColumn="0" w:lastRowFirstColumn="0" w:lastRowLastColumn="0"/>
             </w:pPr>
+            <w:proofErr w:type="spellStart"/>
             <w:r>
               <w:t>true|false</w:t>
             </w:r>
+            <w:proofErr w:type="spellEnd"/>
           </w:p>
         </w:tc>
         <w:tc>
@@ -8362,12 +8836,14 @@
                 <w:b w:val="0"/>
               </w:rPr>
             </w:pPr>
+            <w:proofErr w:type="spellStart"/>
             <w:r>
               <w:rPr>
                 <w:b w:val="0"/>
               </w:rPr>
               <w:t>storeAltitude</w:t>
             </w:r>
+            <w:proofErr w:type="spellEnd"/>
           </w:p>
         </w:tc>
         <w:tc>
@@ -8393,9 +8869,11 @@
               <w:jc w:val="center"/>
               <w:cnfStyle w:val="000000000000" w:firstRow="0" w:lastRow="0" w:firstColumn="0" w:lastColumn="0" w:oddVBand="0" w:evenVBand="0" w:oddHBand="0" w:evenHBand="0" w:firstRowFirstColumn="0" w:firstRowLastColumn="0" w:lastRowFirstColumn="0" w:lastRowLastColumn="0"/>
             </w:pPr>
+            <w:proofErr w:type="spellStart"/>
             <w:r>
               <w:t>true|false</w:t>
             </w:r>
+            <w:proofErr w:type="spellEnd"/>
           </w:p>
         </w:tc>
         <w:tc>
@@ -8429,12 +8907,14 @@
                 <w:b w:val="0"/>
               </w:rPr>
             </w:pPr>
+            <w:proofErr w:type="spellStart"/>
             <w:r>
               <w:rPr>
                 <w:b w:val="0"/>
               </w:rPr>
               <w:t>storeBearing</w:t>
             </w:r>
+            <w:proofErr w:type="spellEnd"/>
           </w:p>
         </w:tc>
         <w:tc>
@@ -8460,9 +8940,11 @@
               <w:jc w:val="center"/>
               <w:cnfStyle w:val="000000100000" w:firstRow="0" w:lastRow="0" w:firstColumn="0" w:lastColumn="0" w:oddVBand="0" w:evenVBand="0" w:oddHBand="1" w:evenHBand="0" w:firstRowFirstColumn="0" w:firstRowLastColumn="0" w:lastRowFirstColumn="0" w:lastRowLastColumn="0"/>
             </w:pPr>
+            <w:proofErr w:type="spellStart"/>
             <w:r>
               <w:t>true|false</w:t>
             </w:r>
+            <w:proofErr w:type="spellEnd"/>
           </w:p>
         </w:tc>
         <w:tc>
@@ -8493,12 +8975,14 @@
                 <w:b w:val="0"/>
               </w:rPr>
             </w:pPr>
+            <w:proofErr w:type="spellStart"/>
             <w:r>
               <w:rPr>
                 <w:b w:val="0"/>
               </w:rPr>
               <w:t>storeSpeed</w:t>
             </w:r>
+            <w:proofErr w:type="spellEnd"/>
           </w:p>
         </w:tc>
         <w:tc>
@@ -8524,9 +9008,11 @@
               <w:jc w:val="center"/>
               <w:cnfStyle w:val="000000000000" w:firstRow="0" w:lastRow="0" w:firstColumn="0" w:lastColumn="0" w:oddVBand="0" w:evenVBand="0" w:oddHBand="0" w:evenHBand="0" w:firstRowFirstColumn="0" w:firstRowLastColumn="0" w:lastRowFirstColumn="0" w:lastRowLastColumn="0"/>
             </w:pPr>
+            <w:proofErr w:type="spellStart"/>
             <w:r>
               <w:t>true|false</w:t>
             </w:r>
+            <w:proofErr w:type="spellEnd"/>
           </w:p>
         </w:tc>
         <w:tc>
@@ -8560,12 +9046,14 @@
                 <w:b w:val="0"/>
               </w:rPr>
             </w:pPr>
+            <w:proofErr w:type="spellStart"/>
             <w:r>
               <w:rPr>
                 <w:b w:val="0"/>
               </w:rPr>
               <w:t>storeAccuracy</w:t>
             </w:r>
+            <w:proofErr w:type="spellEnd"/>
           </w:p>
         </w:tc>
         <w:tc>
@@ -8591,9 +9079,11 @@
               <w:jc w:val="center"/>
               <w:cnfStyle w:val="000000100000" w:firstRow="0" w:lastRow="0" w:firstColumn="0" w:lastColumn="0" w:oddVBand="0" w:evenVBand="0" w:oddHBand="1" w:evenHBand="0" w:firstRowFirstColumn="0" w:firstRowLastColumn="0" w:lastRowFirstColumn="0" w:lastRowLastColumn="0"/>
             </w:pPr>
+            <w:proofErr w:type="spellStart"/>
             <w:r>
               <w:t>true|false</w:t>
             </w:r>
+            <w:proofErr w:type="spellEnd"/>
           </w:p>
         </w:tc>
         <w:tc>
@@ -8624,12 +9114,14 @@
                 <w:b w:val="0"/>
               </w:rPr>
             </w:pPr>
+            <w:proofErr w:type="spellStart"/>
             <w:r>
               <w:rPr>
                 <w:b w:val="0"/>
               </w:rPr>
               <w:t>storeProvider</w:t>
             </w:r>
+            <w:proofErr w:type="spellEnd"/>
           </w:p>
         </w:tc>
         <w:tc>
@@ -8655,9 +9147,11 @@
               <w:jc w:val="center"/>
               <w:cnfStyle w:val="000000000000" w:firstRow="0" w:lastRow="0" w:firstColumn="0" w:lastColumn="0" w:oddVBand="0" w:evenVBand="0" w:oddHBand="0" w:evenHBand="0" w:firstRowFirstColumn="0" w:firstRowLastColumn="0" w:lastRowFirstColumn="0" w:lastRowLastColumn="0"/>
             </w:pPr>
+            <w:proofErr w:type="spellStart"/>
             <w:r>
               <w:t>true|false</w:t>
             </w:r>
+            <w:proofErr w:type="spellEnd"/>
           </w:p>
         </w:tc>
         <w:tc>
@@ -8694,12 +9188,14 @@
                 <w:b w:val="0"/>
               </w:rPr>
             </w:pPr>
+            <w:proofErr w:type="spellStart"/>
             <w:r>
               <w:rPr>
                 <w:b w:val="0"/>
               </w:rPr>
               <w:t>showBack</w:t>
             </w:r>
+            <w:proofErr w:type="spellEnd"/>
           </w:p>
         </w:tc>
         <w:tc>
@@ -8725,9 +9221,11 @@
               <w:jc w:val="center"/>
               <w:cnfStyle w:val="000000100000" w:firstRow="0" w:lastRow="0" w:firstColumn="0" w:lastColumn="0" w:oddVBand="0" w:evenVBand="0" w:oddHBand="1" w:evenHBand="0" w:firstRowFirstColumn="0" w:firstRowLastColumn="0" w:lastRowFirstColumn="0" w:lastRowLastColumn="0"/>
             </w:pPr>
+            <w:proofErr w:type="spellStart"/>
             <w:r>
               <w:t>true|false</w:t>
             </w:r>
+            <w:proofErr w:type="spellEnd"/>
           </w:p>
         </w:tc>
         <w:tc>
@@ -8758,12 +9256,14 @@
                 <w:b w:val="0"/>
               </w:rPr>
             </w:pPr>
+            <w:proofErr w:type="spellStart"/>
             <w:r>
               <w:rPr>
                 <w:b w:val="0"/>
               </w:rPr>
               <w:t>showCancel</w:t>
             </w:r>
+            <w:proofErr w:type="spellEnd"/>
           </w:p>
         </w:tc>
         <w:tc>
@@ -8789,9 +9289,11 @@
               <w:jc w:val="center"/>
               <w:cnfStyle w:val="000000000000" w:firstRow="0" w:lastRow="0" w:firstColumn="0" w:lastColumn="0" w:oddVBand="0" w:evenVBand="0" w:oddHBand="0" w:evenHBand="0" w:firstRowFirstColumn="0" w:firstRowLastColumn="0" w:lastRowFirstColumn="0" w:lastRowLastColumn="0"/>
             </w:pPr>
+            <w:proofErr w:type="spellStart"/>
             <w:r>
               <w:t>true|false</w:t>
             </w:r>
+            <w:proofErr w:type="spellEnd"/>
           </w:p>
         </w:tc>
         <w:tc>
@@ -8825,11 +9327,19 @@
                 <w:b w:val="0"/>
               </w:rPr>
             </w:pPr>
-            <w:r>
-              <w:rPr>
-                <w:b w:val="0"/>
-              </w:rPr>
-              <w:t xml:space="preserve">showForward </w:t>
+            <w:proofErr w:type="spellStart"/>
+            <w:r>
+              <w:rPr>
+                <w:b w:val="0"/>
+              </w:rPr>
+              <w:t>showForward</w:t>
+            </w:r>
+            <w:proofErr w:type="spellEnd"/>
+            <w:r>
+              <w:rPr>
+                <w:b w:val="0"/>
+              </w:rPr>
+              <w:t xml:space="preserve"> </w:t>
             </w:r>
           </w:p>
         </w:tc>
@@ -8856,9 +9366,11 @@
               <w:jc w:val="center"/>
               <w:cnfStyle w:val="000000100000" w:firstRow="0" w:lastRow="0" w:firstColumn="0" w:lastColumn="0" w:oddVBand="0" w:evenVBand="0" w:oddHBand="1" w:evenHBand="0" w:firstRowFirstColumn="0" w:firstRowLastColumn="0" w:lastRowFirstColumn="0" w:lastRowLastColumn="0"/>
             </w:pPr>
+            <w:proofErr w:type="spellStart"/>
             <w:r>
               <w:t>true|false</w:t>
             </w:r>
+            <w:proofErr w:type="spellEnd"/>
           </w:p>
         </w:tc>
         <w:tc>
@@ -8907,14 +9419,24 @@
       <w:r>
         <w:t xml:space="preserve">When </w:t>
       </w:r>
+      <w:proofErr w:type="spellStart"/>
       <w:r>
         <w:rPr>
           <w:b/>
         </w:rPr>
         <w:t>startWithForm</w:t>
       </w:r>
-      <w:r>
-        <w:t xml:space="preserve">=true the app will start listening for locations (using an appropriate LocationProvider  as defined by the </w:t>
+      <w:proofErr w:type="spellEnd"/>
+      <w:r>
+        <w:t xml:space="preserve">=true the app will start listening for locations (using an appropriate </w:t>
+      </w:r>
+      <w:proofErr w:type="spellStart"/>
+      <w:r>
+        <w:t>LocationProvider</w:t>
+      </w:r>
+      <w:proofErr w:type="spellEnd"/>
+      <w:r>
+        <w:t xml:space="preserve">  as defined by the </w:t>
       </w:r>
       <w:r>
         <w:rPr>
@@ -8946,30 +9468,36 @@
       <w:r>
         <w:t xml:space="preserve"> field is reached the current best known location will be used if </w:t>
       </w:r>
+      <w:proofErr w:type="spellStart"/>
       <w:r>
         <w:rPr>
           <w:b/>
         </w:rPr>
         <w:t>waitAtField</w:t>
       </w:r>
+      <w:proofErr w:type="spellEnd"/>
       <w:r>
         <w:t xml:space="preserve"> is not true and if it recent and accurate enough (as defined by the </w:t>
       </w:r>
+      <w:proofErr w:type="spellStart"/>
       <w:r>
         <w:rPr>
           <w:b/>
         </w:rPr>
         <w:t>maxAge</w:t>
       </w:r>
+      <w:proofErr w:type="spellEnd"/>
       <w:r>
         <w:t xml:space="preserve"> and </w:t>
       </w:r>
+      <w:proofErr w:type="spellStart"/>
       <w:r>
         <w:rPr>
           <w:b/>
         </w:rPr>
         <w:t>maxAccuracyRadius</w:t>
       </w:r>
+      <w:proofErr w:type="spellEnd"/>
       <w:r>
         <w:t xml:space="preserve"> attributes) and has an appropriate provider (as defined by the </w:t>
       </w:r>
@@ -8994,30 +9522,36 @@
       <w:r>
         <w:t xml:space="preserve">When </w:t>
       </w:r>
+      <w:proofErr w:type="spellStart"/>
       <w:r>
         <w:rPr>
           <w:b/>
         </w:rPr>
         <w:t>waitAtField</w:t>
       </w:r>
+      <w:proofErr w:type="spellEnd"/>
       <w:r>
         <w:t xml:space="preserve">=true the app will show the waiting screen and try to use each *new* location that is received after that point in time, if a location is received that is recent and accurate enough (as defined by the </w:t>
       </w:r>
+      <w:proofErr w:type="spellStart"/>
       <w:r>
         <w:rPr>
           <w:b/>
         </w:rPr>
         <w:t>maxAge</w:t>
       </w:r>
+      <w:proofErr w:type="spellEnd"/>
       <w:r>
         <w:t xml:space="preserve"> and </w:t>
       </w:r>
+      <w:proofErr w:type="spellStart"/>
       <w:r>
         <w:rPr>
           <w:b/>
         </w:rPr>
         <w:t>maxAccuracyRadius</w:t>
       </w:r>
+      <w:proofErr w:type="spellEnd"/>
       <w:r>
         <w:t xml:space="preserve"> attributes) and has an appropriate provider (as defined by the </w:t>
       </w:r>
@@ -9054,12 +9588,14 @@
       <w:r>
         <w:t xml:space="preserve"> happens the app will use the best known location if </w:t>
       </w:r>
+      <w:proofErr w:type="spellStart"/>
       <w:r>
         <w:rPr>
           <w:b/>
         </w:rPr>
         <w:t>useBestKnownLocationOnTimeout</w:t>
       </w:r>
+      <w:proofErr w:type="spellEnd"/>
       <w:r>
         <w:t>=true.</w:t>
       </w:r>
@@ -9338,9 +9874,11 @@
               <w:jc w:val="center"/>
               <w:cnfStyle w:val="000000000000" w:firstRow="0" w:lastRow="0" w:firstColumn="0" w:lastColumn="0" w:oddVBand="0" w:evenVBand="0" w:oddHBand="0" w:evenHBand="0" w:firstRowFirstColumn="0" w:firstRowLastColumn="0" w:lastRowFirstColumn="0" w:lastRowLastColumn="0"/>
             </w:pPr>
+            <w:proofErr w:type="spellStart"/>
             <w:r>
               <w:t>always|true|notIfReached|never|false</w:t>
             </w:r>
+            <w:proofErr w:type="spellEnd"/>
           </w:p>
         </w:tc>
         <w:tc>
@@ -9352,9 +9890,11 @@
               <w:jc w:val="center"/>
               <w:cnfStyle w:val="000000000000" w:firstRow="0" w:lastRow="0" w:firstColumn="0" w:lastColumn="0" w:oddVBand="0" w:evenVBand="0" w:oddHBand="0" w:evenHBand="0" w:firstRowFirstColumn="0" w:firstRowLastColumn="0" w:lastRowFirstColumn="0" w:lastRowLastColumn="0"/>
             </w:pPr>
+            <w:proofErr w:type="spellStart"/>
             <w:r>
               <w:t>notIfReached</w:t>
             </w:r>
+            <w:proofErr w:type="spellEnd"/>
           </w:p>
         </w:tc>
       </w:tr>
@@ -9438,12 +9978,14 @@
                 <w:b w:val="0"/>
               </w:rPr>
             </w:pPr>
+            <w:proofErr w:type="spellStart"/>
             <w:r>
               <w:rPr>
                 <w:b w:val="0"/>
               </w:rPr>
               <w:t>storeAzimuth</w:t>
             </w:r>
+            <w:proofErr w:type="spellEnd"/>
           </w:p>
         </w:tc>
         <w:tc>
@@ -9469,9 +10011,11 @@
               <w:jc w:val="center"/>
               <w:cnfStyle w:val="000000000000" w:firstRow="0" w:lastRow="0" w:firstColumn="0" w:lastColumn="0" w:oddVBand="0" w:evenVBand="0" w:oddHBand="0" w:evenHBand="0" w:firstRowFirstColumn="0" w:firstRowLastColumn="0" w:lastRowFirstColumn="0" w:lastRowLastColumn="0"/>
             </w:pPr>
+            <w:proofErr w:type="spellStart"/>
             <w:r>
               <w:t>true|false</w:t>
             </w:r>
+            <w:proofErr w:type="spellEnd"/>
           </w:p>
         </w:tc>
         <w:tc>
@@ -9505,12 +10049,14 @@
                 <w:b w:val="0"/>
               </w:rPr>
             </w:pPr>
+            <w:proofErr w:type="spellStart"/>
             <w:r>
               <w:rPr>
                 <w:b w:val="0"/>
               </w:rPr>
               <w:t>storePitch</w:t>
             </w:r>
+            <w:proofErr w:type="spellEnd"/>
           </w:p>
         </w:tc>
         <w:tc>
@@ -9536,9 +10082,11 @@
               <w:jc w:val="center"/>
               <w:cnfStyle w:val="000000100000" w:firstRow="0" w:lastRow="0" w:firstColumn="0" w:lastColumn="0" w:oddVBand="0" w:evenVBand="0" w:oddHBand="1" w:evenHBand="0" w:firstRowFirstColumn="0" w:firstRowLastColumn="0" w:lastRowFirstColumn="0" w:lastRowLastColumn="0"/>
             </w:pPr>
+            <w:proofErr w:type="spellStart"/>
             <w:r>
               <w:t>true|false</w:t>
             </w:r>
+            <w:proofErr w:type="spellEnd"/>
           </w:p>
         </w:tc>
         <w:tc>
@@ -9569,12 +10117,14 @@
                 <w:b w:val="0"/>
               </w:rPr>
             </w:pPr>
+            <w:proofErr w:type="spellStart"/>
             <w:r>
               <w:rPr>
                 <w:b w:val="0"/>
               </w:rPr>
               <w:t>storeRoll</w:t>
             </w:r>
+            <w:proofErr w:type="spellEnd"/>
           </w:p>
         </w:tc>
         <w:tc>
@@ -9600,9 +10150,11 @@
               <w:jc w:val="center"/>
               <w:cnfStyle w:val="000000000000" w:firstRow="0" w:lastRow="0" w:firstColumn="0" w:lastColumn="0" w:oddVBand="0" w:evenVBand="0" w:oddHBand="0" w:evenHBand="0" w:firstRowFirstColumn="0" w:firstRowLastColumn="0" w:lastRowFirstColumn="0" w:lastRowLastColumn="0"/>
             </w:pPr>
+            <w:proofErr w:type="spellStart"/>
             <w:r>
               <w:t>true|false</w:t>
             </w:r>
+            <w:proofErr w:type="spellEnd"/>
           </w:p>
         </w:tc>
         <w:tc>
@@ -9639,12 +10191,14 @@
                 <w:b w:val="0"/>
               </w:rPr>
             </w:pPr>
+            <w:proofErr w:type="spellStart"/>
             <w:r>
               <w:rPr>
                 <w:b w:val="0"/>
               </w:rPr>
               <w:t>showBack</w:t>
             </w:r>
+            <w:proofErr w:type="spellEnd"/>
           </w:p>
         </w:tc>
         <w:tc>
@@ -9670,9 +10224,11 @@
               <w:jc w:val="center"/>
               <w:cnfStyle w:val="000000100000" w:firstRow="0" w:lastRow="0" w:firstColumn="0" w:lastColumn="0" w:oddVBand="0" w:evenVBand="0" w:oddHBand="1" w:evenHBand="0" w:firstRowFirstColumn="0" w:firstRowLastColumn="0" w:lastRowFirstColumn="0" w:lastRowLastColumn="0"/>
             </w:pPr>
+            <w:proofErr w:type="spellStart"/>
             <w:r>
               <w:t>true|false</w:t>
             </w:r>
+            <w:proofErr w:type="spellEnd"/>
           </w:p>
         </w:tc>
         <w:tc>
@@ -9703,12 +10259,14 @@
                 <w:b w:val="0"/>
               </w:rPr>
             </w:pPr>
+            <w:proofErr w:type="spellStart"/>
             <w:r>
               <w:rPr>
                 <w:b w:val="0"/>
               </w:rPr>
               <w:t>showCancel</w:t>
             </w:r>
+            <w:proofErr w:type="spellEnd"/>
           </w:p>
         </w:tc>
         <w:tc>
@@ -9734,9 +10292,11 @@
               <w:jc w:val="center"/>
               <w:cnfStyle w:val="000000000000" w:firstRow="0" w:lastRow="0" w:firstColumn="0" w:lastColumn="0" w:oddVBand="0" w:evenVBand="0" w:oddHBand="0" w:evenHBand="0" w:firstRowFirstColumn="0" w:firstRowLastColumn="0" w:lastRowFirstColumn="0" w:lastRowLastColumn="0"/>
             </w:pPr>
+            <w:proofErr w:type="spellStart"/>
             <w:r>
               <w:t>true|false</w:t>
             </w:r>
+            <w:proofErr w:type="spellEnd"/>
           </w:p>
         </w:tc>
         <w:tc>
@@ -9770,11 +10330,19 @@
                 <w:b w:val="0"/>
               </w:rPr>
             </w:pPr>
-            <w:r>
-              <w:rPr>
-                <w:b w:val="0"/>
-              </w:rPr>
-              <w:t xml:space="preserve">showForward </w:t>
+            <w:proofErr w:type="spellStart"/>
+            <w:r>
+              <w:rPr>
+                <w:b w:val="0"/>
+              </w:rPr>
+              <w:t>showForward</w:t>
+            </w:r>
+            <w:proofErr w:type="spellEnd"/>
+            <w:r>
+              <w:rPr>
+                <w:b w:val="0"/>
+              </w:rPr>
+              <w:t xml:space="preserve"> </w:t>
             </w:r>
           </w:p>
         </w:tc>
@@ -9801,9 +10369,11 @@
               <w:jc w:val="center"/>
               <w:cnfStyle w:val="000000100000" w:firstRow="0" w:lastRow="0" w:firstColumn="0" w:lastColumn="0" w:oddVBand="0" w:evenVBand="0" w:oddHBand="1" w:evenHBand="0" w:firstRowFirstColumn="0" w:firstRowLastColumn="0" w:lastRowFirstColumn="0" w:lastRowLastColumn="0"/>
             </w:pPr>
+            <w:proofErr w:type="spellStart"/>
             <w:r>
               <w:t>true|false</w:t>
             </w:r>
+            <w:proofErr w:type="spellEnd"/>
           </w:p>
         </w:tc>
         <w:tc>
@@ -9892,7 +10462,15 @@
         <w:t xml:space="preserve">Roll: Rotation around the Y axis, varying from -180° to 180°. </w:t>
       </w:r>
       <w:r>
-        <w:t>0° means the device is lying on its back (screen facing upwards), (-)180° means it is lying on its "face" (screen facing downwards).</w:t>
+        <w:t>0° means the device is lying on its back (screen facing upwards), (-</w:t>
+      </w:r>
+      <w:proofErr w:type="gramStart"/>
+      <w:r>
+        <w:t>)180</w:t>
+      </w:r>
+      <w:proofErr w:type="gramEnd"/>
+      <w:r>
+        <w:t>° means it is lying on its "face" (screen facing downwards).</w:t>
       </w:r>
     </w:p>
     <w:p>
@@ -9986,11 +10564,19 @@
           <w:lang w:val="fr-FR"/>
         </w:rPr>
       </w:pPr>
+      <w:proofErr w:type="spellStart"/>
       <w:r>
         <w:rPr>
           <w:lang w:val="fr-FR"/>
         </w:rPr>
-        <w:t>Attributes:</w:t>
+        <w:t>Attributes</w:t>
+      </w:r>
+      <w:proofErr w:type="spellEnd"/>
+      <w:r>
+        <w:rPr>
+          <w:lang w:val="fr-FR"/>
+        </w:rPr>
+        <w:t>:</w:t>
       </w:r>
     </w:p>
     <w:p>
@@ -10290,9 +10876,11 @@
               <w:jc w:val="center"/>
               <w:cnfStyle w:val="000000100000" w:firstRow="0" w:lastRow="0" w:firstColumn="0" w:lastColumn="0" w:oddVBand="0" w:evenVBand="0" w:oddHBand="1" w:evenHBand="0" w:firstRowFirstColumn="0" w:firstRowLastColumn="0" w:lastRowFirstColumn="0" w:lastRowLastColumn="0"/>
             </w:pPr>
+            <w:proofErr w:type="spellStart"/>
             <w:r>
               <w:t>true|false</w:t>
             </w:r>
+            <w:proofErr w:type="spellEnd"/>
           </w:p>
         </w:tc>
         <w:tc>
@@ -10437,9 +11025,11 @@
             <w:r>
               <w:t>&lt;</w:t>
             </w:r>
+            <w:proofErr w:type="spellStart"/>
             <w:r>
               <w:t>DropboxUpload</w:t>
             </w:r>
+            <w:proofErr w:type="spellEnd"/>
             <w:r>
               <w:t>&gt;</w:t>
             </w:r>
@@ -10469,9 +11059,11 @@
             <w:r>
               <w:t>&lt;</w:t>
             </w:r>
+            <w:proofErr w:type="spellStart"/>
             <w:r>
               <w:t>HTTPUpload</w:t>
             </w:r>
+            <w:proofErr w:type="spellEnd"/>
             <w:r>
               <w:t>&gt;</w:t>
             </w:r>
@@ -10502,7 +11094,15 @@
           </w:tcPr>
           <w:p>
             <w:r>
-              <w:t>&lt;SMSUpload&gt;</w:t>
+              <w:t>&lt;</w:t>
+            </w:r>
+            <w:proofErr w:type="spellStart"/>
+            <w:r>
+              <w:t>SMSUpload</w:t>
+            </w:r>
+            <w:proofErr w:type="spellEnd"/>
+            <w:r>
+              <w:t>&gt;</w:t>
             </w:r>
           </w:p>
         </w:tc>
@@ -10555,9 +11155,11 @@
       <w:r>
         <w:t>&lt;</w:t>
       </w:r>
+      <w:proofErr w:type="spellStart"/>
       <w:r>
         <w:t>DropboxUpload</w:t>
       </w:r>
+      <w:proofErr w:type="spellEnd"/>
       <w:r>
         <w:t>&gt;</w:t>
       </w:r>
@@ -10715,9 +11317,11 @@
               <w:jc w:val="center"/>
               <w:cnfStyle w:val="000000100000" w:firstRow="0" w:lastRow="0" w:firstColumn="0" w:lastColumn="0" w:oddVBand="0" w:evenVBand="0" w:oddHBand="1" w:evenHBand="0" w:firstRowFirstColumn="0" w:firstRowLastColumn="0" w:lastRowFirstColumn="0" w:lastRowLastColumn="0"/>
             </w:pPr>
+            <w:proofErr w:type="spellStart"/>
             <w:r>
               <w:t>true|false</w:t>
             </w:r>
+            <w:proofErr w:type="spellEnd"/>
           </w:p>
         </w:tc>
         <w:tc>
@@ -10748,12 +11352,14 @@
                 <w:b w:val="0"/>
               </w:rPr>
             </w:pPr>
+            <w:proofErr w:type="spellStart"/>
             <w:r>
               <w:rPr>
                 <w:b w:val="0"/>
               </w:rPr>
               <w:t>allowMobileData</w:t>
             </w:r>
+            <w:proofErr w:type="spellEnd"/>
           </w:p>
         </w:tc>
         <w:tc>
@@ -10779,9 +11385,11 @@
               <w:jc w:val="center"/>
               <w:cnfStyle w:val="000000000000" w:firstRow="0" w:lastRow="0" w:firstColumn="0" w:lastColumn="0" w:oddVBand="0" w:evenVBand="0" w:oddHBand="0" w:evenHBand="0" w:firstRowFirstColumn="0" w:firstRowLastColumn="0" w:lastRowFirstColumn="0" w:lastRowLastColumn="0"/>
             </w:pPr>
+            <w:proofErr w:type="spellStart"/>
             <w:r>
               <w:t>true|false</w:t>
             </w:r>
+            <w:proofErr w:type="spellEnd"/>
           </w:p>
         </w:tc>
         <w:tc>
@@ -10815,12 +11423,14 @@
                 <w:b w:val="0"/>
               </w:rPr>
             </w:pPr>
+            <w:proofErr w:type="spellStart"/>
             <w:r>
               <w:rPr>
                 <w:b w:val="0"/>
               </w:rPr>
               <w:t>allowRoaming</w:t>
             </w:r>
+            <w:proofErr w:type="spellEnd"/>
           </w:p>
         </w:tc>
         <w:tc>
@@ -10846,9 +11456,11 @@
               <w:jc w:val="center"/>
               <w:cnfStyle w:val="000000100000" w:firstRow="0" w:lastRow="0" w:firstColumn="0" w:lastColumn="0" w:oddVBand="0" w:evenVBand="0" w:oddHBand="1" w:evenHBand="0" w:firstRowFirstColumn="0" w:firstRowLastColumn="0" w:lastRowFirstColumn="0" w:lastRowLastColumn="0"/>
             </w:pPr>
+            <w:proofErr w:type="spellStart"/>
             <w:r>
               <w:t>true|false</w:t>
             </w:r>
+            <w:proofErr w:type="spellEnd"/>
           </w:p>
         </w:tc>
         <w:tc>
@@ -10895,9 +11507,11 @@
       <w:r>
         <w:t>&lt;</w:t>
       </w:r>
+      <w:proofErr w:type="spellStart"/>
       <w:r>
         <w:t>HTTPUpload</w:t>
       </w:r>
+      <w:proofErr w:type="spellEnd"/>
       <w:r>
         <w:t>&gt;</w:t>
       </w:r>
@@ -11055,9 +11669,11 @@
               <w:jc w:val="center"/>
               <w:cnfStyle w:val="000000100000" w:firstRow="0" w:lastRow="0" w:firstColumn="0" w:lastColumn="0" w:oddVBand="0" w:evenVBand="0" w:oddHBand="1" w:evenHBand="0" w:firstRowFirstColumn="0" w:firstRowLastColumn="0" w:lastRowFirstColumn="0" w:lastRowLastColumn="0"/>
             </w:pPr>
+            <w:proofErr w:type="spellStart"/>
             <w:r>
               <w:t>true|false</w:t>
             </w:r>
+            <w:proofErr w:type="spellEnd"/>
           </w:p>
         </w:tc>
         <w:tc>
@@ -11155,12 +11771,14 @@
                 <w:b w:val="0"/>
               </w:rPr>
             </w:pPr>
+            <w:proofErr w:type="spellStart"/>
             <w:r>
               <w:rPr>
                 <w:b w:val="0"/>
               </w:rPr>
               <w:t>allowMobileData</w:t>
             </w:r>
+            <w:proofErr w:type="spellEnd"/>
           </w:p>
         </w:tc>
         <w:tc>
@@ -11186,9 +11804,11 @@
               <w:jc w:val="center"/>
               <w:cnfStyle w:val="000000100000" w:firstRow="0" w:lastRow="0" w:firstColumn="0" w:lastColumn="0" w:oddVBand="0" w:evenVBand="0" w:oddHBand="1" w:evenHBand="0" w:firstRowFirstColumn="0" w:firstRowLastColumn="0" w:lastRowFirstColumn="0" w:lastRowLastColumn="0"/>
             </w:pPr>
+            <w:proofErr w:type="spellStart"/>
             <w:r>
               <w:t>true|false</w:t>
             </w:r>
+            <w:proofErr w:type="spellEnd"/>
           </w:p>
         </w:tc>
         <w:tc>
@@ -11219,12 +11839,14 @@
                 <w:b w:val="0"/>
               </w:rPr>
             </w:pPr>
+            <w:proofErr w:type="spellStart"/>
             <w:r>
               <w:rPr>
                 <w:b w:val="0"/>
               </w:rPr>
               <w:t>allowRoaming</w:t>
             </w:r>
+            <w:proofErr w:type="spellEnd"/>
           </w:p>
         </w:tc>
         <w:tc>
@@ -11250,9 +11872,11 @@
               <w:jc w:val="center"/>
               <w:cnfStyle w:val="000000000000" w:firstRow="0" w:lastRow="0" w:firstColumn="0" w:lastColumn="0" w:oddVBand="0" w:evenVBand="0" w:oddHBand="0" w:evenHBand="0" w:firstRowFirstColumn="0" w:firstRowLastColumn="0" w:lastRowFirstColumn="0" w:lastRowLastColumn="0"/>
             </w:pPr>
+            <w:proofErr w:type="spellStart"/>
             <w:r>
               <w:t>true|false</w:t>
             </w:r>
+            <w:proofErr w:type="spellEnd"/>
           </w:p>
         </w:tc>
         <w:tc>
@@ -11299,9 +11923,11 @@
       <w:r>
         <w:t>&lt;</w:t>
       </w:r>
+      <w:proofErr w:type="spellStart"/>
       <w:r>
         <w:t>SMSUpload</w:t>
       </w:r>
+      <w:proofErr w:type="spellEnd"/>
       <w:r>
         <w:t>&gt;</w:t>
       </w:r>
@@ -11459,9 +12085,11 @@
               <w:jc w:val="center"/>
               <w:cnfStyle w:val="000000100000" w:firstRow="0" w:lastRow="0" w:firstColumn="0" w:lastColumn="0" w:oddVBand="0" w:evenVBand="0" w:oddHBand="1" w:evenHBand="0" w:firstRowFirstColumn="0" w:firstRowLastColumn="0" w:lastRowFirstColumn="0" w:lastRowLastColumn="0"/>
             </w:pPr>
+            <w:proofErr w:type="spellStart"/>
             <w:r>
               <w:t>true|false</w:t>
             </w:r>
+            <w:proofErr w:type="spellEnd"/>
           </w:p>
         </w:tc>
         <w:tc>
@@ -11559,12 +12187,14 @@
                 <w:b w:val="0"/>
               </w:rPr>
             </w:pPr>
+            <w:proofErr w:type="spellStart"/>
             <w:r>
               <w:rPr>
                 <w:b w:val="0"/>
               </w:rPr>
               <w:t>allowRoaming</w:t>
             </w:r>
+            <w:proofErr w:type="spellEnd"/>
           </w:p>
         </w:tc>
         <w:tc>
@@ -11590,9 +12220,11 @@
               <w:jc w:val="center"/>
               <w:cnfStyle w:val="000000100000" w:firstRow="0" w:lastRow="0" w:firstColumn="0" w:lastColumn="0" w:oddVBand="0" w:evenVBand="0" w:oddHBand="1" w:evenHBand="0" w:firstRowFirstColumn="0" w:firstRowLastColumn="0" w:lastRowFirstColumn="0" w:lastRowLastColumn="0"/>
             </w:pPr>
+            <w:proofErr w:type="spellStart"/>
             <w:r>
               <w:t>true|false</w:t>
             </w:r>
+            <w:proofErr w:type="spellEnd"/>
           </w:p>
         </w:tc>
         <w:tc>
@@ -11800,9 +12432,11 @@
               <w:jc w:val="center"/>
               <w:cnfStyle w:val="000000100000" w:firstRow="0" w:lastRow="0" w:firstColumn="0" w:lastColumn="0" w:oddVBand="0" w:evenVBand="0" w:oddHBand="1" w:evenHBand="0" w:firstRowFirstColumn="0" w:firstRowLastColumn="0" w:lastRowFirstColumn="0" w:lastRowLastColumn="0"/>
             </w:pPr>
+            <w:proofErr w:type="spellStart"/>
             <w:r>
               <w:t>true|false</w:t>
             </w:r>
+            <w:proofErr w:type="spellEnd"/>
           </w:p>
         </w:tc>
         <w:tc>
@@ -11949,7 +12583,23 @@
         <w:rPr>
           <w:highlight w:val="yellow"/>
         </w:rPr>
-        <w:t xml:space="preserve"> id is only required</w:t>
+        <w:t xml:space="preserve"> </w:t>
+      </w:r>
+      <w:proofErr w:type="spellStart"/>
+      <w:proofErr w:type="gramStart"/>
+      <w:r>
+        <w:rPr>
+          <w:highlight w:val="yellow"/>
+        </w:rPr>
+        <w:t>id</w:t>
+      </w:r>
+      <w:proofErr w:type="spellEnd"/>
+      <w:proofErr w:type="gramEnd"/>
+      <w:r>
+        <w:rPr>
+          <w:highlight w:val="yellow"/>
+        </w:rPr>
+        <w:t xml:space="preserve"> is only required</w:t>
       </w:r>
       <w:r>
         <w:rPr>
@@ -13714,7 +14364,7 @@
 </file>
 
 <file path=customXml/itemProps1.xml><?xml version="1.0" encoding="utf-8"?>
-<ds:datastoreItem xmlns:ds="http://schemas.openxmlformats.org/officeDocument/2006/customXml" ds:itemID="{A675EE13-6A29-4C75-9AD8-19878474D476}">
+<ds:datastoreItem xmlns:ds="http://schemas.openxmlformats.org/officeDocument/2006/customXml" ds:itemID="{8022BD67-7634-479C-8BF0-9A313E3931EA}">
   <ds:schemaRefs>
     <ds:schemaRef ds:uri="http://schemas.openxmlformats.org/officeDocument/2006/bibliography"/>
   </ds:schemaRefs>

</xml_diff>

<commit_message>
Added AudioFeedback in XML parser (work in progress)
Signed-off-by: Michalis Vitos <info@michalisvitos.gr>
</commit_message>
<xml_diff>
--- a/Documentation/XML format/Specifications.docx
+++ b/Documentation/XML format/Specifications.docx
@@ -2640,136 +2640,180 @@
               </w:rPr>
               <w:t>screenTransition</w:t>
             </w:r>
+          </w:p>
+        </w:tc>
+        <w:tc>
+          <w:tcPr>
+            <w:tcW w:w="2310" w:type="dxa"/>
+          </w:tcPr>
+          <w:p>
+            <w:pPr>
+              <w:jc w:val="center"/>
+              <w:cnfStyle w:val="000000100000" w:firstRow="0" w:lastRow="0" w:firstColumn="0" w:lastColumn="0" w:oddVBand="0" w:evenVBand="0" w:oddHBand="1" w:evenHBand="0" w:firstRowFirstColumn="0" w:firstRowLastColumn="0" w:lastRowFirstColumn="0" w:lastRowLastColumn="0"/>
+              <w:rPr>
+                <w:highlight w:val="yellow"/>
+              </w:rPr>
+            </w:pPr>
+            <w:r>
+              <w:rPr>
+                <w:highlight w:val="yellow"/>
+              </w:rPr>
+              <w:t>No</w:t>
+            </w:r>
+          </w:p>
+        </w:tc>
+        <w:tc>
+          <w:tcPr>
+            <w:tcW w:w="3111" w:type="dxa"/>
+          </w:tcPr>
+          <w:p>
+            <w:pPr>
+              <w:jc w:val="center"/>
+              <w:cnfStyle w:val="000000100000" w:firstRow="0" w:lastRow="0" w:firstColumn="0" w:lastColumn="0" w:oddVBand="0" w:evenVBand="0" w:oddHBand="1" w:evenHBand="0" w:firstRowFirstColumn="0" w:firstRowLastColumn="0" w:lastRowFirstColumn="0" w:lastRowLastColumn="0"/>
+              <w:rPr>
+                <w:highlight w:val="yellow"/>
+              </w:rPr>
+            </w:pPr>
+            <w:r>
+              <w:rPr>
+                <w:sz w:val="20"/>
+                <w:highlight w:val="yellow"/>
+              </w:rPr>
+              <w:t>{NONE, VERTICAL, HORIZONTAL }</w:t>
+            </w:r>
+          </w:p>
+        </w:tc>
+        <w:tc>
+          <w:tcPr>
+            <w:tcW w:w="2311" w:type="dxa"/>
+          </w:tcPr>
+          <w:p>
+            <w:pPr>
+              <w:jc w:val="center"/>
+              <w:cnfStyle w:val="000000100000" w:firstRow="0" w:lastRow="0" w:firstColumn="0" w:lastColumn="0" w:oddVBand="0" w:evenVBand="0" w:oddHBand="1" w:evenHBand="0" w:firstRowFirstColumn="0" w:firstRowLastColumn="0" w:lastRowFirstColumn="0" w:lastRowLastColumn="0"/>
+              <w:rPr>
+                <w:highlight w:val="yellow"/>
+              </w:rPr>
+            </w:pPr>
+            <w:r>
+              <w:rPr>
+                <w:highlight w:val="yellow"/>
+              </w:rPr>
+              <w:t>NONE</w:t>
+            </w:r>
+          </w:p>
+        </w:tc>
+      </w:tr>
+      <w:tr>
+        <w:tc>
+          <w:tcPr>
+            <w:cnfStyle w:val="001000000000" w:firstRow="0" w:lastRow="0" w:firstColumn="1" w:lastColumn="0" w:oddVBand="0" w:evenVBand="0" w:oddHBand="0" w:evenHBand="0" w:firstRowFirstColumn="0" w:firstRowLastColumn="0" w:lastRowFirstColumn="0" w:lastRowLastColumn="0"/>
+            <w:tcW w:w="2364" w:type="dxa"/>
+          </w:tcPr>
+          <w:p>
+            <w:pPr>
+              <w:jc w:val="center"/>
+              <w:rPr>
+                <w:b w:val="0"/>
+                <w:highlight w:val="yellow"/>
+              </w:rPr>
+            </w:pPr>
+            <w:proofErr w:type="spellStart"/>
+            <w:r>
+              <w:rPr>
+                <w:b w:val="0"/>
+                <w:highlight w:val="yellow"/>
+              </w:rPr>
+              <w:t>audioFeedback</w:t>
+            </w:r>
+            <w:proofErr w:type="spellEnd"/>
+          </w:p>
+        </w:tc>
+        <w:tc>
+          <w:tcPr>
+            <w:tcW w:w="2310" w:type="dxa"/>
+          </w:tcPr>
+          <w:p>
+            <w:pPr>
+              <w:jc w:val="center"/>
+              <w:cnfStyle w:val="000000000000" w:firstRow="0" w:lastRow="0" w:firstColumn="0" w:lastColumn="0" w:oddVBand="0" w:evenVBand="0" w:oddHBand="0" w:evenHBand="0" w:firstRowFirstColumn="0" w:firstRowLastColumn="0" w:lastRowFirstColumn="0" w:lastRowLastColumn="0"/>
+              <w:rPr>
+                <w:highlight w:val="yellow"/>
+              </w:rPr>
+            </w:pPr>
+            <w:r>
+              <w:rPr>
+                <w:highlight w:val="yellow"/>
+              </w:rPr>
+              <w:t>No</w:t>
+            </w:r>
+          </w:p>
+        </w:tc>
+        <w:tc>
+          <w:tcPr>
+            <w:tcW w:w="3111" w:type="dxa"/>
+          </w:tcPr>
+          <w:p>
+            <w:pPr>
+              <w:jc w:val="center"/>
+              <w:cnfStyle w:val="000000000000" w:firstRow="0" w:lastRow="0" w:firstColumn="0" w:lastColumn="0" w:oddVBand="0" w:evenVBand="0" w:oddHBand="0" w:evenHBand="0" w:firstRowFirstColumn="0" w:firstRowLastColumn="0" w:lastRowFirstColumn="0" w:lastRowLastColumn="0"/>
+              <w:rPr>
+                <w:sz w:val="16"/>
+                <w:highlight w:val="yellow"/>
+              </w:rPr>
+            </w:pPr>
+            <w:r>
+              <w:rPr>
+                <w:sz w:val="16"/>
+                <w:highlight w:val="yellow"/>
+              </w:rPr>
+              <w:t xml:space="preserve">{NONE, </w:t>
+            </w:r>
+          </w:p>
+          <w:p>
+            <w:pPr>
+              <w:jc w:val="center"/>
+              <w:cnfStyle w:val="000000000000" w:firstRow="0" w:lastRow="0" w:firstColumn="0" w:lastColumn="0" w:oddVBand="0" w:evenVBand="0" w:oddHBand="0" w:evenHBand="0" w:firstRowFirstColumn="0" w:firstRowLastColumn="0" w:lastRowFirstColumn="0" w:lastRowLastColumn="0"/>
+              <w:rPr>
+                <w:sz w:val="16"/>
+                <w:highlight w:val="yellow"/>
+              </w:rPr>
+            </w:pPr>
+            <w:r>
+              <w:rPr>
+                <w:sz w:val="16"/>
+                <w:highlight w:val="yellow"/>
+              </w:rPr>
+              <w:t>LONG_CLICK_AUDIO_FILES, LONG_CLICK_TTS, SE</w:t>
+            </w:r>
             <w:bookmarkStart w:id="2" w:name="_GoBack"/>
             <w:bookmarkEnd w:id="2"/>
-          </w:p>
-        </w:tc>
-        <w:tc>
-          <w:tcPr>
-            <w:tcW w:w="2310" w:type="dxa"/>
-          </w:tcPr>
-          <w:p>
-            <w:pPr>
-              <w:jc w:val="center"/>
-              <w:cnfStyle w:val="000000100000" w:firstRow="0" w:lastRow="0" w:firstColumn="0" w:lastColumn="0" w:oddVBand="0" w:evenVBand="0" w:oddHBand="1" w:evenHBand="0" w:firstRowFirstColumn="0" w:firstRowLastColumn="0" w:lastRowFirstColumn="0" w:lastRowLastColumn="0"/>
-              <w:rPr>
+            <w:r>
+              <w:rPr>
+                <w:sz w:val="16"/>
                 <w:highlight w:val="yellow"/>
               </w:rPr>
-            </w:pPr>
-            <w:r>
+              <w:t>QUENTIAL_AUDIO_FILES, SEQUENTIAL_TTS}</w:t>
+            </w:r>
+          </w:p>
+        </w:tc>
+        <w:tc>
+          <w:tcPr>
+            <w:tcW w:w="2311" w:type="dxa"/>
+          </w:tcPr>
+          <w:p>
+            <w:pPr>
+              <w:jc w:val="center"/>
+              <w:cnfStyle w:val="000000000000" w:firstRow="0" w:lastRow="0" w:firstColumn="0" w:lastColumn="0" w:oddVBand="0" w:evenVBand="0" w:oddHBand="0" w:evenHBand="0" w:firstRowFirstColumn="0" w:firstRowLastColumn="0" w:lastRowFirstColumn="0" w:lastRowLastColumn="0"/>
               <w:rPr>
                 <w:highlight w:val="yellow"/>
               </w:rPr>
-              <w:t>No</w:t>
-            </w:r>
-          </w:p>
-        </w:tc>
-        <w:tc>
-          <w:tcPr>
-            <w:tcW w:w="3111" w:type="dxa"/>
-          </w:tcPr>
-          <w:p>
-            <w:pPr>
-              <w:jc w:val="center"/>
-              <w:cnfStyle w:val="000000100000" w:firstRow="0" w:lastRow="0" w:firstColumn="0" w:lastColumn="0" w:oddVBand="0" w:evenVBand="0" w:oddHBand="1" w:evenHBand="0" w:firstRowFirstColumn="0" w:firstRowLastColumn="0" w:lastRowFirstColumn="0" w:lastRowLastColumn="0"/>
+            </w:pPr>
+            <w:r>
               <w:rPr>
                 <w:highlight w:val="yellow"/>
               </w:rPr>
-            </w:pPr>
-            <w:r>
-              <w:rPr>
-                <w:sz w:val="20"/>
-                <w:highlight w:val="yellow"/>
-              </w:rPr>
-              <w:t>{NONE, VERTICAL, HORIZONTAL }</w:t>
-            </w:r>
-          </w:p>
-        </w:tc>
-        <w:tc>
-          <w:tcPr>
-            <w:tcW w:w="2311" w:type="dxa"/>
-          </w:tcPr>
-          <w:p>
-            <w:pPr>
-              <w:jc w:val="center"/>
-              <w:cnfStyle w:val="000000100000" w:firstRow="0" w:lastRow="0" w:firstColumn="0" w:lastColumn="0" w:oddVBand="0" w:evenVBand="0" w:oddHBand="1" w:evenHBand="0" w:firstRowFirstColumn="0" w:firstRowLastColumn="0" w:lastRowFirstColumn="0" w:lastRowLastColumn="0"/>
-              <w:rPr>
-                <w:highlight w:val="yellow"/>
-              </w:rPr>
-            </w:pPr>
-            <w:r>
-              <w:rPr>
-                <w:highlight w:val="yellow"/>
-              </w:rPr>
               <w:t>NONE</w:t>
-            </w:r>
-          </w:p>
-        </w:tc>
-      </w:tr>
-      <w:tr>
-        <w:tc>
-          <w:tcPr>
-            <w:cnfStyle w:val="001000000000" w:firstRow="0" w:lastRow="0" w:firstColumn="1" w:lastColumn="0" w:oddVBand="0" w:evenVBand="0" w:oddHBand="0" w:evenHBand="0" w:firstRowFirstColumn="0" w:firstRowLastColumn="0" w:lastRowFirstColumn="0" w:lastRowLastColumn="0"/>
-            <w:tcW w:w="2364" w:type="dxa"/>
-          </w:tcPr>
-          <w:p>
-            <w:pPr>
-              <w:jc w:val="center"/>
-              <w:rPr>
-                <w:b w:val="0"/>
-              </w:rPr>
-            </w:pPr>
-            <w:proofErr w:type="spellStart"/>
-            <w:r>
-              <w:rPr>
-                <w:b w:val="0"/>
-              </w:rPr>
-              <w:t>obfuscateMediaFiles</w:t>
-            </w:r>
-            <w:proofErr w:type="spellEnd"/>
-          </w:p>
-        </w:tc>
-        <w:tc>
-          <w:tcPr>
-            <w:tcW w:w="2310" w:type="dxa"/>
-          </w:tcPr>
-          <w:p>
-            <w:pPr>
-              <w:jc w:val="center"/>
-              <w:cnfStyle w:val="000000000000" w:firstRow="0" w:lastRow="0" w:firstColumn="0" w:lastColumn="0" w:oddVBand="0" w:evenVBand="0" w:oddHBand="0" w:evenHBand="0" w:firstRowFirstColumn="0" w:firstRowLastColumn="0" w:lastRowFirstColumn="0" w:lastRowLastColumn="0"/>
-            </w:pPr>
-            <w:r>
-              <w:t>No</w:t>
-            </w:r>
-          </w:p>
-        </w:tc>
-        <w:tc>
-          <w:tcPr>
-            <w:tcW w:w="3111" w:type="dxa"/>
-          </w:tcPr>
-          <w:p>
-            <w:pPr>
-              <w:jc w:val="center"/>
-              <w:cnfStyle w:val="000000000000" w:firstRow="0" w:lastRow="0" w:firstColumn="0" w:lastColumn="0" w:oddVBand="0" w:evenVBand="0" w:oddHBand="0" w:evenHBand="0" w:firstRowFirstColumn="0" w:firstRowLastColumn="0" w:lastRowFirstColumn="0" w:lastRowLastColumn="0"/>
-            </w:pPr>
-            <w:proofErr w:type="spellStart"/>
-            <w:r>
-              <w:t>true|false</w:t>
-            </w:r>
-            <w:proofErr w:type="spellEnd"/>
-          </w:p>
-        </w:tc>
-        <w:tc>
-          <w:tcPr>
-            <w:tcW w:w="2311" w:type="dxa"/>
-          </w:tcPr>
-          <w:p>
-            <w:pPr>
-              <w:jc w:val="center"/>
-              <w:cnfStyle w:val="000000000000" w:firstRow="0" w:lastRow="0" w:firstColumn="0" w:lastColumn="0" w:oddVBand="0" w:evenVBand="0" w:oddHBand="0" w:evenHBand="0" w:firstRowFirstColumn="0" w:firstRowLastColumn="0" w:lastRowFirstColumn="0" w:lastRowLastColumn="0"/>
-            </w:pPr>
-            <w:r>
-              <w:t>false</w:t>
             </w:r>
           </w:p>
         </w:tc>
@@ -2790,6 +2834,74 @@
                 <w:b w:val="0"/>
               </w:rPr>
             </w:pPr>
+            <w:proofErr w:type="spellStart"/>
+            <w:r>
+              <w:rPr>
+                <w:b w:val="0"/>
+              </w:rPr>
+              <w:t>obfuscateMediaFiles</w:t>
+            </w:r>
+            <w:proofErr w:type="spellEnd"/>
+          </w:p>
+        </w:tc>
+        <w:tc>
+          <w:tcPr>
+            <w:tcW w:w="2310" w:type="dxa"/>
+          </w:tcPr>
+          <w:p>
+            <w:pPr>
+              <w:jc w:val="center"/>
+              <w:cnfStyle w:val="000000100000" w:firstRow="0" w:lastRow="0" w:firstColumn="0" w:lastColumn="0" w:oddVBand="0" w:evenVBand="0" w:oddHBand="1" w:evenHBand="0" w:firstRowFirstColumn="0" w:firstRowLastColumn="0" w:lastRowFirstColumn="0" w:lastRowLastColumn="0"/>
+            </w:pPr>
+            <w:r>
+              <w:t>No</w:t>
+            </w:r>
+          </w:p>
+        </w:tc>
+        <w:tc>
+          <w:tcPr>
+            <w:tcW w:w="3111" w:type="dxa"/>
+          </w:tcPr>
+          <w:p>
+            <w:pPr>
+              <w:jc w:val="center"/>
+              <w:cnfStyle w:val="000000100000" w:firstRow="0" w:lastRow="0" w:firstColumn="0" w:lastColumn="0" w:oddVBand="0" w:evenVBand="0" w:oddHBand="1" w:evenHBand="0" w:firstRowFirstColumn="0" w:firstRowLastColumn="0" w:lastRowFirstColumn="0" w:lastRowLastColumn="0"/>
+            </w:pPr>
+            <w:proofErr w:type="spellStart"/>
+            <w:r>
+              <w:t>true|false</w:t>
+            </w:r>
+            <w:proofErr w:type="spellEnd"/>
+          </w:p>
+        </w:tc>
+        <w:tc>
+          <w:tcPr>
+            <w:tcW w:w="2311" w:type="dxa"/>
+          </w:tcPr>
+          <w:p>
+            <w:pPr>
+              <w:jc w:val="center"/>
+              <w:cnfStyle w:val="000000100000" w:firstRow="0" w:lastRow="0" w:firstColumn="0" w:lastColumn="0" w:oddVBand="0" w:evenVBand="0" w:oddHBand="1" w:evenHBand="0" w:firstRowFirstColumn="0" w:firstRowLastColumn="0" w:lastRowFirstColumn="0" w:lastRowLastColumn="0"/>
+            </w:pPr>
+            <w:r>
+              <w:t>false</w:t>
+            </w:r>
+          </w:p>
+        </w:tc>
+      </w:tr>
+      <w:tr>
+        <w:tc>
+          <w:tcPr>
+            <w:cnfStyle w:val="001000000000" w:firstRow="0" w:lastRow="0" w:firstColumn="1" w:lastColumn="0" w:oddVBand="0" w:evenVBand="0" w:oddHBand="0" w:evenHBand="0" w:firstRowFirstColumn="0" w:firstRowLastColumn="0" w:lastRowFirstColumn="0" w:lastRowLastColumn="0"/>
+            <w:tcW w:w="2364" w:type="dxa"/>
+          </w:tcPr>
+          <w:p>
+            <w:pPr>
+              <w:jc w:val="center"/>
+              <w:rPr>
+                <w:b w:val="0"/>
+              </w:rPr>
+            </w:pPr>
             <w:r>
               <w:rPr>
                 <w:b w:val="0"/>
@@ -2838,7 +2950,7 @@
           <w:p>
             <w:pPr>
               <w:jc w:val="center"/>
-              <w:cnfStyle w:val="000000100000" w:firstRow="0" w:lastRow="0" w:firstColumn="0" w:lastColumn="0" w:oddVBand="0" w:evenVBand="0" w:oddHBand="1" w:evenHBand="0" w:firstRowFirstColumn="0" w:firstRowLastColumn="0" w:lastRowFirstColumn="0" w:lastRowLastColumn="0"/>
+              <w:cnfStyle w:val="000000000000" w:firstRow="0" w:lastRow="0" w:firstColumn="0" w:lastColumn="0" w:oddVBand="0" w:evenVBand="0" w:oddHBand="0" w:evenHBand="0" w:firstRowFirstColumn="0" w:firstRowLastColumn="0" w:lastRowFirstColumn="0" w:lastRowLastColumn="0"/>
             </w:pPr>
             <w:r>
               <w:t>No</w:t>
@@ -2852,7 +2964,7 @@
           <w:p>
             <w:pPr>
               <w:jc w:val="center"/>
-              <w:cnfStyle w:val="000000100000" w:firstRow="0" w:lastRow="0" w:firstColumn="0" w:lastColumn="0" w:oddVBand="0" w:evenVBand="0" w:oddHBand="1" w:evenHBand="0" w:firstRowFirstColumn="0" w:firstRowLastColumn="0" w:lastRowFirstColumn="0" w:lastRowLastColumn="0"/>
+              <w:cnfStyle w:val="000000000000" w:firstRow="0" w:lastRow="0" w:firstColumn="0" w:lastColumn="0" w:oddVBand="0" w:evenVBand="0" w:oddHBand="0" w:evenHBand="0" w:firstRowFirstColumn="0" w:firstRowLastColumn="0" w:lastRowFirstColumn="0" w:lastRowLastColumn="0"/>
               <w:rPr>
                 <w:sz w:val="18"/>
                 <w:szCs w:val="18"/>
@@ -2869,7 +2981,7 @@
           <w:p>
             <w:pPr>
               <w:jc w:val="center"/>
-              <w:cnfStyle w:val="000000100000" w:firstRow="0" w:lastRow="0" w:firstColumn="0" w:lastColumn="0" w:oddVBand="0" w:evenVBand="0" w:oddHBand="1" w:evenHBand="0" w:firstRowFirstColumn="0" w:firstRowLastColumn="0" w:lastRowFirstColumn="0" w:lastRowLastColumn="0"/>
+              <w:cnfStyle w:val="000000000000" w:firstRow="0" w:lastRow="0" w:firstColumn="0" w:lastColumn="0" w:oddVBand="0" w:evenVBand="0" w:oddHBand="0" w:evenHBand="0" w:firstRowFirstColumn="0" w:firstRowLastColumn="0" w:lastRowFirstColumn="0" w:lastRowLastColumn="0"/>
               <w:rPr>
                 <w:sz w:val="18"/>
                 <w:szCs w:val="18"/>
@@ -2900,7 +3012,7 @@
           <w:p>
             <w:pPr>
               <w:jc w:val="center"/>
-              <w:cnfStyle w:val="000000100000" w:firstRow="0" w:lastRow="0" w:firstColumn="0" w:lastColumn="0" w:oddVBand="0" w:evenVBand="0" w:oddHBand="1" w:evenHBand="0" w:firstRowFirstColumn="0" w:firstRowLastColumn="0" w:lastRowFirstColumn="0" w:lastRowLastColumn="0"/>
+              <w:cnfStyle w:val="000000000000" w:firstRow="0" w:lastRow="0" w:firstColumn="0" w:lastColumn="0" w:oddVBand="0" w:evenVBand="0" w:oddHBand="0" w:evenHBand="0" w:firstRowFirstColumn="0" w:firstRowLastColumn="0" w:lastRowFirstColumn="0" w:lastRowLastColumn="0"/>
               <w:rPr>
                 <w:sz w:val="18"/>
                 <w:szCs w:val="18"/>
@@ -2910,7 +3022,7 @@
           <w:p>
             <w:pPr>
               <w:jc w:val="center"/>
-              <w:cnfStyle w:val="000000100000" w:firstRow="0" w:lastRow="0" w:firstColumn="0" w:lastColumn="0" w:oddVBand="0" w:evenVBand="0" w:oddHBand="1" w:evenHBand="0" w:firstRowFirstColumn="0" w:firstRowLastColumn="0" w:lastRowFirstColumn="0" w:lastRowLastColumn="0"/>
+              <w:cnfStyle w:val="000000000000" w:firstRow="0" w:lastRow="0" w:firstColumn="0" w:lastColumn="0" w:oddVBand="0" w:evenVBand="0" w:oddHBand="0" w:evenHBand="0" w:firstRowFirstColumn="0" w:firstRowLastColumn="0" w:lastRowFirstColumn="0" w:lastRowLastColumn="0"/>
               <w:rPr>
                 <w:sz w:val="18"/>
                 <w:szCs w:val="18"/>
@@ -2932,111 +3044,10 @@
           <w:p>
             <w:pPr>
               <w:jc w:val="center"/>
-              <w:cnfStyle w:val="000000100000" w:firstRow="0" w:lastRow="0" w:firstColumn="0" w:lastColumn="0" w:oddVBand="0" w:evenVBand="0" w:oddHBand="1" w:evenHBand="0" w:firstRowFirstColumn="0" w:firstRowLastColumn="0" w:lastRowFirstColumn="0" w:lastRowLastColumn="0"/>
+              <w:cnfStyle w:val="000000000000" w:firstRow="0" w:lastRow="0" w:firstColumn="0" w:lastColumn="0" w:oddVBand="0" w:evenVBand="0" w:oddHBand="0" w:evenHBand="0" w:firstRowFirstColumn="0" w:firstRowLastColumn="0" w:lastRowFirstColumn="0" w:lastRowLastColumn="0"/>
             </w:pPr>
             <w:r>
               <w:t>“LOOPFORM”</w:t>
-            </w:r>
-          </w:p>
-        </w:tc>
-      </w:tr>
-      <w:tr>
-        <w:tc>
-          <w:tcPr>
-            <w:cnfStyle w:val="001000000000" w:firstRow="0" w:lastRow="0" w:firstColumn="1" w:lastColumn="0" w:oddVBand="0" w:evenVBand="0" w:oddHBand="0" w:evenHBand="0" w:firstRowFirstColumn="0" w:firstRowLastColumn="0" w:lastRowFirstColumn="0" w:lastRowLastColumn="0"/>
-            <w:tcW w:w="2364" w:type="dxa"/>
-          </w:tcPr>
-          <w:p>
-            <w:pPr>
-              <w:jc w:val="center"/>
-              <w:rPr>
-                <w:b w:val="0"/>
-              </w:rPr>
-            </w:pPr>
-            <w:proofErr w:type="spellStart"/>
-            <w:r>
-              <w:rPr>
-                <w:b w:val="0"/>
-                <w:highlight w:val="yellow"/>
-              </w:rPr>
-              <w:t>saveSound</w:t>
-            </w:r>
-            <w:proofErr w:type="spellEnd"/>
-            <w:r>
-              <w:rPr>
-                <w:b w:val="0"/>
-              </w:rPr>
-              <w:t xml:space="preserve"> </w:t>
-            </w:r>
-          </w:p>
-          <w:p>
-            <w:pPr>
-              <w:jc w:val="center"/>
-              <w:rPr>
-                <w:b w:val="0"/>
-              </w:rPr>
-            </w:pPr>
-            <w:r>
-              <w:rPr>
-                <w:b w:val="0"/>
-              </w:rPr>
-              <w:t xml:space="preserve">(v1: </w:t>
-            </w:r>
-            <w:proofErr w:type="spellStart"/>
-            <w:r>
-              <w:rPr>
-                <w:b w:val="0"/>
-              </w:rPr>
-              <w:t>endSound</w:t>
-            </w:r>
-            <w:proofErr w:type="spellEnd"/>
-            <w:r>
-              <w:rPr>
-                <w:b w:val="0"/>
-              </w:rPr>
-              <w:t>)</w:t>
-            </w:r>
-          </w:p>
-        </w:tc>
-        <w:tc>
-          <w:tcPr>
-            <w:tcW w:w="2310" w:type="dxa"/>
-          </w:tcPr>
-          <w:p>
-            <w:pPr>
-              <w:jc w:val="center"/>
-              <w:cnfStyle w:val="000000000000" w:firstRow="0" w:lastRow="0" w:firstColumn="0" w:lastColumn="0" w:oddVBand="0" w:evenVBand="0" w:oddHBand="0" w:evenHBand="0" w:firstRowFirstColumn="0" w:firstRowLastColumn="0" w:lastRowFirstColumn="0" w:lastRowLastColumn="0"/>
-            </w:pPr>
-            <w:r>
-              <w:t>No</w:t>
-            </w:r>
-          </w:p>
-        </w:tc>
-        <w:tc>
-          <w:tcPr>
-            <w:tcW w:w="3111" w:type="dxa"/>
-          </w:tcPr>
-          <w:p>
-            <w:pPr>
-              <w:jc w:val="center"/>
-              <w:cnfStyle w:val="000000000000" w:firstRow="0" w:lastRow="0" w:firstColumn="0" w:lastColumn="0" w:oddVBand="0" w:evenVBand="0" w:oddHBand="0" w:evenHBand="0" w:firstRowFirstColumn="0" w:firstRowLastColumn="0" w:lastRowFirstColumn="0" w:lastRowLastColumn="0"/>
-            </w:pPr>
-            <w:r>
-              <w:t>Relative path to sound file</w:t>
-            </w:r>
-          </w:p>
-        </w:tc>
-        <w:tc>
-          <w:tcPr>
-            <w:tcW w:w="2311" w:type="dxa"/>
-          </w:tcPr>
-          <w:p>
-            <w:pPr>
-              <w:jc w:val="center"/>
-              <w:cnfStyle w:val="000000000000" w:firstRow="0" w:lastRow="0" w:firstColumn="0" w:lastColumn="0" w:oddVBand="0" w:evenVBand="0" w:oddHBand="0" w:evenHBand="0" w:firstRowFirstColumn="0" w:firstRowLastColumn="0" w:lastRowFirstColumn="0" w:lastRowLastColumn="0"/>
-            </w:pPr>
-            <w:r>
-              <w:t>Null</w:t>
             </w:r>
           </w:p>
         </w:tc>
@@ -3055,54 +3066,49 @@
               <w:jc w:val="center"/>
               <w:rPr>
                 <w:b w:val="0"/>
+              </w:rPr>
+            </w:pPr>
+            <w:proofErr w:type="spellStart"/>
+            <w:r>
+              <w:rPr>
+                <w:b w:val="0"/>
                 <w:highlight w:val="yellow"/>
               </w:rPr>
-            </w:pPr>
+              <w:t>saveSound</w:t>
+            </w:r>
+            <w:proofErr w:type="spellEnd"/>
+            <w:r>
+              <w:rPr>
+                <w:b w:val="0"/>
+              </w:rPr>
+              <w:t xml:space="preserve"> </w:t>
+            </w:r>
+          </w:p>
+          <w:p>
+            <w:pPr>
+              <w:jc w:val="center"/>
+              <w:rPr>
+                <w:b w:val="0"/>
+              </w:rPr>
+            </w:pPr>
+            <w:r>
+              <w:rPr>
+                <w:b w:val="0"/>
+              </w:rPr>
+              <w:t xml:space="preserve">(v1: </w:t>
+            </w:r>
             <w:proofErr w:type="spellStart"/>
             <w:r>
               <w:rPr>
                 <w:b w:val="0"/>
-                <w:highlight w:val="yellow"/>
-              </w:rPr>
-              <w:t>saveVibrate</w:t>
+              </w:rPr>
+              <w:t>endSound</w:t>
             </w:r>
             <w:proofErr w:type="spellEnd"/>
             <w:r>
               <w:rPr>
                 <w:b w:val="0"/>
               </w:rPr>
-              <w:t xml:space="preserve"> </w:t>
-            </w:r>
-            <w:r>
-              <w:rPr>
-                <w:b w:val="0"/>
-              </w:rPr>
-              <w:t xml:space="preserve"> </w:t>
-            </w:r>
-            <w:r>
-              <w:rPr>
-                <w:b w:val="0"/>
-              </w:rPr>
-              <w:br/>
-            </w:r>
-            <w:r>
-              <w:rPr>
-                <w:b w:val="0"/>
-              </w:rPr>
-              <w:t xml:space="preserve">(v1: </w:t>
-            </w:r>
-            <w:proofErr w:type="spellStart"/>
-            <w:r>
-              <w:rPr>
-                <w:b w:val="0"/>
-              </w:rPr>
-              <w:t>endVibrate</w:t>
-            </w:r>
-            <w:proofErr w:type="spellEnd"/>
-            <w:r>
-              <w:rPr>
-                <w:b w:val="0"/>
-              </w:rPr>
               <w:t>)</w:t>
             </w:r>
           </w:p>
@@ -3130,11 +3136,9 @@
               <w:jc w:val="center"/>
               <w:cnfStyle w:val="000000100000" w:firstRow="0" w:lastRow="0" w:firstColumn="0" w:lastColumn="0" w:oddVBand="0" w:evenVBand="0" w:oddHBand="1" w:evenHBand="0" w:firstRowFirstColumn="0" w:firstRowLastColumn="0" w:lastRowFirstColumn="0" w:lastRowLastColumn="0"/>
             </w:pPr>
-            <w:proofErr w:type="spellStart"/>
-            <w:r>
-              <w:t>true|false</w:t>
-            </w:r>
-            <w:proofErr w:type="spellEnd"/>
+            <w:r>
+              <w:t>Relative path to sound file</w:t>
+            </w:r>
           </w:p>
         </w:tc>
         <w:tc>
@@ -3147,7 +3151,7 @@
               <w:cnfStyle w:val="000000100000" w:firstRow="0" w:lastRow="0" w:firstColumn="0" w:lastColumn="0" w:oddVBand="0" w:evenVBand="0" w:oddHBand="1" w:evenHBand="0" w:firstRowFirstColumn="0" w:firstRowLastColumn="0" w:lastRowFirstColumn="0" w:lastRowLastColumn="0"/>
             </w:pPr>
             <w:r>
-              <w:t>true</w:t>
+              <w:t>Null</w:t>
             </w:r>
           </w:p>
         </w:tc>
@@ -3170,10 +3174,49 @@
             <w:r>
               <w:rPr>
                 <w:b w:val="0"/>
-              </w:rPr>
-              <w:t>forwardButtonImg</w:t>
+                <w:highlight w:val="yellow"/>
+              </w:rPr>
+              <w:t>saveVibrate</w:t>
             </w:r>
             <w:proofErr w:type="spellEnd"/>
+            <w:r>
+              <w:rPr>
+                <w:b w:val="0"/>
+              </w:rPr>
+              <w:t xml:space="preserve"> </w:t>
+            </w:r>
+            <w:r>
+              <w:rPr>
+                <w:b w:val="0"/>
+              </w:rPr>
+              <w:t xml:space="preserve"> </w:t>
+            </w:r>
+            <w:r>
+              <w:rPr>
+                <w:b w:val="0"/>
+              </w:rPr>
+              <w:br/>
+            </w:r>
+            <w:r>
+              <w:rPr>
+                <w:b w:val="0"/>
+              </w:rPr>
+              <w:t xml:space="preserve">(v1: </w:t>
+            </w:r>
+            <w:proofErr w:type="spellStart"/>
+            <w:r>
+              <w:rPr>
+                <w:b w:val="0"/>
+              </w:rPr>
+              <w:t>endVibrate</w:t>
+            </w:r>
+            <w:proofErr w:type="spellEnd"/>
+            <w:r>
+              <w:rPr>
+                <w:b w:val="0"/>
+              </w:rPr>
+              <w:t>)</w:t>
+            </w:r>
           </w:p>
         </w:tc>
         <w:tc>
@@ -3199,29 +3242,11 @@
               <w:jc w:val="center"/>
               <w:cnfStyle w:val="000000000000" w:firstRow="0" w:lastRow="0" w:firstColumn="0" w:lastColumn="0" w:oddVBand="0" w:evenVBand="0" w:oddHBand="0" w:evenHBand="0" w:firstRowFirstColumn="0" w:firstRowLastColumn="0" w:lastRowFirstColumn="0" w:lastRowLastColumn="0"/>
             </w:pPr>
-            <w:r>
-              <w:t xml:space="preserve">Relative path to the forward Button </w:t>
-            </w:r>
-            <w:r>
-              <w:t>Image</w:t>
-            </w:r>
-          </w:p>
-          <w:p>
-            <w:pPr>
-              <w:jc w:val="center"/>
-              <w:cnfStyle w:val="000000000000" w:firstRow="0" w:lastRow="0" w:firstColumn="0" w:lastColumn="0" w:oddVBand="0" w:evenVBand="0" w:oddHBand="0" w:evenHBand="0" w:firstRowFirstColumn="0" w:firstRowLastColumn="0" w:lastRowFirstColumn="0" w:lastRowLastColumn="0"/>
-            </w:pPr>
-            <w:r>
-              <w:t xml:space="preserve">(relative </w:t>
-            </w:r>
             <w:proofErr w:type="spellStart"/>
             <w:r>
-              <w:t>img</w:t>
+              <w:t>true|false</w:t>
             </w:r>
             <w:proofErr w:type="spellEnd"/>
-            <w:r>
-              <w:t>/ folder)</w:t>
-            </w:r>
           </w:p>
         </w:tc>
         <w:tc>
@@ -3234,7 +3259,7 @@
               <w:cnfStyle w:val="000000000000" w:firstRow="0" w:lastRow="0" w:firstColumn="0" w:lastColumn="0" w:oddVBand="0" w:evenVBand="0" w:oddHBand="0" w:evenHBand="0" w:firstRowFirstColumn="0" w:firstRowLastColumn="0" w:lastRowFirstColumn="0" w:lastRowLastColumn="0"/>
             </w:pPr>
             <w:r>
-              <w:t>Null</w:t>
+              <w:t>true</w:t>
             </w:r>
           </w:p>
         </w:tc>
@@ -3260,16 +3285,8 @@
             <w:r>
               <w:rPr>
                 <w:b w:val="0"/>
-                <w:highlight w:val="yellow"/>
-              </w:rPr>
-              <w:t>forward</w:t>
-            </w:r>
-            <w:r>
-              <w:rPr>
-                <w:b w:val="0"/>
-                <w:highlight w:val="yellow"/>
-              </w:rPr>
-              <w:t>ButtonDesc</w:t>
+              </w:rPr>
+              <w:t>forwardButtonImg</w:t>
             </w:r>
             <w:proofErr w:type="spellEnd"/>
           </w:p>
@@ -3282,14 +3299,8 @@
             <w:pPr>
               <w:jc w:val="center"/>
               <w:cnfStyle w:val="000000100000" w:firstRow="0" w:lastRow="0" w:firstColumn="0" w:lastColumn="0" w:oddVBand="0" w:evenVBand="0" w:oddHBand="1" w:evenHBand="0" w:firstRowFirstColumn="0" w:firstRowLastColumn="0" w:lastRowFirstColumn="0" w:lastRowLastColumn="0"/>
-              <w:rPr>
-                <w:highlight w:val="yellow"/>
-              </w:rPr>
-            </w:pPr>
-            <w:r>
-              <w:rPr>
-                <w:highlight w:val="yellow"/>
-              </w:rPr>
+            </w:pPr>
+            <w:r>
               <w:t>No</w:t>
             </w:r>
           </w:p>
@@ -3302,15 +3313,26 @@
             <w:pPr>
               <w:jc w:val="center"/>
               <w:cnfStyle w:val="000000100000" w:firstRow="0" w:lastRow="0" w:firstColumn="0" w:lastColumn="0" w:oddVBand="0" w:evenVBand="0" w:oddHBand="1" w:evenHBand="0" w:firstRowFirstColumn="0" w:firstRowLastColumn="0" w:lastRowFirstColumn="0" w:lastRowLastColumn="0"/>
-              <w:rPr>
-                <w:highlight w:val="yellow"/>
-              </w:rPr>
-            </w:pPr>
-            <w:r>
-              <w:rPr>
-                <w:highlight w:val="yellow"/>
-              </w:rPr>
-              <w:t>any String</w:t>
+            </w:pPr>
+            <w:r>
+              <w:t>Relative path to the forward Button Image</w:t>
+            </w:r>
+          </w:p>
+          <w:p>
+            <w:pPr>
+              <w:jc w:val="center"/>
+              <w:cnfStyle w:val="000000100000" w:firstRow="0" w:lastRow="0" w:firstColumn="0" w:lastColumn="0" w:oddVBand="0" w:evenVBand="0" w:oddHBand="1" w:evenHBand="0" w:firstRowFirstColumn="0" w:firstRowLastColumn="0" w:lastRowFirstColumn="0" w:lastRowLastColumn="0"/>
+            </w:pPr>
+            <w:r>
+              <w:t xml:space="preserve">(relative </w:t>
+            </w:r>
+            <w:proofErr w:type="spellStart"/>
+            <w:r>
+              <w:t>img</w:t>
+            </w:r>
+            <w:proofErr w:type="spellEnd"/>
+            <w:r>
+              <w:t>/ folder)</w:t>
             </w:r>
           </w:p>
         </w:tc>
@@ -3322,15 +3344,9 @@
             <w:pPr>
               <w:jc w:val="center"/>
               <w:cnfStyle w:val="000000100000" w:firstRow="0" w:lastRow="0" w:firstColumn="0" w:lastColumn="0" w:oddVBand="0" w:evenVBand="0" w:oddHBand="1" w:evenHBand="0" w:firstRowFirstColumn="0" w:firstRowLastColumn="0" w:lastRowFirstColumn="0" w:lastRowLastColumn="0"/>
-              <w:rPr>
-                <w:highlight w:val="yellow"/>
-              </w:rPr>
-            </w:pPr>
-            <w:r>
-              <w:rPr>
-                <w:highlight w:val="yellow"/>
-              </w:rPr>
-              <w:t>Forward</w:t>
+            </w:pPr>
+            <w:r>
+              <w:t>Null</w:t>
             </w:r>
           </w:p>
         </w:tc>
@@ -3353,8 +3369,16 @@
             <w:r>
               <w:rPr>
                 <w:b w:val="0"/>
-              </w:rPr>
-              <w:t>cancelButtonImg</w:t>
+                <w:highlight w:val="yellow"/>
+              </w:rPr>
+              <w:t>forward</w:t>
+            </w:r>
+            <w:r>
+              <w:rPr>
+                <w:b w:val="0"/>
+                <w:highlight w:val="yellow"/>
+              </w:rPr>
+              <w:t>ButtonDesc</w:t>
             </w:r>
             <w:proofErr w:type="spellEnd"/>
           </w:p>
@@ -3367,8 +3391,14 @@
             <w:pPr>
               <w:jc w:val="center"/>
               <w:cnfStyle w:val="000000000000" w:firstRow="0" w:lastRow="0" w:firstColumn="0" w:lastColumn="0" w:oddVBand="0" w:evenVBand="0" w:oddHBand="0" w:evenHBand="0" w:firstRowFirstColumn="0" w:firstRowLastColumn="0" w:lastRowFirstColumn="0" w:lastRowLastColumn="0"/>
-            </w:pPr>
-            <w:r>
+              <w:rPr>
+                <w:highlight w:val="yellow"/>
+              </w:rPr>
+            </w:pPr>
+            <w:r>
+              <w:rPr>
+                <w:highlight w:val="yellow"/>
+              </w:rPr>
               <w:t>No</w:t>
             </w:r>
           </w:p>
@@ -3381,26 +3411,15 @@
             <w:pPr>
               <w:jc w:val="center"/>
               <w:cnfStyle w:val="000000000000" w:firstRow="0" w:lastRow="0" w:firstColumn="0" w:lastColumn="0" w:oddVBand="0" w:evenVBand="0" w:oddHBand="0" w:evenHBand="0" w:firstRowFirstColumn="0" w:firstRowLastColumn="0" w:lastRowFirstColumn="0" w:lastRowLastColumn="0"/>
-            </w:pPr>
-            <w:r>
-              <w:t>Relative path to the cancel Button Image</w:t>
-            </w:r>
-          </w:p>
-          <w:p>
-            <w:pPr>
-              <w:jc w:val="center"/>
-              <w:cnfStyle w:val="000000000000" w:firstRow="0" w:lastRow="0" w:firstColumn="0" w:lastColumn="0" w:oddVBand="0" w:evenVBand="0" w:oddHBand="0" w:evenHBand="0" w:firstRowFirstColumn="0" w:firstRowLastColumn="0" w:lastRowFirstColumn="0" w:lastRowLastColumn="0"/>
-            </w:pPr>
-            <w:r>
-              <w:t xml:space="preserve">(relative </w:t>
-            </w:r>
-            <w:proofErr w:type="spellStart"/>
-            <w:r>
-              <w:t>img</w:t>
-            </w:r>
-            <w:proofErr w:type="spellEnd"/>
-            <w:r>
-              <w:t>/ folder)</w:t>
+              <w:rPr>
+                <w:highlight w:val="yellow"/>
+              </w:rPr>
+            </w:pPr>
+            <w:r>
+              <w:rPr>
+                <w:highlight w:val="yellow"/>
+              </w:rPr>
+              <w:t>any String</w:t>
             </w:r>
           </w:p>
         </w:tc>
@@ -3412,9 +3431,15 @@
             <w:pPr>
               <w:jc w:val="center"/>
               <w:cnfStyle w:val="000000000000" w:firstRow="0" w:lastRow="0" w:firstColumn="0" w:lastColumn="0" w:oddVBand="0" w:evenVBand="0" w:oddHBand="0" w:evenHBand="0" w:firstRowFirstColumn="0" w:firstRowLastColumn="0" w:lastRowFirstColumn="0" w:lastRowLastColumn="0"/>
-            </w:pPr>
-            <w:r>
-              <w:t>Null</w:t>
+              <w:rPr>
+                <w:highlight w:val="yellow"/>
+              </w:rPr>
+            </w:pPr>
+            <w:r>
+              <w:rPr>
+                <w:highlight w:val="yellow"/>
+              </w:rPr>
+              <w:t>Forward</w:t>
             </w:r>
           </w:p>
         </w:tc>
@@ -3440,16 +3465,8 @@
             <w:r>
               <w:rPr>
                 <w:b w:val="0"/>
-                <w:highlight w:val="yellow"/>
-              </w:rPr>
-              <w:t>cancel</w:t>
-            </w:r>
-            <w:r>
-              <w:rPr>
-                <w:b w:val="0"/>
-                <w:highlight w:val="yellow"/>
-              </w:rPr>
-              <w:t>ButtonDesc</w:t>
+              </w:rPr>
+              <w:t>cancelButtonImg</w:t>
             </w:r>
             <w:proofErr w:type="spellEnd"/>
           </w:p>
@@ -3462,14 +3479,8 @@
             <w:pPr>
               <w:jc w:val="center"/>
               <w:cnfStyle w:val="000000100000" w:firstRow="0" w:lastRow="0" w:firstColumn="0" w:lastColumn="0" w:oddVBand="0" w:evenVBand="0" w:oddHBand="1" w:evenHBand="0" w:firstRowFirstColumn="0" w:firstRowLastColumn="0" w:lastRowFirstColumn="0" w:lastRowLastColumn="0"/>
-              <w:rPr>
-                <w:highlight w:val="yellow"/>
-              </w:rPr>
-            </w:pPr>
-            <w:r>
-              <w:rPr>
-                <w:highlight w:val="yellow"/>
-              </w:rPr>
+            </w:pPr>
+            <w:r>
               <w:t>No</w:t>
             </w:r>
           </w:p>
@@ -3482,15 +3493,26 @@
             <w:pPr>
               <w:jc w:val="center"/>
               <w:cnfStyle w:val="000000100000" w:firstRow="0" w:lastRow="0" w:firstColumn="0" w:lastColumn="0" w:oddVBand="0" w:evenVBand="0" w:oddHBand="1" w:evenHBand="0" w:firstRowFirstColumn="0" w:firstRowLastColumn="0" w:lastRowFirstColumn="0" w:lastRowLastColumn="0"/>
-              <w:rPr>
-                <w:highlight w:val="yellow"/>
-              </w:rPr>
-            </w:pPr>
-            <w:r>
-              <w:rPr>
-                <w:highlight w:val="yellow"/>
-              </w:rPr>
-              <w:t>any String</w:t>
+            </w:pPr>
+            <w:r>
+              <w:t>Relative path to the cancel Button Image</w:t>
+            </w:r>
+          </w:p>
+          <w:p>
+            <w:pPr>
+              <w:jc w:val="center"/>
+              <w:cnfStyle w:val="000000100000" w:firstRow="0" w:lastRow="0" w:firstColumn="0" w:lastColumn="0" w:oddVBand="0" w:evenVBand="0" w:oddHBand="1" w:evenHBand="0" w:firstRowFirstColumn="0" w:firstRowLastColumn="0" w:lastRowFirstColumn="0" w:lastRowLastColumn="0"/>
+            </w:pPr>
+            <w:r>
+              <w:t xml:space="preserve">(relative </w:t>
+            </w:r>
+            <w:proofErr w:type="spellStart"/>
+            <w:r>
+              <w:t>img</w:t>
+            </w:r>
+            <w:proofErr w:type="spellEnd"/>
+            <w:r>
+              <w:t>/ folder)</w:t>
             </w:r>
           </w:p>
         </w:tc>
@@ -3502,15 +3524,9 @@
             <w:pPr>
               <w:jc w:val="center"/>
               <w:cnfStyle w:val="000000100000" w:firstRow="0" w:lastRow="0" w:firstColumn="0" w:lastColumn="0" w:oddVBand="0" w:evenVBand="0" w:oddHBand="1" w:evenHBand="0" w:firstRowFirstColumn="0" w:firstRowLastColumn="0" w:lastRowFirstColumn="0" w:lastRowLastColumn="0"/>
-              <w:rPr>
-                <w:highlight w:val="yellow"/>
-              </w:rPr>
-            </w:pPr>
-            <w:r>
-              <w:rPr>
-                <w:highlight w:val="yellow"/>
-              </w:rPr>
-              <w:t>Cancel</w:t>
+            </w:pPr>
+            <w:r>
+              <w:t>Null</w:t>
             </w:r>
           </w:p>
         </w:tc>
@@ -3533,8 +3549,16 @@
             <w:r>
               <w:rPr>
                 <w:b w:val="0"/>
-              </w:rPr>
-              <w:t>backButtonImg</w:t>
+                <w:highlight w:val="yellow"/>
+              </w:rPr>
+              <w:t>cancel</w:t>
+            </w:r>
+            <w:r>
+              <w:rPr>
+                <w:b w:val="0"/>
+                <w:highlight w:val="yellow"/>
+              </w:rPr>
+              <w:t>ButtonDesc</w:t>
             </w:r>
             <w:proofErr w:type="spellEnd"/>
           </w:p>
@@ -3547,8 +3571,14 @@
             <w:pPr>
               <w:jc w:val="center"/>
               <w:cnfStyle w:val="000000000000" w:firstRow="0" w:lastRow="0" w:firstColumn="0" w:lastColumn="0" w:oddVBand="0" w:evenVBand="0" w:oddHBand="0" w:evenHBand="0" w:firstRowFirstColumn="0" w:firstRowLastColumn="0" w:lastRowFirstColumn="0" w:lastRowLastColumn="0"/>
-            </w:pPr>
-            <w:r>
+              <w:rPr>
+                <w:highlight w:val="yellow"/>
+              </w:rPr>
+            </w:pPr>
+            <w:r>
+              <w:rPr>
+                <w:highlight w:val="yellow"/>
+              </w:rPr>
               <w:t>No</w:t>
             </w:r>
           </w:p>
@@ -3561,30 +3591,15 @@
             <w:pPr>
               <w:jc w:val="center"/>
               <w:cnfStyle w:val="000000000000" w:firstRow="0" w:lastRow="0" w:firstColumn="0" w:lastColumn="0" w:oddVBand="0" w:evenVBand="0" w:oddHBand="0" w:evenHBand="0" w:firstRowFirstColumn="0" w:firstRowLastColumn="0" w:lastRowFirstColumn="0" w:lastRowLastColumn="0"/>
-            </w:pPr>
-            <w:r>
-              <w:t>Relative path to the back</w:t>
-            </w:r>
-            <w:r>
-              <w:br/>
-              <w:t>Button Image</w:t>
-            </w:r>
-          </w:p>
-          <w:p>
-            <w:pPr>
-              <w:jc w:val="center"/>
-              <w:cnfStyle w:val="000000000000" w:firstRow="0" w:lastRow="0" w:firstColumn="0" w:lastColumn="0" w:oddVBand="0" w:evenVBand="0" w:oddHBand="0" w:evenHBand="0" w:firstRowFirstColumn="0" w:firstRowLastColumn="0" w:lastRowFirstColumn="0" w:lastRowLastColumn="0"/>
-            </w:pPr>
-            <w:r>
-              <w:t xml:space="preserve">(relative </w:t>
-            </w:r>
-            <w:proofErr w:type="spellStart"/>
-            <w:r>
-              <w:t>img</w:t>
-            </w:r>
-            <w:proofErr w:type="spellEnd"/>
-            <w:r>
-              <w:t>/ folder)</w:t>
+              <w:rPr>
+                <w:highlight w:val="yellow"/>
+              </w:rPr>
+            </w:pPr>
+            <w:r>
+              <w:rPr>
+                <w:highlight w:val="yellow"/>
+              </w:rPr>
+              <w:t>any String</w:t>
             </w:r>
           </w:p>
         </w:tc>
@@ -3596,9 +3611,15 @@
             <w:pPr>
               <w:jc w:val="center"/>
               <w:cnfStyle w:val="000000000000" w:firstRow="0" w:lastRow="0" w:firstColumn="0" w:lastColumn="0" w:oddVBand="0" w:evenVBand="0" w:oddHBand="0" w:evenHBand="0" w:firstRowFirstColumn="0" w:firstRowLastColumn="0" w:lastRowFirstColumn="0" w:lastRowLastColumn="0"/>
-            </w:pPr>
-            <w:r>
-              <w:t>Null</w:t>
+              <w:rPr>
+                <w:highlight w:val="yellow"/>
+              </w:rPr>
+            </w:pPr>
+            <w:r>
+              <w:rPr>
+                <w:highlight w:val="yellow"/>
+              </w:rPr>
+              <w:t>Cancel</w:t>
             </w:r>
           </w:p>
         </w:tc>
@@ -3624,9 +3645,8 @@
             <w:r>
               <w:rPr>
                 <w:b w:val="0"/>
-                <w:highlight w:val="yellow"/>
-              </w:rPr>
-              <w:t>backButtonDesc</w:t>
+              </w:rPr>
+              <w:t>backButtonImg</w:t>
             </w:r>
             <w:proofErr w:type="spellEnd"/>
           </w:p>
@@ -3639,14 +3659,8 @@
             <w:pPr>
               <w:jc w:val="center"/>
               <w:cnfStyle w:val="000000100000" w:firstRow="0" w:lastRow="0" w:firstColumn="0" w:lastColumn="0" w:oddVBand="0" w:evenVBand="0" w:oddHBand="1" w:evenHBand="0" w:firstRowFirstColumn="0" w:firstRowLastColumn="0" w:lastRowFirstColumn="0" w:lastRowLastColumn="0"/>
-              <w:rPr>
-                <w:highlight w:val="yellow"/>
-              </w:rPr>
-            </w:pPr>
-            <w:r>
-              <w:rPr>
-                <w:highlight w:val="yellow"/>
-              </w:rPr>
+            </w:pPr>
+            <w:r>
               <w:t>No</w:t>
             </w:r>
           </w:p>
@@ -3659,15 +3673,30 @@
             <w:pPr>
               <w:jc w:val="center"/>
               <w:cnfStyle w:val="000000100000" w:firstRow="0" w:lastRow="0" w:firstColumn="0" w:lastColumn="0" w:oddVBand="0" w:evenVBand="0" w:oddHBand="1" w:evenHBand="0" w:firstRowFirstColumn="0" w:firstRowLastColumn="0" w:lastRowFirstColumn="0" w:lastRowLastColumn="0"/>
-              <w:rPr>
-                <w:highlight w:val="yellow"/>
-              </w:rPr>
-            </w:pPr>
-            <w:r>
-              <w:rPr>
-                <w:highlight w:val="yellow"/>
-              </w:rPr>
-              <w:t>any String</w:t>
+            </w:pPr>
+            <w:r>
+              <w:t>Relative path to the back</w:t>
+            </w:r>
+            <w:r>
+              <w:br/>
+              <w:t>Button Image</w:t>
+            </w:r>
+          </w:p>
+          <w:p>
+            <w:pPr>
+              <w:jc w:val="center"/>
+              <w:cnfStyle w:val="000000100000" w:firstRow="0" w:lastRow="0" w:firstColumn="0" w:lastColumn="0" w:oddVBand="0" w:evenVBand="0" w:oddHBand="1" w:evenHBand="0" w:firstRowFirstColumn="0" w:firstRowLastColumn="0" w:lastRowFirstColumn="0" w:lastRowLastColumn="0"/>
+            </w:pPr>
+            <w:r>
+              <w:t xml:space="preserve">(relative </w:t>
+            </w:r>
+            <w:proofErr w:type="spellStart"/>
+            <w:r>
+              <w:t>img</w:t>
+            </w:r>
+            <w:proofErr w:type="spellEnd"/>
+            <w:r>
+              <w:t>/ folder)</w:t>
             </w:r>
           </w:p>
         </w:tc>
@@ -3679,15 +3708,9 @@
             <w:pPr>
               <w:jc w:val="center"/>
               <w:cnfStyle w:val="000000100000" w:firstRow="0" w:lastRow="0" w:firstColumn="0" w:lastColumn="0" w:oddVBand="0" w:evenVBand="0" w:oddHBand="1" w:evenHBand="0" w:firstRowFirstColumn="0" w:firstRowLastColumn="0" w:lastRowFirstColumn="0" w:lastRowLastColumn="0"/>
-              <w:rPr>
-                <w:highlight w:val="yellow"/>
-              </w:rPr>
-            </w:pPr>
-            <w:r>
-              <w:rPr>
-                <w:highlight w:val="yellow"/>
-              </w:rPr>
-              <w:t>Back</w:t>
+            </w:pPr>
+            <w:r>
+              <w:t>Null</w:t>
             </w:r>
           </w:p>
         </w:tc>
@@ -3701,13 +3724,18 @@
           <w:p>
             <w:pPr>
               <w:jc w:val="center"/>
+              <w:rPr>
+                <w:b w:val="0"/>
+                <w:highlight w:val="yellow"/>
+              </w:rPr>
             </w:pPr>
             <w:proofErr w:type="spellStart"/>
             <w:r>
               <w:rPr>
                 <w:b w:val="0"/>
-              </w:rPr>
-              <w:t>buttonBackgroundColor</w:t>
+                <w:highlight w:val="yellow"/>
+              </w:rPr>
+              <w:t>backButtonDesc</w:t>
             </w:r>
             <w:proofErr w:type="spellEnd"/>
           </w:p>
@@ -3720,8 +3748,14 @@
             <w:pPr>
               <w:jc w:val="center"/>
               <w:cnfStyle w:val="000000000000" w:firstRow="0" w:lastRow="0" w:firstColumn="0" w:lastColumn="0" w:oddVBand="0" w:evenVBand="0" w:oddHBand="0" w:evenHBand="0" w:firstRowFirstColumn="0" w:firstRowLastColumn="0" w:lastRowFirstColumn="0" w:lastRowLastColumn="0"/>
-            </w:pPr>
-            <w:r>
+              <w:rPr>
+                <w:highlight w:val="yellow"/>
+              </w:rPr>
+            </w:pPr>
+            <w:r>
+              <w:rPr>
+                <w:highlight w:val="yellow"/>
+              </w:rPr>
               <w:t>No</w:t>
             </w:r>
           </w:p>
@@ -3734,13 +3768,15 @@
             <w:pPr>
               <w:jc w:val="center"/>
               <w:cnfStyle w:val="000000000000" w:firstRow="0" w:lastRow="0" w:firstColumn="0" w:lastColumn="0" w:oddVBand="0" w:evenVBand="0" w:oddHBand="0" w:evenHBand="0" w:firstRowFirstColumn="0" w:firstRowLastColumn="0" w:lastRowFirstColumn="0" w:lastRowLastColumn="0"/>
-            </w:pPr>
-            <w:r>
-              <w:t>Hex Colour String</w:t>
-            </w:r>
-            <w:r>
-              <w:br/>
-              <w:t>(e.g. #000000)</w:t>
+              <w:rPr>
+                <w:highlight w:val="yellow"/>
+              </w:rPr>
+            </w:pPr>
+            <w:r>
+              <w:rPr>
+                <w:highlight w:val="yellow"/>
+              </w:rPr>
+              <w:t>any String</w:t>
             </w:r>
           </w:p>
         </w:tc>
@@ -3752,19 +3788,15 @@
             <w:pPr>
               <w:jc w:val="center"/>
               <w:cnfStyle w:val="000000000000" w:firstRow="0" w:lastRow="0" w:firstColumn="0" w:lastColumn="0" w:oddVBand="0" w:evenVBand="0" w:oddHBand="0" w:evenHBand="0" w:firstRowFirstColumn="0" w:firstRowLastColumn="0" w:lastRowFirstColumn="0" w:lastRowLastColumn="0"/>
-            </w:pPr>
-            <w:r>
               <w:rPr>
                 <w:highlight w:val="yellow"/>
               </w:rPr>
-              <w:t>"#BABABA"</w:t>
-            </w:r>
+            </w:pPr>
             <w:r>
               <w:rPr>
                 <w:highlight w:val="yellow"/>
               </w:rPr>
-              <w:br/>
-              <w:t>(grey)</w:t>
+              <w:t>Back</w:t>
             </w:r>
           </w:p>
         </w:tc>
@@ -3781,16 +3813,13 @@
           <w:p>
             <w:pPr>
               <w:jc w:val="center"/>
-              <w:rPr>
-                <w:b w:val="0"/>
-              </w:rPr>
             </w:pPr>
             <w:proofErr w:type="spellStart"/>
             <w:r>
               <w:rPr>
                 <w:b w:val="0"/>
               </w:rPr>
-              <w:t>shortcutImage</w:t>
+              <w:t>buttonBackgroundColor</w:t>
             </w:r>
             <w:proofErr w:type="spellEnd"/>
           </w:p>
@@ -3819,24 +3848,11 @@
               <w:cnfStyle w:val="000000100000" w:firstRow="0" w:lastRow="0" w:firstColumn="0" w:lastColumn="0" w:oddVBand="0" w:evenVBand="0" w:oddHBand="1" w:evenHBand="0" w:firstRowFirstColumn="0" w:firstRowLastColumn="0" w:lastRowFirstColumn="0" w:lastRowLastColumn="0"/>
             </w:pPr>
             <w:r>
-              <w:t>Relative path to the shortcut Image</w:t>
-            </w:r>
-          </w:p>
-          <w:p>
-            <w:pPr>
-              <w:jc w:val="center"/>
-              <w:cnfStyle w:val="000000100000" w:firstRow="0" w:lastRow="0" w:firstColumn="0" w:lastColumn="0" w:oddVBand="0" w:evenVBand="0" w:oddHBand="1" w:evenHBand="0" w:firstRowFirstColumn="0" w:firstRowLastColumn="0" w:lastRowFirstColumn="0" w:lastRowLastColumn="0"/>
-            </w:pPr>
-            <w:r>
-              <w:t xml:space="preserve">(relative </w:t>
-            </w:r>
-            <w:proofErr w:type="spellStart"/>
-            <w:r>
-              <w:t>img</w:t>
-            </w:r>
-            <w:proofErr w:type="spellEnd"/>
-            <w:r>
-              <w:t>/ folder)</w:t>
+              <w:t>Hex Colour String</w:t>
+            </w:r>
+            <w:r>
+              <w:br/>
+              <w:t>(e.g. #000000)</w:t>
             </w:r>
           </w:p>
         </w:tc>
@@ -3850,7 +3866,17 @@
               <w:cnfStyle w:val="000000100000" w:firstRow="0" w:lastRow="0" w:firstColumn="0" w:lastColumn="0" w:oddVBand="0" w:evenVBand="0" w:oddHBand="1" w:evenHBand="0" w:firstRowFirstColumn="0" w:firstRowLastColumn="0" w:lastRowFirstColumn="0" w:lastRowLastColumn="0"/>
             </w:pPr>
             <w:r>
-              <w:t>Null</w:t>
+              <w:rPr>
+                <w:highlight w:val="yellow"/>
+              </w:rPr>
+              <w:t>"#BABABA"</w:t>
+            </w:r>
+            <w:r>
+              <w:rPr>
+                <w:highlight w:val="yellow"/>
+              </w:rPr>
+              <w:br/>
+              <w:t>(grey)</w:t>
             </w:r>
           </w:p>
         </w:tc>
@@ -3873,6 +3899,92 @@
               <w:rPr>
                 <w:b w:val="0"/>
               </w:rPr>
+              <w:t>shortcutImage</w:t>
+            </w:r>
+            <w:proofErr w:type="spellEnd"/>
+          </w:p>
+        </w:tc>
+        <w:tc>
+          <w:tcPr>
+            <w:tcW w:w="2310" w:type="dxa"/>
+          </w:tcPr>
+          <w:p>
+            <w:pPr>
+              <w:jc w:val="center"/>
+              <w:cnfStyle w:val="000000000000" w:firstRow="0" w:lastRow="0" w:firstColumn="0" w:lastColumn="0" w:oddVBand="0" w:evenVBand="0" w:oddHBand="0" w:evenHBand="0" w:firstRowFirstColumn="0" w:firstRowLastColumn="0" w:lastRowFirstColumn="0" w:lastRowLastColumn="0"/>
+            </w:pPr>
+            <w:r>
+              <w:t>No</w:t>
+            </w:r>
+          </w:p>
+        </w:tc>
+        <w:tc>
+          <w:tcPr>
+            <w:tcW w:w="3111" w:type="dxa"/>
+          </w:tcPr>
+          <w:p>
+            <w:pPr>
+              <w:jc w:val="center"/>
+              <w:cnfStyle w:val="000000000000" w:firstRow="0" w:lastRow="0" w:firstColumn="0" w:lastColumn="0" w:oddVBand="0" w:evenVBand="0" w:oddHBand="0" w:evenHBand="0" w:firstRowFirstColumn="0" w:firstRowLastColumn="0" w:lastRowFirstColumn="0" w:lastRowLastColumn="0"/>
+            </w:pPr>
+            <w:r>
+              <w:t>Relative path to the shortcut Image</w:t>
+            </w:r>
+          </w:p>
+          <w:p>
+            <w:pPr>
+              <w:jc w:val="center"/>
+              <w:cnfStyle w:val="000000000000" w:firstRow="0" w:lastRow="0" w:firstColumn="0" w:lastColumn="0" w:oddVBand="0" w:evenVBand="0" w:oddHBand="0" w:evenHBand="0" w:firstRowFirstColumn="0" w:firstRowLastColumn="0" w:lastRowFirstColumn="0" w:lastRowLastColumn="0"/>
+            </w:pPr>
+            <w:r>
+              <w:t xml:space="preserve">(relative </w:t>
+            </w:r>
+            <w:proofErr w:type="spellStart"/>
+            <w:r>
+              <w:t>img</w:t>
+            </w:r>
+            <w:proofErr w:type="spellEnd"/>
+            <w:r>
+              <w:t>/ folder)</w:t>
+            </w:r>
+          </w:p>
+        </w:tc>
+        <w:tc>
+          <w:tcPr>
+            <w:tcW w:w="2311" w:type="dxa"/>
+          </w:tcPr>
+          <w:p>
+            <w:pPr>
+              <w:jc w:val="center"/>
+              <w:cnfStyle w:val="000000000000" w:firstRow="0" w:lastRow="0" w:firstColumn="0" w:lastColumn="0" w:oddVBand="0" w:evenVBand="0" w:oddHBand="0" w:evenHBand="0" w:firstRowFirstColumn="0" w:firstRowLastColumn="0" w:lastRowFirstColumn="0" w:lastRowLastColumn="0"/>
+            </w:pPr>
+            <w:r>
+              <w:t>Null</w:t>
+            </w:r>
+          </w:p>
+        </w:tc>
+      </w:tr>
+      <w:tr>
+        <w:trPr>
+          <w:cnfStyle w:val="000000100000" w:firstRow="0" w:lastRow="0" w:firstColumn="0" w:lastColumn="0" w:oddVBand="0" w:evenVBand="0" w:oddHBand="1" w:evenHBand="0" w:firstRowFirstColumn="0" w:firstRowLastColumn="0" w:lastRowFirstColumn="0" w:lastRowLastColumn="0"/>
+        </w:trPr>
+        <w:tc>
+          <w:tcPr>
+            <w:cnfStyle w:val="001000000000" w:firstRow="0" w:lastRow="0" w:firstColumn="1" w:lastColumn="0" w:oddVBand="0" w:evenVBand="0" w:oddHBand="0" w:evenHBand="0" w:firstRowFirstColumn="0" w:firstRowLastColumn="0" w:lastRowFirstColumn="0" w:lastRowLastColumn="0"/>
+            <w:tcW w:w="2364" w:type="dxa"/>
+          </w:tcPr>
+          <w:p>
+            <w:pPr>
+              <w:jc w:val="center"/>
+              <w:rPr>
+                <w:b w:val="0"/>
+              </w:rPr>
+            </w:pPr>
+            <w:proofErr w:type="spellStart"/>
+            <w:r>
+              <w:rPr>
+                <w:b w:val="0"/>
+              </w:rPr>
               <w:t>singlePage</w:t>
             </w:r>
             <w:proofErr w:type="spellEnd"/>
@@ -3885,7 +3997,7 @@
           <w:p>
             <w:pPr>
               <w:jc w:val="center"/>
-              <w:cnfStyle w:val="000000000000" w:firstRow="0" w:lastRow="0" w:firstColumn="0" w:lastColumn="0" w:oddVBand="0" w:evenVBand="0" w:oddHBand="0" w:evenHBand="0" w:firstRowFirstColumn="0" w:firstRowLastColumn="0" w:lastRowFirstColumn="0" w:lastRowLastColumn="0"/>
+              <w:cnfStyle w:val="000000100000" w:firstRow="0" w:lastRow="0" w:firstColumn="0" w:lastColumn="0" w:oddVBand="0" w:evenVBand="0" w:oddHBand="1" w:evenHBand="0" w:firstRowFirstColumn="0" w:firstRowLastColumn="0" w:lastRowFirstColumn="0" w:lastRowLastColumn="0"/>
             </w:pPr>
             <w:r>
               <w:t>No</w:t>
@@ -3899,7 +4011,7 @@
           <w:p>
             <w:pPr>
               <w:jc w:val="center"/>
-              <w:cnfStyle w:val="000000000000" w:firstRow="0" w:lastRow="0" w:firstColumn="0" w:lastColumn="0" w:oddVBand="0" w:evenVBand="0" w:oddHBand="0" w:evenHBand="0" w:firstRowFirstColumn="0" w:firstRowLastColumn="0" w:lastRowFirstColumn="0" w:lastRowLastColumn="0"/>
+              <w:cnfStyle w:val="000000100000" w:firstRow="0" w:lastRow="0" w:firstColumn="0" w:lastColumn="0" w:oddVBand="0" w:evenVBand="0" w:oddHBand="1" w:evenHBand="0" w:firstRowFirstColumn="0" w:firstRowLastColumn="0" w:lastRowFirstColumn="0" w:lastRowLastColumn="0"/>
             </w:pPr>
             <w:proofErr w:type="spellStart"/>
             <w:r>
@@ -3915,7 +4027,7 @@
           <w:p>
             <w:pPr>
               <w:jc w:val="center"/>
-              <w:cnfStyle w:val="000000000000" w:firstRow="0" w:lastRow="0" w:firstColumn="0" w:lastColumn="0" w:oddVBand="0" w:evenVBand="0" w:oddHBand="0" w:evenHBand="0" w:firstRowFirstColumn="0" w:firstRowLastColumn="0" w:lastRowFirstColumn="0" w:lastRowLastColumn="0"/>
+              <w:cnfStyle w:val="000000100000" w:firstRow="0" w:lastRow="0" w:firstColumn="0" w:lastColumn="0" w:oddVBand="0" w:evenVBand="0" w:oddHBand="1" w:evenHBand="0" w:firstRowFirstColumn="0" w:firstRowLastColumn="0" w:lastRowFirstColumn="0" w:lastRowLastColumn="0"/>
             </w:pPr>
             <w:r>
               <w:t>false</w:t>
@@ -4082,6 +4194,7 @@
           </w:tcPr>
           <w:p>
             <w:r>
+              <w:lastRenderedPageBreak/>
               <w:t>&lt;Photo&gt;</w:t>
             </w:r>
           </w:p>
@@ -14401,7 +14514,7 @@
 </file>
 
 <file path=customXml/itemProps1.xml><?xml version="1.0" encoding="utf-8"?>
-<ds:datastoreItem xmlns:ds="http://schemas.openxmlformats.org/officeDocument/2006/customXml" ds:itemID="{7DDDE42C-427A-439E-B47F-160432E3540A}">
+<ds:datastoreItem xmlns:ds="http://schemas.openxmlformats.org/officeDocument/2006/customXml" ds:itemID="{920501F2-F1BE-4456-B8AE-058A57098ECB}">
   <ds:schemaRefs>
     <ds:schemaRef ds:uri="http://schemas.openxmlformats.org/officeDocument/2006/bibliography"/>
   </ds:schemaRefs>

</xml_diff>

<commit_message>
Changed XML attribute name from choiceAudio to answerDesc
Signed-off-by: Michalis Vitos <info@michalisvitos.gr>
</commit_message>
<xml_diff>
--- a/Documentation/XML format/Specifications.docx
+++ b/Documentation/XML format/Specifications.docx
@@ -4746,117 +4746,195 @@
                 <w:highlight w:val="yellow"/>
               </w:rPr>
             </w:pPr>
+            <w:proofErr w:type="spellStart"/>
             <w:r>
               <w:rPr>
                 <w:b w:val="0"/>
                 <w:highlight w:val="yellow"/>
               </w:rPr>
-              <w:t>choiceA</w:t>
-            </w:r>
+              <w:t>answerDesc</w:t>
+            </w:r>
+            <w:proofErr w:type="spellEnd"/>
+          </w:p>
+        </w:tc>
+        <w:tc>
+          <w:tcPr>
+            <w:tcW w:w="1786" w:type="dxa"/>
+          </w:tcPr>
+          <w:p>
+            <w:pPr>
+              <w:jc w:val="center"/>
+              <w:cnfStyle w:val="000000000000" w:firstRow="0" w:lastRow="0" w:firstColumn="0" w:lastColumn="0" w:oddVBand="0" w:evenVBand="0" w:oddHBand="0" w:evenHBand="0" w:firstRowFirstColumn="0" w:firstRowLastColumn="0" w:lastRowFirstColumn="0" w:lastRowLastColumn="0"/>
+              <w:rPr>
+                <w:highlight w:val="yellow"/>
+              </w:rPr>
+            </w:pPr>
+            <w:r>
+              <w:rPr>
+                <w:highlight w:val="yellow"/>
+              </w:rPr>
+              <w:t>No</w:t>
+            </w:r>
+          </w:p>
+        </w:tc>
+        <w:tc>
+          <w:tcPr>
+            <w:tcW w:w="3726" w:type="dxa"/>
+          </w:tcPr>
+          <w:p>
+            <w:pPr>
+              <w:jc w:val="center"/>
+              <w:cnfStyle w:val="000000000000" w:firstRow="0" w:lastRow="0" w:firstColumn="0" w:lastColumn="0" w:oddVBand="0" w:evenVBand="0" w:oddHBand="0" w:evenHBand="0" w:firstRowFirstColumn="0" w:firstRowLastColumn="0" w:lastRowFirstColumn="0" w:lastRowLastColumn="0"/>
+              <w:rPr>
+                <w:sz w:val="20"/>
+                <w:highlight w:val="yellow"/>
+              </w:rPr>
+            </w:pPr>
+            <w:r>
+              <w:rPr>
+                <w:sz w:val="20"/>
+                <w:highlight w:val="yellow"/>
+              </w:rPr>
+              <w:t xml:space="preserve">String </w:t>
+            </w:r>
+            <w:r>
+              <w:rPr>
+                <w:sz w:val="20"/>
+                <w:highlight w:val="yellow"/>
+              </w:rPr>
+              <w:t>containing the</w:t>
+            </w:r>
+            <w:r>
+              <w:rPr>
+                <w:sz w:val="20"/>
+                <w:highlight w:val="yellow"/>
+              </w:rPr>
+              <w:t xml:space="preserve"> </w:t>
+            </w:r>
+            <w:r>
+              <w:rPr>
+                <w:sz w:val="20"/>
+                <w:highlight w:val="yellow"/>
+              </w:rPr>
+              <w:t xml:space="preserve">description of </w:t>
+            </w:r>
+            <w:r>
+              <w:rPr>
+                <w:sz w:val="20"/>
+                <w:highlight w:val="yellow"/>
+              </w:rPr>
+              <w:t xml:space="preserve">the choice </w:t>
+            </w:r>
+            <w:r>
+              <w:rPr>
+                <w:sz w:val="20"/>
+                <w:highlight w:val="yellow"/>
+              </w:rPr>
+              <w:t xml:space="preserve">used by TTS if </w:t>
+            </w:r>
+            <w:proofErr w:type="spellStart"/>
+            <w:r>
+              <w:rPr>
+                <w:sz w:val="20"/>
+                <w:highlight w:val="yellow"/>
+              </w:rPr>
+              <w:t>audioFeedback</w:t>
+            </w:r>
+            <w:proofErr w:type="spellEnd"/>
+            <w:r>
+              <w:rPr>
+                <w:sz w:val="20"/>
+                <w:highlight w:val="yellow"/>
+              </w:rPr>
+              <w:t xml:space="preserve"> is enabled </w:t>
+            </w:r>
+          </w:p>
+          <w:p>
+            <w:pPr>
+              <w:jc w:val="center"/>
+              <w:cnfStyle w:val="000000000000" w:firstRow="0" w:lastRow="0" w:firstColumn="0" w:lastColumn="0" w:oddVBand="0" w:evenVBand="0" w:oddHBand="0" w:evenHBand="0" w:firstRowFirstColumn="0" w:firstRowLastColumn="0" w:lastRowFirstColumn="0" w:lastRowLastColumn="0"/>
+              <w:rPr>
+                <w:sz w:val="20"/>
+                <w:highlight w:val="yellow"/>
+              </w:rPr>
+            </w:pPr>
+          </w:p>
+          <w:p>
+            <w:pPr>
+              <w:jc w:val="center"/>
+              <w:cnfStyle w:val="000000000000" w:firstRow="0" w:lastRow="0" w:firstColumn="0" w:lastColumn="0" w:oddVBand="0" w:evenVBand="0" w:oddHBand="0" w:evenHBand="0" w:firstRowFirstColumn="0" w:firstRowLastColumn="0" w:lastRowFirstColumn="0" w:lastRowLastColumn="0"/>
+              <w:rPr>
+                <w:sz w:val="20"/>
+                <w:highlight w:val="yellow"/>
+              </w:rPr>
+            </w:pPr>
+            <w:r>
+              <w:rPr>
+                <w:sz w:val="20"/>
+                <w:highlight w:val="yellow"/>
+              </w:rPr>
+              <w:t>or</w:t>
+            </w:r>
+            <w:r>
+              <w:rPr>
+                <w:sz w:val="20"/>
+                <w:highlight w:val="yellow"/>
+              </w:rPr>
+              <w:t xml:space="preserve"> </w:t>
+            </w:r>
+            <w:r>
+              <w:rPr>
+                <w:sz w:val="20"/>
+                <w:highlight w:val="yellow"/>
+              </w:rPr>
+              <w:t>path to audio file</w:t>
+            </w:r>
+            <w:r>
+              <w:rPr>
+                <w:sz w:val="20"/>
+                <w:highlight w:val="yellow"/>
+              </w:rPr>
+              <w:t xml:space="preserve"> </w:t>
+            </w:r>
+            <w:r>
+              <w:rPr>
+                <w:sz w:val="20"/>
+                <w:highlight w:val="yellow"/>
+              </w:rPr>
+              <w:t xml:space="preserve">(relative </w:t>
+            </w:r>
+            <w:proofErr w:type="spellStart"/>
+            <w:r>
+              <w:rPr>
+                <w:sz w:val="20"/>
+                <w:highlight w:val="yellow"/>
+              </w:rPr>
+              <w:t>snd</w:t>
+            </w:r>
+            <w:proofErr w:type="spellEnd"/>
+            <w:r>
+              <w:rPr>
+                <w:sz w:val="20"/>
+                <w:highlight w:val="yellow"/>
+              </w:rPr>
+              <w:t>/ folder)</w:t>
+            </w:r>
+          </w:p>
+        </w:tc>
+        <w:tc>
+          <w:tcPr>
+            <w:tcW w:w="1943" w:type="dxa"/>
+          </w:tcPr>
+          <w:p>
+            <w:pPr>
+              <w:jc w:val="center"/>
+              <w:cnfStyle w:val="000000000000" w:firstRow="0" w:lastRow="0" w:firstColumn="0" w:lastColumn="0" w:oddVBand="0" w:evenVBand="0" w:oddHBand="0" w:evenHBand="0" w:firstRowFirstColumn="0" w:firstRowLastColumn="0" w:lastRowFirstColumn="0" w:lastRowLastColumn="0"/>
+              <w:rPr>
+                <w:highlight w:val="yellow"/>
+              </w:rPr>
+            </w:pPr>
             <w:bookmarkStart w:id="3" w:name="_GoBack"/>
             <w:bookmarkEnd w:id="3"/>
-            <w:r>
-              <w:rPr>
-                <w:b w:val="0"/>
-                <w:highlight w:val="yellow"/>
-              </w:rPr>
-              <w:t>udio</w:t>
-            </w:r>
-          </w:p>
-        </w:tc>
-        <w:tc>
-          <w:tcPr>
-            <w:tcW w:w="1786" w:type="dxa"/>
-          </w:tcPr>
-          <w:p>
-            <w:pPr>
-              <w:jc w:val="center"/>
-              <w:cnfStyle w:val="000000000000" w:firstRow="0" w:lastRow="0" w:firstColumn="0" w:lastColumn="0" w:oddVBand="0" w:evenVBand="0" w:oddHBand="0" w:evenHBand="0" w:firstRowFirstColumn="0" w:firstRowLastColumn="0" w:lastRowFirstColumn="0" w:lastRowLastColumn="0"/>
-              <w:rPr>
-                <w:highlight w:val="yellow"/>
-              </w:rPr>
-            </w:pPr>
-            <w:r>
-              <w:rPr>
-                <w:highlight w:val="yellow"/>
-              </w:rPr>
-              <w:t>No</w:t>
-            </w:r>
-          </w:p>
-        </w:tc>
-        <w:tc>
-          <w:tcPr>
-            <w:tcW w:w="3726" w:type="dxa"/>
-          </w:tcPr>
-          <w:p>
-            <w:pPr>
-              <w:jc w:val="center"/>
-              <w:cnfStyle w:val="000000000000" w:firstRow="0" w:lastRow="0" w:firstColumn="0" w:lastColumn="0" w:oddVBand="0" w:evenVBand="0" w:oddHBand="0" w:evenHBand="0" w:firstRowFirstColumn="0" w:firstRowLastColumn="0" w:lastRowFirstColumn="0" w:lastRowLastColumn="0"/>
-              <w:rPr>
-                <w:highlight w:val="yellow"/>
-              </w:rPr>
-            </w:pPr>
-            <w:r>
-              <w:rPr>
-                <w:highlight w:val="yellow"/>
-              </w:rPr>
-              <w:t xml:space="preserve">String with path to </w:t>
-            </w:r>
-            <w:r>
-              <w:rPr>
-                <w:highlight w:val="yellow"/>
-              </w:rPr>
-              <w:t>audio</w:t>
-            </w:r>
-            <w:r>
-              <w:rPr>
-                <w:highlight w:val="yellow"/>
-              </w:rPr>
-              <w:t xml:space="preserve"> file</w:t>
-            </w:r>
-          </w:p>
-          <w:p>
-            <w:pPr>
-              <w:jc w:val="center"/>
-              <w:cnfStyle w:val="000000000000" w:firstRow="0" w:lastRow="0" w:firstColumn="0" w:lastColumn="0" w:oddVBand="0" w:evenVBand="0" w:oddHBand="0" w:evenHBand="0" w:firstRowFirstColumn="0" w:firstRowLastColumn="0" w:lastRowFirstColumn="0" w:lastRowLastColumn="0"/>
-              <w:rPr>
-                <w:highlight w:val="yellow"/>
-              </w:rPr>
-            </w:pPr>
-            <w:r>
-              <w:rPr>
-                <w:highlight w:val="yellow"/>
-              </w:rPr>
-              <w:t xml:space="preserve">(relative </w:t>
-            </w:r>
-            <w:proofErr w:type="spellStart"/>
-            <w:r>
-              <w:rPr>
-                <w:highlight w:val="yellow"/>
-              </w:rPr>
-              <w:t>snd</w:t>
-            </w:r>
-            <w:proofErr w:type="spellEnd"/>
-            <w:r>
-              <w:rPr>
-                <w:highlight w:val="yellow"/>
-              </w:rPr>
-              <w:t>/ folder)</w:t>
-            </w:r>
-          </w:p>
-        </w:tc>
-        <w:tc>
-          <w:tcPr>
-            <w:tcW w:w="1943" w:type="dxa"/>
-          </w:tcPr>
-          <w:p>
-            <w:pPr>
-              <w:jc w:val="center"/>
-              <w:cnfStyle w:val="000000000000" w:firstRow="0" w:lastRow="0" w:firstColumn="0" w:lastColumn="0" w:oddVBand="0" w:evenVBand="0" w:oddHBand="0" w:evenHBand="0" w:firstRowFirstColumn="0" w:firstRowLastColumn="0" w:lastRowFirstColumn="0" w:lastRowLastColumn="0"/>
-              <w:rPr>
-                <w:highlight w:val="yellow"/>
-              </w:rPr>
-            </w:pPr>
             <w:r>
               <w:rPr>
                 <w:highlight w:val="yellow"/>
@@ -13868,7 +13946,6 @@
       <w:spacing w:after="0" w:line="240" w:lineRule="auto"/>
     </w:pPr>
     <w:tblPr>
-      <w:tblInd w:w="0" w:type="dxa"/>
       <w:tblBorders>
         <w:top w:val="single" w:sz="4" w:space="0" w:color="auto"/>
         <w:left w:val="single" w:sz="4" w:space="0" w:color="auto"/>
@@ -13877,12 +13954,6 @@
         <w:insideH w:val="single" w:sz="4" w:space="0" w:color="auto"/>
         <w:insideV w:val="single" w:sz="4" w:space="0" w:color="auto"/>
       </w:tblBorders>
-      <w:tblCellMar>
-        <w:top w:w="0" w:type="dxa"/>
-        <w:left w:w="108" w:type="dxa"/>
-        <w:bottom w:w="0" w:type="dxa"/>
-        <w:right w:w="108" w:type="dxa"/>
-      </w:tblCellMar>
     </w:tblPr>
   </w:style>
   <w:style w:type="table" w:styleId="LightList">
@@ -13896,19 +13967,12 @@
     <w:tblPr>
       <w:tblStyleRowBandSize w:val="1"/>
       <w:tblStyleColBandSize w:val="1"/>
-      <w:tblInd w:w="0" w:type="dxa"/>
       <w:tblBorders>
         <w:top w:val="single" w:sz="8" w:space="0" w:color="000000" w:themeColor="text1"/>
         <w:left w:val="single" w:sz="8" w:space="0" w:color="000000" w:themeColor="text1"/>
         <w:bottom w:val="single" w:sz="8" w:space="0" w:color="000000" w:themeColor="text1"/>
         <w:right w:val="single" w:sz="8" w:space="0" w:color="000000" w:themeColor="text1"/>
       </w:tblBorders>
-      <w:tblCellMar>
-        <w:top w:w="0" w:type="dxa"/>
-        <w:left w:w="108" w:type="dxa"/>
-        <w:bottom w:w="0" w:type="dxa"/>
-        <w:right w:w="108" w:type="dxa"/>
-      </w:tblCellMar>
     </w:tblPr>
     <w:tblStylePr w:type="firstRow">
       <w:pPr>
@@ -14514,7 +14578,7 @@
 </file>
 
 <file path=customXml/itemProps1.xml><?xml version="1.0" encoding="utf-8"?>
-<ds:datastoreItem xmlns:ds="http://schemas.openxmlformats.org/officeDocument/2006/customXml" ds:itemID="{3A630890-EF3C-4B00-8D84-36B665436DB3}">
+<ds:datastoreItem xmlns:ds="http://schemas.openxmlformats.org/officeDocument/2006/customXml" ds:itemID="{65AC95A1-AC22-44BF-952F-4E4B2976682A}">
   <ds:schemaRefs>
     <ds:schemaRef ds:uri="http://schemas.openxmlformats.org/officeDocument/2006/bibliography"/>
   </ds:schemaRefs>

</xml_diff>

<commit_message>
Added questionDesc attribute in XML
Signed-off-by: Michalis Vitos <info@michalisvitos.gr>
</commit_message>
<xml_diff>
--- a/Documentation/XML format/Specifications.docx
+++ b/Documentation/XML format/Specifications.docx
@@ -4933,8 +4933,6 @@
                 <w:highlight w:val="yellow"/>
               </w:rPr>
             </w:pPr>
-            <w:bookmarkStart w:id="3" w:name="_GoBack"/>
-            <w:bookmarkEnd w:id="3"/>
             <w:r>
               <w:rPr>
                 <w:highlight w:val="yellow"/>
@@ -4958,14 +4956,25 @@
               <w:jc w:val="center"/>
               <w:rPr>
                 <w:b w:val="0"/>
-              </w:rPr>
-            </w:pPr>
-            <w:r>
-              <w:rPr>
-                <w:b w:val="0"/>
-              </w:rPr>
-              <w:t>alt</w:t>
-            </w:r>
+                <w:highlight w:val="yellow"/>
+              </w:rPr>
+            </w:pPr>
+            <w:proofErr w:type="spellStart"/>
+            <w:r>
+              <w:rPr>
+                <w:b w:val="0"/>
+                <w:highlight w:val="yellow"/>
+              </w:rPr>
+              <w:t>question</w:t>
+            </w:r>
+            <w:r>
+              <w:rPr>
+                <w:b w:val="0"/>
+                <w:highlight w:val="yellow"/>
+              </w:rPr>
+              <w:t>Desc</w:t>
+            </w:r>
+            <w:proofErr w:type="spellEnd"/>
           </w:p>
         </w:tc>
         <w:tc>
@@ -4976,8 +4985,14 @@
             <w:pPr>
               <w:jc w:val="center"/>
               <w:cnfStyle w:val="000000100000" w:firstRow="0" w:lastRow="0" w:firstColumn="0" w:lastColumn="0" w:oddVBand="0" w:evenVBand="0" w:oddHBand="1" w:evenHBand="0" w:firstRowFirstColumn="0" w:firstRowLastColumn="0" w:lastRowFirstColumn="0" w:lastRowLastColumn="0"/>
-            </w:pPr>
-            <w:r>
+              <w:rPr>
+                <w:highlight w:val="yellow"/>
+              </w:rPr>
+            </w:pPr>
+            <w:r>
+              <w:rPr>
+                <w:highlight w:val="yellow"/>
+              </w:rPr>
               <w:t>No</w:t>
             </w:r>
           </w:p>
@@ -4990,9 +5005,141 @@
             <w:pPr>
               <w:jc w:val="center"/>
               <w:cnfStyle w:val="000000100000" w:firstRow="0" w:lastRow="0" w:firstColumn="0" w:lastColumn="0" w:oddVBand="0" w:evenVBand="0" w:oddHBand="1" w:evenHBand="0" w:firstRowFirstColumn="0" w:firstRowLastColumn="0" w:lastRowFirstColumn="0" w:lastRowLastColumn="0"/>
-            </w:pPr>
-            <w:r>
-              <w:t>Any String</w:t>
+              <w:rPr>
+                <w:sz w:val="20"/>
+                <w:highlight w:val="yellow"/>
+              </w:rPr>
+            </w:pPr>
+            <w:r>
+              <w:rPr>
+                <w:sz w:val="20"/>
+                <w:highlight w:val="yellow"/>
+              </w:rPr>
+              <w:t xml:space="preserve">String </w:t>
+            </w:r>
+            <w:r>
+              <w:rPr>
+                <w:sz w:val="20"/>
+                <w:highlight w:val="yellow"/>
+              </w:rPr>
+              <w:t>containing the</w:t>
+            </w:r>
+            <w:r>
+              <w:rPr>
+                <w:sz w:val="20"/>
+                <w:highlight w:val="yellow"/>
+              </w:rPr>
+              <w:t xml:space="preserve"> description of </w:t>
+            </w:r>
+            <w:r>
+              <w:rPr>
+                <w:sz w:val="20"/>
+                <w:highlight w:val="yellow"/>
+              </w:rPr>
+              <w:t>the question imposed by the choice</w:t>
+            </w:r>
+            <w:bookmarkStart w:id="3" w:name="_GoBack"/>
+            <w:bookmarkEnd w:id="3"/>
+            <w:r>
+              <w:rPr>
+                <w:sz w:val="20"/>
+                <w:highlight w:val="yellow"/>
+              </w:rPr>
+              <w:t xml:space="preserve"> </w:t>
+            </w:r>
+            <w:r>
+              <w:rPr>
+                <w:sz w:val="20"/>
+                <w:highlight w:val="yellow"/>
+              </w:rPr>
+              <w:t xml:space="preserve">used by TTS if </w:t>
+            </w:r>
+            <w:proofErr w:type="spellStart"/>
+            <w:r>
+              <w:rPr>
+                <w:sz w:val="20"/>
+                <w:highlight w:val="yellow"/>
+              </w:rPr>
+              <w:t>audioFeedback</w:t>
+            </w:r>
+            <w:proofErr w:type="spellEnd"/>
+            <w:r>
+              <w:rPr>
+                <w:sz w:val="20"/>
+                <w:highlight w:val="yellow"/>
+              </w:rPr>
+              <w:t xml:space="preserve"> is enabled </w:t>
+            </w:r>
+          </w:p>
+          <w:p>
+            <w:pPr>
+              <w:jc w:val="center"/>
+              <w:cnfStyle w:val="000000100000" w:firstRow="0" w:lastRow="0" w:firstColumn="0" w:lastColumn="0" w:oddVBand="0" w:evenVBand="0" w:oddHBand="1" w:evenHBand="0" w:firstRowFirstColumn="0" w:firstRowLastColumn="0" w:lastRowFirstColumn="0" w:lastRowLastColumn="0"/>
+              <w:rPr>
+                <w:sz w:val="20"/>
+                <w:highlight w:val="yellow"/>
+              </w:rPr>
+            </w:pPr>
+          </w:p>
+          <w:p>
+            <w:pPr>
+              <w:jc w:val="center"/>
+              <w:cnfStyle w:val="000000100000" w:firstRow="0" w:lastRow="0" w:firstColumn="0" w:lastColumn="0" w:oddVBand="0" w:evenVBand="0" w:oddHBand="1" w:evenHBand="0" w:firstRowFirstColumn="0" w:firstRowLastColumn="0" w:lastRowFirstColumn="0" w:lastRowLastColumn="0"/>
+              <w:rPr>
+                <w:sz w:val="20"/>
+                <w:highlight w:val="yellow"/>
+              </w:rPr>
+            </w:pPr>
+            <w:r>
+              <w:rPr>
+                <w:sz w:val="20"/>
+                <w:highlight w:val="yellow"/>
+              </w:rPr>
+              <w:t>or</w:t>
+            </w:r>
+            <w:r>
+              <w:rPr>
+                <w:sz w:val="20"/>
+                <w:highlight w:val="yellow"/>
+              </w:rPr>
+              <w:t xml:space="preserve"> </w:t>
+            </w:r>
+            <w:r>
+              <w:rPr>
+                <w:sz w:val="20"/>
+                <w:highlight w:val="yellow"/>
+              </w:rPr>
+              <w:t>path to audio file</w:t>
+            </w:r>
+            <w:r>
+              <w:rPr>
+                <w:sz w:val="20"/>
+                <w:highlight w:val="yellow"/>
+              </w:rPr>
+              <w:t xml:space="preserve"> </w:t>
+            </w:r>
+            <w:r>
+              <w:rPr>
+                <w:sz w:val="20"/>
+                <w:highlight w:val="yellow"/>
+              </w:rPr>
+              <w:t xml:space="preserve">(relative </w:t>
+            </w:r>
+            <w:proofErr w:type="spellStart"/>
+            <w:r>
+              <w:rPr>
+                <w:sz w:val="20"/>
+                <w:highlight w:val="yellow"/>
+              </w:rPr>
+              <w:t>snd</w:t>
+            </w:r>
+            <w:proofErr w:type="spellEnd"/>
+            <w:r>
+              <w:rPr>
+                <w:sz w:val="20"/>
+                <w:highlight w:val="yellow"/>
+              </w:rPr>
+              <w:t>/ folder)</w:t>
             </w:r>
           </w:p>
         </w:tc>
@@ -5004,8 +5151,14 @@
             <w:pPr>
               <w:jc w:val="center"/>
               <w:cnfStyle w:val="000000100000" w:firstRow="0" w:lastRow="0" w:firstColumn="0" w:lastColumn="0" w:oddVBand="0" w:evenVBand="0" w:oddHBand="1" w:evenHBand="0" w:firstRowFirstColumn="0" w:firstRowLastColumn="0" w:lastRowFirstColumn="0" w:lastRowLastColumn="0"/>
-            </w:pPr>
-            <w:r>
+              <w:rPr>
+                <w:highlight w:val="yellow"/>
+              </w:rPr>
+            </w:pPr>
+            <w:r>
+              <w:rPr>
+                <w:highlight w:val="yellow"/>
+              </w:rPr>
               <w:t>n/a</w:t>
             </w:r>
           </w:p>
@@ -5024,14 +5177,12 @@
                 <w:b w:val="0"/>
               </w:rPr>
             </w:pPr>
-            <w:proofErr w:type="spellStart"/>
-            <w:r>
-              <w:rPr>
-                <w:b w:val="0"/>
-              </w:rPr>
-              <w:t>backgroundColor</w:t>
-            </w:r>
-            <w:proofErr w:type="spellEnd"/>
+            <w:r>
+              <w:rPr>
+                <w:b w:val="0"/>
+              </w:rPr>
+              <w:t>alt</w:t>
+            </w:r>
           </w:p>
         </w:tc>
         <w:tc>
@@ -5058,11 +5209,7 @@
               <w:cnfStyle w:val="000000000000" w:firstRow="0" w:lastRow="0" w:firstColumn="0" w:lastColumn="0" w:oddVBand="0" w:evenVBand="0" w:oddHBand="0" w:evenHBand="0" w:firstRowFirstColumn="0" w:firstRowLastColumn="0" w:lastRowFirstColumn="0" w:lastRowLastColumn="0"/>
             </w:pPr>
             <w:r>
-              <w:t>Hex Colour String</w:t>
-            </w:r>
-            <w:r>
-              <w:br/>
-              <w:t>(e.g. #000000)</w:t>
+              <w:t>Any String</w:t>
             </w:r>
           </w:p>
         </w:tc>
@@ -5076,7 +5223,7 @@
               <w:cnfStyle w:val="000000000000" w:firstRow="0" w:lastRow="0" w:firstColumn="0" w:lastColumn="0" w:oddVBand="0" w:evenVBand="0" w:oddHBand="0" w:evenHBand="0" w:firstRowFirstColumn="0" w:firstRowLastColumn="0" w:lastRowFirstColumn="0" w:lastRowLastColumn="0"/>
             </w:pPr>
             <w:r>
-              <w:t>“#FFFFFF”</w:t>
+              <w:t>n/a</w:t>
             </w:r>
           </w:p>
         </w:tc>
@@ -5097,12 +5244,14 @@
                 <w:b w:val="0"/>
               </w:rPr>
             </w:pPr>
-            <w:r>
-              <w:rPr>
-                <w:b w:val="0"/>
-              </w:rPr>
-              <w:t>cols</w:t>
-            </w:r>
+            <w:proofErr w:type="spellStart"/>
+            <w:r>
+              <w:rPr>
+                <w:b w:val="0"/>
+              </w:rPr>
+              <w:t>backgroundColor</w:t>
+            </w:r>
+            <w:proofErr w:type="spellEnd"/>
           </w:p>
         </w:tc>
         <w:tc>
@@ -5129,7 +5278,11 @@
               <w:cnfStyle w:val="000000100000" w:firstRow="0" w:lastRow="0" w:firstColumn="0" w:lastColumn="0" w:oddVBand="0" w:evenVBand="0" w:oddHBand="1" w:evenHBand="0" w:firstRowFirstColumn="0" w:firstRowLastColumn="0" w:lastRowFirstColumn="0" w:lastRowLastColumn="0"/>
             </w:pPr>
             <w:r>
-              <w:t>Any strictly positive integer</w:t>
+              <w:t>Hex Colour String</w:t>
+            </w:r>
+            <w:r>
+              <w:br/>
+              <w:t>(e.g. #000000)</w:t>
             </w:r>
           </w:p>
         </w:tc>
@@ -5143,10 +5296,7 @@
               <w:cnfStyle w:val="000000100000" w:firstRow="0" w:lastRow="0" w:firstColumn="0" w:lastColumn="0" w:oddVBand="0" w:evenVBand="0" w:oddHBand="1" w:evenHBand="0" w:firstRowFirstColumn="0" w:firstRowLastColumn="0" w:lastRowFirstColumn="0" w:lastRowLastColumn="0"/>
             </w:pPr>
             <w:r>
-              <w:rPr>
-                <w:highlight w:val="yellow"/>
-              </w:rPr>
-              <w:t>1</w:t>
+              <w:t>“#FFFFFF”</w:t>
             </w:r>
           </w:p>
         </w:tc>
@@ -5168,7 +5318,7 @@
               <w:rPr>
                 <w:b w:val="0"/>
               </w:rPr>
-              <w:t>rows</w:t>
+              <w:t>cols</w:t>
             </w:r>
           </w:p>
         </w:tc>
@@ -5210,7 +5360,10 @@
               <w:cnfStyle w:val="000000000000" w:firstRow="0" w:lastRow="0" w:firstColumn="0" w:lastColumn="0" w:oddVBand="0" w:evenVBand="0" w:oddHBand="0" w:evenHBand="0" w:firstRowFirstColumn="0" w:firstRowLastColumn="0" w:lastRowFirstColumn="0" w:lastRowLastColumn="0"/>
             </w:pPr>
             <w:r>
-              <w:t>2</w:t>
+              <w:rPr>
+                <w:highlight w:val="yellow"/>
+              </w:rPr>
+              <w:t>1</w:t>
             </w:r>
           </w:p>
         </w:tc>
@@ -5235,7 +5388,7 @@
               <w:rPr>
                 <w:b w:val="0"/>
               </w:rPr>
-              <w:t>noColumn</w:t>
+              <w:t>rows</w:t>
             </w:r>
           </w:p>
         </w:tc>
@@ -5262,11 +5415,9 @@
               <w:jc w:val="center"/>
               <w:cnfStyle w:val="000000100000" w:firstRow="0" w:lastRow="0" w:firstColumn="0" w:lastColumn="0" w:oddVBand="0" w:evenVBand="0" w:oddHBand="1" w:evenHBand="0" w:firstRowFirstColumn="0" w:firstRowLastColumn="0" w:lastRowFirstColumn="0" w:lastRowLastColumn="0"/>
             </w:pPr>
-            <w:proofErr w:type="spellStart"/>
-            <w:r>
-              <w:t>true|false</w:t>
-            </w:r>
-            <w:proofErr w:type="spellEnd"/>
+            <w:r>
+              <w:t>Any strictly positive integer</w:t>
+            </w:r>
           </w:p>
         </w:tc>
         <w:tc>
@@ -5279,7 +5430,7 @@
               <w:cnfStyle w:val="000000100000" w:firstRow="0" w:lastRow="0" w:firstColumn="0" w:lastColumn="0" w:oddVBand="0" w:evenVBand="0" w:oddHBand="1" w:evenHBand="0" w:firstRowFirstColumn="0" w:firstRowLastColumn="0" w:lastRowFirstColumn="0" w:lastRowLastColumn="0"/>
             </w:pPr>
             <w:r>
-              <w:t>false</w:t>
+              <w:t>2</w:t>
             </w:r>
           </w:p>
         </w:tc>
@@ -5301,7 +5452,7 @@
               <w:rPr>
                 <w:b w:val="0"/>
               </w:rPr>
-              <w:t>crossed</w:t>
+              <w:t>noColumn</w:t>
             </w:r>
           </w:p>
         </w:tc>
@@ -5366,8 +5517,74 @@
                 <w:b w:val="0"/>
               </w:rPr>
             </w:pPr>
+            <w:r>
+              <w:rPr>
+                <w:b w:val="0"/>
+              </w:rPr>
+              <w:t>crossed</w:t>
+            </w:r>
+          </w:p>
+        </w:tc>
+        <w:tc>
+          <w:tcPr>
+            <w:tcW w:w="1786" w:type="dxa"/>
+          </w:tcPr>
+          <w:p>
+            <w:pPr>
+              <w:jc w:val="center"/>
+              <w:cnfStyle w:val="000000100000" w:firstRow="0" w:lastRow="0" w:firstColumn="0" w:lastColumn="0" w:oddVBand="0" w:evenVBand="0" w:oddHBand="1" w:evenHBand="0" w:firstRowFirstColumn="0" w:firstRowLastColumn="0" w:lastRowFirstColumn="0" w:lastRowLastColumn="0"/>
+            </w:pPr>
+            <w:r>
+              <w:t>No</w:t>
+            </w:r>
+          </w:p>
+        </w:tc>
+        <w:tc>
+          <w:tcPr>
+            <w:tcW w:w="3726" w:type="dxa"/>
+          </w:tcPr>
+          <w:p>
+            <w:pPr>
+              <w:jc w:val="center"/>
+              <w:cnfStyle w:val="000000100000" w:firstRow="0" w:lastRow="0" w:firstColumn="0" w:lastColumn="0" w:oddVBand="0" w:evenVBand="0" w:oddHBand="1" w:evenHBand="0" w:firstRowFirstColumn="0" w:firstRowLastColumn="0" w:lastRowFirstColumn="0" w:lastRowLastColumn="0"/>
+            </w:pPr>
             <w:proofErr w:type="spellStart"/>
             <w:r>
+              <w:t>true|false</w:t>
+            </w:r>
+            <w:proofErr w:type="spellEnd"/>
+          </w:p>
+        </w:tc>
+        <w:tc>
+          <w:tcPr>
+            <w:tcW w:w="1943" w:type="dxa"/>
+          </w:tcPr>
+          <w:p>
+            <w:pPr>
+              <w:jc w:val="center"/>
+              <w:cnfStyle w:val="000000100000" w:firstRow="0" w:lastRow="0" w:firstColumn="0" w:lastColumn="0" w:oddVBand="0" w:evenVBand="0" w:oddHBand="1" w:evenHBand="0" w:firstRowFirstColumn="0" w:firstRowLastColumn="0" w:lastRowFirstColumn="0" w:lastRowLastColumn="0"/>
+            </w:pPr>
+            <w:r>
+              <w:t>false</w:t>
+            </w:r>
+          </w:p>
+        </w:tc>
+      </w:tr>
+      <w:tr>
+        <w:tc>
+          <w:tcPr>
+            <w:cnfStyle w:val="001000000000" w:firstRow="0" w:lastRow="0" w:firstColumn="1" w:lastColumn="0" w:oddVBand="0" w:evenVBand="0" w:oddHBand="0" w:evenHBand="0" w:firstRowFirstColumn="0" w:firstRowLastColumn="0" w:lastRowFirstColumn="0" w:lastRowLastColumn="0"/>
+            <w:tcW w:w="1787" w:type="dxa"/>
+          </w:tcPr>
+          <w:p>
+            <w:pPr>
+              <w:jc w:val="center"/>
+              <w:rPr>
+                <w:b w:val="0"/>
+              </w:rPr>
+            </w:pPr>
+            <w:proofErr w:type="spellStart"/>
+            <w:r>
               <w:rPr>
                 <w:b w:val="0"/>
               </w:rPr>
@@ -5383,7 +5600,7 @@
           <w:p>
             <w:pPr>
               <w:jc w:val="center"/>
-              <w:cnfStyle w:val="000000100000" w:firstRow="0" w:lastRow="0" w:firstColumn="0" w:lastColumn="0" w:oddVBand="0" w:evenVBand="0" w:oddHBand="1" w:evenHBand="0" w:firstRowFirstColumn="0" w:firstRowLastColumn="0" w:lastRowFirstColumn="0" w:lastRowLastColumn="0"/>
+              <w:cnfStyle w:val="000000000000" w:firstRow="0" w:lastRow="0" w:firstColumn="0" w:lastColumn="0" w:oddVBand="0" w:evenVBand="0" w:oddHBand="0" w:evenHBand="0" w:firstRowFirstColumn="0" w:firstRowLastColumn="0" w:lastRowFirstColumn="0" w:lastRowLastColumn="0"/>
             </w:pPr>
             <w:r>
               <w:t>No</w:t>
@@ -5397,7 +5614,7 @@
           <w:p>
             <w:pPr>
               <w:jc w:val="center"/>
-              <w:cnfStyle w:val="000000100000" w:firstRow="0" w:lastRow="0" w:firstColumn="0" w:lastColumn="0" w:oddVBand="0" w:evenVBand="0" w:oddHBand="1" w:evenHBand="0" w:firstRowFirstColumn="0" w:firstRowLastColumn="0" w:lastRowFirstColumn="0" w:lastRowLastColumn="0"/>
+              <w:cnfStyle w:val="000000000000" w:firstRow="0" w:lastRow="0" w:firstColumn="0" w:lastColumn="0" w:oddVBand="0" w:evenVBand="0" w:oddHBand="0" w:evenHBand="0" w:firstRowFirstColumn="0" w:firstRowLastColumn="0" w:lastRowFirstColumn="0" w:lastRowLastColumn="0"/>
             </w:pPr>
             <w:r>
               <w:t>Hex Colour String</w:t>
@@ -5415,7 +5632,7 @@
           <w:p>
             <w:pPr>
               <w:jc w:val="center"/>
-              <w:cnfStyle w:val="000000100000" w:firstRow="0" w:lastRow="0" w:firstColumn="0" w:lastColumn="0" w:oddVBand="0" w:evenVBand="0" w:oddHBand="1" w:evenHBand="0" w:firstRowFirstColumn="0" w:firstRowLastColumn="0" w:lastRowFirstColumn="0" w:lastRowLastColumn="0"/>
+              <w:cnfStyle w:val="000000000000" w:firstRow="0" w:lastRow="0" w:firstColumn="0" w:lastColumn="0" w:oddVBand="0" w:evenVBand="0" w:oddHBand="0" w:evenHBand="0" w:firstRowFirstColumn="0" w:firstRowLastColumn="0" w:lastRowFirstColumn="0" w:lastRowLastColumn="0"/>
             </w:pPr>
             <w:r>
               <w:t>"#A5FF0000"</w:t>
@@ -5428,74 +5645,6 @@
                 <w:sz w:val="20"/>
               </w:rPr>
               <w:t>(Red with 65% alpha)</w:t>
-            </w:r>
-          </w:p>
-        </w:tc>
-      </w:tr>
-      <w:tr>
-        <w:tc>
-          <w:tcPr>
-            <w:cnfStyle w:val="001000000000" w:firstRow="0" w:lastRow="0" w:firstColumn="1" w:lastColumn="0" w:oddVBand="0" w:evenVBand="0" w:oddHBand="0" w:evenHBand="0" w:firstRowFirstColumn="0" w:firstRowLastColumn="0" w:lastRowFirstColumn="0" w:lastRowLastColumn="0"/>
-            <w:tcW w:w="1787" w:type="dxa"/>
-          </w:tcPr>
-          <w:p>
-            <w:pPr>
-              <w:jc w:val="center"/>
-              <w:rPr>
-                <w:b w:val="0"/>
-              </w:rPr>
-            </w:pPr>
-            <w:proofErr w:type="spellStart"/>
-            <w:r>
-              <w:rPr>
-                <w:b w:val="0"/>
-              </w:rPr>
-              <w:t>showBack</w:t>
-            </w:r>
-            <w:proofErr w:type="spellEnd"/>
-          </w:p>
-        </w:tc>
-        <w:tc>
-          <w:tcPr>
-            <w:tcW w:w="1786" w:type="dxa"/>
-          </w:tcPr>
-          <w:p>
-            <w:pPr>
-              <w:jc w:val="center"/>
-              <w:cnfStyle w:val="000000000000" w:firstRow="0" w:lastRow="0" w:firstColumn="0" w:lastColumn="0" w:oddVBand="0" w:evenVBand="0" w:oddHBand="0" w:evenHBand="0" w:firstRowFirstColumn="0" w:firstRowLastColumn="0" w:lastRowFirstColumn="0" w:lastRowLastColumn="0"/>
-            </w:pPr>
-            <w:r>
-              <w:t>No</w:t>
-            </w:r>
-          </w:p>
-        </w:tc>
-        <w:tc>
-          <w:tcPr>
-            <w:tcW w:w="3726" w:type="dxa"/>
-          </w:tcPr>
-          <w:p>
-            <w:pPr>
-              <w:jc w:val="center"/>
-              <w:cnfStyle w:val="000000000000" w:firstRow="0" w:lastRow="0" w:firstColumn="0" w:lastColumn="0" w:oddVBand="0" w:evenVBand="0" w:oddHBand="0" w:evenHBand="0" w:firstRowFirstColumn="0" w:firstRowLastColumn="0" w:lastRowFirstColumn="0" w:lastRowLastColumn="0"/>
-            </w:pPr>
-            <w:proofErr w:type="spellStart"/>
-            <w:r>
-              <w:t>true|false</w:t>
-            </w:r>
-            <w:proofErr w:type="spellEnd"/>
-          </w:p>
-        </w:tc>
-        <w:tc>
-          <w:tcPr>
-            <w:tcW w:w="1943" w:type="dxa"/>
-          </w:tcPr>
-          <w:p>
-            <w:pPr>
-              <w:jc w:val="center"/>
-              <w:cnfStyle w:val="000000000000" w:firstRow="0" w:lastRow="0" w:firstColumn="0" w:lastColumn="0" w:oddVBand="0" w:evenVBand="0" w:oddHBand="0" w:evenHBand="0" w:firstRowFirstColumn="0" w:firstRowLastColumn="0" w:lastRowFirstColumn="0" w:lastRowLastColumn="0"/>
-            </w:pPr>
-            <w:r>
-              <w:t>true</w:t>
             </w:r>
           </w:p>
         </w:tc>
@@ -5521,7 +5670,7 @@
               <w:rPr>
                 <w:b w:val="0"/>
               </w:rPr>
-              <w:t>showCancel</w:t>
+              <w:t>showBack</w:t>
             </w:r>
             <w:proofErr w:type="spellEnd"/>
           </w:p>
@@ -5589,6 +5738,77 @@
               <w:rPr>
                 <w:b w:val="0"/>
               </w:rPr>
+              <w:t>showCancel</w:t>
+            </w:r>
+            <w:proofErr w:type="spellEnd"/>
+          </w:p>
+        </w:tc>
+        <w:tc>
+          <w:tcPr>
+            <w:tcW w:w="1786" w:type="dxa"/>
+          </w:tcPr>
+          <w:p>
+            <w:pPr>
+              <w:jc w:val="center"/>
+              <w:cnfStyle w:val="000000000000" w:firstRow="0" w:lastRow="0" w:firstColumn="0" w:lastColumn="0" w:oddVBand="0" w:evenVBand="0" w:oddHBand="0" w:evenHBand="0" w:firstRowFirstColumn="0" w:firstRowLastColumn="0" w:lastRowFirstColumn="0" w:lastRowLastColumn="0"/>
+            </w:pPr>
+            <w:r>
+              <w:t>No</w:t>
+            </w:r>
+          </w:p>
+        </w:tc>
+        <w:tc>
+          <w:tcPr>
+            <w:tcW w:w="3726" w:type="dxa"/>
+          </w:tcPr>
+          <w:p>
+            <w:pPr>
+              <w:jc w:val="center"/>
+              <w:cnfStyle w:val="000000000000" w:firstRow="0" w:lastRow="0" w:firstColumn="0" w:lastColumn="0" w:oddVBand="0" w:evenVBand="0" w:oddHBand="0" w:evenHBand="0" w:firstRowFirstColumn="0" w:firstRowLastColumn="0" w:lastRowFirstColumn="0" w:lastRowLastColumn="0"/>
+            </w:pPr>
+            <w:proofErr w:type="spellStart"/>
+            <w:r>
+              <w:t>true|false</w:t>
+            </w:r>
+            <w:proofErr w:type="spellEnd"/>
+          </w:p>
+        </w:tc>
+        <w:tc>
+          <w:tcPr>
+            <w:tcW w:w="1943" w:type="dxa"/>
+          </w:tcPr>
+          <w:p>
+            <w:pPr>
+              <w:jc w:val="center"/>
+              <w:cnfStyle w:val="000000000000" w:firstRow="0" w:lastRow="0" w:firstColumn="0" w:lastColumn="0" w:oddVBand="0" w:evenVBand="0" w:oddHBand="0" w:evenHBand="0" w:firstRowFirstColumn="0" w:firstRowLastColumn="0" w:lastRowFirstColumn="0" w:lastRowLastColumn="0"/>
+            </w:pPr>
+            <w:r>
+              <w:t>true</w:t>
+            </w:r>
+          </w:p>
+        </w:tc>
+      </w:tr>
+      <w:tr>
+        <w:trPr>
+          <w:cnfStyle w:val="000000100000" w:firstRow="0" w:lastRow="0" w:firstColumn="0" w:lastColumn="0" w:oddVBand="0" w:evenVBand="0" w:oddHBand="1" w:evenHBand="0" w:firstRowFirstColumn="0" w:firstRowLastColumn="0" w:lastRowFirstColumn="0" w:lastRowLastColumn="0"/>
+        </w:trPr>
+        <w:tc>
+          <w:tcPr>
+            <w:cnfStyle w:val="001000000000" w:firstRow="0" w:lastRow="0" w:firstColumn="1" w:lastColumn="0" w:oddVBand="0" w:evenVBand="0" w:oddHBand="0" w:evenHBand="0" w:firstRowFirstColumn="0" w:firstRowLastColumn="0" w:lastRowFirstColumn="0" w:lastRowLastColumn="0"/>
+            <w:tcW w:w="1787" w:type="dxa"/>
+          </w:tcPr>
+          <w:p>
+            <w:pPr>
+              <w:jc w:val="center"/>
+              <w:rPr>
+                <w:b w:val="0"/>
+              </w:rPr>
+            </w:pPr>
+            <w:proofErr w:type="spellStart"/>
+            <w:r>
+              <w:rPr>
+                <w:b w:val="0"/>
+              </w:rPr>
               <w:t>showForward</w:t>
             </w:r>
             <w:proofErr w:type="spellEnd"/>
@@ -5607,7 +5827,7 @@
           <w:p>
             <w:pPr>
               <w:jc w:val="center"/>
-              <w:cnfStyle w:val="000000000000" w:firstRow="0" w:lastRow="0" w:firstColumn="0" w:lastColumn="0" w:oddVBand="0" w:evenVBand="0" w:oddHBand="0" w:evenHBand="0" w:firstRowFirstColumn="0" w:firstRowLastColumn="0" w:lastRowFirstColumn="0" w:lastRowLastColumn="0"/>
+              <w:cnfStyle w:val="000000100000" w:firstRow="0" w:lastRow="0" w:firstColumn="0" w:lastColumn="0" w:oddVBand="0" w:evenVBand="0" w:oddHBand="1" w:evenHBand="0" w:firstRowFirstColumn="0" w:firstRowLastColumn="0" w:lastRowFirstColumn="0" w:lastRowLastColumn="0"/>
             </w:pPr>
             <w:r>
               <w:t>No</w:t>
@@ -5621,7 +5841,7 @@
           <w:p>
             <w:pPr>
               <w:jc w:val="center"/>
-              <w:cnfStyle w:val="000000000000" w:firstRow="0" w:lastRow="0" w:firstColumn="0" w:lastColumn="0" w:oddVBand="0" w:evenVBand="0" w:oddHBand="0" w:evenHBand="0" w:firstRowFirstColumn="0" w:firstRowLastColumn="0" w:lastRowFirstColumn="0" w:lastRowLastColumn="0"/>
+              <w:cnfStyle w:val="000000100000" w:firstRow="0" w:lastRow="0" w:firstColumn="0" w:lastColumn="0" w:oddVBand="0" w:evenVBand="0" w:oddHBand="1" w:evenHBand="0" w:firstRowFirstColumn="0" w:firstRowLastColumn="0" w:lastRowFirstColumn="0" w:lastRowLastColumn="0"/>
             </w:pPr>
             <w:proofErr w:type="spellStart"/>
             <w:r>
@@ -5637,7 +5857,7 @@
           <w:p>
             <w:pPr>
               <w:jc w:val="center"/>
-              <w:cnfStyle w:val="000000000000" w:firstRow="0" w:lastRow="0" w:firstColumn="0" w:lastColumn="0" w:oddVBand="0" w:evenVBand="0" w:oddHBand="0" w:evenHBand="0" w:firstRowFirstColumn="0" w:firstRowLastColumn="0" w:lastRowFirstColumn="0" w:lastRowLastColumn="0"/>
+              <w:cnfStyle w:val="000000100000" w:firstRow="0" w:lastRow="0" w:firstColumn="0" w:lastColumn="0" w:oddVBand="0" w:evenVBand="0" w:oddHBand="1" w:evenHBand="0" w:firstRowFirstColumn="0" w:firstRowLastColumn="0" w:lastRowFirstColumn="0" w:lastRowLastColumn="0"/>
             </w:pPr>
             <w:r>
               <w:t>true</w:t>
@@ -14578,7 +14798,7 @@
 </file>
 
 <file path=customXml/itemProps1.xml><?xml version="1.0" encoding="utf-8"?>
-<ds:datastoreItem xmlns:ds="http://schemas.openxmlformats.org/officeDocument/2006/customXml" ds:itemID="{65AC95A1-AC22-44BF-952F-4E4B2976682A}">
+<ds:datastoreItem xmlns:ds="http://schemas.openxmlformats.org/officeDocument/2006/customXml" ds:itemID="{20FAC8E8-3EF2-4A90-9086-F4A6F0BC9EAA}">
   <ds:schemaRefs>
     <ds:schemaRef ds:uri="http://schemas.openxmlformats.org/officeDocument/2006/bibliography"/>
   </ds:schemaRefs>

</xml_diff>